<commit_message>
ainda faltam os sprints
</commit_message>
<xml_diff>
--- a/wbs corrigido.docx
+++ b/wbs corrigido.docx
@@ -12,7 +12,7 @@
         <w:drawing>
           <wp:inline distT="0" distB="0" distL="0" distR="0" wp14:anchorId="304956AE" wp14:editId="088F2103">
             <wp:extent cx="6488582" cy="4176979"/>
-            <wp:effectExtent l="0" t="0" r="26670" b="0"/>
+            <wp:effectExtent l="0" t="0" r="0" b="14605"/>
             <wp:docPr id="2" name="Diagrama 1"/>
             <wp:cNvGraphicFramePr/>
             <a:graphic xmlns:a="http://schemas.openxmlformats.org/drawingml/2006/main">
@@ -25,6 +25,22 @@
       </w:r>
       <w:bookmarkEnd w:id="0"/>
     </w:p>
+    <w:p>
+      <w:r>
+        <w:t>TODO:</w:t>
+      </w:r>
+    </w:p>
+    <w:p>
+      <w:r>
+        <w:t>Sprints</w:t>
+      </w:r>
+    </w:p>
+    <w:p>
+      <w:r>
+        <w:t>Deployment</w:t>
+      </w:r>
+    </w:p>
+    <w:p/>
     <w:sectPr>
       <w:pgSz w:w="16838" w:h="11906" w:orient="landscape"/>
       <w:pgMar w:top="1701" w:right="1417" w:bottom="1701" w:left="1417" w:header="708" w:footer="708" w:gutter="0"/>
@@ -429,13 +445,13 @@
     <w:name w:val="Normal"/>
     <w:qFormat/>
   </w:style>
-  <w:style w:type="character" w:default="1" w:styleId="DefaultParagraphFont">
+  <w:style w:type="character" w:default="1" w:styleId="Tipodeletrapredefinidodopargrafo">
     <w:name w:val="Default Paragraph Font"/>
     <w:uiPriority w:val="1"/>
     <w:semiHidden/>
     <w:unhideWhenUsed/>
   </w:style>
-  <w:style w:type="table" w:default="1" w:styleId="TableNormal">
+  <w:style w:type="table" w:default="1" w:styleId="Tabelanormal">
     <w:name w:val="Normal Table"/>
     <w:uiPriority w:val="99"/>
     <w:semiHidden/>
@@ -450,7 +466,7 @@
       </w:tblCellMar>
     </w:tblPr>
   </w:style>
-  <w:style w:type="numbering" w:default="1" w:styleId="NoList">
+  <w:style w:type="numbering" w:default="1" w:styleId="Semlista">
     <w:name w:val="No List"/>
     <w:uiPriority w:val="99"/>
     <w:semiHidden/>
@@ -1417,10 +1433,24 @@
     <dgm:pt modelId="{CB28ABE7-BB7D-4FE3-B416-4C647275704C}" type="parTrans" cxnId="{625923EC-E505-4548-AF47-8571BDDB766F}">
       <dgm:prSet/>
       <dgm:spPr/>
+      <dgm:t>
+        <a:bodyPr/>
+        <a:lstStyle/>
+        <a:p>
+          <a:endParaRPr lang="pt-PT"/>
+        </a:p>
+      </dgm:t>
     </dgm:pt>
     <dgm:pt modelId="{FD8101F4-1A43-4D42-9CD8-927E24E5424B}" type="sibTrans" cxnId="{625923EC-E505-4548-AF47-8571BDDB766F}">
       <dgm:prSet/>
       <dgm:spPr/>
+      <dgm:t>
+        <a:bodyPr/>
+        <a:lstStyle/>
+        <a:p>
+          <a:endParaRPr lang="pt-PT"/>
+        </a:p>
+      </dgm:t>
     </dgm:pt>
     <dgm:pt modelId="{A7891DF1-7D82-4269-8343-22DBD6CB727B}">
       <dgm:prSet phldrT="[Texto]"/>
@@ -1439,10 +1469,24 @@
     <dgm:pt modelId="{9FC8ACF4-1496-4679-8CBB-C6A70F8B170B}" type="parTrans" cxnId="{5478DC4F-2094-4FA2-A8CC-0F05B5CEDF1C}">
       <dgm:prSet/>
       <dgm:spPr/>
+      <dgm:t>
+        <a:bodyPr/>
+        <a:lstStyle/>
+        <a:p>
+          <a:endParaRPr lang="pt-PT"/>
+        </a:p>
+      </dgm:t>
     </dgm:pt>
     <dgm:pt modelId="{87C33843-8630-4604-9D94-6CA656B6A57C}" type="sibTrans" cxnId="{5478DC4F-2094-4FA2-A8CC-0F05B5CEDF1C}">
       <dgm:prSet/>
       <dgm:spPr/>
+      <dgm:t>
+        <a:bodyPr/>
+        <a:lstStyle/>
+        <a:p>
+          <a:endParaRPr lang="pt-PT"/>
+        </a:p>
+      </dgm:t>
     </dgm:pt>
     <dgm:pt modelId="{38C6BE64-7D75-4AB2-9208-2B4E6ABB6075}">
       <dgm:prSet phldrT="[Texto]"/>
@@ -1461,12 +1505,397 @@
     <dgm:pt modelId="{10161FCA-B4C7-4AD6-AC25-DA65626DD184}" type="parTrans" cxnId="{70E45286-7B0C-43B1-A87C-5DB2AC555D5E}">
       <dgm:prSet/>
       <dgm:spPr/>
+      <dgm:t>
+        <a:bodyPr/>
+        <a:lstStyle/>
+        <a:p>
+          <a:endParaRPr lang="pt-PT"/>
+        </a:p>
+      </dgm:t>
     </dgm:pt>
     <dgm:pt modelId="{1DE1AD53-FA74-43C6-8D45-1CA5DF14D046}" type="sibTrans" cxnId="{70E45286-7B0C-43B1-A87C-5DB2AC555D5E}">
       <dgm:prSet/>
       <dgm:spPr/>
-    </dgm:pt>
-    <dgm:pt modelId="{8F6B854B-22E3-4F46-BC76-8021175AF402}">
+      <dgm:t>
+        <a:bodyPr/>
+        <a:lstStyle/>
+        <a:p>
+          <a:endParaRPr lang="pt-PT"/>
+        </a:p>
+      </dgm:t>
+    </dgm:pt>
+    <dgm:pt modelId="{1C98F73C-981E-4215-A1CF-2B965F6FC81B}">
+      <dgm:prSet phldrT="[Texto]"/>
+      <dgm:spPr/>
+      <dgm:t>
+        <a:bodyPr/>
+        <a:lstStyle/>
+        <a:p>
+          <a:r>
+            <a:rPr lang="pt-PT"/>
+            <a:t>Sprint 1</a:t>
+          </a:r>
+        </a:p>
+      </dgm:t>
+    </dgm:pt>
+    <dgm:pt modelId="{60BC1973-1678-46C0-A597-8166CA18E46D}" type="parTrans" cxnId="{F3CD509A-DA17-49B5-9842-8FDF6E6BD8F8}">
+      <dgm:prSet/>
+      <dgm:spPr/>
+      <dgm:t>
+        <a:bodyPr/>
+        <a:lstStyle/>
+        <a:p>
+          <a:endParaRPr lang="pt-PT"/>
+        </a:p>
+      </dgm:t>
+    </dgm:pt>
+    <dgm:pt modelId="{D236AE79-07FB-4C4E-A286-81599AD72145}" type="sibTrans" cxnId="{F3CD509A-DA17-49B5-9842-8FDF6E6BD8F8}">
+      <dgm:prSet/>
+      <dgm:spPr/>
+      <dgm:t>
+        <a:bodyPr/>
+        <a:lstStyle/>
+        <a:p>
+          <a:endParaRPr lang="pt-PT"/>
+        </a:p>
+      </dgm:t>
+    </dgm:pt>
+    <dgm:pt modelId="{4B0931A0-16B6-4E67-B9DE-27B5538749F3}">
+      <dgm:prSet phldrT="[Texto]"/>
+      <dgm:spPr/>
+      <dgm:t>
+        <a:bodyPr/>
+        <a:lstStyle/>
+        <a:p>
+          <a:r>
+            <a:rPr lang="pt-PT"/>
+            <a:t>Sprint 2</a:t>
+          </a:r>
+        </a:p>
+      </dgm:t>
+    </dgm:pt>
+    <dgm:pt modelId="{00915442-94CA-4B41-8AEA-2176BA38B8DC}" type="parTrans" cxnId="{73A13979-3C20-4663-BEF6-EF61C963F49E}">
+      <dgm:prSet/>
+      <dgm:spPr/>
+      <dgm:t>
+        <a:bodyPr/>
+        <a:lstStyle/>
+        <a:p>
+          <a:endParaRPr lang="pt-PT"/>
+        </a:p>
+      </dgm:t>
+    </dgm:pt>
+    <dgm:pt modelId="{279681E6-9DE4-45F0-8A17-29C9F0731317}" type="sibTrans" cxnId="{73A13979-3C20-4663-BEF6-EF61C963F49E}">
+      <dgm:prSet/>
+      <dgm:spPr/>
+      <dgm:t>
+        <a:bodyPr/>
+        <a:lstStyle/>
+        <a:p>
+          <a:endParaRPr lang="pt-PT"/>
+        </a:p>
+      </dgm:t>
+    </dgm:pt>
+    <dgm:pt modelId="{8286BCDB-92BA-42CE-AF74-00F7B6093294}">
+      <dgm:prSet phldrT="[Texto]"/>
+      <dgm:spPr/>
+      <dgm:t>
+        <a:bodyPr/>
+        <a:lstStyle/>
+        <a:p>
+          <a:r>
+            <a:rPr lang="pt-PT"/>
+            <a:t>Sprint 3</a:t>
+          </a:r>
+        </a:p>
+      </dgm:t>
+    </dgm:pt>
+    <dgm:pt modelId="{4B2C7D37-38FB-4311-A3B5-A916B72635F2}" type="parTrans" cxnId="{F7FE632C-EDFC-4A0E-9D95-283DA8B86A4E}">
+      <dgm:prSet/>
+      <dgm:spPr/>
+      <dgm:t>
+        <a:bodyPr/>
+        <a:lstStyle/>
+        <a:p>
+          <a:endParaRPr lang="pt-PT"/>
+        </a:p>
+      </dgm:t>
+    </dgm:pt>
+    <dgm:pt modelId="{7430A974-C22E-42F5-AA34-A08C89B0B4DB}" type="sibTrans" cxnId="{F7FE632C-EDFC-4A0E-9D95-283DA8B86A4E}">
+      <dgm:prSet/>
+      <dgm:spPr/>
+      <dgm:t>
+        <a:bodyPr/>
+        <a:lstStyle/>
+        <a:p>
+          <a:endParaRPr lang="pt-PT"/>
+        </a:p>
+      </dgm:t>
+    </dgm:pt>
+    <dgm:pt modelId="{22206219-738B-4974-92F9-99FD7D52E96E}">
+      <dgm:prSet phldrT="[Texto]"/>
+      <dgm:spPr/>
+      <dgm:t>
+        <a:bodyPr/>
+        <a:lstStyle/>
+        <a:p>
+          <a:r>
+            <a:rPr lang="pt-PT"/>
+            <a:t>Requierements</a:t>
+          </a:r>
+        </a:p>
+        <a:p>
+          <a:r>
+            <a:rPr lang="pt-PT"/>
+            <a:t>Specification</a:t>
+          </a:r>
+        </a:p>
+      </dgm:t>
+    </dgm:pt>
+    <dgm:pt modelId="{77F3BC03-0F95-458D-86F1-09C35100D9F9}" type="parTrans" cxnId="{22B33A7F-8B5E-453A-B223-3ADB0A46BD41}">
+      <dgm:prSet/>
+      <dgm:spPr/>
+      <dgm:t>
+        <a:bodyPr/>
+        <a:lstStyle/>
+        <a:p>
+          <a:endParaRPr lang="pt-PT"/>
+        </a:p>
+      </dgm:t>
+    </dgm:pt>
+    <dgm:pt modelId="{DEDDD806-612F-45BC-9785-6E5146A6C82E}" type="sibTrans" cxnId="{22B33A7F-8B5E-453A-B223-3ADB0A46BD41}">
+      <dgm:prSet/>
+      <dgm:spPr/>
+      <dgm:t>
+        <a:bodyPr/>
+        <a:lstStyle/>
+        <a:p>
+          <a:endParaRPr lang="pt-PT"/>
+        </a:p>
+      </dgm:t>
+    </dgm:pt>
+    <dgm:pt modelId="{31DA2C12-DD03-428A-9FE2-2E721DD8A5A0}">
+      <dgm:prSet phldrT="[Texto]"/>
+      <dgm:spPr/>
+      <dgm:t>
+        <a:bodyPr/>
+        <a:lstStyle/>
+        <a:p>
+          <a:r>
+            <a:rPr lang="pt-PT"/>
+            <a:t>Tests</a:t>
+          </a:r>
+          <a:r>
+            <a:rPr lang="pt-PT" baseline="0"/>
+            <a:t> Specification</a:t>
+          </a:r>
+          <a:endParaRPr lang="pt-PT"/>
+        </a:p>
+      </dgm:t>
+    </dgm:pt>
+    <dgm:pt modelId="{CA9D024D-08E0-4CD0-8599-D5C25D4FF4F5}" type="parTrans" cxnId="{67565D96-188B-4FA4-82A9-086F8B8DC7A6}">
+      <dgm:prSet/>
+      <dgm:spPr/>
+      <dgm:t>
+        <a:bodyPr/>
+        <a:lstStyle/>
+        <a:p>
+          <a:endParaRPr lang="pt-PT"/>
+        </a:p>
+      </dgm:t>
+    </dgm:pt>
+    <dgm:pt modelId="{50C8DF36-5F23-40D2-8CCF-F1D29CB6679F}" type="sibTrans" cxnId="{67565D96-188B-4FA4-82A9-086F8B8DC7A6}">
+      <dgm:prSet/>
+      <dgm:spPr/>
+      <dgm:t>
+        <a:bodyPr/>
+        <a:lstStyle/>
+        <a:p>
+          <a:endParaRPr lang="pt-PT"/>
+        </a:p>
+      </dgm:t>
+    </dgm:pt>
+    <dgm:pt modelId="{3B395D58-3EC7-4B46-8B77-516580BC4426}">
+      <dgm:prSet phldrT="[Texto]"/>
+      <dgm:spPr/>
+      <dgm:t>
+        <a:bodyPr/>
+        <a:lstStyle/>
+        <a:p>
+          <a:r>
+            <a:rPr lang="pt-PT"/>
+            <a:t>Acceptance Tests</a:t>
+          </a:r>
+        </a:p>
+      </dgm:t>
+    </dgm:pt>
+    <dgm:pt modelId="{4A582986-DC45-4D9E-A2B1-FB01A10B1265}" type="parTrans" cxnId="{510C0D51-C3DB-4C71-A7C2-9B09887F8249}">
+      <dgm:prSet/>
+      <dgm:spPr/>
+      <dgm:t>
+        <a:bodyPr/>
+        <a:lstStyle/>
+        <a:p>
+          <a:endParaRPr lang="pt-PT"/>
+        </a:p>
+      </dgm:t>
+    </dgm:pt>
+    <dgm:pt modelId="{2999D7F3-E712-4351-B0CD-4D72FCF5774E}" type="sibTrans" cxnId="{510C0D51-C3DB-4C71-A7C2-9B09887F8249}">
+      <dgm:prSet/>
+      <dgm:spPr/>
+      <dgm:t>
+        <a:bodyPr/>
+        <a:lstStyle/>
+        <a:p>
+          <a:endParaRPr lang="pt-PT"/>
+        </a:p>
+      </dgm:t>
+    </dgm:pt>
+    <dgm:pt modelId="{44D6AEB3-3C3E-4C43-8B4D-88B66C915A6B}">
+      <dgm:prSet phldrT="[Texto]"/>
+      <dgm:spPr/>
+      <dgm:t>
+        <a:bodyPr/>
+        <a:lstStyle/>
+        <a:p>
+          <a:r>
+            <a:rPr lang="pt-PT"/>
+            <a:t>Pilot Test</a:t>
+          </a:r>
+        </a:p>
+      </dgm:t>
+    </dgm:pt>
+    <dgm:pt modelId="{6559D592-39F8-4F07-ADEB-47EF13E46214}" type="parTrans" cxnId="{44DAACCF-8C68-4D09-A394-F56DAE422733}">
+      <dgm:prSet/>
+      <dgm:spPr/>
+      <dgm:t>
+        <a:bodyPr/>
+        <a:lstStyle/>
+        <a:p>
+          <a:endParaRPr lang="pt-PT"/>
+        </a:p>
+      </dgm:t>
+    </dgm:pt>
+    <dgm:pt modelId="{EBE2F001-716F-44A1-8744-BD4B7AD24C4A}" type="sibTrans" cxnId="{44DAACCF-8C68-4D09-A394-F56DAE422733}">
+      <dgm:prSet/>
+      <dgm:spPr/>
+      <dgm:t>
+        <a:bodyPr/>
+        <a:lstStyle/>
+        <a:p>
+          <a:endParaRPr lang="pt-PT"/>
+        </a:p>
+      </dgm:t>
+    </dgm:pt>
+    <dgm:pt modelId="{B077945C-EE4D-46FC-9113-582C657A6891}">
+      <dgm:prSet phldrT="[Texto]"/>
+      <dgm:spPr/>
+      <dgm:t>
+        <a:bodyPr/>
+        <a:lstStyle/>
+        <a:p>
+          <a:r>
+            <a:rPr lang="pt-PT"/>
+            <a:t>Deployment</a:t>
+          </a:r>
+        </a:p>
+      </dgm:t>
+    </dgm:pt>
+    <dgm:pt modelId="{745735AE-AA4F-4C3A-BFDA-F55FA7826AAD}" type="parTrans" cxnId="{1F5DEF37-E3A3-4D71-A592-AFBEB4EF86F2}">
+      <dgm:prSet/>
+      <dgm:spPr/>
+      <dgm:t>
+        <a:bodyPr/>
+        <a:lstStyle/>
+        <a:p>
+          <a:endParaRPr lang="pt-PT"/>
+        </a:p>
+      </dgm:t>
+    </dgm:pt>
+    <dgm:pt modelId="{4B15EE5E-E8BF-44BC-99FB-0F8AD612C2AB}" type="sibTrans" cxnId="{1F5DEF37-E3A3-4D71-A592-AFBEB4EF86F2}">
+      <dgm:prSet/>
+      <dgm:spPr/>
+      <dgm:t>
+        <a:bodyPr/>
+        <a:lstStyle/>
+        <a:p>
+          <a:endParaRPr lang="pt-PT"/>
+        </a:p>
+      </dgm:t>
+    </dgm:pt>
+    <dgm:pt modelId="{09082969-8122-4275-BB64-3689C292E78C}">
+      <dgm:prSet phldrT="[Texto]"/>
+      <dgm:spPr/>
+      <dgm:t>
+        <a:bodyPr/>
+        <a:lstStyle/>
+        <a:p>
+          <a:r>
+            <a:rPr lang="pt-PT"/>
+            <a:t>Integration</a:t>
+          </a:r>
+        </a:p>
+      </dgm:t>
+    </dgm:pt>
+    <dgm:pt modelId="{02FCF216-1BA4-43DC-9693-566D49C14E12}" type="parTrans" cxnId="{B823F736-1652-4D5E-89CB-5BC3A827581E}">
+      <dgm:prSet/>
+      <dgm:spPr/>
+      <dgm:t>
+        <a:bodyPr/>
+        <a:lstStyle/>
+        <a:p>
+          <a:endParaRPr lang="pt-PT"/>
+        </a:p>
+      </dgm:t>
+    </dgm:pt>
+    <dgm:pt modelId="{7AAF6732-FE53-4D29-8F64-5398D114DE92}" type="sibTrans" cxnId="{B823F736-1652-4D5E-89CB-5BC3A827581E}">
+      <dgm:prSet/>
+      <dgm:spPr/>
+      <dgm:t>
+        <a:bodyPr/>
+        <a:lstStyle/>
+        <a:p>
+          <a:endParaRPr lang="pt-PT"/>
+        </a:p>
+      </dgm:t>
+    </dgm:pt>
+    <dgm:pt modelId="{EC708F2B-01AA-4525-AB33-681A098F2E6E}">
+      <dgm:prSet phldrT="[Texto]"/>
+      <dgm:spPr/>
+      <dgm:t>
+        <a:bodyPr/>
+        <a:lstStyle/>
+        <a:p>
+          <a:r>
+            <a:rPr lang="pt-PT"/>
+            <a:t>Training</a:t>
+          </a:r>
+        </a:p>
+      </dgm:t>
+    </dgm:pt>
+    <dgm:pt modelId="{8EF43A7C-B2D0-4CD4-AFE1-4F8B5F1D54A1}" type="parTrans" cxnId="{876B9278-A7EA-4662-89E2-348CED476E3A}">
+      <dgm:prSet/>
+      <dgm:spPr/>
+      <dgm:t>
+        <a:bodyPr/>
+        <a:lstStyle/>
+        <a:p>
+          <a:endParaRPr lang="pt-PT"/>
+        </a:p>
+      </dgm:t>
+    </dgm:pt>
+    <dgm:pt modelId="{4D8A6A1B-932F-4CD3-A224-81771DF98B8B}" type="sibTrans" cxnId="{876B9278-A7EA-4662-89E2-348CED476E3A}">
+      <dgm:prSet/>
+      <dgm:spPr/>
+      <dgm:t>
+        <a:bodyPr/>
+        <a:lstStyle/>
+        <a:p>
+          <a:endParaRPr lang="pt-PT"/>
+        </a:p>
+      </dgm:t>
+    </dgm:pt>
+    <dgm:pt modelId="{0211AF4D-8785-47F7-8229-8016A13E2A22}">
       <dgm:prSet phldrT="[Texto]"/>
       <dgm:spPr/>
       <dgm:t>
@@ -1480,15 +1909,29 @@
         </a:p>
       </dgm:t>
     </dgm:pt>
-    <dgm:pt modelId="{C5D6BC3E-C6ED-4E6C-92B7-D2F66ACB97A1}" type="parTrans" cxnId="{961BC437-66FB-4549-9B87-2E7446C0A8B8}">
+    <dgm:pt modelId="{E88EF6D5-B520-4721-8812-C421A2D33297}" type="parTrans" cxnId="{2CDACD8F-7EBB-434F-B972-3B606FD757C1}">
       <dgm:prSet/>
       <dgm:spPr/>
-    </dgm:pt>
-    <dgm:pt modelId="{37BA0DBE-A52E-45BE-BC0B-95D969650075}" type="sibTrans" cxnId="{961BC437-66FB-4549-9B87-2E7446C0A8B8}">
+      <dgm:t>
+        <a:bodyPr/>
+        <a:lstStyle/>
+        <a:p>
+          <a:endParaRPr lang="pt-PT"/>
+        </a:p>
+      </dgm:t>
+    </dgm:pt>
+    <dgm:pt modelId="{B6F7229C-21F9-46ED-A20E-B682058EE950}" type="sibTrans" cxnId="{2CDACD8F-7EBB-434F-B972-3B606FD757C1}">
       <dgm:prSet/>
       <dgm:spPr/>
-    </dgm:pt>
-    <dgm:pt modelId="{1C98F73C-981E-4215-A1CF-2B965F6FC81B}">
+      <dgm:t>
+        <a:bodyPr/>
+        <a:lstStyle/>
+        <a:p>
+          <a:endParaRPr lang="pt-PT"/>
+        </a:p>
+      </dgm:t>
+    </dgm:pt>
+    <dgm:pt modelId="{7F321BD6-6D29-476F-AC22-64049367035E}">
       <dgm:prSet phldrT="[Texto]"/>
       <dgm:spPr/>
       <dgm:t>
@@ -1497,20 +1940,34 @@
         <a:p>
           <a:r>
             <a:rPr lang="pt-PT"/>
-            <a:t>Document Management (DM)</a:t>
+            <a:t>DM4iRetail</a:t>
           </a:r>
         </a:p>
       </dgm:t>
     </dgm:pt>
-    <dgm:pt modelId="{60BC1973-1678-46C0-A597-8166CA18E46D}" type="parTrans" cxnId="{F3CD509A-DA17-49B5-9842-8FDF6E6BD8F8}">
+    <dgm:pt modelId="{9DBA1F2A-0267-4077-A8F8-F1C92E53C10E}" type="parTrans" cxnId="{414FE01E-79EE-4B78-B6B8-D0D4829820FC}">
       <dgm:prSet/>
       <dgm:spPr/>
-    </dgm:pt>
-    <dgm:pt modelId="{D236AE79-07FB-4C4E-A286-81599AD72145}" type="sibTrans" cxnId="{F3CD509A-DA17-49B5-9842-8FDF6E6BD8F8}">
+      <dgm:t>
+        <a:bodyPr/>
+        <a:lstStyle/>
+        <a:p>
+          <a:endParaRPr lang="pt-PT"/>
+        </a:p>
+      </dgm:t>
+    </dgm:pt>
+    <dgm:pt modelId="{6A956276-7E0B-4D6E-985F-A4E2D257DD14}" type="sibTrans" cxnId="{414FE01E-79EE-4B78-B6B8-D0D4829820FC}">
       <dgm:prSet/>
       <dgm:spPr/>
-    </dgm:pt>
-    <dgm:pt modelId="{4B0931A0-16B6-4E67-B9DE-27B5538749F3}">
+      <dgm:t>
+        <a:bodyPr/>
+        <a:lstStyle/>
+        <a:p>
+          <a:endParaRPr lang="pt-PT"/>
+        </a:p>
+      </dgm:t>
+    </dgm:pt>
+    <dgm:pt modelId="{7F9F30D1-7E34-4B48-A3B4-8614DD1FB327}">
       <dgm:prSet phldrT="[Texto]"/>
       <dgm:spPr/>
       <dgm:t>
@@ -1519,20 +1976,20 @@
         <a:p>
           <a:r>
             <a:rPr lang="pt-PT"/>
-            <a:t>Invoices Approval (IA)</a:t>
+            <a:t>Waranty</a:t>
           </a:r>
         </a:p>
       </dgm:t>
     </dgm:pt>
-    <dgm:pt modelId="{00915442-94CA-4B41-8AEA-2176BA38B8DC}" type="parTrans" cxnId="{73A13979-3C20-4663-BEF6-EF61C963F49E}">
+    <dgm:pt modelId="{E2887723-4EAD-4696-825A-C234AFF6CD0D}" type="parTrans" cxnId="{F184AD2C-C287-4220-BF8B-4C807A7341E4}">
       <dgm:prSet/>
       <dgm:spPr/>
     </dgm:pt>
-    <dgm:pt modelId="{279681E6-9DE4-45F0-8A17-29C9F0731317}" type="sibTrans" cxnId="{73A13979-3C20-4663-BEF6-EF61C963F49E}">
+    <dgm:pt modelId="{71964237-9D65-4512-9E67-071ADE5BE187}" type="sibTrans" cxnId="{F184AD2C-C287-4220-BF8B-4C807A7341E4}">
       <dgm:prSet/>
       <dgm:spPr/>
     </dgm:pt>
-    <dgm:pt modelId="{8286BCDB-92BA-42CE-AF74-00F7B6093294}">
+    <dgm:pt modelId="{27F878E5-4096-4B21-9FEC-85A603DEDE71}">
       <dgm:prSet phldrT="[Texto]"/>
       <dgm:spPr/>
       <dgm:t>
@@ -1541,148 +1998,16 @@
         <a:p>
           <a:r>
             <a:rPr lang="pt-PT"/>
-            <a:t>Purchase Module (PM)</a:t>
+            <a:t>Sprint 4</a:t>
           </a:r>
         </a:p>
       </dgm:t>
     </dgm:pt>
-    <dgm:pt modelId="{4B2C7D37-38FB-4311-A3B5-A916B72635F2}" type="parTrans" cxnId="{F7FE632C-EDFC-4A0E-9D95-283DA8B86A4E}">
+    <dgm:pt modelId="{EF5E9564-34A9-44AF-B607-10E6E5D9F42D}" type="parTrans" cxnId="{D831B66E-E6F8-40DA-8C08-9513BC2F5B31}">
       <dgm:prSet/>
       <dgm:spPr/>
     </dgm:pt>
-    <dgm:pt modelId="{7430A974-C22E-42F5-AA34-A08C89B0B4DB}" type="sibTrans" cxnId="{F7FE632C-EDFC-4A0E-9D95-283DA8B86A4E}">
-      <dgm:prSet/>
-      <dgm:spPr/>
-    </dgm:pt>
-    <dgm:pt modelId="{22206219-738B-4974-92F9-99FD7D52E96E}">
-      <dgm:prSet phldrT="[Texto]"/>
-      <dgm:spPr/>
-      <dgm:t>
-        <a:bodyPr/>
-        <a:lstStyle/>
-        <a:p>
-          <a:r>
-            <a:rPr lang="pt-PT"/>
-            <a:t>Functional Specification</a:t>
-          </a:r>
-        </a:p>
-      </dgm:t>
-    </dgm:pt>
-    <dgm:pt modelId="{77F3BC03-0F95-458D-86F1-09C35100D9F9}" type="parTrans" cxnId="{22B33A7F-8B5E-453A-B223-3ADB0A46BD41}">
-      <dgm:prSet/>
-      <dgm:spPr/>
-    </dgm:pt>
-    <dgm:pt modelId="{DEDDD806-612F-45BC-9785-6E5146A6C82E}" type="sibTrans" cxnId="{22B33A7F-8B5E-453A-B223-3ADB0A46BD41}">
-      <dgm:prSet/>
-      <dgm:spPr/>
-    </dgm:pt>
-    <dgm:pt modelId="{31DA2C12-DD03-428A-9FE2-2E721DD8A5A0}">
-      <dgm:prSet phldrT="[Texto]"/>
-      <dgm:spPr/>
-      <dgm:t>
-        <a:bodyPr/>
-        <a:lstStyle/>
-        <a:p>
-          <a:r>
-            <a:rPr lang="pt-PT"/>
-            <a:t>Project Plan</a:t>
-          </a:r>
-        </a:p>
-      </dgm:t>
-    </dgm:pt>
-    <dgm:pt modelId="{CA9D024D-08E0-4CD0-8599-D5C25D4FF4F5}" type="parTrans" cxnId="{67565D96-188B-4FA4-82A9-086F8B8DC7A6}">
-      <dgm:prSet/>
-      <dgm:spPr/>
-    </dgm:pt>
-    <dgm:pt modelId="{50C8DF36-5F23-40D2-8CCF-F1D29CB6679F}" type="sibTrans" cxnId="{67565D96-188B-4FA4-82A9-086F8B8DC7A6}">
-      <dgm:prSet/>
-      <dgm:spPr/>
-    </dgm:pt>
-    <dgm:pt modelId="{3B395D58-3EC7-4B46-8B77-516580BC4426}">
-      <dgm:prSet phldrT="[Texto]"/>
-      <dgm:spPr/>
-      <dgm:t>
-        <a:bodyPr/>
-        <a:lstStyle/>
-        <a:p>
-          <a:r>
-            <a:rPr lang="pt-PT"/>
-            <a:t>Acceptance Tests</a:t>
-          </a:r>
-        </a:p>
-      </dgm:t>
-    </dgm:pt>
-    <dgm:pt modelId="{4A582986-DC45-4D9E-A2B1-FB01A10B1265}" type="parTrans" cxnId="{510C0D51-C3DB-4C71-A7C2-9B09887F8249}">
-      <dgm:prSet/>
-      <dgm:spPr/>
-    </dgm:pt>
-    <dgm:pt modelId="{2999D7F3-E712-4351-B0CD-4D72FCF5774E}" type="sibTrans" cxnId="{510C0D51-C3DB-4C71-A7C2-9B09887F8249}">
-      <dgm:prSet/>
-      <dgm:spPr/>
-    </dgm:pt>
-    <dgm:pt modelId="{44D6AEB3-3C3E-4C43-8B4D-88B66C915A6B}">
-      <dgm:prSet phldrT="[Texto]"/>
-      <dgm:spPr/>
-      <dgm:t>
-        <a:bodyPr/>
-        <a:lstStyle/>
-        <a:p>
-          <a:r>
-            <a:rPr lang="pt-PT"/>
-            <a:t>Pilot Test</a:t>
-          </a:r>
-        </a:p>
-      </dgm:t>
-    </dgm:pt>
-    <dgm:pt modelId="{6559D592-39F8-4F07-ADEB-47EF13E46214}" type="parTrans" cxnId="{44DAACCF-8C68-4D09-A394-F56DAE422733}">
-      <dgm:prSet/>
-      <dgm:spPr/>
-    </dgm:pt>
-    <dgm:pt modelId="{EBE2F001-716F-44A1-8744-BD4B7AD24C4A}" type="sibTrans" cxnId="{44DAACCF-8C68-4D09-A394-F56DAE422733}">
-      <dgm:prSet/>
-      <dgm:spPr/>
-    </dgm:pt>
-    <dgm:pt modelId="{7BAFC3F4-CC23-4A90-9F1E-CDA41A1D7BA4}">
-      <dgm:prSet phldrT="[Texto]"/>
-      <dgm:spPr/>
-      <dgm:t>
-        <a:bodyPr/>
-        <a:lstStyle/>
-        <a:p>
-          <a:r>
-            <a:rPr lang="pt-PT"/>
-            <a:t>Training</a:t>
-          </a:r>
-        </a:p>
-      </dgm:t>
-    </dgm:pt>
-    <dgm:pt modelId="{9E392369-8769-49C4-BA15-C1BAA8C9CAC8}" type="parTrans" cxnId="{69D668F5-E108-404D-A875-59984327B7E5}">
-      <dgm:prSet/>
-      <dgm:spPr/>
-    </dgm:pt>
-    <dgm:pt modelId="{E0E0D953-BAE8-4B95-8129-164EB813E1AD}" type="sibTrans" cxnId="{69D668F5-E108-404D-A875-59984327B7E5}">
-      <dgm:prSet/>
-      <dgm:spPr/>
-    </dgm:pt>
-    <dgm:pt modelId="{B077945C-EE4D-46FC-9113-582C657A6891}">
-      <dgm:prSet phldrT="[Texto]"/>
-      <dgm:spPr/>
-      <dgm:t>
-        <a:bodyPr/>
-        <a:lstStyle/>
-        <a:p>
-          <a:r>
-            <a:rPr lang="pt-PT"/>
-            <a:t>Deployment</a:t>
-          </a:r>
-        </a:p>
-      </dgm:t>
-    </dgm:pt>
-    <dgm:pt modelId="{745735AE-AA4F-4C3A-BFDA-F55FA7826AAD}" type="parTrans" cxnId="{1F5DEF37-E3A3-4D71-A592-AFBEB4EF86F2}">
-      <dgm:prSet/>
-      <dgm:spPr/>
-    </dgm:pt>
-    <dgm:pt modelId="{4B15EE5E-E8BF-44BC-99FB-0F8AD612C2AB}" type="sibTrans" cxnId="{1F5DEF37-E3A3-4D71-A592-AFBEB4EF86F2}">
+    <dgm:pt modelId="{4C8B13D3-3DE2-421A-9E35-0B9ECAB8E88B}" type="sibTrans" cxnId="{D831B66E-E6F8-40DA-8C08-9513BC2F5B31}">
       <dgm:prSet/>
       <dgm:spPr/>
     </dgm:pt>
@@ -1802,7 +2127,7 @@
       <dgm:spPr/>
     </dgm:pt>
     <dgm:pt modelId="{02A93C5B-3972-4C10-B564-CC860DA7A370}" type="pres">
-      <dgm:prSet presAssocID="{9926B7DF-B943-42BD-983F-088EE534C607}" presName="Name37" presStyleLbl="parChTrans1D3" presStyleIdx="0" presStyleCnt="12"/>
+      <dgm:prSet presAssocID="{9926B7DF-B943-42BD-983F-088EE534C607}" presName="Name37" presStyleLbl="parChTrans1D3" presStyleIdx="0" presStyleCnt="16"/>
       <dgm:spPr/>
       <dgm:t>
         <a:bodyPr/>
@@ -1825,7 +2150,7 @@
       <dgm:spPr/>
     </dgm:pt>
     <dgm:pt modelId="{38DB6AFB-0ABA-4CDE-987B-AE3654A1C9B5}" type="pres">
-      <dgm:prSet presAssocID="{A2766BD2-3506-4EA2-8D2C-D9052E3736D2}" presName="rootText" presStyleLbl="node3" presStyleIdx="0" presStyleCnt="12">
+      <dgm:prSet presAssocID="{A2766BD2-3506-4EA2-8D2C-D9052E3736D2}" presName="rootText" presStyleLbl="node3" presStyleIdx="0" presStyleCnt="16">
         <dgm:presLayoutVars>
           <dgm:chPref val="3"/>
         </dgm:presLayoutVars>
@@ -1840,7 +2165,7 @@
       </dgm:t>
     </dgm:pt>
     <dgm:pt modelId="{41383B27-8936-4020-A058-A3C2BA13CF5A}" type="pres">
-      <dgm:prSet presAssocID="{A2766BD2-3506-4EA2-8D2C-D9052E3736D2}" presName="rootConnector" presStyleLbl="node3" presStyleIdx="0" presStyleCnt="12"/>
+      <dgm:prSet presAssocID="{A2766BD2-3506-4EA2-8D2C-D9052E3736D2}" presName="rootConnector" presStyleLbl="node3" presStyleIdx="0" presStyleCnt="16"/>
       <dgm:spPr/>
       <dgm:t>
         <a:bodyPr/>
@@ -1859,7 +2184,7 @@
       <dgm:spPr/>
     </dgm:pt>
     <dgm:pt modelId="{5AE9F5A1-ECFE-4F41-B85E-028CF9C44AF4}" type="pres">
-      <dgm:prSet presAssocID="{845C90E3-B461-498D-B084-B8C0A2502C12}" presName="Name37" presStyleLbl="parChTrans1D3" presStyleIdx="1" presStyleCnt="12"/>
+      <dgm:prSet presAssocID="{845C90E3-B461-498D-B084-B8C0A2502C12}" presName="Name37" presStyleLbl="parChTrans1D3" presStyleIdx="1" presStyleCnt="16"/>
       <dgm:spPr/>
       <dgm:t>
         <a:bodyPr/>
@@ -1882,7 +2207,7 @@
       <dgm:spPr/>
     </dgm:pt>
     <dgm:pt modelId="{4EDB4E7C-91F0-4880-ACC1-E45AB76CE738}" type="pres">
-      <dgm:prSet presAssocID="{AF377B91-FC5C-4C36-96DB-220FAB6CBE77}" presName="rootText" presStyleLbl="node3" presStyleIdx="1" presStyleCnt="12">
+      <dgm:prSet presAssocID="{AF377B91-FC5C-4C36-96DB-220FAB6CBE77}" presName="rootText" presStyleLbl="node3" presStyleIdx="1" presStyleCnt="16">
         <dgm:presLayoutVars>
           <dgm:chPref val="3"/>
         </dgm:presLayoutVars>
@@ -1897,7 +2222,7 @@
       </dgm:t>
     </dgm:pt>
     <dgm:pt modelId="{A1131921-1112-40DE-826F-406EC663E099}" type="pres">
-      <dgm:prSet presAssocID="{AF377B91-FC5C-4C36-96DB-220FAB6CBE77}" presName="rootConnector" presStyleLbl="node3" presStyleIdx="1" presStyleCnt="12"/>
+      <dgm:prSet presAssocID="{AF377B91-FC5C-4C36-96DB-220FAB6CBE77}" presName="rootConnector" presStyleLbl="node3" presStyleIdx="1" presStyleCnt="16"/>
       <dgm:spPr/>
       <dgm:t>
         <a:bodyPr/>
@@ -1916,7 +2241,7 @@
       <dgm:spPr/>
     </dgm:pt>
     <dgm:pt modelId="{4B1E105C-24F6-4A0A-9EEE-986B791003F0}" type="pres">
-      <dgm:prSet presAssocID="{84D573A6-659F-4CB7-B1CD-D78970D32D03}" presName="Name37" presStyleLbl="parChTrans1D3" presStyleIdx="2" presStyleCnt="12"/>
+      <dgm:prSet presAssocID="{84D573A6-659F-4CB7-B1CD-D78970D32D03}" presName="Name37" presStyleLbl="parChTrans1D3" presStyleIdx="2" presStyleCnt="16"/>
       <dgm:spPr/>
       <dgm:t>
         <a:bodyPr/>
@@ -1939,7 +2264,7 @@
       <dgm:spPr/>
     </dgm:pt>
     <dgm:pt modelId="{4DD78B01-E748-4591-8A6E-D32CCD7719EE}" type="pres">
-      <dgm:prSet presAssocID="{EA70A2B7-6561-40DC-BC79-3F81C7727E3C}" presName="rootText" presStyleLbl="node3" presStyleIdx="2" presStyleCnt="12">
+      <dgm:prSet presAssocID="{EA70A2B7-6561-40DC-BC79-3F81C7727E3C}" presName="rootText" presStyleLbl="node3" presStyleIdx="2" presStyleCnt="16">
         <dgm:presLayoutVars>
           <dgm:chPref val="3"/>
         </dgm:presLayoutVars>
@@ -1954,7 +2279,7 @@
       </dgm:t>
     </dgm:pt>
     <dgm:pt modelId="{94F6ED8B-F3AF-4116-9923-7D3BB496A128}" type="pres">
-      <dgm:prSet presAssocID="{EA70A2B7-6561-40DC-BC79-3F81C7727E3C}" presName="rootConnector" presStyleLbl="node3" presStyleIdx="2" presStyleCnt="12"/>
+      <dgm:prSet presAssocID="{EA70A2B7-6561-40DC-BC79-3F81C7727E3C}" presName="rootConnector" presStyleLbl="node3" presStyleIdx="2" presStyleCnt="16"/>
       <dgm:spPr/>
       <dgm:t>
         <a:bodyPr/>
@@ -2023,7 +2348,7 @@
       <dgm:spPr/>
     </dgm:pt>
     <dgm:pt modelId="{D6AAC9C6-022A-44B6-8104-0C2B04797630}" type="pres">
-      <dgm:prSet presAssocID="{77F3BC03-0F95-458D-86F1-09C35100D9F9}" presName="Name37" presStyleLbl="parChTrans1D3" presStyleIdx="3" presStyleCnt="12"/>
+      <dgm:prSet presAssocID="{77F3BC03-0F95-458D-86F1-09C35100D9F9}" presName="Name37" presStyleLbl="parChTrans1D3" presStyleIdx="3" presStyleCnt="16"/>
       <dgm:spPr/>
     </dgm:pt>
     <dgm:pt modelId="{B727488B-9FDD-408A-97EA-66F6C65DB162}" type="pres">
@@ -2039,7 +2364,7 @@
       <dgm:spPr/>
     </dgm:pt>
     <dgm:pt modelId="{35F8EF3A-A69A-48E1-83B1-4F6EEB4BD887}" type="pres">
-      <dgm:prSet presAssocID="{22206219-738B-4974-92F9-99FD7D52E96E}" presName="rootText" presStyleLbl="node3" presStyleIdx="3" presStyleCnt="12">
+      <dgm:prSet presAssocID="{22206219-738B-4974-92F9-99FD7D52E96E}" presName="rootText" presStyleLbl="node3" presStyleIdx="3" presStyleCnt="16">
         <dgm:presLayoutVars>
           <dgm:chPref val="3"/>
         </dgm:presLayoutVars>
@@ -2054,7 +2379,7 @@
       </dgm:t>
     </dgm:pt>
     <dgm:pt modelId="{9F9D1E36-FB47-4469-B0A2-D505C4DE1CE6}" type="pres">
-      <dgm:prSet presAssocID="{22206219-738B-4974-92F9-99FD7D52E96E}" presName="rootConnector" presStyleLbl="node3" presStyleIdx="3" presStyleCnt="12"/>
+      <dgm:prSet presAssocID="{22206219-738B-4974-92F9-99FD7D52E96E}" presName="rootConnector" presStyleLbl="node3" presStyleIdx="3" presStyleCnt="16"/>
       <dgm:spPr/>
       <dgm:t>
         <a:bodyPr/>
@@ -2073,7 +2398,7 @@
       <dgm:spPr/>
     </dgm:pt>
     <dgm:pt modelId="{843326BF-FB49-4B64-85D4-BBEA9A8AEAA2}" type="pres">
-      <dgm:prSet presAssocID="{CA9D024D-08E0-4CD0-8599-D5C25D4FF4F5}" presName="Name37" presStyleLbl="parChTrans1D3" presStyleIdx="4" presStyleCnt="12"/>
+      <dgm:prSet presAssocID="{CA9D024D-08E0-4CD0-8599-D5C25D4FF4F5}" presName="Name37" presStyleLbl="parChTrans1D3" presStyleIdx="4" presStyleCnt="16"/>
       <dgm:spPr/>
     </dgm:pt>
     <dgm:pt modelId="{D15A2D53-E34A-4AD3-A5D1-44B4B8795293}" type="pres">
@@ -2089,7 +2414,7 @@
       <dgm:spPr/>
     </dgm:pt>
     <dgm:pt modelId="{AAEFFAFF-0D85-4F88-B73C-FA0ACE0A392C}" type="pres">
-      <dgm:prSet presAssocID="{31DA2C12-DD03-428A-9FE2-2E721DD8A5A0}" presName="rootText" presStyleLbl="node3" presStyleIdx="4" presStyleCnt="12">
+      <dgm:prSet presAssocID="{31DA2C12-DD03-428A-9FE2-2E721DD8A5A0}" presName="rootText" presStyleLbl="node3" presStyleIdx="4" presStyleCnt="16">
         <dgm:presLayoutVars>
           <dgm:chPref val="3"/>
         </dgm:presLayoutVars>
@@ -2104,7 +2429,7 @@
       </dgm:t>
     </dgm:pt>
     <dgm:pt modelId="{912A6CFF-E6B7-4364-86FD-DCDE4EC690BB}" type="pres">
-      <dgm:prSet presAssocID="{31DA2C12-DD03-428A-9FE2-2E721DD8A5A0}" presName="rootConnector" presStyleLbl="node3" presStyleIdx="4" presStyleCnt="12"/>
+      <dgm:prSet presAssocID="{31DA2C12-DD03-428A-9FE2-2E721DD8A5A0}" presName="rootConnector" presStyleLbl="node3" presStyleIdx="4" presStyleCnt="16"/>
       <dgm:spPr/>
       <dgm:t>
         <a:bodyPr/>
@@ -2172,8 +2497,58 @@
       <dgm:prSet presAssocID="{A7891DF1-7D82-4269-8343-22DBD6CB727B}" presName="hierChild4" presStyleCnt="0"/>
       <dgm:spPr/>
     </dgm:pt>
+    <dgm:pt modelId="{CE1D6B32-D827-4DA1-94D2-A485C0C09FEA}" type="pres">
+      <dgm:prSet presAssocID="{9DBA1F2A-0267-4077-A8F8-F1C92E53C10E}" presName="Name37" presStyleLbl="parChTrans1D3" presStyleIdx="5" presStyleCnt="16"/>
+      <dgm:spPr/>
+    </dgm:pt>
+    <dgm:pt modelId="{9CFFA97E-D117-488F-BB85-0456D0EBE38E}" type="pres">
+      <dgm:prSet presAssocID="{7F321BD6-6D29-476F-AC22-64049367035E}" presName="hierRoot2" presStyleCnt="0">
+        <dgm:presLayoutVars>
+          <dgm:hierBranch val="init"/>
+        </dgm:presLayoutVars>
+      </dgm:prSet>
+      <dgm:spPr/>
+    </dgm:pt>
+    <dgm:pt modelId="{AE8B151A-4D5B-494C-B99A-31F599A16CCA}" type="pres">
+      <dgm:prSet presAssocID="{7F321BD6-6D29-476F-AC22-64049367035E}" presName="rootComposite" presStyleCnt="0"/>
+      <dgm:spPr/>
+    </dgm:pt>
+    <dgm:pt modelId="{FAD1C8B2-6914-4A31-9F7A-B1BF317E6961}" type="pres">
+      <dgm:prSet presAssocID="{7F321BD6-6D29-476F-AC22-64049367035E}" presName="rootText" presStyleLbl="node3" presStyleIdx="5" presStyleCnt="16">
+        <dgm:presLayoutVars>
+          <dgm:chPref val="3"/>
+        </dgm:presLayoutVars>
+      </dgm:prSet>
+      <dgm:spPr/>
+      <dgm:t>
+        <a:bodyPr/>
+        <a:lstStyle/>
+        <a:p>
+          <a:endParaRPr lang="pt-PT"/>
+        </a:p>
+      </dgm:t>
+    </dgm:pt>
+    <dgm:pt modelId="{43D7589C-16A6-4837-8416-97541F035CB0}" type="pres">
+      <dgm:prSet presAssocID="{7F321BD6-6D29-476F-AC22-64049367035E}" presName="rootConnector" presStyleLbl="node3" presStyleIdx="5" presStyleCnt="16"/>
+      <dgm:spPr/>
+      <dgm:t>
+        <a:bodyPr/>
+        <a:lstStyle/>
+        <a:p>
+          <a:endParaRPr lang="pt-PT"/>
+        </a:p>
+      </dgm:t>
+    </dgm:pt>
+    <dgm:pt modelId="{67A2F88F-EFB8-4770-B070-D3F02CE6834D}" type="pres">
+      <dgm:prSet presAssocID="{7F321BD6-6D29-476F-AC22-64049367035E}" presName="hierChild4" presStyleCnt="0"/>
+      <dgm:spPr/>
+    </dgm:pt>
+    <dgm:pt modelId="{457121C8-295B-472B-8708-A3BDE1DADB24}" type="pres">
+      <dgm:prSet presAssocID="{7F321BD6-6D29-476F-AC22-64049367035E}" presName="hierChild5" presStyleCnt="0"/>
+      <dgm:spPr/>
+    </dgm:pt>
     <dgm:pt modelId="{442A0FCE-B1F1-4F66-959C-19089CCCCC59}" type="pres">
-      <dgm:prSet presAssocID="{60BC1973-1678-46C0-A597-8166CA18E46D}" presName="Name37" presStyleLbl="parChTrans1D3" presStyleIdx="5" presStyleCnt="12"/>
+      <dgm:prSet presAssocID="{60BC1973-1678-46C0-A597-8166CA18E46D}" presName="Name37" presStyleLbl="parChTrans1D3" presStyleIdx="6" presStyleCnt="16"/>
       <dgm:spPr/>
     </dgm:pt>
     <dgm:pt modelId="{CE18F673-88F5-45AE-888A-F8147CA86534}" type="pres">
@@ -2189,7 +2564,7 @@
       <dgm:spPr/>
     </dgm:pt>
     <dgm:pt modelId="{B89BA7FD-F6C6-42E7-ABBB-ACA4DC58CC45}" type="pres">
-      <dgm:prSet presAssocID="{1C98F73C-981E-4215-A1CF-2B965F6FC81B}" presName="rootText" presStyleLbl="node3" presStyleIdx="5" presStyleCnt="12">
+      <dgm:prSet presAssocID="{1C98F73C-981E-4215-A1CF-2B965F6FC81B}" presName="rootText" presStyleLbl="node3" presStyleIdx="6" presStyleCnt="16">
         <dgm:presLayoutVars>
           <dgm:chPref val="3"/>
         </dgm:presLayoutVars>
@@ -2204,7 +2579,7 @@
       </dgm:t>
     </dgm:pt>
     <dgm:pt modelId="{E6DAF4E4-C820-422E-AACC-1833932989A3}" type="pres">
-      <dgm:prSet presAssocID="{1C98F73C-981E-4215-A1CF-2B965F6FC81B}" presName="rootConnector" presStyleLbl="node3" presStyleIdx="5" presStyleCnt="12"/>
+      <dgm:prSet presAssocID="{1C98F73C-981E-4215-A1CF-2B965F6FC81B}" presName="rootConnector" presStyleLbl="node3" presStyleIdx="6" presStyleCnt="16"/>
       <dgm:spPr/>
       <dgm:t>
         <a:bodyPr/>
@@ -2223,7 +2598,7 @@
       <dgm:spPr/>
     </dgm:pt>
     <dgm:pt modelId="{5D68FB12-D52D-4622-9067-893F50A46248}" type="pres">
-      <dgm:prSet presAssocID="{00915442-94CA-4B41-8AEA-2176BA38B8DC}" presName="Name37" presStyleLbl="parChTrans1D3" presStyleIdx="6" presStyleCnt="12"/>
+      <dgm:prSet presAssocID="{00915442-94CA-4B41-8AEA-2176BA38B8DC}" presName="Name37" presStyleLbl="parChTrans1D3" presStyleIdx="7" presStyleCnt="16"/>
       <dgm:spPr/>
     </dgm:pt>
     <dgm:pt modelId="{35DC744D-A638-4FEA-9753-2D560DE1C589}" type="pres">
@@ -2239,7 +2614,7 @@
       <dgm:spPr/>
     </dgm:pt>
     <dgm:pt modelId="{A1A40A1D-5368-4174-9CCE-2B4095DA5103}" type="pres">
-      <dgm:prSet presAssocID="{4B0931A0-16B6-4E67-B9DE-27B5538749F3}" presName="rootText" presStyleLbl="node3" presStyleIdx="6" presStyleCnt="12">
+      <dgm:prSet presAssocID="{4B0931A0-16B6-4E67-B9DE-27B5538749F3}" presName="rootText" presStyleLbl="node3" presStyleIdx="7" presStyleCnt="16">
         <dgm:presLayoutVars>
           <dgm:chPref val="3"/>
         </dgm:presLayoutVars>
@@ -2254,7 +2629,7 @@
       </dgm:t>
     </dgm:pt>
     <dgm:pt modelId="{C487DE1D-6832-4067-AD9C-32EBF102EC5D}" type="pres">
-      <dgm:prSet presAssocID="{4B0931A0-16B6-4E67-B9DE-27B5538749F3}" presName="rootConnector" presStyleLbl="node3" presStyleIdx="6" presStyleCnt="12"/>
+      <dgm:prSet presAssocID="{4B0931A0-16B6-4E67-B9DE-27B5538749F3}" presName="rootConnector" presStyleLbl="node3" presStyleIdx="7" presStyleCnt="16"/>
       <dgm:spPr/>
       <dgm:t>
         <a:bodyPr/>
@@ -2273,7 +2648,7 @@
       <dgm:spPr/>
     </dgm:pt>
     <dgm:pt modelId="{DF00F3D6-4510-4221-AAEA-A8D17FEA9999}" type="pres">
-      <dgm:prSet presAssocID="{4B2C7D37-38FB-4311-A3B5-A916B72635F2}" presName="Name37" presStyleLbl="parChTrans1D3" presStyleIdx="7" presStyleCnt="12"/>
+      <dgm:prSet presAssocID="{4B2C7D37-38FB-4311-A3B5-A916B72635F2}" presName="Name37" presStyleLbl="parChTrans1D3" presStyleIdx="8" presStyleCnt="16"/>
       <dgm:spPr/>
     </dgm:pt>
     <dgm:pt modelId="{ABB0554C-5010-4852-8588-361ED3BD8F80}" type="pres">
@@ -2289,7 +2664,7 @@
       <dgm:spPr/>
     </dgm:pt>
     <dgm:pt modelId="{E71DA19A-9D6D-4041-AC0C-0969474D1DCF}" type="pres">
-      <dgm:prSet presAssocID="{8286BCDB-92BA-42CE-AF74-00F7B6093294}" presName="rootText" presStyleLbl="node3" presStyleIdx="7" presStyleCnt="12">
+      <dgm:prSet presAssocID="{8286BCDB-92BA-42CE-AF74-00F7B6093294}" presName="rootText" presStyleLbl="node3" presStyleIdx="8" presStyleCnt="16">
         <dgm:presLayoutVars>
           <dgm:chPref val="3"/>
         </dgm:presLayoutVars>
@@ -2304,7 +2679,7 @@
       </dgm:t>
     </dgm:pt>
     <dgm:pt modelId="{44008990-0C95-4D27-82A2-3DDE49236D62}" type="pres">
-      <dgm:prSet presAssocID="{8286BCDB-92BA-42CE-AF74-00F7B6093294}" presName="rootConnector" presStyleLbl="node3" presStyleIdx="7" presStyleCnt="12"/>
+      <dgm:prSet presAssocID="{8286BCDB-92BA-42CE-AF74-00F7B6093294}" presName="rootConnector" presStyleLbl="node3" presStyleIdx="8" presStyleCnt="16"/>
       <dgm:spPr/>
       <dgm:t>
         <a:bodyPr/>
@@ -2320,6 +2695,106 @@
     </dgm:pt>
     <dgm:pt modelId="{91F82BD6-115B-49FA-B9BF-84D4F1D01215}" type="pres">
       <dgm:prSet presAssocID="{8286BCDB-92BA-42CE-AF74-00F7B6093294}" presName="hierChild5" presStyleCnt="0"/>
+      <dgm:spPr/>
+    </dgm:pt>
+    <dgm:pt modelId="{58B70607-9B4B-423F-950E-AAF8EEB3A9D6}" type="pres">
+      <dgm:prSet presAssocID="{EF5E9564-34A9-44AF-B607-10E6E5D9F42D}" presName="Name37" presStyleLbl="parChTrans1D3" presStyleIdx="9" presStyleCnt="16"/>
+      <dgm:spPr/>
+    </dgm:pt>
+    <dgm:pt modelId="{DC73DECB-4D13-41F4-BBBC-DFEE89520BEF}" type="pres">
+      <dgm:prSet presAssocID="{27F878E5-4096-4B21-9FEC-85A603DEDE71}" presName="hierRoot2" presStyleCnt="0">
+        <dgm:presLayoutVars>
+          <dgm:hierBranch val="init"/>
+        </dgm:presLayoutVars>
+      </dgm:prSet>
+      <dgm:spPr/>
+    </dgm:pt>
+    <dgm:pt modelId="{43B74239-7B51-4D94-A017-61FFA024E466}" type="pres">
+      <dgm:prSet presAssocID="{27F878E5-4096-4B21-9FEC-85A603DEDE71}" presName="rootComposite" presStyleCnt="0"/>
+      <dgm:spPr/>
+    </dgm:pt>
+    <dgm:pt modelId="{6577AB29-7301-40C1-A6E0-5E4158609B19}" type="pres">
+      <dgm:prSet presAssocID="{27F878E5-4096-4B21-9FEC-85A603DEDE71}" presName="rootText" presStyleLbl="node3" presStyleIdx="9" presStyleCnt="16">
+        <dgm:presLayoutVars>
+          <dgm:chPref val="3"/>
+        </dgm:presLayoutVars>
+      </dgm:prSet>
+      <dgm:spPr/>
+      <dgm:t>
+        <a:bodyPr/>
+        <a:lstStyle/>
+        <a:p>
+          <a:endParaRPr lang="pt-PT"/>
+        </a:p>
+      </dgm:t>
+    </dgm:pt>
+    <dgm:pt modelId="{6387A5B7-313B-4A6F-934A-3957BF621936}" type="pres">
+      <dgm:prSet presAssocID="{27F878E5-4096-4B21-9FEC-85A603DEDE71}" presName="rootConnector" presStyleLbl="node3" presStyleIdx="9" presStyleCnt="16"/>
+      <dgm:spPr/>
+      <dgm:t>
+        <a:bodyPr/>
+        <a:lstStyle/>
+        <a:p>
+          <a:endParaRPr lang="pt-PT"/>
+        </a:p>
+      </dgm:t>
+    </dgm:pt>
+    <dgm:pt modelId="{7A7B118A-A973-466A-B8EC-861043DC3A20}" type="pres">
+      <dgm:prSet presAssocID="{27F878E5-4096-4B21-9FEC-85A603DEDE71}" presName="hierChild4" presStyleCnt="0"/>
+      <dgm:spPr/>
+    </dgm:pt>
+    <dgm:pt modelId="{B3FF341E-D208-4217-97E4-C77D0B97726A}" type="pres">
+      <dgm:prSet presAssocID="{27F878E5-4096-4B21-9FEC-85A603DEDE71}" presName="hierChild5" presStyleCnt="0"/>
+      <dgm:spPr/>
+    </dgm:pt>
+    <dgm:pt modelId="{233331FC-A408-4925-89A5-4C51841370C3}" type="pres">
+      <dgm:prSet presAssocID="{02FCF216-1BA4-43DC-9693-566D49C14E12}" presName="Name37" presStyleLbl="parChTrans1D3" presStyleIdx="10" presStyleCnt="16"/>
+      <dgm:spPr/>
+    </dgm:pt>
+    <dgm:pt modelId="{C2BAE4C6-C1F6-4664-AFD5-DE43B4EFE86D}" type="pres">
+      <dgm:prSet presAssocID="{09082969-8122-4275-BB64-3689C292E78C}" presName="hierRoot2" presStyleCnt="0">
+        <dgm:presLayoutVars>
+          <dgm:hierBranch val="init"/>
+        </dgm:presLayoutVars>
+      </dgm:prSet>
+      <dgm:spPr/>
+    </dgm:pt>
+    <dgm:pt modelId="{740641BD-6237-49EF-8B6C-D1233864DA95}" type="pres">
+      <dgm:prSet presAssocID="{09082969-8122-4275-BB64-3689C292E78C}" presName="rootComposite" presStyleCnt="0"/>
+      <dgm:spPr/>
+    </dgm:pt>
+    <dgm:pt modelId="{96D87AF7-7662-4B42-8E5A-319D4AF53C08}" type="pres">
+      <dgm:prSet presAssocID="{09082969-8122-4275-BB64-3689C292E78C}" presName="rootText" presStyleLbl="node3" presStyleIdx="10" presStyleCnt="16">
+        <dgm:presLayoutVars>
+          <dgm:chPref val="3"/>
+        </dgm:presLayoutVars>
+      </dgm:prSet>
+      <dgm:spPr/>
+      <dgm:t>
+        <a:bodyPr/>
+        <a:lstStyle/>
+        <a:p>
+          <a:endParaRPr lang="pt-PT"/>
+        </a:p>
+      </dgm:t>
+    </dgm:pt>
+    <dgm:pt modelId="{D6BBBDA2-438C-4901-A67A-A41EC5BD4E7A}" type="pres">
+      <dgm:prSet presAssocID="{09082969-8122-4275-BB64-3689C292E78C}" presName="rootConnector" presStyleLbl="node3" presStyleIdx="10" presStyleCnt="16"/>
+      <dgm:spPr/>
+      <dgm:t>
+        <a:bodyPr/>
+        <a:lstStyle/>
+        <a:p>
+          <a:endParaRPr lang="pt-PT"/>
+        </a:p>
+      </dgm:t>
+    </dgm:pt>
+    <dgm:pt modelId="{9C239EB4-AF78-4E76-A988-94898D08A0C2}" type="pres">
+      <dgm:prSet presAssocID="{09082969-8122-4275-BB64-3689C292E78C}" presName="hierChild4" presStyleCnt="0"/>
+      <dgm:spPr/>
+    </dgm:pt>
+    <dgm:pt modelId="{32BBBEE5-828C-4285-99CC-79137BFEB84E}" type="pres">
+      <dgm:prSet presAssocID="{09082969-8122-4275-BB64-3689C292E78C}" presName="hierChild5" presStyleCnt="0"/>
       <dgm:spPr/>
     </dgm:pt>
     <dgm:pt modelId="{B8A528ED-3E59-45DC-96D8-0A3B97870129}" type="pres">
@@ -2373,7 +2848,7 @@
       <dgm:spPr/>
     </dgm:pt>
     <dgm:pt modelId="{82467937-E0C3-42C6-B46C-387FB1C69650}" type="pres">
-      <dgm:prSet presAssocID="{4A582986-DC45-4D9E-A2B1-FB01A10B1265}" presName="Name37" presStyleLbl="parChTrans1D3" presStyleIdx="8" presStyleCnt="12"/>
+      <dgm:prSet presAssocID="{4A582986-DC45-4D9E-A2B1-FB01A10B1265}" presName="Name37" presStyleLbl="parChTrans1D3" presStyleIdx="11" presStyleCnt="16"/>
       <dgm:spPr/>
     </dgm:pt>
     <dgm:pt modelId="{97F9D719-1694-49CE-AE16-8F10DC4D6314}" type="pres">
@@ -2389,7 +2864,7 @@
       <dgm:spPr/>
     </dgm:pt>
     <dgm:pt modelId="{D6E26201-08E8-40B8-84B6-E86764AAD0D3}" type="pres">
-      <dgm:prSet presAssocID="{3B395D58-3EC7-4B46-8B77-516580BC4426}" presName="rootText" presStyleLbl="node3" presStyleIdx="8" presStyleCnt="12">
+      <dgm:prSet presAssocID="{3B395D58-3EC7-4B46-8B77-516580BC4426}" presName="rootText" presStyleLbl="node3" presStyleIdx="11" presStyleCnt="16">
         <dgm:presLayoutVars>
           <dgm:chPref val="3"/>
         </dgm:presLayoutVars>
@@ -2404,7 +2879,7 @@
       </dgm:t>
     </dgm:pt>
     <dgm:pt modelId="{B21B097D-8E3E-42C6-A857-51213A0E4DC2}" type="pres">
-      <dgm:prSet presAssocID="{3B395D58-3EC7-4B46-8B77-516580BC4426}" presName="rootConnector" presStyleLbl="node3" presStyleIdx="8" presStyleCnt="12"/>
+      <dgm:prSet presAssocID="{3B395D58-3EC7-4B46-8B77-516580BC4426}" presName="rootConnector" presStyleLbl="node3" presStyleIdx="11" presStyleCnt="16"/>
       <dgm:spPr/>
       <dgm:t>
         <a:bodyPr/>
@@ -2423,7 +2898,7 @@
       <dgm:spPr/>
     </dgm:pt>
     <dgm:pt modelId="{A787E5BD-2013-4FD6-AF16-CADAE851A549}" type="pres">
-      <dgm:prSet presAssocID="{6559D592-39F8-4F07-ADEB-47EF13E46214}" presName="Name37" presStyleLbl="parChTrans1D3" presStyleIdx="9" presStyleCnt="12"/>
+      <dgm:prSet presAssocID="{6559D592-39F8-4F07-ADEB-47EF13E46214}" presName="Name37" presStyleLbl="parChTrans1D3" presStyleIdx="12" presStyleCnt="16"/>
       <dgm:spPr/>
     </dgm:pt>
     <dgm:pt modelId="{32DC7723-CDCD-4CE9-BBC2-E0FD2977B79E}" type="pres">
@@ -2439,7 +2914,7 @@
       <dgm:spPr/>
     </dgm:pt>
     <dgm:pt modelId="{5E45757A-0146-4DBE-B088-E1A0EC5D03D2}" type="pres">
-      <dgm:prSet presAssocID="{44D6AEB3-3C3E-4C43-8B4D-88B66C915A6B}" presName="rootText" presStyleLbl="node3" presStyleIdx="9" presStyleCnt="12">
+      <dgm:prSet presAssocID="{44D6AEB3-3C3E-4C43-8B4D-88B66C915A6B}" presName="rootText" presStyleLbl="node3" presStyleIdx="12" presStyleCnt="16">
         <dgm:presLayoutVars>
           <dgm:chPref val="3"/>
         </dgm:presLayoutVars>
@@ -2454,7 +2929,7 @@
       </dgm:t>
     </dgm:pt>
     <dgm:pt modelId="{E1A6C950-8209-4AD3-83C3-07F32865CDA8}" type="pres">
-      <dgm:prSet presAssocID="{44D6AEB3-3C3E-4C43-8B4D-88B66C915A6B}" presName="rootConnector" presStyleLbl="node3" presStyleIdx="9" presStyleCnt="12"/>
+      <dgm:prSet presAssocID="{44D6AEB3-3C3E-4C43-8B4D-88B66C915A6B}" presName="rootConnector" presStyleLbl="node3" presStyleIdx="12" presStyleCnt="16"/>
       <dgm:spPr/>
       <dgm:t>
         <a:bodyPr/>
@@ -2473,7 +2948,7 @@
       <dgm:spPr/>
     </dgm:pt>
     <dgm:pt modelId="{FCDE8788-829B-4943-8C78-D783672774CD}" type="pres">
-      <dgm:prSet presAssocID="{745735AE-AA4F-4C3A-BFDA-F55FA7826AAD}" presName="Name37" presStyleLbl="parChTrans1D3" presStyleIdx="10" presStyleCnt="12"/>
+      <dgm:prSet presAssocID="{745735AE-AA4F-4C3A-BFDA-F55FA7826AAD}" presName="Name37" presStyleLbl="parChTrans1D3" presStyleIdx="13" presStyleCnt="16"/>
       <dgm:spPr/>
     </dgm:pt>
     <dgm:pt modelId="{D5E4B125-69DE-4ED2-9BE8-3FD74E3AD1C0}" type="pres">
@@ -2489,7 +2964,7 @@
       <dgm:spPr/>
     </dgm:pt>
     <dgm:pt modelId="{9AD280D4-A865-4357-9F69-62F0BF4F70EF}" type="pres">
-      <dgm:prSet presAssocID="{B077945C-EE4D-46FC-9113-582C657A6891}" presName="rootText" presStyleLbl="node3" presStyleIdx="10" presStyleCnt="12">
+      <dgm:prSet presAssocID="{B077945C-EE4D-46FC-9113-582C657A6891}" presName="rootText" presStyleLbl="node3" presStyleIdx="13" presStyleCnt="16">
         <dgm:presLayoutVars>
           <dgm:chPref val="3"/>
         </dgm:presLayoutVars>
@@ -2504,7 +2979,7 @@
       </dgm:t>
     </dgm:pt>
     <dgm:pt modelId="{C6EAD7F5-C1E0-485B-AF89-8223756899F8}" type="pres">
-      <dgm:prSet presAssocID="{B077945C-EE4D-46FC-9113-582C657A6891}" presName="rootConnector" presStyleLbl="node3" presStyleIdx="10" presStyleCnt="12"/>
+      <dgm:prSet presAssocID="{B077945C-EE4D-46FC-9113-582C657A6891}" presName="rootConnector" presStyleLbl="node3" presStyleIdx="13" presStyleCnt="16"/>
       <dgm:spPr/>
       <dgm:t>
         <a:bodyPr/>
@@ -2522,28 +2997,24 @@
       <dgm:prSet presAssocID="{B077945C-EE4D-46FC-9113-582C657A6891}" presName="hierChild5" presStyleCnt="0"/>
       <dgm:spPr/>
     </dgm:pt>
-    <dgm:pt modelId="{474367C0-A183-4532-8B58-6CC4BBD9EF1B}" type="pres">
-      <dgm:prSet presAssocID="{38C6BE64-7D75-4AB2-9208-2B4E6ABB6075}" presName="hierChild5" presStyleCnt="0"/>
-      <dgm:spPr/>
-    </dgm:pt>
-    <dgm:pt modelId="{00086649-BDDF-4FEB-8E67-34E9D47082BF}" type="pres">
-      <dgm:prSet presAssocID="{C5D6BC3E-C6ED-4E6C-92B7-D2F66ACB97A1}" presName="Name37" presStyleLbl="parChTrans1D2" presStyleIdx="4" presStyleCnt="5"/>
-      <dgm:spPr/>
-    </dgm:pt>
-    <dgm:pt modelId="{C5E2E1A8-4268-435D-A4FC-15A2B9D377F0}" type="pres">
-      <dgm:prSet presAssocID="{8F6B854B-22E3-4F46-BC76-8021175AF402}" presName="hierRoot2" presStyleCnt="0">
+    <dgm:pt modelId="{B9454A64-B790-4504-9A16-7313E0451264}" type="pres">
+      <dgm:prSet presAssocID="{8EF43A7C-B2D0-4CD4-AFE1-4F8B5F1D54A1}" presName="Name37" presStyleLbl="parChTrans1D3" presStyleIdx="14" presStyleCnt="16"/>
+      <dgm:spPr/>
+    </dgm:pt>
+    <dgm:pt modelId="{D461B995-CD04-433B-85D3-B31999FDB1EA}" type="pres">
+      <dgm:prSet presAssocID="{EC708F2B-01AA-4525-AB33-681A098F2E6E}" presName="hierRoot2" presStyleCnt="0">
         <dgm:presLayoutVars>
           <dgm:hierBranch val="init"/>
         </dgm:presLayoutVars>
       </dgm:prSet>
       <dgm:spPr/>
     </dgm:pt>
-    <dgm:pt modelId="{21F89C93-793A-4E60-9E90-446157D82074}" type="pres">
-      <dgm:prSet presAssocID="{8F6B854B-22E3-4F46-BC76-8021175AF402}" presName="rootComposite" presStyleCnt="0"/>
-      <dgm:spPr/>
-    </dgm:pt>
-    <dgm:pt modelId="{A3BBE6D2-9D99-4CB8-A44B-F63C678F6FEF}" type="pres">
-      <dgm:prSet presAssocID="{8F6B854B-22E3-4F46-BC76-8021175AF402}" presName="rootText" presStyleLbl="node2" presStyleIdx="4" presStyleCnt="5">
+    <dgm:pt modelId="{D77292FB-34D6-4FEE-9D2E-522779A546DA}" type="pres">
+      <dgm:prSet presAssocID="{EC708F2B-01AA-4525-AB33-681A098F2E6E}" presName="rootComposite" presStyleCnt="0"/>
+      <dgm:spPr/>
+    </dgm:pt>
+    <dgm:pt modelId="{7EB25621-D008-4DD1-A276-7382FA6EE87C}" type="pres">
+      <dgm:prSet presAssocID="{EC708F2B-01AA-4525-AB33-681A098F2E6E}" presName="rootText" presStyleLbl="node3" presStyleIdx="14" presStyleCnt="16">
         <dgm:presLayoutVars>
           <dgm:chPref val="3"/>
         </dgm:presLayoutVars>
@@ -2557,8 +3028,8 @@
         </a:p>
       </dgm:t>
     </dgm:pt>
-    <dgm:pt modelId="{41B82E70-A823-4565-88DC-D5EC0B2EADD7}" type="pres">
-      <dgm:prSet presAssocID="{8F6B854B-22E3-4F46-BC76-8021175AF402}" presName="rootConnector" presStyleLbl="node2" presStyleIdx="4" presStyleCnt="5"/>
+    <dgm:pt modelId="{2C55759B-0BCA-4782-BBE2-481CC85BF0FA}" type="pres">
+      <dgm:prSet presAssocID="{EC708F2B-01AA-4525-AB33-681A098F2E6E}" presName="rootConnector" presStyleLbl="node3" presStyleIdx="14" presStyleCnt="16"/>
       <dgm:spPr/>
       <dgm:t>
         <a:bodyPr/>
@@ -2568,28 +3039,36 @@
         </a:p>
       </dgm:t>
     </dgm:pt>
-    <dgm:pt modelId="{AFD4F71B-3156-431B-BF4A-F3E9CDB79C7D}" type="pres">
-      <dgm:prSet presAssocID="{8F6B854B-22E3-4F46-BC76-8021175AF402}" presName="hierChild4" presStyleCnt="0"/>
-      <dgm:spPr/>
-    </dgm:pt>
-    <dgm:pt modelId="{8CECC661-188E-4F5E-9290-7F99FBC4EC01}" type="pres">
-      <dgm:prSet presAssocID="{9E392369-8769-49C4-BA15-C1BAA8C9CAC8}" presName="Name37" presStyleLbl="parChTrans1D3" presStyleIdx="11" presStyleCnt="12"/>
-      <dgm:spPr/>
-    </dgm:pt>
-    <dgm:pt modelId="{41E25362-C4A6-473B-A6FE-F4F2A5775C45}" type="pres">
-      <dgm:prSet presAssocID="{7BAFC3F4-CC23-4A90-9F1E-CDA41A1D7BA4}" presName="hierRoot2" presStyleCnt="0">
+    <dgm:pt modelId="{FD39410F-0B30-41A0-9360-A952F0274613}" type="pres">
+      <dgm:prSet presAssocID="{EC708F2B-01AA-4525-AB33-681A098F2E6E}" presName="hierChild4" presStyleCnt="0"/>
+      <dgm:spPr/>
+    </dgm:pt>
+    <dgm:pt modelId="{2AE06BBE-1699-4AF4-9165-6FE07CCD9970}" type="pres">
+      <dgm:prSet presAssocID="{EC708F2B-01AA-4525-AB33-681A098F2E6E}" presName="hierChild5" presStyleCnt="0"/>
+      <dgm:spPr/>
+    </dgm:pt>
+    <dgm:pt modelId="{474367C0-A183-4532-8B58-6CC4BBD9EF1B}" type="pres">
+      <dgm:prSet presAssocID="{38C6BE64-7D75-4AB2-9208-2B4E6ABB6075}" presName="hierChild5" presStyleCnt="0"/>
+      <dgm:spPr/>
+    </dgm:pt>
+    <dgm:pt modelId="{541B9572-AD5A-460A-8A46-80FF1F039482}" type="pres">
+      <dgm:prSet presAssocID="{E88EF6D5-B520-4721-8812-C421A2D33297}" presName="Name37" presStyleLbl="parChTrans1D2" presStyleIdx="4" presStyleCnt="5"/>
+      <dgm:spPr/>
+    </dgm:pt>
+    <dgm:pt modelId="{6F2C00E3-974C-47FC-8B3C-5D86D1A1901E}" type="pres">
+      <dgm:prSet presAssocID="{0211AF4D-8785-47F7-8229-8016A13E2A22}" presName="hierRoot2" presStyleCnt="0">
         <dgm:presLayoutVars>
           <dgm:hierBranch val="init"/>
         </dgm:presLayoutVars>
       </dgm:prSet>
       <dgm:spPr/>
     </dgm:pt>
-    <dgm:pt modelId="{969295FC-2E4D-4DF0-ADC9-41475DF058AB}" type="pres">
-      <dgm:prSet presAssocID="{7BAFC3F4-CC23-4A90-9F1E-CDA41A1D7BA4}" presName="rootComposite" presStyleCnt="0"/>
-      <dgm:spPr/>
-    </dgm:pt>
-    <dgm:pt modelId="{A9035A54-8C04-46C8-B7BF-3121F2EEB449}" type="pres">
-      <dgm:prSet presAssocID="{7BAFC3F4-CC23-4A90-9F1E-CDA41A1D7BA4}" presName="rootText" presStyleLbl="node3" presStyleIdx="11" presStyleCnt="12">
+    <dgm:pt modelId="{69684490-4F17-47DF-BB43-8BF92ACFF34C}" type="pres">
+      <dgm:prSet presAssocID="{0211AF4D-8785-47F7-8229-8016A13E2A22}" presName="rootComposite" presStyleCnt="0"/>
+      <dgm:spPr/>
+    </dgm:pt>
+    <dgm:pt modelId="{43A39187-8869-4925-A4BF-E980DAFDD5DC}" type="pres">
+      <dgm:prSet presAssocID="{0211AF4D-8785-47F7-8229-8016A13E2A22}" presName="rootText" presStyleLbl="node2" presStyleIdx="4" presStyleCnt="5">
         <dgm:presLayoutVars>
           <dgm:chPref val="3"/>
         </dgm:presLayoutVars>
@@ -2603,8 +3082,8 @@
         </a:p>
       </dgm:t>
     </dgm:pt>
-    <dgm:pt modelId="{D3153E3D-448E-4159-B4D3-6415941758CF}" type="pres">
-      <dgm:prSet presAssocID="{7BAFC3F4-CC23-4A90-9F1E-CDA41A1D7BA4}" presName="rootConnector" presStyleLbl="node3" presStyleIdx="11" presStyleCnt="12"/>
+    <dgm:pt modelId="{875EE4CB-33B3-409D-B1BA-481548E625F6}" type="pres">
+      <dgm:prSet presAssocID="{0211AF4D-8785-47F7-8229-8016A13E2A22}" presName="rootConnector" presStyleLbl="node2" presStyleIdx="4" presStyleCnt="5"/>
       <dgm:spPr/>
       <dgm:t>
         <a:bodyPr/>
@@ -2614,16 +3093,62 @@
         </a:p>
       </dgm:t>
     </dgm:pt>
-    <dgm:pt modelId="{39640233-6244-4239-9A41-62A873DF64F8}" type="pres">
-      <dgm:prSet presAssocID="{7BAFC3F4-CC23-4A90-9F1E-CDA41A1D7BA4}" presName="hierChild4" presStyleCnt="0"/>
-      <dgm:spPr/>
-    </dgm:pt>
-    <dgm:pt modelId="{81B6CC44-0031-481D-8779-25EC7E932AE2}" type="pres">
-      <dgm:prSet presAssocID="{7BAFC3F4-CC23-4A90-9F1E-CDA41A1D7BA4}" presName="hierChild5" presStyleCnt="0"/>
-      <dgm:spPr/>
-    </dgm:pt>
-    <dgm:pt modelId="{37CBA9ED-1A02-466D-9806-D61DB211ADF7}" type="pres">
-      <dgm:prSet presAssocID="{8F6B854B-22E3-4F46-BC76-8021175AF402}" presName="hierChild5" presStyleCnt="0"/>
+    <dgm:pt modelId="{86DDF4A6-D657-4BF1-8878-5DECBCA57136}" type="pres">
+      <dgm:prSet presAssocID="{0211AF4D-8785-47F7-8229-8016A13E2A22}" presName="hierChild4" presStyleCnt="0"/>
+      <dgm:spPr/>
+    </dgm:pt>
+    <dgm:pt modelId="{CF646C66-5793-4C1A-9FBC-67DC08285584}" type="pres">
+      <dgm:prSet presAssocID="{E2887723-4EAD-4696-825A-C234AFF6CD0D}" presName="Name37" presStyleLbl="parChTrans1D3" presStyleIdx="15" presStyleCnt="16"/>
+      <dgm:spPr/>
+    </dgm:pt>
+    <dgm:pt modelId="{615BE3B2-2960-4737-81FF-7E2942C27A33}" type="pres">
+      <dgm:prSet presAssocID="{7F9F30D1-7E34-4B48-A3B4-8614DD1FB327}" presName="hierRoot2" presStyleCnt="0">
+        <dgm:presLayoutVars>
+          <dgm:hierBranch val="init"/>
+        </dgm:presLayoutVars>
+      </dgm:prSet>
+      <dgm:spPr/>
+    </dgm:pt>
+    <dgm:pt modelId="{05A80E28-1A91-4CEB-A042-31C291C0D604}" type="pres">
+      <dgm:prSet presAssocID="{7F9F30D1-7E34-4B48-A3B4-8614DD1FB327}" presName="rootComposite" presStyleCnt="0"/>
+      <dgm:spPr/>
+    </dgm:pt>
+    <dgm:pt modelId="{D48E27A8-84C3-4786-A8FF-21D27492781E}" type="pres">
+      <dgm:prSet presAssocID="{7F9F30D1-7E34-4B48-A3B4-8614DD1FB327}" presName="rootText" presStyleLbl="node3" presStyleIdx="15" presStyleCnt="16">
+        <dgm:presLayoutVars>
+          <dgm:chPref val="3"/>
+        </dgm:presLayoutVars>
+      </dgm:prSet>
+      <dgm:spPr/>
+      <dgm:t>
+        <a:bodyPr/>
+        <a:lstStyle/>
+        <a:p>
+          <a:endParaRPr lang="pt-PT"/>
+        </a:p>
+      </dgm:t>
+    </dgm:pt>
+    <dgm:pt modelId="{D7104BEB-6E42-4701-9634-71C6CED9A404}" type="pres">
+      <dgm:prSet presAssocID="{7F9F30D1-7E34-4B48-A3B4-8614DD1FB327}" presName="rootConnector" presStyleLbl="node3" presStyleIdx="15" presStyleCnt="16"/>
+      <dgm:spPr/>
+      <dgm:t>
+        <a:bodyPr/>
+        <a:lstStyle/>
+        <a:p>
+          <a:endParaRPr lang="pt-PT"/>
+        </a:p>
+      </dgm:t>
+    </dgm:pt>
+    <dgm:pt modelId="{C20D7398-E2CD-4240-95E9-6F5279803E36}" type="pres">
+      <dgm:prSet presAssocID="{7F9F30D1-7E34-4B48-A3B4-8614DD1FB327}" presName="hierChild4" presStyleCnt="0"/>
+      <dgm:spPr/>
+    </dgm:pt>
+    <dgm:pt modelId="{C4323658-3046-4EE2-8C02-A44A6E3A7E1E}" type="pres">
+      <dgm:prSet presAssocID="{7F9F30D1-7E34-4B48-A3B4-8614DD1FB327}" presName="hierChild5" presStyleCnt="0"/>
+      <dgm:spPr/>
+    </dgm:pt>
+    <dgm:pt modelId="{B3A91109-C9D1-4842-AFE7-B406A2F0B5B4}" type="pres">
+      <dgm:prSet presAssocID="{0211AF4D-8785-47F7-8229-8016A13E2A22}" presName="hierChild5" presStyleCnt="0"/>
       <dgm:spPr/>
     </dgm:pt>
     <dgm:pt modelId="{F5C20CE9-4E81-4275-A2C7-32F4DCB3E021}" type="pres">
@@ -2632,203 +3157,247 @@
     </dgm:pt>
   </dgm:ptLst>
   <dgm:cxnLst>
+    <dgm:cxn modelId="{9F514B31-F3D7-437F-BD91-51BF8064D5B4}" type="presOf" srcId="{44D6AEB3-3C3E-4C43-8B4D-88B66C915A6B}" destId="{5E45757A-0146-4DBE-B088-E1A0EC5D03D2}" srcOrd="0" destOrd="0" presId="urn:microsoft.com/office/officeart/2005/8/layout/orgChart1"/>
+    <dgm:cxn modelId="{0BF1951B-7AF2-4CD1-AF87-4B5CFD1AEF0C}" type="presOf" srcId="{10161FCA-B4C7-4AD6-AC25-DA65626DD184}" destId="{A1D89F41-F7B5-4F82-B529-36282C8502A0}" srcOrd="0" destOrd="0" presId="urn:microsoft.com/office/officeart/2005/8/layout/orgChart1"/>
+    <dgm:cxn modelId="{AAC4A12A-7079-4F7E-8ED3-74EB5C5DEC71}" type="presOf" srcId="{7F321BD6-6D29-476F-AC22-64049367035E}" destId="{43D7589C-16A6-4837-8416-97541F035CB0}" srcOrd="1" destOrd="0" presId="urn:microsoft.com/office/officeart/2005/8/layout/orgChart1"/>
+    <dgm:cxn modelId="{6C4E3FD3-178B-4733-BAAC-0DC230A670AB}" type="presOf" srcId="{84D573A6-659F-4CB7-B1CD-D78970D32D03}" destId="{4B1E105C-24F6-4A0A-9EEE-986B791003F0}" srcOrd="0" destOrd="0" presId="urn:microsoft.com/office/officeart/2005/8/layout/orgChart1"/>
+    <dgm:cxn modelId="{345A4BAF-3D9E-4484-8E30-EFD577957FE9}" type="presOf" srcId="{96804062-AC84-4A53-9801-10D96A41B751}" destId="{0F82655B-E782-45C3-9729-E3FAA212C4F5}" srcOrd="0" destOrd="0" presId="urn:microsoft.com/office/officeart/2005/8/layout/orgChart1"/>
     <dgm:cxn modelId="{5478DC4F-2094-4FA2-A8CC-0F05B5CEDF1C}" srcId="{9752BF25-6E46-44F9-8AA0-404A02849848}" destId="{A7891DF1-7D82-4269-8343-22DBD6CB727B}" srcOrd="2" destOrd="0" parTransId="{9FC8ACF4-1496-4679-8CBB-C6A70F8B170B}" sibTransId="{87C33843-8630-4604-9D94-6CA656B6A57C}"/>
-    <dgm:cxn modelId="{91B0D175-9F4F-431C-8CCD-83CD53E7ECE4}" type="presOf" srcId="{DB8D4E0C-7119-4D57-95C5-ED80585E2ACC}" destId="{9AE07535-BE74-47CD-8277-124B9C925C39}" srcOrd="1" destOrd="0" presId="urn:microsoft.com/office/officeart/2005/8/layout/orgChart1"/>
+    <dgm:cxn modelId="{67565D96-188B-4FA4-82A9-086F8B8DC7A6}" srcId="{96804062-AC84-4A53-9801-10D96A41B751}" destId="{31DA2C12-DD03-428A-9FE2-2E721DD8A5A0}" srcOrd="1" destOrd="0" parTransId="{CA9D024D-08E0-4CD0-8599-D5C25D4FF4F5}" sibTransId="{50C8DF36-5F23-40D2-8CCF-F1D29CB6679F}"/>
+    <dgm:cxn modelId="{94138C51-9B72-453A-BDF9-549F022C0C2F}" type="presOf" srcId="{A7891DF1-7D82-4269-8343-22DBD6CB727B}" destId="{D96BC457-4615-4E3C-BCBA-45D11E1E0D7E}" srcOrd="1" destOrd="0" presId="urn:microsoft.com/office/officeart/2005/8/layout/orgChart1"/>
+    <dgm:cxn modelId="{57010888-40F5-4817-A081-2A2DDD4047B5}" type="presOf" srcId="{02FCF216-1BA4-43DC-9693-566D49C14E12}" destId="{233331FC-A408-4925-89A5-4C51841370C3}" srcOrd="0" destOrd="0" presId="urn:microsoft.com/office/officeart/2005/8/layout/orgChart1"/>
+    <dgm:cxn modelId="{16CA616D-89FB-4B33-B921-A62E46F72B93}" type="presOf" srcId="{09082969-8122-4275-BB64-3689C292E78C}" destId="{D6BBBDA2-438C-4901-A67A-A41EC5BD4E7A}" srcOrd="1" destOrd="0" presId="urn:microsoft.com/office/officeart/2005/8/layout/orgChart1"/>
+    <dgm:cxn modelId="{8DD30CEE-CBCE-4412-8753-3F00AF4F48C0}" type="presOf" srcId="{3B395D58-3EC7-4B46-8B77-516580BC4426}" destId="{D6E26201-08E8-40B8-84B6-E86764AAD0D3}" srcOrd="0" destOrd="0" presId="urn:microsoft.com/office/officeart/2005/8/layout/orgChart1"/>
+    <dgm:cxn modelId="{0C9C6741-9215-47C9-8A99-6CB842068650}" type="presOf" srcId="{6559D592-39F8-4F07-ADEB-47EF13E46214}" destId="{A787E5BD-2013-4FD6-AF16-CADAE851A549}" srcOrd="0" destOrd="0" presId="urn:microsoft.com/office/officeart/2005/8/layout/orgChart1"/>
+    <dgm:cxn modelId="{BE40BCA9-225D-45E6-963B-BA017D86D364}" srcId="{DB8D4E0C-7119-4D57-95C5-ED80585E2ACC}" destId="{AF377B91-FC5C-4C36-96DB-220FAB6CBE77}" srcOrd="1" destOrd="0" parTransId="{845C90E3-B461-498D-B084-B8C0A2502C12}" sibTransId="{9198ADF1-40C3-4429-BEEB-6A6F8083401A}"/>
+    <dgm:cxn modelId="{4F955604-C61D-4CC7-BC6E-6C12B9D219A4}" type="presOf" srcId="{1C98F73C-981E-4215-A1CF-2B965F6FC81B}" destId="{B89BA7FD-F6C6-42E7-ABBB-ACA4DC58CC45}" srcOrd="0" destOrd="0" presId="urn:microsoft.com/office/officeart/2005/8/layout/orgChart1"/>
+    <dgm:cxn modelId="{ADDD9C03-35BC-4179-9E9F-9AC1567A571F}" type="presOf" srcId="{EA70A2B7-6561-40DC-BC79-3F81C7727E3C}" destId="{4DD78B01-E748-4591-8A6E-D32CCD7719EE}" srcOrd="0" destOrd="0" presId="urn:microsoft.com/office/officeart/2005/8/layout/orgChart1"/>
+    <dgm:cxn modelId="{4370BF43-BB6B-45E2-BD15-58963624165B}" type="presOf" srcId="{CB28ABE7-BB7D-4FE3-B416-4C647275704C}" destId="{7BBB7049-E035-4D52-8817-2BA55BF1F1B9}" srcOrd="0" destOrd="0" presId="urn:microsoft.com/office/officeart/2005/8/layout/orgChart1"/>
+    <dgm:cxn modelId="{3FE166B5-0B87-4E94-8761-9FEE616BCDCC}" type="presOf" srcId="{31DA2C12-DD03-428A-9FE2-2E721DD8A5A0}" destId="{AAEFFAFF-0D85-4F88-B73C-FA0ACE0A392C}" srcOrd="0" destOrd="0" presId="urn:microsoft.com/office/officeart/2005/8/layout/orgChart1"/>
+    <dgm:cxn modelId="{4C61566E-24B4-4780-A60B-556DDA3CFE65}" srcId="{DB8D4E0C-7119-4D57-95C5-ED80585E2ACC}" destId="{A2766BD2-3506-4EA2-8D2C-D9052E3736D2}" srcOrd="0" destOrd="0" parTransId="{9926B7DF-B943-42BD-983F-088EE534C607}" sibTransId="{C2011337-6999-4105-A502-870DE184F221}"/>
+    <dgm:cxn modelId="{7081E694-C5A4-4FA2-96D1-BC2CA6DA5617}" type="presOf" srcId="{B077945C-EE4D-46FC-9113-582C657A6891}" destId="{C6EAD7F5-C1E0-485B-AF89-8223756899F8}" srcOrd="1" destOrd="0" presId="urn:microsoft.com/office/officeart/2005/8/layout/orgChart1"/>
+    <dgm:cxn modelId="{B823F736-1652-4D5E-89CB-5BC3A827581E}" srcId="{A7891DF1-7D82-4269-8343-22DBD6CB727B}" destId="{09082969-8122-4275-BB64-3689C292E78C}" srcOrd="5" destOrd="0" parTransId="{02FCF216-1BA4-43DC-9693-566D49C14E12}" sibTransId="{7AAF6732-FE53-4D29-8F64-5398D114DE92}"/>
+    <dgm:cxn modelId="{AB73C52C-67A6-4180-9B16-EE46BBE727FB}" type="presOf" srcId="{3B395D58-3EC7-4B46-8B77-516580BC4426}" destId="{B21B097D-8E3E-42C6-A857-51213A0E4DC2}" srcOrd="1" destOrd="0" presId="urn:microsoft.com/office/officeart/2005/8/layout/orgChart1"/>
+    <dgm:cxn modelId="{8C9DBB73-6489-40BC-B054-5A701E669072}" type="presOf" srcId="{EC708F2B-01AA-4525-AB33-681A098F2E6E}" destId="{2C55759B-0BCA-4782-BBE2-481CC85BF0FA}" srcOrd="1" destOrd="0" presId="urn:microsoft.com/office/officeart/2005/8/layout/orgChart1"/>
+    <dgm:cxn modelId="{510C0D51-C3DB-4C71-A7C2-9B09887F8249}" srcId="{38C6BE64-7D75-4AB2-9208-2B4E6ABB6075}" destId="{3B395D58-3EC7-4B46-8B77-516580BC4426}" srcOrd="0" destOrd="0" parTransId="{4A582986-DC45-4D9E-A2B1-FB01A10B1265}" sibTransId="{2999D7F3-E712-4351-B0CD-4D72FCF5774E}"/>
+    <dgm:cxn modelId="{6349D05A-3D90-4934-809C-3E6FB0A67765}" type="presOf" srcId="{38C6BE64-7D75-4AB2-9208-2B4E6ABB6075}" destId="{CA5E1B16-2B99-447F-A545-4A35BB623820}" srcOrd="0" destOrd="0" presId="urn:microsoft.com/office/officeart/2005/8/layout/orgChart1"/>
+    <dgm:cxn modelId="{63AFD279-FD50-4A9F-A5DA-4B301E9A638A}" type="presOf" srcId="{A7891DF1-7D82-4269-8343-22DBD6CB727B}" destId="{B5604598-0DF0-41EA-930E-4FCC1C14E5D2}" srcOrd="0" destOrd="0" presId="urn:microsoft.com/office/officeart/2005/8/layout/orgChart1"/>
     <dgm:cxn modelId="{5F7B018F-946B-4B78-ADD2-AB5261CB5C60}" srcId="{9752BF25-6E46-44F9-8AA0-404A02849848}" destId="{DB8D4E0C-7119-4D57-95C5-ED80585E2ACC}" srcOrd="0" destOrd="0" parTransId="{CAA695E1-4B35-41F5-ADEF-1542242FC42D}" sibTransId="{AB2EC189-266F-42EF-91B4-4EBCB3752DA6}"/>
-    <dgm:cxn modelId="{1F77FDB6-DAD6-4401-9CD4-572313FCBA74}" type="presOf" srcId="{8286BCDB-92BA-42CE-AF74-00F7B6093294}" destId="{44008990-0C95-4D27-82A2-3DDE49236D62}" srcOrd="1" destOrd="0" presId="urn:microsoft.com/office/officeart/2005/8/layout/orgChart1"/>
-    <dgm:cxn modelId="{C7808408-79C1-4447-A875-EEC1203A33C3}" type="presOf" srcId="{44D6AEB3-3C3E-4C43-8B4D-88B66C915A6B}" destId="{5E45757A-0146-4DBE-B088-E1A0EC5D03D2}" srcOrd="0" destOrd="0" presId="urn:microsoft.com/office/officeart/2005/8/layout/orgChart1"/>
-    <dgm:cxn modelId="{22495707-47CC-408B-A02D-49ECCA7C090F}" type="presOf" srcId="{10161FCA-B4C7-4AD6-AC25-DA65626DD184}" destId="{A1D89F41-F7B5-4F82-B529-36282C8502A0}" srcOrd="0" destOrd="0" presId="urn:microsoft.com/office/officeart/2005/8/layout/orgChart1"/>
-    <dgm:cxn modelId="{6E3ED607-88B0-40E2-AA6A-66EAAE578596}" type="presOf" srcId="{38C6BE64-7D75-4AB2-9208-2B4E6ABB6075}" destId="{40346804-1B23-4B91-8E55-06FA671905A6}" srcOrd="1" destOrd="0" presId="urn:microsoft.com/office/officeart/2005/8/layout/orgChart1"/>
+    <dgm:cxn modelId="{0DD64649-E111-4C45-A009-F9176766082A}" type="presOf" srcId="{9DBA1F2A-0267-4077-A8F8-F1C92E53C10E}" destId="{CE1D6B32-D827-4DA1-94D2-A485C0C09FEA}" srcOrd="0" destOrd="0" presId="urn:microsoft.com/office/officeart/2005/8/layout/orgChart1"/>
+    <dgm:cxn modelId="{58C385A1-89C9-4D11-8002-FB7DE41A9B06}" type="presOf" srcId="{DB8D4E0C-7119-4D57-95C5-ED80585E2ACC}" destId="{0253070B-604D-420C-A12E-7EF1DFE4921E}" srcOrd="0" destOrd="0" presId="urn:microsoft.com/office/officeart/2005/8/layout/orgChart1"/>
+    <dgm:cxn modelId="{D831B66E-E6F8-40DA-8C08-9513BC2F5B31}" srcId="{A7891DF1-7D82-4269-8343-22DBD6CB727B}" destId="{27F878E5-4096-4B21-9FEC-85A603DEDE71}" srcOrd="4" destOrd="0" parTransId="{EF5E9564-34A9-44AF-B607-10E6E5D9F42D}" sibTransId="{4C8B13D3-3DE2-421A-9E35-0B9ECAB8E88B}"/>
+    <dgm:cxn modelId="{C58EBC6A-4E3F-4CA1-9DAC-F31C20BFB4A6}" type="presOf" srcId="{CA9D024D-08E0-4CD0-8599-D5C25D4FF4F5}" destId="{843326BF-FB49-4B64-85D4-BBEA9A8AEAA2}" srcOrd="0" destOrd="0" presId="urn:microsoft.com/office/officeart/2005/8/layout/orgChart1"/>
+    <dgm:cxn modelId="{22B33A7F-8B5E-453A-B223-3ADB0A46BD41}" srcId="{96804062-AC84-4A53-9801-10D96A41B751}" destId="{22206219-738B-4974-92F9-99FD7D52E96E}" srcOrd="0" destOrd="0" parTransId="{77F3BC03-0F95-458D-86F1-09C35100D9F9}" sibTransId="{DEDDD806-612F-45BC-9785-6E5146A6C82E}"/>
+    <dgm:cxn modelId="{1252F330-7373-462B-804F-73FB5BF6350F}" type="presOf" srcId="{7F9F30D1-7E34-4B48-A3B4-8614DD1FB327}" destId="{D48E27A8-84C3-4786-A8FF-21D27492781E}" srcOrd="0" destOrd="0" presId="urn:microsoft.com/office/officeart/2005/8/layout/orgChart1"/>
+    <dgm:cxn modelId="{4F97F1B4-E658-46A1-903F-6B0FC1340809}" type="presOf" srcId="{38C6BE64-7D75-4AB2-9208-2B4E6ABB6075}" destId="{40346804-1B23-4B91-8E55-06FA671905A6}" srcOrd="1" destOrd="0" presId="urn:microsoft.com/office/officeart/2005/8/layout/orgChart1"/>
+    <dgm:cxn modelId="{BB2E5033-9C51-4FA8-9E1F-257C81029FDF}" type="presOf" srcId="{DB8D4E0C-7119-4D57-95C5-ED80585E2ACC}" destId="{9AE07535-BE74-47CD-8277-124B9C925C39}" srcOrd="1" destOrd="0" presId="urn:microsoft.com/office/officeart/2005/8/layout/orgChart1"/>
+    <dgm:cxn modelId="{DC1DEF51-2270-40D0-BEE3-094C59CF9B42}" type="presOf" srcId="{CAA695E1-4B35-41F5-ADEF-1542242FC42D}" destId="{8F2323B2-1EE4-4672-B878-00F2181B0175}" srcOrd="0" destOrd="0" presId="urn:microsoft.com/office/officeart/2005/8/layout/orgChart1"/>
+    <dgm:cxn modelId="{AFE9800A-EEF4-418C-B9E1-1A63DC141DC8}" type="presOf" srcId="{845C90E3-B461-498D-B084-B8C0A2502C12}" destId="{5AE9F5A1-ECFE-4F41-B85E-028CF9C44AF4}" srcOrd="0" destOrd="0" presId="urn:microsoft.com/office/officeart/2005/8/layout/orgChart1"/>
+    <dgm:cxn modelId="{876B9278-A7EA-4662-89E2-348CED476E3A}" srcId="{38C6BE64-7D75-4AB2-9208-2B4E6ABB6075}" destId="{EC708F2B-01AA-4525-AB33-681A098F2E6E}" srcOrd="3" destOrd="0" parTransId="{8EF43A7C-B2D0-4CD4-AFE1-4F8B5F1D54A1}" sibTransId="{4D8A6A1B-932F-4CD3-A224-81771DF98B8B}"/>
+    <dgm:cxn modelId="{4F9D24E3-424D-4854-8145-10B557D8C0AD}" srcId="{DDE8FAEB-C4AC-4610-9D71-EB2265FB6BCE}" destId="{9752BF25-6E46-44F9-8AA0-404A02849848}" srcOrd="0" destOrd="0" parTransId="{A55219D0-C265-4867-B6B9-FD3D03995104}" sibTransId="{62072234-5928-4436-889D-02F4F835D60F}"/>
+    <dgm:cxn modelId="{F184AD2C-C287-4220-BF8B-4C807A7341E4}" srcId="{0211AF4D-8785-47F7-8229-8016A13E2A22}" destId="{7F9F30D1-7E34-4B48-A3B4-8614DD1FB327}" srcOrd="0" destOrd="0" parTransId="{E2887723-4EAD-4696-825A-C234AFF6CD0D}" sibTransId="{71964237-9D65-4512-9E67-071ADE5BE187}"/>
+    <dgm:cxn modelId="{414FE01E-79EE-4B78-B6B8-D0D4829820FC}" srcId="{A7891DF1-7D82-4269-8343-22DBD6CB727B}" destId="{7F321BD6-6D29-476F-AC22-64049367035E}" srcOrd="0" destOrd="0" parTransId="{9DBA1F2A-0267-4077-A8F8-F1C92E53C10E}" sibTransId="{6A956276-7E0B-4D6E-985F-A4E2D257DD14}"/>
+    <dgm:cxn modelId="{648C5921-502E-48E6-950C-9C49A5F46A92}" type="presOf" srcId="{EA70A2B7-6561-40DC-BC79-3F81C7727E3C}" destId="{94F6ED8B-F3AF-4116-9923-7D3BB496A128}" srcOrd="1" destOrd="0" presId="urn:microsoft.com/office/officeart/2005/8/layout/orgChart1"/>
+    <dgm:cxn modelId="{FB2028DA-330C-47DD-8616-83284BEFA45E}" type="presOf" srcId="{7F321BD6-6D29-476F-AC22-64049367035E}" destId="{FAD1C8B2-6914-4A31-9F7A-B1BF317E6961}" srcOrd="0" destOrd="0" presId="urn:microsoft.com/office/officeart/2005/8/layout/orgChart1"/>
+    <dgm:cxn modelId="{D86305A7-E61E-411C-9478-D2D6B59A0D35}" type="presOf" srcId="{22206219-738B-4974-92F9-99FD7D52E96E}" destId="{35F8EF3A-A69A-48E1-83B1-4F6EEB4BD887}" srcOrd="0" destOrd="0" presId="urn:microsoft.com/office/officeart/2005/8/layout/orgChart1"/>
+    <dgm:cxn modelId="{F3CD509A-DA17-49B5-9842-8FDF6E6BD8F8}" srcId="{A7891DF1-7D82-4269-8343-22DBD6CB727B}" destId="{1C98F73C-981E-4215-A1CF-2B965F6FC81B}" srcOrd="1" destOrd="0" parTransId="{60BC1973-1678-46C0-A597-8166CA18E46D}" sibTransId="{D236AE79-07FB-4C4E-A286-81599AD72145}"/>
+    <dgm:cxn modelId="{CDE75A2E-9970-451E-A6DB-4320763634AF}" type="presOf" srcId="{60BC1973-1678-46C0-A597-8166CA18E46D}" destId="{442A0FCE-B1F1-4F66-959C-19089CCCCC59}" srcOrd="0" destOrd="0" presId="urn:microsoft.com/office/officeart/2005/8/layout/orgChart1"/>
+    <dgm:cxn modelId="{43B3FF77-FB9E-41A4-8421-9073FB6BBE91}" type="presOf" srcId="{4B0931A0-16B6-4E67-B9DE-27B5538749F3}" destId="{C487DE1D-6832-4067-AD9C-32EBF102EC5D}" srcOrd="1" destOrd="0" presId="urn:microsoft.com/office/officeart/2005/8/layout/orgChart1"/>
+    <dgm:cxn modelId="{BE581EEF-6450-4EE7-9815-1298D9EB9806}" type="presOf" srcId="{745735AE-AA4F-4C3A-BFDA-F55FA7826AAD}" destId="{FCDE8788-829B-4943-8C78-D783672774CD}" srcOrd="0" destOrd="0" presId="urn:microsoft.com/office/officeart/2005/8/layout/orgChart1"/>
     <dgm:cxn modelId="{44DAACCF-8C68-4D09-A394-F56DAE422733}" srcId="{38C6BE64-7D75-4AB2-9208-2B4E6ABB6075}" destId="{44D6AEB3-3C3E-4C43-8B4D-88B66C915A6B}" srcOrd="1" destOrd="0" parTransId="{6559D592-39F8-4F07-ADEB-47EF13E46214}" sibTransId="{EBE2F001-716F-44A1-8744-BD4B7AD24C4A}"/>
-    <dgm:cxn modelId="{B20FB378-AAA4-4CDD-B034-20862CCDC678}" type="presOf" srcId="{77F3BC03-0F95-458D-86F1-09C35100D9F9}" destId="{D6AAC9C6-022A-44B6-8104-0C2B04797630}" srcOrd="0" destOrd="0" presId="urn:microsoft.com/office/officeart/2005/8/layout/orgChart1"/>
-    <dgm:cxn modelId="{98EAB8A2-F04F-4F0E-B113-76B25CF048AF}" type="presOf" srcId="{7BAFC3F4-CC23-4A90-9F1E-CDA41A1D7BA4}" destId="{D3153E3D-448E-4159-B4D3-6415941758CF}" srcOrd="1" destOrd="0" presId="urn:microsoft.com/office/officeart/2005/8/layout/orgChart1"/>
-    <dgm:cxn modelId="{D3AAAF8E-D59C-4488-907C-50D4063061FE}" type="presOf" srcId="{DDE8FAEB-C4AC-4610-9D71-EB2265FB6BCE}" destId="{42F57739-3233-43DA-AD66-44E288FE50CE}" srcOrd="0" destOrd="0" presId="urn:microsoft.com/office/officeart/2005/8/layout/orgChart1"/>
-    <dgm:cxn modelId="{2554DC51-E17F-44E0-AD2C-8B0D6E26BA44}" type="presOf" srcId="{6559D592-39F8-4F07-ADEB-47EF13E46214}" destId="{A787E5BD-2013-4FD6-AF16-CADAE851A549}" srcOrd="0" destOrd="0" presId="urn:microsoft.com/office/officeart/2005/8/layout/orgChart1"/>
-    <dgm:cxn modelId="{95B50222-D984-4E19-8367-B1E1671F8A97}" type="presOf" srcId="{9E392369-8769-49C4-BA15-C1BAA8C9CAC8}" destId="{8CECC661-188E-4F5E-9290-7F99FBC4EC01}" srcOrd="0" destOrd="0" presId="urn:microsoft.com/office/officeart/2005/8/layout/orgChart1"/>
-    <dgm:cxn modelId="{A2CB06A2-97A9-49C4-895B-5CD8E27210EB}" type="presOf" srcId="{A2766BD2-3506-4EA2-8D2C-D9052E3736D2}" destId="{41383B27-8936-4020-A058-A3C2BA13CF5A}" srcOrd="1" destOrd="0" presId="urn:microsoft.com/office/officeart/2005/8/layout/orgChart1"/>
-    <dgm:cxn modelId="{104E3E09-E4C4-4BE1-8629-BBA105926AC1}" type="presOf" srcId="{84D573A6-659F-4CB7-B1CD-D78970D32D03}" destId="{4B1E105C-24F6-4A0A-9EEE-986B791003F0}" srcOrd="0" destOrd="0" presId="urn:microsoft.com/office/officeart/2005/8/layout/orgChart1"/>
-    <dgm:cxn modelId="{961BC437-66FB-4549-9B87-2E7446C0A8B8}" srcId="{9752BF25-6E46-44F9-8AA0-404A02849848}" destId="{8F6B854B-22E3-4F46-BC76-8021175AF402}" srcOrd="4" destOrd="0" parTransId="{C5D6BC3E-C6ED-4E6C-92B7-D2F66ACB97A1}" sibTransId="{37BA0DBE-A52E-45BE-BC0B-95D969650075}"/>
-    <dgm:cxn modelId="{48102D8A-38C1-4CE1-9741-232CF3B1D873}" type="presOf" srcId="{22206219-738B-4974-92F9-99FD7D52E96E}" destId="{9F9D1E36-FB47-4469-B0A2-D505C4DE1CE6}" srcOrd="1" destOrd="0" presId="urn:microsoft.com/office/officeart/2005/8/layout/orgChart1"/>
-    <dgm:cxn modelId="{4C61566E-24B4-4780-A60B-556DDA3CFE65}" srcId="{DB8D4E0C-7119-4D57-95C5-ED80585E2ACC}" destId="{A2766BD2-3506-4EA2-8D2C-D9052E3736D2}" srcOrd="0" destOrd="0" parTransId="{9926B7DF-B943-42BD-983F-088EE534C607}" sibTransId="{C2011337-6999-4105-A502-870DE184F221}"/>
-    <dgm:cxn modelId="{ECD8F232-F4B8-4F10-A32D-04333FAEC409}" type="presOf" srcId="{4B0931A0-16B6-4E67-B9DE-27B5538749F3}" destId="{C487DE1D-6832-4067-AD9C-32EBF102EC5D}" srcOrd="1" destOrd="0" presId="urn:microsoft.com/office/officeart/2005/8/layout/orgChart1"/>
-    <dgm:cxn modelId="{B3D1BA32-6D03-4D84-8796-EBE671E3045C}" type="presOf" srcId="{AF377B91-FC5C-4C36-96DB-220FAB6CBE77}" destId="{4EDB4E7C-91F0-4880-ACC1-E45AB76CE738}" srcOrd="0" destOrd="0" presId="urn:microsoft.com/office/officeart/2005/8/layout/orgChart1"/>
-    <dgm:cxn modelId="{044A2D25-4577-4A46-A926-7C9971D8D9DE}" type="presOf" srcId="{CAA695E1-4B35-41F5-ADEF-1542242FC42D}" destId="{8F2323B2-1EE4-4672-B878-00F2181B0175}" srcOrd="0" destOrd="0" presId="urn:microsoft.com/office/officeart/2005/8/layout/orgChart1"/>
-    <dgm:cxn modelId="{6D6D2802-BAAF-41A6-879F-A3EA325CAC62}" type="presOf" srcId="{4B0931A0-16B6-4E67-B9DE-27B5538749F3}" destId="{A1A40A1D-5368-4174-9CCE-2B4095DA5103}" srcOrd="0" destOrd="0" presId="urn:microsoft.com/office/officeart/2005/8/layout/orgChart1"/>
-    <dgm:cxn modelId="{27D0E6CA-A7F9-49D4-8248-3B940668C699}" type="presOf" srcId="{1C98F73C-981E-4215-A1CF-2B965F6FC81B}" destId="{E6DAF4E4-C820-422E-AACC-1833932989A3}" srcOrd="1" destOrd="0" presId="urn:microsoft.com/office/officeart/2005/8/layout/orgChart1"/>
-    <dgm:cxn modelId="{C8C662C5-C22A-468B-BC6F-213C7D5E42E6}" type="presOf" srcId="{B077945C-EE4D-46FC-9113-582C657A6891}" destId="{9AD280D4-A865-4357-9F69-62F0BF4F70EF}" srcOrd="0" destOrd="0" presId="urn:microsoft.com/office/officeart/2005/8/layout/orgChart1"/>
-    <dgm:cxn modelId="{64326A1F-1C87-4273-83AD-419C9308F7DF}" type="presOf" srcId="{3B395D58-3EC7-4B46-8B77-516580BC4426}" destId="{D6E26201-08E8-40B8-84B6-E86764AAD0D3}" srcOrd="0" destOrd="0" presId="urn:microsoft.com/office/officeart/2005/8/layout/orgChart1"/>
-    <dgm:cxn modelId="{22B33A7F-8B5E-453A-B223-3ADB0A46BD41}" srcId="{96804062-AC84-4A53-9801-10D96A41B751}" destId="{22206219-738B-4974-92F9-99FD7D52E96E}" srcOrd="0" destOrd="0" parTransId="{77F3BC03-0F95-458D-86F1-09C35100D9F9}" sibTransId="{DEDDD806-612F-45BC-9785-6E5146A6C82E}"/>
-    <dgm:cxn modelId="{69D668F5-E108-404D-A875-59984327B7E5}" srcId="{8F6B854B-22E3-4F46-BC76-8021175AF402}" destId="{7BAFC3F4-CC23-4A90-9F1E-CDA41A1D7BA4}" srcOrd="0" destOrd="0" parTransId="{9E392369-8769-49C4-BA15-C1BAA8C9CAC8}" sibTransId="{E0E0D953-BAE8-4B95-8129-164EB813E1AD}"/>
+    <dgm:cxn modelId="{5B410526-8CDE-4412-8F4A-174BDA82500F}" type="presOf" srcId="{8EF43A7C-B2D0-4CD4-AFE1-4F8B5F1D54A1}" destId="{B9454A64-B790-4504-9A16-7313E0451264}" srcOrd="0" destOrd="0" presId="urn:microsoft.com/office/officeart/2005/8/layout/orgChart1"/>
+    <dgm:cxn modelId="{F7FE632C-EDFC-4A0E-9D95-283DA8B86A4E}" srcId="{A7891DF1-7D82-4269-8343-22DBD6CB727B}" destId="{8286BCDB-92BA-42CE-AF74-00F7B6093294}" srcOrd="3" destOrd="0" parTransId="{4B2C7D37-38FB-4311-A3B5-A916B72635F2}" sibTransId="{7430A974-C22E-42F5-AA34-A08C89B0B4DB}"/>
+    <dgm:cxn modelId="{4F7BCB1B-4382-4596-BB7E-33F30009A086}" type="presOf" srcId="{0211AF4D-8785-47F7-8229-8016A13E2A22}" destId="{875EE4CB-33B3-409D-B1BA-481548E625F6}" srcOrd="1" destOrd="0" presId="urn:microsoft.com/office/officeart/2005/8/layout/orgChart1"/>
+    <dgm:cxn modelId="{CC7CABEB-B53A-40D4-8966-028E38584A89}" srcId="{DB8D4E0C-7119-4D57-95C5-ED80585E2ACC}" destId="{EA70A2B7-6561-40DC-BC79-3F81C7727E3C}" srcOrd="2" destOrd="0" parTransId="{84D573A6-659F-4CB7-B1CD-D78970D32D03}" sibTransId="{294CEF2D-2821-4C73-9709-F2DA392D50AA}"/>
+    <dgm:cxn modelId="{0580D54F-717F-4836-86CD-43861D84B6CE}" type="presOf" srcId="{4B2C7D37-38FB-4311-A3B5-A916B72635F2}" destId="{DF00F3D6-4510-4221-AAEA-A8D17FEA9999}" srcOrd="0" destOrd="0" presId="urn:microsoft.com/office/officeart/2005/8/layout/orgChart1"/>
+    <dgm:cxn modelId="{F78F6BD0-82D4-4689-9140-4FDE28D9663F}" type="presOf" srcId="{9926B7DF-B943-42BD-983F-088EE534C607}" destId="{02A93C5B-3972-4C10-B564-CC860DA7A370}" srcOrd="0" destOrd="0" presId="urn:microsoft.com/office/officeart/2005/8/layout/orgChart1"/>
+    <dgm:cxn modelId="{7C9DDCB8-9D9F-488F-9B0D-C9657B668CE2}" type="presOf" srcId="{B077945C-EE4D-46FC-9113-582C657A6891}" destId="{9AD280D4-A865-4357-9F69-62F0BF4F70EF}" srcOrd="0" destOrd="0" presId="urn:microsoft.com/office/officeart/2005/8/layout/orgChart1"/>
+    <dgm:cxn modelId="{91ABC6C2-EEC6-4399-8719-C5B27FA8C3D2}" type="presOf" srcId="{8286BCDB-92BA-42CE-AF74-00F7B6093294}" destId="{44008990-0C95-4D27-82A2-3DDE49236D62}" srcOrd="1" destOrd="0" presId="urn:microsoft.com/office/officeart/2005/8/layout/orgChart1"/>
+    <dgm:cxn modelId="{D9F26BEB-0112-484F-A691-4C99534B94EC}" type="presOf" srcId="{EF5E9564-34A9-44AF-B607-10E6E5D9F42D}" destId="{58B70607-9B4B-423F-950E-AAF8EEB3A9D6}" srcOrd="0" destOrd="0" presId="urn:microsoft.com/office/officeart/2005/8/layout/orgChart1"/>
+    <dgm:cxn modelId="{179B0AFB-A598-464B-9515-EA3E094330D8}" type="presOf" srcId="{AF377B91-FC5C-4C36-96DB-220FAB6CBE77}" destId="{4EDB4E7C-91F0-4880-ACC1-E45AB76CE738}" srcOrd="0" destOrd="0" presId="urn:microsoft.com/office/officeart/2005/8/layout/orgChart1"/>
+    <dgm:cxn modelId="{C9129FCE-8910-438E-BAD8-E7A278740652}" type="presOf" srcId="{8286BCDB-92BA-42CE-AF74-00F7B6093294}" destId="{E71DA19A-9D6D-4041-AC0C-0969474D1DCF}" srcOrd="0" destOrd="0" presId="urn:microsoft.com/office/officeart/2005/8/layout/orgChart1"/>
+    <dgm:cxn modelId="{13496E9B-7889-4B4C-9A71-95DA7903F176}" type="presOf" srcId="{EC708F2B-01AA-4525-AB33-681A098F2E6E}" destId="{7EB25621-D008-4DD1-A276-7382FA6EE87C}" srcOrd="0" destOrd="0" presId="urn:microsoft.com/office/officeart/2005/8/layout/orgChart1"/>
+    <dgm:cxn modelId="{2CDACD8F-7EBB-434F-B972-3B606FD757C1}" srcId="{9752BF25-6E46-44F9-8AA0-404A02849848}" destId="{0211AF4D-8785-47F7-8229-8016A13E2A22}" srcOrd="4" destOrd="0" parTransId="{E88EF6D5-B520-4721-8812-C421A2D33297}" sibTransId="{B6F7229C-21F9-46ED-A20E-B682058EE950}"/>
+    <dgm:cxn modelId="{01B8DD85-4C88-4F43-BEFC-AA73CC8FF87D}" type="presOf" srcId="{44D6AEB3-3C3E-4C43-8B4D-88B66C915A6B}" destId="{E1A6C950-8209-4AD3-83C3-07F32865CDA8}" srcOrd="1" destOrd="0" presId="urn:microsoft.com/office/officeart/2005/8/layout/orgChart1"/>
+    <dgm:cxn modelId="{D0076FFD-32A8-4BFE-86D2-6A0D961557AE}" type="presOf" srcId="{9FC8ACF4-1496-4679-8CBB-C6A70F8B170B}" destId="{541ADFA8-8B68-4071-8468-C420E7695F6D}" srcOrd="0" destOrd="0" presId="urn:microsoft.com/office/officeart/2005/8/layout/orgChart1"/>
+    <dgm:cxn modelId="{71DB0DF3-2D03-400C-85A7-6EC7FF88F76B}" type="presOf" srcId="{27F878E5-4096-4B21-9FEC-85A603DEDE71}" destId="{6387A5B7-313B-4A6F-934A-3957BF621936}" srcOrd="1" destOrd="0" presId="urn:microsoft.com/office/officeart/2005/8/layout/orgChart1"/>
+    <dgm:cxn modelId="{108AE08C-46F6-4969-8086-D80BE6871781}" type="presOf" srcId="{4A582986-DC45-4D9E-A2B1-FB01A10B1265}" destId="{82467937-E0C3-42C6-B46C-387FB1C69650}" srcOrd="0" destOrd="0" presId="urn:microsoft.com/office/officeart/2005/8/layout/orgChart1"/>
+    <dgm:cxn modelId="{2B44478E-ADB2-4A0C-9298-85C387BCDA69}" type="presOf" srcId="{9752BF25-6E46-44F9-8AA0-404A02849848}" destId="{DCE5446E-90A2-48B8-89D4-9533B906F2D9}" srcOrd="0" destOrd="0" presId="urn:microsoft.com/office/officeart/2005/8/layout/orgChart1"/>
+    <dgm:cxn modelId="{CD1FC348-0087-42FE-9DFB-3C70098936C8}" type="presOf" srcId="{00915442-94CA-4B41-8AEA-2176BA38B8DC}" destId="{5D68FB12-D52D-4622-9067-893F50A46248}" srcOrd="0" destOrd="0" presId="urn:microsoft.com/office/officeart/2005/8/layout/orgChart1"/>
+    <dgm:cxn modelId="{70E45286-7B0C-43B1-A87C-5DB2AC555D5E}" srcId="{9752BF25-6E46-44F9-8AA0-404A02849848}" destId="{38C6BE64-7D75-4AB2-9208-2B4E6ABB6075}" srcOrd="3" destOrd="0" parTransId="{10161FCA-B4C7-4AD6-AC25-DA65626DD184}" sibTransId="{1DE1AD53-FA74-43C6-8D45-1CA5DF14D046}"/>
+    <dgm:cxn modelId="{D3A8909A-AB51-4A97-ADA9-0CF839911FAF}" type="presOf" srcId="{A2766BD2-3506-4EA2-8D2C-D9052E3736D2}" destId="{38DB6AFB-0ABA-4CDE-987B-AE3654A1C9B5}" srcOrd="0" destOrd="0" presId="urn:microsoft.com/office/officeart/2005/8/layout/orgChart1"/>
+    <dgm:cxn modelId="{39DF4795-63EB-4224-8476-FAFB4F1E990B}" type="presOf" srcId="{31DA2C12-DD03-428A-9FE2-2E721DD8A5A0}" destId="{912A6CFF-E6B7-4364-86FD-DCDE4EC690BB}" srcOrd="1" destOrd="0" presId="urn:microsoft.com/office/officeart/2005/8/layout/orgChart1"/>
+    <dgm:cxn modelId="{14C9B609-DD60-4AF2-B5AD-73F2D5D04EDB}" type="presOf" srcId="{DDE8FAEB-C4AC-4610-9D71-EB2265FB6BCE}" destId="{42F57739-3233-43DA-AD66-44E288FE50CE}" srcOrd="0" destOrd="0" presId="urn:microsoft.com/office/officeart/2005/8/layout/orgChart1"/>
+    <dgm:cxn modelId="{1CB42D7F-3523-41A0-8F70-6714BA47E4C7}" type="presOf" srcId="{E2887723-4EAD-4696-825A-C234AFF6CD0D}" destId="{CF646C66-5793-4C1A-9FBC-67DC08285584}" srcOrd="0" destOrd="0" presId="urn:microsoft.com/office/officeart/2005/8/layout/orgChart1"/>
+    <dgm:cxn modelId="{3C9E42C1-6CE5-4F21-832E-3CB8560A7C24}" type="presOf" srcId="{09082969-8122-4275-BB64-3689C292E78C}" destId="{96D87AF7-7662-4B42-8E5A-319D4AF53C08}" srcOrd="0" destOrd="0" presId="urn:microsoft.com/office/officeart/2005/8/layout/orgChart1"/>
+    <dgm:cxn modelId="{24FEDCE1-6AD7-4D99-B439-808710F408B8}" type="presOf" srcId="{77F3BC03-0F95-458D-86F1-09C35100D9F9}" destId="{D6AAC9C6-022A-44B6-8104-0C2B04797630}" srcOrd="0" destOrd="0" presId="urn:microsoft.com/office/officeart/2005/8/layout/orgChart1"/>
+    <dgm:cxn modelId="{B96B6480-370D-45CF-AD11-9E02F1B3A476}" type="presOf" srcId="{9752BF25-6E46-44F9-8AA0-404A02849848}" destId="{FCA38D65-25EC-4985-9DE0-A1D0A35E82A9}" srcOrd="1" destOrd="0" presId="urn:microsoft.com/office/officeart/2005/8/layout/orgChart1"/>
+    <dgm:cxn modelId="{8DD0FE4D-69A1-4E50-A8ED-3E5E80D3366D}" type="presOf" srcId="{A2766BD2-3506-4EA2-8D2C-D9052E3736D2}" destId="{41383B27-8936-4020-A058-A3C2BA13CF5A}" srcOrd="1" destOrd="0" presId="urn:microsoft.com/office/officeart/2005/8/layout/orgChart1"/>
+    <dgm:cxn modelId="{B6AA4C43-584D-46FA-8426-81A2D2CDCBF2}" type="presOf" srcId="{0211AF4D-8785-47F7-8229-8016A13E2A22}" destId="{43A39187-8869-4925-A4BF-E980DAFDD5DC}" srcOrd="0" destOrd="0" presId="urn:microsoft.com/office/officeart/2005/8/layout/orgChart1"/>
+    <dgm:cxn modelId="{1D2403EA-F8D5-4F5B-A18B-F3677CFF91C2}" type="presOf" srcId="{7F9F30D1-7E34-4B48-A3B4-8614DD1FB327}" destId="{D7104BEB-6E42-4701-9634-71C6CED9A404}" srcOrd="1" destOrd="0" presId="urn:microsoft.com/office/officeart/2005/8/layout/orgChart1"/>
+    <dgm:cxn modelId="{009453C9-95D1-44E6-ACDA-7A37BF2053E5}" type="presOf" srcId="{22206219-738B-4974-92F9-99FD7D52E96E}" destId="{9F9D1E36-FB47-4469-B0A2-D505C4DE1CE6}" srcOrd="1" destOrd="0" presId="urn:microsoft.com/office/officeart/2005/8/layout/orgChart1"/>
+    <dgm:cxn modelId="{F0D6930F-FD90-4F86-A060-C1BB0AA811C5}" type="presOf" srcId="{E88EF6D5-B520-4721-8812-C421A2D33297}" destId="{541B9572-AD5A-460A-8A46-80FF1F039482}" srcOrd="0" destOrd="0" presId="urn:microsoft.com/office/officeart/2005/8/layout/orgChart1"/>
+    <dgm:cxn modelId="{C376C7CE-2537-4952-9874-EBC232B75E09}" type="presOf" srcId="{4B0931A0-16B6-4E67-B9DE-27B5538749F3}" destId="{A1A40A1D-5368-4174-9CCE-2B4095DA5103}" srcOrd="0" destOrd="0" presId="urn:microsoft.com/office/officeart/2005/8/layout/orgChart1"/>
     <dgm:cxn modelId="{625923EC-E505-4548-AF47-8571BDDB766F}" srcId="{9752BF25-6E46-44F9-8AA0-404A02849848}" destId="{96804062-AC84-4A53-9801-10D96A41B751}" srcOrd="1" destOrd="0" parTransId="{CB28ABE7-BB7D-4FE3-B416-4C647275704C}" sibTransId="{FD8101F4-1A43-4D42-9CD8-927E24E5424B}"/>
-    <dgm:cxn modelId="{A47645A9-8693-4C99-B506-4E89490E8DFA}" type="presOf" srcId="{A7891DF1-7D82-4269-8343-22DBD6CB727B}" destId="{D96BC457-4615-4E3C-BCBA-45D11E1E0D7E}" srcOrd="1" destOrd="0" presId="urn:microsoft.com/office/officeart/2005/8/layout/orgChart1"/>
-    <dgm:cxn modelId="{BC4A984E-507D-4FF6-A8CF-C3A1A0C028B0}" type="presOf" srcId="{8286BCDB-92BA-42CE-AF74-00F7B6093294}" destId="{E71DA19A-9D6D-4041-AC0C-0969474D1DCF}" srcOrd="0" destOrd="0" presId="urn:microsoft.com/office/officeart/2005/8/layout/orgChart1"/>
-    <dgm:cxn modelId="{03A3B85B-C4A3-4CB0-A3C3-EC57C3AFBCF3}" type="presOf" srcId="{CB28ABE7-BB7D-4FE3-B416-4C647275704C}" destId="{7BBB7049-E035-4D52-8817-2BA55BF1F1B9}" srcOrd="0" destOrd="0" presId="urn:microsoft.com/office/officeart/2005/8/layout/orgChart1"/>
-    <dgm:cxn modelId="{B20CB46B-6FFA-4D1F-A068-CFE6403A45DF}" type="presOf" srcId="{31DA2C12-DD03-428A-9FE2-2E721DD8A5A0}" destId="{912A6CFF-E6B7-4364-86FD-DCDE4EC690BB}" srcOrd="1" destOrd="0" presId="urn:microsoft.com/office/officeart/2005/8/layout/orgChart1"/>
-    <dgm:cxn modelId="{9509C50E-7768-4B55-8E1A-12BB49CE967F}" type="presOf" srcId="{EA70A2B7-6561-40DC-BC79-3F81C7727E3C}" destId="{94F6ED8B-F3AF-4116-9923-7D3BB496A128}" srcOrd="1" destOrd="0" presId="urn:microsoft.com/office/officeart/2005/8/layout/orgChart1"/>
-    <dgm:cxn modelId="{7DF20765-1CF6-44F8-A742-3CF156D3CCF4}" type="presOf" srcId="{8F6B854B-22E3-4F46-BC76-8021175AF402}" destId="{41B82E70-A823-4565-88DC-D5EC0B2EADD7}" srcOrd="1" destOrd="0" presId="urn:microsoft.com/office/officeart/2005/8/layout/orgChart1"/>
-    <dgm:cxn modelId="{E458DB7A-A8B4-492D-A67F-CBD109B1DBA5}" type="presOf" srcId="{4B2C7D37-38FB-4311-A3B5-A916B72635F2}" destId="{DF00F3D6-4510-4221-AAEA-A8D17FEA9999}" srcOrd="0" destOrd="0" presId="urn:microsoft.com/office/officeart/2005/8/layout/orgChart1"/>
-    <dgm:cxn modelId="{E044C738-FA81-414B-B493-A5AC05CE2A50}" type="presOf" srcId="{44D6AEB3-3C3E-4C43-8B4D-88B66C915A6B}" destId="{E1A6C950-8209-4AD3-83C3-07F32865CDA8}" srcOrd="1" destOrd="0" presId="urn:microsoft.com/office/officeart/2005/8/layout/orgChart1"/>
-    <dgm:cxn modelId="{DF06112D-2387-4C20-9B63-6962606A4F9C}" type="presOf" srcId="{B077945C-EE4D-46FC-9113-582C657A6891}" destId="{C6EAD7F5-C1E0-485B-AF89-8223756899F8}" srcOrd="1" destOrd="0" presId="urn:microsoft.com/office/officeart/2005/8/layout/orgChart1"/>
-    <dgm:cxn modelId="{8ED03BB6-121F-4CFD-93C9-7D10D42B1C9B}" type="presOf" srcId="{96804062-AC84-4A53-9801-10D96A41B751}" destId="{0F82655B-E782-45C3-9729-E3FAA212C4F5}" srcOrd="0" destOrd="0" presId="urn:microsoft.com/office/officeart/2005/8/layout/orgChart1"/>
-    <dgm:cxn modelId="{9BCA5AE0-AC70-46CA-82E1-F24D7C0CC88B}" type="presOf" srcId="{4A582986-DC45-4D9E-A2B1-FB01A10B1265}" destId="{82467937-E0C3-42C6-B46C-387FB1C69650}" srcOrd="0" destOrd="0" presId="urn:microsoft.com/office/officeart/2005/8/layout/orgChart1"/>
-    <dgm:cxn modelId="{44599089-E9F4-4EAD-AC08-F597A517FFAC}" type="presOf" srcId="{00915442-94CA-4B41-8AEA-2176BA38B8DC}" destId="{5D68FB12-D52D-4622-9067-893F50A46248}" srcOrd="0" destOrd="0" presId="urn:microsoft.com/office/officeart/2005/8/layout/orgChart1"/>
-    <dgm:cxn modelId="{67565D96-188B-4FA4-82A9-086F8B8DC7A6}" srcId="{96804062-AC84-4A53-9801-10D96A41B751}" destId="{31DA2C12-DD03-428A-9FE2-2E721DD8A5A0}" srcOrd="1" destOrd="0" parTransId="{CA9D024D-08E0-4CD0-8599-D5C25D4FF4F5}" sibTransId="{50C8DF36-5F23-40D2-8CCF-F1D29CB6679F}"/>
-    <dgm:cxn modelId="{EF1C7D35-83B9-49E2-8305-E00FDC2083AA}" type="presOf" srcId="{9FC8ACF4-1496-4679-8CBB-C6A70F8B170B}" destId="{541ADFA8-8B68-4071-8468-C420E7695F6D}" srcOrd="0" destOrd="0" presId="urn:microsoft.com/office/officeart/2005/8/layout/orgChart1"/>
-    <dgm:cxn modelId="{352F5B3C-6B3A-45BA-A43B-DF2BF289DBA8}" type="presOf" srcId="{31DA2C12-DD03-428A-9FE2-2E721DD8A5A0}" destId="{AAEFFAFF-0D85-4F88-B73C-FA0ACE0A392C}" srcOrd="0" destOrd="0" presId="urn:microsoft.com/office/officeart/2005/8/layout/orgChart1"/>
-    <dgm:cxn modelId="{3D7281B2-AB15-425D-B396-613B64F00DC9}" type="presOf" srcId="{845C90E3-B461-498D-B084-B8C0A2502C12}" destId="{5AE9F5A1-ECFE-4F41-B85E-028CF9C44AF4}" srcOrd="0" destOrd="0" presId="urn:microsoft.com/office/officeart/2005/8/layout/orgChart1"/>
-    <dgm:cxn modelId="{510C0D51-C3DB-4C71-A7C2-9B09887F8249}" srcId="{38C6BE64-7D75-4AB2-9208-2B4E6ABB6075}" destId="{3B395D58-3EC7-4B46-8B77-516580BC4426}" srcOrd="0" destOrd="0" parTransId="{4A582986-DC45-4D9E-A2B1-FB01A10B1265}" sibTransId="{2999D7F3-E712-4351-B0CD-4D72FCF5774E}"/>
-    <dgm:cxn modelId="{70E45286-7B0C-43B1-A87C-5DB2AC555D5E}" srcId="{9752BF25-6E46-44F9-8AA0-404A02849848}" destId="{38C6BE64-7D75-4AB2-9208-2B4E6ABB6075}" srcOrd="3" destOrd="0" parTransId="{10161FCA-B4C7-4AD6-AC25-DA65626DD184}" sibTransId="{1DE1AD53-FA74-43C6-8D45-1CA5DF14D046}"/>
-    <dgm:cxn modelId="{515271FB-78B2-4218-ACB0-1E5F664A8EDE}" type="presOf" srcId="{745735AE-AA4F-4C3A-BFDA-F55FA7826AAD}" destId="{FCDE8788-829B-4943-8C78-D783672774CD}" srcOrd="0" destOrd="0" presId="urn:microsoft.com/office/officeart/2005/8/layout/orgChart1"/>
-    <dgm:cxn modelId="{F3CD509A-DA17-49B5-9842-8FDF6E6BD8F8}" srcId="{A7891DF1-7D82-4269-8343-22DBD6CB727B}" destId="{1C98F73C-981E-4215-A1CF-2B965F6FC81B}" srcOrd="0" destOrd="0" parTransId="{60BC1973-1678-46C0-A597-8166CA18E46D}" sibTransId="{D236AE79-07FB-4C4E-A286-81599AD72145}"/>
-    <dgm:cxn modelId="{4E7C6717-C03C-481D-BA85-2728F3C1881F}" type="presOf" srcId="{C5D6BC3E-C6ED-4E6C-92B7-D2F66ACB97A1}" destId="{00086649-BDDF-4FEB-8E67-34E9D47082BF}" srcOrd="0" destOrd="0" presId="urn:microsoft.com/office/officeart/2005/8/layout/orgChart1"/>
+    <dgm:cxn modelId="{60BA3D1E-D0CD-4D53-B451-4B65FF8666D8}" type="presOf" srcId="{96804062-AC84-4A53-9801-10D96A41B751}" destId="{611DC8B4-B6D3-4D40-823D-C3AB913FDC3D}" srcOrd="1" destOrd="0" presId="urn:microsoft.com/office/officeart/2005/8/layout/orgChart1"/>
+    <dgm:cxn modelId="{E0B2D263-E23A-4E9A-9D8F-FDAAB4450AE3}" type="presOf" srcId="{AF377B91-FC5C-4C36-96DB-220FAB6CBE77}" destId="{A1131921-1112-40DE-826F-406EC663E099}" srcOrd="1" destOrd="0" presId="urn:microsoft.com/office/officeart/2005/8/layout/orgChart1"/>
+    <dgm:cxn modelId="{7EDB3B44-CD80-45A0-86B5-D8D2DC165996}" type="presOf" srcId="{1C98F73C-981E-4215-A1CF-2B965F6FC81B}" destId="{E6DAF4E4-C820-422E-AACC-1833932989A3}" srcOrd="1" destOrd="0" presId="urn:microsoft.com/office/officeart/2005/8/layout/orgChart1"/>
+    <dgm:cxn modelId="{04B403F4-5512-4AA8-B094-B2EB9EE92E26}" type="presOf" srcId="{27F878E5-4096-4B21-9FEC-85A603DEDE71}" destId="{6577AB29-7301-40C1-A6E0-5E4158609B19}" srcOrd="0" destOrd="0" presId="urn:microsoft.com/office/officeart/2005/8/layout/orgChart1"/>
     <dgm:cxn modelId="{1F5DEF37-E3A3-4D71-A592-AFBEB4EF86F2}" srcId="{38C6BE64-7D75-4AB2-9208-2B4E6ABB6075}" destId="{B077945C-EE4D-46FC-9113-582C657A6891}" srcOrd="2" destOrd="0" parTransId="{745735AE-AA4F-4C3A-BFDA-F55FA7826AAD}" sibTransId="{4B15EE5E-E8BF-44BC-99FB-0F8AD612C2AB}"/>
-    <dgm:cxn modelId="{6CC103A6-39A7-4F3F-9C6A-C85BDA69F078}" type="presOf" srcId="{EA70A2B7-6561-40DC-BC79-3F81C7727E3C}" destId="{4DD78B01-E748-4591-8A6E-D32CCD7719EE}" srcOrd="0" destOrd="0" presId="urn:microsoft.com/office/officeart/2005/8/layout/orgChart1"/>
-    <dgm:cxn modelId="{03133727-08AE-4B64-9925-ED36752FDD81}" type="presOf" srcId="{22206219-738B-4974-92F9-99FD7D52E96E}" destId="{35F8EF3A-A69A-48E1-83B1-4F6EEB4BD887}" srcOrd="0" destOrd="0" presId="urn:microsoft.com/office/officeart/2005/8/layout/orgChart1"/>
-    <dgm:cxn modelId="{2F25A255-71F8-4A05-BF94-8D571A1472BB}" type="presOf" srcId="{A2766BD2-3506-4EA2-8D2C-D9052E3736D2}" destId="{38DB6AFB-0ABA-4CDE-987B-AE3654A1C9B5}" srcOrd="0" destOrd="0" presId="urn:microsoft.com/office/officeart/2005/8/layout/orgChart1"/>
-    <dgm:cxn modelId="{33D96CC8-737F-4A23-A804-E554BDE9474E}" type="presOf" srcId="{A7891DF1-7D82-4269-8343-22DBD6CB727B}" destId="{B5604598-0DF0-41EA-930E-4FCC1C14E5D2}" srcOrd="0" destOrd="0" presId="urn:microsoft.com/office/officeart/2005/8/layout/orgChart1"/>
-    <dgm:cxn modelId="{33D46607-ADB4-466D-B741-1B9A060525F4}" type="presOf" srcId="{1C98F73C-981E-4215-A1CF-2B965F6FC81B}" destId="{B89BA7FD-F6C6-42E7-ABBB-ACA4DC58CC45}" srcOrd="0" destOrd="0" presId="urn:microsoft.com/office/officeart/2005/8/layout/orgChart1"/>
-    <dgm:cxn modelId="{0ADE3220-AFBA-4C25-9B92-CCD3AFA50375}" type="presOf" srcId="{9752BF25-6E46-44F9-8AA0-404A02849848}" destId="{FCA38D65-25EC-4985-9DE0-A1D0A35E82A9}" srcOrd="1" destOrd="0" presId="urn:microsoft.com/office/officeart/2005/8/layout/orgChart1"/>
-    <dgm:cxn modelId="{A4A375D1-715F-40F1-9070-FC0DCE0AF378}" type="presOf" srcId="{38C6BE64-7D75-4AB2-9208-2B4E6ABB6075}" destId="{CA5E1B16-2B99-447F-A545-4A35BB623820}" srcOrd="0" destOrd="0" presId="urn:microsoft.com/office/officeart/2005/8/layout/orgChart1"/>
-    <dgm:cxn modelId="{3DEFBF09-7D06-4040-BB88-49CDD60B8A40}" type="presOf" srcId="{9926B7DF-B943-42BD-983F-088EE534C607}" destId="{02A93C5B-3972-4C10-B564-CC860DA7A370}" srcOrd="0" destOrd="0" presId="urn:microsoft.com/office/officeart/2005/8/layout/orgChart1"/>
-    <dgm:cxn modelId="{BE40BCA9-225D-45E6-963B-BA017D86D364}" srcId="{DB8D4E0C-7119-4D57-95C5-ED80585E2ACC}" destId="{AF377B91-FC5C-4C36-96DB-220FAB6CBE77}" srcOrd="1" destOrd="0" parTransId="{845C90E3-B461-498D-B084-B8C0A2502C12}" sibTransId="{9198ADF1-40C3-4429-BEEB-6A6F8083401A}"/>
-    <dgm:cxn modelId="{73A13979-3C20-4663-BEF6-EF61C963F49E}" srcId="{A7891DF1-7D82-4269-8343-22DBD6CB727B}" destId="{4B0931A0-16B6-4E67-B9DE-27B5538749F3}" srcOrd="1" destOrd="0" parTransId="{00915442-94CA-4B41-8AEA-2176BA38B8DC}" sibTransId="{279681E6-9DE4-45F0-8A17-29C9F0731317}"/>
-    <dgm:cxn modelId="{1E4FE1AF-9691-4BB9-A2E5-69D55E3E7DD7}" type="presOf" srcId="{7BAFC3F4-CC23-4A90-9F1E-CDA41A1D7BA4}" destId="{A9035A54-8C04-46C8-B7BF-3121F2EEB449}" srcOrd="0" destOrd="0" presId="urn:microsoft.com/office/officeart/2005/8/layout/orgChart1"/>
-    <dgm:cxn modelId="{74FDF095-158B-46F8-ACB3-7CEC58E0E674}" type="presOf" srcId="{96804062-AC84-4A53-9801-10D96A41B751}" destId="{611DC8B4-B6D3-4D40-823D-C3AB913FDC3D}" srcOrd="1" destOrd="0" presId="urn:microsoft.com/office/officeart/2005/8/layout/orgChart1"/>
-    <dgm:cxn modelId="{0F0F3E8B-C352-4F9A-95F8-DC12E3347C75}" type="presOf" srcId="{60BC1973-1678-46C0-A597-8166CA18E46D}" destId="{442A0FCE-B1F1-4F66-959C-19089CCCCC59}" srcOrd="0" destOrd="0" presId="urn:microsoft.com/office/officeart/2005/8/layout/orgChart1"/>
-    <dgm:cxn modelId="{459D11CE-C5FB-47BE-850E-E563DD5FACC1}" type="presOf" srcId="{CA9D024D-08E0-4CD0-8599-D5C25D4FF4F5}" destId="{843326BF-FB49-4B64-85D4-BBEA9A8AEAA2}" srcOrd="0" destOrd="0" presId="urn:microsoft.com/office/officeart/2005/8/layout/orgChart1"/>
-    <dgm:cxn modelId="{3D0B27B3-7813-4385-9920-4DD3AD7F0715}" type="presOf" srcId="{3B395D58-3EC7-4B46-8B77-516580BC4426}" destId="{B21B097D-8E3E-42C6-A857-51213A0E4DC2}" srcOrd="1" destOrd="0" presId="urn:microsoft.com/office/officeart/2005/8/layout/orgChart1"/>
-    <dgm:cxn modelId="{F7FE632C-EDFC-4A0E-9D95-283DA8B86A4E}" srcId="{A7891DF1-7D82-4269-8343-22DBD6CB727B}" destId="{8286BCDB-92BA-42CE-AF74-00F7B6093294}" srcOrd="2" destOrd="0" parTransId="{4B2C7D37-38FB-4311-A3B5-A916B72635F2}" sibTransId="{7430A974-C22E-42F5-AA34-A08C89B0B4DB}"/>
-    <dgm:cxn modelId="{29B36BF0-7427-40C8-B539-5577D46FB389}" type="presOf" srcId="{DB8D4E0C-7119-4D57-95C5-ED80585E2ACC}" destId="{0253070B-604D-420C-A12E-7EF1DFE4921E}" srcOrd="0" destOrd="0" presId="urn:microsoft.com/office/officeart/2005/8/layout/orgChart1"/>
-    <dgm:cxn modelId="{C2A99155-1886-4BE2-BD89-37F5FFBADF95}" type="presOf" srcId="{8F6B854B-22E3-4F46-BC76-8021175AF402}" destId="{A3BBE6D2-9D99-4CB8-A44B-F63C678F6FEF}" srcOrd="0" destOrd="0" presId="urn:microsoft.com/office/officeart/2005/8/layout/orgChart1"/>
-    <dgm:cxn modelId="{4F9D24E3-424D-4854-8145-10B557D8C0AD}" srcId="{DDE8FAEB-C4AC-4610-9D71-EB2265FB6BCE}" destId="{9752BF25-6E46-44F9-8AA0-404A02849848}" srcOrd="0" destOrd="0" parTransId="{A55219D0-C265-4867-B6B9-FD3D03995104}" sibTransId="{62072234-5928-4436-889D-02F4F835D60F}"/>
-    <dgm:cxn modelId="{D4030171-304D-406F-B27E-13EE74821E1E}" type="presOf" srcId="{AF377B91-FC5C-4C36-96DB-220FAB6CBE77}" destId="{A1131921-1112-40DE-826F-406EC663E099}" srcOrd="1" destOrd="0" presId="urn:microsoft.com/office/officeart/2005/8/layout/orgChart1"/>
-    <dgm:cxn modelId="{CC7CABEB-B53A-40D4-8966-028E38584A89}" srcId="{DB8D4E0C-7119-4D57-95C5-ED80585E2ACC}" destId="{EA70A2B7-6561-40DC-BC79-3F81C7727E3C}" srcOrd="2" destOrd="0" parTransId="{84D573A6-659F-4CB7-B1CD-D78970D32D03}" sibTransId="{294CEF2D-2821-4C73-9709-F2DA392D50AA}"/>
-    <dgm:cxn modelId="{EC0DF8F8-D3A6-4366-9627-7A2952580D88}" type="presOf" srcId="{9752BF25-6E46-44F9-8AA0-404A02849848}" destId="{DCE5446E-90A2-48B8-89D4-9533B906F2D9}" srcOrd="0" destOrd="0" presId="urn:microsoft.com/office/officeart/2005/8/layout/orgChart1"/>
-    <dgm:cxn modelId="{0082B132-C97A-45D4-B205-781371C1FA8D}" type="presParOf" srcId="{42F57739-3233-43DA-AD66-44E288FE50CE}" destId="{7BCF4066-3B50-4AD7-9A4E-A721456E885A}" srcOrd="0" destOrd="0" presId="urn:microsoft.com/office/officeart/2005/8/layout/orgChart1"/>
-    <dgm:cxn modelId="{D0E1E8E6-E743-40D9-ADEE-D8365DAEBA7C}" type="presParOf" srcId="{7BCF4066-3B50-4AD7-9A4E-A721456E885A}" destId="{07FAE620-50D9-49DD-83B5-38290CDB8661}" srcOrd="0" destOrd="0" presId="urn:microsoft.com/office/officeart/2005/8/layout/orgChart1"/>
-    <dgm:cxn modelId="{0E8C4078-2281-4ABA-B68F-1475712E0B97}" type="presParOf" srcId="{07FAE620-50D9-49DD-83B5-38290CDB8661}" destId="{DCE5446E-90A2-48B8-89D4-9533B906F2D9}" srcOrd="0" destOrd="0" presId="urn:microsoft.com/office/officeart/2005/8/layout/orgChart1"/>
-    <dgm:cxn modelId="{E3211462-6374-464F-B95D-5AAD2FF91285}" type="presParOf" srcId="{07FAE620-50D9-49DD-83B5-38290CDB8661}" destId="{FCA38D65-25EC-4985-9DE0-A1D0A35E82A9}" srcOrd="1" destOrd="0" presId="urn:microsoft.com/office/officeart/2005/8/layout/orgChart1"/>
-    <dgm:cxn modelId="{C23AAC8F-818E-4BEC-876A-76C94B164880}" type="presParOf" srcId="{7BCF4066-3B50-4AD7-9A4E-A721456E885A}" destId="{87502DEA-D77A-471D-88F3-71B1DB91C00D}" srcOrd="1" destOrd="0" presId="urn:microsoft.com/office/officeart/2005/8/layout/orgChart1"/>
-    <dgm:cxn modelId="{2F9C9F81-4B26-49DE-9151-15CE1EB03286}" type="presParOf" srcId="{87502DEA-D77A-471D-88F3-71B1DB91C00D}" destId="{8F2323B2-1EE4-4672-B878-00F2181B0175}" srcOrd="0" destOrd="0" presId="urn:microsoft.com/office/officeart/2005/8/layout/orgChart1"/>
-    <dgm:cxn modelId="{E277E257-2271-432E-B0D4-5B6D14CBC125}" type="presParOf" srcId="{87502DEA-D77A-471D-88F3-71B1DB91C00D}" destId="{702F0159-F31A-4611-9660-26F9A72406C1}" srcOrd="1" destOrd="0" presId="urn:microsoft.com/office/officeart/2005/8/layout/orgChart1"/>
-    <dgm:cxn modelId="{6D9BF015-8B2F-4DDB-9F6B-86D53196EE90}" type="presParOf" srcId="{702F0159-F31A-4611-9660-26F9A72406C1}" destId="{61E30C25-FF8D-48A5-BBA5-F4C947F1C085}" srcOrd="0" destOrd="0" presId="urn:microsoft.com/office/officeart/2005/8/layout/orgChart1"/>
-    <dgm:cxn modelId="{1EFDCCE5-93BA-4439-9308-9A829784F9A5}" type="presParOf" srcId="{61E30C25-FF8D-48A5-BBA5-F4C947F1C085}" destId="{0253070B-604D-420C-A12E-7EF1DFE4921E}" srcOrd="0" destOrd="0" presId="urn:microsoft.com/office/officeart/2005/8/layout/orgChart1"/>
-    <dgm:cxn modelId="{77420F36-0BB8-4A9B-BF69-7D2E8F7B2B78}" type="presParOf" srcId="{61E30C25-FF8D-48A5-BBA5-F4C947F1C085}" destId="{9AE07535-BE74-47CD-8277-124B9C925C39}" srcOrd="1" destOrd="0" presId="urn:microsoft.com/office/officeart/2005/8/layout/orgChart1"/>
-    <dgm:cxn modelId="{EDE073C6-D5BB-476E-A2BF-228F02ADCE5C}" type="presParOf" srcId="{702F0159-F31A-4611-9660-26F9A72406C1}" destId="{723D0BA9-3ACC-42EE-B30F-1D1D95B797BF}" srcOrd="1" destOrd="0" presId="urn:microsoft.com/office/officeart/2005/8/layout/orgChart1"/>
-    <dgm:cxn modelId="{4F259A49-CE36-4A0C-A6AB-C9958077B02D}" type="presParOf" srcId="{723D0BA9-3ACC-42EE-B30F-1D1D95B797BF}" destId="{02A93C5B-3972-4C10-B564-CC860DA7A370}" srcOrd="0" destOrd="0" presId="urn:microsoft.com/office/officeart/2005/8/layout/orgChart1"/>
-    <dgm:cxn modelId="{E4F70908-4C5B-4B12-BA13-E3FCF6F7E152}" type="presParOf" srcId="{723D0BA9-3ACC-42EE-B30F-1D1D95B797BF}" destId="{1B6C191B-4900-4E6F-97CC-4A8DC12F71A6}" srcOrd="1" destOrd="0" presId="urn:microsoft.com/office/officeart/2005/8/layout/orgChart1"/>
-    <dgm:cxn modelId="{20EDC37F-4A84-45F5-9B81-F01849F583D4}" type="presParOf" srcId="{1B6C191B-4900-4E6F-97CC-4A8DC12F71A6}" destId="{EF7A33BC-031B-4721-9FCF-AAB3C075EAEC}" srcOrd="0" destOrd="0" presId="urn:microsoft.com/office/officeart/2005/8/layout/orgChart1"/>
-    <dgm:cxn modelId="{58A4EC1A-E3A7-40CD-930A-B7798557E07C}" type="presParOf" srcId="{EF7A33BC-031B-4721-9FCF-AAB3C075EAEC}" destId="{38DB6AFB-0ABA-4CDE-987B-AE3654A1C9B5}" srcOrd="0" destOrd="0" presId="urn:microsoft.com/office/officeart/2005/8/layout/orgChart1"/>
-    <dgm:cxn modelId="{C9AC4E5A-586E-431A-9B72-B119AD5597E1}" type="presParOf" srcId="{EF7A33BC-031B-4721-9FCF-AAB3C075EAEC}" destId="{41383B27-8936-4020-A058-A3C2BA13CF5A}" srcOrd="1" destOrd="0" presId="urn:microsoft.com/office/officeart/2005/8/layout/orgChart1"/>
-    <dgm:cxn modelId="{DD9635C0-01E3-4DDD-B6F3-3624B46217EB}" type="presParOf" srcId="{1B6C191B-4900-4E6F-97CC-4A8DC12F71A6}" destId="{3B216198-7A19-490B-AA10-5574933327F1}" srcOrd="1" destOrd="0" presId="urn:microsoft.com/office/officeart/2005/8/layout/orgChart1"/>
-    <dgm:cxn modelId="{3849C8DC-8060-4A25-A027-7ED0017DFDFF}" type="presParOf" srcId="{1B6C191B-4900-4E6F-97CC-4A8DC12F71A6}" destId="{44B085D4-315F-4F13-80B6-E84CBEE8CD68}" srcOrd="2" destOrd="0" presId="urn:microsoft.com/office/officeart/2005/8/layout/orgChart1"/>
-    <dgm:cxn modelId="{E6DB8EBC-0ED6-49F2-96B4-32BCC82FE8C1}" type="presParOf" srcId="{723D0BA9-3ACC-42EE-B30F-1D1D95B797BF}" destId="{5AE9F5A1-ECFE-4F41-B85E-028CF9C44AF4}" srcOrd="2" destOrd="0" presId="urn:microsoft.com/office/officeart/2005/8/layout/orgChart1"/>
-    <dgm:cxn modelId="{6492B3A1-5F6E-4338-81E0-563312020FCA}" type="presParOf" srcId="{723D0BA9-3ACC-42EE-B30F-1D1D95B797BF}" destId="{3DBE47CD-1102-4BA5-9A9D-7236710FAAF8}" srcOrd="3" destOrd="0" presId="urn:microsoft.com/office/officeart/2005/8/layout/orgChart1"/>
-    <dgm:cxn modelId="{29434122-E5CB-40C6-B7F9-25639C2C28A8}" type="presParOf" srcId="{3DBE47CD-1102-4BA5-9A9D-7236710FAAF8}" destId="{C4CDCB34-C0A1-41A6-ABD2-0683AD093F34}" srcOrd="0" destOrd="0" presId="urn:microsoft.com/office/officeart/2005/8/layout/orgChart1"/>
-    <dgm:cxn modelId="{C4D4CBA3-0E1B-47EB-B1FB-6A17801BB770}" type="presParOf" srcId="{C4CDCB34-C0A1-41A6-ABD2-0683AD093F34}" destId="{4EDB4E7C-91F0-4880-ACC1-E45AB76CE738}" srcOrd="0" destOrd="0" presId="urn:microsoft.com/office/officeart/2005/8/layout/orgChart1"/>
-    <dgm:cxn modelId="{FB0AF0D2-2960-4ED9-A73A-2B5C2E272A89}" type="presParOf" srcId="{C4CDCB34-C0A1-41A6-ABD2-0683AD093F34}" destId="{A1131921-1112-40DE-826F-406EC663E099}" srcOrd="1" destOrd="0" presId="urn:microsoft.com/office/officeart/2005/8/layout/orgChart1"/>
-    <dgm:cxn modelId="{5B497CA9-512B-4C94-9604-884076F55931}" type="presParOf" srcId="{3DBE47CD-1102-4BA5-9A9D-7236710FAAF8}" destId="{B730CA30-97E3-41BD-B7CB-01BF81E7BB76}" srcOrd="1" destOrd="0" presId="urn:microsoft.com/office/officeart/2005/8/layout/orgChart1"/>
-    <dgm:cxn modelId="{9F9F9B1E-FCC3-4D36-A087-67F2BD32436F}" type="presParOf" srcId="{3DBE47CD-1102-4BA5-9A9D-7236710FAAF8}" destId="{B5172816-D575-4991-97CA-E820309F4CCF}" srcOrd="2" destOrd="0" presId="urn:microsoft.com/office/officeart/2005/8/layout/orgChart1"/>
-    <dgm:cxn modelId="{3EF21B7F-8854-44F9-BC5A-5B6BDF5A298C}" type="presParOf" srcId="{723D0BA9-3ACC-42EE-B30F-1D1D95B797BF}" destId="{4B1E105C-24F6-4A0A-9EEE-986B791003F0}" srcOrd="4" destOrd="0" presId="urn:microsoft.com/office/officeart/2005/8/layout/orgChart1"/>
-    <dgm:cxn modelId="{E129731B-07DD-4A1E-955D-CD4F885E2401}" type="presParOf" srcId="{723D0BA9-3ACC-42EE-B30F-1D1D95B797BF}" destId="{8FE045D6-1656-4D0D-B1DE-7680D63AA855}" srcOrd="5" destOrd="0" presId="urn:microsoft.com/office/officeart/2005/8/layout/orgChart1"/>
-    <dgm:cxn modelId="{9025796D-23FE-47BC-BBFC-4515CF4D7744}" type="presParOf" srcId="{8FE045D6-1656-4D0D-B1DE-7680D63AA855}" destId="{86E5342E-D155-4E3F-93F5-00DCC495E3F3}" srcOrd="0" destOrd="0" presId="urn:microsoft.com/office/officeart/2005/8/layout/orgChart1"/>
-    <dgm:cxn modelId="{44A706B1-C268-4848-BF8F-1556692DCB21}" type="presParOf" srcId="{86E5342E-D155-4E3F-93F5-00DCC495E3F3}" destId="{4DD78B01-E748-4591-8A6E-D32CCD7719EE}" srcOrd="0" destOrd="0" presId="urn:microsoft.com/office/officeart/2005/8/layout/orgChart1"/>
-    <dgm:cxn modelId="{FCA2D8D4-117D-47A4-B849-24A328F61B42}" type="presParOf" srcId="{86E5342E-D155-4E3F-93F5-00DCC495E3F3}" destId="{94F6ED8B-F3AF-4116-9923-7D3BB496A128}" srcOrd="1" destOrd="0" presId="urn:microsoft.com/office/officeart/2005/8/layout/orgChart1"/>
-    <dgm:cxn modelId="{A286754E-566E-4510-9580-CF3E04A6FCE2}" type="presParOf" srcId="{8FE045D6-1656-4D0D-B1DE-7680D63AA855}" destId="{F406C934-AE71-4DF9-8EB5-F87745E7BDE8}" srcOrd="1" destOrd="0" presId="urn:microsoft.com/office/officeart/2005/8/layout/orgChart1"/>
-    <dgm:cxn modelId="{9A622BD0-2552-4C52-8199-B00D25AA45E8}" type="presParOf" srcId="{8FE045D6-1656-4D0D-B1DE-7680D63AA855}" destId="{5F8AC2E4-2181-44EB-9BE7-450418745ADC}" srcOrd="2" destOrd="0" presId="urn:microsoft.com/office/officeart/2005/8/layout/orgChart1"/>
-    <dgm:cxn modelId="{D623830A-0F25-4EED-87E7-994F23E204B5}" type="presParOf" srcId="{702F0159-F31A-4611-9660-26F9A72406C1}" destId="{E7ABFC81-55BE-4A1D-8EAA-30D7B011B0FE}" srcOrd="2" destOrd="0" presId="urn:microsoft.com/office/officeart/2005/8/layout/orgChart1"/>
-    <dgm:cxn modelId="{8FF98E0D-8ADE-4ADB-94C8-4FDABF62D5AE}" type="presParOf" srcId="{87502DEA-D77A-471D-88F3-71B1DB91C00D}" destId="{7BBB7049-E035-4D52-8817-2BA55BF1F1B9}" srcOrd="2" destOrd="0" presId="urn:microsoft.com/office/officeart/2005/8/layout/orgChart1"/>
-    <dgm:cxn modelId="{BB677C9E-0E0A-4EDE-BE3F-AB0CB319E944}" type="presParOf" srcId="{87502DEA-D77A-471D-88F3-71B1DB91C00D}" destId="{713E2C0F-40E4-43ED-AEC4-8FAC76163B3E}" srcOrd="3" destOrd="0" presId="urn:microsoft.com/office/officeart/2005/8/layout/orgChart1"/>
-    <dgm:cxn modelId="{B1A9824A-9596-4D15-B592-AA5D38EFE711}" type="presParOf" srcId="{713E2C0F-40E4-43ED-AEC4-8FAC76163B3E}" destId="{A52CCA22-A230-479B-A8BE-EAA1CF4B286A}" srcOrd="0" destOrd="0" presId="urn:microsoft.com/office/officeart/2005/8/layout/orgChart1"/>
-    <dgm:cxn modelId="{2C6B81D0-DDC3-4F71-B2B8-3ED6B38CC13C}" type="presParOf" srcId="{A52CCA22-A230-479B-A8BE-EAA1CF4B286A}" destId="{0F82655B-E782-45C3-9729-E3FAA212C4F5}" srcOrd="0" destOrd="0" presId="urn:microsoft.com/office/officeart/2005/8/layout/orgChart1"/>
-    <dgm:cxn modelId="{D2B071A8-E75C-4BE7-A292-994E0276AEAB}" type="presParOf" srcId="{A52CCA22-A230-479B-A8BE-EAA1CF4B286A}" destId="{611DC8B4-B6D3-4D40-823D-C3AB913FDC3D}" srcOrd="1" destOrd="0" presId="urn:microsoft.com/office/officeart/2005/8/layout/orgChart1"/>
-    <dgm:cxn modelId="{1C0C1827-7880-4B35-9A89-3C7793F7AF31}" type="presParOf" srcId="{713E2C0F-40E4-43ED-AEC4-8FAC76163B3E}" destId="{EF6F9D7C-CF1C-4A1E-8FE5-CABED13340EF}" srcOrd="1" destOrd="0" presId="urn:microsoft.com/office/officeart/2005/8/layout/orgChart1"/>
-    <dgm:cxn modelId="{80E13737-D889-4B61-B41D-FDA49F502D20}" type="presParOf" srcId="{EF6F9D7C-CF1C-4A1E-8FE5-CABED13340EF}" destId="{D6AAC9C6-022A-44B6-8104-0C2B04797630}" srcOrd="0" destOrd="0" presId="urn:microsoft.com/office/officeart/2005/8/layout/orgChart1"/>
-    <dgm:cxn modelId="{EED9B7E8-8ACB-47FF-9726-5284A1621D0A}" type="presParOf" srcId="{EF6F9D7C-CF1C-4A1E-8FE5-CABED13340EF}" destId="{B727488B-9FDD-408A-97EA-66F6C65DB162}" srcOrd="1" destOrd="0" presId="urn:microsoft.com/office/officeart/2005/8/layout/orgChart1"/>
-    <dgm:cxn modelId="{C041880A-F27D-4832-876C-A31E013E5DEE}" type="presParOf" srcId="{B727488B-9FDD-408A-97EA-66F6C65DB162}" destId="{02FFDECC-8791-4808-9A47-C5AA2E5E9993}" srcOrd="0" destOrd="0" presId="urn:microsoft.com/office/officeart/2005/8/layout/orgChart1"/>
-    <dgm:cxn modelId="{2A1446D4-2FBD-41B9-A5BF-60B6994950A8}" type="presParOf" srcId="{02FFDECC-8791-4808-9A47-C5AA2E5E9993}" destId="{35F8EF3A-A69A-48E1-83B1-4F6EEB4BD887}" srcOrd="0" destOrd="0" presId="urn:microsoft.com/office/officeart/2005/8/layout/orgChart1"/>
-    <dgm:cxn modelId="{9CDCEAF7-CF9B-492A-B58A-E84CA0E267C7}" type="presParOf" srcId="{02FFDECC-8791-4808-9A47-C5AA2E5E9993}" destId="{9F9D1E36-FB47-4469-B0A2-D505C4DE1CE6}" srcOrd="1" destOrd="0" presId="urn:microsoft.com/office/officeart/2005/8/layout/orgChart1"/>
-    <dgm:cxn modelId="{F18FABDF-EEE4-4962-A830-660ED7B2F111}" type="presParOf" srcId="{B727488B-9FDD-408A-97EA-66F6C65DB162}" destId="{533D3754-BEAC-4DE3-A0F7-C6D0B9136582}" srcOrd="1" destOrd="0" presId="urn:microsoft.com/office/officeart/2005/8/layout/orgChart1"/>
-    <dgm:cxn modelId="{2253B321-879B-4A4C-AFB0-CCDF59F04D3D}" type="presParOf" srcId="{B727488B-9FDD-408A-97EA-66F6C65DB162}" destId="{4AA52977-2C86-41FD-8666-F73573213081}" srcOrd="2" destOrd="0" presId="urn:microsoft.com/office/officeart/2005/8/layout/orgChart1"/>
-    <dgm:cxn modelId="{C9D03061-38FC-4B15-B1CA-C08F1200C1FE}" type="presParOf" srcId="{EF6F9D7C-CF1C-4A1E-8FE5-CABED13340EF}" destId="{843326BF-FB49-4B64-85D4-BBEA9A8AEAA2}" srcOrd="2" destOrd="0" presId="urn:microsoft.com/office/officeart/2005/8/layout/orgChart1"/>
-    <dgm:cxn modelId="{816BE709-C3B7-43E9-9E15-E5A318497ED2}" type="presParOf" srcId="{EF6F9D7C-CF1C-4A1E-8FE5-CABED13340EF}" destId="{D15A2D53-E34A-4AD3-A5D1-44B4B8795293}" srcOrd="3" destOrd="0" presId="urn:microsoft.com/office/officeart/2005/8/layout/orgChart1"/>
-    <dgm:cxn modelId="{3F9E3805-0853-4C3F-AFF7-9FAAADCBBF99}" type="presParOf" srcId="{D15A2D53-E34A-4AD3-A5D1-44B4B8795293}" destId="{5ABF0292-85DA-421E-BB2D-44D41C357732}" srcOrd="0" destOrd="0" presId="urn:microsoft.com/office/officeart/2005/8/layout/orgChart1"/>
-    <dgm:cxn modelId="{CBFEF60B-8E9F-4C47-8325-BA80058F1EDB}" type="presParOf" srcId="{5ABF0292-85DA-421E-BB2D-44D41C357732}" destId="{AAEFFAFF-0D85-4F88-B73C-FA0ACE0A392C}" srcOrd="0" destOrd="0" presId="urn:microsoft.com/office/officeart/2005/8/layout/orgChart1"/>
-    <dgm:cxn modelId="{7116CDF8-C3C6-4FA3-9C74-E4E431BB5D9D}" type="presParOf" srcId="{5ABF0292-85DA-421E-BB2D-44D41C357732}" destId="{912A6CFF-E6B7-4364-86FD-DCDE4EC690BB}" srcOrd="1" destOrd="0" presId="urn:microsoft.com/office/officeart/2005/8/layout/orgChart1"/>
-    <dgm:cxn modelId="{5FED35D3-9697-4772-B47E-396B9907E417}" type="presParOf" srcId="{D15A2D53-E34A-4AD3-A5D1-44B4B8795293}" destId="{36165317-4BF6-4E73-9C2C-2C5C80A45D0B}" srcOrd="1" destOrd="0" presId="urn:microsoft.com/office/officeart/2005/8/layout/orgChart1"/>
-    <dgm:cxn modelId="{916E5988-D144-444A-8113-3726D3416379}" type="presParOf" srcId="{D15A2D53-E34A-4AD3-A5D1-44B4B8795293}" destId="{14DDF6F1-3838-4DD9-BD3C-F99D36E68D81}" srcOrd="2" destOrd="0" presId="urn:microsoft.com/office/officeart/2005/8/layout/orgChart1"/>
-    <dgm:cxn modelId="{F1DD3838-C9D1-4400-86A2-9BEE29F5F8EE}" type="presParOf" srcId="{713E2C0F-40E4-43ED-AEC4-8FAC76163B3E}" destId="{F2F8FD87-DFF6-4FE2-8302-A84F9804CA32}" srcOrd="2" destOrd="0" presId="urn:microsoft.com/office/officeart/2005/8/layout/orgChart1"/>
-    <dgm:cxn modelId="{C10824E0-4A3D-45ED-A5BF-B5221DADC568}" type="presParOf" srcId="{87502DEA-D77A-471D-88F3-71B1DB91C00D}" destId="{541ADFA8-8B68-4071-8468-C420E7695F6D}" srcOrd="4" destOrd="0" presId="urn:microsoft.com/office/officeart/2005/8/layout/orgChart1"/>
-    <dgm:cxn modelId="{D8324DF5-BEEA-4FC9-B8A5-8E44CAFB468B}" type="presParOf" srcId="{87502DEA-D77A-471D-88F3-71B1DB91C00D}" destId="{ABBF9128-0009-4A4A-8AE9-FB0F7A704190}" srcOrd="5" destOrd="0" presId="urn:microsoft.com/office/officeart/2005/8/layout/orgChart1"/>
-    <dgm:cxn modelId="{76DC174C-0274-4079-8363-3FB0530B51FE}" type="presParOf" srcId="{ABBF9128-0009-4A4A-8AE9-FB0F7A704190}" destId="{89967100-D188-46B5-ADAF-927E5E709EED}" srcOrd="0" destOrd="0" presId="urn:microsoft.com/office/officeart/2005/8/layout/orgChart1"/>
-    <dgm:cxn modelId="{7522E7EC-E429-4017-B2E6-367CBF547B40}" type="presParOf" srcId="{89967100-D188-46B5-ADAF-927E5E709EED}" destId="{B5604598-0DF0-41EA-930E-4FCC1C14E5D2}" srcOrd="0" destOrd="0" presId="urn:microsoft.com/office/officeart/2005/8/layout/orgChart1"/>
-    <dgm:cxn modelId="{79109B9E-07D0-4773-9BAB-5ABCCDD2D932}" type="presParOf" srcId="{89967100-D188-46B5-ADAF-927E5E709EED}" destId="{D96BC457-4615-4E3C-BCBA-45D11E1E0D7E}" srcOrd="1" destOrd="0" presId="urn:microsoft.com/office/officeart/2005/8/layout/orgChart1"/>
-    <dgm:cxn modelId="{385B7809-85D6-4383-82AE-62FD66B10D5B}" type="presParOf" srcId="{ABBF9128-0009-4A4A-8AE9-FB0F7A704190}" destId="{580F07C6-E5C6-48E9-8880-9E3DA25E6D89}" srcOrd="1" destOrd="0" presId="urn:microsoft.com/office/officeart/2005/8/layout/orgChart1"/>
-    <dgm:cxn modelId="{90E38025-2C2A-4D94-B534-D2CDA2BD769F}" type="presParOf" srcId="{580F07C6-E5C6-48E9-8880-9E3DA25E6D89}" destId="{442A0FCE-B1F1-4F66-959C-19089CCCCC59}" srcOrd="0" destOrd="0" presId="urn:microsoft.com/office/officeart/2005/8/layout/orgChart1"/>
-    <dgm:cxn modelId="{A428D464-4735-4B8F-AF4D-892153CFFA3D}" type="presParOf" srcId="{580F07C6-E5C6-48E9-8880-9E3DA25E6D89}" destId="{CE18F673-88F5-45AE-888A-F8147CA86534}" srcOrd="1" destOrd="0" presId="urn:microsoft.com/office/officeart/2005/8/layout/orgChart1"/>
-    <dgm:cxn modelId="{D60407DF-5389-44D6-8BE6-013BB124001E}" type="presParOf" srcId="{CE18F673-88F5-45AE-888A-F8147CA86534}" destId="{3D5BB23D-08F5-44EC-97CA-783D688FF589}" srcOrd="0" destOrd="0" presId="urn:microsoft.com/office/officeart/2005/8/layout/orgChart1"/>
-    <dgm:cxn modelId="{C8B6EF34-ECD2-4C2E-A2FA-77573AECA982}" type="presParOf" srcId="{3D5BB23D-08F5-44EC-97CA-783D688FF589}" destId="{B89BA7FD-F6C6-42E7-ABBB-ACA4DC58CC45}" srcOrd="0" destOrd="0" presId="urn:microsoft.com/office/officeart/2005/8/layout/orgChart1"/>
-    <dgm:cxn modelId="{AB00AEE3-F7D7-4E38-B46A-4FFE1C342AB3}" type="presParOf" srcId="{3D5BB23D-08F5-44EC-97CA-783D688FF589}" destId="{E6DAF4E4-C820-422E-AACC-1833932989A3}" srcOrd="1" destOrd="0" presId="urn:microsoft.com/office/officeart/2005/8/layout/orgChart1"/>
-    <dgm:cxn modelId="{C3D7157F-4D58-4E0E-9E1F-632BA5E71A58}" type="presParOf" srcId="{CE18F673-88F5-45AE-888A-F8147CA86534}" destId="{64AB6504-BBBC-40D3-9E6F-CA5804FC19F2}" srcOrd="1" destOrd="0" presId="urn:microsoft.com/office/officeart/2005/8/layout/orgChart1"/>
-    <dgm:cxn modelId="{2E621227-38AE-4EB9-A514-A0510AFDA3CF}" type="presParOf" srcId="{CE18F673-88F5-45AE-888A-F8147CA86534}" destId="{A3E9C13E-7C1B-4588-8942-AE11CE61DE21}" srcOrd="2" destOrd="0" presId="urn:microsoft.com/office/officeart/2005/8/layout/orgChart1"/>
-    <dgm:cxn modelId="{6791009A-11A8-46EF-867C-6A6307F8AE59}" type="presParOf" srcId="{580F07C6-E5C6-48E9-8880-9E3DA25E6D89}" destId="{5D68FB12-D52D-4622-9067-893F50A46248}" srcOrd="2" destOrd="0" presId="urn:microsoft.com/office/officeart/2005/8/layout/orgChart1"/>
-    <dgm:cxn modelId="{307A37AA-7607-49C9-926B-FA455E8AE25B}" type="presParOf" srcId="{580F07C6-E5C6-48E9-8880-9E3DA25E6D89}" destId="{35DC744D-A638-4FEA-9753-2D560DE1C589}" srcOrd="3" destOrd="0" presId="urn:microsoft.com/office/officeart/2005/8/layout/orgChart1"/>
-    <dgm:cxn modelId="{E7D4319A-1BF9-44F0-924A-D142D0F72AE2}" type="presParOf" srcId="{35DC744D-A638-4FEA-9753-2D560DE1C589}" destId="{32BF4DB6-6300-4805-8813-0B01AE495ACA}" srcOrd="0" destOrd="0" presId="urn:microsoft.com/office/officeart/2005/8/layout/orgChart1"/>
-    <dgm:cxn modelId="{C876E943-4CC8-4720-9469-914994AC633B}" type="presParOf" srcId="{32BF4DB6-6300-4805-8813-0B01AE495ACA}" destId="{A1A40A1D-5368-4174-9CCE-2B4095DA5103}" srcOrd="0" destOrd="0" presId="urn:microsoft.com/office/officeart/2005/8/layout/orgChart1"/>
-    <dgm:cxn modelId="{2D2F3039-EF4A-45B3-A743-EDA1D0B1632C}" type="presParOf" srcId="{32BF4DB6-6300-4805-8813-0B01AE495ACA}" destId="{C487DE1D-6832-4067-AD9C-32EBF102EC5D}" srcOrd="1" destOrd="0" presId="urn:microsoft.com/office/officeart/2005/8/layout/orgChart1"/>
-    <dgm:cxn modelId="{29CDD147-9C06-48AB-84D4-445D24F0A350}" type="presParOf" srcId="{35DC744D-A638-4FEA-9753-2D560DE1C589}" destId="{81BB979A-25D4-4EEF-9728-F726077FFFE2}" srcOrd="1" destOrd="0" presId="urn:microsoft.com/office/officeart/2005/8/layout/orgChart1"/>
-    <dgm:cxn modelId="{F64C3428-238B-4F54-8698-4AD5946BACCE}" type="presParOf" srcId="{35DC744D-A638-4FEA-9753-2D560DE1C589}" destId="{CB3CF847-F921-4F85-9D5D-3D25FCBA6C64}" srcOrd="2" destOrd="0" presId="urn:microsoft.com/office/officeart/2005/8/layout/orgChart1"/>
-    <dgm:cxn modelId="{241D7929-4DC9-4ABC-BB93-9A62E1F0718B}" type="presParOf" srcId="{580F07C6-E5C6-48E9-8880-9E3DA25E6D89}" destId="{DF00F3D6-4510-4221-AAEA-A8D17FEA9999}" srcOrd="4" destOrd="0" presId="urn:microsoft.com/office/officeart/2005/8/layout/orgChart1"/>
-    <dgm:cxn modelId="{38235314-4387-4B2B-B897-573A12762072}" type="presParOf" srcId="{580F07C6-E5C6-48E9-8880-9E3DA25E6D89}" destId="{ABB0554C-5010-4852-8588-361ED3BD8F80}" srcOrd="5" destOrd="0" presId="urn:microsoft.com/office/officeart/2005/8/layout/orgChart1"/>
-    <dgm:cxn modelId="{A76EE864-7277-4848-A63E-02CCA7113F1E}" type="presParOf" srcId="{ABB0554C-5010-4852-8588-361ED3BD8F80}" destId="{9EAF0C86-398C-45C2-980F-FFF966E45217}" srcOrd="0" destOrd="0" presId="urn:microsoft.com/office/officeart/2005/8/layout/orgChart1"/>
-    <dgm:cxn modelId="{935B98E4-D177-46D9-AB3D-0D8B49017323}" type="presParOf" srcId="{9EAF0C86-398C-45C2-980F-FFF966E45217}" destId="{E71DA19A-9D6D-4041-AC0C-0969474D1DCF}" srcOrd="0" destOrd="0" presId="urn:microsoft.com/office/officeart/2005/8/layout/orgChart1"/>
-    <dgm:cxn modelId="{DDA71080-7631-45D0-BE29-503F74C77AE2}" type="presParOf" srcId="{9EAF0C86-398C-45C2-980F-FFF966E45217}" destId="{44008990-0C95-4D27-82A2-3DDE49236D62}" srcOrd="1" destOrd="0" presId="urn:microsoft.com/office/officeart/2005/8/layout/orgChart1"/>
-    <dgm:cxn modelId="{447F9BEB-E653-4304-9CE4-3ABAF00C047C}" type="presParOf" srcId="{ABB0554C-5010-4852-8588-361ED3BD8F80}" destId="{41E82D97-2729-4141-9656-D5527287CA7B}" srcOrd="1" destOrd="0" presId="urn:microsoft.com/office/officeart/2005/8/layout/orgChart1"/>
-    <dgm:cxn modelId="{A45D9847-8C18-452F-8D84-78C82CE368FA}" type="presParOf" srcId="{ABB0554C-5010-4852-8588-361ED3BD8F80}" destId="{91F82BD6-115B-49FA-B9BF-84D4F1D01215}" srcOrd="2" destOrd="0" presId="urn:microsoft.com/office/officeart/2005/8/layout/orgChart1"/>
-    <dgm:cxn modelId="{10F41E2B-27CE-4592-9920-ACA5265C53AB}" type="presParOf" srcId="{ABBF9128-0009-4A4A-8AE9-FB0F7A704190}" destId="{B8A528ED-3E59-45DC-96D8-0A3B97870129}" srcOrd="2" destOrd="0" presId="urn:microsoft.com/office/officeart/2005/8/layout/orgChart1"/>
-    <dgm:cxn modelId="{B11426D3-94E8-4A7A-A9D6-A2E45B093D7C}" type="presParOf" srcId="{87502DEA-D77A-471D-88F3-71B1DB91C00D}" destId="{A1D89F41-F7B5-4F82-B529-36282C8502A0}" srcOrd="6" destOrd="0" presId="urn:microsoft.com/office/officeart/2005/8/layout/orgChart1"/>
-    <dgm:cxn modelId="{63C5503D-0D53-4509-B5A9-95D12510BE24}" type="presParOf" srcId="{87502DEA-D77A-471D-88F3-71B1DB91C00D}" destId="{E7DF8196-4D1B-4DB1-8734-66960D027020}" srcOrd="7" destOrd="0" presId="urn:microsoft.com/office/officeart/2005/8/layout/orgChart1"/>
-    <dgm:cxn modelId="{0AC13B22-F27E-4211-98EE-602B4EC51478}" type="presParOf" srcId="{E7DF8196-4D1B-4DB1-8734-66960D027020}" destId="{81773549-E266-4326-AC09-3E428122335F}" srcOrd="0" destOrd="0" presId="urn:microsoft.com/office/officeart/2005/8/layout/orgChart1"/>
-    <dgm:cxn modelId="{3E5AF666-A9A2-4883-BE9A-7F40EEBBCDCE}" type="presParOf" srcId="{81773549-E266-4326-AC09-3E428122335F}" destId="{CA5E1B16-2B99-447F-A545-4A35BB623820}" srcOrd="0" destOrd="0" presId="urn:microsoft.com/office/officeart/2005/8/layout/orgChart1"/>
-    <dgm:cxn modelId="{41DAE5ED-49E6-49EE-93C5-3AD20284038E}" type="presParOf" srcId="{81773549-E266-4326-AC09-3E428122335F}" destId="{40346804-1B23-4B91-8E55-06FA671905A6}" srcOrd="1" destOrd="0" presId="urn:microsoft.com/office/officeart/2005/8/layout/orgChart1"/>
-    <dgm:cxn modelId="{D4EF6885-525C-491A-96D4-1DF82B21DB74}" type="presParOf" srcId="{E7DF8196-4D1B-4DB1-8734-66960D027020}" destId="{428C739F-4150-40FE-BEE3-3F25943AB1E2}" srcOrd="1" destOrd="0" presId="urn:microsoft.com/office/officeart/2005/8/layout/orgChart1"/>
-    <dgm:cxn modelId="{85D5D8B5-129B-405E-AA3C-4674C96A5154}" type="presParOf" srcId="{428C739F-4150-40FE-BEE3-3F25943AB1E2}" destId="{82467937-E0C3-42C6-B46C-387FB1C69650}" srcOrd="0" destOrd="0" presId="urn:microsoft.com/office/officeart/2005/8/layout/orgChart1"/>
-    <dgm:cxn modelId="{5A2AA347-9003-400A-9E6B-24A38EAABD9E}" type="presParOf" srcId="{428C739F-4150-40FE-BEE3-3F25943AB1E2}" destId="{97F9D719-1694-49CE-AE16-8F10DC4D6314}" srcOrd="1" destOrd="0" presId="urn:microsoft.com/office/officeart/2005/8/layout/orgChart1"/>
-    <dgm:cxn modelId="{D50D2408-1464-48F7-AEAC-BCB17D8971D7}" type="presParOf" srcId="{97F9D719-1694-49CE-AE16-8F10DC4D6314}" destId="{232328DA-4152-46F0-B7EA-AE1ACD6134B4}" srcOrd="0" destOrd="0" presId="urn:microsoft.com/office/officeart/2005/8/layout/orgChart1"/>
-    <dgm:cxn modelId="{44D142D0-F387-48E4-9D78-D5FC293A06EF}" type="presParOf" srcId="{232328DA-4152-46F0-B7EA-AE1ACD6134B4}" destId="{D6E26201-08E8-40B8-84B6-E86764AAD0D3}" srcOrd="0" destOrd="0" presId="urn:microsoft.com/office/officeart/2005/8/layout/orgChart1"/>
-    <dgm:cxn modelId="{F15CF689-11DE-4E61-AAD9-47381700F818}" type="presParOf" srcId="{232328DA-4152-46F0-B7EA-AE1ACD6134B4}" destId="{B21B097D-8E3E-42C6-A857-51213A0E4DC2}" srcOrd="1" destOrd="0" presId="urn:microsoft.com/office/officeart/2005/8/layout/orgChart1"/>
-    <dgm:cxn modelId="{5E9C71C0-EA1C-4AD6-A64C-7103DFE86E6B}" type="presParOf" srcId="{97F9D719-1694-49CE-AE16-8F10DC4D6314}" destId="{5E87F005-74FF-439A-87E1-B12EA39E676D}" srcOrd="1" destOrd="0" presId="urn:microsoft.com/office/officeart/2005/8/layout/orgChart1"/>
-    <dgm:cxn modelId="{29A95BE7-6415-4336-BB57-EDF08A3D4192}" type="presParOf" srcId="{97F9D719-1694-49CE-AE16-8F10DC4D6314}" destId="{5927A659-7D32-4BFB-B6B6-DBB014C7C660}" srcOrd="2" destOrd="0" presId="urn:microsoft.com/office/officeart/2005/8/layout/orgChart1"/>
-    <dgm:cxn modelId="{FC1D0282-17B9-439A-A71B-A3010EA31B27}" type="presParOf" srcId="{428C739F-4150-40FE-BEE3-3F25943AB1E2}" destId="{A787E5BD-2013-4FD6-AF16-CADAE851A549}" srcOrd="2" destOrd="0" presId="urn:microsoft.com/office/officeart/2005/8/layout/orgChart1"/>
-    <dgm:cxn modelId="{822872B8-431A-4E7C-9342-1963149B1FC6}" type="presParOf" srcId="{428C739F-4150-40FE-BEE3-3F25943AB1E2}" destId="{32DC7723-CDCD-4CE9-BBC2-E0FD2977B79E}" srcOrd="3" destOrd="0" presId="urn:microsoft.com/office/officeart/2005/8/layout/orgChart1"/>
-    <dgm:cxn modelId="{3549CF56-81E8-4444-809B-2902828C825E}" type="presParOf" srcId="{32DC7723-CDCD-4CE9-BBC2-E0FD2977B79E}" destId="{EF41C9F2-4D8D-45B4-8581-8F2A5E1FA222}" srcOrd="0" destOrd="0" presId="urn:microsoft.com/office/officeart/2005/8/layout/orgChart1"/>
-    <dgm:cxn modelId="{D60524A9-DC99-4504-B239-BBDF99C87DA8}" type="presParOf" srcId="{EF41C9F2-4D8D-45B4-8581-8F2A5E1FA222}" destId="{5E45757A-0146-4DBE-B088-E1A0EC5D03D2}" srcOrd="0" destOrd="0" presId="urn:microsoft.com/office/officeart/2005/8/layout/orgChart1"/>
-    <dgm:cxn modelId="{B4E6B9BE-B2C3-4089-A988-DD16F134C03E}" type="presParOf" srcId="{EF41C9F2-4D8D-45B4-8581-8F2A5E1FA222}" destId="{E1A6C950-8209-4AD3-83C3-07F32865CDA8}" srcOrd="1" destOrd="0" presId="urn:microsoft.com/office/officeart/2005/8/layout/orgChart1"/>
-    <dgm:cxn modelId="{37464FE5-576C-48AF-B009-66EFBC625608}" type="presParOf" srcId="{32DC7723-CDCD-4CE9-BBC2-E0FD2977B79E}" destId="{7333A288-B2B0-42EA-849F-493DEB71A10D}" srcOrd="1" destOrd="0" presId="urn:microsoft.com/office/officeart/2005/8/layout/orgChart1"/>
-    <dgm:cxn modelId="{273ACB5D-615B-4CEA-A734-1610DBFCAA73}" type="presParOf" srcId="{32DC7723-CDCD-4CE9-BBC2-E0FD2977B79E}" destId="{4A458B7D-18E6-4CD9-AF7C-D9AB5452B74F}" srcOrd="2" destOrd="0" presId="urn:microsoft.com/office/officeart/2005/8/layout/orgChart1"/>
-    <dgm:cxn modelId="{3484CADB-197F-41FF-9BF5-051C3EDAB8EF}" type="presParOf" srcId="{428C739F-4150-40FE-BEE3-3F25943AB1E2}" destId="{FCDE8788-829B-4943-8C78-D783672774CD}" srcOrd="4" destOrd="0" presId="urn:microsoft.com/office/officeart/2005/8/layout/orgChart1"/>
-    <dgm:cxn modelId="{E0785785-DCB6-409F-A74B-D164F074CC0B}" type="presParOf" srcId="{428C739F-4150-40FE-BEE3-3F25943AB1E2}" destId="{D5E4B125-69DE-4ED2-9BE8-3FD74E3AD1C0}" srcOrd="5" destOrd="0" presId="urn:microsoft.com/office/officeart/2005/8/layout/orgChart1"/>
-    <dgm:cxn modelId="{1E8315CD-8DE0-4F16-BAD4-ABB3D426520F}" type="presParOf" srcId="{D5E4B125-69DE-4ED2-9BE8-3FD74E3AD1C0}" destId="{4F479CC8-6D77-4F63-8E3F-78232061DBAF}" srcOrd="0" destOrd="0" presId="urn:microsoft.com/office/officeart/2005/8/layout/orgChart1"/>
-    <dgm:cxn modelId="{94428D5B-7331-4A68-9202-559D76C77490}" type="presParOf" srcId="{4F479CC8-6D77-4F63-8E3F-78232061DBAF}" destId="{9AD280D4-A865-4357-9F69-62F0BF4F70EF}" srcOrd="0" destOrd="0" presId="urn:microsoft.com/office/officeart/2005/8/layout/orgChart1"/>
-    <dgm:cxn modelId="{D8224D90-9A35-48BF-9231-D6A2A7C5D605}" type="presParOf" srcId="{4F479CC8-6D77-4F63-8E3F-78232061DBAF}" destId="{C6EAD7F5-C1E0-485B-AF89-8223756899F8}" srcOrd="1" destOrd="0" presId="urn:microsoft.com/office/officeart/2005/8/layout/orgChart1"/>
-    <dgm:cxn modelId="{37649217-8EF0-42E2-8CE7-EEC07DED4721}" type="presParOf" srcId="{D5E4B125-69DE-4ED2-9BE8-3FD74E3AD1C0}" destId="{277CD9F8-8501-4A28-A389-2D2A1878429A}" srcOrd="1" destOrd="0" presId="urn:microsoft.com/office/officeart/2005/8/layout/orgChart1"/>
-    <dgm:cxn modelId="{6002DF42-0731-4B57-A90D-8EC95843B7BC}" type="presParOf" srcId="{D5E4B125-69DE-4ED2-9BE8-3FD74E3AD1C0}" destId="{AB4EDCEE-5DC2-49A2-AE1C-1F2BCDF21C98}" srcOrd="2" destOrd="0" presId="urn:microsoft.com/office/officeart/2005/8/layout/orgChart1"/>
-    <dgm:cxn modelId="{5D22B973-587D-47FE-8587-D193601EE220}" type="presParOf" srcId="{E7DF8196-4D1B-4DB1-8734-66960D027020}" destId="{474367C0-A183-4532-8B58-6CC4BBD9EF1B}" srcOrd="2" destOrd="0" presId="urn:microsoft.com/office/officeart/2005/8/layout/orgChart1"/>
-    <dgm:cxn modelId="{272C21C3-816A-41BF-B4FD-F2533E31154C}" type="presParOf" srcId="{87502DEA-D77A-471D-88F3-71B1DB91C00D}" destId="{00086649-BDDF-4FEB-8E67-34E9D47082BF}" srcOrd="8" destOrd="0" presId="urn:microsoft.com/office/officeart/2005/8/layout/orgChart1"/>
-    <dgm:cxn modelId="{8A69F921-1A8C-4FE9-AB3C-6A5F35F37621}" type="presParOf" srcId="{87502DEA-D77A-471D-88F3-71B1DB91C00D}" destId="{C5E2E1A8-4268-435D-A4FC-15A2B9D377F0}" srcOrd="9" destOrd="0" presId="urn:microsoft.com/office/officeart/2005/8/layout/orgChart1"/>
-    <dgm:cxn modelId="{B321DB6B-E014-4E1F-B41A-F56F8C8FE11A}" type="presParOf" srcId="{C5E2E1A8-4268-435D-A4FC-15A2B9D377F0}" destId="{21F89C93-793A-4E60-9E90-446157D82074}" srcOrd="0" destOrd="0" presId="urn:microsoft.com/office/officeart/2005/8/layout/orgChart1"/>
-    <dgm:cxn modelId="{2528EE59-6FD4-4EDE-8CC3-5ED646A553E3}" type="presParOf" srcId="{21F89C93-793A-4E60-9E90-446157D82074}" destId="{A3BBE6D2-9D99-4CB8-A44B-F63C678F6FEF}" srcOrd="0" destOrd="0" presId="urn:microsoft.com/office/officeart/2005/8/layout/orgChart1"/>
-    <dgm:cxn modelId="{DCEFCFAF-78CA-43BC-A9B9-BB0CE82609C8}" type="presParOf" srcId="{21F89C93-793A-4E60-9E90-446157D82074}" destId="{41B82E70-A823-4565-88DC-D5EC0B2EADD7}" srcOrd="1" destOrd="0" presId="urn:microsoft.com/office/officeart/2005/8/layout/orgChart1"/>
-    <dgm:cxn modelId="{EA313716-DEFE-47E8-9873-0ABD724645E2}" type="presParOf" srcId="{C5E2E1A8-4268-435D-A4FC-15A2B9D377F0}" destId="{AFD4F71B-3156-431B-BF4A-F3E9CDB79C7D}" srcOrd="1" destOrd="0" presId="urn:microsoft.com/office/officeart/2005/8/layout/orgChart1"/>
-    <dgm:cxn modelId="{BBFE2654-22CC-45C6-A909-86764A1F64BB}" type="presParOf" srcId="{AFD4F71B-3156-431B-BF4A-F3E9CDB79C7D}" destId="{8CECC661-188E-4F5E-9290-7F99FBC4EC01}" srcOrd="0" destOrd="0" presId="urn:microsoft.com/office/officeart/2005/8/layout/orgChart1"/>
-    <dgm:cxn modelId="{8B132AAD-6B97-4658-AC18-68A110B85585}" type="presParOf" srcId="{AFD4F71B-3156-431B-BF4A-F3E9CDB79C7D}" destId="{41E25362-C4A6-473B-A6FE-F4F2A5775C45}" srcOrd="1" destOrd="0" presId="urn:microsoft.com/office/officeart/2005/8/layout/orgChart1"/>
-    <dgm:cxn modelId="{B313D5C2-4859-4B95-9F39-DF366DB1E2B6}" type="presParOf" srcId="{41E25362-C4A6-473B-A6FE-F4F2A5775C45}" destId="{969295FC-2E4D-4DF0-ADC9-41475DF058AB}" srcOrd="0" destOrd="0" presId="urn:microsoft.com/office/officeart/2005/8/layout/orgChart1"/>
-    <dgm:cxn modelId="{8DED3261-DB98-44EC-A7AA-1A8F31BCD1F0}" type="presParOf" srcId="{969295FC-2E4D-4DF0-ADC9-41475DF058AB}" destId="{A9035A54-8C04-46C8-B7BF-3121F2EEB449}" srcOrd="0" destOrd="0" presId="urn:microsoft.com/office/officeart/2005/8/layout/orgChart1"/>
-    <dgm:cxn modelId="{1A5EF152-DEAD-49E6-9924-4183DE82C7E5}" type="presParOf" srcId="{969295FC-2E4D-4DF0-ADC9-41475DF058AB}" destId="{D3153E3D-448E-4159-B4D3-6415941758CF}" srcOrd="1" destOrd="0" presId="urn:microsoft.com/office/officeart/2005/8/layout/orgChart1"/>
-    <dgm:cxn modelId="{EAE88F8F-4AB1-492C-ABAB-123EFCC7986F}" type="presParOf" srcId="{41E25362-C4A6-473B-A6FE-F4F2A5775C45}" destId="{39640233-6244-4239-9A41-62A873DF64F8}" srcOrd="1" destOrd="0" presId="urn:microsoft.com/office/officeart/2005/8/layout/orgChart1"/>
-    <dgm:cxn modelId="{A448AA77-D359-49F3-B8BC-F57E2A23BC25}" type="presParOf" srcId="{41E25362-C4A6-473B-A6FE-F4F2A5775C45}" destId="{81B6CC44-0031-481D-8779-25EC7E932AE2}" srcOrd="2" destOrd="0" presId="urn:microsoft.com/office/officeart/2005/8/layout/orgChart1"/>
-    <dgm:cxn modelId="{8629455F-D9C7-44D2-BF6D-295AC6B19BA7}" type="presParOf" srcId="{C5E2E1A8-4268-435D-A4FC-15A2B9D377F0}" destId="{37CBA9ED-1A02-466D-9806-D61DB211ADF7}" srcOrd="2" destOrd="0" presId="urn:microsoft.com/office/officeart/2005/8/layout/orgChart1"/>
-    <dgm:cxn modelId="{9D59B93A-6E2E-4B86-B11A-35E8D34744F7}" type="presParOf" srcId="{7BCF4066-3B50-4AD7-9A4E-A721456E885A}" destId="{F5C20CE9-4E81-4275-A2C7-32F4DCB3E021}" srcOrd="2" destOrd="0" presId="urn:microsoft.com/office/officeart/2005/8/layout/orgChart1"/>
+    <dgm:cxn modelId="{73A13979-3C20-4663-BEF6-EF61C963F49E}" srcId="{A7891DF1-7D82-4269-8343-22DBD6CB727B}" destId="{4B0931A0-16B6-4E67-B9DE-27B5538749F3}" srcOrd="2" destOrd="0" parTransId="{00915442-94CA-4B41-8AEA-2176BA38B8DC}" sibTransId="{279681E6-9DE4-45F0-8A17-29C9F0731317}"/>
+    <dgm:cxn modelId="{8CBFFC69-9226-420C-AD7B-C2F12B1BF105}" type="presParOf" srcId="{42F57739-3233-43DA-AD66-44E288FE50CE}" destId="{7BCF4066-3B50-4AD7-9A4E-A721456E885A}" srcOrd="0" destOrd="0" presId="urn:microsoft.com/office/officeart/2005/8/layout/orgChart1"/>
+    <dgm:cxn modelId="{3F047064-4D1A-4F36-A4AD-285D8FC994C8}" type="presParOf" srcId="{7BCF4066-3B50-4AD7-9A4E-A721456E885A}" destId="{07FAE620-50D9-49DD-83B5-38290CDB8661}" srcOrd="0" destOrd="0" presId="urn:microsoft.com/office/officeart/2005/8/layout/orgChart1"/>
+    <dgm:cxn modelId="{AA9E9984-C3D5-40F1-8DCA-66D413B2E30B}" type="presParOf" srcId="{07FAE620-50D9-49DD-83B5-38290CDB8661}" destId="{DCE5446E-90A2-48B8-89D4-9533B906F2D9}" srcOrd="0" destOrd="0" presId="urn:microsoft.com/office/officeart/2005/8/layout/orgChart1"/>
+    <dgm:cxn modelId="{217C8019-148D-40F2-8974-8B11FBBDA3E7}" type="presParOf" srcId="{07FAE620-50D9-49DD-83B5-38290CDB8661}" destId="{FCA38D65-25EC-4985-9DE0-A1D0A35E82A9}" srcOrd="1" destOrd="0" presId="urn:microsoft.com/office/officeart/2005/8/layout/orgChart1"/>
+    <dgm:cxn modelId="{F5512DAB-D67A-4527-8944-76E3FEA62B05}" type="presParOf" srcId="{7BCF4066-3B50-4AD7-9A4E-A721456E885A}" destId="{87502DEA-D77A-471D-88F3-71B1DB91C00D}" srcOrd="1" destOrd="0" presId="urn:microsoft.com/office/officeart/2005/8/layout/orgChart1"/>
+    <dgm:cxn modelId="{7E7583A2-9021-4894-A47E-61EFC74CE70A}" type="presParOf" srcId="{87502DEA-D77A-471D-88F3-71B1DB91C00D}" destId="{8F2323B2-1EE4-4672-B878-00F2181B0175}" srcOrd="0" destOrd="0" presId="urn:microsoft.com/office/officeart/2005/8/layout/orgChart1"/>
+    <dgm:cxn modelId="{9CD44EC6-923B-4A9D-A417-291441084DF3}" type="presParOf" srcId="{87502DEA-D77A-471D-88F3-71B1DB91C00D}" destId="{702F0159-F31A-4611-9660-26F9A72406C1}" srcOrd="1" destOrd="0" presId="urn:microsoft.com/office/officeart/2005/8/layout/orgChart1"/>
+    <dgm:cxn modelId="{37E93959-7A05-42A0-AA8B-86ACC8DBC8CA}" type="presParOf" srcId="{702F0159-F31A-4611-9660-26F9A72406C1}" destId="{61E30C25-FF8D-48A5-BBA5-F4C947F1C085}" srcOrd="0" destOrd="0" presId="urn:microsoft.com/office/officeart/2005/8/layout/orgChart1"/>
+    <dgm:cxn modelId="{24654C63-8F06-4A16-A812-2E8C699A20C1}" type="presParOf" srcId="{61E30C25-FF8D-48A5-BBA5-F4C947F1C085}" destId="{0253070B-604D-420C-A12E-7EF1DFE4921E}" srcOrd="0" destOrd="0" presId="urn:microsoft.com/office/officeart/2005/8/layout/orgChart1"/>
+    <dgm:cxn modelId="{A9DDD2C7-1A65-4236-BD69-12543B291004}" type="presParOf" srcId="{61E30C25-FF8D-48A5-BBA5-F4C947F1C085}" destId="{9AE07535-BE74-47CD-8277-124B9C925C39}" srcOrd="1" destOrd="0" presId="urn:microsoft.com/office/officeart/2005/8/layout/orgChart1"/>
+    <dgm:cxn modelId="{C8040A32-4868-48B5-97A4-419410C0BC31}" type="presParOf" srcId="{702F0159-F31A-4611-9660-26F9A72406C1}" destId="{723D0BA9-3ACC-42EE-B30F-1D1D95B797BF}" srcOrd="1" destOrd="0" presId="urn:microsoft.com/office/officeart/2005/8/layout/orgChart1"/>
+    <dgm:cxn modelId="{F21DDC30-70E2-48AD-81A5-F82E6C84A6D7}" type="presParOf" srcId="{723D0BA9-3ACC-42EE-B30F-1D1D95B797BF}" destId="{02A93C5B-3972-4C10-B564-CC860DA7A370}" srcOrd="0" destOrd="0" presId="urn:microsoft.com/office/officeart/2005/8/layout/orgChart1"/>
+    <dgm:cxn modelId="{8C58D8C7-63C6-449F-B1F3-5ACB45255310}" type="presParOf" srcId="{723D0BA9-3ACC-42EE-B30F-1D1D95B797BF}" destId="{1B6C191B-4900-4E6F-97CC-4A8DC12F71A6}" srcOrd="1" destOrd="0" presId="urn:microsoft.com/office/officeart/2005/8/layout/orgChart1"/>
+    <dgm:cxn modelId="{32481024-74D2-4F9C-8E2A-BB4A31ED699E}" type="presParOf" srcId="{1B6C191B-4900-4E6F-97CC-4A8DC12F71A6}" destId="{EF7A33BC-031B-4721-9FCF-AAB3C075EAEC}" srcOrd="0" destOrd="0" presId="urn:microsoft.com/office/officeart/2005/8/layout/orgChart1"/>
+    <dgm:cxn modelId="{A06817E8-255F-4E4C-9384-54B4B50E8C40}" type="presParOf" srcId="{EF7A33BC-031B-4721-9FCF-AAB3C075EAEC}" destId="{38DB6AFB-0ABA-4CDE-987B-AE3654A1C9B5}" srcOrd="0" destOrd="0" presId="urn:microsoft.com/office/officeart/2005/8/layout/orgChart1"/>
+    <dgm:cxn modelId="{5D0EB666-C836-4C46-B976-0A6CC400A37B}" type="presParOf" srcId="{EF7A33BC-031B-4721-9FCF-AAB3C075EAEC}" destId="{41383B27-8936-4020-A058-A3C2BA13CF5A}" srcOrd="1" destOrd="0" presId="urn:microsoft.com/office/officeart/2005/8/layout/orgChart1"/>
+    <dgm:cxn modelId="{D09105AC-A8EB-4E14-8CAC-42CB578A071E}" type="presParOf" srcId="{1B6C191B-4900-4E6F-97CC-4A8DC12F71A6}" destId="{3B216198-7A19-490B-AA10-5574933327F1}" srcOrd="1" destOrd="0" presId="urn:microsoft.com/office/officeart/2005/8/layout/orgChart1"/>
+    <dgm:cxn modelId="{31B018BC-9F24-4AF7-92B8-2D78ED6E2494}" type="presParOf" srcId="{1B6C191B-4900-4E6F-97CC-4A8DC12F71A6}" destId="{44B085D4-315F-4F13-80B6-E84CBEE8CD68}" srcOrd="2" destOrd="0" presId="urn:microsoft.com/office/officeart/2005/8/layout/orgChart1"/>
+    <dgm:cxn modelId="{9AD6982B-C811-41BC-B726-2C145808E603}" type="presParOf" srcId="{723D0BA9-3ACC-42EE-B30F-1D1D95B797BF}" destId="{5AE9F5A1-ECFE-4F41-B85E-028CF9C44AF4}" srcOrd="2" destOrd="0" presId="urn:microsoft.com/office/officeart/2005/8/layout/orgChart1"/>
+    <dgm:cxn modelId="{A33135D8-D278-470F-8911-231E9D615D75}" type="presParOf" srcId="{723D0BA9-3ACC-42EE-B30F-1D1D95B797BF}" destId="{3DBE47CD-1102-4BA5-9A9D-7236710FAAF8}" srcOrd="3" destOrd="0" presId="urn:microsoft.com/office/officeart/2005/8/layout/orgChart1"/>
+    <dgm:cxn modelId="{5351FCB9-4029-4A5F-92AC-32B367AC3666}" type="presParOf" srcId="{3DBE47CD-1102-4BA5-9A9D-7236710FAAF8}" destId="{C4CDCB34-C0A1-41A6-ABD2-0683AD093F34}" srcOrd="0" destOrd="0" presId="urn:microsoft.com/office/officeart/2005/8/layout/orgChart1"/>
+    <dgm:cxn modelId="{5BB4036E-5750-49BC-84A5-602801575690}" type="presParOf" srcId="{C4CDCB34-C0A1-41A6-ABD2-0683AD093F34}" destId="{4EDB4E7C-91F0-4880-ACC1-E45AB76CE738}" srcOrd="0" destOrd="0" presId="urn:microsoft.com/office/officeart/2005/8/layout/orgChart1"/>
+    <dgm:cxn modelId="{BA982771-DB99-4A06-B632-A212E6F8C1C1}" type="presParOf" srcId="{C4CDCB34-C0A1-41A6-ABD2-0683AD093F34}" destId="{A1131921-1112-40DE-826F-406EC663E099}" srcOrd="1" destOrd="0" presId="urn:microsoft.com/office/officeart/2005/8/layout/orgChart1"/>
+    <dgm:cxn modelId="{FF1D9975-3C71-4F24-ABEA-8D72662FCC02}" type="presParOf" srcId="{3DBE47CD-1102-4BA5-9A9D-7236710FAAF8}" destId="{B730CA30-97E3-41BD-B7CB-01BF81E7BB76}" srcOrd="1" destOrd="0" presId="urn:microsoft.com/office/officeart/2005/8/layout/orgChart1"/>
+    <dgm:cxn modelId="{F225BAE3-1485-4F90-857C-93654AEC3DFB}" type="presParOf" srcId="{3DBE47CD-1102-4BA5-9A9D-7236710FAAF8}" destId="{B5172816-D575-4991-97CA-E820309F4CCF}" srcOrd="2" destOrd="0" presId="urn:microsoft.com/office/officeart/2005/8/layout/orgChart1"/>
+    <dgm:cxn modelId="{3333DA47-EBF7-439E-A9E7-77F1C88F9A35}" type="presParOf" srcId="{723D0BA9-3ACC-42EE-B30F-1D1D95B797BF}" destId="{4B1E105C-24F6-4A0A-9EEE-986B791003F0}" srcOrd="4" destOrd="0" presId="urn:microsoft.com/office/officeart/2005/8/layout/orgChart1"/>
+    <dgm:cxn modelId="{CF985812-E00B-44F6-A753-F6CB892D6FFF}" type="presParOf" srcId="{723D0BA9-3ACC-42EE-B30F-1D1D95B797BF}" destId="{8FE045D6-1656-4D0D-B1DE-7680D63AA855}" srcOrd="5" destOrd="0" presId="urn:microsoft.com/office/officeart/2005/8/layout/orgChart1"/>
+    <dgm:cxn modelId="{E2F971BD-38BC-4833-913E-8FBA92E5E287}" type="presParOf" srcId="{8FE045D6-1656-4D0D-B1DE-7680D63AA855}" destId="{86E5342E-D155-4E3F-93F5-00DCC495E3F3}" srcOrd="0" destOrd="0" presId="urn:microsoft.com/office/officeart/2005/8/layout/orgChart1"/>
+    <dgm:cxn modelId="{311DC491-219C-48C2-9401-B12C91538B73}" type="presParOf" srcId="{86E5342E-D155-4E3F-93F5-00DCC495E3F3}" destId="{4DD78B01-E748-4591-8A6E-D32CCD7719EE}" srcOrd="0" destOrd="0" presId="urn:microsoft.com/office/officeart/2005/8/layout/orgChart1"/>
+    <dgm:cxn modelId="{7D9267CE-80CE-445F-951E-A642BCBC13A0}" type="presParOf" srcId="{86E5342E-D155-4E3F-93F5-00DCC495E3F3}" destId="{94F6ED8B-F3AF-4116-9923-7D3BB496A128}" srcOrd="1" destOrd="0" presId="urn:microsoft.com/office/officeart/2005/8/layout/orgChart1"/>
+    <dgm:cxn modelId="{8B90788D-3CB7-41D9-ACCA-74FCBC914C1C}" type="presParOf" srcId="{8FE045D6-1656-4D0D-B1DE-7680D63AA855}" destId="{F406C934-AE71-4DF9-8EB5-F87745E7BDE8}" srcOrd="1" destOrd="0" presId="urn:microsoft.com/office/officeart/2005/8/layout/orgChart1"/>
+    <dgm:cxn modelId="{E74E268A-C99B-45F8-8AA9-B943024CFEDB}" type="presParOf" srcId="{8FE045D6-1656-4D0D-B1DE-7680D63AA855}" destId="{5F8AC2E4-2181-44EB-9BE7-450418745ADC}" srcOrd="2" destOrd="0" presId="urn:microsoft.com/office/officeart/2005/8/layout/orgChart1"/>
+    <dgm:cxn modelId="{F6D85767-C498-491D-8111-B50B73B6EA06}" type="presParOf" srcId="{702F0159-F31A-4611-9660-26F9A72406C1}" destId="{E7ABFC81-55BE-4A1D-8EAA-30D7B011B0FE}" srcOrd="2" destOrd="0" presId="urn:microsoft.com/office/officeart/2005/8/layout/orgChart1"/>
+    <dgm:cxn modelId="{08CC2B5D-1439-4C9A-85C0-84B02D5491D7}" type="presParOf" srcId="{87502DEA-D77A-471D-88F3-71B1DB91C00D}" destId="{7BBB7049-E035-4D52-8817-2BA55BF1F1B9}" srcOrd="2" destOrd="0" presId="urn:microsoft.com/office/officeart/2005/8/layout/orgChart1"/>
+    <dgm:cxn modelId="{DFD6B0D4-631F-49EF-9BF6-202B8C7C6C79}" type="presParOf" srcId="{87502DEA-D77A-471D-88F3-71B1DB91C00D}" destId="{713E2C0F-40E4-43ED-AEC4-8FAC76163B3E}" srcOrd="3" destOrd="0" presId="urn:microsoft.com/office/officeart/2005/8/layout/orgChart1"/>
+    <dgm:cxn modelId="{0B16038F-AC87-484C-83C6-52FC0E20C793}" type="presParOf" srcId="{713E2C0F-40E4-43ED-AEC4-8FAC76163B3E}" destId="{A52CCA22-A230-479B-A8BE-EAA1CF4B286A}" srcOrd="0" destOrd="0" presId="urn:microsoft.com/office/officeart/2005/8/layout/orgChart1"/>
+    <dgm:cxn modelId="{98A538C3-6445-43CA-93A2-19B393C2FDD2}" type="presParOf" srcId="{A52CCA22-A230-479B-A8BE-EAA1CF4B286A}" destId="{0F82655B-E782-45C3-9729-E3FAA212C4F5}" srcOrd="0" destOrd="0" presId="urn:microsoft.com/office/officeart/2005/8/layout/orgChart1"/>
+    <dgm:cxn modelId="{35853D1A-00AD-46EA-80B0-8F9249BF56E1}" type="presParOf" srcId="{A52CCA22-A230-479B-A8BE-EAA1CF4B286A}" destId="{611DC8B4-B6D3-4D40-823D-C3AB913FDC3D}" srcOrd="1" destOrd="0" presId="urn:microsoft.com/office/officeart/2005/8/layout/orgChart1"/>
+    <dgm:cxn modelId="{DA33BCD7-16EA-4E87-A2B3-44987148EEE5}" type="presParOf" srcId="{713E2C0F-40E4-43ED-AEC4-8FAC76163B3E}" destId="{EF6F9D7C-CF1C-4A1E-8FE5-CABED13340EF}" srcOrd="1" destOrd="0" presId="urn:microsoft.com/office/officeart/2005/8/layout/orgChart1"/>
+    <dgm:cxn modelId="{ADC4D8FF-51BE-4DDC-8444-95CD72173916}" type="presParOf" srcId="{EF6F9D7C-CF1C-4A1E-8FE5-CABED13340EF}" destId="{D6AAC9C6-022A-44B6-8104-0C2B04797630}" srcOrd="0" destOrd="0" presId="urn:microsoft.com/office/officeart/2005/8/layout/orgChart1"/>
+    <dgm:cxn modelId="{EE5B9BF9-75FE-44C6-9E7D-B02052E759FD}" type="presParOf" srcId="{EF6F9D7C-CF1C-4A1E-8FE5-CABED13340EF}" destId="{B727488B-9FDD-408A-97EA-66F6C65DB162}" srcOrd="1" destOrd="0" presId="urn:microsoft.com/office/officeart/2005/8/layout/orgChart1"/>
+    <dgm:cxn modelId="{39932158-2B15-4C1E-9D89-A6F7A16570F7}" type="presParOf" srcId="{B727488B-9FDD-408A-97EA-66F6C65DB162}" destId="{02FFDECC-8791-4808-9A47-C5AA2E5E9993}" srcOrd="0" destOrd="0" presId="urn:microsoft.com/office/officeart/2005/8/layout/orgChart1"/>
+    <dgm:cxn modelId="{9C896C16-2367-414F-B371-B6935DA248D9}" type="presParOf" srcId="{02FFDECC-8791-4808-9A47-C5AA2E5E9993}" destId="{35F8EF3A-A69A-48E1-83B1-4F6EEB4BD887}" srcOrd="0" destOrd="0" presId="urn:microsoft.com/office/officeart/2005/8/layout/orgChart1"/>
+    <dgm:cxn modelId="{7F03B071-3F6A-4E8B-8CCB-EA58E8A787B2}" type="presParOf" srcId="{02FFDECC-8791-4808-9A47-C5AA2E5E9993}" destId="{9F9D1E36-FB47-4469-B0A2-D505C4DE1CE6}" srcOrd="1" destOrd="0" presId="urn:microsoft.com/office/officeart/2005/8/layout/orgChart1"/>
+    <dgm:cxn modelId="{E21A48E8-B95D-4034-94DF-BE4BFD8954EA}" type="presParOf" srcId="{B727488B-9FDD-408A-97EA-66F6C65DB162}" destId="{533D3754-BEAC-4DE3-A0F7-C6D0B9136582}" srcOrd="1" destOrd="0" presId="urn:microsoft.com/office/officeart/2005/8/layout/orgChart1"/>
+    <dgm:cxn modelId="{6947AB25-A812-4675-BABB-2593976B4364}" type="presParOf" srcId="{B727488B-9FDD-408A-97EA-66F6C65DB162}" destId="{4AA52977-2C86-41FD-8666-F73573213081}" srcOrd="2" destOrd="0" presId="urn:microsoft.com/office/officeart/2005/8/layout/orgChart1"/>
+    <dgm:cxn modelId="{8A97CADC-1855-4204-BE3E-8DE595B001AA}" type="presParOf" srcId="{EF6F9D7C-CF1C-4A1E-8FE5-CABED13340EF}" destId="{843326BF-FB49-4B64-85D4-BBEA9A8AEAA2}" srcOrd="2" destOrd="0" presId="urn:microsoft.com/office/officeart/2005/8/layout/orgChart1"/>
+    <dgm:cxn modelId="{6EC2B040-9405-4984-A9AE-EBFB214DA25C}" type="presParOf" srcId="{EF6F9D7C-CF1C-4A1E-8FE5-CABED13340EF}" destId="{D15A2D53-E34A-4AD3-A5D1-44B4B8795293}" srcOrd="3" destOrd="0" presId="urn:microsoft.com/office/officeart/2005/8/layout/orgChart1"/>
+    <dgm:cxn modelId="{97F7CDFE-3261-49B8-A776-3E54B2B9B979}" type="presParOf" srcId="{D15A2D53-E34A-4AD3-A5D1-44B4B8795293}" destId="{5ABF0292-85DA-421E-BB2D-44D41C357732}" srcOrd="0" destOrd="0" presId="urn:microsoft.com/office/officeart/2005/8/layout/orgChart1"/>
+    <dgm:cxn modelId="{CE65B106-F003-4EEB-8B5D-D2B0C3854FFC}" type="presParOf" srcId="{5ABF0292-85DA-421E-BB2D-44D41C357732}" destId="{AAEFFAFF-0D85-4F88-B73C-FA0ACE0A392C}" srcOrd="0" destOrd="0" presId="urn:microsoft.com/office/officeart/2005/8/layout/orgChart1"/>
+    <dgm:cxn modelId="{3CF9B44C-A1B2-4BCB-B92E-FB13161D6B3D}" type="presParOf" srcId="{5ABF0292-85DA-421E-BB2D-44D41C357732}" destId="{912A6CFF-E6B7-4364-86FD-DCDE4EC690BB}" srcOrd="1" destOrd="0" presId="urn:microsoft.com/office/officeart/2005/8/layout/orgChart1"/>
+    <dgm:cxn modelId="{26948FA2-F206-4032-B2EF-29BB117AA222}" type="presParOf" srcId="{D15A2D53-E34A-4AD3-A5D1-44B4B8795293}" destId="{36165317-4BF6-4E73-9C2C-2C5C80A45D0B}" srcOrd="1" destOrd="0" presId="urn:microsoft.com/office/officeart/2005/8/layout/orgChart1"/>
+    <dgm:cxn modelId="{98247E22-7AF4-4E77-AAA5-85CF2591FAA5}" type="presParOf" srcId="{D15A2D53-E34A-4AD3-A5D1-44B4B8795293}" destId="{14DDF6F1-3838-4DD9-BD3C-F99D36E68D81}" srcOrd="2" destOrd="0" presId="urn:microsoft.com/office/officeart/2005/8/layout/orgChart1"/>
+    <dgm:cxn modelId="{8A5A14B3-DB3B-4220-BC57-828D192BBBA1}" type="presParOf" srcId="{713E2C0F-40E4-43ED-AEC4-8FAC76163B3E}" destId="{F2F8FD87-DFF6-4FE2-8302-A84F9804CA32}" srcOrd="2" destOrd="0" presId="urn:microsoft.com/office/officeart/2005/8/layout/orgChart1"/>
+    <dgm:cxn modelId="{E5CDBABE-4251-4E07-841C-12257B93D24E}" type="presParOf" srcId="{87502DEA-D77A-471D-88F3-71B1DB91C00D}" destId="{541ADFA8-8B68-4071-8468-C420E7695F6D}" srcOrd="4" destOrd="0" presId="urn:microsoft.com/office/officeart/2005/8/layout/orgChart1"/>
+    <dgm:cxn modelId="{7C58462E-A703-4B20-8702-9914F337602B}" type="presParOf" srcId="{87502DEA-D77A-471D-88F3-71B1DB91C00D}" destId="{ABBF9128-0009-4A4A-8AE9-FB0F7A704190}" srcOrd="5" destOrd="0" presId="urn:microsoft.com/office/officeart/2005/8/layout/orgChart1"/>
+    <dgm:cxn modelId="{75F69B0D-0788-4B76-B60B-84563299AFC0}" type="presParOf" srcId="{ABBF9128-0009-4A4A-8AE9-FB0F7A704190}" destId="{89967100-D188-46B5-ADAF-927E5E709EED}" srcOrd="0" destOrd="0" presId="urn:microsoft.com/office/officeart/2005/8/layout/orgChart1"/>
+    <dgm:cxn modelId="{0917EF2A-3A9F-4B73-8D75-827E8BB80C89}" type="presParOf" srcId="{89967100-D188-46B5-ADAF-927E5E709EED}" destId="{B5604598-0DF0-41EA-930E-4FCC1C14E5D2}" srcOrd="0" destOrd="0" presId="urn:microsoft.com/office/officeart/2005/8/layout/orgChart1"/>
+    <dgm:cxn modelId="{B8A0561B-DA5F-424B-8FC6-3B5FE24157D1}" type="presParOf" srcId="{89967100-D188-46B5-ADAF-927E5E709EED}" destId="{D96BC457-4615-4E3C-BCBA-45D11E1E0D7E}" srcOrd="1" destOrd="0" presId="urn:microsoft.com/office/officeart/2005/8/layout/orgChart1"/>
+    <dgm:cxn modelId="{54746466-EDD3-473B-A7C2-F71475DA18EF}" type="presParOf" srcId="{ABBF9128-0009-4A4A-8AE9-FB0F7A704190}" destId="{580F07C6-E5C6-48E9-8880-9E3DA25E6D89}" srcOrd="1" destOrd="0" presId="urn:microsoft.com/office/officeart/2005/8/layout/orgChart1"/>
+    <dgm:cxn modelId="{4590013F-CC3B-4445-927A-6D8AF657ECA3}" type="presParOf" srcId="{580F07C6-E5C6-48E9-8880-9E3DA25E6D89}" destId="{CE1D6B32-D827-4DA1-94D2-A485C0C09FEA}" srcOrd="0" destOrd="0" presId="urn:microsoft.com/office/officeart/2005/8/layout/orgChart1"/>
+    <dgm:cxn modelId="{7F8873CB-32F7-4B39-ADCC-8179C743B2D3}" type="presParOf" srcId="{580F07C6-E5C6-48E9-8880-9E3DA25E6D89}" destId="{9CFFA97E-D117-488F-BB85-0456D0EBE38E}" srcOrd="1" destOrd="0" presId="urn:microsoft.com/office/officeart/2005/8/layout/orgChart1"/>
+    <dgm:cxn modelId="{090DF05F-CF9E-4E74-B2C8-B078550BEEF3}" type="presParOf" srcId="{9CFFA97E-D117-488F-BB85-0456D0EBE38E}" destId="{AE8B151A-4D5B-494C-B99A-31F599A16CCA}" srcOrd="0" destOrd="0" presId="urn:microsoft.com/office/officeart/2005/8/layout/orgChart1"/>
+    <dgm:cxn modelId="{A592C7B1-31E0-4D29-AE40-E4E6EAA853A5}" type="presParOf" srcId="{AE8B151A-4D5B-494C-B99A-31F599A16CCA}" destId="{FAD1C8B2-6914-4A31-9F7A-B1BF317E6961}" srcOrd="0" destOrd="0" presId="urn:microsoft.com/office/officeart/2005/8/layout/orgChart1"/>
+    <dgm:cxn modelId="{A880EE44-5F44-4269-8E11-AED8D390C680}" type="presParOf" srcId="{AE8B151A-4D5B-494C-B99A-31F599A16CCA}" destId="{43D7589C-16A6-4837-8416-97541F035CB0}" srcOrd="1" destOrd="0" presId="urn:microsoft.com/office/officeart/2005/8/layout/orgChart1"/>
+    <dgm:cxn modelId="{8AAD735A-7205-46B3-AFC6-B02E9012319C}" type="presParOf" srcId="{9CFFA97E-D117-488F-BB85-0456D0EBE38E}" destId="{67A2F88F-EFB8-4770-B070-D3F02CE6834D}" srcOrd="1" destOrd="0" presId="urn:microsoft.com/office/officeart/2005/8/layout/orgChart1"/>
+    <dgm:cxn modelId="{4C56D67E-CDBE-467A-A3B7-A13F021C0B3E}" type="presParOf" srcId="{9CFFA97E-D117-488F-BB85-0456D0EBE38E}" destId="{457121C8-295B-472B-8708-A3BDE1DADB24}" srcOrd="2" destOrd="0" presId="urn:microsoft.com/office/officeart/2005/8/layout/orgChart1"/>
+    <dgm:cxn modelId="{3E6E0B80-240D-4E1C-BDC6-9A8D29C6FCCC}" type="presParOf" srcId="{580F07C6-E5C6-48E9-8880-9E3DA25E6D89}" destId="{442A0FCE-B1F1-4F66-959C-19089CCCCC59}" srcOrd="2" destOrd="0" presId="urn:microsoft.com/office/officeart/2005/8/layout/orgChart1"/>
+    <dgm:cxn modelId="{E2465C96-BCB5-477D-AE2D-62B622D0436D}" type="presParOf" srcId="{580F07C6-E5C6-48E9-8880-9E3DA25E6D89}" destId="{CE18F673-88F5-45AE-888A-F8147CA86534}" srcOrd="3" destOrd="0" presId="urn:microsoft.com/office/officeart/2005/8/layout/orgChart1"/>
+    <dgm:cxn modelId="{6AF045F4-E23F-495E-93EE-05D733E9BDAD}" type="presParOf" srcId="{CE18F673-88F5-45AE-888A-F8147CA86534}" destId="{3D5BB23D-08F5-44EC-97CA-783D688FF589}" srcOrd="0" destOrd="0" presId="urn:microsoft.com/office/officeart/2005/8/layout/orgChart1"/>
+    <dgm:cxn modelId="{C1D7E767-41A0-4701-90AA-094182AE6E1F}" type="presParOf" srcId="{3D5BB23D-08F5-44EC-97CA-783D688FF589}" destId="{B89BA7FD-F6C6-42E7-ABBB-ACA4DC58CC45}" srcOrd="0" destOrd="0" presId="urn:microsoft.com/office/officeart/2005/8/layout/orgChart1"/>
+    <dgm:cxn modelId="{BA5C57AE-2D65-4624-8A96-59CC465BC478}" type="presParOf" srcId="{3D5BB23D-08F5-44EC-97CA-783D688FF589}" destId="{E6DAF4E4-C820-422E-AACC-1833932989A3}" srcOrd="1" destOrd="0" presId="urn:microsoft.com/office/officeart/2005/8/layout/orgChart1"/>
+    <dgm:cxn modelId="{DFCAA009-C8A0-404A-AA11-A72BE3510731}" type="presParOf" srcId="{CE18F673-88F5-45AE-888A-F8147CA86534}" destId="{64AB6504-BBBC-40D3-9E6F-CA5804FC19F2}" srcOrd="1" destOrd="0" presId="urn:microsoft.com/office/officeart/2005/8/layout/orgChart1"/>
+    <dgm:cxn modelId="{1E738457-C6F2-416D-9088-CF57C3275700}" type="presParOf" srcId="{CE18F673-88F5-45AE-888A-F8147CA86534}" destId="{A3E9C13E-7C1B-4588-8942-AE11CE61DE21}" srcOrd="2" destOrd="0" presId="urn:microsoft.com/office/officeart/2005/8/layout/orgChart1"/>
+    <dgm:cxn modelId="{23CF74CB-21E5-45BC-96CF-CE5B8ADA78EA}" type="presParOf" srcId="{580F07C6-E5C6-48E9-8880-9E3DA25E6D89}" destId="{5D68FB12-D52D-4622-9067-893F50A46248}" srcOrd="4" destOrd="0" presId="urn:microsoft.com/office/officeart/2005/8/layout/orgChart1"/>
+    <dgm:cxn modelId="{C1983988-6523-4DB3-BE2C-2E6590395D66}" type="presParOf" srcId="{580F07C6-E5C6-48E9-8880-9E3DA25E6D89}" destId="{35DC744D-A638-4FEA-9753-2D560DE1C589}" srcOrd="5" destOrd="0" presId="urn:microsoft.com/office/officeart/2005/8/layout/orgChart1"/>
+    <dgm:cxn modelId="{75DE927B-5401-4A37-BA72-CF277260983D}" type="presParOf" srcId="{35DC744D-A638-4FEA-9753-2D560DE1C589}" destId="{32BF4DB6-6300-4805-8813-0B01AE495ACA}" srcOrd="0" destOrd="0" presId="urn:microsoft.com/office/officeart/2005/8/layout/orgChart1"/>
+    <dgm:cxn modelId="{EC3F97DE-4843-41C5-8DA0-75AF63261EDF}" type="presParOf" srcId="{32BF4DB6-6300-4805-8813-0B01AE495ACA}" destId="{A1A40A1D-5368-4174-9CCE-2B4095DA5103}" srcOrd="0" destOrd="0" presId="urn:microsoft.com/office/officeart/2005/8/layout/orgChart1"/>
+    <dgm:cxn modelId="{07D57E7C-D5A5-4D38-B81A-1568BB026A46}" type="presParOf" srcId="{32BF4DB6-6300-4805-8813-0B01AE495ACA}" destId="{C487DE1D-6832-4067-AD9C-32EBF102EC5D}" srcOrd="1" destOrd="0" presId="urn:microsoft.com/office/officeart/2005/8/layout/orgChart1"/>
+    <dgm:cxn modelId="{958428AF-87D5-4F87-8F5D-63EC6499A4B9}" type="presParOf" srcId="{35DC744D-A638-4FEA-9753-2D560DE1C589}" destId="{81BB979A-25D4-4EEF-9728-F726077FFFE2}" srcOrd="1" destOrd="0" presId="urn:microsoft.com/office/officeart/2005/8/layout/orgChart1"/>
+    <dgm:cxn modelId="{6F6B72D2-4B14-4DDC-85E7-59608AB54916}" type="presParOf" srcId="{35DC744D-A638-4FEA-9753-2D560DE1C589}" destId="{CB3CF847-F921-4F85-9D5D-3D25FCBA6C64}" srcOrd="2" destOrd="0" presId="urn:microsoft.com/office/officeart/2005/8/layout/orgChart1"/>
+    <dgm:cxn modelId="{4052EBB0-EB95-4D84-8277-CE8ED8534B26}" type="presParOf" srcId="{580F07C6-E5C6-48E9-8880-9E3DA25E6D89}" destId="{DF00F3D6-4510-4221-AAEA-A8D17FEA9999}" srcOrd="6" destOrd="0" presId="urn:microsoft.com/office/officeart/2005/8/layout/orgChart1"/>
+    <dgm:cxn modelId="{F4648F85-3018-4A03-9C44-91BC37B6A77F}" type="presParOf" srcId="{580F07C6-E5C6-48E9-8880-9E3DA25E6D89}" destId="{ABB0554C-5010-4852-8588-361ED3BD8F80}" srcOrd="7" destOrd="0" presId="urn:microsoft.com/office/officeart/2005/8/layout/orgChart1"/>
+    <dgm:cxn modelId="{7DCF9C44-C62A-4776-9943-7CBC60B07F3C}" type="presParOf" srcId="{ABB0554C-5010-4852-8588-361ED3BD8F80}" destId="{9EAF0C86-398C-45C2-980F-FFF966E45217}" srcOrd="0" destOrd="0" presId="urn:microsoft.com/office/officeart/2005/8/layout/orgChart1"/>
+    <dgm:cxn modelId="{2B79E1AF-98D2-4434-A3DD-7E31577D80AE}" type="presParOf" srcId="{9EAF0C86-398C-45C2-980F-FFF966E45217}" destId="{E71DA19A-9D6D-4041-AC0C-0969474D1DCF}" srcOrd="0" destOrd="0" presId="urn:microsoft.com/office/officeart/2005/8/layout/orgChart1"/>
+    <dgm:cxn modelId="{2AD8C484-6260-4022-A3C3-2F21C59B3B33}" type="presParOf" srcId="{9EAF0C86-398C-45C2-980F-FFF966E45217}" destId="{44008990-0C95-4D27-82A2-3DDE49236D62}" srcOrd="1" destOrd="0" presId="urn:microsoft.com/office/officeart/2005/8/layout/orgChart1"/>
+    <dgm:cxn modelId="{5A89C761-902F-437C-847D-31603AF7E527}" type="presParOf" srcId="{ABB0554C-5010-4852-8588-361ED3BD8F80}" destId="{41E82D97-2729-4141-9656-D5527287CA7B}" srcOrd="1" destOrd="0" presId="urn:microsoft.com/office/officeart/2005/8/layout/orgChart1"/>
+    <dgm:cxn modelId="{0DC7E0BF-93C5-4489-93F3-D6683B03A81F}" type="presParOf" srcId="{ABB0554C-5010-4852-8588-361ED3BD8F80}" destId="{91F82BD6-115B-49FA-B9BF-84D4F1D01215}" srcOrd="2" destOrd="0" presId="urn:microsoft.com/office/officeart/2005/8/layout/orgChart1"/>
+    <dgm:cxn modelId="{68A71C82-6193-456F-A42E-693295B8F9C6}" type="presParOf" srcId="{580F07C6-E5C6-48E9-8880-9E3DA25E6D89}" destId="{58B70607-9B4B-423F-950E-AAF8EEB3A9D6}" srcOrd="8" destOrd="0" presId="urn:microsoft.com/office/officeart/2005/8/layout/orgChart1"/>
+    <dgm:cxn modelId="{02254A1D-5F73-4B1F-8B81-9F2132465ADA}" type="presParOf" srcId="{580F07C6-E5C6-48E9-8880-9E3DA25E6D89}" destId="{DC73DECB-4D13-41F4-BBBC-DFEE89520BEF}" srcOrd="9" destOrd="0" presId="urn:microsoft.com/office/officeart/2005/8/layout/orgChart1"/>
+    <dgm:cxn modelId="{F7FE932C-58DE-43D4-A420-385AB6BA191C}" type="presParOf" srcId="{DC73DECB-4D13-41F4-BBBC-DFEE89520BEF}" destId="{43B74239-7B51-4D94-A017-61FFA024E466}" srcOrd="0" destOrd="0" presId="urn:microsoft.com/office/officeart/2005/8/layout/orgChart1"/>
+    <dgm:cxn modelId="{68665C1B-D51D-4231-9B0E-09F970AB327E}" type="presParOf" srcId="{43B74239-7B51-4D94-A017-61FFA024E466}" destId="{6577AB29-7301-40C1-A6E0-5E4158609B19}" srcOrd="0" destOrd="0" presId="urn:microsoft.com/office/officeart/2005/8/layout/orgChart1"/>
+    <dgm:cxn modelId="{8774FA17-1142-40AF-9C53-1F60D79B5C3A}" type="presParOf" srcId="{43B74239-7B51-4D94-A017-61FFA024E466}" destId="{6387A5B7-313B-4A6F-934A-3957BF621936}" srcOrd="1" destOrd="0" presId="urn:microsoft.com/office/officeart/2005/8/layout/orgChart1"/>
+    <dgm:cxn modelId="{DFE55987-EA21-4473-A6BD-67072369F3D9}" type="presParOf" srcId="{DC73DECB-4D13-41F4-BBBC-DFEE89520BEF}" destId="{7A7B118A-A973-466A-B8EC-861043DC3A20}" srcOrd="1" destOrd="0" presId="urn:microsoft.com/office/officeart/2005/8/layout/orgChart1"/>
+    <dgm:cxn modelId="{4F798B03-EC88-470A-96DD-DCB077C5BA4E}" type="presParOf" srcId="{DC73DECB-4D13-41F4-BBBC-DFEE89520BEF}" destId="{B3FF341E-D208-4217-97E4-C77D0B97726A}" srcOrd="2" destOrd="0" presId="urn:microsoft.com/office/officeart/2005/8/layout/orgChart1"/>
+    <dgm:cxn modelId="{E0801BF5-D9A5-4334-979A-3AAFD9371923}" type="presParOf" srcId="{580F07C6-E5C6-48E9-8880-9E3DA25E6D89}" destId="{233331FC-A408-4925-89A5-4C51841370C3}" srcOrd="10" destOrd="0" presId="urn:microsoft.com/office/officeart/2005/8/layout/orgChart1"/>
+    <dgm:cxn modelId="{AAB76F50-7718-49FB-A23A-5F8946318C7C}" type="presParOf" srcId="{580F07C6-E5C6-48E9-8880-9E3DA25E6D89}" destId="{C2BAE4C6-C1F6-4664-AFD5-DE43B4EFE86D}" srcOrd="11" destOrd="0" presId="urn:microsoft.com/office/officeart/2005/8/layout/orgChart1"/>
+    <dgm:cxn modelId="{17B087D1-1BCC-4C9D-8F07-19F1AC4F4353}" type="presParOf" srcId="{C2BAE4C6-C1F6-4664-AFD5-DE43B4EFE86D}" destId="{740641BD-6237-49EF-8B6C-D1233864DA95}" srcOrd="0" destOrd="0" presId="urn:microsoft.com/office/officeart/2005/8/layout/orgChart1"/>
+    <dgm:cxn modelId="{16E51506-D49C-422E-AFD2-BA32FC2F80B9}" type="presParOf" srcId="{740641BD-6237-49EF-8B6C-D1233864DA95}" destId="{96D87AF7-7662-4B42-8E5A-319D4AF53C08}" srcOrd="0" destOrd="0" presId="urn:microsoft.com/office/officeart/2005/8/layout/orgChart1"/>
+    <dgm:cxn modelId="{44FEA054-A6BE-4142-A3D5-D94215DB626F}" type="presParOf" srcId="{740641BD-6237-49EF-8B6C-D1233864DA95}" destId="{D6BBBDA2-438C-4901-A67A-A41EC5BD4E7A}" srcOrd="1" destOrd="0" presId="urn:microsoft.com/office/officeart/2005/8/layout/orgChart1"/>
+    <dgm:cxn modelId="{B87B0855-EC97-40E9-85AF-BFD6F80B1A0C}" type="presParOf" srcId="{C2BAE4C6-C1F6-4664-AFD5-DE43B4EFE86D}" destId="{9C239EB4-AF78-4E76-A988-94898D08A0C2}" srcOrd="1" destOrd="0" presId="urn:microsoft.com/office/officeart/2005/8/layout/orgChart1"/>
+    <dgm:cxn modelId="{F40EBB18-3CA2-4204-8383-E66FDCF704CB}" type="presParOf" srcId="{C2BAE4C6-C1F6-4664-AFD5-DE43B4EFE86D}" destId="{32BBBEE5-828C-4285-99CC-79137BFEB84E}" srcOrd="2" destOrd="0" presId="urn:microsoft.com/office/officeart/2005/8/layout/orgChart1"/>
+    <dgm:cxn modelId="{BD402BDA-023D-43D1-8EA3-ED4C4E4FF320}" type="presParOf" srcId="{ABBF9128-0009-4A4A-8AE9-FB0F7A704190}" destId="{B8A528ED-3E59-45DC-96D8-0A3B97870129}" srcOrd="2" destOrd="0" presId="urn:microsoft.com/office/officeart/2005/8/layout/orgChart1"/>
+    <dgm:cxn modelId="{539DB9FC-88A4-4231-9A7F-6011A2DA7234}" type="presParOf" srcId="{87502DEA-D77A-471D-88F3-71B1DB91C00D}" destId="{A1D89F41-F7B5-4F82-B529-36282C8502A0}" srcOrd="6" destOrd="0" presId="urn:microsoft.com/office/officeart/2005/8/layout/orgChart1"/>
+    <dgm:cxn modelId="{C383730D-225E-4FFC-ABBF-0499AF0807DF}" type="presParOf" srcId="{87502DEA-D77A-471D-88F3-71B1DB91C00D}" destId="{E7DF8196-4D1B-4DB1-8734-66960D027020}" srcOrd="7" destOrd="0" presId="urn:microsoft.com/office/officeart/2005/8/layout/orgChart1"/>
+    <dgm:cxn modelId="{F93E8416-2AAB-44C4-835D-FA3F7F6B1C40}" type="presParOf" srcId="{E7DF8196-4D1B-4DB1-8734-66960D027020}" destId="{81773549-E266-4326-AC09-3E428122335F}" srcOrd="0" destOrd="0" presId="urn:microsoft.com/office/officeart/2005/8/layout/orgChart1"/>
+    <dgm:cxn modelId="{B974FEA8-3BA9-4585-B466-1E1E84AD6B87}" type="presParOf" srcId="{81773549-E266-4326-AC09-3E428122335F}" destId="{CA5E1B16-2B99-447F-A545-4A35BB623820}" srcOrd="0" destOrd="0" presId="urn:microsoft.com/office/officeart/2005/8/layout/orgChart1"/>
+    <dgm:cxn modelId="{4414D70A-F89F-45D1-8DA0-B001DF32D0DD}" type="presParOf" srcId="{81773549-E266-4326-AC09-3E428122335F}" destId="{40346804-1B23-4B91-8E55-06FA671905A6}" srcOrd="1" destOrd="0" presId="urn:microsoft.com/office/officeart/2005/8/layout/orgChart1"/>
+    <dgm:cxn modelId="{21BABA7C-9895-49C2-9FEB-117E757921F3}" type="presParOf" srcId="{E7DF8196-4D1B-4DB1-8734-66960D027020}" destId="{428C739F-4150-40FE-BEE3-3F25943AB1E2}" srcOrd="1" destOrd="0" presId="urn:microsoft.com/office/officeart/2005/8/layout/orgChart1"/>
+    <dgm:cxn modelId="{31652876-DD73-4200-9576-6B081B7E78B6}" type="presParOf" srcId="{428C739F-4150-40FE-BEE3-3F25943AB1E2}" destId="{82467937-E0C3-42C6-B46C-387FB1C69650}" srcOrd="0" destOrd="0" presId="urn:microsoft.com/office/officeart/2005/8/layout/orgChart1"/>
+    <dgm:cxn modelId="{7E559FA3-C9A3-4C3C-86FA-666D9D197CF2}" type="presParOf" srcId="{428C739F-4150-40FE-BEE3-3F25943AB1E2}" destId="{97F9D719-1694-49CE-AE16-8F10DC4D6314}" srcOrd="1" destOrd="0" presId="urn:microsoft.com/office/officeart/2005/8/layout/orgChart1"/>
+    <dgm:cxn modelId="{F8790D4E-F736-4620-A6CB-C93B3B3775B4}" type="presParOf" srcId="{97F9D719-1694-49CE-AE16-8F10DC4D6314}" destId="{232328DA-4152-46F0-B7EA-AE1ACD6134B4}" srcOrd="0" destOrd="0" presId="urn:microsoft.com/office/officeart/2005/8/layout/orgChart1"/>
+    <dgm:cxn modelId="{902C3944-85F6-438B-81E0-5407B4718ECA}" type="presParOf" srcId="{232328DA-4152-46F0-B7EA-AE1ACD6134B4}" destId="{D6E26201-08E8-40B8-84B6-E86764AAD0D3}" srcOrd="0" destOrd="0" presId="urn:microsoft.com/office/officeart/2005/8/layout/orgChart1"/>
+    <dgm:cxn modelId="{EE1B35D6-10F1-4BDB-962C-302485210261}" type="presParOf" srcId="{232328DA-4152-46F0-B7EA-AE1ACD6134B4}" destId="{B21B097D-8E3E-42C6-A857-51213A0E4DC2}" srcOrd="1" destOrd="0" presId="urn:microsoft.com/office/officeart/2005/8/layout/orgChart1"/>
+    <dgm:cxn modelId="{D47C31AD-1D80-447D-BFDD-A74F24B44ECF}" type="presParOf" srcId="{97F9D719-1694-49CE-AE16-8F10DC4D6314}" destId="{5E87F005-74FF-439A-87E1-B12EA39E676D}" srcOrd="1" destOrd="0" presId="urn:microsoft.com/office/officeart/2005/8/layout/orgChart1"/>
+    <dgm:cxn modelId="{BD06E663-9021-44DF-A57F-4E82144B30A8}" type="presParOf" srcId="{97F9D719-1694-49CE-AE16-8F10DC4D6314}" destId="{5927A659-7D32-4BFB-B6B6-DBB014C7C660}" srcOrd="2" destOrd="0" presId="urn:microsoft.com/office/officeart/2005/8/layout/orgChart1"/>
+    <dgm:cxn modelId="{94595D75-4308-4E7B-8B2D-9421768D343C}" type="presParOf" srcId="{428C739F-4150-40FE-BEE3-3F25943AB1E2}" destId="{A787E5BD-2013-4FD6-AF16-CADAE851A549}" srcOrd="2" destOrd="0" presId="urn:microsoft.com/office/officeart/2005/8/layout/orgChart1"/>
+    <dgm:cxn modelId="{718146B5-1F2B-417F-BB3F-CEF5EF53BBCF}" type="presParOf" srcId="{428C739F-4150-40FE-BEE3-3F25943AB1E2}" destId="{32DC7723-CDCD-4CE9-BBC2-E0FD2977B79E}" srcOrd="3" destOrd="0" presId="urn:microsoft.com/office/officeart/2005/8/layout/orgChart1"/>
+    <dgm:cxn modelId="{CCAF1B91-F2F5-413E-9743-5F2051BA53FE}" type="presParOf" srcId="{32DC7723-CDCD-4CE9-BBC2-E0FD2977B79E}" destId="{EF41C9F2-4D8D-45B4-8581-8F2A5E1FA222}" srcOrd="0" destOrd="0" presId="urn:microsoft.com/office/officeart/2005/8/layout/orgChart1"/>
+    <dgm:cxn modelId="{C4FEEC8D-9BFC-4C12-87E5-AA97A7CEB1C1}" type="presParOf" srcId="{EF41C9F2-4D8D-45B4-8581-8F2A5E1FA222}" destId="{5E45757A-0146-4DBE-B088-E1A0EC5D03D2}" srcOrd="0" destOrd="0" presId="urn:microsoft.com/office/officeart/2005/8/layout/orgChart1"/>
+    <dgm:cxn modelId="{586E1347-ED78-459F-8D8F-E52C6C3B2EC7}" type="presParOf" srcId="{EF41C9F2-4D8D-45B4-8581-8F2A5E1FA222}" destId="{E1A6C950-8209-4AD3-83C3-07F32865CDA8}" srcOrd="1" destOrd="0" presId="urn:microsoft.com/office/officeart/2005/8/layout/orgChart1"/>
+    <dgm:cxn modelId="{30E086B4-8919-40D3-A583-01433819C243}" type="presParOf" srcId="{32DC7723-CDCD-4CE9-BBC2-E0FD2977B79E}" destId="{7333A288-B2B0-42EA-849F-493DEB71A10D}" srcOrd="1" destOrd="0" presId="urn:microsoft.com/office/officeart/2005/8/layout/orgChart1"/>
+    <dgm:cxn modelId="{DC94B99B-BBED-42DD-9986-E54DF6B254A2}" type="presParOf" srcId="{32DC7723-CDCD-4CE9-BBC2-E0FD2977B79E}" destId="{4A458B7D-18E6-4CD9-AF7C-D9AB5452B74F}" srcOrd="2" destOrd="0" presId="urn:microsoft.com/office/officeart/2005/8/layout/orgChart1"/>
+    <dgm:cxn modelId="{CF2DC792-7B8E-4835-8230-4A243489E325}" type="presParOf" srcId="{428C739F-4150-40FE-BEE3-3F25943AB1E2}" destId="{FCDE8788-829B-4943-8C78-D783672774CD}" srcOrd="4" destOrd="0" presId="urn:microsoft.com/office/officeart/2005/8/layout/orgChart1"/>
+    <dgm:cxn modelId="{A82508CD-40C6-40BC-B285-7EF6468F69E0}" type="presParOf" srcId="{428C739F-4150-40FE-BEE3-3F25943AB1E2}" destId="{D5E4B125-69DE-4ED2-9BE8-3FD74E3AD1C0}" srcOrd="5" destOrd="0" presId="urn:microsoft.com/office/officeart/2005/8/layout/orgChart1"/>
+    <dgm:cxn modelId="{CEA020B6-EFD2-43C3-A464-E113F29972FD}" type="presParOf" srcId="{D5E4B125-69DE-4ED2-9BE8-3FD74E3AD1C0}" destId="{4F479CC8-6D77-4F63-8E3F-78232061DBAF}" srcOrd="0" destOrd="0" presId="urn:microsoft.com/office/officeart/2005/8/layout/orgChart1"/>
+    <dgm:cxn modelId="{92895D51-080D-44E0-AB06-C7DDEFA675E9}" type="presParOf" srcId="{4F479CC8-6D77-4F63-8E3F-78232061DBAF}" destId="{9AD280D4-A865-4357-9F69-62F0BF4F70EF}" srcOrd="0" destOrd="0" presId="urn:microsoft.com/office/officeart/2005/8/layout/orgChart1"/>
+    <dgm:cxn modelId="{3267747E-ACD1-400F-AD86-A5140D011893}" type="presParOf" srcId="{4F479CC8-6D77-4F63-8E3F-78232061DBAF}" destId="{C6EAD7F5-C1E0-485B-AF89-8223756899F8}" srcOrd="1" destOrd="0" presId="urn:microsoft.com/office/officeart/2005/8/layout/orgChart1"/>
+    <dgm:cxn modelId="{316297D2-3ED0-4B66-A11D-2C2301D16402}" type="presParOf" srcId="{D5E4B125-69DE-4ED2-9BE8-3FD74E3AD1C0}" destId="{277CD9F8-8501-4A28-A389-2D2A1878429A}" srcOrd="1" destOrd="0" presId="urn:microsoft.com/office/officeart/2005/8/layout/orgChart1"/>
+    <dgm:cxn modelId="{4CC65303-06D0-4E56-9829-F4E8BCE02399}" type="presParOf" srcId="{D5E4B125-69DE-4ED2-9BE8-3FD74E3AD1C0}" destId="{AB4EDCEE-5DC2-49A2-AE1C-1F2BCDF21C98}" srcOrd="2" destOrd="0" presId="urn:microsoft.com/office/officeart/2005/8/layout/orgChart1"/>
+    <dgm:cxn modelId="{C932C729-E074-4B00-8E8A-9C0E99451C22}" type="presParOf" srcId="{428C739F-4150-40FE-BEE3-3F25943AB1E2}" destId="{B9454A64-B790-4504-9A16-7313E0451264}" srcOrd="6" destOrd="0" presId="urn:microsoft.com/office/officeart/2005/8/layout/orgChart1"/>
+    <dgm:cxn modelId="{FEA7E821-7262-4FBE-885E-23DBA11CFD27}" type="presParOf" srcId="{428C739F-4150-40FE-BEE3-3F25943AB1E2}" destId="{D461B995-CD04-433B-85D3-B31999FDB1EA}" srcOrd="7" destOrd="0" presId="urn:microsoft.com/office/officeart/2005/8/layout/orgChart1"/>
+    <dgm:cxn modelId="{B11493C3-B3DE-4124-B7FE-CE1ADF11819A}" type="presParOf" srcId="{D461B995-CD04-433B-85D3-B31999FDB1EA}" destId="{D77292FB-34D6-4FEE-9D2E-522779A546DA}" srcOrd="0" destOrd="0" presId="urn:microsoft.com/office/officeart/2005/8/layout/orgChart1"/>
+    <dgm:cxn modelId="{1E592B5C-E2B2-437E-80A0-EA09765C8EB9}" type="presParOf" srcId="{D77292FB-34D6-4FEE-9D2E-522779A546DA}" destId="{7EB25621-D008-4DD1-A276-7382FA6EE87C}" srcOrd="0" destOrd="0" presId="urn:microsoft.com/office/officeart/2005/8/layout/orgChart1"/>
+    <dgm:cxn modelId="{15D58914-E680-48BE-A85F-5C384C479F2A}" type="presParOf" srcId="{D77292FB-34D6-4FEE-9D2E-522779A546DA}" destId="{2C55759B-0BCA-4782-BBE2-481CC85BF0FA}" srcOrd="1" destOrd="0" presId="urn:microsoft.com/office/officeart/2005/8/layout/orgChart1"/>
+    <dgm:cxn modelId="{D6AF3025-89E2-4F09-865D-BA1C5013F619}" type="presParOf" srcId="{D461B995-CD04-433B-85D3-B31999FDB1EA}" destId="{FD39410F-0B30-41A0-9360-A952F0274613}" srcOrd="1" destOrd="0" presId="urn:microsoft.com/office/officeart/2005/8/layout/orgChart1"/>
+    <dgm:cxn modelId="{A8F917EF-09AC-45F0-8BB8-0A3D77B3551C}" type="presParOf" srcId="{D461B995-CD04-433B-85D3-B31999FDB1EA}" destId="{2AE06BBE-1699-4AF4-9165-6FE07CCD9970}" srcOrd="2" destOrd="0" presId="urn:microsoft.com/office/officeart/2005/8/layout/orgChart1"/>
+    <dgm:cxn modelId="{22376E90-BF96-40B0-8B7A-8C59B2E650CE}" type="presParOf" srcId="{E7DF8196-4D1B-4DB1-8734-66960D027020}" destId="{474367C0-A183-4532-8B58-6CC4BBD9EF1B}" srcOrd="2" destOrd="0" presId="urn:microsoft.com/office/officeart/2005/8/layout/orgChart1"/>
+    <dgm:cxn modelId="{9F232025-9F37-4C75-9315-C684F140260E}" type="presParOf" srcId="{87502DEA-D77A-471D-88F3-71B1DB91C00D}" destId="{541B9572-AD5A-460A-8A46-80FF1F039482}" srcOrd="8" destOrd="0" presId="urn:microsoft.com/office/officeart/2005/8/layout/orgChart1"/>
+    <dgm:cxn modelId="{435D0298-E5DD-46C4-893A-CD46F143F486}" type="presParOf" srcId="{87502DEA-D77A-471D-88F3-71B1DB91C00D}" destId="{6F2C00E3-974C-47FC-8B3C-5D86D1A1901E}" srcOrd="9" destOrd="0" presId="urn:microsoft.com/office/officeart/2005/8/layout/orgChart1"/>
+    <dgm:cxn modelId="{4B15EFA5-EF42-4A7E-9DD1-CCEA29ADA497}" type="presParOf" srcId="{6F2C00E3-974C-47FC-8B3C-5D86D1A1901E}" destId="{69684490-4F17-47DF-BB43-8BF92ACFF34C}" srcOrd="0" destOrd="0" presId="urn:microsoft.com/office/officeart/2005/8/layout/orgChart1"/>
+    <dgm:cxn modelId="{A1692252-F091-46F6-86FB-CFA72257DD9E}" type="presParOf" srcId="{69684490-4F17-47DF-BB43-8BF92ACFF34C}" destId="{43A39187-8869-4925-A4BF-E980DAFDD5DC}" srcOrd="0" destOrd="0" presId="urn:microsoft.com/office/officeart/2005/8/layout/orgChart1"/>
+    <dgm:cxn modelId="{EEA7582C-197E-46CF-A26C-8302413979A7}" type="presParOf" srcId="{69684490-4F17-47DF-BB43-8BF92ACFF34C}" destId="{875EE4CB-33B3-409D-B1BA-481548E625F6}" srcOrd="1" destOrd="0" presId="urn:microsoft.com/office/officeart/2005/8/layout/orgChart1"/>
+    <dgm:cxn modelId="{B0FA56CB-9167-471A-9768-D25ABD1EC3AB}" type="presParOf" srcId="{6F2C00E3-974C-47FC-8B3C-5D86D1A1901E}" destId="{86DDF4A6-D657-4BF1-8878-5DECBCA57136}" srcOrd="1" destOrd="0" presId="urn:microsoft.com/office/officeart/2005/8/layout/orgChart1"/>
+    <dgm:cxn modelId="{C36F7BC0-B2AA-4F54-A8D6-A946D9D0D239}" type="presParOf" srcId="{86DDF4A6-D657-4BF1-8878-5DECBCA57136}" destId="{CF646C66-5793-4C1A-9FBC-67DC08285584}" srcOrd="0" destOrd="0" presId="urn:microsoft.com/office/officeart/2005/8/layout/orgChart1"/>
+    <dgm:cxn modelId="{D88B8EB0-CD57-4938-99C4-5EED2526C6CC}" type="presParOf" srcId="{86DDF4A6-D657-4BF1-8878-5DECBCA57136}" destId="{615BE3B2-2960-4737-81FF-7E2942C27A33}" srcOrd="1" destOrd="0" presId="urn:microsoft.com/office/officeart/2005/8/layout/orgChart1"/>
+    <dgm:cxn modelId="{768F7090-4837-49AE-840A-D0228ECA209B}" type="presParOf" srcId="{615BE3B2-2960-4737-81FF-7E2942C27A33}" destId="{05A80E28-1A91-4CEB-A042-31C291C0D604}" srcOrd="0" destOrd="0" presId="urn:microsoft.com/office/officeart/2005/8/layout/orgChart1"/>
+    <dgm:cxn modelId="{484FD4BD-F6CC-4061-85D5-B78CC01B2EDC}" type="presParOf" srcId="{05A80E28-1A91-4CEB-A042-31C291C0D604}" destId="{D48E27A8-84C3-4786-A8FF-21D27492781E}" srcOrd="0" destOrd="0" presId="urn:microsoft.com/office/officeart/2005/8/layout/orgChart1"/>
+    <dgm:cxn modelId="{F345BEC3-CE27-4C0C-8AF7-99DF9D654CC6}" type="presParOf" srcId="{05A80E28-1A91-4CEB-A042-31C291C0D604}" destId="{D7104BEB-6E42-4701-9634-71C6CED9A404}" srcOrd="1" destOrd="0" presId="urn:microsoft.com/office/officeart/2005/8/layout/orgChart1"/>
+    <dgm:cxn modelId="{B62DF592-5737-44D7-8778-287BD613AA6D}" type="presParOf" srcId="{615BE3B2-2960-4737-81FF-7E2942C27A33}" destId="{C20D7398-E2CD-4240-95E9-6F5279803E36}" srcOrd="1" destOrd="0" presId="urn:microsoft.com/office/officeart/2005/8/layout/orgChart1"/>
+    <dgm:cxn modelId="{CC3A7610-6F1B-4875-B782-6091B37FBB07}" type="presParOf" srcId="{615BE3B2-2960-4737-81FF-7E2942C27A33}" destId="{C4323658-3046-4EE2-8C02-A44A6E3A7E1E}" srcOrd="2" destOrd="0" presId="urn:microsoft.com/office/officeart/2005/8/layout/orgChart1"/>
+    <dgm:cxn modelId="{BF423D68-5AAC-4F8E-92BE-1591C1F98999}" type="presParOf" srcId="{6F2C00E3-974C-47FC-8B3C-5D86D1A1901E}" destId="{B3A91109-C9D1-4842-AFE7-B406A2F0B5B4}" srcOrd="2" destOrd="0" presId="urn:microsoft.com/office/officeart/2005/8/layout/orgChart1"/>
+    <dgm:cxn modelId="{548EB263-53EF-4442-B94A-A777A937E3ED}" type="presParOf" srcId="{7BCF4066-3B50-4AD7-9A4E-A721456E885A}" destId="{F5C20CE9-4E81-4275-A2C7-32F4DCB3E021}" srcOrd="2" destOrd="0" presId="urn:microsoft.com/office/officeart/2005/8/layout/orgChart1"/>
   </dgm:cxnLst>
   <dgm:bg/>
   <dgm:whole/>
@@ -2848,15 +3417,15 @@
       <dsp:cNvGrpSpPr/>
     </dsp:nvGrpSpPr>
     <dsp:grpSpPr/>
-    <dsp:sp modelId="{8CECC661-188E-4F5E-9290-7F99FBC4EC01}">
+    <dsp:sp modelId="{CF646C66-5793-4C1A-9FBC-67DC08285584}">
       <dsp:nvSpPr>
         <dsp:cNvPr id="0" name=""/>
         <dsp:cNvSpPr/>
       </dsp:nvSpPr>
       <dsp:spPr>
         <a:xfrm>
-          <a:off x="5263081" y="1598439"/>
-          <a:ext cx="159798" cy="490049"/>
+          <a:off x="4690841" y="924379"/>
+          <a:ext cx="114502" cy="351141"/>
         </a:xfrm>
         <a:custGeom>
           <a:avLst/>
@@ -2870,10 +3439,10 @@
                 <a:pt x="0" y="0"/>
               </a:moveTo>
               <a:lnTo>
-                <a:pt x="0" y="490049"/>
+                <a:pt x="0" y="351141"/>
               </a:lnTo>
               <a:lnTo>
-                <a:pt x="159798" y="490049"/>
+                <a:pt x="114502" y="351141"/>
               </a:lnTo>
             </a:path>
           </a:pathLst>
@@ -2907,15 +3476,15 @@
         <a:fontRef idx="minor"/>
       </dsp:style>
     </dsp:sp>
-    <dsp:sp modelId="{00086649-BDDF-4FEB-8E67-34E9D47082BF}">
+    <dsp:sp modelId="{541B9572-AD5A-460A-8A46-80FF1F039482}">
       <dsp:nvSpPr>
         <dsp:cNvPr id="0" name=""/>
         <dsp:cNvSpPr/>
       </dsp:nvSpPr>
       <dsp:spPr>
         <a:xfrm>
-          <a:off x="3111125" y="842059"/>
-          <a:ext cx="2578086" cy="223718"/>
+          <a:off x="3148872" y="382400"/>
+          <a:ext cx="1847309" cy="160303"/>
         </a:xfrm>
         <a:custGeom>
           <a:avLst/>
@@ -2929,13 +3498,13 @@
                 <a:pt x="0" y="0"/>
               </a:moveTo>
               <a:lnTo>
-                <a:pt x="0" y="111859"/>
+                <a:pt x="0" y="80151"/>
               </a:lnTo>
               <a:lnTo>
-                <a:pt x="2578086" y="111859"/>
+                <a:pt x="1847309" y="80151"/>
               </a:lnTo>
               <a:lnTo>
-                <a:pt x="2578086" y="223718"/>
+                <a:pt x="1847309" y="160303"/>
               </a:lnTo>
             </a:path>
           </a:pathLst>
@@ -2969,15 +3538,15 @@
         <a:fontRef idx="minor"/>
       </dsp:style>
     </dsp:sp>
-    <dsp:sp modelId="{FCDE8788-829B-4943-8C78-D783672774CD}">
+    <dsp:sp modelId="{B9454A64-B790-4504-9A16-7313E0451264}">
       <dsp:nvSpPr>
         <dsp:cNvPr id="0" name=""/>
         <dsp:cNvSpPr/>
       </dsp:nvSpPr>
       <dsp:spPr>
         <a:xfrm>
-          <a:off x="3974038" y="1598439"/>
-          <a:ext cx="159798" cy="2002811"/>
+          <a:off x="3767186" y="924379"/>
+          <a:ext cx="114502" cy="1977078"/>
         </a:xfrm>
         <a:custGeom>
           <a:avLst/>
@@ -2991,10 +3560,10 @@
                 <a:pt x="0" y="0"/>
               </a:moveTo>
               <a:lnTo>
-                <a:pt x="0" y="2002811"/>
+                <a:pt x="0" y="1977078"/>
               </a:lnTo>
               <a:lnTo>
-                <a:pt x="159798" y="2002811"/>
+                <a:pt x="114502" y="1977078"/>
               </a:lnTo>
             </a:path>
           </a:pathLst>
@@ -3028,15 +3597,15 @@
         <a:fontRef idx="minor"/>
       </dsp:style>
     </dsp:sp>
-    <dsp:sp modelId="{A787E5BD-2013-4FD6-AF16-CADAE851A549}">
+    <dsp:sp modelId="{FCDE8788-829B-4943-8C78-D783672774CD}">
       <dsp:nvSpPr>
         <dsp:cNvPr id="0" name=""/>
         <dsp:cNvSpPr/>
       </dsp:nvSpPr>
       <dsp:spPr>
         <a:xfrm>
-          <a:off x="3974038" y="1598439"/>
-          <a:ext cx="159798" cy="1246430"/>
+          <a:off x="3767186" y="924379"/>
+          <a:ext cx="114502" cy="1435099"/>
         </a:xfrm>
         <a:custGeom>
           <a:avLst/>
@@ -3050,10 +3619,10 @@
                 <a:pt x="0" y="0"/>
               </a:moveTo>
               <a:lnTo>
-                <a:pt x="0" y="1246430"/>
+                <a:pt x="0" y="1435099"/>
               </a:lnTo>
               <a:lnTo>
-                <a:pt x="159798" y="1246430"/>
+                <a:pt x="114502" y="1435099"/>
               </a:lnTo>
             </a:path>
           </a:pathLst>
@@ -3087,15 +3656,15 @@
         <a:fontRef idx="minor"/>
       </dsp:style>
     </dsp:sp>
-    <dsp:sp modelId="{82467937-E0C3-42C6-B46C-387FB1C69650}">
+    <dsp:sp modelId="{A787E5BD-2013-4FD6-AF16-CADAE851A549}">
       <dsp:nvSpPr>
         <dsp:cNvPr id="0" name=""/>
         <dsp:cNvSpPr/>
       </dsp:nvSpPr>
       <dsp:spPr>
         <a:xfrm>
-          <a:off x="3974038" y="1598439"/>
-          <a:ext cx="159798" cy="490049"/>
+          <a:off x="3767186" y="924379"/>
+          <a:ext cx="114502" cy="893120"/>
         </a:xfrm>
         <a:custGeom>
           <a:avLst/>
@@ -3109,10 +3678,10 @@
                 <a:pt x="0" y="0"/>
               </a:moveTo>
               <a:lnTo>
-                <a:pt x="0" y="490049"/>
+                <a:pt x="0" y="893120"/>
               </a:lnTo>
               <a:lnTo>
-                <a:pt x="159798" y="490049"/>
+                <a:pt x="114502" y="893120"/>
               </a:lnTo>
             </a:path>
           </a:pathLst>
@@ -3146,15 +3715,15 @@
         <a:fontRef idx="minor"/>
       </dsp:style>
     </dsp:sp>
-    <dsp:sp modelId="{A1D89F41-F7B5-4F82-B529-36282C8502A0}">
+    <dsp:sp modelId="{82467937-E0C3-42C6-B46C-387FB1C69650}">
       <dsp:nvSpPr>
         <dsp:cNvPr id="0" name=""/>
         <dsp:cNvSpPr/>
       </dsp:nvSpPr>
       <dsp:spPr>
         <a:xfrm>
-          <a:off x="3111125" y="842059"/>
-          <a:ext cx="1289043" cy="223718"/>
+          <a:off x="3767186" y="924379"/>
+          <a:ext cx="114502" cy="351141"/>
         </a:xfrm>
         <a:custGeom>
           <a:avLst/>
@@ -3168,13 +3737,72 @@
                 <a:pt x="0" y="0"/>
               </a:moveTo>
               <a:lnTo>
-                <a:pt x="0" y="111859"/>
+                <a:pt x="0" y="351141"/>
               </a:lnTo>
               <a:lnTo>
-                <a:pt x="1289043" y="111859"/>
+                <a:pt x="114502" y="351141"/>
+              </a:lnTo>
+            </a:path>
+          </a:pathLst>
+        </a:custGeom>
+        <a:noFill/>
+        <a:ln w="12700" cap="flat" cmpd="sng" algn="ctr">
+          <a:solidFill>
+            <a:schemeClr val="accent1">
+              <a:shade val="80000"/>
+              <a:hueOff val="0"/>
+              <a:satOff val="0"/>
+              <a:lumOff val="0"/>
+              <a:alphaOff val="0"/>
+            </a:schemeClr>
+          </a:solidFill>
+          <a:prstDash val="solid"/>
+          <a:miter lim="800000"/>
+        </a:ln>
+        <a:effectLst/>
+      </dsp:spPr>
+      <dsp:style>
+        <a:lnRef idx="2">
+          <a:scrgbClr r="0" g="0" b="0"/>
+        </a:lnRef>
+        <a:fillRef idx="0">
+          <a:scrgbClr r="0" g="0" b="0"/>
+        </a:fillRef>
+        <a:effectRef idx="0">
+          <a:scrgbClr r="0" g="0" b="0"/>
+        </a:effectRef>
+        <a:fontRef idx="minor"/>
+      </dsp:style>
+    </dsp:sp>
+    <dsp:sp modelId="{A1D89F41-F7B5-4F82-B529-36282C8502A0}">
+      <dsp:nvSpPr>
+        <dsp:cNvPr id="0" name=""/>
+        <dsp:cNvSpPr/>
+      </dsp:nvSpPr>
+      <dsp:spPr>
+        <a:xfrm>
+          <a:off x="3148872" y="382400"/>
+          <a:ext cx="923654" cy="160303"/>
+        </a:xfrm>
+        <a:custGeom>
+          <a:avLst/>
+          <a:gdLst/>
+          <a:ahLst/>
+          <a:cxnLst/>
+          <a:rect l="0" t="0" r="0" b="0"/>
+          <a:pathLst>
+            <a:path>
+              <a:moveTo>
+                <a:pt x="0" y="0"/>
+              </a:moveTo>
+              <a:lnTo>
+                <a:pt x="0" y="80151"/>
               </a:lnTo>
               <a:lnTo>
-                <a:pt x="1289043" y="223718"/>
+                <a:pt x="923654" y="80151"/>
+              </a:lnTo>
+              <a:lnTo>
+                <a:pt x="923654" y="160303"/>
               </a:lnTo>
             </a:path>
           </a:pathLst>
@@ -3208,15 +3836,15 @@
         <a:fontRef idx="minor"/>
       </dsp:style>
     </dsp:sp>
-    <dsp:sp modelId="{DF00F3D6-4510-4221-AAEA-A8D17FEA9999}">
+    <dsp:sp modelId="{233331FC-A408-4925-89A5-4C51841370C3}">
       <dsp:nvSpPr>
         <dsp:cNvPr id="0" name=""/>
         <dsp:cNvSpPr/>
       </dsp:nvSpPr>
       <dsp:spPr>
         <a:xfrm>
-          <a:off x="2684995" y="1598439"/>
-          <a:ext cx="159798" cy="2002811"/>
+          <a:off x="2843531" y="924379"/>
+          <a:ext cx="114502" cy="3061037"/>
         </a:xfrm>
         <a:custGeom>
           <a:avLst/>
@@ -3230,10 +3858,10 @@
                 <a:pt x="0" y="0"/>
               </a:moveTo>
               <a:lnTo>
-                <a:pt x="0" y="2002811"/>
+                <a:pt x="0" y="3061037"/>
               </a:lnTo>
               <a:lnTo>
-                <a:pt x="159798" y="2002811"/>
+                <a:pt x="114502" y="3061037"/>
               </a:lnTo>
             </a:path>
           </a:pathLst>
@@ -3267,15 +3895,15 @@
         <a:fontRef idx="minor"/>
       </dsp:style>
     </dsp:sp>
-    <dsp:sp modelId="{5D68FB12-D52D-4622-9067-893F50A46248}">
+    <dsp:sp modelId="{58B70607-9B4B-423F-950E-AAF8EEB3A9D6}">
       <dsp:nvSpPr>
         <dsp:cNvPr id="0" name=""/>
         <dsp:cNvSpPr/>
       </dsp:nvSpPr>
       <dsp:spPr>
         <a:xfrm>
-          <a:off x="2684995" y="1598439"/>
-          <a:ext cx="159798" cy="1246430"/>
+          <a:off x="2843531" y="924379"/>
+          <a:ext cx="114502" cy="2519058"/>
         </a:xfrm>
         <a:custGeom>
           <a:avLst/>
@@ -3289,10 +3917,10 @@
                 <a:pt x="0" y="0"/>
               </a:moveTo>
               <a:lnTo>
-                <a:pt x="0" y="1246430"/>
+                <a:pt x="0" y="2519058"/>
               </a:lnTo>
               <a:lnTo>
-                <a:pt x="159798" y="1246430"/>
+                <a:pt x="114502" y="2519058"/>
               </a:lnTo>
             </a:path>
           </a:pathLst>
@@ -3326,15 +3954,15 @@
         <a:fontRef idx="minor"/>
       </dsp:style>
     </dsp:sp>
-    <dsp:sp modelId="{442A0FCE-B1F1-4F66-959C-19089CCCCC59}">
+    <dsp:sp modelId="{DF00F3D6-4510-4221-AAEA-A8D17FEA9999}">
       <dsp:nvSpPr>
         <dsp:cNvPr id="0" name=""/>
         <dsp:cNvSpPr/>
       </dsp:nvSpPr>
       <dsp:spPr>
         <a:xfrm>
-          <a:off x="2684995" y="1598439"/>
-          <a:ext cx="159798" cy="490049"/>
+          <a:off x="2843531" y="924379"/>
+          <a:ext cx="114502" cy="1977078"/>
         </a:xfrm>
         <a:custGeom>
           <a:avLst/>
@@ -3348,10 +3976,10 @@
                 <a:pt x="0" y="0"/>
               </a:moveTo>
               <a:lnTo>
-                <a:pt x="0" y="490049"/>
+                <a:pt x="0" y="1977078"/>
               </a:lnTo>
               <a:lnTo>
-                <a:pt x="159798" y="490049"/>
+                <a:pt x="114502" y="1977078"/>
               </a:lnTo>
             </a:path>
           </a:pathLst>
@@ -3385,6 +4013,183 @@
         <a:fontRef idx="minor"/>
       </dsp:style>
     </dsp:sp>
+    <dsp:sp modelId="{5D68FB12-D52D-4622-9067-893F50A46248}">
+      <dsp:nvSpPr>
+        <dsp:cNvPr id="0" name=""/>
+        <dsp:cNvSpPr/>
+      </dsp:nvSpPr>
+      <dsp:spPr>
+        <a:xfrm>
+          <a:off x="2843531" y="924379"/>
+          <a:ext cx="114502" cy="1435099"/>
+        </a:xfrm>
+        <a:custGeom>
+          <a:avLst/>
+          <a:gdLst/>
+          <a:ahLst/>
+          <a:cxnLst/>
+          <a:rect l="0" t="0" r="0" b="0"/>
+          <a:pathLst>
+            <a:path>
+              <a:moveTo>
+                <a:pt x="0" y="0"/>
+              </a:moveTo>
+              <a:lnTo>
+                <a:pt x="0" y="1435099"/>
+              </a:lnTo>
+              <a:lnTo>
+                <a:pt x="114502" y="1435099"/>
+              </a:lnTo>
+            </a:path>
+          </a:pathLst>
+        </a:custGeom>
+        <a:noFill/>
+        <a:ln w="12700" cap="flat" cmpd="sng" algn="ctr">
+          <a:solidFill>
+            <a:schemeClr val="accent1">
+              <a:shade val="80000"/>
+              <a:hueOff val="0"/>
+              <a:satOff val="0"/>
+              <a:lumOff val="0"/>
+              <a:alphaOff val="0"/>
+            </a:schemeClr>
+          </a:solidFill>
+          <a:prstDash val="solid"/>
+          <a:miter lim="800000"/>
+        </a:ln>
+        <a:effectLst/>
+      </dsp:spPr>
+      <dsp:style>
+        <a:lnRef idx="2">
+          <a:scrgbClr r="0" g="0" b="0"/>
+        </a:lnRef>
+        <a:fillRef idx="0">
+          <a:scrgbClr r="0" g="0" b="0"/>
+        </a:fillRef>
+        <a:effectRef idx="0">
+          <a:scrgbClr r="0" g="0" b="0"/>
+        </a:effectRef>
+        <a:fontRef idx="minor"/>
+      </dsp:style>
+    </dsp:sp>
+    <dsp:sp modelId="{442A0FCE-B1F1-4F66-959C-19089CCCCC59}">
+      <dsp:nvSpPr>
+        <dsp:cNvPr id="0" name=""/>
+        <dsp:cNvSpPr/>
+      </dsp:nvSpPr>
+      <dsp:spPr>
+        <a:xfrm>
+          <a:off x="2843531" y="924379"/>
+          <a:ext cx="114502" cy="893120"/>
+        </a:xfrm>
+        <a:custGeom>
+          <a:avLst/>
+          <a:gdLst/>
+          <a:ahLst/>
+          <a:cxnLst/>
+          <a:rect l="0" t="0" r="0" b="0"/>
+          <a:pathLst>
+            <a:path>
+              <a:moveTo>
+                <a:pt x="0" y="0"/>
+              </a:moveTo>
+              <a:lnTo>
+                <a:pt x="0" y="893120"/>
+              </a:lnTo>
+              <a:lnTo>
+                <a:pt x="114502" y="893120"/>
+              </a:lnTo>
+            </a:path>
+          </a:pathLst>
+        </a:custGeom>
+        <a:noFill/>
+        <a:ln w="12700" cap="flat" cmpd="sng" algn="ctr">
+          <a:solidFill>
+            <a:schemeClr val="accent1">
+              <a:shade val="80000"/>
+              <a:hueOff val="0"/>
+              <a:satOff val="0"/>
+              <a:lumOff val="0"/>
+              <a:alphaOff val="0"/>
+            </a:schemeClr>
+          </a:solidFill>
+          <a:prstDash val="solid"/>
+          <a:miter lim="800000"/>
+        </a:ln>
+        <a:effectLst/>
+      </dsp:spPr>
+      <dsp:style>
+        <a:lnRef idx="2">
+          <a:scrgbClr r="0" g="0" b="0"/>
+        </a:lnRef>
+        <a:fillRef idx="0">
+          <a:scrgbClr r="0" g="0" b="0"/>
+        </a:fillRef>
+        <a:effectRef idx="0">
+          <a:scrgbClr r="0" g="0" b="0"/>
+        </a:effectRef>
+        <a:fontRef idx="minor"/>
+      </dsp:style>
+    </dsp:sp>
+    <dsp:sp modelId="{CE1D6B32-D827-4DA1-94D2-A485C0C09FEA}">
+      <dsp:nvSpPr>
+        <dsp:cNvPr id="0" name=""/>
+        <dsp:cNvSpPr/>
+      </dsp:nvSpPr>
+      <dsp:spPr>
+        <a:xfrm>
+          <a:off x="2843531" y="924379"/>
+          <a:ext cx="114502" cy="351141"/>
+        </a:xfrm>
+        <a:custGeom>
+          <a:avLst/>
+          <a:gdLst/>
+          <a:ahLst/>
+          <a:cxnLst/>
+          <a:rect l="0" t="0" r="0" b="0"/>
+          <a:pathLst>
+            <a:path>
+              <a:moveTo>
+                <a:pt x="0" y="0"/>
+              </a:moveTo>
+              <a:lnTo>
+                <a:pt x="0" y="351141"/>
+              </a:lnTo>
+              <a:lnTo>
+                <a:pt x="114502" y="351141"/>
+              </a:lnTo>
+            </a:path>
+          </a:pathLst>
+        </a:custGeom>
+        <a:noFill/>
+        <a:ln w="12700" cap="flat" cmpd="sng" algn="ctr">
+          <a:solidFill>
+            <a:schemeClr val="accent1">
+              <a:shade val="80000"/>
+              <a:hueOff val="0"/>
+              <a:satOff val="0"/>
+              <a:lumOff val="0"/>
+              <a:alphaOff val="0"/>
+            </a:schemeClr>
+          </a:solidFill>
+          <a:prstDash val="solid"/>
+          <a:miter lim="800000"/>
+        </a:ln>
+        <a:effectLst/>
+      </dsp:spPr>
+      <dsp:style>
+        <a:lnRef idx="2">
+          <a:scrgbClr r="0" g="0" b="0"/>
+        </a:lnRef>
+        <a:fillRef idx="0">
+          <a:scrgbClr r="0" g="0" b="0"/>
+        </a:fillRef>
+        <a:effectRef idx="0">
+          <a:scrgbClr r="0" g="0" b="0"/>
+        </a:effectRef>
+        <a:fontRef idx="minor"/>
+      </dsp:style>
+    </dsp:sp>
     <dsp:sp modelId="{541ADFA8-8B68-4071-8468-C420E7695F6D}">
       <dsp:nvSpPr>
         <dsp:cNvPr id="0" name=""/>
@@ -3392,8 +4197,8 @@
       </dsp:nvSpPr>
       <dsp:spPr>
         <a:xfrm>
-          <a:off x="3065405" y="842059"/>
-          <a:ext cx="91440" cy="223718"/>
+          <a:off x="3103152" y="382400"/>
+          <a:ext cx="91440" cy="160303"/>
         </a:xfrm>
         <a:custGeom>
           <a:avLst/>
@@ -3407,7 +4212,7 @@
                 <a:pt x="45720" y="0"/>
               </a:moveTo>
               <a:lnTo>
-                <a:pt x="45720" y="223718"/>
+                <a:pt x="45720" y="160303"/>
               </a:lnTo>
             </a:path>
           </a:pathLst>
@@ -3448,8 +4253,8 @@
       </dsp:nvSpPr>
       <dsp:spPr>
         <a:xfrm>
-          <a:off x="1395952" y="1598439"/>
-          <a:ext cx="159798" cy="1246430"/>
+          <a:off x="1919877" y="924379"/>
+          <a:ext cx="114502" cy="893120"/>
         </a:xfrm>
         <a:custGeom>
           <a:avLst/>
@@ -3463,10 +4268,10 @@
                 <a:pt x="0" y="0"/>
               </a:moveTo>
               <a:lnTo>
-                <a:pt x="0" y="1246430"/>
+                <a:pt x="0" y="893120"/>
               </a:lnTo>
               <a:lnTo>
-                <a:pt x="159798" y="1246430"/>
+                <a:pt x="114502" y="893120"/>
               </a:lnTo>
             </a:path>
           </a:pathLst>
@@ -3507,8 +4312,8 @@
       </dsp:nvSpPr>
       <dsp:spPr>
         <a:xfrm>
-          <a:off x="1395952" y="1598439"/>
-          <a:ext cx="159798" cy="490049"/>
+          <a:off x="1919877" y="924379"/>
+          <a:ext cx="114502" cy="351141"/>
         </a:xfrm>
         <a:custGeom>
           <a:avLst/>
@@ -3522,10 +4327,10 @@
                 <a:pt x="0" y="0"/>
               </a:moveTo>
               <a:lnTo>
-                <a:pt x="0" y="490049"/>
+                <a:pt x="0" y="351141"/>
               </a:lnTo>
               <a:lnTo>
-                <a:pt x="159798" y="490049"/>
+                <a:pt x="114502" y="351141"/>
               </a:lnTo>
             </a:path>
           </a:pathLst>
@@ -3566,8 +4371,8 @@
       </dsp:nvSpPr>
       <dsp:spPr>
         <a:xfrm>
-          <a:off x="1822082" y="842059"/>
-          <a:ext cx="1289043" cy="223718"/>
+          <a:off x="2225217" y="382400"/>
+          <a:ext cx="923654" cy="160303"/>
         </a:xfrm>
         <a:custGeom>
           <a:avLst/>
@@ -3578,16 +4383,16 @@
           <a:pathLst>
             <a:path>
               <a:moveTo>
-                <a:pt x="1289043" y="0"/>
+                <a:pt x="923654" y="0"/>
               </a:moveTo>
               <a:lnTo>
-                <a:pt x="1289043" y="111859"/>
+                <a:pt x="923654" y="80151"/>
               </a:lnTo>
               <a:lnTo>
-                <a:pt x="0" y="111859"/>
+                <a:pt x="0" y="80151"/>
               </a:lnTo>
               <a:lnTo>
-                <a:pt x="0" y="223718"/>
+                <a:pt x="0" y="160303"/>
               </a:lnTo>
             </a:path>
           </a:pathLst>
@@ -3628,8 +4433,8 @@
       </dsp:nvSpPr>
       <dsp:spPr>
         <a:xfrm>
-          <a:off x="106908" y="1598439"/>
-          <a:ext cx="159798" cy="2002811"/>
+          <a:off x="996222" y="924379"/>
+          <a:ext cx="114502" cy="1435099"/>
         </a:xfrm>
         <a:custGeom>
           <a:avLst/>
@@ -3643,10 +4448,10 @@
                 <a:pt x="0" y="0"/>
               </a:moveTo>
               <a:lnTo>
-                <a:pt x="0" y="2002811"/>
+                <a:pt x="0" y="1435099"/>
               </a:lnTo>
               <a:lnTo>
-                <a:pt x="159798" y="2002811"/>
+                <a:pt x="114502" y="1435099"/>
               </a:lnTo>
             </a:path>
           </a:pathLst>
@@ -3687,8 +4492,8 @@
       </dsp:nvSpPr>
       <dsp:spPr>
         <a:xfrm>
-          <a:off x="106908" y="1598439"/>
-          <a:ext cx="159798" cy="1246430"/>
+          <a:off x="996222" y="924379"/>
+          <a:ext cx="114502" cy="893120"/>
         </a:xfrm>
         <a:custGeom>
           <a:avLst/>
@@ -3702,10 +4507,10 @@
                 <a:pt x="0" y="0"/>
               </a:moveTo>
               <a:lnTo>
-                <a:pt x="0" y="1246430"/>
+                <a:pt x="0" y="893120"/>
               </a:lnTo>
               <a:lnTo>
-                <a:pt x="159798" y="1246430"/>
+                <a:pt x="114502" y="893120"/>
               </a:lnTo>
             </a:path>
           </a:pathLst>
@@ -3746,8 +4551,8 @@
       </dsp:nvSpPr>
       <dsp:spPr>
         <a:xfrm>
-          <a:off x="106908" y="1598439"/>
-          <a:ext cx="159798" cy="490049"/>
+          <a:off x="996222" y="924379"/>
+          <a:ext cx="114502" cy="351141"/>
         </a:xfrm>
         <a:custGeom>
           <a:avLst/>
@@ -3761,10 +4566,10 @@
                 <a:pt x="0" y="0"/>
               </a:moveTo>
               <a:lnTo>
-                <a:pt x="0" y="490049"/>
+                <a:pt x="0" y="351141"/>
               </a:lnTo>
               <a:lnTo>
-                <a:pt x="159798" y="490049"/>
+                <a:pt x="114502" y="351141"/>
               </a:lnTo>
             </a:path>
           </a:pathLst>
@@ -3805,8 +4610,8 @@
       </dsp:nvSpPr>
       <dsp:spPr>
         <a:xfrm>
-          <a:off x="533038" y="842059"/>
-          <a:ext cx="2578086" cy="223718"/>
+          <a:off x="1301562" y="382400"/>
+          <a:ext cx="1847309" cy="160303"/>
         </a:xfrm>
         <a:custGeom>
           <a:avLst/>
@@ -3817,16 +4622,16 @@
           <a:pathLst>
             <a:path>
               <a:moveTo>
-                <a:pt x="2578086" y="0"/>
+                <a:pt x="1847309" y="0"/>
               </a:moveTo>
               <a:lnTo>
-                <a:pt x="2578086" y="111859"/>
+                <a:pt x="1847309" y="80151"/>
               </a:lnTo>
               <a:lnTo>
-                <a:pt x="0" y="111859"/>
+                <a:pt x="0" y="80151"/>
               </a:lnTo>
               <a:lnTo>
-                <a:pt x="0" y="223718"/>
+                <a:pt x="0" y="160303"/>
               </a:lnTo>
             </a:path>
           </a:pathLst>
@@ -3867,8 +4672,8 @@
       </dsp:nvSpPr>
       <dsp:spPr>
         <a:xfrm>
-          <a:off x="2578462" y="309396"/>
-          <a:ext cx="1065325" cy="532662"/>
+          <a:off x="2767196" y="724"/>
+          <a:ext cx="763350" cy="381675"/>
         </a:xfrm>
         <a:prstGeom prst="rect">
           <a:avLst/>
@@ -3910,12 +4715,12 @@
         </a:fontRef>
       </dsp:style>
       <dsp:txBody>
-        <a:bodyPr spcFirstLastPara="0" vert="horz" wrap="square" lIns="7620" tIns="7620" rIns="7620" bIns="7620" numCol="1" spcCol="1270" anchor="ctr" anchorCtr="0">
+        <a:bodyPr spcFirstLastPara="0" vert="horz" wrap="square" lIns="5715" tIns="5715" rIns="5715" bIns="5715" numCol="1" spcCol="1270" anchor="ctr" anchorCtr="0">
           <a:noAutofit/>
         </a:bodyPr>
         <a:lstStyle/>
         <a:p>
-          <a:pPr lvl="0" algn="ctr" defTabSz="533400">
+          <a:pPr lvl="0" algn="ctr" defTabSz="400050">
             <a:lnSpc>
               <a:spcPct val="90000"/>
             </a:lnSpc>
@@ -3927,14 +4732,14 @@
             </a:spcAft>
           </a:pPr>
           <a:r>
-            <a:rPr lang="pt-PT" sz="1200" kern="1200"/>
+            <a:rPr lang="pt-PT" sz="900" kern="1200"/>
             <a:t>DM4iRetail</a:t>
           </a:r>
         </a:p>
       </dsp:txBody>
       <dsp:txXfrm>
-        <a:off x="2578462" y="309396"/>
-        <a:ext cx="1065325" cy="532662"/>
+        <a:off x="2767196" y="724"/>
+        <a:ext cx="763350" cy="381675"/>
       </dsp:txXfrm>
     </dsp:sp>
     <dsp:sp modelId="{0253070B-604D-420C-A12E-7EF1DFE4921E}">
@@ -3944,8 +4749,8 @@
       </dsp:nvSpPr>
       <dsp:spPr>
         <a:xfrm>
-          <a:off x="376" y="1065777"/>
-          <a:ext cx="1065325" cy="532662"/>
+          <a:off x="919887" y="542703"/>
+          <a:ext cx="763350" cy="381675"/>
         </a:xfrm>
         <a:prstGeom prst="rect">
           <a:avLst/>
@@ -3987,12 +4792,12 @@
         </a:fontRef>
       </dsp:style>
       <dsp:txBody>
-        <a:bodyPr spcFirstLastPara="0" vert="horz" wrap="square" lIns="7620" tIns="7620" rIns="7620" bIns="7620" numCol="1" spcCol="1270" anchor="ctr" anchorCtr="0">
+        <a:bodyPr spcFirstLastPara="0" vert="horz" wrap="square" lIns="5715" tIns="5715" rIns="5715" bIns="5715" numCol="1" spcCol="1270" anchor="ctr" anchorCtr="0">
           <a:noAutofit/>
         </a:bodyPr>
         <a:lstStyle/>
         <a:p>
-          <a:pPr lvl="0" algn="ctr" defTabSz="533400">
+          <a:pPr lvl="0" algn="ctr" defTabSz="400050">
             <a:lnSpc>
               <a:spcPct val="90000"/>
             </a:lnSpc>
@@ -4004,14 +4809,14 @@
             </a:spcAft>
           </a:pPr>
           <a:r>
-            <a:rPr lang="pt-PT" sz="1200" kern="1200"/>
+            <a:rPr lang="pt-PT" sz="900" kern="1200"/>
             <a:t>Project management</a:t>
           </a:r>
         </a:p>
       </dsp:txBody>
       <dsp:txXfrm>
-        <a:off x="376" y="1065777"/>
-        <a:ext cx="1065325" cy="532662"/>
+        <a:off x="919887" y="542703"/>
+        <a:ext cx="763350" cy="381675"/>
       </dsp:txXfrm>
     </dsp:sp>
     <dsp:sp modelId="{38DB6AFB-0ABA-4CDE-987B-AE3654A1C9B5}">
@@ -4021,8 +4826,8 @@
       </dsp:nvSpPr>
       <dsp:spPr>
         <a:xfrm>
-          <a:off x="266707" y="1822158"/>
-          <a:ext cx="1065325" cy="532662"/>
+          <a:off x="1110725" y="1084683"/>
+          <a:ext cx="763350" cy="381675"/>
         </a:xfrm>
         <a:prstGeom prst="rect">
           <a:avLst/>
@@ -4064,12 +4869,12 @@
         </a:fontRef>
       </dsp:style>
       <dsp:txBody>
-        <a:bodyPr spcFirstLastPara="0" vert="horz" wrap="square" lIns="7620" tIns="7620" rIns="7620" bIns="7620" numCol="1" spcCol="1270" anchor="ctr" anchorCtr="0">
+        <a:bodyPr spcFirstLastPara="0" vert="horz" wrap="square" lIns="5715" tIns="5715" rIns="5715" bIns="5715" numCol="1" spcCol="1270" anchor="ctr" anchorCtr="0">
           <a:noAutofit/>
         </a:bodyPr>
         <a:lstStyle/>
         <a:p>
-          <a:pPr lvl="0" algn="ctr" defTabSz="533400">
+          <a:pPr lvl="0" algn="ctr" defTabSz="400050">
             <a:lnSpc>
               <a:spcPct val="90000"/>
             </a:lnSpc>
@@ -4081,14 +4886,14 @@
             </a:spcAft>
           </a:pPr>
           <a:r>
-            <a:rPr lang="pt-PT" sz="1200" kern="1200"/>
+            <a:rPr lang="pt-PT" sz="900" kern="1200"/>
             <a:t>Start-up</a:t>
           </a:r>
         </a:p>
       </dsp:txBody>
       <dsp:txXfrm>
-        <a:off x="266707" y="1822158"/>
-        <a:ext cx="1065325" cy="532662"/>
+        <a:off x="1110725" y="1084683"/>
+        <a:ext cx="763350" cy="381675"/>
       </dsp:txXfrm>
     </dsp:sp>
     <dsp:sp modelId="{4EDB4E7C-91F0-4880-ACC1-E45AB76CE738}">
@@ -4098,8 +4903,8 @@
       </dsp:nvSpPr>
       <dsp:spPr>
         <a:xfrm>
-          <a:off x="266707" y="2578539"/>
-          <a:ext cx="1065325" cy="532662"/>
+          <a:off x="1110725" y="1626662"/>
+          <a:ext cx="763350" cy="381675"/>
         </a:xfrm>
         <a:prstGeom prst="rect">
           <a:avLst/>
@@ -4141,12 +4946,12 @@
         </a:fontRef>
       </dsp:style>
       <dsp:txBody>
-        <a:bodyPr spcFirstLastPara="0" vert="horz" wrap="square" lIns="7620" tIns="7620" rIns="7620" bIns="7620" numCol="1" spcCol="1270" anchor="ctr" anchorCtr="0">
+        <a:bodyPr spcFirstLastPara="0" vert="horz" wrap="square" lIns="5715" tIns="5715" rIns="5715" bIns="5715" numCol="1" spcCol="1270" anchor="ctr" anchorCtr="0">
           <a:noAutofit/>
         </a:bodyPr>
         <a:lstStyle/>
         <a:p>
-          <a:pPr lvl="0" algn="ctr" defTabSz="533400">
+          <a:pPr lvl="0" algn="ctr" defTabSz="400050">
             <a:lnSpc>
               <a:spcPct val="90000"/>
             </a:lnSpc>
@@ -4158,14 +4963,14 @@
             </a:spcAft>
           </a:pPr>
           <a:r>
-            <a:rPr lang="pt-PT" sz="1200" kern="1200"/>
+            <a:rPr lang="pt-PT" sz="900" kern="1200"/>
             <a:t>Control</a:t>
           </a:r>
         </a:p>
       </dsp:txBody>
       <dsp:txXfrm>
-        <a:off x="266707" y="2578539"/>
-        <a:ext cx="1065325" cy="532662"/>
+        <a:off x="1110725" y="1626662"/>
+        <a:ext cx="763350" cy="381675"/>
       </dsp:txXfrm>
     </dsp:sp>
     <dsp:sp modelId="{4DD78B01-E748-4591-8A6E-D32CCD7719EE}">
@@ -4175,8 +4980,8 @@
       </dsp:nvSpPr>
       <dsp:spPr>
         <a:xfrm>
-          <a:off x="266707" y="3334919"/>
-          <a:ext cx="1065325" cy="532662"/>
+          <a:off x="1110725" y="2168641"/>
+          <a:ext cx="763350" cy="381675"/>
         </a:xfrm>
         <a:prstGeom prst="rect">
           <a:avLst/>
@@ -4218,12 +5023,12 @@
         </a:fontRef>
       </dsp:style>
       <dsp:txBody>
-        <a:bodyPr spcFirstLastPara="0" vert="horz" wrap="square" lIns="7620" tIns="7620" rIns="7620" bIns="7620" numCol="1" spcCol="1270" anchor="ctr" anchorCtr="0">
+        <a:bodyPr spcFirstLastPara="0" vert="horz" wrap="square" lIns="5715" tIns="5715" rIns="5715" bIns="5715" numCol="1" spcCol="1270" anchor="ctr" anchorCtr="0">
           <a:noAutofit/>
         </a:bodyPr>
         <a:lstStyle/>
         <a:p>
-          <a:pPr lvl="0" algn="ctr" defTabSz="533400">
+          <a:pPr lvl="0" algn="ctr" defTabSz="400050">
             <a:lnSpc>
               <a:spcPct val="90000"/>
             </a:lnSpc>
@@ -4235,14 +5040,14 @@
             </a:spcAft>
           </a:pPr>
           <a:r>
-            <a:rPr lang="pt-PT" sz="1200" kern="1200"/>
+            <a:rPr lang="pt-PT" sz="900" kern="1200"/>
             <a:t>Close</a:t>
           </a:r>
         </a:p>
       </dsp:txBody>
       <dsp:txXfrm>
-        <a:off x="266707" y="3334919"/>
-        <a:ext cx="1065325" cy="532662"/>
+        <a:off x="1110725" y="2168641"/>
+        <a:ext cx="763350" cy="381675"/>
       </dsp:txXfrm>
     </dsp:sp>
     <dsp:sp modelId="{0F82655B-E782-45C3-9729-E3FAA212C4F5}">
@@ -4252,8 +5057,8 @@
       </dsp:nvSpPr>
       <dsp:spPr>
         <a:xfrm>
-          <a:off x="1289419" y="1065777"/>
-          <a:ext cx="1065325" cy="532662"/>
+          <a:off x="1843542" y="542703"/>
+          <a:ext cx="763350" cy="381675"/>
         </a:xfrm>
         <a:prstGeom prst="rect">
           <a:avLst/>
@@ -4295,12 +5100,12 @@
         </a:fontRef>
       </dsp:style>
       <dsp:txBody>
-        <a:bodyPr spcFirstLastPara="0" vert="horz" wrap="square" lIns="7620" tIns="7620" rIns="7620" bIns="7620" numCol="1" spcCol="1270" anchor="ctr" anchorCtr="0">
+        <a:bodyPr spcFirstLastPara="0" vert="horz" wrap="square" lIns="5715" tIns="5715" rIns="5715" bIns="5715" numCol="1" spcCol="1270" anchor="ctr" anchorCtr="0">
           <a:noAutofit/>
         </a:bodyPr>
         <a:lstStyle/>
         <a:p>
-          <a:pPr lvl="0" algn="ctr" defTabSz="533400">
+          <a:pPr lvl="0" algn="ctr" defTabSz="400050">
             <a:lnSpc>
               <a:spcPct val="90000"/>
             </a:lnSpc>
@@ -4312,14 +5117,14 @@
             </a:spcAft>
           </a:pPr>
           <a:r>
-            <a:rPr lang="pt-PT" sz="1200" kern="1200"/>
+            <a:rPr lang="pt-PT" sz="900" kern="1200"/>
             <a:t>Conception</a:t>
           </a:r>
         </a:p>
       </dsp:txBody>
       <dsp:txXfrm>
-        <a:off x="1289419" y="1065777"/>
-        <a:ext cx="1065325" cy="532662"/>
+        <a:off x="1843542" y="542703"/>
+        <a:ext cx="763350" cy="381675"/>
       </dsp:txXfrm>
     </dsp:sp>
     <dsp:sp modelId="{35F8EF3A-A69A-48E1-83B1-4F6EEB4BD887}">
@@ -4329,8 +5134,8 @@
       </dsp:nvSpPr>
       <dsp:spPr>
         <a:xfrm>
-          <a:off x="1555750" y="1822158"/>
-          <a:ext cx="1065325" cy="532662"/>
+          <a:off x="2034379" y="1084683"/>
+          <a:ext cx="763350" cy="381675"/>
         </a:xfrm>
         <a:prstGeom prst="rect">
           <a:avLst/>
@@ -4372,12 +5177,12 @@
         </a:fontRef>
       </dsp:style>
       <dsp:txBody>
-        <a:bodyPr spcFirstLastPara="0" vert="horz" wrap="square" lIns="7620" tIns="7620" rIns="7620" bIns="7620" numCol="1" spcCol="1270" anchor="ctr" anchorCtr="0">
+        <a:bodyPr spcFirstLastPara="0" vert="horz" wrap="square" lIns="5715" tIns="5715" rIns="5715" bIns="5715" numCol="1" spcCol="1270" anchor="ctr" anchorCtr="0">
           <a:noAutofit/>
         </a:bodyPr>
         <a:lstStyle/>
         <a:p>
-          <a:pPr lvl="0" algn="ctr" defTabSz="533400">
+          <a:pPr lvl="0" algn="ctr" defTabSz="400050">
             <a:lnSpc>
               <a:spcPct val="90000"/>
             </a:lnSpc>
@@ -4389,14 +5194,31 @@
             </a:spcAft>
           </a:pPr>
           <a:r>
-            <a:rPr lang="pt-PT" sz="1200" kern="1200"/>
-            <a:t>Functional Specification</a:t>
+            <a:rPr lang="pt-PT" sz="900" kern="1200"/>
+            <a:t>Requierements</a:t>
+          </a:r>
+        </a:p>
+        <a:p>
+          <a:pPr lvl="0" algn="ctr" defTabSz="400050">
+            <a:lnSpc>
+              <a:spcPct val="90000"/>
+            </a:lnSpc>
+            <a:spcBef>
+              <a:spcPct val="0"/>
+            </a:spcBef>
+            <a:spcAft>
+              <a:spcPct val="35000"/>
+            </a:spcAft>
+          </a:pPr>
+          <a:r>
+            <a:rPr lang="pt-PT" sz="900" kern="1200"/>
+            <a:t>Specification</a:t>
           </a:r>
         </a:p>
       </dsp:txBody>
       <dsp:txXfrm>
-        <a:off x="1555750" y="1822158"/>
-        <a:ext cx="1065325" cy="532662"/>
+        <a:off x="2034379" y="1084683"/>
+        <a:ext cx="763350" cy="381675"/>
       </dsp:txXfrm>
     </dsp:sp>
     <dsp:sp modelId="{AAEFFAFF-0D85-4F88-B73C-FA0ACE0A392C}">
@@ -4406,8 +5228,8 @@
       </dsp:nvSpPr>
       <dsp:spPr>
         <a:xfrm>
-          <a:off x="1555750" y="2578539"/>
-          <a:ext cx="1065325" cy="532662"/>
+          <a:off x="2034379" y="1626662"/>
+          <a:ext cx="763350" cy="381675"/>
         </a:xfrm>
         <a:prstGeom prst="rect">
           <a:avLst/>
@@ -4449,12 +5271,12 @@
         </a:fontRef>
       </dsp:style>
       <dsp:txBody>
-        <a:bodyPr spcFirstLastPara="0" vert="horz" wrap="square" lIns="7620" tIns="7620" rIns="7620" bIns="7620" numCol="1" spcCol="1270" anchor="ctr" anchorCtr="0">
+        <a:bodyPr spcFirstLastPara="0" vert="horz" wrap="square" lIns="5715" tIns="5715" rIns="5715" bIns="5715" numCol="1" spcCol="1270" anchor="ctr" anchorCtr="0">
           <a:noAutofit/>
         </a:bodyPr>
         <a:lstStyle/>
         <a:p>
-          <a:pPr lvl="0" algn="ctr" defTabSz="533400">
+          <a:pPr lvl="0" algn="ctr" defTabSz="400050">
             <a:lnSpc>
               <a:spcPct val="90000"/>
             </a:lnSpc>
@@ -4466,14 +5288,19 @@
             </a:spcAft>
           </a:pPr>
           <a:r>
-            <a:rPr lang="pt-PT" sz="1200" kern="1200"/>
-            <a:t>Project Plan</a:t>
+            <a:rPr lang="pt-PT" sz="900" kern="1200"/>
+            <a:t>Tests</a:t>
           </a:r>
+          <a:r>
+            <a:rPr lang="pt-PT" sz="900" kern="1200" baseline="0"/>
+            <a:t> Specification</a:t>
+          </a:r>
+          <a:endParaRPr lang="pt-PT" sz="900" kern="1200"/>
         </a:p>
       </dsp:txBody>
       <dsp:txXfrm>
-        <a:off x="1555750" y="2578539"/>
-        <a:ext cx="1065325" cy="532662"/>
+        <a:off x="2034379" y="1626662"/>
+        <a:ext cx="763350" cy="381675"/>
       </dsp:txXfrm>
     </dsp:sp>
     <dsp:sp modelId="{B5604598-0DF0-41EA-930E-4FCC1C14E5D2}">
@@ -4483,8 +5310,8 @@
       </dsp:nvSpPr>
       <dsp:spPr>
         <a:xfrm>
-          <a:off x="2578462" y="1065777"/>
-          <a:ext cx="1065325" cy="532662"/>
+          <a:off x="2767196" y="542703"/>
+          <a:ext cx="763350" cy="381675"/>
         </a:xfrm>
         <a:prstGeom prst="rect">
           <a:avLst/>
@@ -4526,12 +5353,12 @@
         </a:fontRef>
       </dsp:style>
       <dsp:txBody>
-        <a:bodyPr spcFirstLastPara="0" vert="horz" wrap="square" lIns="7620" tIns="7620" rIns="7620" bIns="7620" numCol="1" spcCol="1270" anchor="ctr" anchorCtr="0">
+        <a:bodyPr spcFirstLastPara="0" vert="horz" wrap="square" lIns="5715" tIns="5715" rIns="5715" bIns="5715" numCol="1" spcCol="1270" anchor="ctr" anchorCtr="0">
           <a:noAutofit/>
         </a:bodyPr>
         <a:lstStyle/>
         <a:p>
-          <a:pPr lvl="0" algn="ctr" defTabSz="533400">
+          <a:pPr lvl="0" algn="ctr" defTabSz="400050">
             <a:lnSpc>
               <a:spcPct val="90000"/>
             </a:lnSpc>
@@ -4543,25 +5370,25 @@
             </a:spcAft>
           </a:pPr>
           <a:r>
-            <a:rPr lang="pt-PT" sz="1200" kern="1200"/>
+            <a:rPr lang="pt-PT" sz="900" kern="1200"/>
             <a:t>Implementation</a:t>
           </a:r>
         </a:p>
       </dsp:txBody>
       <dsp:txXfrm>
-        <a:off x="2578462" y="1065777"/>
-        <a:ext cx="1065325" cy="532662"/>
+        <a:off x="2767196" y="542703"/>
+        <a:ext cx="763350" cy="381675"/>
       </dsp:txXfrm>
     </dsp:sp>
-    <dsp:sp modelId="{B89BA7FD-F6C6-42E7-ABBB-ACA4DC58CC45}">
+    <dsp:sp modelId="{FAD1C8B2-6914-4A31-9F7A-B1BF317E6961}">
       <dsp:nvSpPr>
         <dsp:cNvPr id="0" name=""/>
         <dsp:cNvSpPr/>
       </dsp:nvSpPr>
       <dsp:spPr>
         <a:xfrm>
-          <a:off x="2844794" y="1822158"/>
-          <a:ext cx="1065325" cy="532662"/>
+          <a:off x="2958034" y="1084683"/>
+          <a:ext cx="763350" cy="381675"/>
         </a:xfrm>
         <a:prstGeom prst="rect">
           <a:avLst/>
@@ -4603,12 +5430,12 @@
         </a:fontRef>
       </dsp:style>
       <dsp:txBody>
-        <a:bodyPr spcFirstLastPara="0" vert="horz" wrap="square" lIns="7620" tIns="7620" rIns="7620" bIns="7620" numCol="1" spcCol="1270" anchor="ctr" anchorCtr="0">
+        <a:bodyPr spcFirstLastPara="0" vert="horz" wrap="square" lIns="5715" tIns="5715" rIns="5715" bIns="5715" numCol="1" spcCol="1270" anchor="ctr" anchorCtr="0">
           <a:noAutofit/>
         </a:bodyPr>
         <a:lstStyle/>
         <a:p>
-          <a:pPr lvl="0" algn="ctr" defTabSz="533400">
+          <a:pPr lvl="0" algn="ctr" defTabSz="400050">
             <a:lnSpc>
               <a:spcPct val="90000"/>
             </a:lnSpc>
@@ -4620,25 +5447,25 @@
             </a:spcAft>
           </a:pPr>
           <a:r>
-            <a:rPr lang="pt-PT" sz="1200" kern="1200"/>
-            <a:t>Document Management (DM)</a:t>
+            <a:rPr lang="pt-PT" sz="900" kern="1200"/>
+            <a:t>DM4iRetail</a:t>
           </a:r>
         </a:p>
       </dsp:txBody>
       <dsp:txXfrm>
-        <a:off x="2844794" y="1822158"/>
-        <a:ext cx="1065325" cy="532662"/>
+        <a:off x="2958034" y="1084683"/>
+        <a:ext cx="763350" cy="381675"/>
       </dsp:txXfrm>
     </dsp:sp>
-    <dsp:sp modelId="{A1A40A1D-5368-4174-9CCE-2B4095DA5103}">
+    <dsp:sp modelId="{B89BA7FD-F6C6-42E7-ABBB-ACA4DC58CC45}">
       <dsp:nvSpPr>
         <dsp:cNvPr id="0" name=""/>
         <dsp:cNvSpPr/>
       </dsp:nvSpPr>
       <dsp:spPr>
         <a:xfrm>
-          <a:off x="2844794" y="2578539"/>
-          <a:ext cx="1065325" cy="532662"/>
+          <a:off x="2958034" y="1626662"/>
+          <a:ext cx="763350" cy="381675"/>
         </a:xfrm>
         <a:prstGeom prst="rect">
           <a:avLst/>
@@ -4680,12 +5507,12 @@
         </a:fontRef>
       </dsp:style>
       <dsp:txBody>
-        <a:bodyPr spcFirstLastPara="0" vert="horz" wrap="square" lIns="7620" tIns="7620" rIns="7620" bIns="7620" numCol="1" spcCol="1270" anchor="ctr" anchorCtr="0">
+        <a:bodyPr spcFirstLastPara="0" vert="horz" wrap="square" lIns="5715" tIns="5715" rIns="5715" bIns="5715" numCol="1" spcCol="1270" anchor="ctr" anchorCtr="0">
           <a:noAutofit/>
         </a:bodyPr>
         <a:lstStyle/>
         <a:p>
-          <a:pPr lvl="0" algn="ctr" defTabSz="533400">
+          <a:pPr lvl="0" algn="ctr" defTabSz="400050">
             <a:lnSpc>
               <a:spcPct val="90000"/>
             </a:lnSpc>
@@ -4697,25 +5524,25 @@
             </a:spcAft>
           </a:pPr>
           <a:r>
-            <a:rPr lang="pt-PT" sz="1200" kern="1200"/>
-            <a:t>Invoices Approval (IA)</a:t>
+            <a:rPr lang="pt-PT" sz="900" kern="1200"/>
+            <a:t>Sprint 1</a:t>
           </a:r>
         </a:p>
       </dsp:txBody>
       <dsp:txXfrm>
-        <a:off x="2844794" y="2578539"/>
-        <a:ext cx="1065325" cy="532662"/>
+        <a:off x="2958034" y="1626662"/>
+        <a:ext cx="763350" cy="381675"/>
       </dsp:txXfrm>
     </dsp:sp>
-    <dsp:sp modelId="{E71DA19A-9D6D-4041-AC0C-0969474D1DCF}">
+    <dsp:sp modelId="{A1A40A1D-5368-4174-9CCE-2B4095DA5103}">
       <dsp:nvSpPr>
         <dsp:cNvPr id="0" name=""/>
         <dsp:cNvSpPr/>
       </dsp:nvSpPr>
       <dsp:spPr>
         <a:xfrm>
-          <a:off x="2844794" y="3334919"/>
-          <a:ext cx="1065325" cy="532662"/>
+          <a:off x="2958034" y="2168641"/>
+          <a:ext cx="763350" cy="381675"/>
         </a:xfrm>
         <a:prstGeom prst="rect">
           <a:avLst/>
@@ -4757,12 +5584,12 @@
         </a:fontRef>
       </dsp:style>
       <dsp:txBody>
-        <a:bodyPr spcFirstLastPara="0" vert="horz" wrap="square" lIns="7620" tIns="7620" rIns="7620" bIns="7620" numCol="1" spcCol="1270" anchor="ctr" anchorCtr="0">
+        <a:bodyPr spcFirstLastPara="0" vert="horz" wrap="square" lIns="5715" tIns="5715" rIns="5715" bIns="5715" numCol="1" spcCol="1270" anchor="ctr" anchorCtr="0">
           <a:noAutofit/>
         </a:bodyPr>
         <a:lstStyle/>
         <a:p>
-          <a:pPr lvl="0" algn="ctr" defTabSz="533400">
+          <a:pPr lvl="0" algn="ctr" defTabSz="400050">
             <a:lnSpc>
               <a:spcPct val="90000"/>
             </a:lnSpc>
@@ -4774,25 +5601,25 @@
             </a:spcAft>
           </a:pPr>
           <a:r>
-            <a:rPr lang="pt-PT" sz="1200" kern="1200"/>
-            <a:t>Purchase Module (PM)</a:t>
+            <a:rPr lang="pt-PT" sz="900" kern="1200"/>
+            <a:t>Sprint 2</a:t>
           </a:r>
         </a:p>
       </dsp:txBody>
       <dsp:txXfrm>
-        <a:off x="2844794" y="3334919"/>
-        <a:ext cx="1065325" cy="532662"/>
+        <a:off x="2958034" y="2168641"/>
+        <a:ext cx="763350" cy="381675"/>
       </dsp:txXfrm>
     </dsp:sp>
-    <dsp:sp modelId="{CA5E1B16-2B99-447F-A545-4A35BB623820}">
+    <dsp:sp modelId="{E71DA19A-9D6D-4041-AC0C-0969474D1DCF}">
       <dsp:nvSpPr>
         <dsp:cNvPr id="0" name=""/>
         <dsp:cNvSpPr/>
       </dsp:nvSpPr>
       <dsp:spPr>
         <a:xfrm>
-          <a:off x="3867506" y="1065777"/>
-          <a:ext cx="1065325" cy="532662"/>
+          <a:off x="2958034" y="2710620"/>
+          <a:ext cx="763350" cy="381675"/>
         </a:xfrm>
         <a:prstGeom prst="rect">
           <a:avLst/>
@@ -4834,12 +5661,12 @@
         </a:fontRef>
       </dsp:style>
       <dsp:txBody>
-        <a:bodyPr spcFirstLastPara="0" vert="horz" wrap="square" lIns="7620" tIns="7620" rIns="7620" bIns="7620" numCol="1" spcCol="1270" anchor="ctr" anchorCtr="0">
+        <a:bodyPr spcFirstLastPara="0" vert="horz" wrap="square" lIns="5715" tIns="5715" rIns="5715" bIns="5715" numCol="1" spcCol="1270" anchor="ctr" anchorCtr="0">
           <a:noAutofit/>
         </a:bodyPr>
         <a:lstStyle/>
         <a:p>
-          <a:pPr lvl="0" algn="ctr" defTabSz="533400">
+          <a:pPr lvl="0" algn="ctr" defTabSz="400050">
             <a:lnSpc>
               <a:spcPct val="90000"/>
             </a:lnSpc>
@@ -4851,25 +5678,25 @@
             </a:spcAft>
           </a:pPr>
           <a:r>
-            <a:rPr lang="pt-PT" sz="1200" kern="1200"/>
-            <a:t>Transition</a:t>
+            <a:rPr lang="pt-PT" sz="900" kern="1200"/>
+            <a:t>Sprint 3</a:t>
           </a:r>
         </a:p>
       </dsp:txBody>
       <dsp:txXfrm>
-        <a:off x="3867506" y="1065777"/>
-        <a:ext cx="1065325" cy="532662"/>
+        <a:off x="2958034" y="2710620"/>
+        <a:ext cx="763350" cy="381675"/>
       </dsp:txXfrm>
     </dsp:sp>
-    <dsp:sp modelId="{D6E26201-08E8-40B8-84B6-E86764AAD0D3}">
+    <dsp:sp modelId="{6577AB29-7301-40C1-A6E0-5E4158609B19}">
       <dsp:nvSpPr>
         <dsp:cNvPr id="0" name=""/>
         <dsp:cNvSpPr/>
       </dsp:nvSpPr>
       <dsp:spPr>
         <a:xfrm>
-          <a:off x="4133837" y="1822158"/>
-          <a:ext cx="1065325" cy="532662"/>
+          <a:off x="2958034" y="3252599"/>
+          <a:ext cx="763350" cy="381675"/>
         </a:xfrm>
         <a:prstGeom prst="rect">
           <a:avLst/>
@@ -4911,12 +5738,12 @@
         </a:fontRef>
       </dsp:style>
       <dsp:txBody>
-        <a:bodyPr spcFirstLastPara="0" vert="horz" wrap="square" lIns="7620" tIns="7620" rIns="7620" bIns="7620" numCol="1" spcCol="1270" anchor="ctr" anchorCtr="0">
+        <a:bodyPr spcFirstLastPara="0" vert="horz" wrap="square" lIns="5715" tIns="5715" rIns="5715" bIns="5715" numCol="1" spcCol="1270" anchor="ctr" anchorCtr="0">
           <a:noAutofit/>
         </a:bodyPr>
         <a:lstStyle/>
         <a:p>
-          <a:pPr lvl="0" algn="ctr" defTabSz="533400">
+          <a:pPr lvl="0" algn="ctr" defTabSz="400050">
             <a:lnSpc>
               <a:spcPct val="90000"/>
             </a:lnSpc>
@@ -4928,25 +5755,25 @@
             </a:spcAft>
           </a:pPr>
           <a:r>
-            <a:rPr lang="pt-PT" sz="1200" kern="1200"/>
-            <a:t>Acceptance Tests</a:t>
+            <a:rPr lang="pt-PT" sz="900" kern="1200"/>
+            <a:t>Sprint 4</a:t>
           </a:r>
         </a:p>
       </dsp:txBody>
       <dsp:txXfrm>
-        <a:off x="4133837" y="1822158"/>
-        <a:ext cx="1065325" cy="532662"/>
+        <a:off x="2958034" y="3252599"/>
+        <a:ext cx="763350" cy="381675"/>
       </dsp:txXfrm>
     </dsp:sp>
-    <dsp:sp modelId="{5E45757A-0146-4DBE-B088-E1A0EC5D03D2}">
+    <dsp:sp modelId="{96D87AF7-7662-4B42-8E5A-319D4AF53C08}">
       <dsp:nvSpPr>
         <dsp:cNvPr id="0" name=""/>
         <dsp:cNvSpPr/>
       </dsp:nvSpPr>
       <dsp:spPr>
         <a:xfrm>
-          <a:off x="4133837" y="2578539"/>
-          <a:ext cx="1065325" cy="532662"/>
+          <a:off x="2958034" y="3794578"/>
+          <a:ext cx="763350" cy="381675"/>
         </a:xfrm>
         <a:prstGeom prst="rect">
           <a:avLst/>
@@ -4988,12 +5815,12 @@
         </a:fontRef>
       </dsp:style>
       <dsp:txBody>
-        <a:bodyPr spcFirstLastPara="0" vert="horz" wrap="square" lIns="7620" tIns="7620" rIns="7620" bIns="7620" numCol="1" spcCol="1270" anchor="ctr" anchorCtr="0">
+        <a:bodyPr spcFirstLastPara="0" vert="horz" wrap="square" lIns="5715" tIns="5715" rIns="5715" bIns="5715" numCol="1" spcCol="1270" anchor="ctr" anchorCtr="0">
           <a:noAutofit/>
         </a:bodyPr>
         <a:lstStyle/>
         <a:p>
-          <a:pPr lvl="0" algn="ctr" defTabSz="533400">
+          <a:pPr lvl="0" algn="ctr" defTabSz="400050">
             <a:lnSpc>
               <a:spcPct val="90000"/>
             </a:lnSpc>
@@ -5005,25 +5832,25 @@
             </a:spcAft>
           </a:pPr>
           <a:r>
-            <a:rPr lang="pt-PT" sz="1200" kern="1200"/>
-            <a:t>Pilot Test</a:t>
+            <a:rPr lang="pt-PT" sz="900" kern="1200"/>
+            <a:t>Integration</a:t>
           </a:r>
         </a:p>
       </dsp:txBody>
       <dsp:txXfrm>
-        <a:off x="4133837" y="2578539"/>
-        <a:ext cx="1065325" cy="532662"/>
+        <a:off x="2958034" y="3794578"/>
+        <a:ext cx="763350" cy="381675"/>
       </dsp:txXfrm>
     </dsp:sp>
-    <dsp:sp modelId="{9AD280D4-A865-4357-9F69-62F0BF4F70EF}">
+    <dsp:sp modelId="{CA5E1B16-2B99-447F-A545-4A35BB623820}">
       <dsp:nvSpPr>
         <dsp:cNvPr id="0" name=""/>
         <dsp:cNvSpPr/>
       </dsp:nvSpPr>
       <dsp:spPr>
         <a:xfrm>
-          <a:off x="4133837" y="3334919"/>
-          <a:ext cx="1065325" cy="532662"/>
+          <a:off x="3690851" y="542703"/>
+          <a:ext cx="763350" cy="381675"/>
         </a:xfrm>
         <a:prstGeom prst="rect">
           <a:avLst/>
@@ -5065,12 +5892,12 @@
         </a:fontRef>
       </dsp:style>
       <dsp:txBody>
-        <a:bodyPr spcFirstLastPara="0" vert="horz" wrap="square" lIns="7620" tIns="7620" rIns="7620" bIns="7620" numCol="1" spcCol="1270" anchor="ctr" anchorCtr="0">
+        <a:bodyPr spcFirstLastPara="0" vert="horz" wrap="square" lIns="5715" tIns="5715" rIns="5715" bIns="5715" numCol="1" spcCol="1270" anchor="ctr" anchorCtr="0">
           <a:noAutofit/>
         </a:bodyPr>
         <a:lstStyle/>
         <a:p>
-          <a:pPr lvl="0" algn="ctr" defTabSz="533400">
+          <a:pPr lvl="0" algn="ctr" defTabSz="400050">
             <a:lnSpc>
               <a:spcPct val="90000"/>
             </a:lnSpc>
@@ -5082,25 +5909,25 @@
             </a:spcAft>
           </a:pPr>
           <a:r>
-            <a:rPr lang="pt-PT" sz="1200" kern="1200"/>
-            <a:t>Deployment</a:t>
+            <a:rPr lang="pt-PT" sz="900" kern="1200"/>
+            <a:t>Transition</a:t>
           </a:r>
         </a:p>
       </dsp:txBody>
       <dsp:txXfrm>
-        <a:off x="4133837" y="3334919"/>
-        <a:ext cx="1065325" cy="532662"/>
+        <a:off x="3690851" y="542703"/>
+        <a:ext cx="763350" cy="381675"/>
       </dsp:txXfrm>
     </dsp:sp>
-    <dsp:sp modelId="{A3BBE6D2-9D99-4CB8-A44B-F63C678F6FEF}">
+    <dsp:sp modelId="{D6E26201-08E8-40B8-84B6-E86764AAD0D3}">
       <dsp:nvSpPr>
         <dsp:cNvPr id="0" name=""/>
         <dsp:cNvSpPr/>
       </dsp:nvSpPr>
       <dsp:spPr>
         <a:xfrm>
-          <a:off x="5156549" y="1065777"/>
-          <a:ext cx="1065325" cy="532662"/>
+          <a:off x="3881689" y="1084683"/>
+          <a:ext cx="763350" cy="381675"/>
         </a:xfrm>
         <a:prstGeom prst="rect">
           <a:avLst/>
@@ -5142,12 +5969,12 @@
         </a:fontRef>
       </dsp:style>
       <dsp:txBody>
-        <a:bodyPr spcFirstLastPara="0" vert="horz" wrap="square" lIns="7620" tIns="7620" rIns="7620" bIns="7620" numCol="1" spcCol="1270" anchor="ctr" anchorCtr="0">
+        <a:bodyPr spcFirstLastPara="0" vert="horz" wrap="square" lIns="5715" tIns="5715" rIns="5715" bIns="5715" numCol="1" spcCol="1270" anchor="ctr" anchorCtr="0">
           <a:noAutofit/>
         </a:bodyPr>
         <a:lstStyle/>
         <a:p>
-          <a:pPr lvl="0" algn="ctr" defTabSz="533400">
+          <a:pPr lvl="0" algn="ctr" defTabSz="400050">
             <a:lnSpc>
               <a:spcPct val="90000"/>
             </a:lnSpc>
@@ -5159,25 +5986,25 @@
             </a:spcAft>
           </a:pPr>
           <a:r>
-            <a:rPr lang="pt-PT" sz="1200" kern="1200"/>
-            <a:t>Operation</a:t>
+            <a:rPr lang="pt-PT" sz="900" kern="1200"/>
+            <a:t>Acceptance Tests</a:t>
           </a:r>
         </a:p>
       </dsp:txBody>
       <dsp:txXfrm>
-        <a:off x="5156549" y="1065777"/>
-        <a:ext cx="1065325" cy="532662"/>
+        <a:off x="3881689" y="1084683"/>
+        <a:ext cx="763350" cy="381675"/>
       </dsp:txXfrm>
     </dsp:sp>
-    <dsp:sp modelId="{A9035A54-8C04-46C8-B7BF-3121F2EEB449}">
+    <dsp:sp modelId="{5E45757A-0146-4DBE-B088-E1A0EC5D03D2}">
       <dsp:nvSpPr>
         <dsp:cNvPr id="0" name=""/>
         <dsp:cNvSpPr/>
       </dsp:nvSpPr>
       <dsp:spPr>
         <a:xfrm>
-          <a:off x="5422880" y="1822158"/>
-          <a:ext cx="1065325" cy="532662"/>
+          <a:off x="3881689" y="1626662"/>
+          <a:ext cx="763350" cy="381675"/>
         </a:xfrm>
         <a:prstGeom prst="rect">
           <a:avLst/>
@@ -5219,12 +6046,12 @@
         </a:fontRef>
       </dsp:style>
       <dsp:txBody>
-        <a:bodyPr spcFirstLastPara="0" vert="horz" wrap="square" lIns="7620" tIns="7620" rIns="7620" bIns="7620" numCol="1" spcCol="1270" anchor="ctr" anchorCtr="0">
+        <a:bodyPr spcFirstLastPara="0" vert="horz" wrap="square" lIns="5715" tIns="5715" rIns="5715" bIns="5715" numCol="1" spcCol="1270" anchor="ctr" anchorCtr="0">
           <a:noAutofit/>
         </a:bodyPr>
         <a:lstStyle/>
         <a:p>
-          <a:pPr lvl="0" algn="ctr" defTabSz="533400">
+          <a:pPr lvl="0" algn="ctr" defTabSz="400050">
             <a:lnSpc>
               <a:spcPct val="90000"/>
             </a:lnSpc>
@@ -5236,14 +6063,322 @@
             </a:spcAft>
           </a:pPr>
           <a:r>
-            <a:rPr lang="pt-PT" sz="1200" kern="1200"/>
+            <a:rPr lang="pt-PT" sz="900" kern="1200"/>
+            <a:t>Pilot Test</a:t>
+          </a:r>
+        </a:p>
+      </dsp:txBody>
+      <dsp:txXfrm>
+        <a:off x="3881689" y="1626662"/>
+        <a:ext cx="763350" cy="381675"/>
+      </dsp:txXfrm>
+    </dsp:sp>
+    <dsp:sp modelId="{9AD280D4-A865-4357-9F69-62F0BF4F70EF}">
+      <dsp:nvSpPr>
+        <dsp:cNvPr id="0" name=""/>
+        <dsp:cNvSpPr/>
+      </dsp:nvSpPr>
+      <dsp:spPr>
+        <a:xfrm>
+          <a:off x="3881689" y="2168641"/>
+          <a:ext cx="763350" cy="381675"/>
+        </a:xfrm>
+        <a:prstGeom prst="rect">
+          <a:avLst/>
+        </a:prstGeom>
+        <a:solidFill>
+          <a:schemeClr val="accent1">
+            <a:hueOff val="0"/>
+            <a:satOff val="0"/>
+            <a:lumOff val="0"/>
+            <a:alphaOff val="0"/>
+          </a:schemeClr>
+        </a:solidFill>
+        <a:ln w="12700" cap="flat" cmpd="sng" algn="ctr">
+          <a:solidFill>
+            <a:schemeClr val="lt1">
+              <a:hueOff val="0"/>
+              <a:satOff val="0"/>
+              <a:lumOff val="0"/>
+              <a:alphaOff val="0"/>
+            </a:schemeClr>
+          </a:solidFill>
+          <a:prstDash val="solid"/>
+          <a:miter lim="800000"/>
+        </a:ln>
+        <a:effectLst/>
+      </dsp:spPr>
+      <dsp:style>
+        <a:lnRef idx="2">
+          <a:scrgbClr r="0" g="0" b="0"/>
+        </a:lnRef>
+        <a:fillRef idx="1">
+          <a:scrgbClr r="0" g="0" b="0"/>
+        </a:fillRef>
+        <a:effectRef idx="0">
+          <a:scrgbClr r="0" g="0" b="0"/>
+        </a:effectRef>
+        <a:fontRef idx="minor">
+          <a:schemeClr val="lt1"/>
+        </a:fontRef>
+      </dsp:style>
+      <dsp:txBody>
+        <a:bodyPr spcFirstLastPara="0" vert="horz" wrap="square" lIns="5715" tIns="5715" rIns="5715" bIns="5715" numCol="1" spcCol="1270" anchor="ctr" anchorCtr="0">
+          <a:noAutofit/>
+        </a:bodyPr>
+        <a:lstStyle/>
+        <a:p>
+          <a:pPr lvl="0" algn="ctr" defTabSz="400050">
+            <a:lnSpc>
+              <a:spcPct val="90000"/>
+            </a:lnSpc>
+            <a:spcBef>
+              <a:spcPct val="0"/>
+            </a:spcBef>
+            <a:spcAft>
+              <a:spcPct val="35000"/>
+            </a:spcAft>
+          </a:pPr>
+          <a:r>
+            <a:rPr lang="pt-PT" sz="900" kern="1200"/>
+            <a:t>Deployment</a:t>
+          </a:r>
+        </a:p>
+      </dsp:txBody>
+      <dsp:txXfrm>
+        <a:off x="3881689" y="2168641"/>
+        <a:ext cx="763350" cy="381675"/>
+      </dsp:txXfrm>
+    </dsp:sp>
+    <dsp:sp modelId="{7EB25621-D008-4DD1-A276-7382FA6EE87C}">
+      <dsp:nvSpPr>
+        <dsp:cNvPr id="0" name=""/>
+        <dsp:cNvSpPr/>
+      </dsp:nvSpPr>
+      <dsp:spPr>
+        <a:xfrm>
+          <a:off x="3881689" y="2710620"/>
+          <a:ext cx="763350" cy="381675"/>
+        </a:xfrm>
+        <a:prstGeom prst="rect">
+          <a:avLst/>
+        </a:prstGeom>
+        <a:solidFill>
+          <a:schemeClr val="accent1">
+            <a:hueOff val="0"/>
+            <a:satOff val="0"/>
+            <a:lumOff val="0"/>
+            <a:alphaOff val="0"/>
+          </a:schemeClr>
+        </a:solidFill>
+        <a:ln w="12700" cap="flat" cmpd="sng" algn="ctr">
+          <a:solidFill>
+            <a:schemeClr val="lt1">
+              <a:hueOff val="0"/>
+              <a:satOff val="0"/>
+              <a:lumOff val="0"/>
+              <a:alphaOff val="0"/>
+            </a:schemeClr>
+          </a:solidFill>
+          <a:prstDash val="solid"/>
+          <a:miter lim="800000"/>
+        </a:ln>
+        <a:effectLst/>
+      </dsp:spPr>
+      <dsp:style>
+        <a:lnRef idx="2">
+          <a:scrgbClr r="0" g="0" b="0"/>
+        </a:lnRef>
+        <a:fillRef idx="1">
+          <a:scrgbClr r="0" g="0" b="0"/>
+        </a:fillRef>
+        <a:effectRef idx="0">
+          <a:scrgbClr r="0" g="0" b="0"/>
+        </a:effectRef>
+        <a:fontRef idx="minor">
+          <a:schemeClr val="lt1"/>
+        </a:fontRef>
+      </dsp:style>
+      <dsp:txBody>
+        <a:bodyPr spcFirstLastPara="0" vert="horz" wrap="square" lIns="5715" tIns="5715" rIns="5715" bIns="5715" numCol="1" spcCol="1270" anchor="ctr" anchorCtr="0">
+          <a:noAutofit/>
+        </a:bodyPr>
+        <a:lstStyle/>
+        <a:p>
+          <a:pPr lvl="0" algn="ctr" defTabSz="400050">
+            <a:lnSpc>
+              <a:spcPct val="90000"/>
+            </a:lnSpc>
+            <a:spcBef>
+              <a:spcPct val="0"/>
+            </a:spcBef>
+            <a:spcAft>
+              <a:spcPct val="35000"/>
+            </a:spcAft>
+          </a:pPr>
+          <a:r>
+            <a:rPr lang="pt-PT" sz="900" kern="1200"/>
             <a:t>Training</a:t>
           </a:r>
         </a:p>
       </dsp:txBody>
       <dsp:txXfrm>
-        <a:off x="5422880" y="1822158"/>
-        <a:ext cx="1065325" cy="532662"/>
+        <a:off x="3881689" y="2710620"/>
+        <a:ext cx="763350" cy="381675"/>
+      </dsp:txXfrm>
+    </dsp:sp>
+    <dsp:sp modelId="{43A39187-8869-4925-A4BF-E980DAFDD5DC}">
+      <dsp:nvSpPr>
+        <dsp:cNvPr id="0" name=""/>
+        <dsp:cNvSpPr/>
+      </dsp:nvSpPr>
+      <dsp:spPr>
+        <a:xfrm>
+          <a:off x="4614505" y="542703"/>
+          <a:ext cx="763350" cy="381675"/>
+        </a:xfrm>
+        <a:prstGeom prst="rect">
+          <a:avLst/>
+        </a:prstGeom>
+        <a:solidFill>
+          <a:schemeClr val="accent1">
+            <a:hueOff val="0"/>
+            <a:satOff val="0"/>
+            <a:lumOff val="0"/>
+            <a:alphaOff val="0"/>
+          </a:schemeClr>
+        </a:solidFill>
+        <a:ln w="12700" cap="flat" cmpd="sng" algn="ctr">
+          <a:solidFill>
+            <a:schemeClr val="lt1">
+              <a:hueOff val="0"/>
+              <a:satOff val="0"/>
+              <a:lumOff val="0"/>
+              <a:alphaOff val="0"/>
+            </a:schemeClr>
+          </a:solidFill>
+          <a:prstDash val="solid"/>
+          <a:miter lim="800000"/>
+        </a:ln>
+        <a:effectLst/>
+      </dsp:spPr>
+      <dsp:style>
+        <a:lnRef idx="2">
+          <a:scrgbClr r="0" g="0" b="0"/>
+        </a:lnRef>
+        <a:fillRef idx="1">
+          <a:scrgbClr r="0" g="0" b="0"/>
+        </a:fillRef>
+        <a:effectRef idx="0">
+          <a:scrgbClr r="0" g="0" b="0"/>
+        </a:effectRef>
+        <a:fontRef idx="minor">
+          <a:schemeClr val="lt1"/>
+        </a:fontRef>
+      </dsp:style>
+      <dsp:txBody>
+        <a:bodyPr spcFirstLastPara="0" vert="horz" wrap="square" lIns="5715" tIns="5715" rIns="5715" bIns="5715" numCol="1" spcCol="1270" anchor="ctr" anchorCtr="0">
+          <a:noAutofit/>
+        </a:bodyPr>
+        <a:lstStyle/>
+        <a:p>
+          <a:pPr lvl="0" algn="ctr" defTabSz="400050">
+            <a:lnSpc>
+              <a:spcPct val="90000"/>
+            </a:lnSpc>
+            <a:spcBef>
+              <a:spcPct val="0"/>
+            </a:spcBef>
+            <a:spcAft>
+              <a:spcPct val="35000"/>
+            </a:spcAft>
+          </a:pPr>
+          <a:r>
+            <a:rPr lang="pt-PT" sz="900" kern="1200"/>
+            <a:t>Operation</a:t>
+          </a:r>
+        </a:p>
+      </dsp:txBody>
+      <dsp:txXfrm>
+        <a:off x="4614505" y="542703"/>
+        <a:ext cx="763350" cy="381675"/>
+      </dsp:txXfrm>
+    </dsp:sp>
+    <dsp:sp modelId="{D48E27A8-84C3-4786-A8FF-21D27492781E}">
+      <dsp:nvSpPr>
+        <dsp:cNvPr id="0" name=""/>
+        <dsp:cNvSpPr/>
+      </dsp:nvSpPr>
+      <dsp:spPr>
+        <a:xfrm>
+          <a:off x="4805343" y="1084683"/>
+          <a:ext cx="763350" cy="381675"/>
+        </a:xfrm>
+        <a:prstGeom prst="rect">
+          <a:avLst/>
+        </a:prstGeom>
+        <a:solidFill>
+          <a:schemeClr val="accent1">
+            <a:hueOff val="0"/>
+            <a:satOff val="0"/>
+            <a:lumOff val="0"/>
+            <a:alphaOff val="0"/>
+          </a:schemeClr>
+        </a:solidFill>
+        <a:ln w="12700" cap="flat" cmpd="sng" algn="ctr">
+          <a:solidFill>
+            <a:schemeClr val="lt1">
+              <a:hueOff val="0"/>
+              <a:satOff val="0"/>
+              <a:lumOff val="0"/>
+              <a:alphaOff val="0"/>
+            </a:schemeClr>
+          </a:solidFill>
+          <a:prstDash val="solid"/>
+          <a:miter lim="800000"/>
+        </a:ln>
+        <a:effectLst/>
+      </dsp:spPr>
+      <dsp:style>
+        <a:lnRef idx="2">
+          <a:scrgbClr r="0" g="0" b="0"/>
+        </a:lnRef>
+        <a:fillRef idx="1">
+          <a:scrgbClr r="0" g="0" b="0"/>
+        </a:fillRef>
+        <a:effectRef idx="0">
+          <a:scrgbClr r="0" g="0" b="0"/>
+        </a:effectRef>
+        <a:fontRef idx="minor">
+          <a:schemeClr val="lt1"/>
+        </a:fontRef>
+      </dsp:style>
+      <dsp:txBody>
+        <a:bodyPr spcFirstLastPara="0" vert="horz" wrap="square" lIns="5715" tIns="5715" rIns="5715" bIns="5715" numCol="1" spcCol="1270" anchor="ctr" anchorCtr="0">
+          <a:noAutofit/>
+        </a:bodyPr>
+        <a:lstStyle/>
+        <a:p>
+          <a:pPr lvl="0" algn="ctr" defTabSz="400050">
+            <a:lnSpc>
+              <a:spcPct val="90000"/>
+            </a:lnSpc>
+            <a:spcBef>
+              <a:spcPct val="0"/>
+            </a:spcBef>
+            <a:spcAft>
+              <a:spcPct val="35000"/>
+            </a:spcAft>
+          </a:pPr>
+          <a:r>
+            <a:rPr lang="pt-PT" sz="900" kern="1200"/>
+            <a:t>Waranty</a:t>
+          </a:r>
+        </a:p>
+      </dsp:txBody>
+      <dsp:txXfrm>
+        <a:off x="4805343" y="1084683"/>
+        <a:ext cx="763350" cy="381675"/>
       </dsp:txXfrm>
     </dsp:sp>
   </dsp:spTree>

</xml_diff>

<commit_message>
wbs sem o Support
</commit_message>
<xml_diff>
--- a/wbs corrigido.docx
+++ b/wbs corrigido.docx
@@ -1,12 +1,12 @@
 
 <file path=word/document.xml><?xml version="1.0" encoding="utf-8"?>
-<w:document xmlns:wpc="http://schemas.microsoft.com/office/word/2010/wordprocessingCanvas" xmlns:mc="http://schemas.openxmlformats.org/markup-compatibility/2006" xmlns:o="urn:schemas-microsoft-com:office:office" xmlns:r="http://schemas.openxmlformats.org/officeDocument/2006/relationships" xmlns:m="http://schemas.openxmlformats.org/officeDocument/2006/math" xmlns:v="urn:schemas-microsoft-com:vml" xmlns:wp14="http://schemas.microsoft.com/office/word/2010/wordprocessingDrawing" xmlns:wp="http://schemas.openxmlformats.org/drawingml/2006/wordprocessingDrawing" xmlns:w10="urn:schemas-microsoft-com:office:word" xmlns:w="http://schemas.openxmlformats.org/wordprocessingml/2006/main" xmlns:w14="http://schemas.microsoft.com/office/word/2010/wordml" xmlns:w15="http://schemas.microsoft.com/office/word/2012/wordml" xmlns:wpg="http://schemas.microsoft.com/office/word/2010/wordprocessingGroup" xmlns:wpi="http://schemas.microsoft.com/office/word/2010/wordprocessingInk" xmlns:wne="http://schemas.microsoft.com/office/word/2006/wordml" xmlns:wps="http://schemas.microsoft.com/office/word/2010/wordprocessingShape" mc:Ignorable="w14 w15 wp14">
+<w:document xmlns:wpc="http://schemas.microsoft.com/office/word/2010/wordprocessingCanvas" xmlns:mc="http://schemas.openxmlformats.org/markup-compatibility/2006" xmlns:o="urn:schemas-microsoft-com:office:office" xmlns:r="http://schemas.openxmlformats.org/officeDocument/2006/relationships" xmlns:m="http://schemas.openxmlformats.org/officeDocument/2006/math" xmlns:v="urn:schemas-microsoft-com:vml" xmlns:wp14="http://schemas.microsoft.com/office/word/2010/wordprocessingDrawing" xmlns:wp="http://schemas.openxmlformats.org/drawingml/2006/wordprocessingDrawing" xmlns:w10="urn:schemas-microsoft-com:office:word" xmlns:w="http://schemas.openxmlformats.org/wordprocessingml/2006/main" xmlns:w14="http://schemas.microsoft.com/office/word/2010/wordml" xmlns:wpg="http://schemas.microsoft.com/office/word/2010/wordprocessingGroup" xmlns:wpi="http://schemas.microsoft.com/office/word/2010/wordprocessingInk" xmlns:wne="http://schemas.microsoft.com/office/word/2006/wordml" xmlns:wps="http://schemas.microsoft.com/office/word/2010/wordprocessingShape" mc:Ignorable="w14 wp14">
   <w:body>
     <w:p>
       <w:r>
         <w:rPr>
           <w:noProof/>
-          <w:lang w:eastAsia="pt-PT"/>
+          <w:lang w:val="en-US"/>
         </w:rPr>
         <w:drawing>
           <wp:inline distT="0" distB="0" distL="0" distR="0" wp14:anchorId="304956AE" wp14:editId="088F2103">
@@ -16,12 +16,14 @@
             <wp:cNvGraphicFramePr/>
             <a:graphic xmlns:a="http://schemas.openxmlformats.org/drawingml/2006/main">
               <a:graphicData uri="http://schemas.openxmlformats.org/drawingml/2006/diagram">
-                <dgm:relIds xmlns:dgm="http://schemas.openxmlformats.org/drawingml/2006/diagram" xmlns:r="http://schemas.openxmlformats.org/officeDocument/2006/relationships" r:dm="rId4" r:lo="rId5" r:qs="rId6" r:cs="rId7"/>
+                <dgm:relIds xmlns:dgm="http://schemas.openxmlformats.org/drawingml/2006/diagram" xmlns:r="http://schemas.openxmlformats.org/officeDocument/2006/relationships" r:dm="rId5" r:lo="rId6" r:qs="rId7" r:cs="rId8"/>
               </a:graphicData>
             </a:graphic>
           </wp:inline>
         </w:drawing>
       </w:r>
+      <w:bookmarkStart w:id="0" w:name="_GoBack"/>
+      <w:bookmarkEnd w:id="0"/>
     </w:p>
     <w:p>
       <w:pPr>
@@ -43,8 +45,6 @@
           <w:lang w:val="en-GB"/>
         </w:rPr>
       </w:pPr>
-      <w:bookmarkStart w:id="0" w:name="_GoBack"/>
-      <w:bookmarkEnd w:id="0"/>
     </w:p>
     <w:p>
       <w:pPr>
@@ -343,7 +343,7 @@
 </file>
 
 <file path=word/styles.xml><?xml version="1.0" encoding="utf-8"?>
-<w:styles xmlns:mc="http://schemas.openxmlformats.org/markup-compatibility/2006" xmlns:r="http://schemas.openxmlformats.org/officeDocument/2006/relationships" xmlns:w="http://schemas.openxmlformats.org/wordprocessingml/2006/main" xmlns:w14="http://schemas.microsoft.com/office/word/2010/wordml" xmlns:w15="http://schemas.microsoft.com/office/word/2012/wordml" mc:Ignorable="w14 w15">
+<w:styles xmlns:mc="http://schemas.openxmlformats.org/markup-compatibility/2006" xmlns:r="http://schemas.openxmlformats.org/officeDocument/2006/relationships" xmlns:w="http://schemas.openxmlformats.org/wordprocessingml/2006/main" xmlns:w14="http://schemas.microsoft.com/office/word/2010/wordml" mc:Ignorable="w14">
   <w:docDefaults>
     <w:rPrDefault>
       <w:rPr>
@@ -359,390 +359,156 @@
       </w:pPr>
     </w:pPrDefault>
   </w:docDefaults>
-  <w:latentStyles w:defLockedState="0" w:defUIPriority="99" w:defSemiHidden="0" w:defUnhideWhenUsed="0" w:defQFormat="0" w:count="371">
-    <w:lsdException w:name="Normal" w:uiPriority="0" w:qFormat="1"/>
-    <w:lsdException w:name="heading 1" w:uiPriority="9" w:qFormat="1"/>
-    <w:lsdException w:name="heading 2" w:semiHidden="1" w:uiPriority="9" w:unhideWhenUsed="1" w:qFormat="1"/>
-    <w:lsdException w:name="heading 3" w:semiHidden="1" w:uiPriority="9" w:unhideWhenUsed="1" w:qFormat="1"/>
-    <w:lsdException w:name="heading 4" w:semiHidden="1" w:uiPriority="9" w:unhideWhenUsed="1" w:qFormat="1"/>
-    <w:lsdException w:name="heading 5" w:semiHidden="1" w:uiPriority="9" w:unhideWhenUsed="1" w:qFormat="1"/>
-    <w:lsdException w:name="heading 6" w:semiHidden="1" w:uiPriority="9" w:unhideWhenUsed="1" w:qFormat="1"/>
-    <w:lsdException w:name="heading 7" w:semiHidden="1" w:uiPriority="9" w:unhideWhenUsed="1" w:qFormat="1"/>
-    <w:lsdException w:name="heading 8" w:semiHidden="1" w:uiPriority="9" w:unhideWhenUsed="1" w:qFormat="1"/>
-    <w:lsdException w:name="heading 9" w:semiHidden="1" w:uiPriority="9" w:unhideWhenUsed="1" w:qFormat="1"/>
-    <w:lsdException w:name="index 1" w:semiHidden="1" w:unhideWhenUsed="1"/>
-    <w:lsdException w:name="index 2" w:semiHidden="1" w:unhideWhenUsed="1"/>
-    <w:lsdException w:name="index 3" w:semiHidden="1" w:unhideWhenUsed="1"/>
-    <w:lsdException w:name="index 4" w:semiHidden="1" w:unhideWhenUsed="1"/>
-    <w:lsdException w:name="index 5" w:semiHidden="1" w:unhideWhenUsed="1"/>
-    <w:lsdException w:name="index 6" w:semiHidden="1" w:unhideWhenUsed="1"/>
-    <w:lsdException w:name="index 7" w:semiHidden="1" w:unhideWhenUsed="1"/>
-    <w:lsdException w:name="index 8" w:semiHidden="1" w:unhideWhenUsed="1"/>
-    <w:lsdException w:name="index 9" w:semiHidden="1" w:unhideWhenUsed="1"/>
-    <w:lsdException w:name="toc 1" w:semiHidden="1" w:uiPriority="39" w:unhideWhenUsed="1"/>
-    <w:lsdException w:name="toc 2" w:semiHidden="1" w:uiPriority="39" w:unhideWhenUsed="1"/>
-    <w:lsdException w:name="toc 3" w:semiHidden="1" w:uiPriority="39" w:unhideWhenUsed="1"/>
-    <w:lsdException w:name="toc 4" w:semiHidden="1" w:uiPriority="39" w:unhideWhenUsed="1"/>
-    <w:lsdException w:name="toc 5" w:semiHidden="1" w:uiPriority="39" w:unhideWhenUsed="1"/>
-    <w:lsdException w:name="toc 6" w:semiHidden="1" w:uiPriority="39" w:unhideWhenUsed="1"/>
-    <w:lsdException w:name="toc 7" w:semiHidden="1" w:uiPriority="39" w:unhideWhenUsed="1"/>
-    <w:lsdException w:name="toc 8" w:semiHidden="1" w:uiPriority="39" w:unhideWhenUsed="1"/>
-    <w:lsdException w:name="toc 9" w:semiHidden="1" w:uiPriority="39" w:unhideWhenUsed="1"/>
-    <w:lsdException w:name="Normal Indent" w:semiHidden="1" w:unhideWhenUsed="1"/>
-    <w:lsdException w:name="footnote text" w:semiHidden="1" w:unhideWhenUsed="1"/>
-    <w:lsdException w:name="annotation text" w:semiHidden="1" w:unhideWhenUsed="1"/>
-    <w:lsdException w:name="header" w:semiHidden="1" w:unhideWhenUsed="1"/>
-    <w:lsdException w:name="footer" w:semiHidden="1" w:unhideWhenUsed="1"/>
-    <w:lsdException w:name="index heading" w:semiHidden="1" w:unhideWhenUsed="1"/>
-    <w:lsdException w:name="caption" w:semiHidden="1" w:uiPriority="35" w:unhideWhenUsed="1" w:qFormat="1"/>
-    <w:lsdException w:name="table of figures" w:semiHidden="1" w:unhideWhenUsed="1"/>
-    <w:lsdException w:name="envelope address" w:semiHidden="1" w:unhideWhenUsed="1"/>
-    <w:lsdException w:name="envelope return" w:semiHidden="1" w:unhideWhenUsed="1"/>
-    <w:lsdException w:name="footnote reference" w:semiHidden="1" w:unhideWhenUsed="1"/>
-    <w:lsdException w:name="annotation reference" w:semiHidden="1" w:unhideWhenUsed="1"/>
-    <w:lsdException w:name="line number" w:semiHidden="1" w:unhideWhenUsed="1"/>
-    <w:lsdException w:name="page number" w:semiHidden="1" w:unhideWhenUsed="1"/>
-    <w:lsdException w:name="endnote reference" w:semiHidden="1" w:unhideWhenUsed="1"/>
-    <w:lsdException w:name="endnote text" w:semiHidden="1" w:unhideWhenUsed="1"/>
-    <w:lsdException w:name="table of authorities" w:semiHidden="1" w:unhideWhenUsed="1"/>
-    <w:lsdException w:name="macro" w:semiHidden="1" w:unhideWhenUsed="1"/>
-    <w:lsdException w:name="toa heading" w:semiHidden="1" w:unhideWhenUsed="1"/>
-    <w:lsdException w:name="List" w:semiHidden="1" w:unhideWhenUsed="1"/>
-    <w:lsdException w:name="List Bullet" w:semiHidden="1" w:unhideWhenUsed="1"/>
-    <w:lsdException w:name="List Number" w:semiHidden="1" w:unhideWhenUsed="1"/>
-    <w:lsdException w:name="List 2" w:semiHidden="1" w:unhideWhenUsed="1"/>
-    <w:lsdException w:name="List 3" w:semiHidden="1" w:unhideWhenUsed="1"/>
-    <w:lsdException w:name="List 4" w:semiHidden="1" w:unhideWhenUsed="1"/>
-    <w:lsdException w:name="List 5" w:semiHidden="1" w:unhideWhenUsed="1"/>
-    <w:lsdException w:name="List Bullet 2" w:semiHidden="1" w:unhideWhenUsed="1"/>
-    <w:lsdException w:name="List Bullet 3" w:semiHidden="1" w:unhideWhenUsed="1"/>
-    <w:lsdException w:name="List Bullet 4" w:semiHidden="1" w:unhideWhenUsed="1"/>
-    <w:lsdException w:name="List Bullet 5" w:semiHidden="1" w:unhideWhenUsed="1"/>
-    <w:lsdException w:name="List Number 2" w:semiHidden="1" w:unhideWhenUsed="1"/>
-    <w:lsdException w:name="List Number 3" w:semiHidden="1" w:unhideWhenUsed="1"/>
-    <w:lsdException w:name="List Number 4" w:semiHidden="1" w:unhideWhenUsed="1"/>
-    <w:lsdException w:name="List Number 5" w:semiHidden="1" w:unhideWhenUsed="1"/>
-    <w:lsdException w:name="Title" w:uiPriority="10" w:qFormat="1"/>
-    <w:lsdException w:name="Closing" w:semiHidden="1" w:unhideWhenUsed="1"/>
-    <w:lsdException w:name="Signature" w:semiHidden="1" w:unhideWhenUsed="1"/>
-    <w:lsdException w:name="Default Paragraph Font" w:semiHidden="1" w:uiPriority="1" w:unhideWhenUsed="1"/>
-    <w:lsdException w:name="Body Text" w:semiHidden="1" w:unhideWhenUsed="1"/>
-    <w:lsdException w:name="Body Text Indent" w:semiHidden="1" w:unhideWhenUsed="1"/>
-    <w:lsdException w:name="List Continue" w:semiHidden="1" w:unhideWhenUsed="1"/>
-    <w:lsdException w:name="List Continue 2" w:semiHidden="1" w:unhideWhenUsed="1"/>
-    <w:lsdException w:name="List Continue 3" w:semiHidden="1" w:unhideWhenUsed="1"/>
-    <w:lsdException w:name="List Continue 4" w:semiHidden="1" w:unhideWhenUsed="1"/>
-    <w:lsdException w:name="List Continue 5" w:semiHidden="1" w:unhideWhenUsed="1"/>
-    <w:lsdException w:name="Message Header" w:semiHidden="1" w:unhideWhenUsed="1"/>
-    <w:lsdException w:name="Subtitle" w:uiPriority="11" w:qFormat="1"/>
-    <w:lsdException w:name="Salutation" w:semiHidden="1" w:unhideWhenUsed="1"/>
-    <w:lsdException w:name="Date" w:semiHidden="1" w:unhideWhenUsed="1"/>
-    <w:lsdException w:name="Body Text First Indent" w:semiHidden="1" w:unhideWhenUsed="1"/>
-    <w:lsdException w:name="Body Text First Indent 2" w:semiHidden="1" w:unhideWhenUsed="1"/>
-    <w:lsdException w:name="Note Heading" w:semiHidden="1" w:unhideWhenUsed="1"/>
-    <w:lsdException w:name="Body Text 2" w:semiHidden="1" w:unhideWhenUsed="1"/>
-    <w:lsdException w:name="Body Text 3" w:semiHidden="1" w:unhideWhenUsed="1"/>
-    <w:lsdException w:name="Body Text Indent 2" w:semiHidden="1" w:unhideWhenUsed="1"/>
-    <w:lsdException w:name="Body Text Indent 3" w:semiHidden="1" w:unhideWhenUsed="1"/>
-    <w:lsdException w:name="Block Text" w:semiHidden="1" w:unhideWhenUsed="1"/>
-    <w:lsdException w:name="Hyperlink" w:semiHidden="1" w:unhideWhenUsed="1"/>
-    <w:lsdException w:name="FollowedHyperlink" w:semiHidden="1" w:unhideWhenUsed="1"/>
-    <w:lsdException w:name="Strong" w:uiPriority="22" w:qFormat="1"/>
-    <w:lsdException w:name="Emphasis" w:uiPriority="20" w:qFormat="1"/>
-    <w:lsdException w:name="Document Map" w:semiHidden="1" w:unhideWhenUsed="1"/>
-    <w:lsdException w:name="Plain Text" w:semiHidden="1" w:unhideWhenUsed="1"/>
-    <w:lsdException w:name="E-mail Signature" w:semiHidden="1" w:unhideWhenUsed="1"/>
-    <w:lsdException w:name="HTML Top of Form" w:semiHidden="1" w:unhideWhenUsed="1"/>
-    <w:lsdException w:name="HTML Bottom of Form" w:semiHidden="1" w:unhideWhenUsed="1"/>
-    <w:lsdException w:name="Normal (Web)" w:semiHidden="1" w:unhideWhenUsed="1"/>
-    <w:lsdException w:name="HTML Acronym" w:semiHidden="1" w:unhideWhenUsed="1"/>
-    <w:lsdException w:name="HTML Address" w:semiHidden="1" w:unhideWhenUsed="1"/>
-    <w:lsdException w:name="HTML Cite" w:semiHidden="1" w:unhideWhenUsed="1"/>
-    <w:lsdException w:name="HTML Code" w:semiHidden="1" w:unhideWhenUsed="1"/>
-    <w:lsdException w:name="HTML Definition" w:semiHidden="1" w:unhideWhenUsed="1"/>
-    <w:lsdException w:name="HTML Keyboard" w:semiHidden="1" w:unhideWhenUsed="1"/>
-    <w:lsdException w:name="HTML Preformatted" w:semiHidden="1" w:unhideWhenUsed="1"/>
-    <w:lsdException w:name="HTML Sample" w:semiHidden="1" w:unhideWhenUsed="1"/>
-    <w:lsdException w:name="HTML Typewriter" w:semiHidden="1" w:unhideWhenUsed="1"/>
-    <w:lsdException w:name="HTML Variable" w:semiHidden="1" w:unhideWhenUsed="1"/>
-    <w:lsdException w:name="Normal Table" w:semiHidden="1" w:unhideWhenUsed="1"/>
-    <w:lsdException w:name="annotation subject" w:semiHidden="1" w:unhideWhenUsed="1"/>
-    <w:lsdException w:name="No List" w:semiHidden="1" w:unhideWhenUsed="1"/>
-    <w:lsdException w:name="Outline List 1" w:semiHidden="1" w:unhideWhenUsed="1"/>
-    <w:lsdException w:name="Outline List 2" w:semiHidden="1" w:unhideWhenUsed="1"/>
-    <w:lsdException w:name="Outline List 3" w:semiHidden="1" w:unhideWhenUsed="1"/>
-    <w:lsdException w:name="Table Simple 1" w:semiHidden="1" w:unhideWhenUsed="1"/>
-    <w:lsdException w:name="Table Simple 2" w:semiHidden="1" w:unhideWhenUsed="1"/>
-    <w:lsdException w:name="Table Simple 3" w:semiHidden="1" w:unhideWhenUsed="1"/>
-    <w:lsdException w:name="Table Classic 1" w:semiHidden="1" w:unhideWhenUsed="1"/>
-    <w:lsdException w:name="Table Classic 2" w:semiHidden="1" w:unhideWhenUsed="1"/>
-    <w:lsdException w:name="Table Classic 3" w:semiHidden="1" w:unhideWhenUsed="1"/>
-    <w:lsdException w:name="Table Classic 4" w:semiHidden="1" w:unhideWhenUsed="1"/>
-    <w:lsdException w:name="Table Colorful 1" w:semiHidden="1" w:unhideWhenUsed="1"/>
-    <w:lsdException w:name="Table Colorful 2" w:semiHidden="1" w:unhideWhenUsed="1"/>
-    <w:lsdException w:name="Table Colorful 3" w:semiHidden="1" w:unhideWhenUsed="1"/>
-    <w:lsdException w:name="Table Columns 1" w:semiHidden="1" w:unhideWhenUsed="1"/>
-    <w:lsdException w:name="Table Columns 2" w:semiHidden="1" w:unhideWhenUsed="1"/>
-    <w:lsdException w:name="Table Columns 3" w:semiHidden="1" w:unhideWhenUsed="1"/>
-    <w:lsdException w:name="Table Columns 4" w:semiHidden="1" w:unhideWhenUsed="1"/>
-    <w:lsdException w:name="Table Columns 5" w:semiHidden="1" w:unhideWhenUsed="1"/>
-    <w:lsdException w:name="Table Grid 1" w:semiHidden="1" w:unhideWhenUsed="1"/>
-    <w:lsdException w:name="Table Grid 2" w:semiHidden="1" w:unhideWhenUsed="1"/>
-    <w:lsdException w:name="Table Grid 3" w:semiHidden="1" w:unhideWhenUsed="1"/>
-    <w:lsdException w:name="Table Grid 4" w:semiHidden="1" w:unhideWhenUsed="1"/>
-    <w:lsdException w:name="Table Grid 5" w:semiHidden="1" w:unhideWhenUsed="1"/>
-    <w:lsdException w:name="Table Grid 6" w:semiHidden="1" w:unhideWhenUsed="1"/>
-    <w:lsdException w:name="Table Grid 7" w:semiHidden="1" w:unhideWhenUsed="1"/>
-    <w:lsdException w:name="Table Grid 8" w:semiHidden="1" w:unhideWhenUsed="1"/>
-    <w:lsdException w:name="Table List 1" w:semiHidden="1" w:unhideWhenUsed="1"/>
-    <w:lsdException w:name="Table List 2" w:semiHidden="1" w:unhideWhenUsed="1"/>
-    <w:lsdException w:name="Table List 3" w:semiHidden="1" w:unhideWhenUsed="1"/>
-    <w:lsdException w:name="Table List 4" w:semiHidden="1" w:unhideWhenUsed="1"/>
-    <w:lsdException w:name="Table List 5" w:semiHidden="1" w:unhideWhenUsed="1"/>
-    <w:lsdException w:name="Table List 6" w:semiHidden="1" w:unhideWhenUsed="1"/>
-    <w:lsdException w:name="Table List 7" w:semiHidden="1" w:unhideWhenUsed="1"/>
-    <w:lsdException w:name="Table List 8" w:semiHidden="1" w:unhideWhenUsed="1"/>
-    <w:lsdException w:name="Table 3D effects 1" w:semiHidden="1" w:unhideWhenUsed="1"/>
-    <w:lsdException w:name="Table 3D effects 2" w:semiHidden="1" w:unhideWhenUsed="1"/>
-    <w:lsdException w:name="Table 3D effects 3" w:semiHidden="1" w:unhideWhenUsed="1"/>
-    <w:lsdException w:name="Table Contemporary" w:semiHidden="1" w:unhideWhenUsed="1"/>
-    <w:lsdException w:name="Table Elegant" w:semiHidden="1" w:unhideWhenUsed="1"/>
-    <w:lsdException w:name="Table Professional" w:semiHidden="1" w:unhideWhenUsed="1"/>
-    <w:lsdException w:name="Table Subtle 1" w:semiHidden="1" w:unhideWhenUsed="1"/>
-    <w:lsdException w:name="Table Subtle 2" w:semiHidden="1" w:unhideWhenUsed="1"/>
-    <w:lsdException w:name="Table Web 1" w:semiHidden="1" w:unhideWhenUsed="1"/>
-    <w:lsdException w:name="Table Web 2" w:semiHidden="1" w:unhideWhenUsed="1"/>
-    <w:lsdException w:name="Table Web 3" w:semiHidden="1" w:unhideWhenUsed="1"/>
-    <w:lsdException w:name="Balloon Text" w:semiHidden="1" w:unhideWhenUsed="1"/>
-    <w:lsdException w:name="Table Grid" w:uiPriority="39"/>
-    <w:lsdException w:name="Table Theme" w:semiHidden="1" w:unhideWhenUsed="1"/>
-    <w:lsdException w:name="Placeholder Text" w:semiHidden="1"/>
-    <w:lsdException w:name="No Spacing" w:uiPriority="1" w:qFormat="1"/>
-    <w:lsdException w:name="Light Shading" w:uiPriority="60"/>
-    <w:lsdException w:name="Light List" w:uiPriority="61"/>
-    <w:lsdException w:name="Light Grid" w:uiPriority="62"/>
-    <w:lsdException w:name="Medium Shading 1" w:uiPriority="63"/>
-    <w:lsdException w:name="Medium Shading 2" w:uiPriority="64"/>
-    <w:lsdException w:name="Medium List 1" w:uiPriority="65"/>
-    <w:lsdException w:name="Medium List 2" w:uiPriority="66"/>
-    <w:lsdException w:name="Medium Grid 1" w:uiPriority="67"/>
-    <w:lsdException w:name="Medium Grid 2" w:uiPriority="68"/>
-    <w:lsdException w:name="Medium Grid 3" w:uiPriority="69"/>
-    <w:lsdException w:name="Dark List" w:uiPriority="70"/>
-    <w:lsdException w:name="Colorful Shading" w:uiPriority="71"/>
-    <w:lsdException w:name="Colorful List" w:uiPriority="72"/>
-    <w:lsdException w:name="Colorful Grid" w:uiPriority="73"/>
-    <w:lsdException w:name="Light Shading Accent 1" w:uiPriority="60"/>
-    <w:lsdException w:name="Light List Accent 1" w:uiPriority="61"/>
-    <w:lsdException w:name="Light Grid Accent 1" w:uiPriority="62"/>
-    <w:lsdException w:name="Medium Shading 1 Accent 1" w:uiPriority="63"/>
-    <w:lsdException w:name="Medium Shading 2 Accent 1" w:uiPriority="64"/>
-    <w:lsdException w:name="Medium List 1 Accent 1" w:uiPriority="65"/>
-    <w:lsdException w:name="Revision" w:semiHidden="1"/>
-    <w:lsdException w:name="List Paragraph" w:uiPriority="34" w:qFormat="1"/>
-    <w:lsdException w:name="Quote" w:uiPriority="29" w:qFormat="1"/>
-    <w:lsdException w:name="Intense Quote" w:uiPriority="30" w:qFormat="1"/>
-    <w:lsdException w:name="Medium List 2 Accent 1" w:uiPriority="66"/>
-    <w:lsdException w:name="Medium Grid 1 Accent 1" w:uiPriority="67"/>
-    <w:lsdException w:name="Medium Grid 2 Accent 1" w:uiPriority="68"/>
-    <w:lsdException w:name="Medium Grid 3 Accent 1" w:uiPriority="69"/>
-    <w:lsdException w:name="Dark List Accent 1" w:uiPriority="70"/>
-    <w:lsdException w:name="Colorful Shading Accent 1" w:uiPriority="71"/>
-    <w:lsdException w:name="Colorful List Accent 1" w:uiPriority="72"/>
-    <w:lsdException w:name="Colorful Grid Accent 1" w:uiPriority="73"/>
-    <w:lsdException w:name="Light Shading Accent 2" w:uiPriority="60"/>
-    <w:lsdException w:name="Light List Accent 2" w:uiPriority="61"/>
-    <w:lsdException w:name="Light Grid Accent 2" w:uiPriority="62"/>
-    <w:lsdException w:name="Medium Shading 1 Accent 2" w:uiPriority="63"/>
-    <w:lsdException w:name="Medium Shading 2 Accent 2" w:uiPriority="64"/>
-    <w:lsdException w:name="Medium List 1 Accent 2" w:uiPriority="65"/>
-    <w:lsdException w:name="Medium List 2 Accent 2" w:uiPriority="66"/>
-    <w:lsdException w:name="Medium Grid 1 Accent 2" w:uiPriority="67"/>
-    <w:lsdException w:name="Medium Grid 2 Accent 2" w:uiPriority="68"/>
-    <w:lsdException w:name="Medium Grid 3 Accent 2" w:uiPriority="69"/>
-    <w:lsdException w:name="Dark List Accent 2" w:uiPriority="70"/>
-    <w:lsdException w:name="Colorful Shading Accent 2" w:uiPriority="71"/>
-    <w:lsdException w:name="Colorful List Accent 2" w:uiPriority="72"/>
-    <w:lsdException w:name="Colorful Grid Accent 2" w:uiPriority="73"/>
-    <w:lsdException w:name="Light Shading Accent 3" w:uiPriority="60"/>
-    <w:lsdException w:name="Light List Accent 3" w:uiPriority="61"/>
-    <w:lsdException w:name="Light Grid Accent 3" w:uiPriority="62"/>
-    <w:lsdException w:name="Medium Shading 1 Accent 3" w:uiPriority="63"/>
-    <w:lsdException w:name="Medium Shading 2 Accent 3" w:uiPriority="64"/>
-    <w:lsdException w:name="Medium List 1 Accent 3" w:uiPriority="65"/>
-    <w:lsdException w:name="Medium List 2 Accent 3" w:uiPriority="66"/>
-    <w:lsdException w:name="Medium Grid 1 Accent 3" w:uiPriority="67"/>
-    <w:lsdException w:name="Medium Grid 2 Accent 3" w:uiPriority="68"/>
-    <w:lsdException w:name="Medium Grid 3 Accent 3" w:uiPriority="69"/>
-    <w:lsdException w:name="Dark List Accent 3" w:uiPriority="70"/>
-    <w:lsdException w:name="Colorful Shading Accent 3" w:uiPriority="71"/>
-    <w:lsdException w:name="Colorful List Accent 3" w:uiPriority="72"/>
-    <w:lsdException w:name="Colorful Grid Accent 3" w:uiPriority="73"/>
-    <w:lsdException w:name="Light Shading Accent 4" w:uiPriority="60"/>
-    <w:lsdException w:name="Light List Accent 4" w:uiPriority="61"/>
-    <w:lsdException w:name="Light Grid Accent 4" w:uiPriority="62"/>
-    <w:lsdException w:name="Medium Shading 1 Accent 4" w:uiPriority="63"/>
-    <w:lsdException w:name="Medium Shading 2 Accent 4" w:uiPriority="64"/>
-    <w:lsdException w:name="Medium List 1 Accent 4" w:uiPriority="65"/>
-    <w:lsdException w:name="Medium List 2 Accent 4" w:uiPriority="66"/>
-    <w:lsdException w:name="Medium Grid 1 Accent 4" w:uiPriority="67"/>
-    <w:lsdException w:name="Medium Grid 2 Accent 4" w:uiPriority="68"/>
-    <w:lsdException w:name="Medium Grid 3 Accent 4" w:uiPriority="69"/>
-    <w:lsdException w:name="Dark List Accent 4" w:uiPriority="70"/>
-    <w:lsdException w:name="Colorful Shading Accent 4" w:uiPriority="71"/>
-    <w:lsdException w:name="Colorful List Accent 4" w:uiPriority="72"/>
-    <w:lsdException w:name="Colorful Grid Accent 4" w:uiPriority="73"/>
-    <w:lsdException w:name="Light Shading Accent 5" w:uiPriority="60"/>
-    <w:lsdException w:name="Light List Accent 5" w:uiPriority="61"/>
-    <w:lsdException w:name="Light Grid Accent 5" w:uiPriority="62"/>
-    <w:lsdException w:name="Medium Shading 1 Accent 5" w:uiPriority="63"/>
-    <w:lsdException w:name="Medium Shading 2 Accent 5" w:uiPriority="64"/>
-    <w:lsdException w:name="Medium List 1 Accent 5" w:uiPriority="65"/>
-    <w:lsdException w:name="Medium List 2 Accent 5" w:uiPriority="66"/>
-    <w:lsdException w:name="Medium Grid 1 Accent 5" w:uiPriority="67"/>
-    <w:lsdException w:name="Medium Grid 2 Accent 5" w:uiPriority="68"/>
-    <w:lsdException w:name="Medium Grid 3 Accent 5" w:uiPriority="69"/>
-    <w:lsdException w:name="Dark List Accent 5" w:uiPriority="70"/>
-    <w:lsdException w:name="Colorful Shading Accent 5" w:uiPriority="71"/>
-    <w:lsdException w:name="Colorful List Accent 5" w:uiPriority="72"/>
-    <w:lsdException w:name="Colorful Grid Accent 5" w:uiPriority="73"/>
-    <w:lsdException w:name="Light Shading Accent 6" w:uiPriority="60"/>
-    <w:lsdException w:name="Light List Accent 6" w:uiPriority="61"/>
-    <w:lsdException w:name="Light Grid Accent 6" w:uiPriority="62"/>
-    <w:lsdException w:name="Medium Shading 1 Accent 6" w:uiPriority="63"/>
-    <w:lsdException w:name="Medium Shading 2 Accent 6" w:uiPriority="64"/>
-    <w:lsdException w:name="Medium List 1 Accent 6" w:uiPriority="65"/>
-    <w:lsdException w:name="Medium List 2 Accent 6" w:uiPriority="66"/>
-    <w:lsdException w:name="Medium Grid 1 Accent 6" w:uiPriority="67"/>
-    <w:lsdException w:name="Medium Grid 2 Accent 6" w:uiPriority="68"/>
-    <w:lsdException w:name="Medium Grid 3 Accent 6" w:uiPriority="69"/>
-    <w:lsdException w:name="Dark List Accent 6" w:uiPriority="70"/>
-    <w:lsdException w:name="Colorful Shading Accent 6" w:uiPriority="71"/>
-    <w:lsdException w:name="Colorful List Accent 6" w:uiPriority="72"/>
-    <w:lsdException w:name="Colorful Grid Accent 6" w:uiPriority="73"/>
-    <w:lsdException w:name="Subtle Emphasis" w:uiPriority="19" w:qFormat="1"/>
-    <w:lsdException w:name="Intense Emphasis" w:uiPriority="21" w:qFormat="1"/>
-    <w:lsdException w:name="Subtle Reference" w:uiPriority="31" w:qFormat="1"/>
-    <w:lsdException w:name="Intense Reference" w:uiPriority="32" w:qFormat="1"/>
-    <w:lsdException w:name="Book Title" w:uiPriority="33" w:qFormat="1"/>
-    <w:lsdException w:name="Bibliography" w:semiHidden="1" w:uiPriority="37" w:unhideWhenUsed="1"/>
-    <w:lsdException w:name="TOC Heading" w:semiHidden="1" w:uiPriority="39" w:unhideWhenUsed="1" w:qFormat="1"/>
-    <w:lsdException w:name="Plain Table 1" w:uiPriority="41"/>
-    <w:lsdException w:name="Plain Table 2" w:uiPriority="42"/>
-    <w:lsdException w:name="Plain Table 3" w:uiPriority="43"/>
-    <w:lsdException w:name="Plain Table 4" w:uiPriority="44"/>
-    <w:lsdException w:name="Plain Table 5" w:uiPriority="45"/>
-    <w:lsdException w:name="Grid Table Light" w:uiPriority="40"/>
-    <w:lsdException w:name="Grid Table 1 Light" w:uiPriority="46"/>
-    <w:lsdException w:name="Grid Table 2" w:uiPriority="47"/>
-    <w:lsdException w:name="Grid Table 3" w:uiPriority="48"/>
-    <w:lsdException w:name="Grid Table 4" w:uiPriority="49"/>
-    <w:lsdException w:name="Grid Table 5 Dark" w:uiPriority="50"/>
-    <w:lsdException w:name="Grid Table 6 Colorful" w:uiPriority="51"/>
-    <w:lsdException w:name="Grid Table 7 Colorful" w:uiPriority="52"/>
-    <w:lsdException w:name="Grid Table 1 Light Accent 1" w:uiPriority="46"/>
-    <w:lsdException w:name="Grid Table 2 Accent 1" w:uiPriority="47"/>
-    <w:lsdException w:name="Grid Table 3 Accent 1" w:uiPriority="48"/>
-    <w:lsdException w:name="Grid Table 4 Accent 1" w:uiPriority="49"/>
-    <w:lsdException w:name="Grid Table 5 Dark Accent 1" w:uiPriority="50"/>
-    <w:lsdException w:name="Grid Table 6 Colorful Accent 1" w:uiPriority="51"/>
-    <w:lsdException w:name="Grid Table 7 Colorful Accent 1" w:uiPriority="52"/>
-    <w:lsdException w:name="Grid Table 1 Light Accent 2" w:uiPriority="46"/>
-    <w:lsdException w:name="Grid Table 2 Accent 2" w:uiPriority="47"/>
-    <w:lsdException w:name="Grid Table 3 Accent 2" w:uiPriority="48"/>
-    <w:lsdException w:name="Grid Table 4 Accent 2" w:uiPriority="49"/>
-    <w:lsdException w:name="Grid Table 5 Dark Accent 2" w:uiPriority="50"/>
-    <w:lsdException w:name="Grid Table 6 Colorful Accent 2" w:uiPriority="51"/>
-    <w:lsdException w:name="Grid Table 7 Colorful Accent 2" w:uiPriority="52"/>
-    <w:lsdException w:name="Grid Table 1 Light Accent 3" w:uiPriority="46"/>
-    <w:lsdException w:name="Grid Table 2 Accent 3" w:uiPriority="47"/>
-    <w:lsdException w:name="Grid Table 3 Accent 3" w:uiPriority="48"/>
-    <w:lsdException w:name="Grid Table 4 Accent 3" w:uiPriority="49"/>
-    <w:lsdException w:name="Grid Table 5 Dark Accent 3" w:uiPriority="50"/>
-    <w:lsdException w:name="Grid Table 6 Colorful Accent 3" w:uiPriority="51"/>
-    <w:lsdException w:name="Grid Table 7 Colorful Accent 3" w:uiPriority="52"/>
-    <w:lsdException w:name="Grid Table 1 Light Accent 4" w:uiPriority="46"/>
-    <w:lsdException w:name="Grid Table 2 Accent 4" w:uiPriority="47"/>
-    <w:lsdException w:name="Grid Table 3 Accent 4" w:uiPriority="48"/>
-    <w:lsdException w:name="Grid Table 4 Accent 4" w:uiPriority="49"/>
-    <w:lsdException w:name="Grid Table 5 Dark Accent 4" w:uiPriority="50"/>
-    <w:lsdException w:name="Grid Table 6 Colorful Accent 4" w:uiPriority="51"/>
-    <w:lsdException w:name="Grid Table 7 Colorful Accent 4" w:uiPriority="52"/>
-    <w:lsdException w:name="Grid Table 1 Light Accent 5" w:uiPriority="46"/>
-    <w:lsdException w:name="Grid Table 2 Accent 5" w:uiPriority="47"/>
-    <w:lsdException w:name="Grid Table 3 Accent 5" w:uiPriority="48"/>
-    <w:lsdException w:name="Grid Table 4 Accent 5" w:uiPriority="49"/>
-    <w:lsdException w:name="Grid Table 5 Dark Accent 5" w:uiPriority="50"/>
-    <w:lsdException w:name="Grid Table 6 Colorful Accent 5" w:uiPriority="51"/>
-    <w:lsdException w:name="Grid Table 7 Colorful Accent 5" w:uiPriority="52"/>
-    <w:lsdException w:name="Grid Table 1 Light Accent 6" w:uiPriority="46"/>
-    <w:lsdException w:name="Grid Table 2 Accent 6" w:uiPriority="47"/>
-    <w:lsdException w:name="Grid Table 3 Accent 6" w:uiPriority="48"/>
-    <w:lsdException w:name="Grid Table 4 Accent 6" w:uiPriority="49"/>
-    <w:lsdException w:name="Grid Table 5 Dark Accent 6" w:uiPriority="50"/>
-    <w:lsdException w:name="Grid Table 6 Colorful Accent 6" w:uiPriority="51"/>
-    <w:lsdException w:name="Grid Table 7 Colorful Accent 6" w:uiPriority="52"/>
-    <w:lsdException w:name="List Table 1 Light" w:uiPriority="46"/>
-    <w:lsdException w:name="List Table 2" w:uiPriority="47"/>
-    <w:lsdException w:name="List Table 3" w:uiPriority="48"/>
-    <w:lsdException w:name="List Table 4" w:uiPriority="49"/>
-    <w:lsdException w:name="List Table 5 Dark" w:uiPriority="50"/>
-    <w:lsdException w:name="List Table 6 Colorful" w:uiPriority="51"/>
-    <w:lsdException w:name="List Table 7 Colorful" w:uiPriority="52"/>
-    <w:lsdException w:name="List Table 1 Light Accent 1" w:uiPriority="46"/>
-    <w:lsdException w:name="List Table 2 Accent 1" w:uiPriority="47"/>
-    <w:lsdException w:name="List Table 3 Accent 1" w:uiPriority="48"/>
-    <w:lsdException w:name="List Table 4 Accent 1" w:uiPriority="49"/>
-    <w:lsdException w:name="List Table 5 Dark Accent 1" w:uiPriority="50"/>
-    <w:lsdException w:name="List Table 6 Colorful Accent 1" w:uiPriority="51"/>
-    <w:lsdException w:name="List Table 7 Colorful Accent 1" w:uiPriority="52"/>
-    <w:lsdException w:name="List Table 1 Light Accent 2" w:uiPriority="46"/>
-    <w:lsdException w:name="List Table 2 Accent 2" w:uiPriority="47"/>
-    <w:lsdException w:name="List Table 3 Accent 2" w:uiPriority="48"/>
-    <w:lsdException w:name="List Table 4 Accent 2" w:uiPriority="49"/>
-    <w:lsdException w:name="List Table 5 Dark Accent 2" w:uiPriority="50"/>
-    <w:lsdException w:name="List Table 6 Colorful Accent 2" w:uiPriority="51"/>
-    <w:lsdException w:name="List Table 7 Colorful Accent 2" w:uiPriority="52"/>
-    <w:lsdException w:name="List Table 1 Light Accent 3" w:uiPriority="46"/>
-    <w:lsdException w:name="List Table 2 Accent 3" w:uiPriority="47"/>
-    <w:lsdException w:name="List Table 3 Accent 3" w:uiPriority="48"/>
-    <w:lsdException w:name="List Table 4 Accent 3" w:uiPriority="49"/>
-    <w:lsdException w:name="List Table 5 Dark Accent 3" w:uiPriority="50"/>
-    <w:lsdException w:name="List Table 6 Colorful Accent 3" w:uiPriority="51"/>
-    <w:lsdException w:name="List Table 7 Colorful Accent 3" w:uiPriority="52"/>
-    <w:lsdException w:name="List Table 1 Light Accent 4" w:uiPriority="46"/>
-    <w:lsdException w:name="List Table 2 Accent 4" w:uiPriority="47"/>
-    <w:lsdException w:name="List Table 3 Accent 4" w:uiPriority="48"/>
-    <w:lsdException w:name="List Table 4 Accent 4" w:uiPriority="49"/>
-    <w:lsdException w:name="List Table 5 Dark Accent 4" w:uiPriority="50"/>
-    <w:lsdException w:name="List Table 6 Colorful Accent 4" w:uiPriority="51"/>
-    <w:lsdException w:name="List Table 7 Colorful Accent 4" w:uiPriority="52"/>
-    <w:lsdException w:name="List Table 1 Light Accent 5" w:uiPriority="46"/>
-    <w:lsdException w:name="List Table 2 Accent 5" w:uiPriority="47"/>
-    <w:lsdException w:name="List Table 3 Accent 5" w:uiPriority="48"/>
-    <w:lsdException w:name="List Table 4 Accent 5" w:uiPriority="49"/>
-    <w:lsdException w:name="List Table 5 Dark Accent 5" w:uiPriority="50"/>
-    <w:lsdException w:name="List Table 6 Colorful Accent 5" w:uiPriority="51"/>
-    <w:lsdException w:name="List Table 7 Colorful Accent 5" w:uiPriority="52"/>
-    <w:lsdException w:name="List Table 1 Light Accent 6" w:uiPriority="46"/>
-    <w:lsdException w:name="List Table 2 Accent 6" w:uiPriority="47"/>
-    <w:lsdException w:name="List Table 3 Accent 6" w:uiPriority="48"/>
-    <w:lsdException w:name="List Table 4 Accent 6" w:uiPriority="49"/>
-    <w:lsdException w:name="List Table 5 Dark Accent 6" w:uiPriority="50"/>
-    <w:lsdException w:name="List Table 6 Colorful Accent 6" w:uiPriority="51"/>
-    <w:lsdException w:name="List Table 7 Colorful Accent 6" w:uiPriority="52"/>
+  <w:latentStyles w:defLockedState="0" w:defUIPriority="99" w:defSemiHidden="1" w:defUnhideWhenUsed="1" w:defQFormat="0" w:count="267">
+    <w:lsdException w:name="Normal" w:semiHidden="0" w:uiPriority="0" w:unhideWhenUsed="0" w:qFormat="1"/>
+    <w:lsdException w:name="heading 1" w:semiHidden="0" w:uiPriority="9" w:unhideWhenUsed="0" w:qFormat="1"/>
+    <w:lsdException w:name="heading 2" w:uiPriority="9" w:qFormat="1"/>
+    <w:lsdException w:name="heading 3" w:uiPriority="9" w:qFormat="1"/>
+    <w:lsdException w:name="heading 4" w:uiPriority="9" w:qFormat="1"/>
+    <w:lsdException w:name="heading 5" w:uiPriority="9" w:qFormat="1"/>
+    <w:lsdException w:name="heading 6" w:uiPriority="9" w:qFormat="1"/>
+    <w:lsdException w:name="heading 7" w:uiPriority="9" w:qFormat="1"/>
+    <w:lsdException w:name="heading 8" w:uiPriority="9" w:qFormat="1"/>
+    <w:lsdException w:name="heading 9" w:uiPriority="9" w:qFormat="1"/>
+    <w:lsdException w:name="toc 1" w:uiPriority="39"/>
+    <w:lsdException w:name="toc 2" w:uiPriority="39"/>
+    <w:lsdException w:name="toc 3" w:uiPriority="39"/>
+    <w:lsdException w:name="toc 4" w:uiPriority="39"/>
+    <w:lsdException w:name="toc 5" w:uiPriority="39"/>
+    <w:lsdException w:name="toc 6" w:uiPriority="39"/>
+    <w:lsdException w:name="toc 7" w:uiPriority="39"/>
+    <w:lsdException w:name="toc 8" w:uiPriority="39"/>
+    <w:lsdException w:name="toc 9" w:uiPriority="39"/>
+    <w:lsdException w:name="caption" w:uiPriority="35" w:qFormat="1"/>
+    <w:lsdException w:name="Title" w:semiHidden="0" w:uiPriority="10" w:unhideWhenUsed="0" w:qFormat="1"/>
+    <w:lsdException w:name="Default Paragraph Font" w:uiPriority="1"/>
+    <w:lsdException w:name="Subtitle" w:semiHidden="0" w:uiPriority="11" w:unhideWhenUsed="0" w:qFormat="1"/>
+    <w:lsdException w:name="Strong" w:semiHidden="0" w:uiPriority="22" w:unhideWhenUsed="0" w:qFormat="1"/>
+    <w:lsdException w:name="Emphasis" w:semiHidden="0" w:uiPriority="20" w:unhideWhenUsed="0" w:qFormat="1"/>
+    <w:lsdException w:name="Table Grid" w:semiHidden="0" w:uiPriority="39" w:unhideWhenUsed="0"/>
+    <w:lsdException w:name="Placeholder Text" w:unhideWhenUsed="0"/>
+    <w:lsdException w:name="No Spacing" w:semiHidden="0" w:uiPriority="1" w:unhideWhenUsed="0" w:qFormat="1"/>
+    <w:lsdException w:name="Light Shading" w:semiHidden="0" w:uiPriority="60" w:unhideWhenUsed="0"/>
+    <w:lsdException w:name="Light List" w:semiHidden="0" w:uiPriority="61" w:unhideWhenUsed="0"/>
+    <w:lsdException w:name="Light Grid" w:semiHidden="0" w:uiPriority="62" w:unhideWhenUsed="0"/>
+    <w:lsdException w:name="Medium Shading 1" w:semiHidden="0" w:uiPriority="63" w:unhideWhenUsed="0"/>
+    <w:lsdException w:name="Medium Shading 2" w:semiHidden="0" w:uiPriority="64" w:unhideWhenUsed="0"/>
+    <w:lsdException w:name="Medium List 1" w:semiHidden="0" w:uiPriority="65" w:unhideWhenUsed="0"/>
+    <w:lsdException w:name="Medium List 2" w:semiHidden="0" w:uiPriority="66" w:unhideWhenUsed="0"/>
+    <w:lsdException w:name="Medium Grid 1" w:semiHidden="0" w:uiPriority="67" w:unhideWhenUsed="0"/>
+    <w:lsdException w:name="Medium Grid 2" w:semiHidden="0" w:uiPriority="68" w:unhideWhenUsed="0"/>
+    <w:lsdException w:name="Medium Grid 3" w:semiHidden="0" w:uiPriority="69" w:unhideWhenUsed="0"/>
+    <w:lsdException w:name="Dark List" w:semiHidden="0" w:uiPriority="70" w:unhideWhenUsed="0"/>
+    <w:lsdException w:name="Colorful Shading" w:semiHidden="0" w:uiPriority="71" w:unhideWhenUsed="0"/>
+    <w:lsdException w:name="Colorful List" w:semiHidden="0" w:uiPriority="72" w:unhideWhenUsed="0"/>
+    <w:lsdException w:name="Colorful Grid" w:semiHidden="0" w:uiPriority="73" w:unhideWhenUsed="0"/>
+    <w:lsdException w:name="Light Shading Accent 1" w:semiHidden="0" w:uiPriority="60" w:unhideWhenUsed="0"/>
+    <w:lsdException w:name="Light List Accent 1" w:semiHidden="0" w:uiPriority="61" w:unhideWhenUsed="0"/>
+    <w:lsdException w:name="Light Grid Accent 1" w:semiHidden="0" w:uiPriority="62" w:unhideWhenUsed="0"/>
+    <w:lsdException w:name="Medium Shading 1 Accent 1" w:semiHidden="0" w:uiPriority="63" w:unhideWhenUsed="0"/>
+    <w:lsdException w:name="Medium Shading 2 Accent 1" w:semiHidden="0" w:uiPriority="64" w:unhideWhenUsed="0"/>
+    <w:lsdException w:name="Medium List 1 Accent 1" w:semiHidden="0" w:uiPriority="65" w:unhideWhenUsed="0"/>
+    <w:lsdException w:name="Revision" w:unhideWhenUsed="0"/>
+    <w:lsdException w:name="List Paragraph" w:semiHidden="0" w:uiPriority="34" w:unhideWhenUsed="0" w:qFormat="1"/>
+    <w:lsdException w:name="Quote" w:semiHidden="0" w:uiPriority="29" w:unhideWhenUsed="0" w:qFormat="1"/>
+    <w:lsdException w:name="Intense Quote" w:semiHidden="0" w:uiPriority="30" w:unhideWhenUsed="0" w:qFormat="1"/>
+    <w:lsdException w:name="Medium List 2 Accent 1" w:semiHidden="0" w:uiPriority="66" w:unhideWhenUsed="0"/>
+    <w:lsdException w:name="Medium Grid 1 Accent 1" w:semiHidden="0" w:uiPriority="67" w:unhideWhenUsed="0"/>
+    <w:lsdException w:name="Medium Grid 2 Accent 1" w:semiHidden="0" w:uiPriority="68" w:unhideWhenUsed="0"/>
+    <w:lsdException w:name="Medium Grid 3 Accent 1" w:semiHidden="0" w:uiPriority="69" w:unhideWhenUsed="0"/>
+    <w:lsdException w:name="Dark List Accent 1" w:semiHidden="0" w:uiPriority="70" w:unhideWhenUsed="0"/>
+    <w:lsdException w:name="Colorful Shading Accent 1" w:semiHidden="0" w:uiPriority="71" w:unhideWhenUsed="0"/>
+    <w:lsdException w:name="Colorful List Accent 1" w:semiHidden="0" w:uiPriority="72" w:unhideWhenUsed="0"/>
+    <w:lsdException w:name="Colorful Grid Accent 1" w:semiHidden="0" w:uiPriority="73" w:unhideWhenUsed="0"/>
+    <w:lsdException w:name="Light Shading Accent 2" w:semiHidden="0" w:uiPriority="60" w:unhideWhenUsed="0"/>
+    <w:lsdException w:name="Light List Accent 2" w:semiHidden="0" w:uiPriority="61" w:unhideWhenUsed="0"/>
+    <w:lsdException w:name="Light Grid Accent 2" w:semiHidden="0" w:uiPriority="62" w:unhideWhenUsed="0"/>
+    <w:lsdException w:name="Medium Shading 1 Accent 2" w:semiHidden="0" w:uiPriority="63" w:unhideWhenUsed="0"/>
+    <w:lsdException w:name="Medium Shading 2 Accent 2" w:semiHidden="0" w:uiPriority="64" w:unhideWhenUsed="0"/>
+    <w:lsdException w:name="Medium List 1 Accent 2" w:semiHidden="0" w:uiPriority="65" w:unhideWhenUsed="0"/>
+    <w:lsdException w:name="Medium List 2 Accent 2" w:semiHidden="0" w:uiPriority="66" w:unhideWhenUsed="0"/>
+    <w:lsdException w:name="Medium Grid 1 Accent 2" w:semiHidden="0" w:uiPriority="67" w:unhideWhenUsed="0"/>
+    <w:lsdException w:name="Medium Grid 2 Accent 2" w:semiHidden="0" w:uiPriority="68" w:unhideWhenUsed="0"/>
+    <w:lsdException w:name="Medium Grid 3 Accent 2" w:semiHidden="0" w:uiPriority="69" w:unhideWhenUsed="0"/>
+    <w:lsdException w:name="Dark List Accent 2" w:semiHidden="0" w:uiPriority="70" w:unhideWhenUsed="0"/>
+    <w:lsdException w:name="Colorful Shading Accent 2" w:semiHidden="0" w:uiPriority="71" w:unhideWhenUsed="0"/>
+    <w:lsdException w:name="Colorful List Accent 2" w:semiHidden="0" w:uiPriority="72" w:unhideWhenUsed="0"/>
+    <w:lsdException w:name="Colorful Grid Accent 2" w:semiHidden="0" w:uiPriority="73" w:unhideWhenUsed="0"/>
+    <w:lsdException w:name="Light Shading Accent 3" w:semiHidden="0" w:uiPriority="60" w:unhideWhenUsed="0"/>
+    <w:lsdException w:name="Light List Accent 3" w:semiHidden="0" w:uiPriority="61" w:unhideWhenUsed="0"/>
+    <w:lsdException w:name="Light Grid Accent 3" w:semiHidden="0" w:uiPriority="62" w:unhideWhenUsed="0"/>
+    <w:lsdException w:name="Medium Shading 1 Accent 3" w:semiHidden="0" w:uiPriority="63" w:unhideWhenUsed="0"/>
+    <w:lsdException w:name="Medium Shading 2 Accent 3" w:semiHidden="0" w:uiPriority="64" w:unhideWhenUsed="0"/>
+    <w:lsdException w:name="Medium List 1 Accent 3" w:semiHidden="0" w:uiPriority="65" w:unhideWhenUsed="0"/>
+    <w:lsdException w:name="Medium List 2 Accent 3" w:semiHidden="0" w:uiPriority="66" w:unhideWhenUsed="0"/>
+    <w:lsdException w:name="Medium Grid 1 Accent 3" w:semiHidden="0" w:uiPriority="67" w:unhideWhenUsed="0"/>
+    <w:lsdException w:name="Medium Grid 2 Accent 3" w:semiHidden="0" w:uiPriority="68" w:unhideWhenUsed="0"/>
+    <w:lsdException w:name="Medium Grid 3 Accent 3" w:semiHidden="0" w:uiPriority="69" w:unhideWhenUsed="0"/>
+    <w:lsdException w:name="Dark List Accent 3" w:semiHidden="0" w:uiPriority="70" w:unhideWhenUsed="0"/>
+    <w:lsdException w:name="Colorful Shading Accent 3" w:semiHidden="0" w:uiPriority="71" w:unhideWhenUsed="0"/>
+    <w:lsdException w:name="Colorful List Accent 3" w:semiHidden="0" w:uiPriority="72" w:unhideWhenUsed="0"/>
+    <w:lsdException w:name="Colorful Grid Accent 3" w:semiHidden="0" w:uiPriority="73" w:unhideWhenUsed="0"/>
+    <w:lsdException w:name="Light Shading Accent 4" w:semiHidden="0" w:uiPriority="60" w:unhideWhenUsed="0"/>
+    <w:lsdException w:name="Light List Accent 4" w:semiHidden="0" w:uiPriority="61" w:unhideWhenUsed="0"/>
+    <w:lsdException w:name="Light Grid Accent 4" w:semiHidden="0" w:uiPriority="62" w:unhideWhenUsed="0"/>
+    <w:lsdException w:name="Medium Shading 1 Accent 4" w:semiHidden="0" w:uiPriority="63" w:unhideWhenUsed="0"/>
+    <w:lsdException w:name="Medium Shading 2 Accent 4" w:semiHidden="0" w:uiPriority="64" w:unhideWhenUsed="0"/>
+    <w:lsdException w:name="Medium List 1 Accent 4" w:semiHidden="0" w:uiPriority="65" w:unhideWhenUsed="0"/>
+    <w:lsdException w:name="Medium List 2 Accent 4" w:semiHidden="0" w:uiPriority="66" w:unhideWhenUsed="0"/>
+    <w:lsdException w:name="Medium Grid 1 Accent 4" w:semiHidden="0" w:uiPriority="67" w:unhideWhenUsed="0"/>
+    <w:lsdException w:name="Medium Grid 2 Accent 4" w:semiHidden="0" w:uiPriority="68" w:unhideWhenUsed="0"/>
+    <w:lsdException w:name="Medium Grid 3 Accent 4" w:semiHidden="0" w:uiPriority="69" w:unhideWhenUsed="0"/>
+    <w:lsdException w:name="Dark List Accent 4" w:semiHidden="0" w:uiPriority="70" w:unhideWhenUsed="0"/>
+    <w:lsdException w:name="Colorful Shading Accent 4" w:semiHidden="0" w:uiPriority="71" w:unhideWhenUsed="0"/>
+    <w:lsdException w:name="Colorful List Accent 4" w:semiHidden="0" w:uiPriority="72" w:unhideWhenUsed="0"/>
+    <w:lsdException w:name="Colorful Grid Accent 4" w:semiHidden="0" w:uiPriority="73" w:unhideWhenUsed="0"/>
+    <w:lsdException w:name="Light Shading Accent 5" w:semiHidden="0" w:uiPriority="60" w:unhideWhenUsed="0"/>
+    <w:lsdException w:name="Light List Accent 5" w:semiHidden="0" w:uiPriority="61" w:unhideWhenUsed="0"/>
+    <w:lsdException w:name="Light Grid Accent 5" w:semiHidden="0" w:uiPriority="62" w:unhideWhenUsed="0"/>
+    <w:lsdException w:name="Medium Shading 1 Accent 5" w:semiHidden="0" w:uiPriority="63" w:unhideWhenUsed="0"/>
+    <w:lsdException w:name="Medium Shading 2 Accent 5" w:semiHidden="0" w:uiPriority="64" w:unhideWhenUsed="0"/>
+    <w:lsdException w:name="Medium List 1 Accent 5" w:semiHidden="0" w:uiPriority="65" w:unhideWhenUsed="0"/>
+    <w:lsdException w:name="Medium List 2 Accent 5" w:semiHidden="0" w:uiPriority="66" w:unhideWhenUsed="0"/>
+    <w:lsdException w:name="Medium Grid 1 Accent 5" w:semiHidden="0" w:uiPriority="67" w:unhideWhenUsed="0"/>
+    <w:lsdException w:name="Medium Grid 2 Accent 5" w:semiHidden="0" w:uiPriority="68" w:unhideWhenUsed="0"/>
+    <w:lsdException w:name="Medium Grid 3 Accent 5" w:semiHidden="0" w:uiPriority="69" w:unhideWhenUsed="0"/>
+    <w:lsdException w:name="Dark List Accent 5" w:semiHidden="0" w:uiPriority="70" w:unhideWhenUsed="0"/>
+    <w:lsdException w:name="Colorful Shading Accent 5" w:semiHidden="0" w:uiPriority="71" w:unhideWhenUsed="0"/>
+    <w:lsdException w:name="Colorful List Accent 5" w:semiHidden="0" w:uiPriority="72" w:unhideWhenUsed="0"/>
+    <w:lsdException w:name="Colorful Grid Accent 5" w:semiHidden="0" w:uiPriority="73" w:unhideWhenUsed="0"/>
+    <w:lsdException w:name="Light Shading Accent 6" w:semiHidden="0" w:uiPriority="60" w:unhideWhenUsed="0"/>
+    <w:lsdException w:name="Light List Accent 6" w:semiHidden="0" w:uiPriority="61" w:unhideWhenUsed="0"/>
+    <w:lsdException w:name="Light Grid Accent 6" w:semiHidden="0" w:uiPriority="62" w:unhideWhenUsed="0"/>
+    <w:lsdException w:name="Medium Shading 1 Accent 6" w:semiHidden="0" w:uiPriority="63" w:unhideWhenUsed="0"/>
+    <w:lsdException w:name="Medium Shading 2 Accent 6" w:semiHidden="0" w:uiPriority="64" w:unhideWhenUsed="0"/>
+    <w:lsdException w:name="Medium List 1 Accent 6" w:semiHidden="0" w:uiPriority="65" w:unhideWhenUsed="0"/>
+    <w:lsdException w:name="Medium List 2 Accent 6" w:semiHidden="0" w:uiPriority="66" w:unhideWhenUsed="0"/>
+    <w:lsdException w:name="Medium Grid 1 Accent 6" w:semiHidden="0" w:uiPriority="67" w:unhideWhenUsed="0"/>
+    <w:lsdException w:name="Medium Grid 2 Accent 6" w:semiHidden="0" w:uiPriority="68" w:unhideWhenUsed="0"/>
+    <w:lsdException w:name="Medium Grid 3 Accent 6" w:semiHidden="0" w:uiPriority="69" w:unhideWhenUsed="0"/>
+    <w:lsdException w:name="Dark List Accent 6" w:semiHidden="0" w:uiPriority="70" w:unhideWhenUsed="0"/>
+    <w:lsdException w:name="Colorful Shading Accent 6" w:semiHidden="0" w:uiPriority="71" w:unhideWhenUsed="0"/>
+    <w:lsdException w:name="Colorful List Accent 6" w:semiHidden="0" w:uiPriority="72" w:unhideWhenUsed="0"/>
+    <w:lsdException w:name="Colorful Grid Accent 6" w:semiHidden="0" w:uiPriority="73" w:unhideWhenUsed="0"/>
+    <w:lsdException w:name="Subtle Emphasis" w:semiHidden="0" w:uiPriority="19" w:unhideWhenUsed="0" w:qFormat="1"/>
+    <w:lsdException w:name="Intense Emphasis" w:semiHidden="0" w:uiPriority="21" w:unhideWhenUsed="0" w:qFormat="1"/>
+    <w:lsdException w:name="Subtle Reference" w:semiHidden="0" w:uiPriority="31" w:unhideWhenUsed="0" w:qFormat="1"/>
+    <w:lsdException w:name="Intense Reference" w:semiHidden="0" w:uiPriority="32" w:unhideWhenUsed="0" w:qFormat="1"/>
+    <w:lsdException w:name="Book Title" w:semiHidden="0" w:uiPriority="33" w:unhideWhenUsed="0" w:qFormat="1"/>
+    <w:lsdException w:name="Bibliography" w:uiPriority="37"/>
+    <w:lsdException w:name="TOC Heading" w:uiPriority="39" w:qFormat="1"/>
   </w:latentStyles>
   <w:style w:type="paragraph" w:default="1" w:styleId="Normal">
     <w:name w:val="Normal"/>
     <w:qFormat/>
   </w:style>
-  <w:style w:type="character" w:default="1" w:styleId="Tipodeletrapredefinidodopargrafo">
+  <w:style w:type="character" w:default="1" w:styleId="DefaultParagraphFont">
     <w:name w:val="Default Paragraph Font"/>
     <w:uiPriority w:val="1"/>
     <w:semiHidden/>
     <w:unhideWhenUsed/>
   </w:style>
-  <w:style w:type="table" w:default="1" w:styleId="Tabelanormal">
+  <w:style w:type="table" w:default="1" w:styleId="TableNormal">
     <w:name w:val="Normal Table"/>
     <w:uiPriority w:val="99"/>
     <w:semiHidden/>
@@ -757,11 +523,261 @@
       </w:tblCellMar>
     </w:tblPr>
   </w:style>
-  <w:style w:type="numbering" w:default="1" w:styleId="Semlista">
+  <w:style w:type="numbering" w:default="1" w:styleId="NoList">
     <w:name w:val="No List"/>
     <w:uiPriority w:val="99"/>
     <w:semiHidden/>
     <w:unhideWhenUsed/>
+  </w:style>
+  <w:style w:type="paragraph" w:styleId="BalloonText">
+    <w:name w:val="Balloon Text"/>
+    <w:basedOn w:val="Normal"/>
+    <w:link w:val="BalloonTextChar"/>
+    <w:uiPriority w:val="99"/>
+    <w:semiHidden/>
+    <w:unhideWhenUsed/>
+    <w:rsid w:val="00C7312B"/>
+    <w:pPr>
+      <w:spacing w:after="0" w:line="240" w:lineRule="auto"/>
+    </w:pPr>
+    <w:rPr>
+      <w:rFonts w:ascii="Tahoma" w:hAnsi="Tahoma" w:cs="Tahoma"/>
+      <w:sz w:val="16"/>
+      <w:szCs w:val="16"/>
+    </w:rPr>
+  </w:style>
+  <w:style w:type="character" w:customStyle="1" w:styleId="BalloonTextChar">
+    <w:name w:val="Balloon Text Char"/>
+    <w:basedOn w:val="DefaultParagraphFont"/>
+    <w:link w:val="BalloonText"/>
+    <w:uiPriority w:val="99"/>
+    <w:semiHidden/>
+    <w:rsid w:val="00C7312B"/>
+    <w:rPr>
+      <w:rFonts w:ascii="Tahoma" w:hAnsi="Tahoma" w:cs="Tahoma"/>
+      <w:sz w:val="16"/>
+      <w:szCs w:val="16"/>
+    </w:rPr>
+  </w:style>
+</w:styles>
+</file>
+
+<file path=word/stylesWithEffects.xml><?xml version="1.0" encoding="utf-8"?>
+<w:styles xmlns:wpc="http://schemas.microsoft.com/office/word/2010/wordprocessingCanvas" xmlns:mc="http://schemas.openxmlformats.org/markup-compatibility/2006" xmlns:o="urn:schemas-microsoft-com:office:office" xmlns:r="http://schemas.openxmlformats.org/officeDocument/2006/relationships" xmlns:m="http://schemas.openxmlformats.org/officeDocument/2006/math" xmlns:v="urn:schemas-microsoft-com:vml" xmlns:wp14="http://schemas.microsoft.com/office/word/2010/wordprocessingDrawing" xmlns:wp="http://schemas.openxmlformats.org/drawingml/2006/wordprocessingDrawing" xmlns:w10="urn:schemas-microsoft-com:office:word" xmlns:w="http://schemas.openxmlformats.org/wordprocessingml/2006/main" xmlns:w14="http://schemas.microsoft.com/office/word/2010/wordml" xmlns:wpg="http://schemas.microsoft.com/office/word/2010/wordprocessingGroup" xmlns:wpi="http://schemas.microsoft.com/office/word/2010/wordprocessingInk" xmlns:wne="http://schemas.microsoft.com/office/word/2006/wordml" xmlns:wps="http://schemas.microsoft.com/office/word/2010/wordprocessingShape" mc:Ignorable="w14 wp14">
+  <w:docDefaults>
+    <w:rPrDefault>
+      <w:rPr>
+        <w:rFonts w:asciiTheme="minorHAnsi" w:eastAsiaTheme="minorHAnsi" w:hAnsiTheme="minorHAnsi" w:cstheme="minorBidi"/>
+        <w:sz w:val="22"/>
+        <w:szCs w:val="22"/>
+        <w:lang w:val="pt-PT" w:eastAsia="en-US" w:bidi="ar-SA"/>
+      </w:rPr>
+    </w:rPrDefault>
+    <w:pPrDefault>
+      <w:pPr>
+        <w:spacing w:after="160" w:line="259" w:lineRule="auto"/>
+      </w:pPr>
+    </w:pPrDefault>
+  </w:docDefaults>
+  <w:latentStyles w:defLockedState="0" w:defUIPriority="99" w:defSemiHidden="1" w:defUnhideWhenUsed="1" w:defQFormat="0" w:count="267">
+    <w:lsdException w:name="Normal" w:semiHidden="0" w:uiPriority="0" w:unhideWhenUsed="0" w:qFormat="1"/>
+    <w:lsdException w:name="heading 1" w:semiHidden="0" w:uiPriority="9" w:unhideWhenUsed="0" w:qFormat="1"/>
+    <w:lsdException w:name="heading 2" w:uiPriority="9" w:qFormat="1"/>
+    <w:lsdException w:name="heading 3" w:uiPriority="9" w:qFormat="1"/>
+    <w:lsdException w:name="heading 4" w:uiPriority="9" w:qFormat="1"/>
+    <w:lsdException w:name="heading 5" w:uiPriority="9" w:qFormat="1"/>
+    <w:lsdException w:name="heading 6" w:uiPriority="9" w:qFormat="1"/>
+    <w:lsdException w:name="heading 7" w:uiPriority="9" w:qFormat="1"/>
+    <w:lsdException w:name="heading 8" w:uiPriority="9" w:qFormat="1"/>
+    <w:lsdException w:name="heading 9" w:uiPriority="9" w:qFormat="1"/>
+    <w:lsdException w:name="toc 1" w:uiPriority="39"/>
+    <w:lsdException w:name="toc 2" w:uiPriority="39"/>
+    <w:lsdException w:name="toc 3" w:uiPriority="39"/>
+    <w:lsdException w:name="toc 4" w:uiPriority="39"/>
+    <w:lsdException w:name="toc 5" w:uiPriority="39"/>
+    <w:lsdException w:name="toc 6" w:uiPriority="39"/>
+    <w:lsdException w:name="toc 7" w:uiPriority="39"/>
+    <w:lsdException w:name="toc 8" w:uiPriority="39"/>
+    <w:lsdException w:name="toc 9" w:uiPriority="39"/>
+    <w:lsdException w:name="caption" w:uiPriority="35" w:qFormat="1"/>
+    <w:lsdException w:name="Title" w:semiHidden="0" w:uiPriority="10" w:unhideWhenUsed="0" w:qFormat="1"/>
+    <w:lsdException w:name="Default Paragraph Font" w:uiPriority="1"/>
+    <w:lsdException w:name="Subtitle" w:semiHidden="0" w:uiPriority="11" w:unhideWhenUsed="0" w:qFormat="1"/>
+    <w:lsdException w:name="Strong" w:semiHidden="0" w:uiPriority="22" w:unhideWhenUsed="0" w:qFormat="1"/>
+    <w:lsdException w:name="Emphasis" w:semiHidden="0" w:uiPriority="20" w:unhideWhenUsed="0" w:qFormat="1"/>
+    <w:lsdException w:name="Table Grid" w:semiHidden="0" w:uiPriority="39" w:unhideWhenUsed="0"/>
+    <w:lsdException w:name="Placeholder Text" w:unhideWhenUsed="0"/>
+    <w:lsdException w:name="No Spacing" w:semiHidden="0" w:uiPriority="1" w:unhideWhenUsed="0" w:qFormat="1"/>
+    <w:lsdException w:name="Light Shading" w:semiHidden="0" w:uiPriority="60" w:unhideWhenUsed="0"/>
+    <w:lsdException w:name="Light List" w:semiHidden="0" w:uiPriority="61" w:unhideWhenUsed="0"/>
+    <w:lsdException w:name="Light Grid" w:semiHidden="0" w:uiPriority="62" w:unhideWhenUsed="0"/>
+    <w:lsdException w:name="Medium Shading 1" w:semiHidden="0" w:uiPriority="63" w:unhideWhenUsed="0"/>
+    <w:lsdException w:name="Medium Shading 2" w:semiHidden="0" w:uiPriority="64" w:unhideWhenUsed="0"/>
+    <w:lsdException w:name="Medium List 1" w:semiHidden="0" w:uiPriority="65" w:unhideWhenUsed="0"/>
+    <w:lsdException w:name="Medium List 2" w:semiHidden="0" w:uiPriority="66" w:unhideWhenUsed="0"/>
+    <w:lsdException w:name="Medium Grid 1" w:semiHidden="0" w:uiPriority="67" w:unhideWhenUsed="0"/>
+    <w:lsdException w:name="Medium Grid 2" w:semiHidden="0" w:uiPriority="68" w:unhideWhenUsed="0"/>
+    <w:lsdException w:name="Medium Grid 3" w:semiHidden="0" w:uiPriority="69" w:unhideWhenUsed="0"/>
+    <w:lsdException w:name="Dark List" w:semiHidden="0" w:uiPriority="70" w:unhideWhenUsed="0"/>
+    <w:lsdException w:name="Colorful Shading" w:semiHidden="0" w:uiPriority="71" w:unhideWhenUsed="0"/>
+    <w:lsdException w:name="Colorful List" w:semiHidden="0" w:uiPriority="72" w:unhideWhenUsed="0"/>
+    <w:lsdException w:name="Colorful Grid" w:semiHidden="0" w:uiPriority="73" w:unhideWhenUsed="0"/>
+    <w:lsdException w:name="Light Shading Accent 1" w:semiHidden="0" w:uiPriority="60" w:unhideWhenUsed="0"/>
+    <w:lsdException w:name="Light List Accent 1" w:semiHidden="0" w:uiPriority="61" w:unhideWhenUsed="0"/>
+    <w:lsdException w:name="Light Grid Accent 1" w:semiHidden="0" w:uiPriority="62" w:unhideWhenUsed="0"/>
+    <w:lsdException w:name="Medium Shading 1 Accent 1" w:semiHidden="0" w:uiPriority="63" w:unhideWhenUsed="0"/>
+    <w:lsdException w:name="Medium Shading 2 Accent 1" w:semiHidden="0" w:uiPriority="64" w:unhideWhenUsed="0"/>
+    <w:lsdException w:name="Medium List 1 Accent 1" w:semiHidden="0" w:uiPriority="65" w:unhideWhenUsed="0"/>
+    <w:lsdException w:name="Revision" w:unhideWhenUsed="0"/>
+    <w:lsdException w:name="List Paragraph" w:semiHidden="0" w:uiPriority="34" w:unhideWhenUsed="0" w:qFormat="1"/>
+    <w:lsdException w:name="Quote" w:semiHidden="0" w:uiPriority="29" w:unhideWhenUsed="0" w:qFormat="1"/>
+    <w:lsdException w:name="Intense Quote" w:semiHidden="0" w:uiPriority="30" w:unhideWhenUsed="0" w:qFormat="1"/>
+    <w:lsdException w:name="Medium List 2 Accent 1" w:semiHidden="0" w:uiPriority="66" w:unhideWhenUsed="0"/>
+    <w:lsdException w:name="Medium Grid 1 Accent 1" w:semiHidden="0" w:uiPriority="67" w:unhideWhenUsed="0"/>
+    <w:lsdException w:name="Medium Grid 2 Accent 1" w:semiHidden="0" w:uiPriority="68" w:unhideWhenUsed="0"/>
+    <w:lsdException w:name="Medium Grid 3 Accent 1" w:semiHidden="0" w:uiPriority="69" w:unhideWhenUsed="0"/>
+    <w:lsdException w:name="Dark List Accent 1" w:semiHidden="0" w:uiPriority="70" w:unhideWhenUsed="0"/>
+    <w:lsdException w:name="Colorful Shading Accent 1" w:semiHidden="0" w:uiPriority="71" w:unhideWhenUsed="0"/>
+    <w:lsdException w:name="Colorful List Accent 1" w:semiHidden="0" w:uiPriority="72" w:unhideWhenUsed="0"/>
+    <w:lsdException w:name="Colorful Grid Accent 1" w:semiHidden="0" w:uiPriority="73" w:unhideWhenUsed="0"/>
+    <w:lsdException w:name="Light Shading Accent 2" w:semiHidden="0" w:uiPriority="60" w:unhideWhenUsed="0"/>
+    <w:lsdException w:name="Light List Accent 2" w:semiHidden="0" w:uiPriority="61" w:unhideWhenUsed="0"/>
+    <w:lsdException w:name="Light Grid Accent 2" w:semiHidden="0" w:uiPriority="62" w:unhideWhenUsed="0"/>
+    <w:lsdException w:name="Medium Shading 1 Accent 2" w:semiHidden="0" w:uiPriority="63" w:unhideWhenUsed="0"/>
+    <w:lsdException w:name="Medium Shading 2 Accent 2" w:semiHidden="0" w:uiPriority="64" w:unhideWhenUsed="0"/>
+    <w:lsdException w:name="Medium List 1 Accent 2" w:semiHidden="0" w:uiPriority="65" w:unhideWhenUsed="0"/>
+    <w:lsdException w:name="Medium List 2 Accent 2" w:semiHidden="0" w:uiPriority="66" w:unhideWhenUsed="0"/>
+    <w:lsdException w:name="Medium Grid 1 Accent 2" w:semiHidden="0" w:uiPriority="67" w:unhideWhenUsed="0"/>
+    <w:lsdException w:name="Medium Grid 2 Accent 2" w:semiHidden="0" w:uiPriority="68" w:unhideWhenUsed="0"/>
+    <w:lsdException w:name="Medium Grid 3 Accent 2" w:semiHidden="0" w:uiPriority="69" w:unhideWhenUsed="0"/>
+    <w:lsdException w:name="Dark List Accent 2" w:semiHidden="0" w:uiPriority="70" w:unhideWhenUsed="0"/>
+    <w:lsdException w:name="Colorful Shading Accent 2" w:semiHidden="0" w:uiPriority="71" w:unhideWhenUsed="0"/>
+    <w:lsdException w:name="Colorful List Accent 2" w:semiHidden="0" w:uiPriority="72" w:unhideWhenUsed="0"/>
+    <w:lsdException w:name="Colorful Grid Accent 2" w:semiHidden="0" w:uiPriority="73" w:unhideWhenUsed="0"/>
+    <w:lsdException w:name="Light Shading Accent 3" w:semiHidden="0" w:uiPriority="60" w:unhideWhenUsed="0"/>
+    <w:lsdException w:name="Light List Accent 3" w:semiHidden="0" w:uiPriority="61" w:unhideWhenUsed="0"/>
+    <w:lsdException w:name="Light Grid Accent 3" w:semiHidden="0" w:uiPriority="62" w:unhideWhenUsed="0"/>
+    <w:lsdException w:name="Medium Shading 1 Accent 3" w:semiHidden="0" w:uiPriority="63" w:unhideWhenUsed="0"/>
+    <w:lsdException w:name="Medium Shading 2 Accent 3" w:semiHidden="0" w:uiPriority="64" w:unhideWhenUsed="0"/>
+    <w:lsdException w:name="Medium List 1 Accent 3" w:semiHidden="0" w:uiPriority="65" w:unhideWhenUsed="0"/>
+    <w:lsdException w:name="Medium List 2 Accent 3" w:semiHidden="0" w:uiPriority="66" w:unhideWhenUsed="0"/>
+    <w:lsdException w:name="Medium Grid 1 Accent 3" w:semiHidden="0" w:uiPriority="67" w:unhideWhenUsed="0"/>
+    <w:lsdException w:name="Medium Grid 2 Accent 3" w:semiHidden="0" w:uiPriority="68" w:unhideWhenUsed="0"/>
+    <w:lsdException w:name="Medium Grid 3 Accent 3" w:semiHidden="0" w:uiPriority="69" w:unhideWhenUsed="0"/>
+    <w:lsdException w:name="Dark List Accent 3" w:semiHidden="0" w:uiPriority="70" w:unhideWhenUsed="0"/>
+    <w:lsdException w:name="Colorful Shading Accent 3" w:semiHidden="0" w:uiPriority="71" w:unhideWhenUsed="0"/>
+    <w:lsdException w:name="Colorful List Accent 3" w:semiHidden="0" w:uiPriority="72" w:unhideWhenUsed="0"/>
+    <w:lsdException w:name="Colorful Grid Accent 3" w:semiHidden="0" w:uiPriority="73" w:unhideWhenUsed="0"/>
+    <w:lsdException w:name="Light Shading Accent 4" w:semiHidden="0" w:uiPriority="60" w:unhideWhenUsed="0"/>
+    <w:lsdException w:name="Light List Accent 4" w:semiHidden="0" w:uiPriority="61" w:unhideWhenUsed="0"/>
+    <w:lsdException w:name="Light Grid Accent 4" w:semiHidden="0" w:uiPriority="62" w:unhideWhenUsed="0"/>
+    <w:lsdException w:name="Medium Shading 1 Accent 4" w:semiHidden="0" w:uiPriority="63" w:unhideWhenUsed="0"/>
+    <w:lsdException w:name="Medium Shading 2 Accent 4" w:semiHidden="0" w:uiPriority="64" w:unhideWhenUsed="0"/>
+    <w:lsdException w:name="Medium List 1 Accent 4" w:semiHidden="0" w:uiPriority="65" w:unhideWhenUsed="0"/>
+    <w:lsdException w:name="Medium List 2 Accent 4" w:semiHidden="0" w:uiPriority="66" w:unhideWhenUsed="0"/>
+    <w:lsdException w:name="Medium Grid 1 Accent 4" w:semiHidden="0" w:uiPriority="67" w:unhideWhenUsed="0"/>
+    <w:lsdException w:name="Medium Grid 2 Accent 4" w:semiHidden="0" w:uiPriority="68" w:unhideWhenUsed="0"/>
+    <w:lsdException w:name="Medium Grid 3 Accent 4" w:semiHidden="0" w:uiPriority="69" w:unhideWhenUsed="0"/>
+    <w:lsdException w:name="Dark List Accent 4" w:semiHidden="0" w:uiPriority="70" w:unhideWhenUsed="0"/>
+    <w:lsdException w:name="Colorful Shading Accent 4" w:semiHidden="0" w:uiPriority="71" w:unhideWhenUsed="0"/>
+    <w:lsdException w:name="Colorful List Accent 4" w:semiHidden="0" w:uiPriority="72" w:unhideWhenUsed="0"/>
+    <w:lsdException w:name="Colorful Grid Accent 4" w:semiHidden="0" w:uiPriority="73" w:unhideWhenUsed="0"/>
+    <w:lsdException w:name="Light Shading Accent 5" w:semiHidden="0" w:uiPriority="60" w:unhideWhenUsed="0"/>
+    <w:lsdException w:name="Light List Accent 5" w:semiHidden="0" w:uiPriority="61" w:unhideWhenUsed="0"/>
+    <w:lsdException w:name="Light Grid Accent 5" w:semiHidden="0" w:uiPriority="62" w:unhideWhenUsed="0"/>
+    <w:lsdException w:name="Medium Shading 1 Accent 5" w:semiHidden="0" w:uiPriority="63" w:unhideWhenUsed="0"/>
+    <w:lsdException w:name="Medium Shading 2 Accent 5" w:semiHidden="0" w:uiPriority="64" w:unhideWhenUsed="0"/>
+    <w:lsdException w:name="Medium List 1 Accent 5" w:semiHidden="0" w:uiPriority="65" w:unhideWhenUsed="0"/>
+    <w:lsdException w:name="Medium List 2 Accent 5" w:semiHidden="0" w:uiPriority="66" w:unhideWhenUsed="0"/>
+    <w:lsdException w:name="Medium Grid 1 Accent 5" w:semiHidden="0" w:uiPriority="67" w:unhideWhenUsed="0"/>
+    <w:lsdException w:name="Medium Grid 2 Accent 5" w:semiHidden="0" w:uiPriority="68" w:unhideWhenUsed="0"/>
+    <w:lsdException w:name="Medium Grid 3 Accent 5" w:semiHidden="0" w:uiPriority="69" w:unhideWhenUsed="0"/>
+    <w:lsdException w:name="Dark List Accent 5" w:semiHidden="0" w:uiPriority="70" w:unhideWhenUsed="0"/>
+    <w:lsdException w:name="Colorful Shading Accent 5" w:semiHidden="0" w:uiPriority="71" w:unhideWhenUsed="0"/>
+    <w:lsdException w:name="Colorful List Accent 5" w:semiHidden="0" w:uiPriority="72" w:unhideWhenUsed="0"/>
+    <w:lsdException w:name="Colorful Grid Accent 5" w:semiHidden="0" w:uiPriority="73" w:unhideWhenUsed="0"/>
+    <w:lsdException w:name="Light Shading Accent 6" w:semiHidden="0" w:uiPriority="60" w:unhideWhenUsed="0"/>
+    <w:lsdException w:name="Light List Accent 6" w:semiHidden="0" w:uiPriority="61" w:unhideWhenUsed="0"/>
+    <w:lsdException w:name="Light Grid Accent 6" w:semiHidden="0" w:uiPriority="62" w:unhideWhenUsed="0"/>
+    <w:lsdException w:name="Medium Shading 1 Accent 6" w:semiHidden="0" w:uiPriority="63" w:unhideWhenUsed="0"/>
+    <w:lsdException w:name="Medium Shading 2 Accent 6" w:semiHidden="0" w:uiPriority="64" w:unhideWhenUsed="0"/>
+    <w:lsdException w:name="Medium List 1 Accent 6" w:semiHidden="0" w:uiPriority="65" w:unhideWhenUsed="0"/>
+    <w:lsdException w:name="Medium List 2 Accent 6" w:semiHidden="0" w:uiPriority="66" w:unhideWhenUsed="0"/>
+    <w:lsdException w:name="Medium Grid 1 Accent 6" w:semiHidden="0" w:uiPriority="67" w:unhideWhenUsed="0"/>
+    <w:lsdException w:name="Medium Grid 2 Accent 6" w:semiHidden="0" w:uiPriority="68" w:unhideWhenUsed="0"/>
+    <w:lsdException w:name="Medium Grid 3 Accent 6" w:semiHidden="0" w:uiPriority="69" w:unhideWhenUsed="0"/>
+    <w:lsdException w:name="Dark List Accent 6" w:semiHidden="0" w:uiPriority="70" w:unhideWhenUsed="0"/>
+    <w:lsdException w:name="Colorful Shading Accent 6" w:semiHidden="0" w:uiPriority="71" w:unhideWhenUsed="0"/>
+    <w:lsdException w:name="Colorful List Accent 6" w:semiHidden="0" w:uiPriority="72" w:unhideWhenUsed="0"/>
+    <w:lsdException w:name="Colorful Grid Accent 6" w:semiHidden="0" w:uiPriority="73" w:unhideWhenUsed="0"/>
+    <w:lsdException w:name="Subtle Emphasis" w:semiHidden="0" w:uiPriority="19" w:unhideWhenUsed="0" w:qFormat="1"/>
+    <w:lsdException w:name="Intense Emphasis" w:semiHidden="0" w:uiPriority="21" w:unhideWhenUsed="0" w:qFormat="1"/>
+    <w:lsdException w:name="Subtle Reference" w:semiHidden="0" w:uiPriority="31" w:unhideWhenUsed="0" w:qFormat="1"/>
+    <w:lsdException w:name="Intense Reference" w:semiHidden="0" w:uiPriority="32" w:unhideWhenUsed="0" w:qFormat="1"/>
+    <w:lsdException w:name="Book Title" w:semiHidden="0" w:uiPriority="33" w:unhideWhenUsed="0" w:qFormat="1"/>
+    <w:lsdException w:name="Bibliography" w:uiPriority="37"/>
+    <w:lsdException w:name="TOC Heading" w:uiPriority="39" w:qFormat="1"/>
+  </w:latentStyles>
+  <w:style w:type="paragraph" w:default="1" w:styleId="Normal">
+    <w:name w:val="Normal"/>
+    <w:qFormat/>
+  </w:style>
+  <w:style w:type="character" w:default="1" w:styleId="DefaultParagraphFont">
+    <w:name w:val="Default Paragraph Font"/>
+    <w:uiPriority w:val="1"/>
+    <w:semiHidden/>
+    <w:unhideWhenUsed/>
+  </w:style>
+  <w:style w:type="table" w:default="1" w:styleId="TableNormal">
+    <w:name w:val="Normal Table"/>
+    <w:uiPriority w:val="99"/>
+    <w:semiHidden/>
+    <w:unhideWhenUsed/>
+    <w:tblPr>
+      <w:tblInd w:w="0" w:type="dxa"/>
+      <w:tblCellMar>
+        <w:top w:w="0" w:type="dxa"/>
+        <w:left w:w="108" w:type="dxa"/>
+        <w:bottom w:w="0" w:type="dxa"/>
+        <w:right w:w="108" w:type="dxa"/>
+      </w:tblCellMar>
+    </w:tblPr>
+  </w:style>
+  <w:style w:type="numbering" w:default="1" w:styleId="NoList">
+    <w:name w:val="No List"/>
+    <w:uiPriority w:val="99"/>
+    <w:semiHidden/>
+    <w:unhideWhenUsed/>
+  </w:style>
+  <w:style w:type="paragraph" w:styleId="BalloonText">
+    <w:name w:val="Balloon Text"/>
+    <w:basedOn w:val="Normal"/>
+    <w:link w:val="BalloonTextChar"/>
+    <w:uiPriority w:val="99"/>
+    <w:semiHidden/>
+    <w:unhideWhenUsed/>
+    <w:rsid w:val="00C7312B"/>
+    <w:pPr>
+      <w:spacing w:after="0" w:line="240" w:lineRule="auto"/>
+    </w:pPr>
+    <w:rPr>
+      <w:rFonts w:ascii="Tahoma" w:hAnsi="Tahoma" w:cs="Tahoma"/>
+      <w:sz w:val="16"/>
+      <w:szCs w:val="16"/>
+    </w:rPr>
+  </w:style>
+  <w:style w:type="character" w:customStyle="1" w:styleId="BalloonTextChar">
+    <w:name w:val="Balloon Text Char"/>
+    <w:basedOn w:val="DefaultParagraphFont"/>
+    <w:link w:val="BalloonText"/>
+    <w:uiPriority w:val="99"/>
+    <w:semiHidden/>
+    <w:rsid w:val="00C7312B"/>
+    <w:rPr>
+      <w:rFonts w:ascii="Tahoma" w:hAnsi="Tahoma" w:cs="Tahoma"/>
+      <w:sz w:val="16"/>
+      <w:szCs w:val="16"/>
+    </w:rPr>
   </w:style>
 </w:styles>
 </file>
@@ -1932,7 +1948,7 @@
         <a:p>
           <a:r>
             <a:rPr lang="pt-PT"/>
-            <a:t>Requierements</a:t>
+            <a:t>Requirements</a:t>
           </a:r>
         </a:p>
         <a:p>
@@ -2052,7 +2068,7 @@
         <a:p>
           <a:r>
             <a:rPr lang="pt-PT"/>
-            <a:t>Acceptance</a:t>
+            <a:t>Acceptance testing</a:t>
           </a:r>
         </a:p>
       </dgm:t>
@@ -2196,7 +2212,7 @@
         <a:p>
           <a:r>
             <a:rPr lang="pt-PT"/>
-            <a:t>Waranty</a:t>
+            <a:t>Warranty</a:t>
           </a:r>
         </a:p>
       </dgm:t>
@@ -2213,42 +2229,6 @@
       </dgm:t>
     </dgm:pt>
     <dgm:pt modelId="{71964237-9D65-4512-9E67-071ADE5BE187}" type="sibTrans" cxnId="{F184AD2C-C287-4220-BF8B-4C807A7341E4}">
-      <dgm:prSet/>
-      <dgm:spPr/>
-      <dgm:t>
-        <a:bodyPr/>
-        <a:lstStyle/>
-        <a:p>
-          <a:endParaRPr lang="pt-PT"/>
-        </a:p>
-      </dgm:t>
-    </dgm:pt>
-    <dgm:pt modelId="{2053F39E-B63A-4A7C-9F1F-678379F08436}">
-      <dgm:prSet phldrT="[Texto]"/>
-      <dgm:spPr/>
-      <dgm:t>
-        <a:bodyPr/>
-        <a:lstStyle/>
-        <a:p>
-          <a:r>
-            <a:rPr lang="pt-PT"/>
-            <a:t>Support</a:t>
-          </a:r>
-        </a:p>
-      </dgm:t>
-    </dgm:pt>
-    <dgm:pt modelId="{5310F44B-AD2D-4C82-BA14-4BAB6355591B}" type="parTrans" cxnId="{21CA3334-8484-4893-89D2-AC39A01D4769}">
-      <dgm:prSet/>
-      <dgm:spPr/>
-      <dgm:t>
-        <a:bodyPr/>
-        <a:lstStyle/>
-        <a:p>
-          <a:endParaRPr lang="pt-PT"/>
-        </a:p>
-      </dgm:t>
-    </dgm:pt>
-    <dgm:pt modelId="{C0CF5E07-C8CF-4E75-8252-1B3FAD88A10D}" type="sibTrans" cxnId="{21CA3334-8484-4893-89D2-AC39A01D4769}">
       <dgm:prSet/>
       <dgm:spPr/>
       <dgm:t>
@@ -2419,7 +2399,7 @@
       <dgm:spPr/>
     </dgm:pt>
     <dgm:pt modelId="{02A93C5B-3972-4C10-B564-CC860DA7A370}" type="pres">
-      <dgm:prSet presAssocID="{9926B7DF-B943-42BD-983F-088EE534C607}" presName="Name37" presStyleLbl="parChTrans1D3" presStyleIdx="0" presStyleCnt="13"/>
+      <dgm:prSet presAssocID="{9926B7DF-B943-42BD-983F-088EE534C607}" presName="Name37" presStyleLbl="parChTrans1D3" presStyleIdx="0" presStyleCnt="12"/>
       <dgm:spPr/>
       <dgm:t>
         <a:bodyPr/>
@@ -2442,7 +2422,7 @@
       <dgm:spPr/>
     </dgm:pt>
     <dgm:pt modelId="{38DB6AFB-0ABA-4CDE-987B-AE3654A1C9B5}" type="pres">
-      <dgm:prSet presAssocID="{A2766BD2-3506-4EA2-8D2C-D9052E3736D2}" presName="rootText" presStyleLbl="node3" presStyleIdx="0" presStyleCnt="13">
+      <dgm:prSet presAssocID="{A2766BD2-3506-4EA2-8D2C-D9052E3736D2}" presName="rootText" presStyleLbl="node3" presStyleIdx="0" presStyleCnt="12">
         <dgm:presLayoutVars>
           <dgm:chPref val="3"/>
         </dgm:presLayoutVars>
@@ -2457,7 +2437,7 @@
       </dgm:t>
     </dgm:pt>
     <dgm:pt modelId="{41383B27-8936-4020-A058-A3C2BA13CF5A}" type="pres">
-      <dgm:prSet presAssocID="{A2766BD2-3506-4EA2-8D2C-D9052E3736D2}" presName="rootConnector" presStyleLbl="node3" presStyleIdx="0" presStyleCnt="13"/>
+      <dgm:prSet presAssocID="{A2766BD2-3506-4EA2-8D2C-D9052E3736D2}" presName="rootConnector" presStyleLbl="node3" presStyleIdx="0" presStyleCnt="12"/>
       <dgm:spPr/>
       <dgm:t>
         <a:bodyPr/>
@@ -2476,7 +2456,7 @@
       <dgm:spPr/>
     </dgm:pt>
     <dgm:pt modelId="{5AE9F5A1-ECFE-4F41-B85E-028CF9C44AF4}" type="pres">
-      <dgm:prSet presAssocID="{845C90E3-B461-498D-B084-B8C0A2502C12}" presName="Name37" presStyleLbl="parChTrans1D3" presStyleIdx="1" presStyleCnt="13"/>
+      <dgm:prSet presAssocID="{845C90E3-B461-498D-B084-B8C0A2502C12}" presName="Name37" presStyleLbl="parChTrans1D3" presStyleIdx="1" presStyleCnt="12"/>
       <dgm:spPr/>
       <dgm:t>
         <a:bodyPr/>
@@ -2499,7 +2479,7 @@
       <dgm:spPr/>
     </dgm:pt>
     <dgm:pt modelId="{4EDB4E7C-91F0-4880-ACC1-E45AB76CE738}" type="pres">
-      <dgm:prSet presAssocID="{AF377B91-FC5C-4C36-96DB-220FAB6CBE77}" presName="rootText" presStyleLbl="node3" presStyleIdx="1" presStyleCnt="13">
+      <dgm:prSet presAssocID="{AF377B91-FC5C-4C36-96DB-220FAB6CBE77}" presName="rootText" presStyleLbl="node3" presStyleIdx="1" presStyleCnt="12">
         <dgm:presLayoutVars>
           <dgm:chPref val="3"/>
         </dgm:presLayoutVars>
@@ -2514,7 +2494,7 @@
       </dgm:t>
     </dgm:pt>
     <dgm:pt modelId="{A1131921-1112-40DE-826F-406EC663E099}" type="pres">
-      <dgm:prSet presAssocID="{AF377B91-FC5C-4C36-96DB-220FAB6CBE77}" presName="rootConnector" presStyleLbl="node3" presStyleIdx="1" presStyleCnt="13"/>
+      <dgm:prSet presAssocID="{AF377B91-FC5C-4C36-96DB-220FAB6CBE77}" presName="rootConnector" presStyleLbl="node3" presStyleIdx="1" presStyleCnt="12"/>
       <dgm:spPr/>
       <dgm:t>
         <a:bodyPr/>
@@ -2533,7 +2513,7 @@
       <dgm:spPr/>
     </dgm:pt>
     <dgm:pt modelId="{4B1E105C-24F6-4A0A-9EEE-986B791003F0}" type="pres">
-      <dgm:prSet presAssocID="{84D573A6-659F-4CB7-B1CD-D78970D32D03}" presName="Name37" presStyleLbl="parChTrans1D3" presStyleIdx="2" presStyleCnt="13"/>
+      <dgm:prSet presAssocID="{84D573A6-659F-4CB7-B1CD-D78970D32D03}" presName="Name37" presStyleLbl="parChTrans1D3" presStyleIdx="2" presStyleCnt="12"/>
       <dgm:spPr/>
       <dgm:t>
         <a:bodyPr/>
@@ -2556,7 +2536,7 @@
       <dgm:spPr/>
     </dgm:pt>
     <dgm:pt modelId="{4DD78B01-E748-4591-8A6E-D32CCD7719EE}" type="pres">
-      <dgm:prSet presAssocID="{EA70A2B7-6561-40DC-BC79-3F81C7727E3C}" presName="rootText" presStyleLbl="node3" presStyleIdx="2" presStyleCnt="13">
+      <dgm:prSet presAssocID="{EA70A2B7-6561-40DC-BC79-3F81C7727E3C}" presName="rootText" presStyleLbl="node3" presStyleIdx="2" presStyleCnt="12">
         <dgm:presLayoutVars>
           <dgm:chPref val="3"/>
         </dgm:presLayoutVars>
@@ -2571,7 +2551,7 @@
       </dgm:t>
     </dgm:pt>
     <dgm:pt modelId="{94F6ED8B-F3AF-4116-9923-7D3BB496A128}" type="pres">
-      <dgm:prSet presAssocID="{EA70A2B7-6561-40DC-BC79-3F81C7727E3C}" presName="rootConnector" presStyleLbl="node3" presStyleIdx="2" presStyleCnt="13"/>
+      <dgm:prSet presAssocID="{EA70A2B7-6561-40DC-BC79-3F81C7727E3C}" presName="rootConnector" presStyleLbl="node3" presStyleIdx="2" presStyleCnt="12"/>
       <dgm:spPr/>
       <dgm:t>
         <a:bodyPr/>
@@ -2647,7 +2627,7 @@
       <dgm:spPr/>
     </dgm:pt>
     <dgm:pt modelId="{D6AAC9C6-022A-44B6-8104-0C2B04797630}" type="pres">
-      <dgm:prSet presAssocID="{77F3BC03-0F95-458D-86F1-09C35100D9F9}" presName="Name37" presStyleLbl="parChTrans1D3" presStyleIdx="3" presStyleCnt="13"/>
+      <dgm:prSet presAssocID="{77F3BC03-0F95-458D-86F1-09C35100D9F9}" presName="Name37" presStyleLbl="parChTrans1D3" presStyleIdx="3" presStyleCnt="12"/>
       <dgm:spPr/>
       <dgm:t>
         <a:bodyPr/>
@@ -2670,7 +2650,7 @@
       <dgm:spPr/>
     </dgm:pt>
     <dgm:pt modelId="{35F8EF3A-A69A-48E1-83B1-4F6EEB4BD887}" type="pres">
-      <dgm:prSet presAssocID="{22206219-738B-4974-92F9-99FD7D52E96E}" presName="rootText" presStyleLbl="node3" presStyleIdx="3" presStyleCnt="13">
+      <dgm:prSet presAssocID="{22206219-738B-4974-92F9-99FD7D52E96E}" presName="rootText" presStyleLbl="node3" presStyleIdx="3" presStyleCnt="12">
         <dgm:presLayoutVars>
           <dgm:chPref val="3"/>
         </dgm:presLayoutVars>
@@ -2685,7 +2665,7 @@
       </dgm:t>
     </dgm:pt>
     <dgm:pt modelId="{9F9D1E36-FB47-4469-B0A2-D505C4DE1CE6}" type="pres">
-      <dgm:prSet presAssocID="{22206219-738B-4974-92F9-99FD7D52E96E}" presName="rootConnector" presStyleLbl="node3" presStyleIdx="3" presStyleCnt="13"/>
+      <dgm:prSet presAssocID="{22206219-738B-4974-92F9-99FD7D52E96E}" presName="rootConnector" presStyleLbl="node3" presStyleIdx="3" presStyleCnt="12"/>
       <dgm:spPr/>
       <dgm:t>
         <a:bodyPr/>
@@ -2704,7 +2684,7 @@
       <dgm:spPr/>
     </dgm:pt>
     <dgm:pt modelId="{843326BF-FB49-4B64-85D4-BBEA9A8AEAA2}" type="pres">
-      <dgm:prSet presAssocID="{CA9D024D-08E0-4CD0-8599-D5C25D4FF4F5}" presName="Name37" presStyleLbl="parChTrans1D3" presStyleIdx="4" presStyleCnt="13"/>
+      <dgm:prSet presAssocID="{CA9D024D-08E0-4CD0-8599-D5C25D4FF4F5}" presName="Name37" presStyleLbl="parChTrans1D3" presStyleIdx="4" presStyleCnt="12"/>
       <dgm:spPr/>
       <dgm:t>
         <a:bodyPr/>
@@ -2727,7 +2707,7 @@
       <dgm:spPr/>
     </dgm:pt>
     <dgm:pt modelId="{AAEFFAFF-0D85-4F88-B73C-FA0ACE0A392C}" type="pres">
-      <dgm:prSet presAssocID="{31DA2C12-DD03-428A-9FE2-2E721DD8A5A0}" presName="rootText" presStyleLbl="node3" presStyleIdx="4" presStyleCnt="13">
+      <dgm:prSet presAssocID="{31DA2C12-DD03-428A-9FE2-2E721DD8A5A0}" presName="rootText" presStyleLbl="node3" presStyleIdx="4" presStyleCnt="12">
         <dgm:presLayoutVars>
           <dgm:chPref val="3"/>
         </dgm:presLayoutVars>
@@ -2742,7 +2722,7 @@
       </dgm:t>
     </dgm:pt>
     <dgm:pt modelId="{912A6CFF-E6B7-4364-86FD-DCDE4EC690BB}" type="pres">
-      <dgm:prSet presAssocID="{31DA2C12-DD03-428A-9FE2-2E721DD8A5A0}" presName="rootConnector" presStyleLbl="node3" presStyleIdx="4" presStyleCnt="13"/>
+      <dgm:prSet presAssocID="{31DA2C12-DD03-428A-9FE2-2E721DD8A5A0}" presName="rootConnector" presStyleLbl="node3" presStyleIdx="4" presStyleCnt="12"/>
       <dgm:spPr/>
       <dgm:t>
         <a:bodyPr/>
@@ -2818,7 +2798,7 @@
       <dgm:spPr/>
     </dgm:pt>
     <dgm:pt modelId="{CE1D6B32-D827-4DA1-94D2-A485C0C09FEA}" type="pres">
-      <dgm:prSet presAssocID="{9DBA1F2A-0267-4077-A8F8-F1C92E53C10E}" presName="Name37" presStyleLbl="parChTrans1D3" presStyleIdx="5" presStyleCnt="13"/>
+      <dgm:prSet presAssocID="{9DBA1F2A-0267-4077-A8F8-F1C92E53C10E}" presName="Name37" presStyleLbl="parChTrans1D3" presStyleIdx="5" presStyleCnt="12"/>
       <dgm:spPr/>
       <dgm:t>
         <a:bodyPr/>
@@ -2841,7 +2821,7 @@
       <dgm:spPr/>
     </dgm:pt>
     <dgm:pt modelId="{FAD1C8B2-6914-4A31-9F7A-B1BF317E6961}" type="pres">
-      <dgm:prSet presAssocID="{7F321BD6-6D29-476F-AC22-64049367035E}" presName="rootText" presStyleLbl="node3" presStyleIdx="5" presStyleCnt="13">
+      <dgm:prSet presAssocID="{7F321BD6-6D29-476F-AC22-64049367035E}" presName="rootText" presStyleLbl="node3" presStyleIdx="5" presStyleCnt="12">
         <dgm:presLayoutVars>
           <dgm:chPref val="3"/>
         </dgm:presLayoutVars>
@@ -2856,7 +2836,7 @@
       </dgm:t>
     </dgm:pt>
     <dgm:pt modelId="{43D7589C-16A6-4837-8416-97541F035CB0}" type="pres">
-      <dgm:prSet presAssocID="{7F321BD6-6D29-476F-AC22-64049367035E}" presName="rootConnector" presStyleLbl="node3" presStyleIdx="5" presStyleCnt="13"/>
+      <dgm:prSet presAssocID="{7F321BD6-6D29-476F-AC22-64049367035E}" presName="rootConnector" presStyleLbl="node3" presStyleIdx="5" presStyleCnt="12"/>
       <dgm:spPr/>
       <dgm:t>
         <a:bodyPr/>
@@ -3046,7 +3026,7 @@
       <dgm:spPr/>
     </dgm:pt>
     <dgm:pt modelId="{233331FC-A408-4925-89A5-4C51841370C3}" type="pres">
-      <dgm:prSet presAssocID="{02FCF216-1BA4-43DC-9693-566D49C14E12}" presName="Name37" presStyleLbl="parChTrans1D3" presStyleIdx="6" presStyleCnt="13"/>
+      <dgm:prSet presAssocID="{02FCF216-1BA4-43DC-9693-566D49C14E12}" presName="Name37" presStyleLbl="parChTrans1D3" presStyleIdx="6" presStyleCnt="12"/>
       <dgm:spPr/>
       <dgm:t>
         <a:bodyPr/>
@@ -3069,7 +3049,7 @@
       <dgm:spPr/>
     </dgm:pt>
     <dgm:pt modelId="{96D87AF7-7662-4B42-8E5A-319D4AF53C08}" type="pres">
-      <dgm:prSet presAssocID="{09082969-8122-4275-BB64-3689C292E78C}" presName="rootText" presStyleLbl="node3" presStyleIdx="6" presStyleCnt="13">
+      <dgm:prSet presAssocID="{09082969-8122-4275-BB64-3689C292E78C}" presName="rootText" presStyleLbl="node3" presStyleIdx="6" presStyleCnt="12">
         <dgm:presLayoutVars>
           <dgm:chPref val="3"/>
         </dgm:presLayoutVars>
@@ -3084,7 +3064,7 @@
       </dgm:t>
     </dgm:pt>
     <dgm:pt modelId="{D6BBBDA2-438C-4901-A67A-A41EC5BD4E7A}" type="pres">
-      <dgm:prSet presAssocID="{09082969-8122-4275-BB64-3689C292E78C}" presName="rootConnector" presStyleLbl="node3" presStyleIdx="6" presStyleCnt="13"/>
+      <dgm:prSet presAssocID="{09082969-8122-4275-BB64-3689C292E78C}" presName="rootConnector" presStyleLbl="node3" presStyleIdx="6" presStyleCnt="12"/>
       <dgm:spPr/>
       <dgm:t>
         <a:bodyPr/>
@@ -3160,7 +3140,7 @@
       <dgm:spPr/>
     </dgm:pt>
     <dgm:pt modelId="{783F02D0-4E10-4238-AD2B-022ACB58B33D}" type="pres">
-      <dgm:prSet presAssocID="{92B5E4F9-9596-42B2-A2F3-0DD52DD3340A}" presName="Name37" presStyleLbl="parChTrans1D3" presStyleIdx="7" presStyleCnt="13"/>
+      <dgm:prSet presAssocID="{92B5E4F9-9596-42B2-A2F3-0DD52DD3340A}" presName="Name37" presStyleLbl="parChTrans1D3" presStyleIdx="7" presStyleCnt="12"/>
       <dgm:spPr/>
     </dgm:pt>
     <dgm:pt modelId="{FF7B7A7C-C56A-43B9-B56E-05286A987816}" type="pres">
@@ -3176,7 +3156,7 @@
       <dgm:spPr/>
     </dgm:pt>
     <dgm:pt modelId="{2A296327-B93C-4556-B27F-34A8022D0AAF}" type="pres">
-      <dgm:prSet presAssocID="{6DC17392-41AB-4599-B1BD-0B5A028B62EE}" presName="rootText" presStyleLbl="node3" presStyleIdx="7" presStyleCnt="13">
+      <dgm:prSet presAssocID="{6DC17392-41AB-4599-B1BD-0B5A028B62EE}" presName="rootText" presStyleLbl="node3" presStyleIdx="7" presStyleCnt="12">
         <dgm:presLayoutVars>
           <dgm:chPref val="3"/>
         </dgm:presLayoutVars>
@@ -3191,7 +3171,7 @@
       </dgm:t>
     </dgm:pt>
     <dgm:pt modelId="{FA648CDB-9974-43C7-B145-2D8E86E18251}" type="pres">
-      <dgm:prSet presAssocID="{6DC17392-41AB-4599-B1BD-0B5A028B62EE}" presName="rootConnector" presStyleLbl="node3" presStyleIdx="7" presStyleCnt="13"/>
+      <dgm:prSet presAssocID="{6DC17392-41AB-4599-B1BD-0B5A028B62EE}" presName="rootConnector" presStyleLbl="node3" presStyleIdx="7" presStyleCnt="12"/>
       <dgm:spPr/>
       <dgm:t>
         <a:bodyPr/>
@@ -3210,7 +3190,7 @@
       <dgm:spPr/>
     </dgm:pt>
     <dgm:pt modelId="{EE822D73-3E20-4F65-9505-54678BABF231}" type="pres">
-      <dgm:prSet presAssocID="{3DC42E7E-DD8C-466D-973F-F3DDACEFA677}" presName="Name37" presStyleLbl="parChTrans1D3" presStyleIdx="8" presStyleCnt="13"/>
+      <dgm:prSet presAssocID="{3DC42E7E-DD8C-466D-973F-F3DDACEFA677}" presName="Name37" presStyleLbl="parChTrans1D3" presStyleIdx="8" presStyleCnt="12"/>
       <dgm:spPr/>
     </dgm:pt>
     <dgm:pt modelId="{9F76263C-210D-428A-BB45-E29220A6334D}" type="pres">
@@ -3226,7 +3206,7 @@
       <dgm:spPr/>
     </dgm:pt>
     <dgm:pt modelId="{AFC5003B-2B9D-4334-98C2-136BF8D1DEFC}" type="pres">
-      <dgm:prSet presAssocID="{1710FED9-C62F-4C4D-A3EF-8C58A2BEBA58}" presName="rootText" presStyleLbl="node3" presStyleIdx="8" presStyleCnt="13">
+      <dgm:prSet presAssocID="{1710FED9-C62F-4C4D-A3EF-8C58A2BEBA58}" presName="rootText" presStyleLbl="node3" presStyleIdx="8" presStyleCnt="12">
         <dgm:presLayoutVars>
           <dgm:chPref val="3"/>
         </dgm:presLayoutVars>
@@ -3241,7 +3221,7 @@
       </dgm:t>
     </dgm:pt>
     <dgm:pt modelId="{E82A7FBA-89EA-4B5F-9390-C72F304157FA}" type="pres">
-      <dgm:prSet presAssocID="{1710FED9-C62F-4C4D-A3EF-8C58A2BEBA58}" presName="rootConnector" presStyleLbl="node3" presStyleIdx="8" presStyleCnt="13"/>
+      <dgm:prSet presAssocID="{1710FED9-C62F-4C4D-A3EF-8C58A2BEBA58}" presName="rootConnector" presStyleLbl="node3" presStyleIdx="8" presStyleCnt="12"/>
       <dgm:spPr/>
       <dgm:t>
         <a:bodyPr/>
@@ -3260,7 +3240,7 @@
       <dgm:spPr/>
     </dgm:pt>
     <dgm:pt modelId="{A787E5BD-2013-4FD6-AF16-CADAE851A549}" type="pres">
-      <dgm:prSet presAssocID="{6559D592-39F8-4F07-ADEB-47EF13E46214}" presName="Name37" presStyleLbl="parChTrans1D3" presStyleIdx="9" presStyleCnt="13"/>
+      <dgm:prSet presAssocID="{6559D592-39F8-4F07-ADEB-47EF13E46214}" presName="Name37" presStyleLbl="parChTrans1D3" presStyleIdx="9" presStyleCnt="12"/>
       <dgm:spPr/>
       <dgm:t>
         <a:bodyPr/>
@@ -3283,7 +3263,7 @@
       <dgm:spPr/>
     </dgm:pt>
     <dgm:pt modelId="{5E45757A-0146-4DBE-B088-E1A0EC5D03D2}" type="pres">
-      <dgm:prSet presAssocID="{44D6AEB3-3C3E-4C43-8B4D-88B66C915A6B}" presName="rootText" presStyleLbl="node3" presStyleIdx="9" presStyleCnt="13">
+      <dgm:prSet presAssocID="{44D6AEB3-3C3E-4C43-8B4D-88B66C915A6B}" presName="rootText" presStyleLbl="node3" presStyleIdx="9" presStyleCnt="12">
         <dgm:presLayoutVars>
           <dgm:chPref val="3"/>
         </dgm:presLayoutVars>
@@ -3298,7 +3278,7 @@
       </dgm:t>
     </dgm:pt>
     <dgm:pt modelId="{E1A6C950-8209-4AD3-83C3-07F32865CDA8}" type="pres">
-      <dgm:prSet presAssocID="{44D6AEB3-3C3E-4C43-8B4D-88B66C915A6B}" presName="rootConnector" presStyleLbl="node3" presStyleIdx="9" presStyleCnt="13"/>
+      <dgm:prSet presAssocID="{44D6AEB3-3C3E-4C43-8B4D-88B66C915A6B}" presName="rootConnector" presStyleLbl="node3" presStyleIdx="9" presStyleCnt="12"/>
       <dgm:spPr/>
       <dgm:t>
         <a:bodyPr/>
@@ -3317,7 +3297,7 @@
       <dgm:spPr/>
     </dgm:pt>
     <dgm:pt modelId="{FCDE8788-829B-4943-8C78-D783672774CD}" type="pres">
-      <dgm:prSet presAssocID="{745735AE-AA4F-4C3A-BFDA-F55FA7826AAD}" presName="Name37" presStyleLbl="parChTrans1D3" presStyleIdx="10" presStyleCnt="13"/>
+      <dgm:prSet presAssocID="{745735AE-AA4F-4C3A-BFDA-F55FA7826AAD}" presName="Name37" presStyleLbl="parChTrans1D3" presStyleIdx="10" presStyleCnt="12"/>
       <dgm:spPr/>
       <dgm:t>
         <a:bodyPr/>
@@ -3340,7 +3320,7 @@
       <dgm:spPr/>
     </dgm:pt>
     <dgm:pt modelId="{9AD280D4-A865-4357-9F69-62F0BF4F70EF}" type="pres">
-      <dgm:prSet presAssocID="{B077945C-EE4D-46FC-9113-582C657A6891}" presName="rootText" presStyleLbl="node3" presStyleIdx="10" presStyleCnt="13">
+      <dgm:prSet presAssocID="{B077945C-EE4D-46FC-9113-582C657A6891}" presName="rootText" presStyleLbl="node3" presStyleIdx="10" presStyleCnt="12">
         <dgm:presLayoutVars>
           <dgm:chPref val="3"/>
         </dgm:presLayoutVars>
@@ -3355,7 +3335,7 @@
       </dgm:t>
     </dgm:pt>
     <dgm:pt modelId="{C6EAD7F5-C1E0-485B-AF89-8223756899F8}" type="pres">
-      <dgm:prSet presAssocID="{B077945C-EE4D-46FC-9113-582C657A6891}" presName="rootConnector" presStyleLbl="node3" presStyleIdx="10" presStyleCnt="13"/>
+      <dgm:prSet presAssocID="{B077945C-EE4D-46FC-9113-582C657A6891}" presName="rootConnector" presStyleLbl="node3" presStyleIdx="10" presStyleCnt="12"/>
       <dgm:spPr/>
       <dgm:t>
         <a:bodyPr/>
@@ -3431,7 +3411,7 @@
       <dgm:spPr/>
     </dgm:pt>
     <dgm:pt modelId="{CF646C66-5793-4C1A-9FBC-67DC08285584}" type="pres">
-      <dgm:prSet presAssocID="{E2887723-4EAD-4696-825A-C234AFF6CD0D}" presName="Name37" presStyleLbl="parChTrans1D3" presStyleIdx="11" presStyleCnt="13"/>
+      <dgm:prSet presAssocID="{E2887723-4EAD-4696-825A-C234AFF6CD0D}" presName="Name37" presStyleLbl="parChTrans1D3" presStyleIdx="11" presStyleCnt="12"/>
       <dgm:spPr/>
       <dgm:t>
         <a:bodyPr/>
@@ -3454,7 +3434,7 @@
       <dgm:spPr/>
     </dgm:pt>
     <dgm:pt modelId="{D48E27A8-84C3-4786-A8FF-21D27492781E}" type="pres">
-      <dgm:prSet presAssocID="{7F9F30D1-7E34-4B48-A3B4-8614DD1FB327}" presName="rootText" presStyleLbl="node3" presStyleIdx="11" presStyleCnt="13">
+      <dgm:prSet presAssocID="{7F9F30D1-7E34-4B48-A3B4-8614DD1FB327}" presName="rootText" presStyleLbl="node3" presStyleIdx="11" presStyleCnt="12">
         <dgm:presLayoutVars>
           <dgm:chPref val="3"/>
         </dgm:presLayoutVars>
@@ -3469,7 +3449,7 @@
       </dgm:t>
     </dgm:pt>
     <dgm:pt modelId="{D7104BEB-6E42-4701-9634-71C6CED9A404}" type="pres">
-      <dgm:prSet presAssocID="{7F9F30D1-7E34-4B48-A3B4-8614DD1FB327}" presName="rootConnector" presStyleLbl="node3" presStyleIdx="11" presStyleCnt="13"/>
+      <dgm:prSet presAssocID="{7F9F30D1-7E34-4B48-A3B4-8614DD1FB327}" presName="rootConnector" presStyleLbl="node3" presStyleIdx="11" presStyleCnt="12"/>
       <dgm:spPr/>
       <dgm:t>
         <a:bodyPr/>
@@ -3485,63 +3465,6 @@
     </dgm:pt>
     <dgm:pt modelId="{C4323658-3046-4EE2-8C02-A44A6E3A7E1E}" type="pres">
       <dgm:prSet presAssocID="{7F9F30D1-7E34-4B48-A3B4-8614DD1FB327}" presName="hierChild5" presStyleCnt="0"/>
-      <dgm:spPr/>
-    </dgm:pt>
-    <dgm:pt modelId="{A9105289-15FE-4E84-8048-E0FA2F533473}" type="pres">
-      <dgm:prSet presAssocID="{5310F44B-AD2D-4C82-BA14-4BAB6355591B}" presName="Name37" presStyleLbl="parChTrans1D3" presStyleIdx="12" presStyleCnt="13"/>
-      <dgm:spPr/>
-      <dgm:t>
-        <a:bodyPr/>
-        <a:lstStyle/>
-        <a:p>
-          <a:endParaRPr lang="pt-PT"/>
-        </a:p>
-      </dgm:t>
-    </dgm:pt>
-    <dgm:pt modelId="{3A6D1789-8833-4361-87B1-CEF68A57F9BC}" type="pres">
-      <dgm:prSet presAssocID="{2053F39E-B63A-4A7C-9F1F-678379F08436}" presName="hierRoot2" presStyleCnt="0">
-        <dgm:presLayoutVars>
-          <dgm:hierBranch val="init"/>
-        </dgm:presLayoutVars>
-      </dgm:prSet>
-      <dgm:spPr/>
-    </dgm:pt>
-    <dgm:pt modelId="{E93D6B9A-CE35-4B7E-B5B5-481ABEC9B0A9}" type="pres">
-      <dgm:prSet presAssocID="{2053F39E-B63A-4A7C-9F1F-678379F08436}" presName="rootComposite" presStyleCnt="0"/>
-      <dgm:spPr/>
-    </dgm:pt>
-    <dgm:pt modelId="{1998DE98-F8E1-47FC-BF80-5E22D42640B0}" type="pres">
-      <dgm:prSet presAssocID="{2053F39E-B63A-4A7C-9F1F-678379F08436}" presName="rootText" presStyleLbl="node3" presStyleIdx="12" presStyleCnt="13">
-        <dgm:presLayoutVars>
-          <dgm:chPref val="3"/>
-        </dgm:presLayoutVars>
-      </dgm:prSet>
-      <dgm:spPr/>
-      <dgm:t>
-        <a:bodyPr/>
-        <a:lstStyle/>
-        <a:p>
-          <a:endParaRPr lang="pt-PT"/>
-        </a:p>
-      </dgm:t>
-    </dgm:pt>
-    <dgm:pt modelId="{817754CC-8856-4198-8FB6-249EB90A070C}" type="pres">
-      <dgm:prSet presAssocID="{2053F39E-B63A-4A7C-9F1F-678379F08436}" presName="rootConnector" presStyleLbl="node3" presStyleIdx="12" presStyleCnt="13"/>
-      <dgm:spPr/>
-      <dgm:t>
-        <a:bodyPr/>
-        <a:lstStyle/>
-        <a:p>
-          <a:endParaRPr lang="pt-PT"/>
-        </a:p>
-      </dgm:t>
-    </dgm:pt>
-    <dgm:pt modelId="{5E8CF240-5998-41E2-9A8A-DE894411B8E6}" type="pres">
-      <dgm:prSet presAssocID="{2053F39E-B63A-4A7C-9F1F-678379F08436}" presName="hierChild4" presStyleCnt="0"/>
-      <dgm:spPr/>
-    </dgm:pt>
-    <dgm:pt modelId="{985E28EA-994C-4F96-BD88-D45457EE6A3B}" type="pres">
-      <dgm:prSet presAssocID="{2053F39E-B63A-4A7C-9F1F-678379F08436}" presName="hierChild5" presStyleCnt="0"/>
       <dgm:spPr/>
     </dgm:pt>
     <dgm:pt modelId="{B3A91109-C9D1-4842-AFE7-B406A2F0B5B4}" type="pres">
@@ -3555,252 +3478,241 @@
   </dgm:ptLst>
   <dgm:cxnLst>
     <dgm:cxn modelId="{5478DC4F-2094-4FA2-A8CC-0F05B5CEDF1C}" srcId="{9752BF25-6E46-44F9-8AA0-404A02849848}" destId="{A7891DF1-7D82-4269-8343-22DBD6CB727B}" srcOrd="2" destOrd="0" parTransId="{9FC8ACF4-1496-4679-8CBB-C6A70F8B170B}" sibTransId="{87C33843-8630-4604-9D94-6CA656B6A57C}"/>
-    <dgm:cxn modelId="{99166D36-5B19-4F11-9465-0A999CBC196A}" type="presOf" srcId="{84D573A6-659F-4CB7-B1CD-D78970D32D03}" destId="{4B1E105C-24F6-4A0A-9EEE-986B791003F0}" srcOrd="0" destOrd="0" presId="urn:microsoft.com/office/officeart/2005/8/layout/orgChart1"/>
-    <dgm:cxn modelId="{07D36AB5-2B30-41E2-B898-E6A6FA7BEB35}" type="presOf" srcId="{3DC42E7E-DD8C-466D-973F-F3DDACEFA677}" destId="{EE822D73-3E20-4F65-9505-54678BABF231}" srcOrd="0" destOrd="0" presId="urn:microsoft.com/office/officeart/2005/8/layout/orgChart1"/>
-    <dgm:cxn modelId="{58C8E308-E5F5-4C42-B4E7-5E8143A8DB2A}" type="presOf" srcId="{92B5E4F9-9596-42B2-A2F3-0DD52DD3340A}" destId="{783F02D0-4E10-4238-AD2B-022ACB58B33D}" srcOrd="0" destOrd="0" presId="urn:microsoft.com/office/officeart/2005/8/layout/orgChart1"/>
+    <dgm:cxn modelId="{F14F3F6C-0503-46A7-B43F-671B0FF39156}" type="presOf" srcId="{84D573A6-659F-4CB7-B1CD-D78970D32D03}" destId="{4B1E105C-24F6-4A0A-9EEE-986B791003F0}" srcOrd="0" destOrd="0" presId="urn:microsoft.com/office/officeart/2005/8/layout/orgChart1"/>
+    <dgm:cxn modelId="{624AEE44-E62E-44CF-9295-F4030164667E}" type="presOf" srcId="{77F3BC03-0F95-458D-86F1-09C35100D9F9}" destId="{D6AAC9C6-022A-44B6-8104-0C2B04797630}" srcOrd="0" destOrd="0" presId="urn:microsoft.com/office/officeart/2005/8/layout/orgChart1"/>
     <dgm:cxn modelId="{5F7B018F-946B-4B78-ADD2-AB5261CB5C60}" srcId="{9752BF25-6E46-44F9-8AA0-404A02849848}" destId="{DB8D4E0C-7119-4D57-95C5-ED80585E2ACC}" srcOrd="0" destOrd="0" parTransId="{CAA695E1-4B35-41F5-ADEF-1542242FC42D}" sibTransId="{AB2EC189-266F-42EF-91B4-4EBCB3752DA6}"/>
-    <dgm:cxn modelId="{DF90BF77-AE9D-4025-A8E1-BB3843E6A6BA}" type="presOf" srcId="{5310F44B-AD2D-4C82-BA14-4BAB6355591B}" destId="{A9105289-15FE-4E84-8048-E0FA2F533473}" srcOrd="0" destOrd="0" presId="urn:microsoft.com/office/officeart/2005/8/layout/orgChart1"/>
-    <dgm:cxn modelId="{2D52F9CC-7CD2-42DE-802E-EE557468C7E6}" type="presOf" srcId="{77F3BC03-0F95-458D-86F1-09C35100D9F9}" destId="{D6AAC9C6-022A-44B6-8104-0C2B04797630}" srcOrd="0" destOrd="0" presId="urn:microsoft.com/office/officeart/2005/8/layout/orgChart1"/>
-    <dgm:cxn modelId="{4262CDCA-64D9-4F74-AAAE-11644D43746F}" type="presOf" srcId="{DB8D4E0C-7119-4D57-95C5-ED80585E2ACC}" destId="{0253070B-604D-420C-A12E-7EF1DFE4921E}" srcOrd="0" destOrd="0" presId="urn:microsoft.com/office/officeart/2005/8/layout/orgChart1"/>
+    <dgm:cxn modelId="{F03DBB81-0310-458E-B5E0-AEC2BAAD7820}" type="presOf" srcId="{A2766BD2-3506-4EA2-8D2C-D9052E3736D2}" destId="{41383B27-8936-4020-A058-A3C2BA13CF5A}" srcOrd="1" destOrd="0" presId="urn:microsoft.com/office/officeart/2005/8/layout/orgChart1"/>
+    <dgm:cxn modelId="{1E4E5760-C7F0-41B0-919A-2E7F85DDB9CD}" type="presOf" srcId="{7F9F30D1-7E34-4B48-A3B4-8614DD1FB327}" destId="{D7104BEB-6E42-4701-9634-71C6CED9A404}" srcOrd="1" destOrd="0" presId="urn:microsoft.com/office/officeart/2005/8/layout/orgChart1"/>
+    <dgm:cxn modelId="{D0890B94-AA51-42EB-9175-BF469EDA237A}" type="presOf" srcId="{44D6AEB3-3C3E-4C43-8B4D-88B66C915A6B}" destId="{5E45757A-0146-4DBE-B088-E1A0EC5D03D2}" srcOrd="0" destOrd="0" presId="urn:microsoft.com/office/officeart/2005/8/layout/orgChart1"/>
+    <dgm:cxn modelId="{8F075928-8E06-4156-B9D2-D7174DD1E6DC}" type="presOf" srcId="{9DBA1F2A-0267-4077-A8F8-F1C92E53C10E}" destId="{CE1D6B32-D827-4DA1-94D2-A485C0C09FEA}" srcOrd="0" destOrd="0" presId="urn:microsoft.com/office/officeart/2005/8/layout/orgChart1"/>
     <dgm:cxn modelId="{44DAACCF-8C68-4D09-A394-F56DAE422733}" srcId="{38C6BE64-7D75-4AB2-9208-2B4E6ABB6075}" destId="{44D6AEB3-3C3E-4C43-8B4D-88B66C915A6B}" srcOrd="2" destOrd="0" parTransId="{6559D592-39F8-4F07-ADEB-47EF13E46214}" sibTransId="{EBE2F001-716F-44A1-8744-BD4B7AD24C4A}"/>
-    <dgm:cxn modelId="{F8E191DE-1FC3-4C31-949B-6DAA28857DA1}" type="presOf" srcId="{96804062-AC84-4A53-9801-10D96A41B751}" destId="{611DC8B4-B6D3-4D40-823D-C3AB913FDC3D}" srcOrd="1" destOrd="0" presId="urn:microsoft.com/office/officeart/2005/8/layout/orgChart1"/>
-    <dgm:cxn modelId="{BF5BDDC0-AAEE-42D8-800C-C44D106F2D14}" type="presOf" srcId="{2053F39E-B63A-4A7C-9F1F-678379F08436}" destId="{817754CC-8856-4198-8FB6-249EB90A070C}" srcOrd="1" destOrd="0" presId="urn:microsoft.com/office/officeart/2005/8/layout/orgChart1"/>
-    <dgm:cxn modelId="{6ECDC701-DEF9-4B22-A421-BC31E77D8881}" type="presOf" srcId="{A2766BD2-3506-4EA2-8D2C-D9052E3736D2}" destId="{38DB6AFB-0ABA-4CDE-987B-AE3654A1C9B5}" srcOrd="0" destOrd="0" presId="urn:microsoft.com/office/officeart/2005/8/layout/orgChart1"/>
-    <dgm:cxn modelId="{73A66E20-2554-496F-8EA3-5CF3B0D07EED}" type="presOf" srcId="{6559D592-39F8-4F07-ADEB-47EF13E46214}" destId="{A787E5BD-2013-4FD6-AF16-CADAE851A549}" srcOrd="0" destOrd="0" presId="urn:microsoft.com/office/officeart/2005/8/layout/orgChart1"/>
-    <dgm:cxn modelId="{5DDF58B7-8438-46BE-A023-6FA2018BBFDD}" type="presOf" srcId="{09082969-8122-4275-BB64-3689C292E78C}" destId="{D6BBBDA2-438C-4901-A67A-A41EC5BD4E7A}" srcOrd="1" destOrd="0" presId="urn:microsoft.com/office/officeart/2005/8/layout/orgChart1"/>
-    <dgm:cxn modelId="{A013170F-5D54-4A5A-9834-CEBBB90B540F}" type="presOf" srcId="{38C6BE64-7D75-4AB2-9208-2B4E6ABB6075}" destId="{40346804-1B23-4B91-8E55-06FA671905A6}" srcOrd="1" destOrd="0" presId="urn:microsoft.com/office/officeart/2005/8/layout/orgChart1"/>
-    <dgm:cxn modelId="{007ADD45-BDF8-42F1-9DB2-DBE4B2EE2140}" type="presOf" srcId="{A7891DF1-7D82-4269-8343-22DBD6CB727B}" destId="{D96BC457-4615-4E3C-BCBA-45D11E1E0D7E}" srcOrd="1" destOrd="0" presId="urn:microsoft.com/office/officeart/2005/8/layout/orgChart1"/>
-    <dgm:cxn modelId="{9A52BC3B-47E2-4C55-AA7D-535A9131F298}" type="presOf" srcId="{8286BCDB-92BA-42CE-AF74-00F7B6093294}" destId="{E71DA19A-9D6D-4041-AC0C-0969474D1DCF}" srcOrd="0" destOrd="0" presId="urn:microsoft.com/office/officeart/2005/8/layout/orgChart1"/>
-    <dgm:cxn modelId="{BB0A0244-3787-4F91-9DC1-9C1691077F60}" type="presOf" srcId="{9FC8ACF4-1496-4679-8CBB-C6A70F8B170B}" destId="{541ADFA8-8B68-4071-8468-C420E7695F6D}" srcOrd="0" destOrd="0" presId="urn:microsoft.com/office/officeart/2005/8/layout/orgChart1"/>
+    <dgm:cxn modelId="{6EA0A35B-BCF2-426F-AE0A-3774F79D0B18}" type="presOf" srcId="{02FCF216-1BA4-43DC-9693-566D49C14E12}" destId="{233331FC-A408-4925-89A5-4C51841370C3}" srcOrd="0" destOrd="0" presId="urn:microsoft.com/office/officeart/2005/8/layout/orgChart1"/>
+    <dgm:cxn modelId="{9972F91F-BF71-46C9-81EE-4BAB1E3B96CA}" type="presOf" srcId="{6DC17392-41AB-4599-B1BD-0B5A028B62EE}" destId="{2A296327-B93C-4556-B27F-34A8022D0AAF}" srcOrd="0" destOrd="0" presId="urn:microsoft.com/office/officeart/2005/8/layout/orgChart1"/>
+    <dgm:cxn modelId="{1078828B-F4D0-4C0E-AC14-5CB74EFB8FCA}" type="presOf" srcId="{22206219-738B-4974-92F9-99FD7D52E96E}" destId="{35F8EF3A-A69A-48E1-83B1-4F6EEB4BD887}" srcOrd="0" destOrd="0" presId="urn:microsoft.com/office/officeart/2005/8/layout/orgChart1"/>
+    <dgm:cxn modelId="{F3D6DBFB-7798-4A75-94CA-2B1C7B940BE4}" type="presOf" srcId="{00915442-94CA-4B41-8AEA-2176BA38B8DC}" destId="{5D68FB12-D52D-4622-9067-893F50A46248}" srcOrd="0" destOrd="0" presId="urn:microsoft.com/office/officeart/2005/8/layout/orgChart1"/>
+    <dgm:cxn modelId="{A6009B99-CE54-431C-B260-0A4F015E3069}" type="presOf" srcId="{B077945C-EE4D-46FC-9113-582C657A6891}" destId="{9AD280D4-A865-4357-9F69-62F0BF4F70EF}" srcOrd="0" destOrd="0" presId="urn:microsoft.com/office/officeart/2005/8/layout/orgChart1"/>
+    <dgm:cxn modelId="{91C027D8-4C9B-4C15-9245-0969884687A9}" type="presOf" srcId="{1C98F73C-981E-4215-A1CF-2B965F6FC81B}" destId="{E6DAF4E4-C820-422E-AACC-1833932989A3}" srcOrd="1" destOrd="0" presId="urn:microsoft.com/office/officeart/2005/8/layout/orgChart1"/>
+    <dgm:cxn modelId="{4C1EA04F-DD2D-4827-905F-6FEDEE5AED1B}" type="presOf" srcId="{AF377B91-FC5C-4C36-96DB-220FAB6CBE77}" destId="{A1131921-1112-40DE-826F-406EC663E099}" srcOrd="1" destOrd="0" presId="urn:microsoft.com/office/officeart/2005/8/layout/orgChart1"/>
+    <dgm:cxn modelId="{21C13377-F90E-457C-B717-DA0B65037335}" type="presOf" srcId="{22206219-738B-4974-92F9-99FD7D52E96E}" destId="{9F9D1E36-FB47-4469-B0A2-D505C4DE1CE6}" srcOrd="1" destOrd="0" presId="urn:microsoft.com/office/officeart/2005/8/layout/orgChart1"/>
+    <dgm:cxn modelId="{A44A0463-49CD-4B4E-9A78-55534742F64C}" type="presOf" srcId="{1C98F73C-981E-4215-A1CF-2B965F6FC81B}" destId="{B89BA7FD-F6C6-42E7-ABBB-ACA4DC58CC45}" srcOrd="0" destOrd="0" presId="urn:microsoft.com/office/officeart/2005/8/layout/orgChart1"/>
+    <dgm:cxn modelId="{507ED185-647B-439C-AC35-48025EF25587}" type="presOf" srcId="{CA9D024D-08E0-4CD0-8599-D5C25D4FF4F5}" destId="{843326BF-FB49-4B64-85D4-BBEA9A8AEAA2}" srcOrd="0" destOrd="0" presId="urn:microsoft.com/office/officeart/2005/8/layout/orgChart1"/>
+    <dgm:cxn modelId="{B41C96DE-E2C8-45E9-B576-62EC99648E56}" type="presOf" srcId="{9752BF25-6E46-44F9-8AA0-404A02849848}" destId="{DCE5446E-90A2-48B8-89D4-9533B906F2D9}" srcOrd="0" destOrd="0" presId="urn:microsoft.com/office/officeart/2005/8/layout/orgChart1"/>
     <dgm:cxn modelId="{4C61566E-24B4-4780-A60B-556DDA3CFE65}" srcId="{DB8D4E0C-7119-4D57-95C5-ED80585E2ACC}" destId="{A2766BD2-3506-4EA2-8D2C-D9052E3736D2}" srcOrd="0" destOrd="0" parTransId="{9926B7DF-B943-42BD-983F-088EE534C607}" sibTransId="{C2011337-6999-4105-A502-870DE184F221}"/>
-    <dgm:cxn modelId="{21CA3334-8484-4893-89D2-AC39A01D4769}" srcId="{0211AF4D-8785-47F7-8229-8016A13E2A22}" destId="{2053F39E-B63A-4A7C-9F1F-678379F08436}" srcOrd="1" destOrd="0" parTransId="{5310F44B-AD2D-4C82-BA14-4BAB6355591B}" sibTransId="{C0CF5E07-C8CF-4E75-8252-1B3FAD88A10D}"/>
-    <dgm:cxn modelId="{679C6F07-6D76-4118-B227-EAED1C4840A1}" type="presOf" srcId="{1710FED9-C62F-4C4D-A3EF-8C58A2BEBA58}" destId="{E82A7FBA-89EA-4B5F-9390-C72F304157FA}" srcOrd="1" destOrd="0" presId="urn:microsoft.com/office/officeart/2005/8/layout/orgChart1"/>
-    <dgm:cxn modelId="{E721A43E-CE80-4F2C-91F0-658567B18AB1}" type="presOf" srcId="{9752BF25-6E46-44F9-8AA0-404A02849848}" destId="{FCA38D65-25EC-4985-9DE0-A1D0A35E82A9}" srcOrd="1" destOrd="0" presId="urn:microsoft.com/office/officeart/2005/8/layout/orgChart1"/>
-    <dgm:cxn modelId="{24C09F26-8730-4BC7-8AE1-CAF4873BB2F2}" type="presOf" srcId="{96804062-AC84-4A53-9801-10D96A41B751}" destId="{0F82655B-E782-45C3-9729-E3FAA212C4F5}" srcOrd="0" destOrd="0" presId="urn:microsoft.com/office/officeart/2005/8/layout/orgChart1"/>
-    <dgm:cxn modelId="{7EF6FF9D-AFF2-46AB-8908-6FD8EB87045F}" type="presOf" srcId="{4B0931A0-16B6-4E67-B9DE-27B5538749F3}" destId="{A1A40A1D-5368-4174-9CCE-2B4095DA5103}" srcOrd="0" destOrd="0" presId="urn:microsoft.com/office/officeart/2005/8/layout/orgChart1"/>
-    <dgm:cxn modelId="{238F3E20-6C4C-4A32-8E5E-FB71779D8033}" type="presOf" srcId="{A2766BD2-3506-4EA2-8D2C-D9052E3736D2}" destId="{41383B27-8936-4020-A058-A3C2BA13CF5A}" srcOrd="1" destOrd="0" presId="urn:microsoft.com/office/officeart/2005/8/layout/orgChart1"/>
-    <dgm:cxn modelId="{015CA097-9B57-48B9-83BD-2CB44A65D31A}" type="presOf" srcId="{31DA2C12-DD03-428A-9FE2-2E721DD8A5A0}" destId="{912A6CFF-E6B7-4364-86FD-DCDE4EC690BB}" srcOrd="1" destOrd="0" presId="urn:microsoft.com/office/officeart/2005/8/layout/orgChart1"/>
-    <dgm:cxn modelId="{F2947EBF-5538-415B-AC6B-782D9BE24790}" type="presOf" srcId="{EA70A2B7-6561-40DC-BC79-3F81C7727E3C}" destId="{4DD78B01-E748-4591-8A6E-D32CCD7719EE}" srcOrd="0" destOrd="0" presId="urn:microsoft.com/office/officeart/2005/8/layout/orgChart1"/>
-    <dgm:cxn modelId="{69B0A4D0-3829-4DFA-AD57-7D9EB67384F5}" type="presOf" srcId="{22206219-738B-4974-92F9-99FD7D52E96E}" destId="{9F9D1E36-FB47-4469-B0A2-D505C4DE1CE6}" srcOrd="1" destOrd="0" presId="urn:microsoft.com/office/officeart/2005/8/layout/orgChart1"/>
+    <dgm:cxn modelId="{D466585C-AF8D-4EAD-958F-AF81300B357C}" type="presOf" srcId="{E88EF6D5-B520-4721-8812-C421A2D33297}" destId="{541B9572-AD5A-460A-8A46-80FF1F039482}" srcOrd="0" destOrd="0" presId="urn:microsoft.com/office/officeart/2005/8/layout/orgChart1"/>
+    <dgm:cxn modelId="{697CE151-4D31-46A8-8B39-813BB6692BAC}" type="presOf" srcId="{9FC8ACF4-1496-4679-8CBB-C6A70F8B170B}" destId="{541ADFA8-8B68-4071-8468-C420E7695F6D}" srcOrd="0" destOrd="0" presId="urn:microsoft.com/office/officeart/2005/8/layout/orgChart1"/>
+    <dgm:cxn modelId="{0C46EEE9-34CC-4ABF-8362-6BECF9109563}" type="presOf" srcId="{7F321BD6-6D29-476F-AC22-64049367035E}" destId="{FAD1C8B2-6914-4A31-9F7A-B1BF317E6961}" srcOrd="0" destOrd="0" presId="urn:microsoft.com/office/officeart/2005/8/layout/orgChart1"/>
+    <dgm:cxn modelId="{F56926A8-6C79-46C6-AE24-6D909CA1A479}" type="presOf" srcId="{CAA695E1-4B35-41F5-ADEF-1542242FC42D}" destId="{8F2323B2-1EE4-4672-B878-00F2181B0175}" srcOrd="0" destOrd="0" presId="urn:microsoft.com/office/officeart/2005/8/layout/orgChart1"/>
+    <dgm:cxn modelId="{248A9508-E679-4E98-BAD7-B8C0E484BE1A}" type="presOf" srcId="{96804062-AC84-4A53-9801-10D96A41B751}" destId="{0F82655B-E782-45C3-9729-E3FAA212C4F5}" srcOrd="0" destOrd="0" presId="urn:microsoft.com/office/officeart/2005/8/layout/orgChart1"/>
+    <dgm:cxn modelId="{8D9DD150-F4DE-4EE9-B7A6-A7328ABB9806}" type="presOf" srcId="{96804062-AC84-4A53-9801-10D96A41B751}" destId="{611DC8B4-B6D3-4D40-823D-C3AB913FDC3D}" srcOrd="1" destOrd="0" presId="urn:microsoft.com/office/officeart/2005/8/layout/orgChart1"/>
+    <dgm:cxn modelId="{31B0B341-4590-45EB-A48B-D5463B2BC34C}" type="presOf" srcId="{6DC17392-41AB-4599-B1BD-0B5A028B62EE}" destId="{FA648CDB-9974-43C7-B145-2D8E86E18251}" srcOrd="1" destOrd="0" presId="urn:microsoft.com/office/officeart/2005/8/layout/orgChart1"/>
+    <dgm:cxn modelId="{F2D80581-14B7-4710-A03B-364E1C35E621}" type="presOf" srcId="{A7891DF1-7D82-4269-8343-22DBD6CB727B}" destId="{B5604598-0DF0-41EA-930E-4FCC1C14E5D2}" srcOrd="0" destOrd="0" presId="urn:microsoft.com/office/officeart/2005/8/layout/orgChart1"/>
     <dgm:cxn modelId="{22B33A7F-8B5E-453A-B223-3ADB0A46BD41}" srcId="{96804062-AC84-4A53-9801-10D96A41B751}" destId="{22206219-738B-4974-92F9-99FD7D52E96E}" srcOrd="0" destOrd="0" parTransId="{77F3BC03-0F95-458D-86F1-09C35100D9F9}" sibTransId="{DEDDD806-612F-45BC-9785-6E5146A6C82E}"/>
+    <dgm:cxn modelId="{413164A6-70C1-4E49-87B8-74B7669B3F27}" type="presOf" srcId="{A7891DF1-7D82-4269-8343-22DBD6CB727B}" destId="{D96BC457-4615-4E3C-BCBA-45D11E1E0D7E}" srcOrd="1" destOrd="0" presId="urn:microsoft.com/office/officeart/2005/8/layout/orgChart1"/>
     <dgm:cxn modelId="{625923EC-E505-4548-AF47-8571BDDB766F}" srcId="{9752BF25-6E46-44F9-8AA0-404A02849848}" destId="{96804062-AC84-4A53-9801-10D96A41B751}" srcOrd="1" destOrd="0" parTransId="{CB28ABE7-BB7D-4FE3-B416-4C647275704C}" sibTransId="{FD8101F4-1A43-4D42-9CD8-927E24E5424B}"/>
-    <dgm:cxn modelId="{EAE5B9A2-6547-4CC2-BA16-70C4481F595B}" type="presOf" srcId="{7F321BD6-6D29-476F-AC22-64049367035E}" destId="{FAD1C8B2-6914-4A31-9F7A-B1BF317E6961}" srcOrd="0" destOrd="0" presId="urn:microsoft.com/office/officeart/2005/8/layout/orgChart1"/>
-    <dgm:cxn modelId="{2A257C46-00A2-424D-9DA9-E5AE2A30457B}" type="presOf" srcId="{10161FCA-B4C7-4AD6-AC25-DA65626DD184}" destId="{A1D89F41-F7B5-4F82-B529-36282C8502A0}" srcOrd="0" destOrd="0" presId="urn:microsoft.com/office/officeart/2005/8/layout/orgChart1"/>
-    <dgm:cxn modelId="{C57E63CE-FF17-4F2B-A074-9924CAACBA62}" type="presOf" srcId="{1710FED9-C62F-4C4D-A3EF-8C58A2BEBA58}" destId="{AFC5003B-2B9D-4334-98C2-136BF8D1DEFC}" srcOrd="0" destOrd="0" presId="urn:microsoft.com/office/officeart/2005/8/layout/orgChart1"/>
-    <dgm:cxn modelId="{A15883F5-0950-44D1-9A64-747E97F3EA9D}" type="presOf" srcId="{22206219-738B-4974-92F9-99FD7D52E96E}" destId="{35F8EF3A-A69A-48E1-83B1-4F6EEB4BD887}" srcOrd="0" destOrd="0" presId="urn:microsoft.com/office/officeart/2005/8/layout/orgChart1"/>
-    <dgm:cxn modelId="{B89D8217-E254-4A06-999F-BB6D1AF9312E}" type="presOf" srcId="{1C98F73C-981E-4215-A1CF-2B965F6FC81B}" destId="{E6DAF4E4-C820-422E-AACC-1833932989A3}" srcOrd="1" destOrd="0" presId="urn:microsoft.com/office/officeart/2005/8/layout/orgChart1"/>
-    <dgm:cxn modelId="{01E6CBC1-38D0-475D-B0CB-0433D96C12BC}" type="presOf" srcId="{E88EF6D5-B520-4721-8812-C421A2D33297}" destId="{541B9572-AD5A-460A-8A46-80FF1F039482}" srcOrd="0" destOrd="0" presId="urn:microsoft.com/office/officeart/2005/8/layout/orgChart1"/>
-    <dgm:cxn modelId="{91CB93E7-684E-4617-9D18-393DE08D5619}" type="presOf" srcId="{0211AF4D-8785-47F7-8229-8016A13E2A22}" destId="{875EE4CB-33B3-409D-B1BA-481548E625F6}" srcOrd="1" destOrd="0" presId="urn:microsoft.com/office/officeart/2005/8/layout/orgChart1"/>
-    <dgm:cxn modelId="{973FA313-BD78-4167-89DF-119AD964742C}" type="presOf" srcId="{DDE8FAEB-C4AC-4610-9D71-EB2265FB6BCE}" destId="{42F57739-3233-43DA-AD66-44E288FE50CE}" srcOrd="0" destOrd="0" presId="urn:microsoft.com/office/officeart/2005/8/layout/orgChart1"/>
-    <dgm:cxn modelId="{03F47AE8-00B3-4D76-B824-3104F640F4BC}" type="presOf" srcId="{38C6BE64-7D75-4AB2-9208-2B4E6ABB6075}" destId="{CA5E1B16-2B99-447F-A545-4A35BB623820}" srcOrd="0" destOrd="0" presId="urn:microsoft.com/office/officeart/2005/8/layout/orgChart1"/>
-    <dgm:cxn modelId="{77D7B927-2D3F-4B63-ADCD-5DDA1DCDD46A}" type="presOf" srcId="{44D6AEB3-3C3E-4C43-8B4D-88B66C915A6B}" destId="{5E45757A-0146-4DBE-B088-E1A0EC5D03D2}" srcOrd="0" destOrd="0" presId="urn:microsoft.com/office/officeart/2005/8/layout/orgChart1"/>
+    <dgm:cxn modelId="{5ECDA8E0-8785-4CAD-9A1A-77156A59E261}" type="presOf" srcId="{4B0931A0-16B6-4E67-B9DE-27B5538749F3}" destId="{A1A40A1D-5368-4174-9CCE-2B4095DA5103}" srcOrd="0" destOrd="0" presId="urn:microsoft.com/office/officeart/2005/8/layout/orgChart1"/>
+    <dgm:cxn modelId="{6BFC29B8-029A-4071-959C-EF3259D291BB}" type="presOf" srcId="{1710FED9-C62F-4C4D-A3EF-8C58A2BEBA58}" destId="{AFC5003B-2B9D-4334-98C2-136BF8D1DEFC}" srcOrd="0" destOrd="0" presId="urn:microsoft.com/office/officeart/2005/8/layout/orgChart1"/>
+    <dgm:cxn modelId="{B6DF7A6D-6357-4AB2-AD5A-3FD020F7688A}" type="presOf" srcId="{9752BF25-6E46-44F9-8AA0-404A02849848}" destId="{FCA38D65-25EC-4985-9DE0-A1D0A35E82A9}" srcOrd="1" destOrd="0" presId="urn:microsoft.com/office/officeart/2005/8/layout/orgChart1"/>
+    <dgm:cxn modelId="{815554AF-BC26-4167-BFD2-DD48EFDFEAC4}" type="presOf" srcId="{6559D592-39F8-4F07-ADEB-47EF13E46214}" destId="{A787E5BD-2013-4FD6-AF16-CADAE851A549}" srcOrd="0" destOrd="0" presId="urn:microsoft.com/office/officeart/2005/8/layout/orgChart1"/>
+    <dgm:cxn modelId="{7452FA82-62D2-46BF-BFBA-9DEF5815964C}" type="presOf" srcId="{7F9F30D1-7E34-4B48-A3B4-8614DD1FB327}" destId="{D48E27A8-84C3-4786-A8FF-21D27492781E}" srcOrd="0" destOrd="0" presId="urn:microsoft.com/office/officeart/2005/8/layout/orgChart1"/>
+    <dgm:cxn modelId="{C8CFD228-BA5E-4DE3-827C-061193E939BA}" type="presOf" srcId="{09082969-8122-4275-BB64-3689C292E78C}" destId="{96D87AF7-7662-4B42-8E5A-319D4AF53C08}" srcOrd="0" destOrd="0" presId="urn:microsoft.com/office/officeart/2005/8/layout/orgChart1"/>
+    <dgm:cxn modelId="{41A3CFB6-C8CF-4CCA-9D61-EFA8A393E2E3}" type="presOf" srcId="{AF377B91-FC5C-4C36-96DB-220FAB6CBE77}" destId="{4EDB4E7C-91F0-4880-ACC1-E45AB76CE738}" srcOrd="0" destOrd="0" presId="urn:microsoft.com/office/officeart/2005/8/layout/orgChart1"/>
     <dgm:cxn modelId="{414FE01E-79EE-4B78-B6B8-D0D4829820FC}" srcId="{A7891DF1-7D82-4269-8343-22DBD6CB727B}" destId="{7F321BD6-6D29-476F-AC22-64049367035E}" srcOrd="0" destOrd="0" parTransId="{9DBA1F2A-0267-4077-A8F8-F1C92E53C10E}" sibTransId="{6A956276-7E0B-4D6E-985F-A4E2D257DD14}"/>
-    <dgm:cxn modelId="{AB168678-8FE7-44DC-9A80-0D1931D45609}" type="presOf" srcId="{6DC17392-41AB-4599-B1BD-0B5A028B62EE}" destId="{FA648CDB-9974-43C7-B145-2D8E86E18251}" srcOrd="1" destOrd="0" presId="urn:microsoft.com/office/officeart/2005/8/layout/orgChart1"/>
     <dgm:cxn modelId="{B823F736-1652-4D5E-89CB-5BC3A827581E}" srcId="{A7891DF1-7D82-4269-8343-22DBD6CB727B}" destId="{09082969-8122-4275-BB64-3689C292E78C}" srcOrd="1" destOrd="0" parTransId="{02FCF216-1BA4-43DC-9693-566D49C14E12}" sibTransId="{7AAF6732-FE53-4D29-8F64-5398D114DE92}"/>
-    <dgm:cxn modelId="{6996B15B-8CAD-422A-B566-9843A609C612}" type="presOf" srcId="{DB8D4E0C-7119-4D57-95C5-ED80585E2ACC}" destId="{9AE07535-BE74-47CD-8277-124B9C925C39}" srcOrd="1" destOrd="0" presId="urn:microsoft.com/office/officeart/2005/8/layout/orgChart1"/>
+    <dgm:cxn modelId="{E48BCE24-5BA5-4C17-82A4-72AD396FC03F}" type="presOf" srcId="{EA70A2B7-6561-40DC-BC79-3F81C7727E3C}" destId="{94F6ED8B-F3AF-4116-9923-7D3BB496A128}" srcOrd="1" destOrd="0" presId="urn:microsoft.com/office/officeart/2005/8/layout/orgChart1"/>
+    <dgm:cxn modelId="{FE8740D9-A9D8-4F04-BDAC-CE56981D0F45}" type="presOf" srcId="{10161FCA-B4C7-4AD6-AC25-DA65626DD184}" destId="{A1D89F41-F7B5-4F82-B529-36282C8502A0}" srcOrd="0" destOrd="0" presId="urn:microsoft.com/office/officeart/2005/8/layout/orgChart1"/>
     <dgm:cxn modelId="{2CDACD8F-7EBB-434F-B972-3B606FD757C1}" srcId="{9752BF25-6E46-44F9-8AA0-404A02849848}" destId="{0211AF4D-8785-47F7-8229-8016A13E2A22}" srcOrd="4" destOrd="0" parTransId="{E88EF6D5-B520-4721-8812-C421A2D33297}" sibTransId="{B6F7229C-21F9-46ED-A20E-B682058EE950}"/>
-    <dgm:cxn modelId="{AD36F01D-B498-408F-98F6-0DE6328D8B91}" type="presOf" srcId="{AF377B91-FC5C-4C36-96DB-220FAB6CBE77}" destId="{4EDB4E7C-91F0-4880-ACC1-E45AB76CE738}" srcOrd="0" destOrd="0" presId="urn:microsoft.com/office/officeart/2005/8/layout/orgChart1"/>
-    <dgm:cxn modelId="{D4D30F02-2056-4A32-85B0-8F5BA9E03FD1}" type="presOf" srcId="{09082969-8122-4275-BB64-3689C292E78C}" destId="{96D87AF7-7662-4B42-8E5A-319D4AF53C08}" srcOrd="0" destOrd="0" presId="urn:microsoft.com/office/officeart/2005/8/layout/orgChart1"/>
-    <dgm:cxn modelId="{F1EC75D7-0021-40E4-B706-0AD9016D8A7C}" type="presOf" srcId="{0211AF4D-8785-47F7-8229-8016A13E2A22}" destId="{43A39187-8869-4925-A4BF-E980DAFDD5DC}" srcOrd="0" destOrd="0" presId="urn:microsoft.com/office/officeart/2005/8/layout/orgChart1"/>
+    <dgm:cxn modelId="{329391AE-C8C6-471C-85B9-D209DFDBE462}" type="presOf" srcId="{4B0931A0-16B6-4E67-B9DE-27B5538749F3}" destId="{C487DE1D-6832-4067-AD9C-32EBF102EC5D}" srcOrd="1" destOrd="0" presId="urn:microsoft.com/office/officeart/2005/8/layout/orgChart1"/>
+    <dgm:cxn modelId="{2BE3819E-44C5-41C1-A01E-86D12152492D}" type="presOf" srcId="{745735AE-AA4F-4C3A-BFDA-F55FA7826AAD}" destId="{FCDE8788-829B-4943-8C78-D783672774CD}" srcOrd="0" destOrd="0" presId="urn:microsoft.com/office/officeart/2005/8/layout/orgChart1"/>
     <dgm:cxn modelId="{F184AD2C-C287-4220-BF8B-4C807A7341E4}" srcId="{0211AF4D-8785-47F7-8229-8016A13E2A22}" destId="{7F9F30D1-7E34-4B48-A3B4-8614DD1FB327}" srcOrd="0" destOrd="0" parTransId="{E2887723-4EAD-4696-825A-C234AFF6CD0D}" sibTransId="{71964237-9D65-4512-9E67-071ADE5BE187}"/>
-    <dgm:cxn modelId="{5106888C-EF47-48D4-9599-9FAF5BFD4B9F}" type="presOf" srcId="{CA9D024D-08E0-4CD0-8599-D5C25D4FF4F5}" destId="{843326BF-FB49-4B64-85D4-BBEA9A8AEAA2}" srcOrd="0" destOrd="0" presId="urn:microsoft.com/office/officeart/2005/8/layout/orgChart1"/>
-    <dgm:cxn modelId="{CD18FFC1-835C-4F70-816F-980B6EB844F5}" type="presOf" srcId="{745735AE-AA4F-4C3A-BFDA-F55FA7826AAD}" destId="{FCDE8788-829B-4943-8C78-D783672774CD}" srcOrd="0" destOrd="0" presId="urn:microsoft.com/office/officeart/2005/8/layout/orgChart1"/>
-    <dgm:cxn modelId="{BD161DC0-2A7B-4FCC-B737-890099179367}" type="presOf" srcId="{4B0931A0-16B6-4E67-B9DE-27B5538749F3}" destId="{C487DE1D-6832-4067-AD9C-32EBF102EC5D}" srcOrd="1" destOrd="0" presId="urn:microsoft.com/office/officeart/2005/8/layout/orgChart1"/>
-    <dgm:cxn modelId="{000B3070-DB3F-4CB3-8C23-5ED61925253B}" type="presOf" srcId="{1C98F73C-981E-4215-A1CF-2B965F6FC81B}" destId="{B89BA7FD-F6C6-42E7-ABBB-ACA4DC58CC45}" srcOrd="0" destOrd="0" presId="urn:microsoft.com/office/officeart/2005/8/layout/orgChart1"/>
+    <dgm:cxn modelId="{C3C41490-CBA9-4A53-BCD4-9BD64F7A7936}" type="presOf" srcId="{9926B7DF-B943-42BD-983F-088EE534C607}" destId="{02A93C5B-3972-4C10-B564-CC860DA7A370}" srcOrd="0" destOrd="0" presId="urn:microsoft.com/office/officeart/2005/8/layout/orgChart1"/>
+    <dgm:cxn modelId="{5DD8E389-5749-4FD8-BAAF-DA5A501E7433}" type="presOf" srcId="{DB8D4E0C-7119-4D57-95C5-ED80585E2ACC}" destId="{9AE07535-BE74-47CD-8277-124B9C925C39}" srcOrd="1" destOrd="0" presId="urn:microsoft.com/office/officeart/2005/8/layout/orgChart1"/>
+    <dgm:cxn modelId="{26C6E327-8B77-4764-93A6-5173B90E45B5}" type="presOf" srcId="{8286BCDB-92BA-42CE-AF74-00F7B6093294}" destId="{E71DA19A-9D6D-4041-AC0C-0969474D1DCF}" srcOrd="0" destOrd="0" presId="urn:microsoft.com/office/officeart/2005/8/layout/orgChart1"/>
     <dgm:cxn modelId="{67565D96-188B-4FA4-82A9-086F8B8DC7A6}" srcId="{96804062-AC84-4A53-9801-10D96A41B751}" destId="{31DA2C12-DD03-428A-9FE2-2E721DD8A5A0}" srcOrd="1" destOrd="0" parTransId="{CA9D024D-08E0-4CD0-8599-D5C25D4FF4F5}" sibTransId="{50C8DF36-5F23-40D2-8CCF-F1D29CB6679F}"/>
-    <dgm:cxn modelId="{A3901F1A-058D-453B-BE23-57E555C24E91}" type="presOf" srcId="{7F321BD6-6D29-476F-AC22-64049367035E}" destId="{43D7589C-16A6-4837-8416-97541F035CB0}" srcOrd="1" destOrd="0" presId="urn:microsoft.com/office/officeart/2005/8/layout/orgChart1"/>
-    <dgm:cxn modelId="{F17EFFCB-5954-4B83-AAF6-A46414D79DED}" type="presOf" srcId="{B077945C-EE4D-46FC-9113-582C657A6891}" destId="{C6EAD7F5-C1E0-485B-AF89-8223756899F8}" srcOrd="1" destOrd="0" presId="urn:microsoft.com/office/officeart/2005/8/layout/orgChart1"/>
+    <dgm:cxn modelId="{98E0D34F-71E4-4FC4-8E57-8BDEEDAA955F}" type="presOf" srcId="{CB28ABE7-BB7D-4FE3-B416-4C647275704C}" destId="{7BBB7049-E035-4D52-8817-2BA55BF1F1B9}" srcOrd="0" destOrd="0" presId="urn:microsoft.com/office/officeart/2005/8/layout/orgChart1"/>
+    <dgm:cxn modelId="{C7E87768-8137-4E94-8ADF-E2ADFEE80294}" type="presOf" srcId="{4B2C7D37-38FB-4311-A3B5-A916B72635F2}" destId="{DF00F3D6-4510-4221-AAEA-A8D17FEA9999}" srcOrd="0" destOrd="0" presId="urn:microsoft.com/office/officeart/2005/8/layout/orgChart1"/>
     <dgm:cxn modelId="{70E45286-7B0C-43B1-A87C-5DB2AC555D5E}" srcId="{9752BF25-6E46-44F9-8AA0-404A02849848}" destId="{38C6BE64-7D75-4AB2-9208-2B4E6ABB6075}" srcOrd="3" destOrd="0" parTransId="{10161FCA-B4C7-4AD6-AC25-DA65626DD184}" sibTransId="{1DE1AD53-FA74-43C6-8D45-1CA5DF14D046}"/>
-    <dgm:cxn modelId="{F79A60B4-0FB5-4255-A6B0-D28287AD31EB}" type="presOf" srcId="{02FCF216-1BA4-43DC-9693-566D49C14E12}" destId="{233331FC-A408-4925-89A5-4C51841370C3}" srcOrd="0" destOrd="0" presId="urn:microsoft.com/office/officeart/2005/8/layout/orgChart1"/>
-    <dgm:cxn modelId="{7E408821-F210-4E27-8AD8-45E6137D23D9}" type="presOf" srcId="{7F9F30D1-7E34-4B48-A3B4-8614DD1FB327}" destId="{D7104BEB-6E42-4701-9634-71C6CED9A404}" srcOrd="1" destOrd="0" presId="urn:microsoft.com/office/officeart/2005/8/layout/orgChart1"/>
+    <dgm:cxn modelId="{DC4AA6C1-868F-48EC-B841-3F34B87F6824}" type="presOf" srcId="{8286BCDB-92BA-42CE-AF74-00F7B6093294}" destId="{44008990-0C95-4D27-82A2-3DDE49236D62}" srcOrd="1" destOrd="0" presId="urn:microsoft.com/office/officeart/2005/8/layout/orgChart1"/>
     <dgm:cxn modelId="{F3CD509A-DA17-49B5-9842-8FDF6E6BD8F8}" srcId="{7F321BD6-6D29-476F-AC22-64049367035E}" destId="{1C98F73C-981E-4215-A1CF-2B965F6FC81B}" srcOrd="0" destOrd="0" parTransId="{60BC1973-1678-46C0-A597-8166CA18E46D}" sibTransId="{D236AE79-07FB-4C4E-A286-81599AD72145}"/>
-    <dgm:cxn modelId="{28428C52-196C-4C28-92A7-91AC36369186}" type="presOf" srcId="{7F9F30D1-7E34-4B48-A3B4-8614DD1FB327}" destId="{D48E27A8-84C3-4786-A8FF-21D27492781E}" srcOrd="0" destOrd="0" presId="urn:microsoft.com/office/officeart/2005/8/layout/orgChart1"/>
-    <dgm:cxn modelId="{7FDF43C7-09D4-439E-83A1-D3400441D2AF}" type="presOf" srcId="{9926B7DF-B943-42BD-983F-088EE534C607}" destId="{02A93C5B-3972-4C10-B564-CC860DA7A370}" srcOrd="0" destOrd="0" presId="urn:microsoft.com/office/officeart/2005/8/layout/orgChart1"/>
-    <dgm:cxn modelId="{E289442B-1553-4A75-A375-C306672C13E5}" type="presOf" srcId="{9752BF25-6E46-44F9-8AA0-404A02849848}" destId="{DCE5446E-90A2-48B8-89D4-9533B906F2D9}" srcOrd="0" destOrd="0" presId="urn:microsoft.com/office/officeart/2005/8/layout/orgChart1"/>
     <dgm:cxn modelId="{1F5DEF37-E3A3-4D71-A592-AFBEB4EF86F2}" srcId="{38C6BE64-7D75-4AB2-9208-2B4E6ABB6075}" destId="{B077945C-EE4D-46FC-9113-582C657A6891}" srcOrd="3" destOrd="0" parTransId="{745735AE-AA4F-4C3A-BFDA-F55FA7826AAD}" sibTransId="{4B15EE5E-E8BF-44BC-99FB-0F8AD612C2AB}"/>
-    <dgm:cxn modelId="{7323A5EA-600A-4324-95CF-38DEC4AB89ED}" type="presOf" srcId="{EA70A2B7-6561-40DC-BC79-3F81C7727E3C}" destId="{94F6ED8B-F3AF-4116-9923-7D3BB496A128}" srcOrd="1" destOrd="0" presId="urn:microsoft.com/office/officeart/2005/8/layout/orgChart1"/>
-    <dgm:cxn modelId="{2BCFF202-BEF4-4A0E-A153-AEBAA70CE322}" type="presOf" srcId="{CAA695E1-4B35-41F5-ADEF-1542242FC42D}" destId="{8F2323B2-1EE4-4672-B878-00F2181B0175}" srcOrd="0" destOrd="0" presId="urn:microsoft.com/office/officeart/2005/8/layout/orgChart1"/>
-    <dgm:cxn modelId="{9253C066-3819-43EC-B9A3-9DD18691737F}" type="presOf" srcId="{9DBA1F2A-0267-4077-A8F8-F1C92E53C10E}" destId="{CE1D6B32-D827-4DA1-94D2-A485C0C09FEA}" srcOrd="0" destOrd="0" presId="urn:microsoft.com/office/officeart/2005/8/layout/orgChart1"/>
-    <dgm:cxn modelId="{AFC8BAC1-C769-4C99-92C3-A721E8F3715D}" type="presOf" srcId="{CB28ABE7-BB7D-4FE3-B416-4C647275704C}" destId="{7BBB7049-E035-4D52-8817-2BA55BF1F1B9}" srcOrd="0" destOrd="0" presId="urn:microsoft.com/office/officeart/2005/8/layout/orgChart1"/>
-    <dgm:cxn modelId="{E1DDBEF3-14C7-4BAA-B60A-100AA39CE6B6}" type="presOf" srcId="{4B2C7D37-38FB-4311-A3B5-A916B72635F2}" destId="{DF00F3D6-4510-4221-AAEA-A8D17FEA9999}" srcOrd="0" destOrd="0" presId="urn:microsoft.com/office/officeart/2005/8/layout/orgChart1"/>
-    <dgm:cxn modelId="{6A6F0477-E127-4B77-A126-93AD9AEC8C6B}" type="presOf" srcId="{AF377B91-FC5C-4C36-96DB-220FAB6CBE77}" destId="{A1131921-1112-40DE-826F-406EC663E099}" srcOrd="1" destOrd="0" presId="urn:microsoft.com/office/officeart/2005/8/layout/orgChart1"/>
+    <dgm:cxn modelId="{EA7ED197-6283-4993-AB4B-D5048658168D}" type="presOf" srcId="{E2887723-4EAD-4696-825A-C234AFF6CD0D}" destId="{CF646C66-5793-4C1A-9FBC-67DC08285584}" srcOrd="0" destOrd="0" presId="urn:microsoft.com/office/officeart/2005/8/layout/orgChart1"/>
+    <dgm:cxn modelId="{1BFEF732-D26D-497D-9E9C-48A45204A03B}" type="presOf" srcId="{1710FED9-C62F-4C4D-A3EF-8C58A2BEBA58}" destId="{E82A7FBA-89EA-4B5F-9390-C72F304157FA}" srcOrd="1" destOrd="0" presId="urn:microsoft.com/office/officeart/2005/8/layout/orgChart1"/>
+    <dgm:cxn modelId="{2C721DB3-8256-4491-BAB7-1C82E0176EF7}" type="presOf" srcId="{0211AF4D-8785-47F7-8229-8016A13E2A22}" destId="{43A39187-8869-4925-A4BF-E980DAFDD5DC}" srcOrd="0" destOrd="0" presId="urn:microsoft.com/office/officeart/2005/8/layout/orgChart1"/>
+    <dgm:cxn modelId="{8158E47D-F1FE-4ADD-B34F-9D955FD35D31}" type="presOf" srcId="{EA70A2B7-6561-40DC-BC79-3F81C7727E3C}" destId="{4DD78B01-E748-4591-8A6E-D32CCD7719EE}" srcOrd="0" destOrd="0" presId="urn:microsoft.com/office/officeart/2005/8/layout/orgChart1"/>
+    <dgm:cxn modelId="{157BE341-BEB6-4137-9741-4E6080F43A11}" type="presOf" srcId="{31DA2C12-DD03-428A-9FE2-2E721DD8A5A0}" destId="{AAEFFAFF-0D85-4F88-B73C-FA0ACE0A392C}" srcOrd="0" destOrd="0" presId="urn:microsoft.com/office/officeart/2005/8/layout/orgChart1"/>
+    <dgm:cxn modelId="{E6A39982-10C0-4754-80DF-4FE922784D12}" type="presOf" srcId="{A2766BD2-3506-4EA2-8D2C-D9052E3736D2}" destId="{38DB6AFB-0ABA-4CDE-987B-AE3654A1C9B5}" srcOrd="0" destOrd="0" presId="urn:microsoft.com/office/officeart/2005/8/layout/orgChart1"/>
+    <dgm:cxn modelId="{67062C60-6CEB-4C7D-BD96-F2EA64A4FB72}" type="presOf" srcId="{31DA2C12-DD03-428A-9FE2-2E721DD8A5A0}" destId="{912A6CFF-E6B7-4364-86FD-DCDE4EC690BB}" srcOrd="1" destOrd="0" presId="urn:microsoft.com/office/officeart/2005/8/layout/orgChart1"/>
+    <dgm:cxn modelId="{CF0E8B90-939A-480A-9921-3F6E73FD748B}" type="presOf" srcId="{7F321BD6-6D29-476F-AC22-64049367035E}" destId="{43D7589C-16A6-4837-8416-97541F035CB0}" srcOrd="1" destOrd="0" presId="urn:microsoft.com/office/officeart/2005/8/layout/orgChart1"/>
+    <dgm:cxn modelId="{4CCB5842-5760-4BB9-BFE3-6E87FAD82CDD}" type="presOf" srcId="{3DC42E7E-DD8C-466D-973F-F3DDACEFA677}" destId="{EE822D73-3E20-4F65-9505-54678BABF231}" srcOrd="0" destOrd="0" presId="urn:microsoft.com/office/officeart/2005/8/layout/orgChart1"/>
+    <dgm:cxn modelId="{C0F73007-62A9-4D7D-9BC5-5418FBDF3BF8}" type="presOf" srcId="{09082969-8122-4275-BB64-3689C292E78C}" destId="{D6BBBDA2-438C-4901-A67A-A41EC5BD4E7A}" srcOrd="1" destOrd="0" presId="urn:microsoft.com/office/officeart/2005/8/layout/orgChart1"/>
     <dgm:cxn modelId="{BE40BCA9-225D-45E6-963B-BA017D86D364}" srcId="{DB8D4E0C-7119-4D57-95C5-ED80585E2ACC}" destId="{AF377B91-FC5C-4C36-96DB-220FAB6CBE77}" srcOrd="1" destOrd="0" parTransId="{845C90E3-B461-498D-B084-B8C0A2502C12}" sibTransId="{9198ADF1-40C3-4429-BEEB-6A6F8083401A}"/>
-    <dgm:cxn modelId="{CDC40B25-FAAA-4C9D-ADD9-7C16BECE7F0A}" type="presOf" srcId="{6DC17392-41AB-4599-B1BD-0B5A028B62EE}" destId="{2A296327-B93C-4556-B27F-34A8022D0AAF}" srcOrd="0" destOrd="0" presId="urn:microsoft.com/office/officeart/2005/8/layout/orgChart1"/>
     <dgm:cxn modelId="{73A13979-3C20-4663-BEF6-EF61C963F49E}" srcId="{7F321BD6-6D29-476F-AC22-64049367035E}" destId="{4B0931A0-16B6-4E67-B9DE-27B5538749F3}" srcOrd="1" destOrd="0" parTransId="{00915442-94CA-4B41-8AEA-2176BA38B8DC}" sibTransId="{279681E6-9DE4-45F0-8A17-29C9F0731317}"/>
-    <dgm:cxn modelId="{DE5EA6B3-2D42-4278-85D3-B66F46C75F5B}" type="presOf" srcId="{B077945C-EE4D-46FC-9113-582C657A6891}" destId="{9AD280D4-A865-4357-9F69-62F0BF4F70EF}" srcOrd="0" destOrd="0" presId="urn:microsoft.com/office/officeart/2005/8/layout/orgChart1"/>
-    <dgm:cxn modelId="{3DE26EF0-A7DA-41A6-B20D-6888742E3C73}" type="presOf" srcId="{00915442-94CA-4B41-8AEA-2176BA38B8DC}" destId="{5D68FB12-D52D-4622-9067-893F50A46248}" srcOrd="0" destOrd="0" presId="urn:microsoft.com/office/officeart/2005/8/layout/orgChart1"/>
-    <dgm:cxn modelId="{7F77575E-4DC2-46A0-BEF1-8CF45F5FE716}" type="presOf" srcId="{2053F39E-B63A-4A7C-9F1F-678379F08436}" destId="{1998DE98-F8E1-47FC-BF80-5E22D42640B0}" srcOrd="0" destOrd="0" presId="urn:microsoft.com/office/officeart/2005/8/layout/orgChart1"/>
-    <dgm:cxn modelId="{7D8346CB-70AC-46E6-B469-AB40E1F8FDC6}" type="presOf" srcId="{845C90E3-B461-498D-B084-B8C0A2502C12}" destId="{5AE9F5A1-ECFE-4F41-B85E-028CF9C44AF4}" srcOrd="0" destOrd="0" presId="urn:microsoft.com/office/officeart/2005/8/layout/orgChart1"/>
-    <dgm:cxn modelId="{6EAC7725-3DCA-4C29-AECB-650663C4604A}" type="presOf" srcId="{A7891DF1-7D82-4269-8343-22DBD6CB727B}" destId="{B5604598-0DF0-41EA-930E-4FCC1C14E5D2}" srcOrd="0" destOrd="0" presId="urn:microsoft.com/office/officeart/2005/8/layout/orgChart1"/>
-    <dgm:cxn modelId="{3902D571-AB2F-4766-B23B-FA8D4F5CDCB1}" type="presOf" srcId="{E2887723-4EAD-4696-825A-C234AFF6CD0D}" destId="{CF646C66-5793-4C1A-9FBC-67DC08285584}" srcOrd="0" destOrd="0" presId="urn:microsoft.com/office/officeart/2005/8/layout/orgChart1"/>
-    <dgm:cxn modelId="{93E7FF21-044A-4199-85C1-64689A58AD37}" type="presOf" srcId="{60BC1973-1678-46C0-A597-8166CA18E46D}" destId="{442A0FCE-B1F1-4F66-959C-19089CCCCC59}" srcOrd="0" destOrd="0" presId="urn:microsoft.com/office/officeart/2005/8/layout/orgChart1"/>
-    <dgm:cxn modelId="{C2A87FE1-7134-44A9-A0D4-67CF9DEBCE14}" type="presOf" srcId="{8286BCDB-92BA-42CE-AF74-00F7B6093294}" destId="{44008990-0C95-4D27-82A2-3DDE49236D62}" srcOrd="1" destOrd="0" presId="urn:microsoft.com/office/officeart/2005/8/layout/orgChart1"/>
+    <dgm:cxn modelId="{2D61971F-6903-4A74-9400-F13921B8EEC2}" type="presOf" srcId="{60BC1973-1678-46C0-A597-8166CA18E46D}" destId="{442A0FCE-B1F1-4F66-959C-19089CCCCC59}" srcOrd="0" destOrd="0" presId="urn:microsoft.com/office/officeart/2005/8/layout/orgChart1"/>
+    <dgm:cxn modelId="{E8D20AEA-7092-44AB-81A4-3BED36E05487}" type="presOf" srcId="{845C90E3-B461-498D-B084-B8C0A2502C12}" destId="{5AE9F5A1-ECFE-4F41-B85E-028CF9C44AF4}" srcOrd="0" destOrd="0" presId="urn:microsoft.com/office/officeart/2005/8/layout/orgChart1"/>
+    <dgm:cxn modelId="{A4CD4C22-FE6F-400A-835F-1569785B0C8C}" type="presOf" srcId="{DDE8FAEB-C4AC-4610-9D71-EB2265FB6BCE}" destId="{42F57739-3233-43DA-AD66-44E288FE50CE}" srcOrd="0" destOrd="0" presId="urn:microsoft.com/office/officeart/2005/8/layout/orgChart1"/>
+    <dgm:cxn modelId="{C96A3B5D-885B-422B-A6A8-2BBA73626F32}" type="presOf" srcId="{38C6BE64-7D75-4AB2-9208-2B4E6ABB6075}" destId="{40346804-1B23-4B91-8E55-06FA671905A6}" srcOrd="1" destOrd="0" presId="urn:microsoft.com/office/officeart/2005/8/layout/orgChart1"/>
+    <dgm:cxn modelId="{89B70900-FF72-4DC6-BD60-0E7042701D41}" type="presOf" srcId="{44D6AEB3-3C3E-4C43-8B4D-88B66C915A6B}" destId="{E1A6C950-8209-4AD3-83C3-07F32865CDA8}" srcOrd="1" destOrd="0" presId="urn:microsoft.com/office/officeart/2005/8/layout/orgChart1"/>
+    <dgm:cxn modelId="{F57AD2DF-593B-4E34-A6E9-9F6F75E937D1}" type="presOf" srcId="{B077945C-EE4D-46FC-9113-582C657A6891}" destId="{C6EAD7F5-C1E0-485B-AF89-8223756899F8}" srcOrd="1" destOrd="0" presId="urn:microsoft.com/office/officeart/2005/8/layout/orgChart1"/>
+    <dgm:cxn modelId="{9080ACDB-3C69-405C-A866-7552D7211FF5}" type="presOf" srcId="{0211AF4D-8785-47F7-8229-8016A13E2A22}" destId="{875EE4CB-33B3-409D-B1BA-481548E625F6}" srcOrd="1" destOrd="0" presId="urn:microsoft.com/office/officeart/2005/8/layout/orgChart1"/>
     <dgm:cxn modelId="{F7FE632C-EDFC-4A0E-9D95-283DA8B86A4E}" srcId="{7F321BD6-6D29-476F-AC22-64049367035E}" destId="{8286BCDB-92BA-42CE-AF74-00F7B6093294}" srcOrd="2" destOrd="0" parTransId="{4B2C7D37-38FB-4311-A3B5-A916B72635F2}" sibTransId="{7430A974-C22E-42F5-AA34-A08C89B0B4DB}"/>
-    <dgm:cxn modelId="{64C252E2-1901-49F9-B0FF-94157D2EFB4C}" type="presOf" srcId="{31DA2C12-DD03-428A-9FE2-2E721DD8A5A0}" destId="{AAEFFAFF-0D85-4F88-B73C-FA0ACE0A392C}" srcOrd="0" destOrd="0" presId="urn:microsoft.com/office/officeart/2005/8/layout/orgChart1"/>
-    <dgm:cxn modelId="{5583343E-A426-4BB6-81D9-9C624CAA5A0A}" type="presOf" srcId="{44D6AEB3-3C3E-4C43-8B4D-88B66C915A6B}" destId="{E1A6C950-8209-4AD3-83C3-07F32865CDA8}" srcOrd="1" destOrd="0" presId="urn:microsoft.com/office/officeart/2005/8/layout/orgChart1"/>
+    <dgm:cxn modelId="{6137402A-5D2A-4D29-8BF8-13EA08727631}" type="presOf" srcId="{DB8D4E0C-7119-4D57-95C5-ED80585E2ACC}" destId="{0253070B-604D-420C-A12E-7EF1DFE4921E}" srcOrd="0" destOrd="0" presId="urn:microsoft.com/office/officeart/2005/8/layout/orgChart1"/>
     <dgm:cxn modelId="{4F9D24E3-424D-4854-8145-10B557D8C0AD}" srcId="{DDE8FAEB-C4AC-4610-9D71-EB2265FB6BCE}" destId="{9752BF25-6E46-44F9-8AA0-404A02849848}" srcOrd="0" destOrd="0" parTransId="{A55219D0-C265-4867-B6B9-FD3D03995104}" sibTransId="{62072234-5928-4436-889D-02F4F835D60F}"/>
+    <dgm:cxn modelId="{25F51165-F922-41A5-9F7D-ECA095A5FD09}" type="presOf" srcId="{38C6BE64-7D75-4AB2-9208-2B4E6ABB6075}" destId="{CA5E1B16-2B99-447F-A545-4A35BB623820}" srcOrd="0" destOrd="0" presId="urn:microsoft.com/office/officeart/2005/8/layout/orgChart1"/>
+    <dgm:cxn modelId="{D6996DC3-DB2B-4921-B878-C3D59A581871}" type="presOf" srcId="{92B5E4F9-9596-42B2-A2F3-0DD52DD3340A}" destId="{783F02D0-4E10-4238-AD2B-022ACB58B33D}" srcOrd="0" destOrd="0" presId="urn:microsoft.com/office/officeart/2005/8/layout/orgChart1"/>
     <dgm:cxn modelId="{BF20811C-286C-49C3-95F4-67EE38E612FB}" srcId="{38C6BE64-7D75-4AB2-9208-2B4E6ABB6075}" destId="{6DC17392-41AB-4599-B1BD-0B5A028B62EE}" srcOrd="0" destOrd="0" parTransId="{92B5E4F9-9596-42B2-A2F3-0DD52DD3340A}" sibTransId="{26146F90-0A9A-4164-B3EE-512520EDA116}"/>
     <dgm:cxn modelId="{CC7CABEB-B53A-40D4-8966-028E38584A89}" srcId="{DB8D4E0C-7119-4D57-95C5-ED80585E2ACC}" destId="{EA70A2B7-6561-40DC-BC79-3F81C7727E3C}" srcOrd="2" destOrd="0" parTransId="{84D573A6-659F-4CB7-B1CD-D78970D32D03}" sibTransId="{294CEF2D-2821-4C73-9709-F2DA392D50AA}"/>
     <dgm:cxn modelId="{42B1FFAD-167E-49F5-B7D3-4E38E7F0ED48}" srcId="{38C6BE64-7D75-4AB2-9208-2B4E6ABB6075}" destId="{1710FED9-C62F-4C4D-A3EF-8C58A2BEBA58}" srcOrd="1" destOrd="0" parTransId="{3DC42E7E-DD8C-466D-973F-F3DDACEFA677}" sibTransId="{B780DEEA-20E9-4E38-B052-88EED3543FAF}"/>
-    <dgm:cxn modelId="{2387763A-DB51-4FC7-BCDE-6B3B9DE56AF9}" type="presParOf" srcId="{42F57739-3233-43DA-AD66-44E288FE50CE}" destId="{7BCF4066-3B50-4AD7-9A4E-A721456E885A}" srcOrd="0" destOrd="0" presId="urn:microsoft.com/office/officeart/2005/8/layout/orgChart1"/>
-    <dgm:cxn modelId="{4D89E0E1-7F18-4EF6-BB35-EC82F1C2142E}" type="presParOf" srcId="{7BCF4066-3B50-4AD7-9A4E-A721456E885A}" destId="{07FAE620-50D9-49DD-83B5-38290CDB8661}" srcOrd="0" destOrd="0" presId="urn:microsoft.com/office/officeart/2005/8/layout/orgChart1"/>
-    <dgm:cxn modelId="{08A09A7E-55AF-4BA6-91E7-2716306A7CB8}" type="presParOf" srcId="{07FAE620-50D9-49DD-83B5-38290CDB8661}" destId="{DCE5446E-90A2-48B8-89D4-9533B906F2D9}" srcOrd="0" destOrd="0" presId="urn:microsoft.com/office/officeart/2005/8/layout/orgChart1"/>
-    <dgm:cxn modelId="{5D7D798A-EFFD-4C7A-9392-98657F426FCF}" type="presParOf" srcId="{07FAE620-50D9-49DD-83B5-38290CDB8661}" destId="{FCA38D65-25EC-4985-9DE0-A1D0A35E82A9}" srcOrd="1" destOrd="0" presId="urn:microsoft.com/office/officeart/2005/8/layout/orgChart1"/>
-    <dgm:cxn modelId="{4A61CE12-0327-4700-814D-1D4832DA7278}" type="presParOf" srcId="{7BCF4066-3B50-4AD7-9A4E-A721456E885A}" destId="{87502DEA-D77A-471D-88F3-71B1DB91C00D}" srcOrd="1" destOrd="0" presId="urn:microsoft.com/office/officeart/2005/8/layout/orgChart1"/>
-    <dgm:cxn modelId="{8416F98C-3F10-4E87-86D5-276355FA72A7}" type="presParOf" srcId="{87502DEA-D77A-471D-88F3-71B1DB91C00D}" destId="{8F2323B2-1EE4-4672-B878-00F2181B0175}" srcOrd="0" destOrd="0" presId="urn:microsoft.com/office/officeart/2005/8/layout/orgChart1"/>
-    <dgm:cxn modelId="{37C3C4E1-719B-43F6-B8F8-5EC3BCA1F278}" type="presParOf" srcId="{87502DEA-D77A-471D-88F3-71B1DB91C00D}" destId="{702F0159-F31A-4611-9660-26F9A72406C1}" srcOrd="1" destOrd="0" presId="urn:microsoft.com/office/officeart/2005/8/layout/orgChart1"/>
-    <dgm:cxn modelId="{792409F7-5BDC-4BCA-95E0-FD9C2EDEB00A}" type="presParOf" srcId="{702F0159-F31A-4611-9660-26F9A72406C1}" destId="{61E30C25-FF8D-48A5-BBA5-F4C947F1C085}" srcOrd="0" destOrd="0" presId="urn:microsoft.com/office/officeart/2005/8/layout/orgChart1"/>
-    <dgm:cxn modelId="{7EEE93CB-F7A6-416C-9190-FA1CB90E53C2}" type="presParOf" srcId="{61E30C25-FF8D-48A5-BBA5-F4C947F1C085}" destId="{0253070B-604D-420C-A12E-7EF1DFE4921E}" srcOrd="0" destOrd="0" presId="urn:microsoft.com/office/officeart/2005/8/layout/orgChart1"/>
-    <dgm:cxn modelId="{2D85B7A3-7B41-4A67-ACFB-510F78DE9C9B}" type="presParOf" srcId="{61E30C25-FF8D-48A5-BBA5-F4C947F1C085}" destId="{9AE07535-BE74-47CD-8277-124B9C925C39}" srcOrd="1" destOrd="0" presId="urn:microsoft.com/office/officeart/2005/8/layout/orgChart1"/>
-    <dgm:cxn modelId="{BC642916-F83C-48FB-9B01-CF0EFDC565D1}" type="presParOf" srcId="{702F0159-F31A-4611-9660-26F9A72406C1}" destId="{723D0BA9-3ACC-42EE-B30F-1D1D95B797BF}" srcOrd="1" destOrd="0" presId="urn:microsoft.com/office/officeart/2005/8/layout/orgChart1"/>
-    <dgm:cxn modelId="{4451BD13-051E-404E-A07A-BC0074769C20}" type="presParOf" srcId="{723D0BA9-3ACC-42EE-B30F-1D1D95B797BF}" destId="{02A93C5B-3972-4C10-B564-CC860DA7A370}" srcOrd="0" destOrd="0" presId="urn:microsoft.com/office/officeart/2005/8/layout/orgChart1"/>
-    <dgm:cxn modelId="{5BFC433C-1149-49DD-9B9E-6A342245BE23}" type="presParOf" srcId="{723D0BA9-3ACC-42EE-B30F-1D1D95B797BF}" destId="{1B6C191B-4900-4E6F-97CC-4A8DC12F71A6}" srcOrd="1" destOrd="0" presId="urn:microsoft.com/office/officeart/2005/8/layout/orgChart1"/>
-    <dgm:cxn modelId="{D1E7E4B7-6251-4C28-8712-0C0AF68B9716}" type="presParOf" srcId="{1B6C191B-4900-4E6F-97CC-4A8DC12F71A6}" destId="{EF7A33BC-031B-4721-9FCF-AAB3C075EAEC}" srcOrd="0" destOrd="0" presId="urn:microsoft.com/office/officeart/2005/8/layout/orgChart1"/>
-    <dgm:cxn modelId="{B5804161-C5E2-4348-A0D0-CE027351FB42}" type="presParOf" srcId="{EF7A33BC-031B-4721-9FCF-AAB3C075EAEC}" destId="{38DB6AFB-0ABA-4CDE-987B-AE3654A1C9B5}" srcOrd="0" destOrd="0" presId="urn:microsoft.com/office/officeart/2005/8/layout/orgChart1"/>
-    <dgm:cxn modelId="{C41CBAF1-4533-4D61-AB4C-D2E83C356E14}" type="presParOf" srcId="{EF7A33BC-031B-4721-9FCF-AAB3C075EAEC}" destId="{41383B27-8936-4020-A058-A3C2BA13CF5A}" srcOrd="1" destOrd="0" presId="urn:microsoft.com/office/officeart/2005/8/layout/orgChart1"/>
-    <dgm:cxn modelId="{7223EF23-4DBA-4039-97F8-5ADB4810C215}" type="presParOf" srcId="{1B6C191B-4900-4E6F-97CC-4A8DC12F71A6}" destId="{3B216198-7A19-490B-AA10-5574933327F1}" srcOrd="1" destOrd="0" presId="urn:microsoft.com/office/officeart/2005/8/layout/orgChart1"/>
-    <dgm:cxn modelId="{51A521EF-011C-4B5F-9E5E-0798AC36A9CE}" type="presParOf" srcId="{1B6C191B-4900-4E6F-97CC-4A8DC12F71A6}" destId="{44B085D4-315F-4F13-80B6-E84CBEE8CD68}" srcOrd="2" destOrd="0" presId="urn:microsoft.com/office/officeart/2005/8/layout/orgChart1"/>
-    <dgm:cxn modelId="{C6929B01-B797-4179-9E20-9BAF72D25906}" type="presParOf" srcId="{723D0BA9-3ACC-42EE-B30F-1D1D95B797BF}" destId="{5AE9F5A1-ECFE-4F41-B85E-028CF9C44AF4}" srcOrd="2" destOrd="0" presId="urn:microsoft.com/office/officeart/2005/8/layout/orgChart1"/>
-    <dgm:cxn modelId="{4055A165-ADE8-4FE4-B2FF-87AF1A5DF5B6}" type="presParOf" srcId="{723D0BA9-3ACC-42EE-B30F-1D1D95B797BF}" destId="{3DBE47CD-1102-4BA5-9A9D-7236710FAAF8}" srcOrd="3" destOrd="0" presId="urn:microsoft.com/office/officeart/2005/8/layout/orgChart1"/>
-    <dgm:cxn modelId="{B5BCB4B0-8EBE-4BBC-A666-B718BACB9BA7}" type="presParOf" srcId="{3DBE47CD-1102-4BA5-9A9D-7236710FAAF8}" destId="{C4CDCB34-C0A1-41A6-ABD2-0683AD093F34}" srcOrd="0" destOrd="0" presId="urn:microsoft.com/office/officeart/2005/8/layout/orgChart1"/>
-    <dgm:cxn modelId="{B8FB5918-8B65-466D-A001-BB23EBD9312B}" type="presParOf" srcId="{C4CDCB34-C0A1-41A6-ABD2-0683AD093F34}" destId="{4EDB4E7C-91F0-4880-ACC1-E45AB76CE738}" srcOrd="0" destOrd="0" presId="urn:microsoft.com/office/officeart/2005/8/layout/orgChart1"/>
-    <dgm:cxn modelId="{72B64158-1C18-4A1F-A005-F29A0B70FEFA}" type="presParOf" srcId="{C4CDCB34-C0A1-41A6-ABD2-0683AD093F34}" destId="{A1131921-1112-40DE-826F-406EC663E099}" srcOrd="1" destOrd="0" presId="urn:microsoft.com/office/officeart/2005/8/layout/orgChart1"/>
-    <dgm:cxn modelId="{D252F846-EB47-4C44-B72A-C905A86BA0B5}" type="presParOf" srcId="{3DBE47CD-1102-4BA5-9A9D-7236710FAAF8}" destId="{B730CA30-97E3-41BD-B7CB-01BF81E7BB76}" srcOrd="1" destOrd="0" presId="urn:microsoft.com/office/officeart/2005/8/layout/orgChart1"/>
-    <dgm:cxn modelId="{14AD0C8F-59A5-4A52-9E48-8E129D2C8B1C}" type="presParOf" srcId="{3DBE47CD-1102-4BA5-9A9D-7236710FAAF8}" destId="{B5172816-D575-4991-97CA-E820309F4CCF}" srcOrd="2" destOrd="0" presId="urn:microsoft.com/office/officeart/2005/8/layout/orgChart1"/>
-    <dgm:cxn modelId="{5B384B0F-AEEC-4A12-AF25-5412BD0F81F0}" type="presParOf" srcId="{723D0BA9-3ACC-42EE-B30F-1D1D95B797BF}" destId="{4B1E105C-24F6-4A0A-9EEE-986B791003F0}" srcOrd="4" destOrd="0" presId="urn:microsoft.com/office/officeart/2005/8/layout/orgChart1"/>
-    <dgm:cxn modelId="{B5273217-C829-45F9-8357-12BA86BD978A}" type="presParOf" srcId="{723D0BA9-3ACC-42EE-B30F-1D1D95B797BF}" destId="{8FE045D6-1656-4D0D-B1DE-7680D63AA855}" srcOrd="5" destOrd="0" presId="urn:microsoft.com/office/officeart/2005/8/layout/orgChart1"/>
-    <dgm:cxn modelId="{B05E8F76-B456-4252-9B22-BA972CF4C686}" type="presParOf" srcId="{8FE045D6-1656-4D0D-B1DE-7680D63AA855}" destId="{86E5342E-D155-4E3F-93F5-00DCC495E3F3}" srcOrd="0" destOrd="0" presId="urn:microsoft.com/office/officeart/2005/8/layout/orgChart1"/>
-    <dgm:cxn modelId="{AA47EC9D-7E15-4D1C-8050-F8AFA9059FE7}" type="presParOf" srcId="{86E5342E-D155-4E3F-93F5-00DCC495E3F3}" destId="{4DD78B01-E748-4591-8A6E-D32CCD7719EE}" srcOrd="0" destOrd="0" presId="urn:microsoft.com/office/officeart/2005/8/layout/orgChart1"/>
-    <dgm:cxn modelId="{A1F44B23-7409-4F0F-97B3-F9310D1F24FA}" type="presParOf" srcId="{86E5342E-D155-4E3F-93F5-00DCC495E3F3}" destId="{94F6ED8B-F3AF-4116-9923-7D3BB496A128}" srcOrd="1" destOrd="0" presId="urn:microsoft.com/office/officeart/2005/8/layout/orgChart1"/>
-    <dgm:cxn modelId="{94F47577-6C8A-4B88-9261-4D5C020BFCD5}" type="presParOf" srcId="{8FE045D6-1656-4D0D-B1DE-7680D63AA855}" destId="{F406C934-AE71-4DF9-8EB5-F87745E7BDE8}" srcOrd="1" destOrd="0" presId="urn:microsoft.com/office/officeart/2005/8/layout/orgChart1"/>
-    <dgm:cxn modelId="{CEDBAD9B-A96C-49D9-8DCB-6EEB95E0676B}" type="presParOf" srcId="{8FE045D6-1656-4D0D-B1DE-7680D63AA855}" destId="{5F8AC2E4-2181-44EB-9BE7-450418745ADC}" srcOrd="2" destOrd="0" presId="urn:microsoft.com/office/officeart/2005/8/layout/orgChart1"/>
-    <dgm:cxn modelId="{6CDE1F9A-35B8-411D-B2AE-CCA52C200FBD}" type="presParOf" srcId="{702F0159-F31A-4611-9660-26F9A72406C1}" destId="{E7ABFC81-55BE-4A1D-8EAA-30D7B011B0FE}" srcOrd="2" destOrd="0" presId="urn:microsoft.com/office/officeart/2005/8/layout/orgChart1"/>
-    <dgm:cxn modelId="{27DC00DB-826B-49F8-A833-BDB53E111CAD}" type="presParOf" srcId="{87502DEA-D77A-471D-88F3-71B1DB91C00D}" destId="{7BBB7049-E035-4D52-8817-2BA55BF1F1B9}" srcOrd="2" destOrd="0" presId="urn:microsoft.com/office/officeart/2005/8/layout/orgChart1"/>
-    <dgm:cxn modelId="{1D58BF2B-84D6-488F-9FD3-25C419BB2873}" type="presParOf" srcId="{87502DEA-D77A-471D-88F3-71B1DB91C00D}" destId="{713E2C0F-40E4-43ED-AEC4-8FAC76163B3E}" srcOrd="3" destOrd="0" presId="urn:microsoft.com/office/officeart/2005/8/layout/orgChart1"/>
-    <dgm:cxn modelId="{D6A64DC4-9AA9-4031-B473-A011DAEFCB6C}" type="presParOf" srcId="{713E2C0F-40E4-43ED-AEC4-8FAC76163B3E}" destId="{A52CCA22-A230-479B-A8BE-EAA1CF4B286A}" srcOrd="0" destOrd="0" presId="urn:microsoft.com/office/officeart/2005/8/layout/orgChart1"/>
-    <dgm:cxn modelId="{2155948F-D42A-4713-8367-D55933637B26}" type="presParOf" srcId="{A52CCA22-A230-479B-A8BE-EAA1CF4B286A}" destId="{0F82655B-E782-45C3-9729-E3FAA212C4F5}" srcOrd="0" destOrd="0" presId="urn:microsoft.com/office/officeart/2005/8/layout/orgChart1"/>
-    <dgm:cxn modelId="{2779571D-09F3-4B7D-B212-1631F1F68B38}" type="presParOf" srcId="{A52CCA22-A230-479B-A8BE-EAA1CF4B286A}" destId="{611DC8B4-B6D3-4D40-823D-C3AB913FDC3D}" srcOrd="1" destOrd="0" presId="urn:microsoft.com/office/officeart/2005/8/layout/orgChart1"/>
-    <dgm:cxn modelId="{65AAEE72-813F-4F75-B262-BFBFC744FC92}" type="presParOf" srcId="{713E2C0F-40E4-43ED-AEC4-8FAC76163B3E}" destId="{EF6F9D7C-CF1C-4A1E-8FE5-CABED13340EF}" srcOrd="1" destOrd="0" presId="urn:microsoft.com/office/officeart/2005/8/layout/orgChart1"/>
-    <dgm:cxn modelId="{9571C02F-00F5-43C6-90FC-79CA3B8C40AA}" type="presParOf" srcId="{EF6F9D7C-CF1C-4A1E-8FE5-CABED13340EF}" destId="{D6AAC9C6-022A-44B6-8104-0C2B04797630}" srcOrd="0" destOrd="0" presId="urn:microsoft.com/office/officeart/2005/8/layout/orgChart1"/>
-    <dgm:cxn modelId="{A06D3D58-095F-464A-A281-F0DDC4FD8B8E}" type="presParOf" srcId="{EF6F9D7C-CF1C-4A1E-8FE5-CABED13340EF}" destId="{B727488B-9FDD-408A-97EA-66F6C65DB162}" srcOrd="1" destOrd="0" presId="urn:microsoft.com/office/officeart/2005/8/layout/orgChart1"/>
-    <dgm:cxn modelId="{4BB690A0-7463-4C21-BCBA-EFAAACF26FBE}" type="presParOf" srcId="{B727488B-9FDD-408A-97EA-66F6C65DB162}" destId="{02FFDECC-8791-4808-9A47-C5AA2E5E9993}" srcOrd="0" destOrd="0" presId="urn:microsoft.com/office/officeart/2005/8/layout/orgChart1"/>
-    <dgm:cxn modelId="{0294BA80-B0F6-49E5-A321-46368F28E861}" type="presParOf" srcId="{02FFDECC-8791-4808-9A47-C5AA2E5E9993}" destId="{35F8EF3A-A69A-48E1-83B1-4F6EEB4BD887}" srcOrd="0" destOrd="0" presId="urn:microsoft.com/office/officeart/2005/8/layout/orgChart1"/>
-    <dgm:cxn modelId="{4DEB5F10-A7B1-43CD-A972-8725F8951D78}" type="presParOf" srcId="{02FFDECC-8791-4808-9A47-C5AA2E5E9993}" destId="{9F9D1E36-FB47-4469-B0A2-D505C4DE1CE6}" srcOrd="1" destOrd="0" presId="urn:microsoft.com/office/officeart/2005/8/layout/orgChart1"/>
-    <dgm:cxn modelId="{11CEF5C0-ACFA-49FC-8F87-2FDE6045F0A0}" type="presParOf" srcId="{B727488B-9FDD-408A-97EA-66F6C65DB162}" destId="{533D3754-BEAC-4DE3-A0F7-C6D0B9136582}" srcOrd="1" destOrd="0" presId="urn:microsoft.com/office/officeart/2005/8/layout/orgChart1"/>
-    <dgm:cxn modelId="{4EC54238-37F4-4543-9C1F-958A2D10F7FB}" type="presParOf" srcId="{B727488B-9FDD-408A-97EA-66F6C65DB162}" destId="{4AA52977-2C86-41FD-8666-F73573213081}" srcOrd="2" destOrd="0" presId="urn:microsoft.com/office/officeart/2005/8/layout/orgChart1"/>
-    <dgm:cxn modelId="{19F74546-2280-4F12-A267-B62AC87C5725}" type="presParOf" srcId="{EF6F9D7C-CF1C-4A1E-8FE5-CABED13340EF}" destId="{843326BF-FB49-4B64-85D4-BBEA9A8AEAA2}" srcOrd="2" destOrd="0" presId="urn:microsoft.com/office/officeart/2005/8/layout/orgChart1"/>
-    <dgm:cxn modelId="{F3A4F8E8-8AAC-43A2-9609-9FFC467CCAD2}" type="presParOf" srcId="{EF6F9D7C-CF1C-4A1E-8FE5-CABED13340EF}" destId="{D15A2D53-E34A-4AD3-A5D1-44B4B8795293}" srcOrd="3" destOrd="0" presId="urn:microsoft.com/office/officeart/2005/8/layout/orgChart1"/>
-    <dgm:cxn modelId="{AC8215A6-E849-42D0-A34A-AFF173C8D43E}" type="presParOf" srcId="{D15A2D53-E34A-4AD3-A5D1-44B4B8795293}" destId="{5ABF0292-85DA-421E-BB2D-44D41C357732}" srcOrd="0" destOrd="0" presId="urn:microsoft.com/office/officeart/2005/8/layout/orgChart1"/>
-    <dgm:cxn modelId="{03A2D1F4-7643-46C0-B560-EFA7388EBB83}" type="presParOf" srcId="{5ABF0292-85DA-421E-BB2D-44D41C357732}" destId="{AAEFFAFF-0D85-4F88-B73C-FA0ACE0A392C}" srcOrd="0" destOrd="0" presId="urn:microsoft.com/office/officeart/2005/8/layout/orgChart1"/>
-    <dgm:cxn modelId="{7C13309C-AC12-43C0-ACE1-FBF5F3E1F968}" type="presParOf" srcId="{5ABF0292-85DA-421E-BB2D-44D41C357732}" destId="{912A6CFF-E6B7-4364-86FD-DCDE4EC690BB}" srcOrd="1" destOrd="0" presId="urn:microsoft.com/office/officeart/2005/8/layout/orgChart1"/>
-    <dgm:cxn modelId="{6C65882C-93A3-48F0-8AC5-2A7B717D16AD}" type="presParOf" srcId="{D15A2D53-E34A-4AD3-A5D1-44B4B8795293}" destId="{36165317-4BF6-4E73-9C2C-2C5C80A45D0B}" srcOrd="1" destOrd="0" presId="urn:microsoft.com/office/officeart/2005/8/layout/orgChart1"/>
-    <dgm:cxn modelId="{FFADE7CF-1B3D-4183-8C65-F2E160C135C2}" type="presParOf" srcId="{D15A2D53-E34A-4AD3-A5D1-44B4B8795293}" destId="{14DDF6F1-3838-4DD9-BD3C-F99D36E68D81}" srcOrd="2" destOrd="0" presId="urn:microsoft.com/office/officeart/2005/8/layout/orgChart1"/>
-    <dgm:cxn modelId="{07D3437E-DB46-4269-B156-1D2B716B5ADB}" type="presParOf" srcId="{713E2C0F-40E4-43ED-AEC4-8FAC76163B3E}" destId="{F2F8FD87-DFF6-4FE2-8302-A84F9804CA32}" srcOrd="2" destOrd="0" presId="urn:microsoft.com/office/officeart/2005/8/layout/orgChart1"/>
-    <dgm:cxn modelId="{6348C3CB-1150-4498-B53B-634B58D04C04}" type="presParOf" srcId="{87502DEA-D77A-471D-88F3-71B1DB91C00D}" destId="{541ADFA8-8B68-4071-8468-C420E7695F6D}" srcOrd="4" destOrd="0" presId="urn:microsoft.com/office/officeart/2005/8/layout/orgChart1"/>
-    <dgm:cxn modelId="{60674550-C502-4109-AC18-7935B7EAA807}" type="presParOf" srcId="{87502DEA-D77A-471D-88F3-71B1DB91C00D}" destId="{ABBF9128-0009-4A4A-8AE9-FB0F7A704190}" srcOrd="5" destOrd="0" presId="urn:microsoft.com/office/officeart/2005/8/layout/orgChart1"/>
-    <dgm:cxn modelId="{669E992D-2307-4C72-B734-D392BBE7BE9C}" type="presParOf" srcId="{ABBF9128-0009-4A4A-8AE9-FB0F7A704190}" destId="{89967100-D188-46B5-ADAF-927E5E709EED}" srcOrd="0" destOrd="0" presId="urn:microsoft.com/office/officeart/2005/8/layout/orgChart1"/>
-    <dgm:cxn modelId="{EE834644-EB05-4F21-BD6B-D3D36082BDC7}" type="presParOf" srcId="{89967100-D188-46B5-ADAF-927E5E709EED}" destId="{B5604598-0DF0-41EA-930E-4FCC1C14E5D2}" srcOrd="0" destOrd="0" presId="urn:microsoft.com/office/officeart/2005/8/layout/orgChart1"/>
-    <dgm:cxn modelId="{84E11911-ECDF-4BD8-9E92-4C81147D7242}" type="presParOf" srcId="{89967100-D188-46B5-ADAF-927E5E709EED}" destId="{D96BC457-4615-4E3C-BCBA-45D11E1E0D7E}" srcOrd="1" destOrd="0" presId="urn:microsoft.com/office/officeart/2005/8/layout/orgChart1"/>
-    <dgm:cxn modelId="{71D3F4D0-3300-4E05-A23C-ABB97BC05F2B}" type="presParOf" srcId="{ABBF9128-0009-4A4A-8AE9-FB0F7A704190}" destId="{580F07C6-E5C6-48E9-8880-9E3DA25E6D89}" srcOrd="1" destOrd="0" presId="urn:microsoft.com/office/officeart/2005/8/layout/orgChart1"/>
-    <dgm:cxn modelId="{21EB2787-5C16-4A8A-B022-969A937F9B3C}" type="presParOf" srcId="{580F07C6-E5C6-48E9-8880-9E3DA25E6D89}" destId="{CE1D6B32-D827-4DA1-94D2-A485C0C09FEA}" srcOrd="0" destOrd="0" presId="urn:microsoft.com/office/officeart/2005/8/layout/orgChart1"/>
-    <dgm:cxn modelId="{48391C74-873B-441B-AF26-0AF70F6E7FFF}" type="presParOf" srcId="{580F07C6-E5C6-48E9-8880-9E3DA25E6D89}" destId="{9CFFA97E-D117-488F-BB85-0456D0EBE38E}" srcOrd="1" destOrd="0" presId="urn:microsoft.com/office/officeart/2005/8/layout/orgChart1"/>
-    <dgm:cxn modelId="{088BBB93-6659-4C93-BE22-FD610324E512}" type="presParOf" srcId="{9CFFA97E-D117-488F-BB85-0456D0EBE38E}" destId="{AE8B151A-4D5B-494C-B99A-31F599A16CCA}" srcOrd="0" destOrd="0" presId="urn:microsoft.com/office/officeart/2005/8/layout/orgChart1"/>
-    <dgm:cxn modelId="{91D18F10-B1B0-444A-8255-E602A416E282}" type="presParOf" srcId="{AE8B151A-4D5B-494C-B99A-31F599A16CCA}" destId="{FAD1C8B2-6914-4A31-9F7A-B1BF317E6961}" srcOrd="0" destOrd="0" presId="urn:microsoft.com/office/officeart/2005/8/layout/orgChart1"/>
-    <dgm:cxn modelId="{E5010446-A310-4C4F-A972-D71CAB4EFD85}" type="presParOf" srcId="{AE8B151A-4D5B-494C-B99A-31F599A16CCA}" destId="{43D7589C-16A6-4837-8416-97541F035CB0}" srcOrd="1" destOrd="0" presId="urn:microsoft.com/office/officeart/2005/8/layout/orgChart1"/>
-    <dgm:cxn modelId="{0700667F-AB9D-4F48-A39D-BF19C1E8FF53}" type="presParOf" srcId="{9CFFA97E-D117-488F-BB85-0456D0EBE38E}" destId="{67A2F88F-EFB8-4770-B070-D3F02CE6834D}" srcOrd="1" destOrd="0" presId="urn:microsoft.com/office/officeart/2005/8/layout/orgChart1"/>
-    <dgm:cxn modelId="{D38DE997-8650-4F7A-8CBE-6C33D23C2CCB}" type="presParOf" srcId="{67A2F88F-EFB8-4770-B070-D3F02CE6834D}" destId="{442A0FCE-B1F1-4F66-959C-19089CCCCC59}" srcOrd="0" destOrd="0" presId="urn:microsoft.com/office/officeart/2005/8/layout/orgChart1"/>
-    <dgm:cxn modelId="{D5667B99-5E77-40E1-862C-16247C9AA9C7}" type="presParOf" srcId="{67A2F88F-EFB8-4770-B070-D3F02CE6834D}" destId="{CE18F673-88F5-45AE-888A-F8147CA86534}" srcOrd="1" destOrd="0" presId="urn:microsoft.com/office/officeart/2005/8/layout/orgChart1"/>
-    <dgm:cxn modelId="{F620104F-1F18-4E6A-A484-023AB7964582}" type="presParOf" srcId="{CE18F673-88F5-45AE-888A-F8147CA86534}" destId="{3D5BB23D-08F5-44EC-97CA-783D688FF589}" srcOrd="0" destOrd="0" presId="urn:microsoft.com/office/officeart/2005/8/layout/orgChart1"/>
-    <dgm:cxn modelId="{1AF88ED8-4829-4906-BBD4-2752DB447648}" type="presParOf" srcId="{3D5BB23D-08F5-44EC-97CA-783D688FF589}" destId="{B89BA7FD-F6C6-42E7-ABBB-ACA4DC58CC45}" srcOrd="0" destOrd="0" presId="urn:microsoft.com/office/officeart/2005/8/layout/orgChart1"/>
-    <dgm:cxn modelId="{2748A481-3B14-4087-984A-A1C06A6B6E1C}" type="presParOf" srcId="{3D5BB23D-08F5-44EC-97CA-783D688FF589}" destId="{E6DAF4E4-C820-422E-AACC-1833932989A3}" srcOrd="1" destOrd="0" presId="urn:microsoft.com/office/officeart/2005/8/layout/orgChart1"/>
-    <dgm:cxn modelId="{D008071E-48AF-417D-8DF3-F557CB3AB32E}" type="presParOf" srcId="{CE18F673-88F5-45AE-888A-F8147CA86534}" destId="{64AB6504-BBBC-40D3-9E6F-CA5804FC19F2}" srcOrd="1" destOrd="0" presId="urn:microsoft.com/office/officeart/2005/8/layout/orgChart1"/>
-    <dgm:cxn modelId="{A267A3CF-3C43-4B86-BAC2-42ED0B1C8ED6}" type="presParOf" srcId="{CE18F673-88F5-45AE-888A-F8147CA86534}" destId="{A3E9C13E-7C1B-4588-8942-AE11CE61DE21}" srcOrd="2" destOrd="0" presId="urn:microsoft.com/office/officeart/2005/8/layout/orgChart1"/>
-    <dgm:cxn modelId="{E5BBE895-6A8C-419F-B634-7FA733371EBC}" type="presParOf" srcId="{67A2F88F-EFB8-4770-B070-D3F02CE6834D}" destId="{5D68FB12-D52D-4622-9067-893F50A46248}" srcOrd="2" destOrd="0" presId="urn:microsoft.com/office/officeart/2005/8/layout/orgChart1"/>
-    <dgm:cxn modelId="{A8789256-BE05-4084-907F-9F2B6F8420EB}" type="presParOf" srcId="{67A2F88F-EFB8-4770-B070-D3F02CE6834D}" destId="{35DC744D-A638-4FEA-9753-2D560DE1C589}" srcOrd="3" destOrd="0" presId="urn:microsoft.com/office/officeart/2005/8/layout/orgChart1"/>
-    <dgm:cxn modelId="{2DC9D0D7-2FBF-4179-8487-78676E4C9C5F}" type="presParOf" srcId="{35DC744D-A638-4FEA-9753-2D560DE1C589}" destId="{32BF4DB6-6300-4805-8813-0B01AE495ACA}" srcOrd="0" destOrd="0" presId="urn:microsoft.com/office/officeart/2005/8/layout/orgChart1"/>
-    <dgm:cxn modelId="{C958754C-5FE3-43CC-B1DB-A1509B05C4D5}" type="presParOf" srcId="{32BF4DB6-6300-4805-8813-0B01AE495ACA}" destId="{A1A40A1D-5368-4174-9CCE-2B4095DA5103}" srcOrd="0" destOrd="0" presId="urn:microsoft.com/office/officeart/2005/8/layout/orgChart1"/>
-    <dgm:cxn modelId="{0D14F613-9577-44A9-83FE-E79FE1BE62AE}" type="presParOf" srcId="{32BF4DB6-6300-4805-8813-0B01AE495ACA}" destId="{C487DE1D-6832-4067-AD9C-32EBF102EC5D}" srcOrd="1" destOrd="0" presId="urn:microsoft.com/office/officeart/2005/8/layout/orgChart1"/>
-    <dgm:cxn modelId="{338F50A3-E707-40F8-911D-454EE1B88BDE}" type="presParOf" srcId="{35DC744D-A638-4FEA-9753-2D560DE1C589}" destId="{81BB979A-25D4-4EEF-9728-F726077FFFE2}" srcOrd="1" destOrd="0" presId="urn:microsoft.com/office/officeart/2005/8/layout/orgChart1"/>
-    <dgm:cxn modelId="{2C868AC0-05B3-4222-A3D9-051CA9A45BB6}" type="presParOf" srcId="{35DC744D-A638-4FEA-9753-2D560DE1C589}" destId="{CB3CF847-F921-4F85-9D5D-3D25FCBA6C64}" srcOrd="2" destOrd="0" presId="urn:microsoft.com/office/officeart/2005/8/layout/orgChart1"/>
-    <dgm:cxn modelId="{E3B8249C-4A72-4625-9DB1-80DC2EBBEC61}" type="presParOf" srcId="{67A2F88F-EFB8-4770-B070-D3F02CE6834D}" destId="{DF00F3D6-4510-4221-AAEA-A8D17FEA9999}" srcOrd="4" destOrd="0" presId="urn:microsoft.com/office/officeart/2005/8/layout/orgChart1"/>
-    <dgm:cxn modelId="{B870D34A-2F70-439E-9626-128F359DA07F}" type="presParOf" srcId="{67A2F88F-EFB8-4770-B070-D3F02CE6834D}" destId="{ABB0554C-5010-4852-8588-361ED3BD8F80}" srcOrd="5" destOrd="0" presId="urn:microsoft.com/office/officeart/2005/8/layout/orgChart1"/>
-    <dgm:cxn modelId="{86CB6D0D-A357-4476-B825-CCA7596B865C}" type="presParOf" srcId="{ABB0554C-5010-4852-8588-361ED3BD8F80}" destId="{9EAF0C86-398C-45C2-980F-FFF966E45217}" srcOrd="0" destOrd="0" presId="urn:microsoft.com/office/officeart/2005/8/layout/orgChart1"/>
-    <dgm:cxn modelId="{D6B76CB9-CD27-4850-9449-C38FBDA5CF56}" type="presParOf" srcId="{9EAF0C86-398C-45C2-980F-FFF966E45217}" destId="{E71DA19A-9D6D-4041-AC0C-0969474D1DCF}" srcOrd="0" destOrd="0" presId="urn:microsoft.com/office/officeart/2005/8/layout/orgChart1"/>
-    <dgm:cxn modelId="{ECB0D184-9C7D-44D1-B229-7A81E82333ED}" type="presParOf" srcId="{9EAF0C86-398C-45C2-980F-FFF966E45217}" destId="{44008990-0C95-4D27-82A2-3DDE49236D62}" srcOrd="1" destOrd="0" presId="urn:microsoft.com/office/officeart/2005/8/layout/orgChart1"/>
-    <dgm:cxn modelId="{BBE0CC97-29D5-45D4-A149-78B2A6E6B1BB}" type="presParOf" srcId="{ABB0554C-5010-4852-8588-361ED3BD8F80}" destId="{41E82D97-2729-4141-9656-D5527287CA7B}" srcOrd="1" destOrd="0" presId="urn:microsoft.com/office/officeart/2005/8/layout/orgChart1"/>
-    <dgm:cxn modelId="{89F29AE7-B801-4592-A6EC-674D29B1F4C8}" type="presParOf" srcId="{ABB0554C-5010-4852-8588-361ED3BD8F80}" destId="{91F82BD6-115B-49FA-B9BF-84D4F1D01215}" srcOrd="2" destOrd="0" presId="urn:microsoft.com/office/officeart/2005/8/layout/orgChart1"/>
-    <dgm:cxn modelId="{3FE2F191-BF7C-433B-AC7D-AC4C2BFB8C8C}" type="presParOf" srcId="{9CFFA97E-D117-488F-BB85-0456D0EBE38E}" destId="{457121C8-295B-472B-8708-A3BDE1DADB24}" srcOrd="2" destOrd="0" presId="urn:microsoft.com/office/officeart/2005/8/layout/orgChart1"/>
-    <dgm:cxn modelId="{07E844A2-E526-476F-873E-AE3631DBFB1A}" type="presParOf" srcId="{580F07C6-E5C6-48E9-8880-9E3DA25E6D89}" destId="{233331FC-A408-4925-89A5-4C51841370C3}" srcOrd="2" destOrd="0" presId="urn:microsoft.com/office/officeart/2005/8/layout/orgChart1"/>
-    <dgm:cxn modelId="{044CE518-DB45-4D3A-B58E-27ED15218FED}" type="presParOf" srcId="{580F07C6-E5C6-48E9-8880-9E3DA25E6D89}" destId="{C2BAE4C6-C1F6-4664-AFD5-DE43B4EFE86D}" srcOrd="3" destOrd="0" presId="urn:microsoft.com/office/officeart/2005/8/layout/orgChart1"/>
-    <dgm:cxn modelId="{4E4FC952-1D6C-4B3C-A300-D56AC28550D3}" type="presParOf" srcId="{C2BAE4C6-C1F6-4664-AFD5-DE43B4EFE86D}" destId="{740641BD-6237-49EF-8B6C-D1233864DA95}" srcOrd="0" destOrd="0" presId="urn:microsoft.com/office/officeart/2005/8/layout/orgChart1"/>
-    <dgm:cxn modelId="{019472D5-60DD-4D34-ABB1-51142067A96B}" type="presParOf" srcId="{740641BD-6237-49EF-8B6C-D1233864DA95}" destId="{96D87AF7-7662-4B42-8E5A-319D4AF53C08}" srcOrd="0" destOrd="0" presId="urn:microsoft.com/office/officeart/2005/8/layout/orgChart1"/>
-    <dgm:cxn modelId="{50CC485B-A043-4842-86C6-F4F50C724859}" type="presParOf" srcId="{740641BD-6237-49EF-8B6C-D1233864DA95}" destId="{D6BBBDA2-438C-4901-A67A-A41EC5BD4E7A}" srcOrd="1" destOrd="0" presId="urn:microsoft.com/office/officeart/2005/8/layout/orgChart1"/>
-    <dgm:cxn modelId="{C2DE5F43-F25E-4E81-8040-0E00F04E5E7B}" type="presParOf" srcId="{C2BAE4C6-C1F6-4664-AFD5-DE43B4EFE86D}" destId="{9C239EB4-AF78-4E76-A988-94898D08A0C2}" srcOrd="1" destOrd="0" presId="urn:microsoft.com/office/officeart/2005/8/layout/orgChart1"/>
-    <dgm:cxn modelId="{B8170A07-C8D3-4A3E-8E7E-6DB156BF80DC}" type="presParOf" srcId="{C2BAE4C6-C1F6-4664-AFD5-DE43B4EFE86D}" destId="{32BBBEE5-828C-4285-99CC-79137BFEB84E}" srcOrd="2" destOrd="0" presId="urn:microsoft.com/office/officeart/2005/8/layout/orgChart1"/>
-    <dgm:cxn modelId="{62270CE5-DCC4-47CA-A584-9ED9247515C0}" type="presParOf" srcId="{ABBF9128-0009-4A4A-8AE9-FB0F7A704190}" destId="{B8A528ED-3E59-45DC-96D8-0A3B97870129}" srcOrd="2" destOrd="0" presId="urn:microsoft.com/office/officeart/2005/8/layout/orgChart1"/>
-    <dgm:cxn modelId="{D0BBF37F-C360-43FC-9CBB-156FF101D1F3}" type="presParOf" srcId="{87502DEA-D77A-471D-88F3-71B1DB91C00D}" destId="{A1D89F41-F7B5-4F82-B529-36282C8502A0}" srcOrd="6" destOrd="0" presId="urn:microsoft.com/office/officeart/2005/8/layout/orgChart1"/>
-    <dgm:cxn modelId="{7A0A0C79-26FE-4920-8B4F-562BBBA0DEA0}" type="presParOf" srcId="{87502DEA-D77A-471D-88F3-71B1DB91C00D}" destId="{E7DF8196-4D1B-4DB1-8734-66960D027020}" srcOrd="7" destOrd="0" presId="urn:microsoft.com/office/officeart/2005/8/layout/orgChart1"/>
-    <dgm:cxn modelId="{18E394D2-AA9A-49EA-B253-B8E72807AA05}" type="presParOf" srcId="{E7DF8196-4D1B-4DB1-8734-66960D027020}" destId="{81773549-E266-4326-AC09-3E428122335F}" srcOrd="0" destOrd="0" presId="urn:microsoft.com/office/officeart/2005/8/layout/orgChart1"/>
-    <dgm:cxn modelId="{F6FFBB30-3D30-4548-87E0-210A11A3D429}" type="presParOf" srcId="{81773549-E266-4326-AC09-3E428122335F}" destId="{CA5E1B16-2B99-447F-A545-4A35BB623820}" srcOrd="0" destOrd="0" presId="urn:microsoft.com/office/officeart/2005/8/layout/orgChart1"/>
-    <dgm:cxn modelId="{BEBE5096-4EEC-440C-B66C-F3EB94CD22E8}" type="presParOf" srcId="{81773549-E266-4326-AC09-3E428122335F}" destId="{40346804-1B23-4B91-8E55-06FA671905A6}" srcOrd="1" destOrd="0" presId="urn:microsoft.com/office/officeart/2005/8/layout/orgChart1"/>
-    <dgm:cxn modelId="{F7A1E548-79A8-4F43-9BA2-A11B2926E286}" type="presParOf" srcId="{E7DF8196-4D1B-4DB1-8734-66960D027020}" destId="{428C739F-4150-40FE-BEE3-3F25943AB1E2}" srcOrd="1" destOrd="0" presId="urn:microsoft.com/office/officeart/2005/8/layout/orgChart1"/>
-    <dgm:cxn modelId="{98169F4A-267C-4F79-B009-662F39F297FC}" type="presParOf" srcId="{428C739F-4150-40FE-BEE3-3F25943AB1E2}" destId="{783F02D0-4E10-4238-AD2B-022ACB58B33D}" srcOrd="0" destOrd="0" presId="urn:microsoft.com/office/officeart/2005/8/layout/orgChart1"/>
-    <dgm:cxn modelId="{2FBBB320-DC56-4882-8C6D-0BA83CA7FB14}" type="presParOf" srcId="{428C739F-4150-40FE-BEE3-3F25943AB1E2}" destId="{FF7B7A7C-C56A-43B9-B56E-05286A987816}" srcOrd="1" destOrd="0" presId="urn:microsoft.com/office/officeart/2005/8/layout/orgChart1"/>
-    <dgm:cxn modelId="{62F3713C-14FD-4EC8-AE00-37DC64B66E84}" type="presParOf" srcId="{FF7B7A7C-C56A-43B9-B56E-05286A987816}" destId="{7EE9E1D2-438E-47A6-9951-771913A90ED2}" srcOrd="0" destOrd="0" presId="urn:microsoft.com/office/officeart/2005/8/layout/orgChart1"/>
-    <dgm:cxn modelId="{1B299212-A5AF-4805-B952-FB17571359DA}" type="presParOf" srcId="{7EE9E1D2-438E-47A6-9951-771913A90ED2}" destId="{2A296327-B93C-4556-B27F-34A8022D0AAF}" srcOrd="0" destOrd="0" presId="urn:microsoft.com/office/officeart/2005/8/layout/orgChart1"/>
-    <dgm:cxn modelId="{A32A76C2-62E6-4BAC-96E0-B486679304AE}" type="presParOf" srcId="{7EE9E1D2-438E-47A6-9951-771913A90ED2}" destId="{FA648CDB-9974-43C7-B145-2D8E86E18251}" srcOrd="1" destOrd="0" presId="urn:microsoft.com/office/officeart/2005/8/layout/orgChart1"/>
-    <dgm:cxn modelId="{E4DB6934-0BC0-4023-84F2-49ECEF213817}" type="presParOf" srcId="{FF7B7A7C-C56A-43B9-B56E-05286A987816}" destId="{E1589505-D018-47A4-81B2-1AB109BB334E}" srcOrd="1" destOrd="0" presId="urn:microsoft.com/office/officeart/2005/8/layout/orgChart1"/>
-    <dgm:cxn modelId="{5922DF81-C751-455C-8660-0618A36BCBC1}" type="presParOf" srcId="{FF7B7A7C-C56A-43B9-B56E-05286A987816}" destId="{160E3C4D-DF78-4B18-8F4D-CBD5D6F005D1}" srcOrd="2" destOrd="0" presId="urn:microsoft.com/office/officeart/2005/8/layout/orgChart1"/>
-    <dgm:cxn modelId="{D908D9EB-B0B9-4D93-A959-E9E44B48AEC3}" type="presParOf" srcId="{428C739F-4150-40FE-BEE3-3F25943AB1E2}" destId="{EE822D73-3E20-4F65-9505-54678BABF231}" srcOrd="2" destOrd="0" presId="urn:microsoft.com/office/officeart/2005/8/layout/orgChart1"/>
-    <dgm:cxn modelId="{7D1B3BBB-B839-4798-9AA8-3377AB3E85C3}" type="presParOf" srcId="{428C739F-4150-40FE-BEE3-3F25943AB1E2}" destId="{9F76263C-210D-428A-BB45-E29220A6334D}" srcOrd="3" destOrd="0" presId="urn:microsoft.com/office/officeart/2005/8/layout/orgChart1"/>
-    <dgm:cxn modelId="{3DB2184B-5C0E-476D-982F-898380F83DCC}" type="presParOf" srcId="{9F76263C-210D-428A-BB45-E29220A6334D}" destId="{50FC13BA-7A6A-4078-8AFA-AD749F263A65}" srcOrd="0" destOrd="0" presId="urn:microsoft.com/office/officeart/2005/8/layout/orgChart1"/>
-    <dgm:cxn modelId="{F3A845C7-9BBD-4B29-BDFA-4FED15976C45}" type="presParOf" srcId="{50FC13BA-7A6A-4078-8AFA-AD749F263A65}" destId="{AFC5003B-2B9D-4334-98C2-136BF8D1DEFC}" srcOrd="0" destOrd="0" presId="urn:microsoft.com/office/officeart/2005/8/layout/orgChart1"/>
-    <dgm:cxn modelId="{CE373DFA-073D-47E5-9DBF-EE08AE576254}" type="presParOf" srcId="{50FC13BA-7A6A-4078-8AFA-AD749F263A65}" destId="{E82A7FBA-89EA-4B5F-9390-C72F304157FA}" srcOrd="1" destOrd="0" presId="urn:microsoft.com/office/officeart/2005/8/layout/orgChart1"/>
-    <dgm:cxn modelId="{8C9BDC37-C531-4FBF-9A58-97F052AAEE97}" type="presParOf" srcId="{9F76263C-210D-428A-BB45-E29220A6334D}" destId="{203C8FEF-FEB1-42F3-9E28-674E16BE870B}" srcOrd="1" destOrd="0" presId="urn:microsoft.com/office/officeart/2005/8/layout/orgChart1"/>
-    <dgm:cxn modelId="{4B10CC42-E58B-49CE-894F-283CE1E2239E}" type="presParOf" srcId="{9F76263C-210D-428A-BB45-E29220A6334D}" destId="{A4C1CFE6-DD1F-4FF9-B2D2-37F63079965A}" srcOrd="2" destOrd="0" presId="urn:microsoft.com/office/officeart/2005/8/layout/orgChart1"/>
-    <dgm:cxn modelId="{639DC3C7-F3E7-4AE1-97C7-3A0A21E5B1A5}" type="presParOf" srcId="{428C739F-4150-40FE-BEE3-3F25943AB1E2}" destId="{A787E5BD-2013-4FD6-AF16-CADAE851A549}" srcOrd="4" destOrd="0" presId="urn:microsoft.com/office/officeart/2005/8/layout/orgChart1"/>
-    <dgm:cxn modelId="{90521423-8C4C-4AAB-9A41-73A2DE89D6D2}" type="presParOf" srcId="{428C739F-4150-40FE-BEE3-3F25943AB1E2}" destId="{32DC7723-CDCD-4CE9-BBC2-E0FD2977B79E}" srcOrd="5" destOrd="0" presId="urn:microsoft.com/office/officeart/2005/8/layout/orgChart1"/>
-    <dgm:cxn modelId="{3144024A-A2CF-439B-91BE-2EC84D9165E4}" type="presParOf" srcId="{32DC7723-CDCD-4CE9-BBC2-E0FD2977B79E}" destId="{EF41C9F2-4D8D-45B4-8581-8F2A5E1FA222}" srcOrd="0" destOrd="0" presId="urn:microsoft.com/office/officeart/2005/8/layout/orgChart1"/>
-    <dgm:cxn modelId="{585B8519-0E09-4B27-9D35-8E2095212615}" type="presParOf" srcId="{EF41C9F2-4D8D-45B4-8581-8F2A5E1FA222}" destId="{5E45757A-0146-4DBE-B088-E1A0EC5D03D2}" srcOrd="0" destOrd="0" presId="urn:microsoft.com/office/officeart/2005/8/layout/orgChart1"/>
-    <dgm:cxn modelId="{8DB197A3-5172-4918-9E8E-86D78722F42A}" type="presParOf" srcId="{EF41C9F2-4D8D-45B4-8581-8F2A5E1FA222}" destId="{E1A6C950-8209-4AD3-83C3-07F32865CDA8}" srcOrd="1" destOrd="0" presId="urn:microsoft.com/office/officeart/2005/8/layout/orgChart1"/>
-    <dgm:cxn modelId="{E0AE8F12-DCF2-402A-B398-006C83F78D0C}" type="presParOf" srcId="{32DC7723-CDCD-4CE9-BBC2-E0FD2977B79E}" destId="{7333A288-B2B0-42EA-849F-493DEB71A10D}" srcOrd="1" destOrd="0" presId="urn:microsoft.com/office/officeart/2005/8/layout/orgChart1"/>
-    <dgm:cxn modelId="{EA2DE8A1-C7B6-4BD4-8E8E-804A55E3B5F0}" type="presParOf" srcId="{32DC7723-CDCD-4CE9-BBC2-E0FD2977B79E}" destId="{4A458B7D-18E6-4CD9-AF7C-D9AB5452B74F}" srcOrd="2" destOrd="0" presId="urn:microsoft.com/office/officeart/2005/8/layout/orgChart1"/>
-    <dgm:cxn modelId="{5FC53F20-7299-4C89-92B2-D5C0722FAD47}" type="presParOf" srcId="{428C739F-4150-40FE-BEE3-3F25943AB1E2}" destId="{FCDE8788-829B-4943-8C78-D783672774CD}" srcOrd="6" destOrd="0" presId="urn:microsoft.com/office/officeart/2005/8/layout/orgChart1"/>
-    <dgm:cxn modelId="{723E79E8-CFF3-4F8C-A630-E7256099CB95}" type="presParOf" srcId="{428C739F-4150-40FE-BEE3-3F25943AB1E2}" destId="{D5E4B125-69DE-4ED2-9BE8-3FD74E3AD1C0}" srcOrd="7" destOrd="0" presId="urn:microsoft.com/office/officeart/2005/8/layout/orgChart1"/>
-    <dgm:cxn modelId="{42B7A0DC-FA70-4C9F-9E37-522E6D3C3446}" type="presParOf" srcId="{D5E4B125-69DE-4ED2-9BE8-3FD74E3AD1C0}" destId="{4F479CC8-6D77-4F63-8E3F-78232061DBAF}" srcOrd="0" destOrd="0" presId="urn:microsoft.com/office/officeart/2005/8/layout/orgChart1"/>
-    <dgm:cxn modelId="{75EBF295-C1DE-45FE-AC48-B10C281024DF}" type="presParOf" srcId="{4F479CC8-6D77-4F63-8E3F-78232061DBAF}" destId="{9AD280D4-A865-4357-9F69-62F0BF4F70EF}" srcOrd="0" destOrd="0" presId="urn:microsoft.com/office/officeart/2005/8/layout/orgChart1"/>
-    <dgm:cxn modelId="{3D141C37-736D-47F6-88F9-0E0DABB2CF07}" type="presParOf" srcId="{4F479CC8-6D77-4F63-8E3F-78232061DBAF}" destId="{C6EAD7F5-C1E0-485B-AF89-8223756899F8}" srcOrd="1" destOrd="0" presId="urn:microsoft.com/office/officeart/2005/8/layout/orgChart1"/>
-    <dgm:cxn modelId="{CFC7BF2E-5D8B-4904-8E8A-F2FF8AB111FD}" type="presParOf" srcId="{D5E4B125-69DE-4ED2-9BE8-3FD74E3AD1C0}" destId="{277CD9F8-8501-4A28-A389-2D2A1878429A}" srcOrd="1" destOrd="0" presId="urn:microsoft.com/office/officeart/2005/8/layout/orgChart1"/>
-    <dgm:cxn modelId="{E76BDB7F-7707-4BBB-BB64-62B2941E9BA9}" type="presParOf" srcId="{D5E4B125-69DE-4ED2-9BE8-3FD74E3AD1C0}" destId="{AB4EDCEE-5DC2-49A2-AE1C-1F2BCDF21C98}" srcOrd="2" destOrd="0" presId="urn:microsoft.com/office/officeart/2005/8/layout/orgChart1"/>
-    <dgm:cxn modelId="{8440666F-112F-4F07-A5FE-FD02BFA60E69}" type="presParOf" srcId="{E7DF8196-4D1B-4DB1-8734-66960D027020}" destId="{474367C0-A183-4532-8B58-6CC4BBD9EF1B}" srcOrd="2" destOrd="0" presId="urn:microsoft.com/office/officeart/2005/8/layout/orgChart1"/>
-    <dgm:cxn modelId="{F99C2AC4-4C4D-459B-9128-0635DC757361}" type="presParOf" srcId="{87502DEA-D77A-471D-88F3-71B1DB91C00D}" destId="{541B9572-AD5A-460A-8A46-80FF1F039482}" srcOrd="8" destOrd="0" presId="urn:microsoft.com/office/officeart/2005/8/layout/orgChart1"/>
-    <dgm:cxn modelId="{94DC9D66-7114-400A-82C2-A88A6465A177}" type="presParOf" srcId="{87502DEA-D77A-471D-88F3-71B1DB91C00D}" destId="{6F2C00E3-974C-47FC-8B3C-5D86D1A1901E}" srcOrd="9" destOrd="0" presId="urn:microsoft.com/office/officeart/2005/8/layout/orgChart1"/>
-    <dgm:cxn modelId="{C9BE915A-D5E5-4CB5-9CB0-E3D363E2B091}" type="presParOf" srcId="{6F2C00E3-974C-47FC-8B3C-5D86D1A1901E}" destId="{69684490-4F17-47DF-BB43-8BF92ACFF34C}" srcOrd="0" destOrd="0" presId="urn:microsoft.com/office/officeart/2005/8/layout/orgChart1"/>
-    <dgm:cxn modelId="{88B81222-81C3-4284-BD4B-ED1427E4FC7C}" type="presParOf" srcId="{69684490-4F17-47DF-BB43-8BF92ACFF34C}" destId="{43A39187-8869-4925-A4BF-E980DAFDD5DC}" srcOrd="0" destOrd="0" presId="urn:microsoft.com/office/officeart/2005/8/layout/orgChart1"/>
-    <dgm:cxn modelId="{5D96BAA2-EA7E-4CBC-B664-73148EFCBD16}" type="presParOf" srcId="{69684490-4F17-47DF-BB43-8BF92ACFF34C}" destId="{875EE4CB-33B3-409D-B1BA-481548E625F6}" srcOrd="1" destOrd="0" presId="urn:microsoft.com/office/officeart/2005/8/layout/orgChart1"/>
-    <dgm:cxn modelId="{06B59E8D-A8C8-4FBB-8638-722CF74881D4}" type="presParOf" srcId="{6F2C00E3-974C-47FC-8B3C-5D86D1A1901E}" destId="{86DDF4A6-D657-4BF1-8878-5DECBCA57136}" srcOrd="1" destOrd="0" presId="urn:microsoft.com/office/officeart/2005/8/layout/orgChart1"/>
-    <dgm:cxn modelId="{5B5A926F-19FB-4548-94AC-9EE36EF20B8E}" type="presParOf" srcId="{86DDF4A6-D657-4BF1-8878-5DECBCA57136}" destId="{CF646C66-5793-4C1A-9FBC-67DC08285584}" srcOrd="0" destOrd="0" presId="urn:microsoft.com/office/officeart/2005/8/layout/orgChart1"/>
-    <dgm:cxn modelId="{86E847F1-F451-4942-A401-9102A0496CE2}" type="presParOf" srcId="{86DDF4A6-D657-4BF1-8878-5DECBCA57136}" destId="{615BE3B2-2960-4737-81FF-7E2942C27A33}" srcOrd="1" destOrd="0" presId="urn:microsoft.com/office/officeart/2005/8/layout/orgChart1"/>
-    <dgm:cxn modelId="{BAB1F775-81DC-4093-90A9-303D78748F34}" type="presParOf" srcId="{615BE3B2-2960-4737-81FF-7E2942C27A33}" destId="{05A80E28-1A91-4CEB-A042-31C291C0D604}" srcOrd="0" destOrd="0" presId="urn:microsoft.com/office/officeart/2005/8/layout/orgChart1"/>
-    <dgm:cxn modelId="{E0BE07D3-482C-49B5-A3B0-58E2D9DC3B41}" type="presParOf" srcId="{05A80E28-1A91-4CEB-A042-31C291C0D604}" destId="{D48E27A8-84C3-4786-A8FF-21D27492781E}" srcOrd="0" destOrd="0" presId="urn:microsoft.com/office/officeart/2005/8/layout/orgChart1"/>
-    <dgm:cxn modelId="{FF77965B-8B05-4F1E-A21A-6CF9F5A6ECD4}" type="presParOf" srcId="{05A80E28-1A91-4CEB-A042-31C291C0D604}" destId="{D7104BEB-6E42-4701-9634-71C6CED9A404}" srcOrd="1" destOrd="0" presId="urn:microsoft.com/office/officeart/2005/8/layout/orgChart1"/>
-    <dgm:cxn modelId="{24D9631D-9D00-44A1-A7FC-ACDC9032B80E}" type="presParOf" srcId="{615BE3B2-2960-4737-81FF-7E2942C27A33}" destId="{C20D7398-E2CD-4240-95E9-6F5279803E36}" srcOrd="1" destOrd="0" presId="urn:microsoft.com/office/officeart/2005/8/layout/orgChart1"/>
-    <dgm:cxn modelId="{FDDB114A-D105-45F5-AC65-97569F76031A}" type="presParOf" srcId="{615BE3B2-2960-4737-81FF-7E2942C27A33}" destId="{C4323658-3046-4EE2-8C02-A44A6E3A7E1E}" srcOrd="2" destOrd="0" presId="urn:microsoft.com/office/officeart/2005/8/layout/orgChart1"/>
-    <dgm:cxn modelId="{A198E6FF-EDC7-4F18-BC21-D69CE5E95488}" type="presParOf" srcId="{86DDF4A6-D657-4BF1-8878-5DECBCA57136}" destId="{A9105289-15FE-4E84-8048-E0FA2F533473}" srcOrd="2" destOrd="0" presId="urn:microsoft.com/office/officeart/2005/8/layout/orgChart1"/>
-    <dgm:cxn modelId="{8E5B87E3-65CE-4679-9855-C20625F5BEF0}" type="presParOf" srcId="{86DDF4A6-D657-4BF1-8878-5DECBCA57136}" destId="{3A6D1789-8833-4361-87B1-CEF68A57F9BC}" srcOrd="3" destOrd="0" presId="urn:microsoft.com/office/officeart/2005/8/layout/orgChart1"/>
-    <dgm:cxn modelId="{742207E1-B1D1-45DC-80B2-BA6569BF89EE}" type="presParOf" srcId="{3A6D1789-8833-4361-87B1-CEF68A57F9BC}" destId="{E93D6B9A-CE35-4B7E-B5B5-481ABEC9B0A9}" srcOrd="0" destOrd="0" presId="urn:microsoft.com/office/officeart/2005/8/layout/orgChart1"/>
-    <dgm:cxn modelId="{34EC2D6C-1EAE-42AC-B25C-6ED0DE6B22C2}" type="presParOf" srcId="{E93D6B9A-CE35-4B7E-B5B5-481ABEC9B0A9}" destId="{1998DE98-F8E1-47FC-BF80-5E22D42640B0}" srcOrd="0" destOrd="0" presId="urn:microsoft.com/office/officeart/2005/8/layout/orgChart1"/>
-    <dgm:cxn modelId="{42570F49-EA95-4C64-91B8-748EEB39271C}" type="presParOf" srcId="{E93D6B9A-CE35-4B7E-B5B5-481ABEC9B0A9}" destId="{817754CC-8856-4198-8FB6-249EB90A070C}" srcOrd="1" destOrd="0" presId="urn:microsoft.com/office/officeart/2005/8/layout/orgChart1"/>
-    <dgm:cxn modelId="{CBEC9963-2851-4A29-A957-DB3E54F5E9A9}" type="presParOf" srcId="{3A6D1789-8833-4361-87B1-CEF68A57F9BC}" destId="{5E8CF240-5998-41E2-9A8A-DE894411B8E6}" srcOrd="1" destOrd="0" presId="urn:microsoft.com/office/officeart/2005/8/layout/orgChart1"/>
-    <dgm:cxn modelId="{CB8A660F-3096-41A3-A443-8F305F9D12DD}" type="presParOf" srcId="{3A6D1789-8833-4361-87B1-CEF68A57F9BC}" destId="{985E28EA-994C-4F96-BD88-D45457EE6A3B}" srcOrd="2" destOrd="0" presId="urn:microsoft.com/office/officeart/2005/8/layout/orgChart1"/>
-    <dgm:cxn modelId="{13DBE7EC-8A66-42CC-8EB4-A25DF133FF86}" type="presParOf" srcId="{6F2C00E3-974C-47FC-8B3C-5D86D1A1901E}" destId="{B3A91109-C9D1-4842-AFE7-B406A2F0B5B4}" srcOrd="2" destOrd="0" presId="urn:microsoft.com/office/officeart/2005/8/layout/orgChart1"/>
-    <dgm:cxn modelId="{AFE0E439-861F-44D2-924A-509AF684D3B3}" type="presParOf" srcId="{7BCF4066-3B50-4AD7-9A4E-A721456E885A}" destId="{F5C20CE9-4E81-4275-A2C7-32F4DCB3E021}" srcOrd="2" destOrd="0" presId="urn:microsoft.com/office/officeart/2005/8/layout/orgChart1"/>
+    <dgm:cxn modelId="{26537921-CCED-42C9-9240-0DB2E0C56D5E}" type="presParOf" srcId="{42F57739-3233-43DA-AD66-44E288FE50CE}" destId="{7BCF4066-3B50-4AD7-9A4E-A721456E885A}" srcOrd="0" destOrd="0" presId="urn:microsoft.com/office/officeart/2005/8/layout/orgChart1"/>
+    <dgm:cxn modelId="{38A6E85F-4475-45C2-8CD6-395C9C69542F}" type="presParOf" srcId="{7BCF4066-3B50-4AD7-9A4E-A721456E885A}" destId="{07FAE620-50D9-49DD-83B5-38290CDB8661}" srcOrd="0" destOrd="0" presId="urn:microsoft.com/office/officeart/2005/8/layout/orgChart1"/>
+    <dgm:cxn modelId="{81E81624-2F18-4C2E-BA67-D9F6D6902754}" type="presParOf" srcId="{07FAE620-50D9-49DD-83B5-38290CDB8661}" destId="{DCE5446E-90A2-48B8-89D4-9533B906F2D9}" srcOrd="0" destOrd="0" presId="urn:microsoft.com/office/officeart/2005/8/layout/orgChart1"/>
+    <dgm:cxn modelId="{F2702398-BB39-4B97-82BE-17E723531F65}" type="presParOf" srcId="{07FAE620-50D9-49DD-83B5-38290CDB8661}" destId="{FCA38D65-25EC-4985-9DE0-A1D0A35E82A9}" srcOrd="1" destOrd="0" presId="urn:microsoft.com/office/officeart/2005/8/layout/orgChart1"/>
+    <dgm:cxn modelId="{FB99EA50-C0C1-4F29-8D32-822B2AC58B40}" type="presParOf" srcId="{7BCF4066-3B50-4AD7-9A4E-A721456E885A}" destId="{87502DEA-D77A-471D-88F3-71B1DB91C00D}" srcOrd="1" destOrd="0" presId="urn:microsoft.com/office/officeart/2005/8/layout/orgChart1"/>
+    <dgm:cxn modelId="{389BFF3D-9E3B-447B-BBDD-04E31EFA7E2A}" type="presParOf" srcId="{87502DEA-D77A-471D-88F3-71B1DB91C00D}" destId="{8F2323B2-1EE4-4672-B878-00F2181B0175}" srcOrd="0" destOrd="0" presId="urn:microsoft.com/office/officeart/2005/8/layout/orgChart1"/>
+    <dgm:cxn modelId="{1C1A818C-4F4E-45C9-97A5-34654A8FB5C3}" type="presParOf" srcId="{87502DEA-D77A-471D-88F3-71B1DB91C00D}" destId="{702F0159-F31A-4611-9660-26F9A72406C1}" srcOrd="1" destOrd="0" presId="urn:microsoft.com/office/officeart/2005/8/layout/orgChart1"/>
+    <dgm:cxn modelId="{84A0E530-A1CB-4838-B696-75797482456C}" type="presParOf" srcId="{702F0159-F31A-4611-9660-26F9A72406C1}" destId="{61E30C25-FF8D-48A5-BBA5-F4C947F1C085}" srcOrd="0" destOrd="0" presId="urn:microsoft.com/office/officeart/2005/8/layout/orgChart1"/>
+    <dgm:cxn modelId="{F86A9140-11C2-4509-8860-2C55A1EBADC2}" type="presParOf" srcId="{61E30C25-FF8D-48A5-BBA5-F4C947F1C085}" destId="{0253070B-604D-420C-A12E-7EF1DFE4921E}" srcOrd="0" destOrd="0" presId="urn:microsoft.com/office/officeart/2005/8/layout/orgChart1"/>
+    <dgm:cxn modelId="{906322F2-FBE0-4F1F-81D1-B1A6622FBE13}" type="presParOf" srcId="{61E30C25-FF8D-48A5-BBA5-F4C947F1C085}" destId="{9AE07535-BE74-47CD-8277-124B9C925C39}" srcOrd="1" destOrd="0" presId="urn:microsoft.com/office/officeart/2005/8/layout/orgChart1"/>
+    <dgm:cxn modelId="{3A01C1C5-8061-4D76-8B76-7E4AD3182B44}" type="presParOf" srcId="{702F0159-F31A-4611-9660-26F9A72406C1}" destId="{723D0BA9-3ACC-42EE-B30F-1D1D95B797BF}" srcOrd="1" destOrd="0" presId="urn:microsoft.com/office/officeart/2005/8/layout/orgChart1"/>
+    <dgm:cxn modelId="{A9E2470A-7D47-415F-97C6-705578EA8ABF}" type="presParOf" srcId="{723D0BA9-3ACC-42EE-B30F-1D1D95B797BF}" destId="{02A93C5B-3972-4C10-B564-CC860DA7A370}" srcOrd="0" destOrd="0" presId="urn:microsoft.com/office/officeart/2005/8/layout/orgChart1"/>
+    <dgm:cxn modelId="{2885985C-5BCF-4C80-92D1-A3FA6200AC2D}" type="presParOf" srcId="{723D0BA9-3ACC-42EE-B30F-1D1D95B797BF}" destId="{1B6C191B-4900-4E6F-97CC-4A8DC12F71A6}" srcOrd="1" destOrd="0" presId="urn:microsoft.com/office/officeart/2005/8/layout/orgChart1"/>
+    <dgm:cxn modelId="{69D01105-0C3D-4140-A9FF-BA15E11A5CF1}" type="presParOf" srcId="{1B6C191B-4900-4E6F-97CC-4A8DC12F71A6}" destId="{EF7A33BC-031B-4721-9FCF-AAB3C075EAEC}" srcOrd="0" destOrd="0" presId="urn:microsoft.com/office/officeart/2005/8/layout/orgChart1"/>
+    <dgm:cxn modelId="{759A4320-2ED0-494C-85EA-485E2397F213}" type="presParOf" srcId="{EF7A33BC-031B-4721-9FCF-AAB3C075EAEC}" destId="{38DB6AFB-0ABA-4CDE-987B-AE3654A1C9B5}" srcOrd="0" destOrd="0" presId="urn:microsoft.com/office/officeart/2005/8/layout/orgChart1"/>
+    <dgm:cxn modelId="{35A5C02A-E2D0-4E89-8572-15308AD604A7}" type="presParOf" srcId="{EF7A33BC-031B-4721-9FCF-AAB3C075EAEC}" destId="{41383B27-8936-4020-A058-A3C2BA13CF5A}" srcOrd="1" destOrd="0" presId="urn:microsoft.com/office/officeart/2005/8/layout/orgChart1"/>
+    <dgm:cxn modelId="{24C9934E-93D0-4B16-87BE-24AE740C33D9}" type="presParOf" srcId="{1B6C191B-4900-4E6F-97CC-4A8DC12F71A6}" destId="{3B216198-7A19-490B-AA10-5574933327F1}" srcOrd="1" destOrd="0" presId="urn:microsoft.com/office/officeart/2005/8/layout/orgChart1"/>
+    <dgm:cxn modelId="{8C3F549F-4CEB-4194-871E-DF4534BF0295}" type="presParOf" srcId="{1B6C191B-4900-4E6F-97CC-4A8DC12F71A6}" destId="{44B085D4-315F-4F13-80B6-E84CBEE8CD68}" srcOrd="2" destOrd="0" presId="urn:microsoft.com/office/officeart/2005/8/layout/orgChart1"/>
+    <dgm:cxn modelId="{B78B448D-C040-482A-BC8A-3C8248D2BB2F}" type="presParOf" srcId="{723D0BA9-3ACC-42EE-B30F-1D1D95B797BF}" destId="{5AE9F5A1-ECFE-4F41-B85E-028CF9C44AF4}" srcOrd="2" destOrd="0" presId="urn:microsoft.com/office/officeart/2005/8/layout/orgChart1"/>
+    <dgm:cxn modelId="{DFFAB533-5A5D-468E-B0D8-EC8D8F6B8771}" type="presParOf" srcId="{723D0BA9-3ACC-42EE-B30F-1D1D95B797BF}" destId="{3DBE47CD-1102-4BA5-9A9D-7236710FAAF8}" srcOrd="3" destOrd="0" presId="urn:microsoft.com/office/officeart/2005/8/layout/orgChart1"/>
+    <dgm:cxn modelId="{049DA367-9E57-4E60-B365-DBC16F06AA27}" type="presParOf" srcId="{3DBE47CD-1102-4BA5-9A9D-7236710FAAF8}" destId="{C4CDCB34-C0A1-41A6-ABD2-0683AD093F34}" srcOrd="0" destOrd="0" presId="urn:microsoft.com/office/officeart/2005/8/layout/orgChart1"/>
+    <dgm:cxn modelId="{AABCD873-DEE6-4FF3-9185-FC52AB1BA019}" type="presParOf" srcId="{C4CDCB34-C0A1-41A6-ABD2-0683AD093F34}" destId="{4EDB4E7C-91F0-4880-ACC1-E45AB76CE738}" srcOrd="0" destOrd="0" presId="urn:microsoft.com/office/officeart/2005/8/layout/orgChart1"/>
+    <dgm:cxn modelId="{9B03A725-2C51-4FB7-ABE2-BE1C4F329684}" type="presParOf" srcId="{C4CDCB34-C0A1-41A6-ABD2-0683AD093F34}" destId="{A1131921-1112-40DE-826F-406EC663E099}" srcOrd="1" destOrd="0" presId="urn:microsoft.com/office/officeart/2005/8/layout/orgChart1"/>
+    <dgm:cxn modelId="{0860A8BD-05D2-4D19-9D8C-BD2E6CC5F8FF}" type="presParOf" srcId="{3DBE47CD-1102-4BA5-9A9D-7236710FAAF8}" destId="{B730CA30-97E3-41BD-B7CB-01BF81E7BB76}" srcOrd="1" destOrd="0" presId="urn:microsoft.com/office/officeart/2005/8/layout/orgChart1"/>
+    <dgm:cxn modelId="{989FFE2F-C825-49A2-8E2D-B0F087D54F80}" type="presParOf" srcId="{3DBE47CD-1102-4BA5-9A9D-7236710FAAF8}" destId="{B5172816-D575-4991-97CA-E820309F4CCF}" srcOrd="2" destOrd="0" presId="urn:microsoft.com/office/officeart/2005/8/layout/orgChart1"/>
+    <dgm:cxn modelId="{234F682D-C383-4AD3-BCED-C20859D742F1}" type="presParOf" srcId="{723D0BA9-3ACC-42EE-B30F-1D1D95B797BF}" destId="{4B1E105C-24F6-4A0A-9EEE-986B791003F0}" srcOrd="4" destOrd="0" presId="urn:microsoft.com/office/officeart/2005/8/layout/orgChart1"/>
+    <dgm:cxn modelId="{C6C4C84C-316E-4284-9BA9-0473958967EB}" type="presParOf" srcId="{723D0BA9-3ACC-42EE-B30F-1D1D95B797BF}" destId="{8FE045D6-1656-4D0D-B1DE-7680D63AA855}" srcOrd="5" destOrd="0" presId="urn:microsoft.com/office/officeart/2005/8/layout/orgChart1"/>
+    <dgm:cxn modelId="{069E20D6-F238-491A-8550-28D46B5DF32D}" type="presParOf" srcId="{8FE045D6-1656-4D0D-B1DE-7680D63AA855}" destId="{86E5342E-D155-4E3F-93F5-00DCC495E3F3}" srcOrd="0" destOrd="0" presId="urn:microsoft.com/office/officeart/2005/8/layout/orgChart1"/>
+    <dgm:cxn modelId="{7B98794F-3131-4098-97B1-062933CEE35E}" type="presParOf" srcId="{86E5342E-D155-4E3F-93F5-00DCC495E3F3}" destId="{4DD78B01-E748-4591-8A6E-D32CCD7719EE}" srcOrd="0" destOrd="0" presId="urn:microsoft.com/office/officeart/2005/8/layout/orgChart1"/>
+    <dgm:cxn modelId="{315D2DD3-916B-44AC-B993-A0339D73DCB3}" type="presParOf" srcId="{86E5342E-D155-4E3F-93F5-00DCC495E3F3}" destId="{94F6ED8B-F3AF-4116-9923-7D3BB496A128}" srcOrd="1" destOrd="0" presId="urn:microsoft.com/office/officeart/2005/8/layout/orgChart1"/>
+    <dgm:cxn modelId="{7CF255FC-7B34-4018-8E18-D41CCF7435AC}" type="presParOf" srcId="{8FE045D6-1656-4D0D-B1DE-7680D63AA855}" destId="{F406C934-AE71-4DF9-8EB5-F87745E7BDE8}" srcOrd="1" destOrd="0" presId="urn:microsoft.com/office/officeart/2005/8/layout/orgChart1"/>
+    <dgm:cxn modelId="{CEACB0E7-40D7-4F34-8260-D4A85FD5D15F}" type="presParOf" srcId="{8FE045D6-1656-4D0D-B1DE-7680D63AA855}" destId="{5F8AC2E4-2181-44EB-9BE7-450418745ADC}" srcOrd="2" destOrd="0" presId="urn:microsoft.com/office/officeart/2005/8/layout/orgChart1"/>
+    <dgm:cxn modelId="{2B12E875-C06C-41EB-9432-694C1970E14F}" type="presParOf" srcId="{702F0159-F31A-4611-9660-26F9A72406C1}" destId="{E7ABFC81-55BE-4A1D-8EAA-30D7B011B0FE}" srcOrd="2" destOrd="0" presId="urn:microsoft.com/office/officeart/2005/8/layout/orgChart1"/>
+    <dgm:cxn modelId="{C5501EDE-BD4A-4DCF-9C44-7FD54594F130}" type="presParOf" srcId="{87502DEA-D77A-471D-88F3-71B1DB91C00D}" destId="{7BBB7049-E035-4D52-8817-2BA55BF1F1B9}" srcOrd="2" destOrd="0" presId="urn:microsoft.com/office/officeart/2005/8/layout/orgChart1"/>
+    <dgm:cxn modelId="{20488226-2A77-4B8F-BF4C-DA8C7629077D}" type="presParOf" srcId="{87502DEA-D77A-471D-88F3-71B1DB91C00D}" destId="{713E2C0F-40E4-43ED-AEC4-8FAC76163B3E}" srcOrd="3" destOrd="0" presId="urn:microsoft.com/office/officeart/2005/8/layout/orgChart1"/>
+    <dgm:cxn modelId="{E1BAD34B-F706-4504-9AA4-962A3743F111}" type="presParOf" srcId="{713E2C0F-40E4-43ED-AEC4-8FAC76163B3E}" destId="{A52CCA22-A230-479B-A8BE-EAA1CF4B286A}" srcOrd="0" destOrd="0" presId="urn:microsoft.com/office/officeart/2005/8/layout/orgChart1"/>
+    <dgm:cxn modelId="{64113DFA-14F5-4154-94CA-20E07C928F83}" type="presParOf" srcId="{A52CCA22-A230-479B-A8BE-EAA1CF4B286A}" destId="{0F82655B-E782-45C3-9729-E3FAA212C4F5}" srcOrd="0" destOrd="0" presId="urn:microsoft.com/office/officeart/2005/8/layout/orgChart1"/>
+    <dgm:cxn modelId="{5449D17F-2DE6-46A2-9AFC-5617B4B056D7}" type="presParOf" srcId="{A52CCA22-A230-479B-A8BE-EAA1CF4B286A}" destId="{611DC8B4-B6D3-4D40-823D-C3AB913FDC3D}" srcOrd="1" destOrd="0" presId="urn:microsoft.com/office/officeart/2005/8/layout/orgChart1"/>
+    <dgm:cxn modelId="{A3F9B8B8-AD97-42D9-BD75-3F54CE86E782}" type="presParOf" srcId="{713E2C0F-40E4-43ED-AEC4-8FAC76163B3E}" destId="{EF6F9D7C-CF1C-4A1E-8FE5-CABED13340EF}" srcOrd="1" destOrd="0" presId="urn:microsoft.com/office/officeart/2005/8/layout/orgChart1"/>
+    <dgm:cxn modelId="{8F1ACCEA-0069-4D7B-965C-7BC0BC9722E2}" type="presParOf" srcId="{EF6F9D7C-CF1C-4A1E-8FE5-CABED13340EF}" destId="{D6AAC9C6-022A-44B6-8104-0C2B04797630}" srcOrd="0" destOrd="0" presId="urn:microsoft.com/office/officeart/2005/8/layout/orgChart1"/>
+    <dgm:cxn modelId="{641BB9FD-5252-4796-B864-A5F6EF486F8B}" type="presParOf" srcId="{EF6F9D7C-CF1C-4A1E-8FE5-CABED13340EF}" destId="{B727488B-9FDD-408A-97EA-66F6C65DB162}" srcOrd="1" destOrd="0" presId="urn:microsoft.com/office/officeart/2005/8/layout/orgChart1"/>
+    <dgm:cxn modelId="{96AC4EC3-F234-42C5-8DD1-5A6C38D74235}" type="presParOf" srcId="{B727488B-9FDD-408A-97EA-66F6C65DB162}" destId="{02FFDECC-8791-4808-9A47-C5AA2E5E9993}" srcOrd="0" destOrd="0" presId="urn:microsoft.com/office/officeart/2005/8/layout/orgChart1"/>
+    <dgm:cxn modelId="{2BA27A85-1201-49EE-BEF8-6C28B2AD727B}" type="presParOf" srcId="{02FFDECC-8791-4808-9A47-C5AA2E5E9993}" destId="{35F8EF3A-A69A-48E1-83B1-4F6EEB4BD887}" srcOrd="0" destOrd="0" presId="urn:microsoft.com/office/officeart/2005/8/layout/orgChart1"/>
+    <dgm:cxn modelId="{FE89D679-22B9-4082-AF22-C1F5BDC0E901}" type="presParOf" srcId="{02FFDECC-8791-4808-9A47-C5AA2E5E9993}" destId="{9F9D1E36-FB47-4469-B0A2-D505C4DE1CE6}" srcOrd="1" destOrd="0" presId="urn:microsoft.com/office/officeart/2005/8/layout/orgChart1"/>
+    <dgm:cxn modelId="{8CF0DA67-E5A6-491F-BCBA-856A8C050E9E}" type="presParOf" srcId="{B727488B-9FDD-408A-97EA-66F6C65DB162}" destId="{533D3754-BEAC-4DE3-A0F7-C6D0B9136582}" srcOrd="1" destOrd="0" presId="urn:microsoft.com/office/officeart/2005/8/layout/orgChart1"/>
+    <dgm:cxn modelId="{359DB92E-8549-447A-B0A7-2CBC4595D111}" type="presParOf" srcId="{B727488B-9FDD-408A-97EA-66F6C65DB162}" destId="{4AA52977-2C86-41FD-8666-F73573213081}" srcOrd="2" destOrd="0" presId="urn:microsoft.com/office/officeart/2005/8/layout/orgChart1"/>
+    <dgm:cxn modelId="{7A17607F-6534-484E-8F68-A3C0E42C13A5}" type="presParOf" srcId="{EF6F9D7C-CF1C-4A1E-8FE5-CABED13340EF}" destId="{843326BF-FB49-4B64-85D4-BBEA9A8AEAA2}" srcOrd="2" destOrd="0" presId="urn:microsoft.com/office/officeart/2005/8/layout/orgChart1"/>
+    <dgm:cxn modelId="{C0CF6BA6-28DF-423A-8261-9E21A9FBE235}" type="presParOf" srcId="{EF6F9D7C-CF1C-4A1E-8FE5-CABED13340EF}" destId="{D15A2D53-E34A-4AD3-A5D1-44B4B8795293}" srcOrd="3" destOrd="0" presId="urn:microsoft.com/office/officeart/2005/8/layout/orgChart1"/>
+    <dgm:cxn modelId="{59457834-D85F-407F-A46D-6CFC77818FA5}" type="presParOf" srcId="{D15A2D53-E34A-4AD3-A5D1-44B4B8795293}" destId="{5ABF0292-85DA-421E-BB2D-44D41C357732}" srcOrd="0" destOrd="0" presId="urn:microsoft.com/office/officeart/2005/8/layout/orgChart1"/>
+    <dgm:cxn modelId="{446419DE-3A32-4EED-9AA7-A373C3170F07}" type="presParOf" srcId="{5ABF0292-85DA-421E-BB2D-44D41C357732}" destId="{AAEFFAFF-0D85-4F88-B73C-FA0ACE0A392C}" srcOrd="0" destOrd="0" presId="urn:microsoft.com/office/officeart/2005/8/layout/orgChart1"/>
+    <dgm:cxn modelId="{C6911FB4-1F6C-4A9B-8DFD-01E8E63A94E0}" type="presParOf" srcId="{5ABF0292-85DA-421E-BB2D-44D41C357732}" destId="{912A6CFF-E6B7-4364-86FD-DCDE4EC690BB}" srcOrd="1" destOrd="0" presId="urn:microsoft.com/office/officeart/2005/8/layout/orgChart1"/>
+    <dgm:cxn modelId="{BED33F56-7324-47D5-A668-44080846FC3E}" type="presParOf" srcId="{D15A2D53-E34A-4AD3-A5D1-44B4B8795293}" destId="{36165317-4BF6-4E73-9C2C-2C5C80A45D0B}" srcOrd="1" destOrd="0" presId="urn:microsoft.com/office/officeart/2005/8/layout/orgChart1"/>
+    <dgm:cxn modelId="{CC13DE24-31BD-4885-9E19-91586ACD7B8E}" type="presParOf" srcId="{D15A2D53-E34A-4AD3-A5D1-44B4B8795293}" destId="{14DDF6F1-3838-4DD9-BD3C-F99D36E68D81}" srcOrd="2" destOrd="0" presId="urn:microsoft.com/office/officeart/2005/8/layout/orgChart1"/>
+    <dgm:cxn modelId="{1301D7FF-DD5D-4D2E-8197-19391B36CF30}" type="presParOf" srcId="{713E2C0F-40E4-43ED-AEC4-8FAC76163B3E}" destId="{F2F8FD87-DFF6-4FE2-8302-A84F9804CA32}" srcOrd="2" destOrd="0" presId="urn:microsoft.com/office/officeart/2005/8/layout/orgChart1"/>
+    <dgm:cxn modelId="{4EDC84A7-4354-4C40-9469-8BAA0D2C039F}" type="presParOf" srcId="{87502DEA-D77A-471D-88F3-71B1DB91C00D}" destId="{541ADFA8-8B68-4071-8468-C420E7695F6D}" srcOrd="4" destOrd="0" presId="urn:microsoft.com/office/officeart/2005/8/layout/orgChart1"/>
+    <dgm:cxn modelId="{97ABE268-015B-4B7D-96AE-ED260C63DBCA}" type="presParOf" srcId="{87502DEA-D77A-471D-88F3-71B1DB91C00D}" destId="{ABBF9128-0009-4A4A-8AE9-FB0F7A704190}" srcOrd="5" destOrd="0" presId="urn:microsoft.com/office/officeart/2005/8/layout/orgChart1"/>
+    <dgm:cxn modelId="{9A9973DB-9696-4614-9280-CC15D2BBFB38}" type="presParOf" srcId="{ABBF9128-0009-4A4A-8AE9-FB0F7A704190}" destId="{89967100-D188-46B5-ADAF-927E5E709EED}" srcOrd="0" destOrd="0" presId="urn:microsoft.com/office/officeart/2005/8/layout/orgChart1"/>
+    <dgm:cxn modelId="{F3B860C4-F86B-4CAA-85A2-DE4A89F94341}" type="presParOf" srcId="{89967100-D188-46B5-ADAF-927E5E709EED}" destId="{B5604598-0DF0-41EA-930E-4FCC1C14E5D2}" srcOrd="0" destOrd="0" presId="urn:microsoft.com/office/officeart/2005/8/layout/orgChart1"/>
+    <dgm:cxn modelId="{4DBE99E3-97FE-4703-9235-1F0CF60EB88D}" type="presParOf" srcId="{89967100-D188-46B5-ADAF-927E5E709EED}" destId="{D96BC457-4615-4E3C-BCBA-45D11E1E0D7E}" srcOrd="1" destOrd="0" presId="urn:microsoft.com/office/officeart/2005/8/layout/orgChart1"/>
+    <dgm:cxn modelId="{75712DC4-C69F-4B46-8B9B-17AB111B84D4}" type="presParOf" srcId="{ABBF9128-0009-4A4A-8AE9-FB0F7A704190}" destId="{580F07C6-E5C6-48E9-8880-9E3DA25E6D89}" srcOrd="1" destOrd="0" presId="urn:microsoft.com/office/officeart/2005/8/layout/orgChart1"/>
+    <dgm:cxn modelId="{5492FB58-B6FD-4D18-80E1-8099F224E375}" type="presParOf" srcId="{580F07C6-E5C6-48E9-8880-9E3DA25E6D89}" destId="{CE1D6B32-D827-4DA1-94D2-A485C0C09FEA}" srcOrd="0" destOrd="0" presId="urn:microsoft.com/office/officeart/2005/8/layout/orgChart1"/>
+    <dgm:cxn modelId="{46BA5AC8-909F-4B2B-B5B3-070F96E44150}" type="presParOf" srcId="{580F07C6-E5C6-48E9-8880-9E3DA25E6D89}" destId="{9CFFA97E-D117-488F-BB85-0456D0EBE38E}" srcOrd="1" destOrd="0" presId="urn:microsoft.com/office/officeart/2005/8/layout/orgChart1"/>
+    <dgm:cxn modelId="{771AE46E-E8D6-4283-9F77-8D299058E581}" type="presParOf" srcId="{9CFFA97E-D117-488F-BB85-0456D0EBE38E}" destId="{AE8B151A-4D5B-494C-B99A-31F599A16CCA}" srcOrd="0" destOrd="0" presId="urn:microsoft.com/office/officeart/2005/8/layout/orgChart1"/>
+    <dgm:cxn modelId="{F04067BE-439F-4362-AC90-4390DF37F999}" type="presParOf" srcId="{AE8B151A-4D5B-494C-B99A-31F599A16CCA}" destId="{FAD1C8B2-6914-4A31-9F7A-B1BF317E6961}" srcOrd="0" destOrd="0" presId="urn:microsoft.com/office/officeart/2005/8/layout/orgChart1"/>
+    <dgm:cxn modelId="{75D92B4B-773E-48D5-BAFF-DFE32CED5DAA}" type="presParOf" srcId="{AE8B151A-4D5B-494C-B99A-31F599A16CCA}" destId="{43D7589C-16A6-4837-8416-97541F035CB0}" srcOrd="1" destOrd="0" presId="urn:microsoft.com/office/officeart/2005/8/layout/orgChart1"/>
+    <dgm:cxn modelId="{D3874C3B-7245-4BD2-8AAB-BAD073F3B3F0}" type="presParOf" srcId="{9CFFA97E-D117-488F-BB85-0456D0EBE38E}" destId="{67A2F88F-EFB8-4770-B070-D3F02CE6834D}" srcOrd="1" destOrd="0" presId="urn:microsoft.com/office/officeart/2005/8/layout/orgChart1"/>
+    <dgm:cxn modelId="{F7F3EDAB-FF2C-45E4-8257-E11B839BE370}" type="presParOf" srcId="{67A2F88F-EFB8-4770-B070-D3F02CE6834D}" destId="{442A0FCE-B1F1-4F66-959C-19089CCCCC59}" srcOrd="0" destOrd="0" presId="urn:microsoft.com/office/officeart/2005/8/layout/orgChart1"/>
+    <dgm:cxn modelId="{DFC63D43-E027-4139-BF68-FC995387ED7E}" type="presParOf" srcId="{67A2F88F-EFB8-4770-B070-D3F02CE6834D}" destId="{CE18F673-88F5-45AE-888A-F8147CA86534}" srcOrd="1" destOrd="0" presId="urn:microsoft.com/office/officeart/2005/8/layout/orgChart1"/>
+    <dgm:cxn modelId="{F78B6847-0090-42AE-8F4E-7EE4CAF97A00}" type="presParOf" srcId="{CE18F673-88F5-45AE-888A-F8147CA86534}" destId="{3D5BB23D-08F5-44EC-97CA-783D688FF589}" srcOrd="0" destOrd="0" presId="urn:microsoft.com/office/officeart/2005/8/layout/orgChart1"/>
+    <dgm:cxn modelId="{9247EFEF-F0D5-4C33-ACAC-09502B7DD5AE}" type="presParOf" srcId="{3D5BB23D-08F5-44EC-97CA-783D688FF589}" destId="{B89BA7FD-F6C6-42E7-ABBB-ACA4DC58CC45}" srcOrd="0" destOrd="0" presId="urn:microsoft.com/office/officeart/2005/8/layout/orgChart1"/>
+    <dgm:cxn modelId="{BBA635FF-101C-408E-AE45-FE474554AFC3}" type="presParOf" srcId="{3D5BB23D-08F5-44EC-97CA-783D688FF589}" destId="{E6DAF4E4-C820-422E-AACC-1833932989A3}" srcOrd="1" destOrd="0" presId="urn:microsoft.com/office/officeart/2005/8/layout/orgChart1"/>
+    <dgm:cxn modelId="{1BD9287A-D0FA-4F76-A764-007977F830BD}" type="presParOf" srcId="{CE18F673-88F5-45AE-888A-F8147CA86534}" destId="{64AB6504-BBBC-40D3-9E6F-CA5804FC19F2}" srcOrd="1" destOrd="0" presId="urn:microsoft.com/office/officeart/2005/8/layout/orgChart1"/>
+    <dgm:cxn modelId="{D9E4A6C5-E045-4302-AA05-A36DECF3E882}" type="presParOf" srcId="{CE18F673-88F5-45AE-888A-F8147CA86534}" destId="{A3E9C13E-7C1B-4588-8942-AE11CE61DE21}" srcOrd="2" destOrd="0" presId="urn:microsoft.com/office/officeart/2005/8/layout/orgChart1"/>
+    <dgm:cxn modelId="{E71AC326-1B37-40CF-889E-37C6BADE12A6}" type="presParOf" srcId="{67A2F88F-EFB8-4770-B070-D3F02CE6834D}" destId="{5D68FB12-D52D-4622-9067-893F50A46248}" srcOrd="2" destOrd="0" presId="urn:microsoft.com/office/officeart/2005/8/layout/orgChart1"/>
+    <dgm:cxn modelId="{D040E9F3-3BCF-49D3-996F-38BF4118665B}" type="presParOf" srcId="{67A2F88F-EFB8-4770-B070-D3F02CE6834D}" destId="{35DC744D-A638-4FEA-9753-2D560DE1C589}" srcOrd="3" destOrd="0" presId="urn:microsoft.com/office/officeart/2005/8/layout/orgChart1"/>
+    <dgm:cxn modelId="{80899F4B-F31E-4256-9035-F48F8C71DE36}" type="presParOf" srcId="{35DC744D-A638-4FEA-9753-2D560DE1C589}" destId="{32BF4DB6-6300-4805-8813-0B01AE495ACA}" srcOrd="0" destOrd="0" presId="urn:microsoft.com/office/officeart/2005/8/layout/orgChart1"/>
+    <dgm:cxn modelId="{E18A141D-D2EE-46BD-94E1-FD015C5FEDBC}" type="presParOf" srcId="{32BF4DB6-6300-4805-8813-0B01AE495ACA}" destId="{A1A40A1D-5368-4174-9CCE-2B4095DA5103}" srcOrd="0" destOrd="0" presId="urn:microsoft.com/office/officeart/2005/8/layout/orgChart1"/>
+    <dgm:cxn modelId="{1D2B1008-EF8D-4AE3-9E11-A40D7C8FA1F8}" type="presParOf" srcId="{32BF4DB6-6300-4805-8813-0B01AE495ACA}" destId="{C487DE1D-6832-4067-AD9C-32EBF102EC5D}" srcOrd="1" destOrd="0" presId="urn:microsoft.com/office/officeart/2005/8/layout/orgChart1"/>
+    <dgm:cxn modelId="{FB18FA35-D1F1-4C84-8968-E4273B66746C}" type="presParOf" srcId="{35DC744D-A638-4FEA-9753-2D560DE1C589}" destId="{81BB979A-25D4-4EEF-9728-F726077FFFE2}" srcOrd="1" destOrd="0" presId="urn:microsoft.com/office/officeart/2005/8/layout/orgChart1"/>
+    <dgm:cxn modelId="{04568358-0BC2-428B-9099-D1B35E3AADD7}" type="presParOf" srcId="{35DC744D-A638-4FEA-9753-2D560DE1C589}" destId="{CB3CF847-F921-4F85-9D5D-3D25FCBA6C64}" srcOrd="2" destOrd="0" presId="urn:microsoft.com/office/officeart/2005/8/layout/orgChart1"/>
+    <dgm:cxn modelId="{996CAC02-2C7C-4C1A-BA70-1B235880C64D}" type="presParOf" srcId="{67A2F88F-EFB8-4770-B070-D3F02CE6834D}" destId="{DF00F3D6-4510-4221-AAEA-A8D17FEA9999}" srcOrd="4" destOrd="0" presId="urn:microsoft.com/office/officeart/2005/8/layout/orgChart1"/>
+    <dgm:cxn modelId="{C82730C0-9CAB-48E4-94BD-1454B6C34723}" type="presParOf" srcId="{67A2F88F-EFB8-4770-B070-D3F02CE6834D}" destId="{ABB0554C-5010-4852-8588-361ED3BD8F80}" srcOrd="5" destOrd="0" presId="urn:microsoft.com/office/officeart/2005/8/layout/orgChart1"/>
+    <dgm:cxn modelId="{20E34F42-175F-4C66-A1E0-3680F9807A1F}" type="presParOf" srcId="{ABB0554C-5010-4852-8588-361ED3BD8F80}" destId="{9EAF0C86-398C-45C2-980F-FFF966E45217}" srcOrd="0" destOrd="0" presId="urn:microsoft.com/office/officeart/2005/8/layout/orgChart1"/>
+    <dgm:cxn modelId="{49BACFB2-1D0B-45AC-9699-81040352729C}" type="presParOf" srcId="{9EAF0C86-398C-45C2-980F-FFF966E45217}" destId="{E71DA19A-9D6D-4041-AC0C-0969474D1DCF}" srcOrd="0" destOrd="0" presId="urn:microsoft.com/office/officeart/2005/8/layout/orgChart1"/>
+    <dgm:cxn modelId="{6418109B-DB7E-4173-B4DD-4BE08481A546}" type="presParOf" srcId="{9EAF0C86-398C-45C2-980F-FFF966E45217}" destId="{44008990-0C95-4D27-82A2-3DDE49236D62}" srcOrd="1" destOrd="0" presId="urn:microsoft.com/office/officeart/2005/8/layout/orgChart1"/>
+    <dgm:cxn modelId="{D75B9BA0-C0FE-4BA5-A8AF-4E43156353A0}" type="presParOf" srcId="{ABB0554C-5010-4852-8588-361ED3BD8F80}" destId="{41E82D97-2729-4141-9656-D5527287CA7B}" srcOrd="1" destOrd="0" presId="urn:microsoft.com/office/officeart/2005/8/layout/orgChart1"/>
+    <dgm:cxn modelId="{142F860D-B5CD-406F-A14F-153A412DEAB3}" type="presParOf" srcId="{ABB0554C-5010-4852-8588-361ED3BD8F80}" destId="{91F82BD6-115B-49FA-B9BF-84D4F1D01215}" srcOrd="2" destOrd="0" presId="urn:microsoft.com/office/officeart/2005/8/layout/orgChart1"/>
+    <dgm:cxn modelId="{00643BE5-CC34-455A-A281-FC0436A5E4E3}" type="presParOf" srcId="{9CFFA97E-D117-488F-BB85-0456D0EBE38E}" destId="{457121C8-295B-472B-8708-A3BDE1DADB24}" srcOrd="2" destOrd="0" presId="urn:microsoft.com/office/officeart/2005/8/layout/orgChart1"/>
+    <dgm:cxn modelId="{849C7828-06C3-4857-B2CC-93A10894D11E}" type="presParOf" srcId="{580F07C6-E5C6-48E9-8880-9E3DA25E6D89}" destId="{233331FC-A408-4925-89A5-4C51841370C3}" srcOrd="2" destOrd="0" presId="urn:microsoft.com/office/officeart/2005/8/layout/orgChart1"/>
+    <dgm:cxn modelId="{D67341A6-4B28-4EC2-ADBD-27223E76325D}" type="presParOf" srcId="{580F07C6-E5C6-48E9-8880-9E3DA25E6D89}" destId="{C2BAE4C6-C1F6-4664-AFD5-DE43B4EFE86D}" srcOrd="3" destOrd="0" presId="urn:microsoft.com/office/officeart/2005/8/layout/orgChart1"/>
+    <dgm:cxn modelId="{E63FE7C3-712B-4AA2-ABDE-8A5C45683B6D}" type="presParOf" srcId="{C2BAE4C6-C1F6-4664-AFD5-DE43B4EFE86D}" destId="{740641BD-6237-49EF-8B6C-D1233864DA95}" srcOrd="0" destOrd="0" presId="urn:microsoft.com/office/officeart/2005/8/layout/orgChart1"/>
+    <dgm:cxn modelId="{E7C5281B-CCD9-42EF-B1E2-6773342FAD99}" type="presParOf" srcId="{740641BD-6237-49EF-8B6C-D1233864DA95}" destId="{96D87AF7-7662-4B42-8E5A-319D4AF53C08}" srcOrd="0" destOrd="0" presId="urn:microsoft.com/office/officeart/2005/8/layout/orgChart1"/>
+    <dgm:cxn modelId="{FA8508FE-7C91-4F38-804F-0CBEC3A0FB52}" type="presParOf" srcId="{740641BD-6237-49EF-8B6C-D1233864DA95}" destId="{D6BBBDA2-438C-4901-A67A-A41EC5BD4E7A}" srcOrd="1" destOrd="0" presId="urn:microsoft.com/office/officeart/2005/8/layout/orgChart1"/>
+    <dgm:cxn modelId="{1FC9CA67-7178-4BDE-80C5-8F0C46437BC7}" type="presParOf" srcId="{C2BAE4C6-C1F6-4664-AFD5-DE43B4EFE86D}" destId="{9C239EB4-AF78-4E76-A988-94898D08A0C2}" srcOrd="1" destOrd="0" presId="urn:microsoft.com/office/officeart/2005/8/layout/orgChart1"/>
+    <dgm:cxn modelId="{48E6722C-88C9-406B-8BE2-06E7EF195C22}" type="presParOf" srcId="{C2BAE4C6-C1F6-4664-AFD5-DE43B4EFE86D}" destId="{32BBBEE5-828C-4285-99CC-79137BFEB84E}" srcOrd="2" destOrd="0" presId="urn:microsoft.com/office/officeart/2005/8/layout/orgChart1"/>
+    <dgm:cxn modelId="{C051F4BA-E570-470F-88A0-E1D4863D526D}" type="presParOf" srcId="{ABBF9128-0009-4A4A-8AE9-FB0F7A704190}" destId="{B8A528ED-3E59-45DC-96D8-0A3B97870129}" srcOrd="2" destOrd="0" presId="urn:microsoft.com/office/officeart/2005/8/layout/orgChart1"/>
+    <dgm:cxn modelId="{4F931AAA-EB31-4431-9F1E-CD7586EB1689}" type="presParOf" srcId="{87502DEA-D77A-471D-88F3-71B1DB91C00D}" destId="{A1D89F41-F7B5-4F82-B529-36282C8502A0}" srcOrd="6" destOrd="0" presId="urn:microsoft.com/office/officeart/2005/8/layout/orgChart1"/>
+    <dgm:cxn modelId="{3B4E5DEA-645A-4A77-965E-844D97D56BE6}" type="presParOf" srcId="{87502DEA-D77A-471D-88F3-71B1DB91C00D}" destId="{E7DF8196-4D1B-4DB1-8734-66960D027020}" srcOrd="7" destOrd="0" presId="urn:microsoft.com/office/officeart/2005/8/layout/orgChart1"/>
+    <dgm:cxn modelId="{816D7E2F-6E42-4FE1-AEB2-697DAC725D70}" type="presParOf" srcId="{E7DF8196-4D1B-4DB1-8734-66960D027020}" destId="{81773549-E266-4326-AC09-3E428122335F}" srcOrd="0" destOrd="0" presId="urn:microsoft.com/office/officeart/2005/8/layout/orgChart1"/>
+    <dgm:cxn modelId="{725E6902-DB0C-4555-BCC9-077F2825043F}" type="presParOf" srcId="{81773549-E266-4326-AC09-3E428122335F}" destId="{CA5E1B16-2B99-447F-A545-4A35BB623820}" srcOrd="0" destOrd="0" presId="urn:microsoft.com/office/officeart/2005/8/layout/orgChart1"/>
+    <dgm:cxn modelId="{20D7FCD2-54CC-47D8-A0BA-842B2C86BDC2}" type="presParOf" srcId="{81773549-E266-4326-AC09-3E428122335F}" destId="{40346804-1B23-4B91-8E55-06FA671905A6}" srcOrd="1" destOrd="0" presId="urn:microsoft.com/office/officeart/2005/8/layout/orgChart1"/>
+    <dgm:cxn modelId="{0726DAD5-6759-4008-9BBF-356381212233}" type="presParOf" srcId="{E7DF8196-4D1B-4DB1-8734-66960D027020}" destId="{428C739F-4150-40FE-BEE3-3F25943AB1E2}" srcOrd="1" destOrd="0" presId="urn:microsoft.com/office/officeart/2005/8/layout/orgChart1"/>
+    <dgm:cxn modelId="{12783832-DEE8-4BE5-9569-9B1DDFDF3097}" type="presParOf" srcId="{428C739F-4150-40FE-BEE3-3F25943AB1E2}" destId="{783F02D0-4E10-4238-AD2B-022ACB58B33D}" srcOrd="0" destOrd="0" presId="urn:microsoft.com/office/officeart/2005/8/layout/orgChart1"/>
+    <dgm:cxn modelId="{1D74EFE7-E127-4A7D-A70A-00BBE3B07776}" type="presParOf" srcId="{428C739F-4150-40FE-BEE3-3F25943AB1E2}" destId="{FF7B7A7C-C56A-43B9-B56E-05286A987816}" srcOrd="1" destOrd="0" presId="urn:microsoft.com/office/officeart/2005/8/layout/orgChart1"/>
+    <dgm:cxn modelId="{7084585A-BDFE-4092-9FF6-2DF3F70C4071}" type="presParOf" srcId="{FF7B7A7C-C56A-43B9-B56E-05286A987816}" destId="{7EE9E1D2-438E-47A6-9951-771913A90ED2}" srcOrd="0" destOrd="0" presId="urn:microsoft.com/office/officeart/2005/8/layout/orgChart1"/>
+    <dgm:cxn modelId="{0BB69F75-E64B-4714-BD66-2924EE3EA58D}" type="presParOf" srcId="{7EE9E1D2-438E-47A6-9951-771913A90ED2}" destId="{2A296327-B93C-4556-B27F-34A8022D0AAF}" srcOrd="0" destOrd="0" presId="urn:microsoft.com/office/officeart/2005/8/layout/orgChart1"/>
+    <dgm:cxn modelId="{C72B34FA-4D33-4B0F-BC46-87D65C6DE121}" type="presParOf" srcId="{7EE9E1D2-438E-47A6-9951-771913A90ED2}" destId="{FA648CDB-9974-43C7-B145-2D8E86E18251}" srcOrd="1" destOrd="0" presId="urn:microsoft.com/office/officeart/2005/8/layout/orgChart1"/>
+    <dgm:cxn modelId="{C144FCD5-4CC7-491E-BC46-6BDC512FB1FE}" type="presParOf" srcId="{FF7B7A7C-C56A-43B9-B56E-05286A987816}" destId="{E1589505-D018-47A4-81B2-1AB109BB334E}" srcOrd="1" destOrd="0" presId="urn:microsoft.com/office/officeart/2005/8/layout/orgChart1"/>
+    <dgm:cxn modelId="{EBF9085A-84E0-4F6F-94D1-DE07C55BB15E}" type="presParOf" srcId="{FF7B7A7C-C56A-43B9-B56E-05286A987816}" destId="{160E3C4D-DF78-4B18-8F4D-CBD5D6F005D1}" srcOrd="2" destOrd="0" presId="urn:microsoft.com/office/officeart/2005/8/layout/orgChart1"/>
+    <dgm:cxn modelId="{E15A1C9B-2295-4EC1-B2F6-28FFB59E7DC0}" type="presParOf" srcId="{428C739F-4150-40FE-BEE3-3F25943AB1E2}" destId="{EE822D73-3E20-4F65-9505-54678BABF231}" srcOrd="2" destOrd="0" presId="urn:microsoft.com/office/officeart/2005/8/layout/orgChart1"/>
+    <dgm:cxn modelId="{9C2E16F0-0C83-4751-A4F1-25125F2B5239}" type="presParOf" srcId="{428C739F-4150-40FE-BEE3-3F25943AB1E2}" destId="{9F76263C-210D-428A-BB45-E29220A6334D}" srcOrd="3" destOrd="0" presId="urn:microsoft.com/office/officeart/2005/8/layout/orgChart1"/>
+    <dgm:cxn modelId="{FC32A7BA-844D-4C9F-9A1E-677B0BC4BF44}" type="presParOf" srcId="{9F76263C-210D-428A-BB45-E29220A6334D}" destId="{50FC13BA-7A6A-4078-8AFA-AD749F263A65}" srcOrd="0" destOrd="0" presId="urn:microsoft.com/office/officeart/2005/8/layout/orgChart1"/>
+    <dgm:cxn modelId="{A04FC5DB-7E67-4E32-9F3C-019FF730D563}" type="presParOf" srcId="{50FC13BA-7A6A-4078-8AFA-AD749F263A65}" destId="{AFC5003B-2B9D-4334-98C2-136BF8D1DEFC}" srcOrd="0" destOrd="0" presId="urn:microsoft.com/office/officeart/2005/8/layout/orgChart1"/>
+    <dgm:cxn modelId="{B46AE343-2884-45DF-B531-54B7189E37D6}" type="presParOf" srcId="{50FC13BA-7A6A-4078-8AFA-AD749F263A65}" destId="{E82A7FBA-89EA-4B5F-9390-C72F304157FA}" srcOrd="1" destOrd="0" presId="urn:microsoft.com/office/officeart/2005/8/layout/orgChart1"/>
+    <dgm:cxn modelId="{90ACB64E-BB38-443D-AA30-69CF496C4465}" type="presParOf" srcId="{9F76263C-210D-428A-BB45-E29220A6334D}" destId="{203C8FEF-FEB1-42F3-9E28-674E16BE870B}" srcOrd="1" destOrd="0" presId="urn:microsoft.com/office/officeart/2005/8/layout/orgChart1"/>
+    <dgm:cxn modelId="{D4361D7A-7811-4520-832D-3E7AECE029C8}" type="presParOf" srcId="{9F76263C-210D-428A-BB45-E29220A6334D}" destId="{A4C1CFE6-DD1F-4FF9-B2D2-37F63079965A}" srcOrd="2" destOrd="0" presId="urn:microsoft.com/office/officeart/2005/8/layout/orgChart1"/>
+    <dgm:cxn modelId="{2BD3EC20-5280-4D11-BB9F-BE38F016C824}" type="presParOf" srcId="{428C739F-4150-40FE-BEE3-3F25943AB1E2}" destId="{A787E5BD-2013-4FD6-AF16-CADAE851A549}" srcOrd="4" destOrd="0" presId="urn:microsoft.com/office/officeart/2005/8/layout/orgChart1"/>
+    <dgm:cxn modelId="{BEB6E1D8-61DA-4549-B72E-5D7B959B5A31}" type="presParOf" srcId="{428C739F-4150-40FE-BEE3-3F25943AB1E2}" destId="{32DC7723-CDCD-4CE9-BBC2-E0FD2977B79E}" srcOrd="5" destOrd="0" presId="urn:microsoft.com/office/officeart/2005/8/layout/orgChart1"/>
+    <dgm:cxn modelId="{A4E6E185-3E31-4CAF-9BA2-2C460073C766}" type="presParOf" srcId="{32DC7723-CDCD-4CE9-BBC2-E0FD2977B79E}" destId="{EF41C9F2-4D8D-45B4-8581-8F2A5E1FA222}" srcOrd="0" destOrd="0" presId="urn:microsoft.com/office/officeart/2005/8/layout/orgChart1"/>
+    <dgm:cxn modelId="{889388F5-FD0F-4EE6-8353-0AD8C959880B}" type="presParOf" srcId="{EF41C9F2-4D8D-45B4-8581-8F2A5E1FA222}" destId="{5E45757A-0146-4DBE-B088-E1A0EC5D03D2}" srcOrd="0" destOrd="0" presId="urn:microsoft.com/office/officeart/2005/8/layout/orgChart1"/>
+    <dgm:cxn modelId="{E503D6C5-A7C5-4905-871A-983F5BF08B10}" type="presParOf" srcId="{EF41C9F2-4D8D-45B4-8581-8F2A5E1FA222}" destId="{E1A6C950-8209-4AD3-83C3-07F32865CDA8}" srcOrd="1" destOrd="0" presId="urn:microsoft.com/office/officeart/2005/8/layout/orgChart1"/>
+    <dgm:cxn modelId="{8CCCD6D4-291C-46AB-B43E-E4121C97D62A}" type="presParOf" srcId="{32DC7723-CDCD-4CE9-BBC2-E0FD2977B79E}" destId="{7333A288-B2B0-42EA-849F-493DEB71A10D}" srcOrd="1" destOrd="0" presId="urn:microsoft.com/office/officeart/2005/8/layout/orgChart1"/>
+    <dgm:cxn modelId="{12311C08-2E58-4A74-A3F6-3AC3A379224D}" type="presParOf" srcId="{32DC7723-CDCD-4CE9-BBC2-E0FD2977B79E}" destId="{4A458B7D-18E6-4CD9-AF7C-D9AB5452B74F}" srcOrd="2" destOrd="0" presId="urn:microsoft.com/office/officeart/2005/8/layout/orgChart1"/>
+    <dgm:cxn modelId="{52891DCC-B4B6-4DD3-9242-1AD28F736BE2}" type="presParOf" srcId="{428C739F-4150-40FE-BEE3-3F25943AB1E2}" destId="{FCDE8788-829B-4943-8C78-D783672774CD}" srcOrd="6" destOrd="0" presId="urn:microsoft.com/office/officeart/2005/8/layout/orgChart1"/>
+    <dgm:cxn modelId="{B41B711D-B1DF-4E5C-B52F-458AE368225D}" type="presParOf" srcId="{428C739F-4150-40FE-BEE3-3F25943AB1E2}" destId="{D5E4B125-69DE-4ED2-9BE8-3FD74E3AD1C0}" srcOrd="7" destOrd="0" presId="urn:microsoft.com/office/officeart/2005/8/layout/orgChart1"/>
+    <dgm:cxn modelId="{E326828E-70C5-4082-8010-E999E8F37004}" type="presParOf" srcId="{D5E4B125-69DE-4ED2-9BE8-3FD74E3AD1C0}" destId="{4F479CC8-6D77-4F63-8E3F-78232061DBAF}" srcOrd="0" destOrd="0" presId="urn:microsoft.com/office/officeart/2005/8/layout/orgChart1"/>
+    <dgm:cxn modelId="{72D31489-4570-4DC9-9AFD-70C3048D6E0B}" type="presParOf" srcId="{4F479CC8-6D77-4F63-8E3F-78232061DBAF}" destId="{9AD280D4-A865-4357-9F69-62F0BF4F70EF}" srcOrd="0" destOrd="0" presId="urn:microsoft.com/office/officeart/2005/8/layout/orgChart1"/>
+    <dgm:cxn modelId="{C661AE7C-DA73-41D3-9076-A5427AD22319}" type="presParOf" srcId="{4F479CC8-6D77-4F63-8E3F-78232061DBAF}" destId="{C6EAD7F5-C1E0-485B-AF89-8223756899F8}" srcOrd="1" destOrd="0" presId="urn:microsoft.com/office/officeart/2005/8/layout/orgChart1"/>
+    <dgm:cxn modelId="{3638F4AF-8628-41E3-8696-C037B9C3B9F0}" type="presParOf" srcId="{D5E4B125-69DE-4ED2-9BE8-3FD74E3AD1C0}" destId="{277CD9F8-8501-4A28-A389-2D2A1878429A}" srcOrd="1" destOrd="0" presId="urn:microsoft.com/office/officeart/2005/8/layout/orgChart1"/>
+    <dgm:cxn modelId="{1CE4C5CF-2616-4079-9A85-3B8F27DE1A46}" type="presParOf" srcId="{D5E4B125-69DE-4ED2-9BE8-3FD74E3AD1C0}" destId="{AB4EDCEE-5DC2-49A2-AE1C-1F2BCDF21C98}" srcOrd="2" destOrd="0" presId="urn:microsoft.com/office/officeart/2005/8/layout/orgChart1"/>
+    <dgm:cxn modelId="{7D83297C-C381-4ACC-B9FB-CAA1520A6A58}" type="presParOf" srcId="{E7DF8196-4D1B-4DB1-8734-66960D027020}" destId="{474367C0-A183-4532-8B58-6CC4BBD9EF1B}" srcOrd="2" destOrd="0" presId="urn:microsoft.com/office/officeart/2005/8/layout/orgChart1"/>
+    <dgm:cxn modelId="{629578D7-0B56-4254-A517-7E8CE0D8EAF2}" type="presParOf" srcId="{87502DEA-D77A-471D-88F3-71B1DB91C00D}" destId="{541B9572-AD5A-460A-8A46-80FF1F039482}" srcOrd="8" destOrd="0" presId="urn:microsoft.com/office/officeart/2005/8/layout/orgChart1"/>
+    <dgm:cxn modelId="{EC86D87C-03E2-409F-9636-F42286556FC2}" type="presParOf" srcId="{87502DEA-D77A-471D-88F3-71B1DB91C00D}" destId="{6F2C00E3-974C-47FC-8B3C-5D86D1A1901E}" srcOrd="9" destOrd="0" presId="urn:microsoft.com/office/officeart/2005/8/layout/orgChart1"/>
+    <dgm:cxn modelId="{9B167B08-B609-46C1-8700-B7504E7FA764}" type="presParOf" srcId="{6F2C00E3-974C-47FC-8B3C-5D86D1A1901E}" destId="{69684490-4F17-47DF-BB43-8BF92ACFF34C}" srcOrd="0" destOrd="0" presId="urn:microsoft.com/office/officeart/2005/8/layout/orgChart1"/>
+    <dgm:cxn modelId="{DF7A5620-B99B-4A00-A6E7-53B168657A22}" type="presParOf" srcId="{69684490-4F17-47DF-BB43-8BF92ACFF34C}" destId="{43A39187-8869-4925-A4BF-E980DAFDD5DC}" srcOrd="0" destOrd="0" presId="urn:microsoft.com/office/officeart/2005/8/layout/orgChart1"/>
+    <dgm:cxn modelId="{44B05EB7-2AA4-446E-A697-6A314D96B612}" type="presParOf" srcId="{69684490-4F17-47DF-BB43-8BF92ACFF34C}" destId="{875EE4CB-33B3-409D-B1BA-481548E625F6}" srcOrd="1" destOrd="0" presId="urn:microsoft.com/office/officeart/2005/8/layout/orgChart1"/>
+    <dgm:cxn modelId="{343B457C-148F-4146-8382-205AD1843E72}" type="presParOf" srcId="{6F2C00E3-974C-47FC-8B3C-5D86D1A1901E}" destId="{86DDF4A6-D657-4BF1-8878-5DECBCA57136}" srcOrd="1" destOrd="0" presId="urn:microsoft.com/office/officeart/2005/8/layout/orgChart1"/>
+    <dgm:cxn modelId="{94CF8AE3-1992-446A-A36C-1A5D2AC6D9AD}" type="presParOf" srcId="{86DDF4A6-D657-4BF1-8878-5DECBCA57136}" destId="{CF646C66-5793-4C1A-9FBC-67DC08285584}" srcOrd="0" destOrd="0" presId="urn:microsoft.com/office/officeart/2005/8/layout/orgChart1"/>
+    <dgm:cxn modelId="{7692FFD5-838C-4597-A297-2A5D0D43B22A}" type="presParOf" srcId="{86DDF4A6-D657-4BF1-8878-5DECBCA57136}" destId="{615BE3B2-2960-4737-81FF-7E2942C27A33}" srcOrd="1" destOrd="0" presId="urn:microsoft.com/office/officeart/2005/8/layout/orgChart1"/>
+    <dgm:cxn modelId="{852F61AB-2088-492B-B63D-3CE00CB57B49}" type="presParOf" srcId="{615BE3B2-2960-4737-81FF-7E2942C27A33}" destId="{05A80E28-1A91-4CEB-A042-31C291C0D604}" srcOrd="0" destOrd="0" presId="urn:microsoft.com/office/officeart/2005/8/layout/orgChart1"/>
+    <dgm:cxn modelId="{3E7D84EC-E701-46E8-95CA-E8A8EEE6CB1F}" type="presParOf" srcId="{05A80E28-1A91-4CEB-A042-31C291C0D604}" destId="{D48E27A8-84C3-4786-A8FF-21D27492781E}" srcOrd="0" destOrd="0" presId="urn:microsoft.com/office/officeart/2005/8/layout/orgChart1"/>
+    <dgm:cxn modelId="{00F04F03-40F0-4EBC-981A-A91CA654B2B8}" type="presParOf" srcId="{05A80E28-1A91-4CEB-A042-31C291C0D604}" destId="{D7104BEB-6E42-4701-9634-71C6CED9A404}" srcOrd="1" destOrd="0" presId="urn:microsoft.com/office/officeart/2005/8/layout/orgChart1"/>
+    <dgm:cxn modelId="{19EFA7F7-360A-4934-AD32-3B39F9B8B2E4}" type="presParOf" srcId="{615BE3B2-2960-4737-81FF-7E2942C27A33}" destId="{C20D7398-E2CD-4240-95E9-6F5279803E36}" srcOrd="1" destOrd="0" presId="urn:microsoft.com/office/officeart/2005/8/layout/orgChart1"/>
+    <dgm:cxn modelId="{4754CB6F-C850-4596-B3E6-36C87AC8D29F}" type="presParOf" srcId="{615BE3B2-2960-4737-81FF-7E2942C27A33}" destId="{C4323658-3046-4EE2-8C02-A44A6E3A7E1E}" srcOrd="2" destOrd="0" presId="urn:microsoft.com/office/officeart/2005/8/layout/orgChart1"/>
+    <dgm:cxn modelId="{7EC0F8F2-5B48-4A46-A25D-46F6178B7318}" type="presParOf" srcId="{6F2C00E3-974C-47FC-8B3C-5D86D1A1901E}" destId="{B3A91109-C9D1-4842-AFE7-B406A2F0B5B4}" srcOrd="2" destOrd="0" presId="urn:microsoft.com/office/officeart/2005/8/layout/orgChart1"/>
+    <dgm:cxn modelId="{CF97D98B-9F8F-462F-A32E-FF5DF0A379B5}" type="presParOf" srcId="{7BCF4066-3B50-4AD7-9A4E-A721456E885A}" destId="{F5C20CE9-4E81-4275-A2C7-32F4DCB3E021}" srcOrd="2" destOrd="0" presId="urn:microsoft.com/office/officeart/2005/8/layout/orgChart1"/>
   </dgm:cxnLst>
   <dgm:bg/>
   <dgm:whole/>
   <dgm:extLst>
     <a:ext uri="http://schemas.microsoft.com/office/drawing/2008/diagram">
-      <dsp:dataModelExt xmlns:dsp="http://schemas.microsoft.com/office/drawing/2008/diagram" relId="rId8" minVer="http://schemas.openxmlformats.org/drawingml/2006/diagram"/>
+      <dsp:dataModelExt xmlns:dsp="http://schemas.microsoft.com/office/drawing/2008/diagram" relId="rId9" minVer="http://schemas.openxmlformats.org/drawingml/2006/diagram"/>
     </a:ext>
   </dgm:extLst>
 </dgm:dataModel>
@@ -3814,65 +3726,6 @@
       <dsp:cNvGrpSpPr/>
     </dsp:nvGrpSpPr>
     <dsp:grpSpPr/>
-    <dsp:sp modelId="{A9105289-15FE-4E84-8048-E0FA2F533473}">
-      <dsp:nvSpPr>
-        <dsp:cNvPr id="0" name=""/>
-        <dsp:cNvSpPr/>
-      </dsp:nvSpPr>
-      <dsp:spPr>
-        <a:xfrm>
-          <a:off x="5464543" y="1364687"/>
-          <a:ext cx="133215" cy="1039078"/>
-        </a:xfrm>
-        <a:custGeom>
-          <a:avLst/>
-          <a:gdLst/>
-          <a:ahLst/>
-          <a:cxnLst/>
-          <a:rect l="0" t="0" r="0" b="0"/>
-          <a:pathLst>
-            <a:path>
-              <a:moveTo>
-                <a:pt x="0" y="0"/>
-              </a:moveTo>
-              <a:lnTo>
-                <a:pt x="0" y="1039078"/>
-              </a:lnTo>
-              <a:lnTo>
-                <a:pt x="133215" y="1039078"/>
-              </a:lnTo>
-            </a:path>
-          </a:pathLst>
-        </a:custGeom>
-        <a:noFill/>
-        <a:ln w="12700" cap="flat" cmpd="sng" algn="ctr">
-          <a:solidFill>
-            <a:schemeClr val="accent1">
-              <a:shade val="80000"/>
-              <a:hueOff val="0"/>
-              <a:satOff val="0"/>
-              <a:lumOff val="0"/>
-              <a:alphaOff val="0"/>
-            </a:schemeClr>
-          </a:solidFill>
-          <a:prstDash val="solid"/>
-          <a:miter lim="800000"/>
-        </a:ln>
-        <a:effectLst/>
-      </dsp:spPr>
-      <dsp:style>
-        <a:lnRef idx="2">
-          <a:scrgbClr r="0" g="0" b="0"/>
-        </a:lnRef>
-        <a:fillRef idx="0">
-          <a:scrgbClr r="0" g="0" b="0"/>
-        </a:fillRef>
-        <a:effectRef idx="0">
-          <a:scrgbClr r="0" g="0" b="0"/>
-        </a:effectRef>
-        <a:fontRef idx="minor"/>
-      </dsp:style>
-    </dsp:sp>
     <dsp:sp modelId="{CF646C66-5793-4C1A-9FBC-67DC08285584}">
       <dsp:nvSpPr>
         <dsp:cNvPr id="0" name=""/>
@@ -5604,7 +5457,7 @@
           </a:pPr>
           <a:r>
             <a:rPr lang="pt-PT" sz="900" kern="1200"/>
-            <a:t>Requierements</a:t>
+            <a:t>Requirements</a:t>
           </a:r>
         </a:p>
         <a:p>
@@ -6551,7 +6404,7 @@
           </a:pPr>
           <a:r>
             <a:rPr lang="pt-PT" sz="900" kern="1200"/>
-            <a:t>Acceptance</a:t>
+            <a:t>Acceptance testing</a:t>
           </a:r>
         </a:p>
       </dsp:txBody>
@@ -6705,89 +6558,12 @@
           </a:pPr>
           <a:r>
             <a:rPr lang="pt-PT" sz="900" kern="1200"/>
-            <a:t>Waranty</a:t>
+            <a:t>Warranty</a:t>
           </a:r>
         </a:p>
       </dsp:txBody>
       <dsp:txXfrm>
         <a:off x="5597758" y="1551188"/>
-        <a:ext cx="888100" cy="444050"/>
-      </dsp:txXfrm>
-    </dsp:sp>
-    <dsp:sp modelId="{1998DE98-F8E1-47FC-BF80-5E22D42640B0}">
-      <dsp:nvSpPr>
-        <dsp:cNvPr id="0" name=""/>
-        <dsp:cNvSpPr/>
-      </dsp:nvSpPr>
-      <dsp:spPr>
-        <a:xfrm>
-          <a:off x="5597758" y="2181740"/>
-          <a:ext cx="888100" cy="444050"/>
-        </a:xfrm>
-        <a:prstGeom prst="rect">
-          <a:avLst/>
-        </a:prstGeom>
-        <a:solidFill>
-          <a:schemeClr val="accent1">
-            <a:hueOff val="0"/>
-            <a:satOff val="0"/>
-            <a:lumOff val="0"/>
-            <a:alphaOff val="0"/>
-          </a:schemeClr>
-        </a:solidFill>
-        <a:ln w="12700" cap="flat" cmpd="sng" algn="ctr">
-          <a:solidFill>
-            <a:schemeClr val="lt1">
-              <a:hueOff val="0"/>
-              <a:satOff val="0"/>
-              <a:lumOff val="0"/>
-              <a:alphaOff val="0"/>
-            </a:schemeClr>
-          </a:solidFill>
-          <a:prstDash val="solid"/>
-          <a:miter lim="800000"/>
-        </a:ln>
-        <a:effectLst/>
-      </dsp:spPr>
-      <dsp:style>
-        <a:lnRef idx="2">
-          <a:scrgbClr r="0" g="0" b="0"/>
-        </a:lnRef>
-        <a:fillRef idx="1">
-          <a:scrgbClr r="0" g="0" b="0"/>
-        </a:fillRef>
-        <a:effectRef idx="0">
-          <a:scrgbClr r="0" g="0" b="0"/>
-        </a:effectRef>
-        <a:fontRef idx="minor">
-          <a:schemeClr val="lt1"/>
-        </a:fontRef>
-      </dsp:style>
-      <dsp:txBody>
-        <a:bodyPr spcFirstLastPara="0" vert="horz" wrap="square" lIns="5715" tIns="5715" rIns="5715" bIns="5715" numCol="1" spcCol="1270" anchor="ctr" anchorCtr="0">
-          <a:noAutofit/>
-        </a:bodyPr>
-        <a:lstStyle/>
-        <a:p>
-          <a:pPr lvl="0" algn="ctr" defTabSz="400050">
-            <a:lnSpc>
-              <a:spcPct val="90000"/>
-            </a:lnSpc>
-            <a:spcBef>
-              <a:spcPct val="0"/>
-            </a:spcBef>
-            <a:spcAft>
-              <a:spcPct val="35000"/>
-            </a:spcAft>
-          </a:pPr>
-          <a:r>
-            <a:rPr lang="pt-PT" sz="900" kern="1200"/>
-            <a:t>Support</a:t>
-          </a:r>
-        </a:p>
-      </dsp:txBody>
-      <dsp:txXfrm>
-        <a:off x="5597758" y="2181740"/>
         <a:ext cx="888100" cy="444050"/>
       </dsp:txXfrm>
     </dsp:sp>
@@ -9018,7 +8794,7 @@
     </a:clrScheme>
     <a:fontScheme name="Office">
       <a:majorFont>
-        <a:latin typeface="Calibri Light" panose="020F0302020204030204"/>
+        <a:latin typeface="Calibri Light"/>
         <a:ea typeface=""/>
         <a:cs typeface=""/>
         <a:font script="Jpan" typeface="ＭＳ ゴシック"/>
@@ -9053,7 +8829,7 @@
         <a:font script="Geor" typeface="Sylfaen"/>
       </a:majorFont>
       <a:minorFont>
-        <a:latin typeface="Calibri" panose="020F0502020204030204"/>
+        <a:latin typeface="Calibri"/>
         <a:ea typeface=""/>
         <a:cs typeface=""/>
         <a:font script="Jpan" typeface="ＭＳ 明朝"/>
@@ -9230,7 +9006,7 @@
   <a:extraClrSchemeLst/>
   <a:extLst>
     <a:ext uri="{05A4C25C-085E-4340-85A3-A5531E510DB2}">
-      <thm15:themeFamily xmlns:thm15="http://schemas.microsoft.com/office/thememl/2012/main" name="Office Theme" id="{62F939B6-93AF-4DB8-9C6B-D6C7DFDC589F}" vid="{4A3C46E8-61CC-4603-A589-7422A47A8E4A}"/>
+      <thm15:themeFamily xmlns:thm15="http://schemas.microsoft.com/office/thememl/2012/main" xmlns="" name="Office Theme" id="{62F939B6-93AF-4DB8-9C6B-D6C7DFDC589F}" vid="{4A3C46E8-61CC-4603-A589-7422A47A8E4A}"/>
     </a:ext>
   </a:extLst>
 </a:theme>

</xml_diff>

<commit_message>
pilot adicionado ao wbs, como sugerido no enunciado 3.2
</commit_message>
<xml_diff>
--- a/wbs corrigido.docx
+++ b/wbs corrigido.docx
@@ -11,7 +11,7 @@
         <w:drawing>
           <wp:inline distT="0" distB="0" distL="0" distR="0" wp14:anchorId="304956AE" wp14:editId="088F2103">
             <wp:extent cx="6488582" cy="4176979"/>
-            <wp:effectExtent l="0" t="0" r="7620" b="0"/>
+            <wp:effectExtent l="0" t="0" r="7620" b="14605"/>
             <wp:docPr id="2" name="Diagrama 1"/>
             <wp:cNvGraphicFramePr/>
             <a:graphic xmlns:a="http://schemas.openxmlformats.org/drawingml/2006/main">
@@ -22,8 +22,6 @@
           </wp:inline>
         </w:drawing>
       </w:r>
-      <w:bookmarkStart w:id="0" w:name="_GoBack"/>
-      <w:bookmarkEnd w:id="0"/>
     </w:p>
     <w:p>
       <w:pPr>
@@ -52,6 +50,8 @@
           <w:lang w:val="en-GB"/>
         </w:rPr>
       </w:pPr>
+      <w:bookmarkStart w:id="0" w:name="_GoBack"/>
+      <w:bookmarkEnd w:id="0"/>
     </w:p>
     <w:p>
       <w:pPr>
@@ -2283,6 +2283,28 @@
       <dgm:prSet/>
       <dgm:spPr/>
     </dgm:pt>
+    <dgm:pt modelId="{3C5C9556-4D62-4C18-BB8A-35EE903FDB80}">
+      <dgm:prSet phldrT="[Texto]"/>
+      <dgm:spPr/>
+      <dgm:t>
+        <a:bodyPr/>
+        <a:lstStyle/>
+        <a:p>
+          <a:r>
+            <a:rPr lang="pt-PT"/>
+            <a:t>Pilot testing</a:t>
+          </a:r>
+        </a:p>
+      </dgm:t>
+    </dgm:pt>
+    <dgm:pt modelId="{63443872-C2A4-4B4B-A745-39EEF0C4F129}" type="parTrans" cxnId="{7080C664-F829-4C2E-9147-6CE0309E370B}">
+      <dgm:prSet/>
+      <dgm:spPr/>
+    </dgm:pt>
+    <dgm:pt modelId="{E00BB06A-E8DF-47C8-B1AB-A9C5A7495445}" type="sibTrans" cxnId="{7080C664-F829-4C2E-9147-6CE0309E370B}">
+      <dgm:prSet/>
+      <dgm:spPr/>
+    </dgm:pt>
     <dgm:pt modelId="{42F57739-3233-43DA-AD66-44E288FE50CE}" type="pres">
       <dgm:prSet presAssocID="{DDE8FAEB-C4AC-4610-9D71-EB2265FB6BCE}" presName="hierChild1" presStyleCnt="0">
         <dgm:presLayoutVars>
@@ -2399,7 +2421,7 @@
       <dgm:spPr/>
     </dgm:pt>
     <dgm:pt modelId="{02A93C5B-3972-4C10-B564-CC860DA7A370}" type="pres">
-      <dgm:prSet presAssocID="{9926B7DF-B943-42BD-983F-088EE534C607}" presName="Name37" presStyleLbl="parChTrans1D3" presStyleIdx="0" presStyleCnt="12"/>
+      <dgm:prSet presAssocID="{9926B7DF-B943-42BD-983F-088EE534C607}" presName="Name37" presStyleLbl="parChTrans1D3" presStyleIdx="0" presStyleCnt="13"/>
       <dgm:spPr/>
       <dgm:t>
         <a:bodyPr/>
@@ -2422,7 +2444,7 @@
       <dgm:spPr/>
     </dgm:pt>
     <dgm:pt modelId="{38DB6AFB-0ABA-4CDE-987B-AE3654A1C9B5}" type="pres">
-      <dgm:prSet presAssocID="{A2766BD2-3506-4EA2-8D2C-D9052E3736D2}" presName="rootText" presStyleLbl="node3" presStyleIdx="0" presStyleCnt="12">
+      <dgm:prSet presAssocID="{A2766BD2-3506-4EA2-8D2C-D9052E3736D2}" presName="rootText" presStyleLbl="node3" presStyleIdx="0" presStyleCnt="13">
         <dgm:presLayoutVars>
           <dgm:chPref val="3"/>
         </dgm:presLayoutVars>
@@ -2437,7 +2459,7 @@
       </dgm:t>
     </dgm:pt>
     <dgm:pt modelId="{41383B27-8936-4020-A058-A3C2BA13CF5A}" type="pres">
-      <dgm:prSet presAssocID="{A2766BD2-3506-4EA2-8D2C-D9052E3736D2}" presName="rootConnector" presStyleLbl="node3" presStyleIdx="0" presStyleCnt="12"/>
+      <dgm:prSet presAssocID="{A2766BD2-3506-4EA2-8D2C-D9052E3736D2}" presName="rootConnector" presStyleLbl="node3" presStyleIdx="0" presStyleCnt="13"/>
       <dgm:spPr/>
       <dgm:t>
         <a:bodyPr/>
@@ -2456,7 +2478,7 @@
       <dgm:spPr/>
     </dgm:pt>
     <dgm:pt modelId="{5AE9F5A1-ECFE-4F41-B85E-028CF9C44AF4}" type="pres">
-      <dgm:prSet presAssocID="{845C90E3-B461-498D-B084-B8C0A2502C12}" presName="Name37" presStyleLbl="parChTrans1D3" presStyleIdx="1" presStyleCnt="12"/>
+      <dgm:prSet presAssocID="{845C90E3-B461-498D-B084-B8C0A2502C12}" presName="Name37" presStyleLbl="parChTrans1D3" presStyleIdx="1" presStyleCnt="13"/>
       <dgm:spPr/>
       <dgm:t>
         <a:bodyPr/>
@@ -2479,7 +2501,7 @@
       <dgm:spPr/>
     </dgm:pt>
     <dgm:pt modelId="{4EDB4E7C-91F0-4880-ACC1-E45AB76CE738}" type="pres">
-      <dgm:prSet presAssocID="{AF377B91-FC5C-4C36-96DB-220FAB6CBE77}" presName="rootText" presStyleLbl="node3" presStyleIdx="1" presStyleCnt="12">
+      <dgm:prSet presAssocID="{AF377B91-FC5C-4C36-96DB-220FAB6CBE77}" presName="rootText" presStyleLbl="node3" presStyleIdx="1" presStyleCnt="13">
         <dgm:presLayoutVars>
           <dgm:chPref val="3"/>
         </dgm:presLayoutVars>
@@ -2494,7 +2516,7 @@
       </dgm:t>
     </dgm:pt>
     <dgm:pt modelId="{A1131921-1112-40DE-826F-406EC663E099}" type="pres">
-      <dgm:prSet presAssocID="{AF377B91-FC5C-4C36-96DB-220FAB6CBE77}" presName="rootConnector" presStyleLbl="node3" presStyleIdx="1" presStyleCnt="12"/>
+      <dgm:prSet presAssocID="{AF377B91-FC5C-4C36-96DB-220FAB6CBE77}" presName="rootConnector" presStyleLbl="node3" presStyleIdx="1" presStyleCnt="13"/>
       <dgm:spPr/>
       <dgm:t>
         <a:bodyPr/>
@@ -2513,7 +2535,7 @@
       <dgm:spPr/>
     </dgm:pt>
     <dgm:pt modelId="{4B1E105C-24F6-4A0A-9EEE-986B791003F0}" type="pres">
-      <dgm:prSet presAssocID="{84D573A6-659F-4CB7-B1CD-D78970D32D03}" presName="Name37" presStyleLbl="parChTrans1D3" presStyleIdx="2" presStyleCnt="12"/>
+      <dgm:prSet presAssocID="{84D573A6-659F-4CB7-B1CD-D78970D32D03}" presName="Name37" presStyleLbl="parChTrans1D3" presStyleIdx="2" presStyleCnt="13"/>
       <dgm:spPr/>
       <dgm:t>
         <a:bodyPr/>
@@ -2536,7 +2558,7 @@
       <dgm:spPr/>
     </dgm:pt>
     <dgm:pt modelId="{4DD78B01-E748-4591-8A6E-D32CCD7719EE}" type="pres">
-      <dgm:prSet presAssocID="{EA70A2B7-6561-40DC-BC79-3F81C7727E3C}" presName="rootText" presStyleLbl="node3" presStyleIdx="2" presStyleCnt="12">
+      <dgm:prSet presAssocID="{EA70A2B7-6561-40DC-BC79-3F81C7727E3C}" presName="rootText" presStyleLbl="node3" presStyleIdx="2" presStyleCnt="13">
         <dgm:presLayoutVars>
           <dgm:chPref val="3"/>
         </dgm:presLayoutVars>
@@ -2551,7 +2573,7 @@
       </dgm:t>
     </dgm:pt>
     <dgm:pt modelId="{94F6ED8B-F3AF-4116-9923-7D3BB496A128}" type="pres">
-      <dgm:prSet presAssocID="{EA70A2B7-6561-40DC-BC79-3F81C7727E3C}" presName="rootConnector" presStyleLbl="node3" presStyleIdx="2" presStyleCnt="12"/>
+      <dgm:prSet presAssocID="{EA70A2B7-6561-40DC-BC79-3F81C7727E3C}" presName="rootConnector" presStyleLbl="node3" presStyleIdx="2" presStyleCnt="13"/>
       <dgm:spPr/>
       <dgm:t>
         <a:bodyPr/>
@@ -2627,7 +2649,7 @@
       <dgm:spPr/>
     </dgm:pt>
     <dgm:pt modelId="{D6AAC9C6-022A-44B6-8104-0C2B04797630}" type="pres">
-      <dgm:prSet presAssocID="{77F3BC03-0F95-458D-86F1-09C35100D9F9}" presName="Name37" presStyleLbl="parChTrans1D3" presStyleIdx="3" presStyleCnt="12"/>
+      <dgm:prSet presAssocID="{77F3BC03-0F95-458D-86F1-09C35100D9F9}" presName="Name37" presStyleLbl="parChTrans1D3" presStyleIdx="3" presStyleCnt="13"/>
       <dgm:spPr/>
       <dgm:t>
         <a:bodyPr/>
@@ -2650,7 +2672,7 @@
       <dgm:spPr/>
     </dgm:pt>
     <dgm:pt modelId="{35F8EF3A-A69A-48E1-83B1-4F6EEB4BD887}" type="pres">
-      <dgm:prSet presAssocID="{22206219-738B-4974-92F9-99FD7D52E96E}" presName="rootText" presStyleLbl="node3" presStyleIdx="3" presStyleCnt="12">
+      <dgm:prSet presAssocID="{22206219-738B-4974-92F9-99FD7D52E96E}" presName="rootText" presStyleLbl="node3" presStyleIdx="3" presStyleCnt="13">
         <dgm:presLayoutVars>
           <dgm:chPref val="3"/>
         </dgm:presLayoutVars>
@@ -2665,7 +2687,7 @@
       </dgm:t>
     </dgm:pt>
     <dgm:pt modelId="{9F9D1E36-FB47-4469-B0A2-D505C4DE1CE6}" type="pres">
-      <dgm:prSet presAssocID="{22206219-738B-4974-92F9-99FD7D52E96E}" presName="rootConnector" presStyleLbl="node3" presStyleIdx="3" presStyleCnt="12"/>
+      <dgm:prSet presAssocID="{22206219-738B-4974-92F9-99FD7D52E96E}" presName="rootConnector" presStyleLbl="node3" presStyleIdx="3" presStyleCnt="13"/>
       <dgm:spPr/>
       <dgm:t>
         <a:bodyPr/>
@@ -2684,7 +2706,7 @@
       <dgm:spPr/>
     </dgm:pt>
     <dgm:pt modelId="{843326BF-FB49-4B64-85D4-BBEA9A8AEAA2}" type="pres">
-      <dgm:prSet presAssocID="{CA9D024D-08E0-4CD0-8599-D5C25D4FF4F5}" presName="Name37" presStyleLbl="parChTrans1D3" presStyleIdx="4" presStyleCnt="12"/>
+      <dgm:prSet presAssocID="{CA9D024D-08E0-4CD0-8599-D5C25D4FF4F5}" presName="Name37" presStyleLbl="parChTrans1D3" presStyleIdx="4" presStyleCnt="13"/>
       <dgm:spPr/>
       <dgm:t>
         <a:bodyPr/>
@@ -2707,7 +2729,7 @@
       <dgm:spPr/>
     </dgm:pt>
     <dgm:pt modelId="{AAEFFAFF-0D85-4F88-B73C-FA0ACE0A392C}" type="pres">
-      <dgm:prSet presAssocID="{31DA2C12-DD03-428A-9FE2-2E721DD8A5A0}" presName="rootText" presStyleLbl="node3" presStyleIdx="4" presStyleCnt="12">
+      <dgm:prSet presAssocID="{31DA2C12-DD03-428A-9FE2-2E721DD8A5A0}" presName="rootText" presStyleLbl="node3" presStyleIdx="4" presStyleCnt="13">
         <dgm:presLayoutVars>
           <dgm:chPref val="3"/>
         </dgm:presLayoutVars>
@@ -2722,7 +2744,7 @@
       </dgm:t>
     </dgm:pt>
     <dgm:pt modelId="{912A6CFF-E6B7-4364-86FD-DCDE4EC690BB}" type="pres">
-      <dgm:prSet presAssocID="{31DA2C12-DD03-428A-9FE2-2E721DD8A5A0}" presName="rootConnector" presStyleLbl="node3" presStyleIdx="4" presStyleCnt="12"/>
+      <dgm:prSet presAssocID="{31DA2C12-DD03-428A-9FE2-2E721DD8A5A0}" presName="rootConnector" presStyleLbl="node3" presStyleIdx="4" presStyleCnt="13"/>
       <dgm:spPr/>
       <dgm:t>
         <a:bodyPr/>
@@ -2798,7 +2820,7 @@
       <dgm:spPr/>
     </dgm:pt>
     <dgm:pt modelId="{CE1D6B32-D827-4DA1-94D2-A485C0C09FEA}" type="pres">
-      <dgm:prSet presAssocID="{9DBA1F2A-0267-4077-A8F8-F1C92E53C10E}" presName="Name37" presStyleLbl="parChTrans1D3" presStyleIdx="5" presStyleCnt="12"/>
+      <dgm:prSet presAssocID="{9DBA1F2A-0267-4077-A8F8-F1C92E53C10E}" presName="Name37" presStyleLbl="parChTrans1D3" presStyleIdx="5" presStyleCnt="13"/>
       <dgm:spPr/>
       <dgm:t>
         <a:bodyPr/>
@@ -2821,7 +2843,7 @@
       <dgm:spPr/>
     </dgm:pt>
     <dgm:pt modelId="{FAD1C8B2-6914-4A31-9F7A-B1BF317E6961}" type="pres">
-      <dgm:prSet presAssocID="{7F321BD6-6D29-476F-AC22-64049367035E}" presName="rootText" presStyleLbl="node3" presStyleIdx="5" presStyleCnt="12">
+      <dgm:prSet presAssocID="{7F321BD6-6D29-476F-AC22-64049367035E}" presName="rootText" presStyleLbl="node3" presStyleIdx="5" presStyleCnt="13">
         <dgm:presLayoutVars>
           <dgm:chPref val="3"/>
         </dgm:presLayoutVars>
@@ -2836,7 +2858,7 @@
       </dgm:t>
     </dgm:pt>
     <dgm:pt modelId="{43D7589C-16A6-4837-8416-97541F035CB0}" type="pres">
-      <dgm:prSet presAssocID="{7F321BD6-6D29-476F-AC22-64049367035E}" presName="rootConnector" presStyleLbl="node3" presStyleIdx="5" presStyleCnt="12"/>
+      <dgm:prSet presAssocID="{7F321BD6-6D29-476F-AC22-64049367035E}" presName="rootConnector" presStyleLbl="node3" presStyleIdx="5" presStyleCnt="13"/>
       <dgm:spPr/>
       <dgm:t>
         <a:bodyPr/>
@@ -3026,7 +3048,7 @@
       <dgm:spPr/>
     </dgm:pt>
     <dgm:pt modelId="{233331FC-A408-4925-89A5-4C51841370C3}" type="pres">
-      <dgm:prSet presAssocID="{02FCF216-1BA4-43DC-9693-566D49C14E12}" presName="Name37" presStyleLbl="parChTrans1D3" presStyleIdx="6" presStyleCnt="12"/>
+      <dgm:prSet presAssocID="{02FCF216-1BA4-43DC-9693-566D49C14E12}" presName="Name37" presStyleLbl="parChTrans1D3" presStyleIdx="6" presStyleCnt="13"/>
       <dgm:spPr/>
       <dgm:t>
         <a:bodyPr/>
@@ -3049,7 +3071,7 @@
       <dgm:spPr/>
     </dgm:pt>
     <dgm:pt modelId="{96D87AF7-7662-4B42-8E5A-319D4AF53C08}" type="pres">
-      <dgm:prSet presAssocID="{09082969-8122-4275-BB64-3689C292E78C}" presName="rootText" presStyleLbl="node3" presStyleIdx="6" presStyleCnt="12">
+      <dgm:prSet presAssocID="{09082969-8122-4275-BB64-3689C292E78C}" presName="rootText" presStyleLbl="node3" presStyleIdx="6" presStyleCnt="13">
         <dgm:presLayoutVars>
           <dgm:chPref val="3"/>
         </dgm:presLayoutVars>
@@ -3064,7 +3086,7 @@
       </dgm:t>
     </dgm:pt>
     <dgm:pt modelId="{D6BBBDA2-438C-4901-A67A-A41EC5BD4E7A}" type="pres">
-      <dgm:prSet presAssocID="{09082969-8122-4275-BB64-3689C292E78C}" presName="rootConnector" presStyleLbl="node3" presStyleIdx="6" presStyleCnt="12"/>
+      <dgm:prSet presAssocID="{09082969-8122-4275-BB64-3689C292E78C}" presName="rootConnector" presStyleLbl="node3" presStyleIdx="6" presStyleCnt="13"/>
       <dgm:spPr/>
       <dgm:t>
         <a:bodyPr/>
@@ -3140,7 +3162,7 @@
       <dgm:spPr/>
     </dgm:pt>
     <dgm:pt modelId="{783F02D0-4E10-4238-AD2B-022ACB58B33D}" type="pres">
-      <dgm:prSet presAssocID="{92B5E4F9-9596-42B2-A2F3-0DD52DD3340A}" presName="Name37" presStyleLbl="parChTrans1D3" presStyleIdx="7" presStyleCnt="12"/>
+      <dgm:prSet presAssocID="{92B5E4F9-9596-42B2-A2F3-0DD52DD3340A}" presName="Name37" presStyleLbl="parChTrans1D3" presStyleIdx="7" presStyleCnt="13"/>
       <dgm:spPr/>
     </dgm:pt>
     <dgm:pt modelId="{FF7B7A7C-C56A-43B9-B56E-05286A987816}" type="pres">
@@ -3156,7 +3178,7 @@
       <dgm:spPr/>
     </dgm:pt>
     <dgm:pt modelId="{2A296327-B93C-4556-B27F-34A8022D0AAF}" type="pres">
-      <dgm:prSet presAssocID="{6DC17392-41AB-4599-B1BD-0B5A028B62EE}" presName="rootText" presStyleLbl="node3" presStyleIdx="7" presStyleCnt="12">
+      <dgm:prSet presAssocID="{6DC17392-41AB-4599-B1BD-0B5A028B62EE}" presName="rootText" presStyleLbl="node3" presStyleIdx="7" presStyleCnt="13">
         <dgm:presLayoutVars>
           <dgm:chPref val="3"/>
         </dgm:presLayoutVars>
@@ -3171,7 +3193,7 @@
       </dgm:t>
     </dgm:pt>
     <dgm:pt modelId="{FA648CDB-9974-43C7-B145-2D8E86E18251}" type="pres">
-      <dgm:prSet presAssocID="{6DC17392-41AB-4599-B1BD-0B5A028B62EE}" presName="rootConnector" presStyleLbl="node3" presStyleIdx="7" presStyleCnt="12"/>
+      <dgm:prSet presAssocID="{6DC17392-41AB-4599-B1BD-0B5A028B62EE}" presName="rootConnector" presStyleLbl="node3" presStyleIdx="7" presStyleCnt="13"/>
       <dgm:spPr/>
       <dgm:t>
         <a:bodyPr/>
@@ -3190,7 +3212,7 @@
       <dgm:spPr/>
     </dgm:pt>
     <dgm:pt modelId="{EE822D73-3E20-4F65-9505-54678BABF231}" type="pres">
-      <dgm:prSet presAssocID="{3DC42E7E-DD8C-466D-973F-F3DDACEFA677}" presName="Name37" presStyleLbl="parChTrans1D3" presStyleIdx="8" presStyleCnt="12"/>
+      <dgm:prSet presAssocID="{3DC42E7E-DD8C-466D-973F-F3DDACEFA677}" presName="Name37" presStyleLbl="parChTrans1D3" presStyleIdx="8" presStyleCnt="13"/>
       <dgm:spPr/>
     </dgm:pt>
     <dgm:pt modelId="{9F76263C-210D-428A-BB45-E29220A6334D}" type="pres">
@@ -3206,7 +3228,7 @@
       <dgm:spPr/>
     </dgm:pt>
     <dgm:pt modelId="{AFC5003B-2B9D-4334-98C2-136BF8D1DEFC}" type="pres">
-      <dgm:prSet presAssocID="{1710FED9-C62F-4C4D-A3EF-8C58A2BEBA58}" presName="rootText" presStyleLbl="node3" presStyleIdx="8" presStyleCnt="12">
+      <dgm:prSet presAssocID="{1710FED9-C62F-4C4D-A3EF-8C58A2BEBA58}" presName="rootText" presStyleLbl="node3" presStyleIdx="8" presStyleCnt="13">
         <dgm:presLayoutVars>
           <dgm:chPref val="3"/>
         </dgm:presLayoutVars>
@@ -3221,7 +3243,7 @@
       </dgm:t>
     </dgm:pt>
     <dgm:pt modelId="{E82A7FBA-89EA-4B5F-9390-C72F304157FA}" type="pres">
-      <dgm:prSet presAssocID="{1710FED9-C62F-4C4D-A3EF-8C58A2BEBA58}" presName="rootConnector" presStyleLbl="node3" presStyleIdx="8" presStyleCnt="12"/>
+      <dgm:prSet presAssocID="{1710FED9-C62F-4C4D-A3EF-8C58A2BEBA58}" presName="rootConnector" presStyleLbl="node3" presStyleIdx="8" presStyleCnt="13"/>
       <dgm:spPr/>
       <dgm:t>
         <a:bodyPr/>
@@ -3240,7 +3262,7 @@
       <dgm:spPr/>
     </dgm:pt>
     <dgm:pt modelId="{A787E5BD-2013-4FD6-AF16-CADAE851A549}" type="pres">
-      <dgm:prSet presAssocID="{6559D592-39F8-4F07-ADEB-47EF13E46214}" presName="Name37" presStyleLbl="parChTrans1D3" presStyleIdx="9" presStyleCnt="12"/>
+      <dgm:prSet presAssocID="{6559D592-39F8-4F07-ADEB-47EF13E46214}" presName="Name37" presStyleLbl="parChTrans1D3" presStyleIdx="9" presStyleCnt="13"/>
       <dgm:spPr/>
       <dgm:t>
         <a:bodyPr/>
@@ -3263,7 +3285,7 @@
       <dgm:spPr/>
     </dgm:pt>
     <dgm:pt modelId="{5E45757A-0146-4DBE-B088-E1A0EC5D03D2}" type="pres">
-      <dgm:prSet presAssocID="{44D6AEB3-3C3E-4C43-8B4D-88B66C915A6B}" presName="rootText" presStyleLbl="node3" presStyleIdx="9" presStyleCnt="12">
+      <dgm:prSet presAssocID="{44D6AEB3-3C3E-4C43-8B4D-88B66C915A6B}" presName="rootText" presStyleLbl="node3" presStyleIdx="9" presStyleCnt="13">
         <dgm:presLayoutVars>
           <dgm:chPref val="3"/>
         </dgm:presLayoutVars>
@@ -3278,7 +3300,7 @@
       </dgm:t>
     </dgm:pt>
     <dgm:pt modelId="{E1A6C950-8209-4AD3-83C3-07F32865CDA8}" type="pres">
-      <dgm:prSet presAssocID="{44D6AEB3-3C3E-4C43-8B4D-88B66C915A6B}" presName="rootConnector" presStyleLbl="node3" presStyleIdx="9" presStyleCnt="12"/>
+      <dgm:prSet presAssocID="{44D6AEB3-3C3E-4C43-8B4D-88B66C915A6B}" presName="rootConnector" presStyleLbl="node3" presStyleIdx="9" presStyleCnt="13"/>
       <dgm:spPr/>
       <dgm:t>
         <a:bodyPr/>
@@ -3297,7 +3319,7 @@
       <dgm:spPr/>
     </dgm:pt>
     <dgm:pt modelId="{FCDE8788-829B-4943-8C78-D783672774CD}" type="pres">
-      <dgm:prSet presAssocID="{745735AE-AA4F-4C3A-BFDA-F55FA7826AAD}" presName="Name37" presStyleLbl="parChTrans1D3" presStyleIdx="10" presStyleCnt="12"/>
+      <dgm:prSet presAssocID="{745735AE-AA4F-4C3A-BFDA-F55FA7826AAD}" presName="Name37" presStyleLbl="parChTrans1D3" presStyleIdx="10" presStyleCnt="13"/>
       <dgm:spPr/>
       <dgm:t>
         <a:bodyPr/>
@@ -3320,7 +3342,7 @@
       <dgm:spPr/>
     </dgm:pt>
     <dgm:pt modelId="{9AD280D4-A865-4357-9F69-62F0BF4F70EF}" type="pres">
-      <dgm:prSet presAssocID="{B077945C-EE4D-46FC-9113-582C657A6891}" presName="rootText" presStyleLbl="node3" presStyleIdx="10" presStyleCnt="12">
+      <dgm:prSet presAssocID="{B077945C-EE4D-46FC-9113-582C657A6891}" presName="rootText" presStyleLbl="node3" presStyleIdx="10" presStyleCnt="13">
         <dgm:presLayoutVars>
           <dgm:chPref val="3"/>
         </dgm:presLayoutVars>
@@ -3335,7 +3357,7 @@
       </dgm:t>
     </dgm:pt>
     <dgm:pt modelId="{C6EAD7F5-C1E0-485B-AF89-8223756899F8}" type="pres">
-      <dgm:prSet presAssocID="{B077945C-EE4D-46FC-9113-582C657A6891}" presName="rootConnector" presStyleLbl="node3" presStyleIdx="10" presStyleCnt="12"/>
+      <dgm:prSet presAssocID="{B077945C-EE4D-46FC-9113-582C657A6891}" presName="rootConnector" presStyleLbl="node3" presStyleIdx="10" presStyleCnt="13"/>
       <dgm:spPr/>
       <dgm:t>
         <a:bodyPr/>
@@ -3351,6 +3373,56 @@
     </dgm:pt>
     <dgm:pt modelId="{AB4EDCEE-5DC2-49A2-AE1C-1F2BCDF21C98}" type="pres">
       <dgm:prSet presAssocID="{B077945C-EE4D-46FC-9113-582C657A6891}" presName="hierChild5" presStyleCnt="0"/>
+      <dgm:spPr/>
+    </dgm:pt>
+    <dgm:pt modelId="{8678B393-9953-4DAE-A491-3B5F20CA2912}" type="pres">
+      <dgm:prSet presAssocID="{63443872-C2A4-4B4B-A745-39EEF0C4F129}" presName="Name37" presStyleLbl="parChTrans1D3" presStyleIdx="11" presStyleCnt="13"/>
+      <dgm:spPr/>
+    </dgm:pt>
+    <dgm:pt modelId="{13268EE6-8774-46DE-9708-1A307EE8DC1E}" type="pres">
+      <dgm:prSet presAssocID="{3C5C9556-4D62-4C18-BB8A-35EE903FDB80}" presName="hierRoot2" presStyleCnt="0">
+        <dgm:presLayoutVars>
+          <dgm:hierBranch val="init"/>
+        </dgm:presLayoutVars>
+      </dgm:prSet>
+      <dgm:spPr/>
+    </dgm:pt>
+    <dgm:pt modelId="{8EC50F0F-9F84-46A9-B58D-3B29731803C0}" type="pres">
+      <dgm:prSet presAssocID="{3C5C9556-4D62-4C18-BB8A-35EE903FDB80}" presName="rootComposite" presStyleCnt="0"/>
+      <dgm:spPr/>
+    </dgm:pt>
+    <dgm:pt modelId="{7D22218D-B660-4A71-8A2E-82C1FAFB00BA}" type="pres">
+      <dgm:prSet presAssocID="{3C5C9556-4D62-4C18-BB8A-35EE903FDB80}" presName="rootText" presStyleLbl="node3" presStyleIdx="11" presStyleCnt="13">
+        <dgm:presLayoutVars>
+          <dgm:chPref val="3"/>
+        </dgm:presLayoutVars>
+      </dgm:prSet>
+      <dgm:spPr/>
+      <dgm:t>
+        <a:bodyPr/>
+        <a:lstStyle/>
+        <a:p>
+          <a:endParaRPr lang="en-US"/>
+        </a:p>
+      </dgm:t>
+    </dgm:pt>
+    <dgm:pt modelId="{6B8D5C36-BAA0-4209-843B-F6032FFF07FF}" type="pres">
+      <dgm:prSet presAssocID="{3C5C9556-4D62-4C18-BB8A-35EE903FDB80}" presName="rootConnector" presStyleLbl="node3" presStyleIdx="11" presStyleCnt="13"/>
+      <dgm:spPr/>
+      <dgm:t>
+        <a:bodyPr/>
+        <a:lstStyle/>
+        <a:p>
+          <a:endParaRPr lang="en-US"/>
+        </a:p>
+      </dgm:t>
+    </dgm:pt>
+    <dgm:pt modelId="{B6D45685-7D7C-42DD-A711-95F68C851DFA}" type="pres">
+      <dgm:prSet presAssocID="{3C5C9556-4D62-4C18-BB8A-35EE903FDB80}" presName="hierChild4" presStyleCnt="0"/>
+      <dgm:spPr/>
+    </dgm:pt>
+    <dgm:pt modelId="{343947E6-2B88-4308-B95A-3302A8A47EFE}" type="pres">
+      <dgm:prSet presAssocID="{3C5C9556-4D62-4C18-BB8A-35EE903FDB80}" presName="hierChild5" presStyleCnt="0"/>
       <dgm:spPr/>
     </dgm:pt>
     <dgm:pt modelId="{474367C0-A183-4532-8B58-6CC4BBD9EF1B}" type="pres">
@@ -3411,7 +3483,7 @@
       <dgm:spPr/>
     </dgm:pt>
     <dgm:pt modelId="{CF646C66-5793-4C1A-9FBC-67DC08285584}" type="pres">
-      <dgm:prSet presAssocID="{E2887723-4EAD-4696-825A-C234AFF6CD0D}" presName="Name37" presStyleLbl="parChTrans1D3" presStyleIdx="11" presStyleCnt="12"/>
+      <dgm:prSet presAssocID="{E2887723-4EAD-4696-825A-C234AFF6CD0D}" presName="Name37" presStyleLbl="parChTrans1D3" presStyleIdx="12" presStyleCnt="13"/>
       <dgm:spPr/>
       <dgm:t>
         <a:bodyPr/>
@@ -3434,7 +3506,7 @@
       <dgm:spPr/>
     </dgm:pt>
     <dgm:pt modelId="{D48E27A8-84C3-4786-A8FF-21D27492781E}" type="pres">
-      <dgm:prSet presAssocID="{7F9F30D1-7E34-4B48-A3B4-8614DD1FB327}" presName="rootText" presStyleLbl="node3" presStyleIdx="11" presStyleCnt="12">
+      <dgm:prSet presAssocID="{7F9F30D1-7E34-4B48-A3B4-8614DD1FB327}" presName="rootText" presStyleLbl="node3" presStyleIdx="12" presStyleCnt="13">
         <dgm:presLayoutVars>
           <dgm:chPref val="3"/>
         </dgm:presLayoutVars>
@@ -3449,7 +3521,7 @@
       </dgm:t>
     </dgm:pt>
     <dgm:pt modelId="{D7104BEB-6E42-4701-9634-71C6CED9A404}" type="pres">
-      <dgm:prSet presAssocID="{7F9F30D1-7E34-4B48-A3B4-8614DD1FB327}" presName="rootConnector" presStyleLbl="node3" presStyleIdx="11" presStyleCnt="12"/>
+      <dgm:prSet presAssocID="{7F9F30D1-7E34-4B48-A3B4-8614DD1FB327}" presName="rootConnector" presStyleLbl="node3" presStyleIdx="12" presStyleCnt="13"/>
       <dgm:spPr/>
       <dgm:t>
         <a:bodyPr/>
@@ -3478,235 +3550,246 @@
   </dgm:ptLst>
   <dgm:cxnLst>
     <dgm:cxn modelId="{5478DC4F-2094-4FA2-A8CC-0F05B5CEDF1C}" srcId="{9752BF25-6E46-44F9-8AA0-404A02849848}" destId="{A7891DF1-7D82-4269-8343-22DBD6CB727B}" srcOrd="2" destOrd="0" parTransId="{9FC8ACF4-1496-4679-8CBB-C6A70F8B170B}" sibTransId="{87C33843-8630-4604-9D94-6CA656B6A57C}"/>
-    <dgm:cxn modelId="{F14F3F6C-0503-46A7-B43F-671B0FF39156}" type="presOf" srcId="{84D573A6-659F-4CB7-B1CD-D78970D32D03}" destId="{4B1E105C-24F6-4A0A-9EEE-986B791003F0}" srcOrd="0" destOrd="0" presId="urn:microsoft.com/office/officeart/2005/8/layout/orgChart1"/>
-    <dgm:cxn modelId="{624AEE44-E62E-44CF-9295-F4030164667E}" type="presOf" srcId="{77F3BC03-0F95-458D-86F1-09C35100D9F9}" destId="{D6AAC9C6-022A-44B6-8104-0C2B04797630}" srcOrd="0" destOrd="0" presId="urn:microsoft.com/office/officeart/2005/8/layout/orgChart1"/>
+    <dgm:cxn modelId="{4CF1DA1D-D46A-4576-BA99-B3433859963D}" type="presOf" srcId="{B077945C-EE4D-46FC-9113-582C657A6891}" destId="{9AD280D4-A865-4357-9F69-62F0BF4F70EF}" srcOrd="0" destOrd="0" presId="urn:microsoft.com/office/officeart/2005/8/layout/orgChart1"/>
+    <dgm:cxn modelId="{ED353A91-722F-482F-BF4A-BD54E0E123E7}" type="presOf" srcId="{38C6BE64-7D75-4AB2-9208-2B4E6ABB6075}" destId="{40346804-1B23-4B91-8E55-06FA671905A6}" srcOrd="1" destOrd="0" presId="urn:microsoft.com/office/officeart/2005/8/layout/orgChart1"/>
+    <dgm:cxn modelId="{5E63D01E-FDE5-433F-88FE-C092AD30D7B0}" type="presOf" srcId="{1C98F73C-981E-4215-A1CF-2B965F6FC81B}" destId="{E6DAF4E4-C820-422E-AACC-1833932989A3}" srcOrd="1" destOrd="0" presId="urn:microsoft.com/office/officeart/2005/8/layout/orgChart1"/>
     <dgm:cxn modelId="{5F7B018F-946B-4B78-ADD2-AB5261CB5C60}" srcId="{9752BF25-6E46-44F9-8AA0-404A02849848}" destId="{DB8D4E0C-7119-4D57-95C5-ED80585E2ACC}" srcOrd="0" destOrd="0" parTransId="{CAA695E1-4B35-41F5-ADEF-1542242FC42D}" sibTransId="{AB2EC189-266F-42EF-91B4-4EBCB3752DA6}"/>
-    <dgm:cxn modelId="{F03DBB81-0310-458E-B5E0-AEC2BAAD7820}" type="presOf" srcId="{A2766BD2-3506-4EA2-8D2C-D9052E3736D2}" destId="{41383B27-8936-4020-A058-A3C2BA13CF5A}" srcOrd="1" destOrd="0" presId="urn:microsoft.com/office/officeart/2005/8/layout/orgChart1"/>
-    <dgm:cxn modelId="{1E4E5760-C7F0-41B0-919A-2E7F85DDB9CD}" type="presOf" srcId="{7F9F30D1-7E34-4B48-A3B4-8614DD1FB327}" destId="{D7104BEB-6E42-4701-9634-71C6CED9A404}" srcOrd="1" destOrd="0" presId="urn:microsoft.com/office/officeart/2005/8/layout/orgChart1"/>
-    <dgm:cxn modelId="{D0890B94-AA51-42EB-9175-BF469EDA237A}" type="presOf" srcId="{44D6AEB3-3C3E-4C43-8B4D-88B66C915A6B}" destId="{5E45757A-0146-4DBE-B088-E1A0EC5D03D2}" srcOrd="0" destOrd="0" presId="urn:microsoft.com/office/officeart/2005/8/layout/orgChart1"/>
-    <dgm:cxn modelId="{8F075928-8E06-4156-B9D2-D7174DD1E6DC}" type="presOf" srcId="{9DBA1F2A-0267-4077-A8F8-F1C92E53C10E}" destId="{CE1D6B32-D827-4DA1-94D2-A485C0C09FEA}" srcOrd="0" destOrd="0" presId="urn:microsoft.com/office/officeart/2005/8/layout/orgChart1"/>
+    <dgm:cxn modelId="{7080C664-F829-4C2E-9147-6CE0309E370B}" srcId="{38C6BE64-7D75-4AB2-9208-2B4E6ABB6075}" destId="{3C5C9556-4D62-4C18-BB8A-35EE903FDB80}" srcOrd="4" destOrd="0" parTransId="{63443872-C2A4-4B4B-A745-39EEF0C4F129}" sibTransId="{E00BB06A-E8DF-47C8-B1AB-A9C5A7495445}"/>
+    <dgm:cxn modelId="{DE775207-4854-4741-B81E-B32E091020D7}" type="presOf" srcId="{10161FCA-B4C7-4AD6-AC25-DA65626DD184}" destId="{A1D89F41-F7B5-4F82-B529-36282C8502A0}" srcOrd="0" destOrd="0" presId="urn:microsoft.com/office/officeart/2005/8/layout/orgChart1"/>
     <dgm:cxn modelId="{44DAACCF-8C68-4D09-A394-F56DAE422733}" srcId="{38C6BE64-7D75-4AB2-9208-2B4E6ABB6075}" destId="{44D6AEB3-3C3E-4C43-8B4D-88B66C915A6B}" srcOrd="2" destOrd="0" parTransId="{6559D592-39F8-4F07-ADEB-47EF13E46214}" sibTransId="{EBE2F001-716F-44A1-8744-BD4B7AD24C4A}"/>
-    <dgm:cxn modelId="{6EA0A35B-BCF2-426F-AE0A-3774F79D0B18}" type="presOf" srcId="{02FCF216-1BA4-43DC-9693-566D49C14E12}" destId="{233331FC-A408-4925-89A5-4C51841370C3}" srcOrd="0" destOrd="0" presId="urn:microsoft.com/office/officeart/2005/8/layout/orgChart1"/>
-    <dgm:cxn modelId="{9972F91F-BF71-46C9-81EE-4BAB1E3B96CA}" type="presOf" srcId="{6DC17392-41AB-4599-B1BD-0B5A028B62EE}" destId="{2A296327-B93C-4556-B27F-34A8022D0AAF}" srcOrd="0" destOrd="0" presId="urn:microsoft.com/office/officeart/2005/8/layout/orgChart1"/>
-    <dgm:cxn modelId="{1078828B-F4D0-4C0E-AC14-5CB74EFB8FCA}" type="presOf" srcId="{22206219-738B-4974-92F9-99FD7D52E96E}" destId="{35F8EF3A-A69A-48E1-83B1-4F6EEB4BD887}" srcOrd="0" destOrd="0" presId="urn:microsoft.com/office/officeart/2005/8/layout/orgChart1"/>
-    <dgm:cxn modelId="{F3D6DBFB-7798-4A75-94CA-2B1C7B940BE4}" type="presOf" srcId="{00915442-94CA-4B41-8AEA-2176BA38B8DC}" destId="{5D68FB12-D52D-4622-9067-893F50A46248}" srcOrd="0" destOrd="0" presId="urn:microsoft.com/office/officeart/2005/8/layout/orgChart1"/>
-    <dgm:cxn modelId="{A6009B99-CE54-431C-B260-0A4F015E3069}" type="presOf" srcId="{B077945C-EE4D-46FC-9113-582C657A6891}" destId="{9AD280D4-A865-4357-9F69-62F0BF4F70EF}" srcOrd="0" destOrd="0" presId="urn:microsoft.com/office/officeart/2005/8/layout/orgChart1"/>
-    <dgm:cxn modelId="{91C027D8-4C9B-4C15-9245-0969884687A9}" type="presOf" srcId="{1C98F73C-981E-4215-A1CF-2B965F6FC81B}" destId="{E6DAF4E4-C820-422E-AACC-1833932989A3}" srcOrd="1" destOrd="0" presId="urn:microsoft.com/office/officeart/2005/8/layout/orgChart1"/>
-    <dgm:cxn modelId="{4C1EA04F-DD2D-4827-905F-6FEDEE5AED1B}" type="presOf" srcId="{AF377B91-FC5C-4C36-96DB-220FAB6CBE77}" destId="{A1131921-1112-40DE-826F-406EC663E099}" srcOrd="1" destOrd="0" presId="urn:microsoft.com/office/officeart/2005/8/layout/orgChart1"/>
-    <dgm:cxn modelId="{21C13377-F90E-457C-B717-DA0B65037335}" type="presOf" srcId="{22206219-738B-4974-92F9-99FD7D52E96E}" destId="{9F9D1E36-FB47-4469-B0A2-D505C4DE1CE6}" srcOrd="1" destOrd="0" presId="urn:microsoft.com/office/officeart/2005/8/layout/orgChart1"/>
-    <dgm:cxn modelId="{A44A0463-49CD-4B4E-9A78-55534742F64C}" type="presOf" srcId="{1C98F73C-981E-4215-A1CF-2B965F6FC81B}" destId="{B89BA7FD-F6C6-42E7-ABBB-ACA4DC58CC45}" srcOrd="0" destOrd="0" presId="urn:microsoft.com/office/officeart/2005/8/layout/orgChart1"/>
-    <dgm:cxn modelId="{507ED185-647B-439C-AC35-48025EF25587}" type="presOf" srcId="{CA9D024D-08E0-4CD0-8599-D5C25D4FF4F5}" destId="{843326BF-FB49-4B64-85D4-BBEA9A8AEAA2}" srcOrd="0" destOrd="0" presId="urn:microsoft.com/office/officeart/2005/8/layout/orgChart1"/>
-    <dgm:cxn modelId="{B41C96DE-E2C8-45E9-B576-62EC99648E56}" type="presOf" srcId="{9752BF25-6E46-44F9-8AA0-404A02849848}" destId="{DCE5446E-90A2-48B8-89D4-9533B906F2D9}" srcOrd="0" destOrd="0" presId="urn:microsoft.com/office/officeart/2005/8/layout/orgChart1"/>
+    <dgm:cxn modelId="{765E999F-20AA-4E1C-B3E1-D0158B5556D7}" type="presOf" srcId="{92B5E4F9-9596-42B2-A2F3-0DD52DD3340A}" destId="{783F02D0-4E10-4238-AD2B-022ACB58B33D}" srcOrd="0" destOrd="0" presId="urn:microsoft.com/office/officeart/2005/8/layout/orgChart1"/>
+    <dgm:cxn modelId="{721376F1-DC9A-4923-A4D9-11E37577C4DA}" type="presOf" srcId="{77F3BC03-0F95-458D-86F1-09C35100D9F9}" destId="{D6AAC9C6-022A-44B6-8104-0C2B04797630}" srcOrd="0" destOrd="0" presId="urn:microsoft.com/office/officeart/2005/8/layout/orgChart1"/>
+    <dgm:cxn modelId="{1B2DC9C6-D459-461A-AD13-C5C2B3374021}" type="presOf" srcId="{4B0931A0-16B6-4E67-B9DE-27B5538749F3}" destId="{A1A40A1D-5368-4174-9CCE-2B4095DA5103}" srcOrd="0" destOrd="0" presId="urn:microsoft.com/office/officeart/2005/8/layout/orgChart1"/>
+    <dgm:cxn modelId="{D7D45D70-E909-4A6D-AE5D-68EA9E782F4B}" type="presOf" srcId="{7F321BD6-6D29-476F-AC22-64049367035E}" destId="{FAD1C8B2-6914-4A31-9F7A-B1BF317E6961}" srcOrd="0" destOrd="0" presId="urn:microsoft.com/office/officeart/2005/8/layout/orgChart1"/>
+    <dgm:cxn modelId="{E028BC37-0BFD-4591-9530-1F826177ADA3}" type="presOf" srcId="{1710FED9-C62F-4C4D-A3EF-8C58A2BEBA58}" destId="{E82A7FBA-89EA-4B5F-9390-C72F304157FA}" srcOrd="1" destOrd="0" presId="urn:microsoft.com/office/officeart/2005/8/layout/orgChart1"/>
+    <dgm:cxn modelId="{ECCBDA47-9CA3-4622-BD8F-F096048CD5A3}" type="presOf" srcId="{96804062-AC84-4A53-9801-10D96A41B751}" destId="{0F82655B-E782-45C3-9729-E3FAA212C4F5}" srcOrd="0" destOrd="0" presId="urn:microsoft.com/office/officeart/2005/8/layout/orgChart1"/>
+    <dgm:cxn modelId="{ED556957-33FE-44E7-B46C-DFA51C06FC72}" type="presOf" srcId="{CAA695E1-4B35-41F5-ADEF-1542242FC42D}" destId="{8F2323B2-1EE4-4672-B878-00F2181B0175}" srcOrd="0" destOrd="0" presId="urn:microsoft.com/office/officeart/2005/8/layout/orgChart1"/>
+    <dgm:cxn modelId="{186CD497-9CEC-4DA4-BDFC-AD2E9DB58A2B}" type="presOf" srcId="{44D6AEB3-3C3E-4C43-8B4D-88B66C915A6B}" destId="{E1A6C950-8209-4AD3-83C3-07F32865CDA8}" srcOrd="1" destOrd="0" presId="urn:microsoft.com/office/officeart/2005/8/layout/orgChart1"/>
+    <dgm:cxn modelId="{45629846-AC63-4D01-A512-124B2066562C}" type="presOf" srcId="{02FCF216-1BA4-43DC-9693-566D49C14E12}" destId="{233331FC-A408-4925-89A5-4C51841370C3}" srcOrd="0" destOrd="0" presId="urn:microsoft.com/office/officeart/2005/8/layout/orgChart1"/>
+    <dgm:cxn modelId="{66678223-7A0A-4663-912D-39F3C5267732}" type="presOf" srcId="{38C6BE64-7D75-4AB2-9208-2B4E6ABB6075}" destId="{CA5E1B16-2B99-447F-A545-4A35BB623820}" srcOrd="0" destOrd="0" presId="urn:microsoft.com/office/officeart/2005/8/layout/orgChart1"/>
     <dgm:cxn modelId="{4C61566E-24B4-4780-A60B-556DDA3CFE65}" srcId="{DB8D4E0C-7119-4D57-95C5-ED80585E2ACC}" destId="{A2766BD2-3506-4EA2-8D2C-D9052E3736D2}" srcOrd="0" destOrd="0" parTransId="{9926B7DF-B943-42BD-983F-088EE534C607}" sibTransId="{C2011337-6999-4105-A502-870DE184F221}"/>
-    <dgm:cxn modelId="{D466585C-AF8D-4EAD-958F-AF81300B357C}" type="presOf" srcId="{E88EF6D5-B520-4721-8812-C421A2D33297}" destId="{541B9572-AD5A-460A-8A46-80FF1F039482}" srcOrd="0" destOrd="0" presId="urn:microsoft.com/office/officeart/2005/8/layout/orgChart1"/>
-    <dgm:cxn modelId="{697CE151-4D31-46A8-8B39-813BB6692BAC}" type="presOf" srcId="{9FC8ACF4-1496-4679-8CBB-C6A70F8B170B}" destId="{541ADFA8-8B68-4071-8468-C420E7695F6D}" srcOrd="0" destOrd="0" presId="urn:microsoft.com/office/officeart/2005/8/layout/orgChart1"/>
-    <dgm:cxn modelId="{0C46EEE9-34CC-4ABF-8362-6BECF9109563}" type="presOf" srcId="{7F321BD6-6D29-476F-AC22-64049367035E}" destId="{FAD1C8B2-6914-4A31-9F7A-B1BF317E6961}" srcOrd="0" destOrd="0" presId="urn:microsoft.com/office/officeart/2005/8/layout/orgChart1"/>
-    <dgm:cxn modelId="{F56926A8-6C79-46C6-AE24-6D909CA1A479}" type="presOf" srcId="{CAA695E1-4B35-41F5-ADEF-1542242FC42D}" destId="{8F2323B2-1EE4-4672-B878-00F2181B0175}" srcOrd="0" destOrd="0" presId="urn:microsoft.com/office/officeart/2005/8/layout/orgChart1"/>
-    <dgm:cxn modelId="{248A9508-E679-4E98-BAD7-B8C0E484BE1A}" type="presOf" srcId="{96804062-AC84-4A53-9801-10D96A41B751}" destId="{0F82655B-E782-45C3-9729-E3FAA212C4F5}" srcOrd="0" destOrd="0" presId="urn:microsoft.com/office/officeart/2005/8/layout/orgChart1"/>
-    <dgm:cxn modelId="{8D9DD150-F4DE-4EE9-B7A6-A7328ABB9806}" type="presOf" srcId="{96804062-AC84-4A53-9801-10D96A41B751}" destId="{611DC8B4-B6D3-4D40-823D-C3AB913FDC3D}" srcOrd="1" destOrd="0" presId="urn:microsoft.com/office/officeart/2005/8/layout/orgChart1"/>
-    <dgm:cxn modelId="{31B0B341-4590-45EB-A48B-D5463B2BC34C}" type="presOf" srcId="{6DC17392-41AB-4599-B1BD-0B5A028B62EE}" destId="{FA648CDB-9974-43C7-B145-2D8E86E18251}" srcOrd="1" destOrd="0" presId="urn:microsoft.com/office/officeart/2005/8/layout/orgChart1"/>
-    <dgm:cxn modelId="{F2D80581-14B7-4710-A03B-364E1C35E621}" type="presOf" srcId="{A7891DF1-7D82-4269-8343-22DBD6CB727B}" destId="{B5604598-0DF0-41EA-930E-4FCC1C14E5D2}" srcOrd="0" destOrd="0" presId="urn:microsoft.com/office/officeart/2005/8/layout/orgChart1"/>
+    <dgm:cxn modelId="{C011313D-7204-4411-B841-54F83742DAD9}" type="presOf" srcId="{AF377B91-FC5C-4C36-96DB-220FAB6CBE77}" destId="{4EDB4E7C-91F0-4880-ACC1-E45AB76CE738}" srcOrd="0" destOrd="0" presId="urn:microsoft.com/office/officeart/2005/8/layout/orgChart1"/>
+    <dgm:cxn modelId="{010D5DBA-38A8-44CA-AAF8-38DBFEABF209}" type="presOf" srcId="{60BC1973-1678-46C0-A597-8166CA18E46D}" destId="{442A0FCE-B1F1-4F66-959C-19089CCCCC59}" srcOrd="0" destOrd="0" presId="urn:microsoft.com/office/officeart/2005/8/layout/orgChart1"/>
+    <dgm:cxn modelId="{FA2342CC-B968-48C4-9BF8-A129746642B9}" type="presOf" srcId="{09082969-8122-4275-BB64-3689C292E78C}" destId="{96D87AF7-7662-4B42-8E5A-319D4AF53C08}" srcOrd="0" destOrd="0" presId="urn:microsoft.com/office/officeart/2005/8/layout/orgChart1"/>
+    <dgm:cxn modelId="{1FFB234C-2B04-444C-9C30-736B0087BE66}" type="presOf" srcId="{00915442-94CA-4B41-8AEA-2176BA38B8DC}" destId="{5D68FB12-D52D-4622-9067-893F50A46248}" srcOrd="0" destOrd="0" presId="urn:microsoft.com/office/officeart/2005/8/layout/orgChart1"/>
+    <dgm:cxn modelId="{E8DEBE78-0FF8-43F2-82A5-4BD77D1EC739}" type="presOf" srcId="{9FC8ACF4-1496-4679-8CBB-C6A70F8B170B}" destId="{541ADFA8-8B68-4071-8468-C420E7695F6D}" srcOrd="0" destOrd="0" presId="urn:microsoft.com/office/officeart/2005/8/layout/orgChart1"/>
+    <dgm:cxn modelId="{5BD21822-FCE2-44E9-A42D-B8C0551E8265}" type="presOf" srcId="{E88EF6D5-B520-4721-8812-C421A2D33297}" destId="{541B9572-AD5A-460A-8A46-80FF1F039482}" srcOrd="0" destOrd="0" presId="urn:microsoft.com/office/officeart/2005/8/layout/orgChart1"/>
+    <dgm:cxn modelId="{601BCBE0-9EAA-403D-AB98-7A78FB8C8576}" type="presOf" srcId="{3DC42E7E-DD8C-466D-973F-F3DDACEFA677}" destId="{EE822D73-3E20-4F65-9505-54678BABF231}" srcOrd="0" destOrd="0" presId="urn:microsoft.com/office/officeart/2005/8/layout/orgChart1"/>
     <dgm:cxn modelId="{22B33A7F-8B5E-453A-B223-3ADB0A46BD41}" srcId="{96804062-AC84-4A53-9801-10D96A41B751}" destId="{22206219-738B-4974-92F9-99FD7D52E96E}" srcOrd="0" destOrd="0" parTransId="{77F3BC03-0F95-458D-86F1-09C35100D9F9}" sibTransId="{DEDDD806-612F-45BC-9785-6E5146A6C82E}"/>
-    <dgm:cxn modelId="{413164A6-70C1-4E49-87B8-74B7669B3F27}" type="presOf" srcId="{A7891DF1-7D82-4269-8343-22DBD6CB727B}" destId="{D96BC457-4615-4E3C-BCBA-45D11E1E0D7E}" srcOrd="1" destOrd="0" presId="urn:microsoft.com/office/officeart/2005/8/layout/orgChart1"/>
+    <dgm:cxn modelId="{64A07FD0-EE18-4FF5-B7C0-B51353D4A489}" type="presOf" srcId="{31DA2C12-DD03-428A-9FE2-2E721DD8A5A0}" destId="{AAEFFAFF-0D85-4F88-B73C-FA0ACE0A392C}" srcOrd="0" destOrd="0" presId="urn:microsoft.com/office/officeart/2005/8/layout/orgChart1"/>
+    <dgm:cxn modelId="{126CE9C3-0177-4C54-A2AC-AB692E1F9038}" type="presOf" srcId="{9752BF25-6E46-44F9-8AA0-404A02849848}" destId="{FCA38D65-25EC-4985-9DE0-A1D0A35E82A9}" srcOrd="1" destOrd="0" presId="urn:microsoft.com/office/officeart/2005/8/layout/orgChart1"/>
+    <dgm:cxn modelId="{CC987156-8AFC-4E92-8FEF-9CF31822D106}" type="presOf" srcId="{4B0931A0-16B6-4E67-B9DE-27B5538749F3}" destId="{C487DE1D-6832-4067-AD9C-32EBF102EC5D}" srcOrd="1" destOrd="0" presId="urn:microsoft.com/office/officeart/2005/8/layout/orgChart1"/>
     <dgm:cxn modelId="{625923EC-E505-4548-AF47-8571BDDB766F}" srcId="{9752BF25-6E46-44F9-8AA0-404A02849848}" destId="{96804062-AC84-4A53-9801-10D96A41B751}" srcOrd="1" destOrd="0" parTransId="{CB28ABE7-BB7D-4FE3-B416-4C647275704C}" sibTransId="{FD8101F4-1A43-4D42-9CD8-927E24E5424B}"/>
-    <dgm:cxn modelId="{5ECDA8E0-8785-4CAD-9A1A-77156A59E261}" type="presOf" srcId="{4B0931A0-16B6-4E67-B9DE-27B5538749F3}" destId="{A1A40A1D-5368-4174-9CCE-2B4095DA5103}" srcOrd="0" destOrd="0" presId="urn:microsoft.com/office/officeart/2005/8/layout/orgChart1"/>
-    <dgm:cxn modelId="{6BFC29B8-029A-4071-959C-EF3259D291BB}" type="presOf" srcId="{1710FED9-C62F-4C4D-A3EF-8C58A2BEBA58}" destId="{AFC5003B-2B9D-4334-98C2-136BF8D1DEFC}" srcOrd="0" destOrd="0" presId="urn:microsoft.com/office/officeart/2005/8/layout/orgChart1"/>
-    <dgm:cxn modelId="{B6DF7A6D-6357-4AB2-AD5A-3FD020F7688A}" type="presOf" srcId="{9752BF25-6E46-44F9-8AA0-404A02849848}" destId="{FCA38D65-25EC-4985-9DE0-A1D0A35E82A9}" srcOrd="1" destOrd="0" presId="urn:microsoft.com/office/officeart/2005/8/layout/orgChart1"/>
-    <dgm:cxn modelId="{815554AF-BC26-4167-BFD2-DD48EFDFEAC4}" type="presOf" srcId="{6559D592-39F8-4F07-ADEB-47EF13E46214}" destId="{A787E5BD-2013-4FD6-AF16-CADAE851A549}" srcOrd="0" destOrd="0" presId="urn:microsoft.com/office/officeart/2005/8/layout/orgChart1"/>
-    <dgm:cxn modelId="{7452FA82-62D2-46BF-BFBA-9DEF5815964C}" type="presOf" srcId="{7F9F30D1-7E34-4B48-A3B4-8614DD1FB327}" destId="{D48E27A8-84C3-4786-A8FF-21D27492781E}" srcOrd="0" destOrd="0" presId="urn:microsoft.com/office/officeart/2005/8/layout/orgChart1"/>
-    <dgm:cxn modelId="{C8CFD228-BA5E-4DE3-827C-061193E939BA}" type="presOf" srcId="{09082969-8122-4275-BB64-3689C292E78C}" destId="{96D87AF7-7662-4B42-8E5A-319D4AF53C08}" srcOrd="0" destOrd="0" presId="urn:microsoft.com/office/officeart/2005/8/layout/orgChart1"/>
-    <dgm:cxn modelId="{41A3CFB6-C8CF-4CCA-9D61-EFA8A393E2E3}" type="presOf" srcId="{AF377B91-FC5C-4C36-96DB-220FAB6CBE77}" destId="{4EDB4E7C-91F0-4880-ACC1-E45AB76CE738}" srcOrd="0" destOrd="0" presId="urn:microsoft.com/office/officeart/2005/8/layout/orgChart1"/>
+    <dgm:cxn modelId="{1479F708-FE25-4AF4-9900-93EE51982DE9}" type="presOf" srcId="{9926B7DF-B943-42BD-983F-088EE534C607}" destId="{02A93C5B-3972-4C10-B564-CC860DA7A370}" srcOrd="0" destOrd="0" presId="urn:microsoft.com/office/officeart/2005/8/layout/orgChart1"/>
+    <dgm:cxn modelId="{0552793F-B5FD-4CE5-8B15-18430F2BD6BF}" type="presOf" srcId="{AF377B91-FC5C-4C36-96DB-220FAB6CBE77}" destId="{A1131921-1112-40DE-826F-406EC663E099}" srcOrd="1" destOrd="0" presId="urn:microsoft.com/office/officeart/2005/8/layout/orgChart1"/>
+    <dgm:cxn modelId="{61037159-98F7-4CE3-A606-17A9D7D4EB4E}" type="presOf" srcId="{9DBA1F2A-0267-4077-A8F8-F1C92E53C10E}" destId="{CE1D6B32-D827-4DA1-94D2-A485C0C09FEA}" srcOrd="0" destOrd="0" presId="urn:microsoft.com/office/officeart/2005/8/layout/orgChart1"/>
+    <dgm:cxn modelId="{C4F24862-399A-4649-897D-77DCBDC4326C}" type="presOf" srcId="{44D6AEB3-3C3E-4C43-8B4D-88B66C915A6B}" destId="{5E45757A-0146-4DBE-B088-E1A0EC5D03D2}" srcOrd="0" destOrd="0" presId="urn:microsoft.com/office/officeart/2005/8/layout/orgChart1"/>
+    <dgm:cxn modelId="{BE3AA8CC-A193-475E-87DC-82AE2BD95827}" type="presOf" srcId="{A7891DF1-7D82-4269-8343-22DBD6CB727B}" destId="{D96BC457-4615-4E3C-BCBA-45D11E1E0D7E}" srcOrd="1" destOrd="0" presId="urn:microsoft.com/office/officeart/2005/8/layout/orgChart1"/>
+    <dgm:cxn modelId="{C371230C-6E0E-4025-B24B-796B3205B015}" type="presOf" srcId="{8286BCDB-92BA-42CE-AF74-00F7B6093294}" destId="{E71DA19A-9D6D-4041-AC0C-0969474D1DCF}" srcOrd="0" destOrd="0" presId="urn:microsoft.com/office/officeart/2005/8/layout/orgChart1"/>
     <dgm:cxn modelId="{414FE01E-79EE-4B78-B6B8-D0D4829820FC}" srcId="{A7891DF1-7D82-4269-8343-22DBD6CB727B}" destId="{7F321BD6-6D29-476F-AC22-64049367035E}" srcOrd="0" destOrd="0" parTransId="{9DBA1F2A-0267-4077-A8F8-F1C92E53C10E}" sibTransId="{6A956276-7E0B-4D6E-985F-A4E2D257DD14}"/>
+    <dgm:cxn modelId="{75F6091B-0F2E-4DDE-B23C-C5226B50596F}" type="presOf" srcId="{CA9D024D-08E0-4CD0-8599-D5C25D4FF4F5}" destId="{843326BF-FB49-4B64-85D4-BBEA9A8AEAA2}" srcOrd="0" destOrd="0" presId="urn:microsoft.com/office/officeart/2005/8/layout/orgChart1"/>
     <dgm:cxn modelId="{B823F736-1652-4D5E-89CB-5BC3A827581E}" srcId="{A7891DF1-7D82-4269-8343-22DBD6CB727B}" destId="{09082969-8122-4275-BB64-3689C292E78C}" srcOrd="1" destOrd="0" parTransId="{02FCF216-1BA4-43DC-9693-566D49C14E12}" sibTransId="{7AAF6732-FE53-4D29-8F64-5398D114DE92}"/>
-    <dgm:cxn modelId="{E48BCE24-5BA5-4C17-82A4-72AD396FC03F}" type="presOf" srcId="{EA70A2B7-6561-40DC-BC79-3F81C7727E3C}" destId="{94F6ED8B-F3AF-4116-9923-7D3BB496A128}" srcOrd="1" destOrd="0" presId="urn:microsoft.com/office/officeart/2005/8/layout/orgChart1"/>
-    <dgm:cxn modelId="{FE8740D9-A9D8-4F04-BDAC-CE56981D0F45}" type="presOf" srcId="{10161FCA-B4C7-4AD6-AC25-DA65626DD184}" destId="{A1D89F41-F7B5-4F82-B529-36282C8502A0}" srcOrd="0" destOrd="0" presId="urn:microsoft.com/office/officeart/2005/8/layout/orgChart1"/>
     <dgm:cxn modelId="{2CDACD8F-7EBB-434F-B972-3B606FD757C1}" srcId="{9752BF25-6E46-44F9-8AA0-404A02849848}" destId="{0211AF4D-8785-47F7-8229-8016A13E2A22}" srcOrd="4" destOrd="0" parTransId="{E88EF6D5-B520-4721-8812-C421A2D33297}" sibTransId="{B6F7229C-21F9-46ED-A20E-B682058EE950}"/>
-    <dgm:cxn modelId="{329391AE-C8C6-471C-85B9-D209DFDBE462}" type="presOf" srcId="{4B0931A0-16B6-4E67-B9DE-27B5538749F3}" destId="{C487DE1D-6832-4067-AD9C-32EBF102EC5D}" srcOrd="1" destOrd="0" presId="urn:microsoft.com/office/officeart/2005/8/layout/orgChart1"/>
-    <dgm:cxn modelId="{2BE3819E-44C5-41C1-A01E-86D12152492D}" type="presOf" srcId="{745735AE-AA4F-4C3A-BFDA-F55FA7826AAD}" destId="{FCDE8788-829B-4943-8C78-D783672774CD}" srcOrd="0" destOrd="0" presId="urn:microsoft.com/office/officeart/2005/8/layout/orgChart1"/>
+    <dgm:cxn modelId="{9E3C69A0-4FC4-4AF9-94DC-6439C070ECBB}" type="presOf" srcId="{B077945C-EE4D-46FC-9113-582C657A6891}" destId="{C6EAD7F5-C1E0-485B-AF89-8223756899F8}" srcOrd="1" destOrd="0" presId="urn:microsoft.com/office/officeart/2005/8/layout/orgChart1"/>
+    <dgm:cxn modelId="{450854ED-156B-43A9-86E3-4002E7B76C28}" type="presOf" srcId="{7F9F30D1-7E34-4B48-A3B4-8614DD1FB327}" destId="{D48E27A8-84C3-4786-A8FF-21D27492781E}" srcOrd="0" destOrd="0" presId="urn:microsoft.com/office/officeart/2005/8/layout/orgChart1"/>
     <dgm:cxn modelId="{F184AD2C-C287-4220-BF8B-4C807A7341E4}" srcId="{0211AF4D-8785-47F7-8229-8016A13E2A22}" destId="{7F9F30D1-7E34-4B48-A3B4-8614DD1FB327}" srcOrd="0" destOrd="0" parTransId="{E2887723-4EAD-4696-825A-C234AFF6CD0D}" sibTransId="{71964237-9D65-4512-9E67-071ADE5BE187}"/>
-    <dgm:cxn modelId="{C3C41490-CBA9-4A53-BCD4-9BD64F7A7936}" type="presOf" srcId="{9926B7DF-B943-42BD-983F-088EE534C607}" destId="{02A93C5B-3972-4C10-B564-CC860DA7A370}" srcOrd="0" destOrd="0" presId="urn:microsoft.com/office/officeart/2005/8/layout/orgChart1"/>
-    <dgm:cxn modelId="{5DD8E389-5749-4FD8-BAAF-DA5A501E7433}" type="presOf" srcId="{DB8D4E0C-7119-4D57-95C5-ED80585E2ACC}" destId="{9AE07535-BE74-47CD-8277-124B9C925C39}" srcOrd="1" destOrd="0" presId="urn:microsoft.com/office/officeart/2005/8/layout/orgChart1"/>
-    <dgm:cxn modelId="{26C6E327-8B77-4764-93A6-5173B90E45B5}" type="presOf" srcId="{8286BCDB-92BA-42CE-AF74-00F7B6093294}" destId="{E71DA19A-9D6D-4041-AC0C-0969474D1DCF}" srcOrd="0" destOrd="0" presId="urn:microsoft.com/office/officeart/2005/8/layout/orgChart1"/>
+    <dgm:cxn modelId="{D96BAF36-DFDD-4883-9750-12AAA69A9940}" type="presOf" srcId="{96804062-AC84-4A53-9801-10D96A41B751}" destId="{611DC8B4-B6D3-4D40-823D-C3AB913FDC3D}" srcOrd="1" destOrd="0" presId="urn:microsoft.com/office/officeart/2005/8/layout/orgChart1"/>
+    <dgm:cxn modelId="{8723DB58-A1EA-4E6E-9636-B285957A64DE}" type="presOf" srcId="{1710FED9-C62F-4C4D-A3EF-8C58A2BEBA58}" destId="{AFC5003B-2B9D-4334-98C2-136BF8D1DEFC}" srcOrd="0" destOrd="0" presId="urn:microsoft.com/office/officeart/2005/8/layout/orgChart1"/>
+    <dgm:cxn modelId="{9F50993B-89C7-4302-B6A8-B2787CC6B0AE}" type="presOf" srcId="{09082969-8122-4275-BB64-3689C292E78C}" destId="{D6BBBDA2-438C-4901-A67A-A41EC5BD4E7A}" srcOrd="1" destOrd="0" presId="urn:microsoft.com/office/officeart/2005/8/layout/orgChart1"/>
+    <dgm:cxn modelId="{7C631EDA-DA1D-460E-B07B-48DCDEC36D91}" type="presOf" srcId="{7F321BD6-6D29-476F-AC22-64049367035E}" destId="{43D7589C-16A6-4837-8416-97541F035CB0}" srcOrd="1" destOrd="0" presId="urn:microsoft.com/office/officeart/2005/8/layout/orgChart1"/>
+    <dgm:cxn modelId="{8F0DFE42-7BCA-4166-AF32-261C1FD669F6}" type="presOf" srcId="{22206219-738B-4974-92F9-99FD7D52E96E}" destId="{9F9D1E36-FB47-4469-B0A2-D505C4DE1CE6}" srcOrd="1" destOrd="0" presId="urn:microsoft.com/office/officeart/2005/8/layout/orgChart1"/>
     <dgm:cxn modelId="{67565D96-188B-4FA4-82A9-086F8B8DC7A6}" srcId="{96804062-AC84-4A53-9801-10D96A41B751}" destId="{31DA2C12-DD03-428A-9FE2-2E721DD8A5A0}" srcOrd="1" destOrd="0" parTransId="{CA9D024D-08E0-4CD0-8599-D5C25D4FF4F5}" sibTransId="{50C8DF36-5F23-40D2-8CCF-F1D29CB6679F}"/>
-    <dgm:cxn modelId="{98E0D34F-71E4-4FC4-8E57-8BDEEDAA955F}" type="presOf" srcId="{CB28ABE7-BB7D-4FE3-B416-4C647275704C}" destId="{7BBB7049-E035-4D52-8817-2BA55BF1F1B9}" srcOrd="0" destOrd="0" presId="urn:microsoft.com/office/officeart/2005/8/layout/orgChart1"/>
-    <dgm:cxn modelId="{C7E87768-8137-4E94-8ADF-E2ADFEE80294}" type="presOf" srcId="{4B2C7D37-38FB-4311-A3B5-A916B72635F2}" destId="{DF00F3D6-4510-4221-AAEA-A8D17FEA9999}" srcOrd="0" destOrd="0" presId="urn:microsoft.com/office/officeart/2005/8/layout/orgChart1"/>
+    <dgm:cxn modelId="{5BC276B2-8343-4243-AE65-0F94181DD791}" type="presOf" srcId="{22206219-738B-4974-92F9-99FD7D52E96E}" destId="{35F8EF3A-A69A-48E1-83B1-4F6EEB4BD887}" srcOrd="0" destOrd="0" presId="urn:microsoft.com/office/officeart/2005/8/layout/orgChart1"/>
+    <dgm:cxn modelId="{135B2322-45B1-4141-92E5-135F377724DE}" type="presOf" srcId="{1C98F73C-981E-4215-A1CF-2B965F6FC81B}" destId="{B89BA7FD-F6C6-42E7-ABBB-ACA4DC58CC45}" srcOrd="0" destOrd="0" presId="urn:microsoft.com/office/officeart/2005/8/layout/orgChart1"/>
+    <dgm:cxn modelId="{A9257A50-0507-4F80-8C69-9BD5796F745F}" type="presOf" srcId="{3C5C9556-4D62-4C18-BB8A-35EE903FDB80}" destId="{7D22218D-B660-4A71-8A2E-82C1FAFB00BA}" srcOrd="0" destOrd="0" presId="urn:microsoft.com/office/officeart/2005/8/layout/orgChart1"/>
+    <dgm:cxn modelId="{2EB1F251-F986-4C1E-880B-2B0000997798}" type="presOf" srcId="{A2766BD2-3506-4EA2-8D2C-D9052E3736D2}" destId="{38DB6AFB-0ABA-4CDE-987B-AE3654A1C9B5}" srcOrd="0" destOrd="0" presId="urn:microsoft.com/office/officeart/2005/8/layout/orgChart1"/>
+    <dgm:cxn modelId="{DDC69EF0-3FC4-462F-B31E-51023E983DB1}" type="presOf" srcId="{745735AE-AA4F-4C3A-BFDA-F55FA7826AAD}" destId="{FCDE8788-829B-4943-8C78-D783672774CD}" srcOrd="0" destOrd="0" presId="urn:microsoft.com/office/officeart/2005/8/layout/orgChart1"/>
+    <dgm:cxn modelId="{9E6E18A8-ECBC-4AC1-9D5D-4ADDB8B203CD}" type="presOf" srcId="{63443872-C2A4-4B4B-A745-39EEF0C4F129}" destId="{8678B393-9953-4DAE-A491-3B5F20CA2912}" srcOrd="0" destOrd="0" presId="urn:microsoft.com/office/officeart/2005/8/layout/orgChart1"/>
+    <dgm:cxn modelId="{BE7346C9-46D7-4BC6-8348-34F2BC7D84C8}" type="presOf" srcId="{CB28ABE7-BB7D-4FE3-B416-4C647275704C}" destId="{7BBB7049-E035-4D52-8817-2BA55BF1F1B9}" srcOrd="0" destOrd="0" presId="urn:microsoft.com/office/officeart/2005/8/layout/orgChart1"/>
+    <dgm:cxn modelId="{B12DB638-47DC-47D1-BE3C-3F82512B490B}" type="presOf" srcId="{0211AF4D-8785-47F7-8229-8016A13E2A22}" destId="{875EE4CB-33B3-409D-B1BA-481548E625F6}" srcOrd="1" destOrd="0" presId="urn:microsoft.com/office/officeart/2005/8/layout/orgChart1"/>
+    <dgm:cxn modelId="{3A7C2B61-6122-4126-A2D2-823AB0FD982B}" type="presOf" srcId="{A7891DF1-7D82-4269-8343-22DBD6CB727B}" destId="{B5604598-0DF0-41EA-930E-4FCC1C14E5D2}" srcOrd="0" destOrd="0" presId="urn:microsoft.com/office/officeart/2005/8/layout/orgChart1"/>
     <dgm:cxn modelId="{70E45286-7B0C-43B1-A87C-5DB2AC555D5E}" srcId="{9752BF25-6E46-44F9-8AA0-404A02849848}" destId="{38C6BE64-7D75-4AB2-9208-2B4E6ABB6075}" srcOrd="3" destOrd="0" parTransId="{10161FCA-B4C7-4AD6-AC25-DA65626DD184}" sibTransId="{1DE1AD53-FA74-43C6-8D45-1CA5DF14D046}"/>
-    <dgm:cxn modelId="{DC4AA6C1-868F-48EC-B841-3F34B87F6824}" type="presOf" srcId="{8286BCDB-92BA-42CE-AF74-00F7B6093294}" destId="{44008990-0C95-4D27-82A2-3DDE49236D62}" srcOrd="1" destOrd="0" presId="urn:microsoft.com/office/officeart/2005/8/layout/orgChart1"/>
+    <dgm:cxn modelId="{66EC721D-8BF0-49E6-B0B3-7840A469BBCF}" type="presOf" srcId="{DDE8FAEB-C4AC-4610-9D71-EB2265FB6BCE}" destId="{42F57739-3233-43DA-AD66-44E288FE50CE}" srcOrd="0" destOrd="0" presId="urn:microsoft.com/office/officeart/2005/8/layout/orgChart1"/>
     <dgm:cxn modelId="{F3CD509A-DA17-49B5-9842-8FDF6E6BD8F8}" srcId="{7F321BD6-6D29-476F-AC22-64049367035E}" destId="{1C98F73C-981E-4215-A1CF-2B965F6FC81B}" srcOrd="0" destOrd="0" parTransId="{60BC1973-1678-46C0-A597-8166CA18E46D}" sibTransId="{D236AE79-07FB-4C4E-A286-81599AD72145}"/>
+    <dgm:cxn modelId="{817D5FE8-72BD-46A0-94AE-439195B04874}" type="presOf" srcId="{3C5C9556-4D62-4C18-BB8A-35EE903FDB80}" destId="{6B8D5C36-BAA0-4209-843B-F6032FFF07FF}" srcOrd="1" destOrd="0" presId="urn:microsoft.com/office/officeart/2005/8/layout/orgChart1"/>
     <dgm:cxn modelId="{1F5DEF37-E3A3-4D71-A592-AFBEB4EF86F2}" srcId="{38C6BE64-7D75-4AB2-9208-2B4E6ABB6075}" destId="{B077945C-EE4D-46FC-9113-582C657A6891}" srcOrd="3" destOrd="0" parTransId="{745735AE-AA4F-4C3A-BFDA-F55FA7826AAD}" sibTransId="{4B15EE5E-E8BF-44BC-99FB-0F8AD612C2AB}"/>
-    <dgm:cxn modelId="{EA7ED197-6283-4993-AB4B-D5048658168D}" type="presOf" srcId="{E2887723-4EAD-4696-825A-C234AFF6CD0D}" destId="{CF646C66-5793-4C1A-9FBC-67DC08285584}" srcOrd="0" destOrd="0" presId="urn:microsoft.com/office/officeart/2005/8/layout/orgChart1"/>
-    <dgm:cxn modelId="{1BFEF732-D26D-497D-9E9C-48A45204A03B}" type="presOf" srcId="{1710FED9-C62F-4C4D-A3EF-8C58A2BEBA58}" destId="{E82A7FBA-89EA-4B5F-9390-C72F304157FA}" srcOrd="1" destOrd="0" presId="urn:microsoft.com/office/officeart/2005/8/layout/orgChart1"/>
-    <dgm:cxn modelId="{2C721DB3-8256-4491-BAB7-1C82E0176EF7}" type="presOf" srcId="{0211AF4D-8785-47F7-8229-8016A13E2A22}" destId="{43A39187-8869-4925-A4BF-E980DAFDD5DC}" srcOrd="0" destOrd="0" presId="urn:microsoft.com/office/officeart/2005/8/layout/orgChart1"/>
-    <dgm:cxn modelId="{8158E47D-F1FE-4ADD-B34F-9D955FD35D31}" type="presOf" srcId="{EA70A2B7-6561-40DC-BC79-3F81C7727E3C}" destId="{4DD78B01-E748-4591-8A6E-D32CCD7719EE}" srcOrd="0" destOrd="0" presId="urn:microsoft.com/office/officeart/2005/8/layout/orgChart1"/>
-    <dgm:cxn modelId="{157BE341-BEB6-4137-9741-4E6080F43A11}" type="presOf" srcId="{31DA2C12-DD03-428A-9FE2-2E721DD8A5A0}" destId="{AAEFFAFF-0D85-4F88-B73C-FA0ACE0A392C}" srcOrd="0" destOrd="0" presId="urn:microsoft.com/office/officeart/2005/8/layout/orgChart1"/>
-    <dgm:cxn modelId="{E6A39982-10C0-4754-80DF-4FE922784D12}" type="presOf" srcId="{A2766BD2-3506-4EA2-8D2C-D9052E3736D2}" destId="{38DB6AFB-0ABA-4CDE-987B-AE3654A1C9B5}" srcOrd="0" destOrd="0" presId="urn:microsoft.com/office/officeart/2005/8/layout/orgChart1"/>
-    <dgm:cxn modelId="{67062C60-6CEB-4C7D-BD96-F2EA64A4FB72}" type="presOf" srcId="{31DA2C12-DD03-428A-9FE2-2E721DD8A5A0}" destId="{912A6CFF-E6B7-4364-86FD-DCDE4EC690BB}" srcOrd="1" destOrd="0" presId="urn:microsoft.com/office/officeart/2005/8/layout/orgChart1"/>
-    <dgm:cxn modelId="{CF0E8B90-939A-480A-9921-3F6E73FD748B}" type="presOf" srcId="{7F321BD6-6D29-476F-AC22-64049367035E}" destId="{43D7589C-16A6-4837-8416-97541F035CB0}" srcOrd="1" destOrd="0" presId="urn:microsoft.com/office/officeart/2005/8/layout/orgChart1"/>
-    <dgm:cxn modelId="{4CCB5842-5760-4BB9-BFE3-6E87FAD82CDD}" type="presOf" srcId="{3DC42E7E-DD8C-466D-973F-F3DDACEFA677}" destId="{EE822D73-3E20-4F65-9505-54678BABF231}" srcOrd="0" destOrd="0" presId="urn:microsoft.com/office/officeart/2005/8/layout/orgChart1"/>
-    <dgm:cxn modelId="{C0F73007-62A9-4D7D-9BC5-5418FBDF3BF8}" type="presOf" srcId="{09082969-8122-4275-BB64-3689C292E78C}" destId="{D6BBBDA2-438C-4901-A67A-A41EC5BD4E7A}" srcOrd="1" destOrd="0" presId="urn:microsoft.com/office/officeart/2005/8/layout/orgChart1"/>
+    <dgm:cxn modelId="{ADA92676-94F8-4F21-ACB5-2947DB4472BA}" type="presOf" srcId="{7F9F30D1-7E34-4B48-A3B4-8614DD1FB327}" destId="{D7104BEB-6E42-4701-9634-71C6CED9A404}" srcOrd="1" destOrd="0" presId="urn:microsoft.com/office/officeart/2005/8/layout/orgChart1"/>
+    <dgm:cxn modelId="{91094F5F-5C82-404F-8B74-C819B9BF362E}" type="presOf" srcId="{EA70A2B7-6561-40DC-BC79-3F81C7727E3C}" destId="{94F6ED8B-F3AF-4116-9923-7D3BB496A128}" srcOrd="1" destOrd="0" presId="urn:microsoft.com/office/officeart/2005/8/layout/orgChart1"/>
+    <dgm:cxn modelId="{66A48559-771F-4983-AF85-96D7F462687B}" type="presOf" srcId="{6559D592-39F8-4F07-ADEB-47EF13E46214}" destId="{A787E5BD-2013-4FD6-AF16-CADAE851A549}" srcOrd="0" destOrd="0" presId="urn:microsoft.com/office/officeart/2005/8/layout/orgChart1"/>
+    <dgm:cxn modelId="{BD997A65-7E05-4DCE-ADA4-520046294A5A}" type="presOf" srcId="{0211AF4D-8785-47F7-8229-8016A13E2A22}" destId="{43A39187-8869-4925-A4BF-E980DAFDD5DC}" srcOrd="0" destOrd="0" presId="urn:microsoft.com/office/officeart/2005/8/layout/orgChart1"/>
+    <dgm:cxn modelId="{26374813-8975-4842-8EE3-7F86499AC0AB}" type="presOf" srcId="{8286BCDB-92BA-42CE-AF74-00F7B6093294}" destId="{44008990-0C95-4D27-82A2-3DDE49236D62}" srcOrd="1" destOrd="0" presId="urn:microsoft.com/office/officeart/2005/8/layout/orgChart1"/>
+    <dgm:cxn modelId="{EBB5F363-91A3-408A-8FC9-FAEC211D2E1E}" type="presOf" srcId="{DB8D4E0C-7119-4D57-95C5-ED80585E2ACC}" destId="{0253070B-604D-420C-A12E-7EF1DFE4921E}" srcOrd="0" destOrd="0" presId="urn:microsoft.com/office/officeart/2005/8/layout/orgChart1"/>
+    <dgm:cxn modelId="{D41887A1-E2CB-4FC6-9153-200EC7BC906F}" type="presOf" srcId="{845C90E3-B461-498D-B084-B8C0A2502C12}" destId="{5AE9F5A1-ECFE-4F41-B85E-028CF9C44AF4}" srcOrd="0" destOrd="0" presId="urn:microsoft.com/office/officeart/2005/8/layout/orgChart1"/>
+    <dgm:cxn modelId="{EAFB3361-1DF8-4965-9A1A-48529565DA3C}" type="presOf" srcId="{6DC17392-41AB-4599-B1BD-0B5A028B62EE}" destId="{2A296327-B93C-4556-B27F-34A8022D0AAF}" srcOrd="0" destOrd="0" presId="urn:microsoft.com/office/officeart/2005/8/layout/orgChart1"/>
+    <dgm:cxn modelId="{16AA1C23-71B4-4828-A419-74E491491DF2}" type="presOf" srcId="{E2887723-4EAD-4696-825A-C234AFF6CD0D}" destId="{CF646C66-5793-4C1A-9FBC-67DC08285584}" srcOrd="0" destOrd="0" presId="urn:microsoft.com/office/officeart/2005/8/layout/orgChart1"/>
+    <dgm:cxn modelId="{860496C7-81EE-4549-B319-2E4F76FBCFD2}" type="presOf" srcId="{EA70A2B7-6561-40DC-BC79-3F81C7727E3C}" destId="{4DD78B01-E748-4591-8A6E-D32CCD7719EE}" srcOrd="0" destOrd="0" presId="urn:microsoft.com/office/officeart/2005/8/layout/orgChart1"/>
     <dgm:cxn modelId="{BE40BCA9-225D-45E6-963B-BA017D86D364}" srcId="{DB8D4E0C-7119-4D57-95C5-ED80585E2ACC}" destId="{AF377B91-FC5C-4C36-96DB-220FAB6CBE77}" srcOrd="1" destOrd="0" parTransId="{845C90E3-B461-498D-B084-B8C0A2502C12}" sibTransId="{9198ADF1-40C3-4429-BEEB-6A6F8083401A}"/>
     <dgm:cxn modelId="{73A13979-3C20-4663-BEF6-EF61C963F49E}" srcId="{7F321BD6-6D29-476F-AC22-64049367035E}" destId="{4B0931A0-16B6-4E67-B9DE-27B5538749F3}" srcOrd="1" destOrd="0" parTransId="{00915442-94CA-4B41-8AEA-2176BA38B8DC}" sibTransId="{279681E6-9DE4-45F0-8A17-29C9F0731317}"/>
-    <dgm:cxn modelId="{2D61971F-6903-4A74-9400-F13921B8EEC2}" type="presOf" srcId="{60BC1973-1678-46C0-A597-8166CA18E46D}" destId="{442A0FCE-B1F1-4F66-959C-19089CCCCC59}" srcOrd="0" destOrd="0" presId="urn:microsoft.com/office/officeart/2005/8/layout/orgChart1"/>
-    <dgm:cxn modelId="{E8D20AEA-7092-44AB-81A4-3BED36E05487}" type="presOf" srcId="{845C90E3-B461-498D-B084-B8C0A2502C12}" destId="{5AE9F5A1-ECFE-4F41-B85E-028CF9C44AF4}" srcOrd="0" destOrd="0" presId="urn:microsoft.com/office/officeart/2005/8/layout/orgChart1"/>
-    <dgm:cxn modelId="{A4CD4C22-FE6F-400A-835F-1569785B0C8C}" type="presOf" srcId="{DDE8FAEB-C4AC-4610-9D71-EB2265FB6BCE}" destId="{42F57739-3233-43DA-AD66-44E288FE50CE}" srcOrd="0" destOrd="0" presId="urn:microsoft.com/office/officeart/2005/8/layout/orgChart1"/>
-    <dgm:cxn modelId="{C96A3B5D-885B-422B-A6A8-2BBA73626F32}" type="presOf" srcId="{38C6BE64-7D75-4AB2-9208-2B4E6ABB6075}" destId="{40346804-1B23-4B91-8E55-06FA671905A6}" srcOrd="1" destOrd="0" presId="urn:microsoft.com/office/officeart/2005/8/layout/orgChart1"/>
-    <dgm:cxn modelId="{89B70900-FF72-4DC6-BD60-0E7042701D41}" type="presOf" srcId="{44D6AEB3-3C3E-4C43-8B4D-88B66C915A6B}" destId="{E1A6C950-8209-4AD3-83C3-07F32865CDA8}" srcOrd="1" destOrd="0" presId="urn:microsoft.com/office/officeart/2005/8/layout/orgChart1"/>
-    <dgm:cxn modelId="{F57AD2DF-593B-4E34-A6E9-9F6F75E937D1}" type="presOf" srcId="{B077945C-EE4D-46FC-9113-582C657A6891}" destId="{C6EAD7F5-C1E0-485B-AF89-8223756899F8}" srcOrd="1" destOrd="0" presId="urn:microsoft.com/office/officeart/2005/8/layout/orgChart1"/>
-    <dgm:cxn modelId="{9080ACDB-3C69-405C-A866-7552D7211FF5}" type="presOf" srcId="{0211AF4D-8785-47F7-8229-8016A13E2A22}" destId="{875EE4CB-33B3-409D-B1BA-481548E625F6}" srcOrd="1" destOrd="0" presId="urn:microsoft.com/office/officeart/2005/8/layout/orgChart1"/>
+    <dgm:cxn modelId="{9BEFD9CE-35DF-490C-A09D-A196A460517F}" type="presOf" srcId="{84D573A6-659F-4CB7-B1CD-D78970D32D03}" destId="{4B1E105C-24F6-4A0A-9EEE-986B791003F0}" srcOrd="0" destOrd="0" presId="urn:microsoft.com/office/officeart/2005/8/layout/orgChart1"/>
+    <dgm:cxn modelId="{CE2459F4-D44E-417D-9FA0-BC22B7C8F8BB}" type="presOf" srcId="{DB8D4E0C-7119-4D57-95C5-ED80585E2ACC}" destId="{9AE07535-BE74-47CD-8277-124B9C925C39}" srcOrd="1" destOrd="0" presId="urn:microsoft.com/office/officeart/2005/8/layout/orgChart1"/>
+    <dgm:cxn modelId="{A741C0F1-B994-4712-BA9A-50DDCB3E941C}" type="presOf" srcId="{6DC17392-41AB-4599-B1BD-0B5A028B62EE}" destId="{FA648CDB-9974-43C7-B145-2D8E86E18251}" srcOrd="1" destOrd="0" presId="urn:microsoft.com/office/officeart/2005/8/layout/orgChart1"/>
+    <dgm:cxn modelId="{919CFD01-FF91-42FE-8418-CD1A38844D9B}" type="presOf" srcId="{A2766BD2-3506-4EA2-8D2C-D9052E3736D2}" destId="{41383B27-8936-4020-A058-A3C2BA13CF5A}" srcOrd="1" destOrd="0" presId="urn:microsoft.com/office/officeart/2005/8/layout/orgChart1"/>
     <dgm:cxn modelId="{F7FE632C-EDFC-4A0E-9D95-283DA8B86A4E}" srcId="{7F321BD6-6D29-476F-AC22-64049367035E}" destId="{8286BCDB-92BA-42CE-AF74-00F7B6093294}" srcOrd="2" destOrd="0" parTransId="{4B2C7D37-38FB-4311-A3B5-A916B72635F2}" sibTransId="{7430A974-C22E-42F5-AA34-A08C89B0B4DB}"/>
-    <dgm:cxn modelId="{6137402A-5D2A-4D29-8BF8-13EA08727631}" type="presOf" srcId="{DB8D4E0C-7119-4D57-95C5-ED80585E2ACC}" destId="{0253070B-604D-420C-A12E-7EF1DFE4921E}" srcOrd="0" destOrd="0" presId="urn:microsoft.com/office/officeart/2005/8/layout/orgChart1"/>
+    <dgm:cxn modelId="{3EF6E54F-71E2-4E6B-8174-2C249ADAFCE8}" type="presOf" srcId="{9752BF25-6E46-44F9-8AA0-404A02849848}" destId="{DCE5446E-90A2-48B8-89D4-9533B906F2D9}" srcOrd="0" destOrd="0" presId="urn:microsoft.com/office/officeart/2005/8/layout/orgChart1"/>
     <dgm:cxn modelId="{4F9D24E3-424D-4854-8145-10B557D8C0AD}" srcId="{DDE8FAEB-C4AC-4610-9D71-EB2265FB6BCE}" destId="{9752BF25-6E46-44F9-8AA0-404A02849848}" srcOrd="0" destOrd="0" parTransId="{A55219D0-C265-4867-B6B9-FD3D03995104}" sibTransId="{62072234-5928-4436-889D-02F4F835D60F}"/>
-    <dgm:cxn modelId="{25F51165-F922-41A5-9F7D-ECA095A5FD09}" type="presOf" srcId="{38C6BE64-7D75-4AB2-9208-2B4E6ABB6075}" destId="{CA5E1B16-2B99-447F-A545-4A35BB623820}" srcOrd="0" destOrd="0" presId="urn:microsoft.com/office/officeart/2005/8/layout/orgChart1"/>
-    <dgm:cxn modelId="{D6996DC3-DB2B-4921-B878-C3D59A581871}" type="presOf" srcId="{92B5E4F9-9596-42B2-A2F3-0DD52DD3340A}" destId="{783F02D0-4E10-4238-AD2B-022ACB58B33D}" srcOrd="0" destOrd="0" presId="urn:microsoft.com/office/officeart/2005/8/layout/orgChart1"/>
     <dgm:cxn modelId="{BF20811C-286C-49C3-95F4-67EE38E612FB}" srcId="{38C6BE64-7D75-4AB2-9208-2B4E6ABB6075}" destId="{6DC17392-41AB-4599-B1BD-0B5A028B62EE}" srcOrd="0" destOrd="0" parTransId="{92B5E4F9-9596-42B2-A2F3-0DD52DD3340A}" sibTransId="{26146F90-0A9A-4164-B3EE-512520EDA116}"/>
     <dgm:cxn modelId="{CC7CABEB-B53A-40D4-8966-028E38584A89}" srcId="{DB8D4E0C-7119-4D57-95C5-ED80585E2ACC}" destId="{EA70A2B7-6561-40DC-BC79-3F81C7727E3C}" srcOrd="2" destOrd="0" parTransId="{84D573A6-659F-4CB7-B1CD-D78970D32D03}" sibTransId="{294CEF2D-2821-4C73-9709-F2DA392D50AA}"/>
+    <dgm:cxn modelId="{54B5982A-3794-4217-99D2-DB6E74189F52}" type="presOf" srcId="{4B2C7D37-38FB-4311-A3B5-A916B72635F2}" destId="{DF00F3D6-4510-4221-AAEA-A8D17FEA9999}" srcOrd="0" destOrd="0" presId="urn:microsoft.com/office/officeart/2005/8/layout/orgChart1"/>
+    <dgm:cxn modelId="{91A8D98A-34DA-4FD5-9D5D-3465E20AC777}" type="presOf" srcId="{31DA2C12-DD03-428A-9FE2-2E721DD8A5A0}" destId="{912A6CFF-E6B7-4364-86FD-DCDE4EC690BB}" srcOrd="1" destOrd="0" presId="urn:microsoft.com/office/officeart/2005/8/layout/orgChart1"/>
     <dgm:cxn modelId="{42B1FFAD-167E-49F5-B7D3-4E38E7F0ED48}" srcId="{38C6BE64-7D75-4AB2-9208-2B4E6ABB6075}" destId="{1710FED9-C62F-4C4D-A3EF-8C58A2BEBA58}" srcOrd="1" destOrd="0" parTransId="{3DC42E7E-DD8C-466D-973F-F3DDACEFA677}" sibTransId="{B780DEEA-20E9-4E38-B052-88EED3543FAF}"/>
-    <dgm:cxn modelId="{26537921-CCED-42C9-9240-0DB2E0C56D5E}" type="presParOf" srcId="{42F57739-3233-43DA-AD66-44E288FE50CE}" destId="{7BCF4066-3B50-4AD7-9A4E-A721456E885A}" srcOrd="0" destOrd="0" presId="urn:microsoft.com/office/officeart/2005/8/layout/orgChart1"/>
-    <dgm:cxn modelId="{38A6E85F-4475-45C2-8CD6-395C9C69542F}" type="presParOf" srcId="{7BCF4066-3B50-4AD7-9A4E-A721456E885A}" destId="{07FAE620-50D9-49DD-83B5-38290CDB8661}" srcOrd="0" destOrd="0" presId="urn:microsoft.com/office/officeart/2005/8/layout/orgChart1"/>
-    <dgm:cxn modelId="{81E81624-2F18-4C2E-BA67-D9F6D6902754}" type="presParOf" srcId="{07FAE620-50D9-49DD-83B5-38290CDB8661}" destId="{DCE5446E-90A2-48B8-89D4-9533B906F2D9}" srcOrd="0" destOrd="0" presId="urn:microsoft.com/office/officeart/2005/8/layout/orgChart1"/>
-    <dgm:cxn modelId="{F2702398-BB39-4B97-82BE-17E723531F65}" type="presParOf" srcId="{07FAE620-50D9-49DD-83B5-38290CDB8661}" destId="{FCA38D65-25EC-4985-9DE0-A1D0A35E82A9}" srcOrd="1" destOrd="0" presId="urn:microsoft.com/office/officeart/2005/8/layout/orgChart1"/>
-    <dgm:cxn modelId="{FB99EA50-C0C1-4F29-8D32-822B2AC58B40}" type="presParOf" srcId="{7BCF4066-3B50-4AD7-9A4E-A721456E885A}" destId="{87502DEA-D77A-471D-88F3-71B1DB91C00D}" srcOrd="1" destOrd="0" presId="urn:microsoft.com/office/officeart/2005/8/layout/orgChart1"/>
-    <dgm:cxn modelId="{389BFF3D-9E3B-447B-BBDD-04E31EFA7E2A}" type="presParOf" srcId="{87502DEA-D77A-471D-88F3-71B1DB91C00D}" destId="{8F2323B2-1EE4-4672-B878-00F2181B0175}" srcOrd="0" destOrd="0" presId="urn:microsoft.com/office/officeart/2005/8/layout/orgChart1"/>
-    <dgm:cxn modelId="{1C1A818C-4F4E-45C9-97A5-34654A8FB5C3}" type="presParOf" srcId="{87502DEA-D77A-471D-88F3-71B1DB91C00D}" destId="{702F0159-F31A-4611-9660-26F9A72406C1}" srcOrd="1" destOrd="0" presId="urn:microsoft.com/office/officeart/2005/8/layout/orgChart1"/>
-    <dgm:cxn modelId="{84A0E530-A1CB-4838-B696-75797482456C}" type="presParOf" srcId="{702F0159-F31A-4611-9660-26F9A72406C1}" destId="{61E30C25-FF8D-48A5-BBA5-F4C947F1C085}" srcOrd="0" destOrd="0" presId="urn:microsoft.com/office/officeart/2005/8/layout/orgChart1"/>
-    <dgm:cxn modelId="{F86A9140-11C2-4509-8860-2C55A1EBADC2}" type="presParOf" srcId="{61E30C25-FF8D-48A5-BBA5-F4C947F1C085}" destId="{0253070B-604D-420C-A12E-7EF1DFE4921E}" srcOrd="0" destOrd="0" presId="urn:microsoft.com/office/officeart/2005/8/layout/orgChart1"/>
-    <dgm:cxn modelId="{906322F2-FBE0-4F1F-81D1-B1A6622FBE13}" type="presParOf" srcId="{61E30C25-FF8D-48A5-BBA5-F4C947F1C085}" destId="{9AE07535-BE74-47CD-8277-124B9C925C39}" srcOrd="1" destOrd="0" presId="urn:microsoft.com/office/officeart/2005/8/layout/orgChart1"/>
-    <dgm:cxn modelId="{3A01C1C5-8061-4D76-8B76-7E4AD3182B44}" type="presParOf" srcId="{702F0159-F31A-4611-9660-26F9A72406C1}" destId="{723D0BA9-3ACC-42EE-B30F-1D1D95B797BF}" srcOrd="1" destOrd="0" presId="urn:microsoft.com/office/officeart/2005/8/layout/orgChart1"/>
-    <dgm:cxn modelId="{A9E2470A-7D47-415F-97C6-705578EA8ABF}" type="presParOf" srcId="{723D0BA9-3ACC-42EE-B30F-1D1D95B797BF}" destId="{02A93C5B-3972-4C10-B564-CC860DA7A370}" srcOrd="0" destOrd="0" presId="urn:microsoft.com/office/officeart/2005/8/layout/orgChart1"/>
-    <dgm:cxn modelId="{2885985C-5BCF-4C80-92D1-A3FA6200AC2D}" type="presParOf" srcId="{723D0BA9-3ACC-42EE-B30F-1D1D95B797BF}" destId="{1B6C191B-4900-4E6F-97CC-4A8DC12F71A6}" srcOrd="1" destOrd="0" presId="urn:microsoft.com/office/officeart/2005/8/layout/orgChart1"/>
-    <dgm:cxn modelId="{69D01105-0C3D-4140-A9FF-BA15E11A5CF1}" type="presParOf" srcId="{1B6C191B-4900-4E6F-97CC-4A8DC12F71A6}" destId="{EF7A33BC-031B-4721-9FCF-AAB3C075EAEC}" srcOrd="0" destOrd="0" presId="urn:microsoft.com/office/officeart/2005/8/layout/orgChart1"/>
-    <dgm:cxn modelId="{759A4320-2ED0-494C-85EA-485E2397F213}" type="presParOf" srcId="{EF7A33BC-031B-4721-9FCF-AAB3C075EAEC}" destId="{38DB6AFB-0ABA-4CDE-987B-AE3654A1C9B5}" srcOrd="0" destOrd="0" presId="urn:microsoft.com/office/officeart/2005/8/layout/orgChart1"/>
-    <dgm:cxn modelId="{35A5C02A-E2D0-4E89-8572-15308AD604A7}" type="presParOf" srcId="{EF7A33BC-031B-4721-9FCF-AAB3C075EAEC}" destId="{41383B27-8936-4020-A058-A3C2BA13CF5A}" srcOrd="1" destOrd="0" presId="urn:microsoft.com/office/officeart/2005/8/layout/orgChart1"/>
-    <dgm:cxn modelId="{24C9934E-93D0-4B16-87BE-24AE740C33D9}" type="presParOf" srcId="{1B6C191B-4900-4E6F-97CC-4A8DC12F71A6}" destId="{3B216198-7A19-490B-AA10-5574933327F1}" srcOrd="1" destOrd="0" presId="urn:microsoft.com/office/officeart/2005/8/layout/orgChart1"/>
-    <dgm:cxn modelId="{8C3F549F-4CEB-4194-871E-DF4534BF0295}" type="presParOf" srcId="{1B6C191B-4900-4E6F-97CC-4A8DC12F71A6}" destId="{44B085D4-315F-4F13-80B6-E84CBEE8CD68}" srcOrd="2" destOrd="0" presId="urn:microsoft.com/office/officeart/2005/8/layout/orgChart1"/>
-    <dgm:cxn modelId="{B78B448D-C040-482A-BC8A-3C8248D2BB2F}" type="presParOf" srcId="{723D0BA9-3ACC-42EE-B30F-1D1D95B797BF}" destId="{5AE9F5A1-ECFE-4F41-B85E-028CF9C44AF4}" srcOrd="2" destOrd="0" presId="urn:microsoft.com/office/officeart/2005/8/layout/orgChart1"/>
-    <dgm:cxn modelId="{DFFAB533-5A5D-468E-B0D8-EC8D8F6B8771}" type="presParOf" srcId="{723D0BA9-3ACC-42EE-B30F-1D1D95B797BF}" destId="{3DBE47CD-1102-4BA5-9A9D-7236710FAAF8}" srcOrd="3" destOrd="0" presId="urn:microsoft.com/office/officeart/2005/8/layout/orgChart1"/>
-    <dgm:cxn modelId="{049DA367-9E57-4E60-B365-DBC16F06AA27}" type="presParOf" srcId="{3DBE47CD-1102-4BA5-9A9D-7236710FAAF8}" destId="{C4CDCB34-C0A1-41A6-ABD2-0683AD093F34}" srcOrd="0" destOrd="0" presId="urn:microsoft.com/office/officeart/2005/8/layout/orgChart1"/>
-    <dgm:cxn modelId="{AABCD873-DEE6-4FF3-9185-FC52AB1BA019}" type="presParOf" srcId="{C4CDCB34-C0A1-41A6-ABD2-0683AD093F34}" destId="{4EDB4E7C-91F0-4880-ACC1-E45AB76CE738}" srcOrd="0" destOrd="0" presId="urn:microsoft.com/office/officeart/2005/8/layout/orgChart1"/>
-    <dgm:cxn modelId="{9B03A725-2C51-4FB7-ABE2-BE1C4F329684}" type="presParOf" srcId="{C4CDCB34-C0A1-41A6-ABD2-0683AD093F34}" destId="{A1131921-1112-40DE-826F-406EC663E099}" srcOrd="1" destOrd="0" presId="urn:microsoft.com/office/officeart/2005/8/layout/orgChart1"/>
-    <dgm:cxn modelId="{0860A8BD-05D2-4D19-9D8C-BD2E6CC5F8FF}" type="presParOf" srcId="{3DBE47CD-1102-4BA5-9A9D-7236710FAAF8}" destId="{B730CA30-97E3-41BD-B7CB-01BF81E7BB76}" srcOrd="1" destOrd="0" presId="urn:microsoft.com/office/officeart/2005/8/layout/orgChart1"/>
-    <dgm:cxn modelId="{989FFE2F-C825-49A2-8E2D-B0F087D54F80}" type="presParOf" srcId="{3DBE47CD-1102-4BA5-9A9D-7236710FAAF8}" destId="{B5172816-D575-4991-97CA-E820309F4CCF}" srcOrd="2" destOrd="0" presId="urn:microsoft.com/office/officeart/2005/8/layout/orgChart1"/>
-    <dgm:cxn modelId="{234F682D-C383-4AD3-BCED-C20859D742F1}" type="presParOf" srcId="{723D0BA9-3ACC-42EE-B30F-1D1D95B797BF}" destId="{4B1E105C-24F6-4A0A-9EEE-986B791003F0}" srcOrd="4" destOrd="0" presId="urn:microsoft.com/office/officeart/2005/8/layout/orgChart1"/>
-    <dgm:cxn modelId="{C6C4C84C-316E-4284-9BA9-0473958967EB}" type="presParOf" srcId="{723D0BA9-3ACC-42EE-B30F-1D1D95B797BF}" destId="{8FE045D6-1656-4D0D-B1DE-7680D63AA855}" srcOrd="5" destOrd="0" presId="urn:microsoft.com/office/officeart/2005/8/layout/orgChart1"/>
-    <dgm:cxn modelId="{069E20D6-F238-491A-8550-28D46B5DF32D}" type="presParOf" srcId="{8FE045D6-1656-4D0D-B1DE-7680D63AA855}" destId="{86E5342E-D155-4E3F-93F5-00DCC495E3F3}" srcOrd="0" destOrd="0" presId="urn:microsoft.com/office/officeart/2005/8/layout/orgChart1"/>
-    <dgm:cxn modelId="{7B98794F-3131-4098-97B1-062933CEE35E}" type="presParOf" srcId="{86E5342E-D155-4E3F-93F5-00DCC495E3F3}" destId="{4DD78B01-E748-4591-8A6E-D32CCD7719EE}" srcOrd="0" destOrd="0" presId="urn:microsoft.com/office/officeart/2005/8/layout/orgChart1"/>
-    <dgm:cxn modelId="{315D2DD3-916B-44AC-B993-A0339D73DCB3}" type="presParOf" srcId="{86E5342E-D155-4E3F-93F5-00DCC495E3F3}" destId="{94F6ED8B-F3AF-4116-9923-7D3BB496A128}" srcOrd="1" destOrd="0" presId="urn:microsoft.com/office/officeart/2005/8/layout/orgChart1"/>
-    <dgm:cxn modelId="{7CF255FC-7B34-4018-8E18-D41CCF7435AC}" type="presParOf" srcId="{8FE045D6-1656-4D0D-B1DE-7680D63AA855}" destId="{F406C934-AE71-4DF9-8EB5-F87745E7BDE8}" srcOrd="1" destOrd="0" presId="urn:microsoft.com/office/officeart/2005/8/layout/orgChart1"/>
-    <dgm:cxn modelId="{CEACB0E7-40D7-4F34-8260-D4A85FD5D15F}" type="presParOf" srcId="{8FE045D6-1656-4D0D-B1DE-7680D63AA855}" destId="{5F8AC2E4-2181-44EB-9BE7-450418745ADC}" srcOrd="2" destOrd="0" presId="urn:microsoft.com/office/officeart/2005/8/layout/orgChart1"/>
-    <dgm:cxn modelId="{2B12E875-C06C-41EB-9432-694C1970E14F}" type="presParOf" srcId="{702F0159-F31A-4611-9660-26F9A72406C1}" destId="{E7ABFC81-55BE-4A1D-8EAA-30D7B011B0FE}" srcOrd="2" destOrd="0" presId="urn:microsoft.com/office/officeart/2005/8/layout/orgChart1"/>
-    <dgm:cxn modelId="{C5501EDE-BD4A-4DCF-9C44-7FD54594F130}" type="presParOf" srcId="{87502DEA-D77A-471D-88F3-71B1DB91C00D}" destId="{7BBB7049-E035-4D52-8817-2BA55BF1F1B9}" srcOrd="2" destOrd="0" presId="urn:microsoft.com/office/officeart/2005/8/layout/orgChart1"/>
-    <dgm:cxn modelId="{20488226-2A77-4B8F-BF4C-DA8C7629077D}" type="presParOf" srcId="{87502DEA-D77A-471D-88F3-71B1DB91C00D}" destId="{713E2C0F-40E4-43ED-AEC4-8FAC76163B3E}" srcOrd="3" destOrd="0" presId="urn:microsoft.com/office/officeart/2005/8/layout/orgChart1"/>
-    <dgm:cxn modelId="{E1BAD34B-F706-4504-9AA4-962A3743F111}" type="presParOf" srcId="{713E2C0F-40E4-43ED-AEC4-8FAC76163B3E}" destId="{A52CCA22-A230-479B-A8BE-EAA1CF4B286A}" srcOrd="0" destOrd="0" presId="urn:microsoft.com/office/officeart/2005/8/layout/orgChart1"/>
-    <dgm:cxn modelId="{64113DFA-14F5-4154-94CA-20E07C928F83}" type="presParOf" srcId="{A52CCA22-A230-479B-A8BE-EAA1CF4B286A}" destId="{0F82655B-E782-45C3-9729-E3FAA212C4F5}" srcOrd="0" destOrd="0" presId="urn:microsoft.com/office/officeart/2005/8/layout/orgChart1"/>
-    <dgm:cxn modelId="{5449D17F-2DE6-46A2-9AFC-5617B4B056D7}" type="presParOf" srcId="{A52CCA22-A230-479B-A8BE-EAA1CF4B286A}" destId="{611DC8B4-B6D3-4D40-823D-C3AB913FDC3D}" srcOrd="1" destOrd="0" presId="urn:microsoft.com/office/officeart/2005/8/layout/orgChart1"/>
-    <dgm:cxn modelId="{A3F9B8B8-AD97-42D9-BD75-3F54CE86E782}" type="presParOf" srcId="{713E2C0F-40E4-43ED-AEC4-8FAC76163B3E}" destId="{EF6F9D7C-CF1C-4A1E-8FE5-CABED13340EF}" srcOrd="1" destOrd="0" presId="urn:microsoft.com/office/officeart/2005/8/layout/orgChart1"/>
-    <dgm:cxn modelId="{8F1ACCEA-0069-4D7B-965C-7BC0BC9722E2}" type="presParOf" srcId="{EF6F9D7C-CF1C-4A1E-8FE5-CABED13340EF}" destId="{D6AAC9C6-022A-44B6-8104-0C2B04797630}" srcOrd="0" destOrd="0" presId="urn:microsoft.com/office/officeart/2005/8/layout/orgChart1"/>
-    <dgm:cxn modelId="{641BB9FD-5252-4796-B864-A5F6EF486F8B}" type="presParOf" srcId="{EF6F9D7C-CF1C-4A1E-8FE5-CABED13340EF}" destId="{B727488B-9FDD-408A-97EA-66F6C65DB162}" srcOrd="1" destOrd="0" presId="urn:microsoft.com/office/officeart/2005/8/layout/orgChart1"/>
-    <dgm:cxn modelId="{96AC4EC3-F234-42C5-8DD1-5A6C38D74235}" type="presParOf" srcId="{B727488B-9FDD-408A-97EA-66F6C65DB162}" destId="{02FFDECC-8791-4808-9A47-C5AA2E5E9993}" srcOrd="0" destOrd="0" presId="urn:microsoft.com/office/officeart/2005/8/layout/orgChart1"/>
-    <dgm:cxn modelId="{2BA27A85-1201-49EE-BEF8-6C28B2AD727B}" type="presParOf" srcId="{02FFDECC-8791-4808-9A47-C5AA2E5E9993}" destId="{35F8EF3A-A69A-48E1-83B1-4F6EEB4BD887}" srcOrd="0" destOrd="0" presId="urn:microsoft.com/office/officeart/2005/8/layout/orgChart1"/>
-    <dgm:cxn modelId="{FE89D679-22B9-4082-AF22-C1F5BDC0E901}" type="presParOf" srcId="{02FFDECC-8791-4808-9A47-C5AA2E5E9993}" destId="{9F9D1E36-FB47-4469-B0A2-D505C4DE1CE6}" srcOrd="1" destOrd="0" presId="urn:microsoft.com/office/officeart/2005/8/layout/orgChart1"/>
-    <dgm:cxn modelId="{8CF0DA67-E5A6-491F-BCBA-856A8C050E9E}" type="presParOf" srcId="{B727488B-9FDD-408A-97EA-66F6C65DB162}" destId="{533D3754-BEAC-4DE3-A0F7-C6D0B9136582}" srcOrd="1" destOrd="0" presId="urn:microsoft.com/office/officeart/2005/8/layout/orgChart1"/>
-    <dgm:cxn modelId="{359DB92E-8549-447A-B0A7-2CBC4595D111}" type="presParOf" srcId="{B727488B-9FDD-408A-97EA-66F6C65DB162}" destId="{4AA52977-2C86-41FD-8666-F73573213081}" srcOrd="2" destOrd="0" presId="urn:microsoft.com/office/officeart/2005/8/layout/orgChart1"/>
-    <dgm:cxn modelId="{7A17607F-6534-484E-8F68-A3C0E42C13A5}" type="presParOf" srcId="{EF6F9D7C-CF1C-4A1E-8FE5-CABED13340EF}" destId="{843326BF-FB49-4B64-85D4-BBEA9A8AEAA2}" srcOrd="2" destOrd="0" presId="urn:microsoft.com/office/officeart/2005/8/layout/orgChart1"/>
-    <dgm:cxn modelId="{C0CF6BA6-28DF-423A-8261-9E21A9FBE235}" type="presParOf" srcId="{EF6F9D7C-CF1C-4A1E-8FE5-CABED13340EF}" destId="{D15A2D53-E34A-4AD3-A5D1-44B4B8795293}" srcOrd="3" destOrd="0" presId="urn:microsoft.com/office/officeart/2005/8/layout/orgChart1"/>
-    <dgm:cxn modelId="{59457834-D85F-407F-A46D-6CFC77818FA5}" type="presParOf" srcId="{D15A2D53-E34A-4AD3-A5D1-44B4B8795293}" destId="{5ABF0292-85DA-421E-BB2D-44D41C357732}" srcOrd="0" destOrd="0" presId="urn:microsoft.com/office/officeart/2005/8/layout/orgChart1"/>
-    <dgm:cxn modelId="{446419DE-3A32-4EED-9AA7-A373C3170F07}" type="presParOf" srcId="{5ABF0292-85DA-421E-BB2D-44D41C357732}" destId="{AAEFFAFF-0D85-4F88-B73C-FA0ACE0A392C}" srcOrd="0" destOrd="0" presId="urn:microsoft.com/office/officeart/2005/8/layout/orgChart1"/>
-    <dgm:cxn modelId="{C6911FB4-1F6C-4A9B-8DFD-01E8E63A94E0}" type="presParOf" srcId="{5ABF0292-85DA-421E-BB2D-44D41C357732}" destId="{912A6CFF-E6B7-4364-86FD-DCDE4EC690BB}" srcOrd="1" destOrd="0" presId="urn:microsoft.com/office/officeart/2005/8/layout/orgChart1"/>
-    <dgm:cxn modelId="{BED33F56-7324-47D5-A668-44080846FC3E}" type="presParOf" srcId="{D15A2D53-E34A-4AD3-A5D1-44B4B8795293}" destId="{36165317-4BF6-4E73-9C2C-2C5C80A45D0B}" srcOrd="1" destOrd="0" presId="urn:microsoft.com/office/officeart/2005/8/layout/orgChart1"/>
-    <dgm:cxn modelId="{CC13DE24-31BD-4885-9E19-91586ACD7B8E}" type="presParOf" srcId="{D15A2D53-E34A-4AD3-A5D1-44B4B8795293}" destId="{14DDF6F1-3838-4DD9-BD3C-F99D36E68D81}" srcOrd="2" destOrd="0" presId="urn:microsoft.com/office/officeart/2005/8/layout/orgChart1"/>
-    <dgm:cxn modelId="{1301D7FF-DD5D-4D2E-8197-19391B36CF30}" type="presParOf" srcId="{713E2C0F-40E4-43ED-AEC4-8FAC76163B3E}" destId="{F2F8FD87-DFF6-4FE2-8302-A84F9804CA32}" srcOrd="2" destOrd="0" presId="urn:microsoft.com/office/officeart/2005/8/layout/orgChart1"/>
-    <dgm:cxn modelId="{4EDC84A7-4354-4C40-9469-8BAA0D2C039F}" type="presParOf" srcId="{87502DEA-D77A-471D-88F3-71B1DB91C00D}" destId="{541ADFA8-8B68-4071-8468-C420E7695F6D}" srcOrd="4" destOrd="0" presId="urn:microsoft.com/office/officeart/2005/8/layout/orgChart1"/>
-    <dgm:cxn modelId="{97ABE268-015B-4B7D-96AE-ED260C63DBCA}" type="presParOf" srcId="{87502DEA-D77A-471D-88F3-71B1DB91C00D}" destId="{ABBF9128-0009-4A4A-8AE9-FB0F7A704190}" srcOrd="5" destOrd="0" presId="urn:microsoft.com/office/officeart/2005/8/layout/orgChart1"/>
-    <dgm:cxn modelId="{9A9973DB-9696-4614-9280-CC15D2BBFB38}" type="presParOf" srcId="{ABBF9128-0009-4A4A-8AE9-FB0F7A704190}" destId="{89967100-D188-46B5-ADAF-927E5E709EED}" srcOrd="0" destOrd="0" presId="urn:microsoft.com/office/officeart/2005/8/layout/orgChart1"/>
-    <dgm:cxn modelId="{F3B860C4-F86B-4CAA-85A2-DE4A89F94341}" type="presParOf" srcId="{89967100-D188-46B5-ADAF-927E5E709EED}" destId="{B5604598-0DF0-41EA-930E-4FCC1C14E5D2}" srcOrd="0" destOrd="0" presId="urn:microsoft.com/office/officeart/2005/8/layout/orgChart1"/>
-    <dgm:cxn modelId="{4DBE99E3-97FE-4703-9235-1F0CF60EB88D}" type="presParOf" srcId="{89967100-D188-46B5-ADAF-927E5E709EED}" destId="{D96BC457-4615-4E3C-BCBA-45D11E1E0D7E}" srcOrd="1" destOrd="0" presId="urn:microsoft.com/office/officeart/2005/8/layout/orgChart1"/>
-    <dgm:cxn modelId="{75712DC4-C69F-4B46-8B9B-17AB111B84D4}" type="presParOf" srcId="{ABBF9128-0009-4A4A-8AE9-FB0F7A704190}" destId="{580F07C6-E5C6-48E9-8880-9E3DA25E6D89}" srcOrd="1" destOrd="0" presId="urn:microsoft.com/office/officeart/2005/8/layout/orgChart1"/>
-    <dgm:cxn modelId="{5492FB58-B6FD-4D18-80E1-8099F224E375}" type="presParOf" srcId="{580F07C6-E5C6-48E9-8880-9E3DA25E6D89}" destId="{CE1D6B32-D827-4DA1-94D2-A485C0C09FEA}" srcOrd="0" destOrd="0" presId="urn:microsoft.com/office/officeart/2005/8/layout/orgChart1"/>
-    <dgm:cxn modelId="{46BA5AC8-909F-4B2B-B5B3-070F96E44150}" type="presParOf" srcId="{580F07C6-E5C6-48E9-8880-9E3DA25E6D89}" destId="{9CFFA97E-D117-488F-BB85-0456D0EBE38E}" srcOrd="1" destOrd="0" presId="urn:microsoft.com/office/officeart/2005/8/layout/orgChart1"/>
-    <dgm:cxn modelId="{771AE46E-E8D6-4283-9F77-8D299058E581}" type="presParOf" srcId="{9CFFA97E-D117-488F-BB85-0456D0EBE38E}" destId="{AE8B151A-4D5B-494C-B99A-31F599A16CCA}" srcOrd="0" destOrd="0" presId="urn:microsoft.com/office/officeart/2005/8/layout/orgChart1"/>
-    <dgm:cxn modelId="{F04067BE-439F-4362-AC90-4390DF37F999}" type="presParOf" srcId="{AE8B151A-4D5B-494C-B99A-31F599A16CCA}" destId="{FAD1C8B2-6914-4A31-9F7A-B1BF317E6961}" srcOrd="0" destOrd="0" presId="urn:microsoft.com/office/officeart/2005/8/layout/orgChart1"/>
-    <dgm:cxn modelId="{75D92B4B-773E-48D5-BAFF-DFE32CED5DAA}" type="presParOf" srcId="{AE8B151A-4D5B-494C-B99A-31F599A16CCA}" destId="{43D7589C-16A6-4837-8416-97541F035CB0}" srcOrd="1" destOrd="0" presId="urn:microsoft.com/office/officeart/2005/8/layout/orgChart1"/>
-    <dgm:cxn modelId="{D3874C3B-7245-4BD2-8AAB-BAD073F3B3F0}" type="presParOf" srcId="{9CFFA97E-D117-488F-BB85-0456D0EBE38E}" destId="{67A2F88F-EFB8-4770-B070-D3F02CE6834D}" srcOrd="1" destOrd="0" presId="urn:microsoft.com/office/officeart/2005/8/layout/orgChart1"/>
-    <dgm:cxn modelId="{F7F3EDAB-FF2C-45E4-8257-E11B839BE370}" type="presParOf" srcId="{67A2F88F-EFB8-4770-B070-D3F02CE6834D}" destId="{442A0FCE-B1F1-4F66-959C-19089CCCCC59}" srcOrd="0" destOrd="0" presId="urn:microsoft.com/office/officeart/2005/8/layout/orgChart1"/>
-    <dgm:cxn modelId="{DFC63D43-E027-4139-BF68-FC995387ED7E}" type="presParOf" srcId="{67A2F88F-EFB8-4770-B070-D3F02CE6834D}" destId="{CE18F673-88F5-45AE-888A-F8147CA86534}" srcOrd="1" destOrd="0" presId="urn:microsoft.com/office/officeart/2005/8/layout/orgChart1"/>
-    <dgm:cxn modelId="{F78B6847-0090-42AE-8F4E-7EE4CAF97A00}" type="presParOf" srcId="{CE18F673-88F5-45AE-888A-F8147CA86534}" destId="{3D5BB23D-08F5-44EC-97CA-783D688FF589}" srcOrd="0" destOrd="0" presId="urn:microsoft.com/office/officeart/2005/8/layout/orgChart1"/>
-    <dgm:cxn modelId="{9247EFEF-F0D5-4C33-ACAC-09502B7DD5AE}" type="presParOf" srcId="{3D5BB23D-08F5-44EC-97CA-783D688FF589}" destId="{B89BA7FD-F6C6-42E7-ABBB-ACA4DC58CC45}" srcOrd="0" destOrd="0" presId="urn:microsoft.com/office/officeart/2005/8/layout/orgChart1"/>
-    <dgm:cxn modelId="{BBA635FF-101C-408E-AE45-FE474554AFC3}" type="presParOf" srcId="{3D5BB23D-08F5-44EC-97CA-783D688FF589}" destId="{E6DAF4E4-C820-422E-AACC-1833932989A3}" srcOrd="1" destOrd="0" presId="urn:microsoft.com/office/officeart/2005/8/layout/orgChart1"/>
-    <dgm:cxn modelId="{1BD9287A-D0FA-4F76-A764-007977F830BD}" type="presParOf" srcId="{CE18F673-88F5-45AE-888A-F8147CA86534}" destId="{64AB6504-BBBC-40D3-9E6F-CA5804FC19F2}" srcOrd="1" destOrd="0" presId="urn:microsoft.com/office/officeart/2005/8/layout/orgChart1"/>
-    <dgm:cxn modelId="{D9E4A6C5-E045-4302-AA05-A36DECF3E882}" type="presParOf" srcId="{CE18F673-88F5-45AE-888A-F8147CA86534}" destId="{A3E9C13E-7C1B-4588-8942-AE11CE61DE21}" srcOrd="2" destOrd="0" presId="urn:microsoft.com/office/officeart/2005/8/layout/orgChart1"/>
-    <dgm:cxn modelId="{E71AC326-1B37-40CF-889E-37C6BADE12A6}" type="presParOf" srcId="{67A2F88F-EFB8-4770-B070-D3F02CE6834D}" destId="{5D68FB12-D52D-4622-9067-893F50A46248}" srcOrd="2" destOrd="0" presId="urn:microsoft.com/office/officeart/2005/8/layout/orgChart1"/>
-    <dgm:cxn modelId="{D040E9F3-3BCF-49D3-996F-38BF4118665B}" type="presParOf" srcId="{67A2F88F-EFB8-4770-B070-D3F02CE6834D}" destId="{35DC744D-A638-4FEA-9753-2D560DE1C589}" srcOrd="3" destOrd="0" presId="urn:microsoft.com/office/officeart/2005/8/layout/orgChart1"/>
-    <dgm:cxn modelId="{80899F4B-F31E-4256-9035-F48F8C71DE36}" type="presParOf" srcId="{35DC744D-A638-4FEA-9753-2D560DE1C589}" destId="{32BF4DB6-6300-4805-8813-0B01AE495ACA}" srcOrd="0" destOrd="0" presId="urn:microsoft.com/office/officeart/2005/8/layout/orgChart1"/>
-    <dgm:cxn modelId="{E18A141D-D2EE-46BD-94E1-FD015C5FEDBC}" type="presParOf" srcId="{32BF4DB6-6300-4805-8813-0B01AE495ACA}" destId="{A1A40A1D-5368-4174-9CCE-2B4095DA5103}" srcOrd="0" destOrd="0" presId="urn:microsoft.com/office/officeart/2005/8/layout/orgChart1"/>
-    <dgm:cxn modelId="{1D2B1008-EF8D-4AE3-9E11-A40D7C8FA1F8}" type="presParOf" srcId="{32BF4DB6-6300-4805-8813-0B01AE495ACA}" destId="{C487DE1D-6832-4067-AD9C-32EBF102EC5D}" srcOrd="1" destOrd="0" presId="urn:microsoft.com/office/officeart/2005/8/layout/orgChart1"/>
-    <dgm:cxn modelId="{FB18FA35-D1F1-4C84-8968-E4273B66746C}" type="presParOf" srcId="{35DC744D-A638-4FEA-9753-2D560DE1C589}" destId="{81BB979A-25D4-4EEF-9728-F726077FFFE2}" srcOrd="1" destOrd="0" presId="urn:microsoft.com/office/officeart/2005/8/layout/orgChart1"/>
-    <dgm:cxn modelId="{04568358-0BC2-428B-9099-D1B35E3AADD7}" type="presParOf" srcId="{35DC744D-A638-4FEA-9753-2D560DE1C589}" destId="{CB3CF847-F921-4F85-9D5D-3D25FCBA6C64}" srcOrd="2" destOrd="0" presId="urn:microsoft.com/office/officeart/2005/8/layout/orgChart1"/>
-    <dgm:cxn modelId="{996CAC02-2C7C-4C1A-BA70-1B235880C64D}" type="presParOf" srcId="{67A2F88F-EFB8-4770-B070-D3F02CE6834D}" destId="{DF00F3D6-4510-4221-AAEA-A8D17FEA9999}" srcOrd="4" destOrd="0" presId="urn:microsoft.com/office/officeart/2005/8/layout/orgChart1"/>
-    <dgm:cxn modelId="{C82730C0-9CAB-48E4-94BD-1454B6C34723}" type="presParOf" srcId="{67A2F88F-EFB8-4770-B070-D3F02CE6834D}" destId="{ABB0554C-5010-4852-8588-361ED3BD8F80}" srcOrd="5" destOrd="0" presId="urn:microsoft.com/office/officeart/2005/8/layout/orgChart1"/>
-    <dgm:cxn modelId="{20E34F42-175F-4C66-A1E0-3680F9807A1F}" type="presParOf" srcId="{ABB0554C-5010-4852-8588-361ED3BD8F80}" destId="{9EAF0C86-398C-45C2-980F-FFF966E45217}" srcOrd="0" destOrd="0" presId="urn:microsoft.com/office/officeart/2005/8/layout/orgChart1"/>
-    <dgm:cxn modelId="{49BACFB2-1D0B-45AC-9699-81040352729C}" type="presParOf" srcId="{9EAF0C86-398C-45C2-980F-FFF966E45217}" destId="{E71DA19A-9D6D-4041-AC0C-0969474D1DCF}" srcOrd="0" destOrd="0" presId="urn:microsoft.com/office/officeart/2005/8/layout/orgChart1"/>
-    <dgm:cxn modelId="{6418109B-DB7E-4173-B4DD-4BE08481A546}" type="presParOf" srcId="{9EAF0C86-398C-45C2-980F-FFF966E45217}" destId="{44008990-0C95-4D27-82A2-3DDE49236D62}" srcOrd="1" destOrd="0" presId="urn:microsoft.com/office/officeart/2005/8/layout/orgChart1"/>
-    <dgm:cxn modelId="{D75B9BA0-C0FE-4BA5-A8AF-4E43156353A0}" type="presParOf" srcId="{ABB0554C-5010-4852-8588-361ED3BD8F80}" destId="{41E82D97-2729-4141-9656-D5527287CA7B}" srcOrd="1" destOrd="0" presId="urn:microsoft.com/office/officeart/2005/8/layout/orgChart1"/>
-    <dgm:cxn modelId="{142F860D-B5CD-406F-A14F-153A412DEAB3}" type="presParOf" srcId="{ABB0554C-5010-4852-8588-361ED3BD8F80}" destId="{91F82BD6-115B-49FA-B9BF-84D4F1D01215}" srcOrd="2" destOrd="0" presId="urn:microsoft.com/office/officeart/2005/8/layout/orgChart1"/>
-    <dgm:cxn modelId="{00643BE5-CC34-455A-A281-FC0436A5E4E3}" type="presParOf" srcId="{9CFFA97E-D117-488F-BB85-0456D0EBE38E}" destId="{457121C8-295B-472B-8708-A3BDE1DADB24}" srcOrd="2" destOrd="0" presId="urn:microsoft.com/office/officeart/2005/8/layout/orgChart1"/>
-    <dgm:cxn modelId="{849C7828-06C3-4857-B2CC-93A10894D11E}" type="presParOf" srcId="{580F07C6-E5C6-48E9-8880-9E3DA25E6D89}" destId="{233331FC-A408-4925-89A5-4C51841370C3}" srcOrd="2" destOrd="0" presId="urn:microsoft.com/office/officeart/2005/8/layout/orgChart1"/>
-    <dgm:cxn modelId="{D67341A6-4B28-4EC2-ADBD-27223E76325D}" type="presParOf" srcId="{580F07C6-E5C6-48E9-8880-9E3DA25E6D89}" destId="{C2BAE4C6-C1F6-4664-AFD5-DE43B4EFE86D}" srcOrd="3" destOrd="0" presId="urn:microsoft.com/office/officeart/2005/8/layout/orgChart1"/>
-    <dgm:cxn modelId="{E63FE7C3-712B-4AA2-ABDE-8A5C45683B6D}" type="presParOf" srcId="{C2BAE4C6-C1F6-4664-AFD5-DE43B4EFE86D}" destId="{740641BD-6237-49EF-8B6C-D1233864DA95}" srcOrd="0" destOrd="0" presId="urn:microsoft.com/office/officeart/2005/8/layout/orgChart1"/>
-    <dgm:cxn modelId="{E7C5281B-CCD9-42EF-B1E2-6773342FAD99}" type="presParOf" srcId="{740641BD-6237-49EF-8B6C-D1233864DA95}" destId="{96D87AF7-7662-4B42-8E5A-319D4AF53C08}" srcOrd="0" destOrd="0" presId="urn:microsoft.com/office/officeart/2005/8/layout/orgChart1"/>
-    <dgm:cxn modelId="{FA8508FE-7C91-4F38-804F-0CBEC3A0FB52}" type="presParOf" srcId="{740641BD-6237-49EF-8B6C-D1233864DA95}" destId="{D6BBBDA2-438C-4901-A67A-A41EC5BD4E7A}" srcOrd="1" destOrd="0" presId="urn:microsoft.com/office/officeart/2005/8/layout/orgChart1"/>
-    <dgm:cxn modelId="{1FC9CA67-7178-4BDE-80C5-8F0C46437BC7}" type="presParOf" srcId="{C2BAE4C6-C1F6-4664-AFD5-DE43B4EFE86D}" destId="{9C239EB4-AF78-4E76-A988-94898D08A0C2}" srcOrd="1" destOrd="0" presId="urn:microsoft.com/office/officeart/2005/8/layout/orgChart1"/>
-    <dgm:cxn modelId="{48E6722C-88C9-406B-8BE2-06E7EF195C22}" type="presParOf" srcId="{C2BAE4C6-C1F6-4664-AFD5-DE43B4EFE86D}" destId="{32BBBEE5-828C-4285-99CC-79137BFEB84E}" srcOrd="2" destOrd="0" presId="urn:microsoft.com/office/officeart/2005/8/layout/orgChart1"/>
-    <dgm:cxn modelId="{C051F4BA-E570-470F-88A0-E1D4863D526D}" type="presParOf" srcId="{ABBF9128-0009-4A4A-8AE9-FB0F7A704190}" destId="{B8A528ED-3E59-45DC-96D8-0A3B97870129}" srcOrd="2" destOrd="0" presId="urn:microsoft.com/office/officeart/2005/8/layout/orgChart1"/>
-    <dgm:cxn modelId="{4F931AAA-EB31-4431-9F1E-CD7586EB1689}" type="presParOf" srcId="{87502DEA-D77A-471D-88F3-71B1DB91C00D}" destId="{A1D89F41-F7B5-4F82-B529-36282C8502A0}" srcOrd="6" destOrd="0" presId="urn:microsoft.com/office/officeart/2005/8/layout/orgChart1"/>
-    <dgm:cxn modelId="{3B4E5DEA-645A-4A77-965E-844D97D56BE6}" type="presParOf" srcId="{87502DEA-D77A-471D-88F3-71B1DB91C00D}" destId="{E7DF8196-4D1B-4DB1-8734-66960D027020}" srcOrd="7" destOrd="0" presId="urn:microsoft.com/office/officeart/2005/8/layout/orgChart1"/>
-    <dgm:cxn modelId="{816D7E2F-6E42-4FE1-AEB2-697DAC725D70}" type="presParOf" srcId="{E7DF8196-4D1B-4DB1-8734-66960D027020}" destId="{81773549-E266-4326-AC09-3E428122335F}" srcOrd="0" destOrd="0" presId="urn:microsoft.com/office/officeart/2005/8/layout/orgChart1"/>
-    <dgm:cxn modelId="{725E6902-DB0C-4555-BCC9-077F2825043F}" type="presParOf" srcId="{81773549-E266-4326-AC09-3E428122335F}" destId="{CA5E1B16-2B99-447F-A545-4A35BB623820}" srcOrd="0" destOrd="0" presId="urn:microsoft.com/office/officeart/2005/8/layout/orgChart1"/>
-    <dgm:cxn modelId="{20D7FCD2-54CC-47D8-A0BA-842B2C86BDC2}" type="presParOf" srcId="{81773549-E266-4326-AC09-3E428122335F}" destId="{40346804-1B23-4B91-8E55-06FA671905A6}" srcOrd="1" destOrd="0" presId="urn:microsoft.com/office/officeart/2005/8/layout/orgChart1"/>
-    <dgm:cxn modelId="{0726DAD5-6759-4008-9BBF-356381212233}" type="presParOf" srcId="{E7DF8196-4D1B-4DB1-8734-66960D027020}" destId="{428C739F-4150-40FE-BEE3-3F25943AB1E2}" srcOrd="1" destOrd="0" presId="urn:microsoft.com/office/officeart/2005/8/layout/orgChart1"/>
-    <dgm:cxn modelId="{12783832-DEE8-4BE5-9569-9B1DDFDF3097}" type="presParOf" srcId="{428C739F-4150-40FE-BEE3-3F25943AB1E2}" destId="{783F02D0-4E10-4238-AD2B-022ACB58B33D}" srcOrd="0" destOrd="0" presId="urn:microsoft.com/office/officeart/2005/8/layout/orgChart1"/>
-    <dgm:cxn modelId="{1D74EFE7-E127-4A7D-A70A-00BBE3B07776}" type="presParOf" srcId="{428C739F-4150-40FE-BEE3-3F25943AB1E2}" destId="{FF7B7A7C-C56A-43B9-B56E-05286A987816}" srcOrd="1" destOrd="0" presId="urn:microsoft.com/office/officeart/2005/8/layout/orgChart1"/>
-    <dgm:cxn modelId="{7084585A-BDFE-4092-9FF6-2DF3F70C4071}" type="presParOf" srcId="{FF7B7A7C-C56A-43B9-B56E-05286A987816}" destId="{7EE9E1D2-438E-47A6-9951-771913A90ED2}" srcOrd="0" destOrd="0" presId="urn:microsoft.com/office/officeart/2005/8/layout/orgChart1"/>
-    <dgm:cxn modelId="{0BB69F75-E64B-4714-BD66-2924EE3EA58D}" type="presParOf" srcId="{7EE9E1D2-438E-47A6-9951-771913A90ED2}" destId="{2A296327-B93C-4556-B27F-34A8022D0AAF}" srcOrd="0" destOrd="0" presId="urn:microsoft.com/office/officeart/2005/8/layout/orgChart1"/>
-    <dgm:cxn modelId="{C72B34FA-4D33-4B0F-BC46-87D65C6DE121}" type="presParOf" srcId="{7EE9E1D2-438E-47A6-9951-771913A90ED2}" destId="{FA648CDB-9974-43C7-B145-2D8E86E18251}" srcOrd="1" destOrd="0" presId="urn:microsoft.com/office/officeart/2005/8/layout/orgChart1"/>
-    <dgm:cxn modelId="{C144FCD5-4CC7-491E-BC46-6BDC512FB1FE}" type="presParOf" srcId="{FF7B7A7C-C56A-43B9-B56E-05286A987816}" destId="{E1589505-D018-47A4-81B2-1AB109BB334E}" srcOrd="1" destOrd="0" presId="urn:microsoft.com/office/officeart/2005/8/layout/orgChart1"/>
-    <dgm:cxn modelId="{EBF9085A-84E0-4F6F-94D1-DE07C55BB15E}" type="presParOf" srcId="{FF7B7A7C-C56A-43B9-B56E-05286A987816}" destId="{160E3C4D-DF78-4B18-8F4D-CBD5D6F005D1}" srcOrd="2" destOrd="0" presId="urn:microsoft.com/office/officeart/2005/8/layout/orgChart1"/>
-    <dgm:cxn modelId="{E15A1C9B-2295-4EC1-B2F6-28FFB59E7DC0}" type="presParOf" srcId="{428C739F-4150-40FE-BEE3-3F25943AB1E2}" destId="{EE822D73-3E20-4F65-9505-54678BABF231}" srcOrd="2" destOrd="0" presId="urn:microsoft.com/office/officeart/2005/8/layout/orgChart1"/>
-    <dgm:cxn modelId="{9C2E16F0-0C83-4751-A4F1-25125F2B5239}" type="presParOf" srcId="{428C739F-4150-40FE-BEE3-3F25943AB1E2}" destId="{9F76263C-210D-428A-BB45-E29220A6334D}" srcOrd="3" destOrd="0" presId="urn:microsoft.com/office/officeart/2005/8/layout/orgChart1"/>
-    <dgm:cxn modelId="{FC32A7BA-844D-4C9F-9A1E-677B0BC4BF44}" type="presParOf" srcId="{9F76263C-210D-428A-BB45-E29220A6334D}" destId="{50FC13BA-7A6A-4078-8AFA-AD749F263A65}" srcOrd="0" destOrd="0" presId="urn:microsoft.com/office/officeart/2005/8/layout/orgChart1"/>
-    <dgm:cxn modelId="{A04FC5DB-7E67-4E32-9F3C-019FF730D563}" type="presParOf" srcId="{50FC13BA-7A6A-4078-8AFA-AD749F263A65}" destId="{AFC5003B-2B9D-4334-98C2-136BF8D1DEFC}" srcOrd="0" destOrd="0" presId="urn:microsoft.com/office/officeart/2005/8/layout/orgChart1"/>
-    <dgm:cxn modelId="{B46AE343-2884-45DF-B531-54B7189E37D6}" type="presParOf" srcId="{50FC13BA-7A6A-4078-8AFA-AD749F263A65}" destId="{E82A7FBA-89EA-4B5F-9390-C72F304157FA}" srcOrd="1" destOrd="0" presId="urn:microsoft.com/office/officeart/2005/8/layout/orgChart1"/>
-    <dgm:cxn modelId="{90ACB64E-BB38-443D-AA30-69CF496C4465}" type="presParOf" srcId="{9F76263C-210D-428A-BB45-E29220A6334D}" destId="{203C8FEF-FEB1-42F3-9E28-674E16BE870B}" srcOrd="1" destOrd="0" presId="urn:microsoft.com/office/officeart/2005/8/layout/orgChart1"/>
-    <dgm:cxn modelId="{D4361D7A-7811-4520-832D-3E7AECE029C8}" type="presParOf" srcId="{9F76263C-210D-428A-BB45-E29220A6334D}" destId="{A4C1CFE6-DD1F-4FF9-B2D2-37F63079965A}" srcOrd="2" destOrd="0" presId="urn:microsoft.com/office/officeart/2005/8/layout/orgChart1"/>
-    <dgm:cxn modelId="{2BD3EC20-5280-4D11-BB9F-BE38F016C824}" type="presParOf" srcId="{428C739F-4150-40FE-BEE3-3F25943AB1E2}" destId="{A787E5BD-2013-4FD6-AF16-CADAE851A549}" srcOrd="4" destOrd="0" presId="urn:microsoft.com/office/officeart/2005/8/layout/orgChart1"/>
-    <dgm:cxn modelId="{BEB6E1D8-61DA-4549-B72E-5D7B959B5A31}" type="presParOf" srcId="{428C739F-4150-40FE-BEE3-3F25943AB1E2}" destId="{32DC7723-CDCD-4CE9-BBC2-E0FD2977B79E}" srcOrd="5" destOrd="0" presId="urn:microsoft.com/office/officeart/2005/8/layout/orgChart1"/>
-    <dgm:cxn modelId="{A4E6E185-3E31-4CAF-9BA2-2C460073C766}" type="presParOf" srcId="{32DC7723-CDCD-4CE9-BBC2-E0FD2977B79E}" destId="{EF41C9F2-4D8D-45B4-8581-8F2A5E1FA222}" srcOrd="0" destOrd="0" presId="urn:microsoft.com/office/officeart/2005/8/layout/orgChart1"/>
-    <dgm:cxn modelId="{889388F5-FD0F-4EE6-8353-0AD8C959880B}" type="presParOf" srcId="{EF41C9F2-4D8D-45B4-8581-8F2A5E1FA222}" destId="{5E45757A-0146-4DBE-B088-E1A0EC5D03D2}" srcOrd="0" destOrd="0" presId="urn:microsoft.com/office/officeart/2005/8/layout/orgChart1"/>
-    <dgm:cxn modelId="{E503D6C5-A7C5-4905-871A-983F5BF08B10}" type="presParOf" srcId="{EF41C9F2-4D8D-45B4-8581-8F2A5E1FA222}" destId="{E1A6C950-8209-4AD3-83C3-07F32865CDA8}" srcOrd="1" destOrd="0" presId="urn:microsoft.com/office/officeart/2005/8/layout/orgChart1"/>
-    <dgm:cxn modelId="{8CCCD6D4-291C-46AB-B43E-E4121C97D62A}" type="presParOf" srcId="{32DC7723-CDCD-4CE9-BBC2-E0FD2977B79E}" destId="{7333A288-B2B0-42EA-849F-493DEB71A10D}" srcOrd="1" destOrd="0" presId="urn:microsoft.com/office/officeart/2005/8/layout/orgChart1"/>
-    <dgm:cxn modelId="{12311C08-2E58-4A74-A3F6-3AC3A379224D}" type="presParOf" srcId="{32DC7723-CDCD-4CE9-BBC2-E0FD2977B79E}" destId="{4A458B7D-18E6-4CD9-AF7C-D9AB5452B74F}" srcOrd="2" destOrd="0" presId="urn:microsoft.com/office/officeart/2005/8/layout/orgChart1"/>
-    <dgm:cxn modelId="{52891DCC-B4B6-4DD3-9242-1AD28F736BE2}" type="presParOf" srcId="{428C739F-4150-40FE-BEE3-3F25943AB1E2}" destId="{FCDE8788-829B-4943-8C78-D783672774CD}" srcOrd="6" destOrd="0" presId="urn:microsoft.com/office/officeart/2005/8/layout/orgChart1"/>
-    <dgm:cxn modelId="{B41B711D-B1DF-4E5C-B52F-458AE368225D}" type="presParOf" srcId="{428C739F-4150-40FE-BEE3-3F25943AB1E2}" destId="{D5E4B125-69DE-4ED2-9BE8-3FD74E3AD1C0}" srcOrd="7" destOrd="0" presId="urn:microsoft.com/office/officeart/2005/8/layout/orgChart1"/>
-    <dgm:cxn modelId="{E326828E-70C5-4082-8010-E999E8F37004}" type="presParOf" srcId="{D5E4B125-69DE-4ED2-9BE8-3FD74E3AD1C0}" destId="{4F479CC8-6D77-4F63-8E3F-78232061DBAF}" srcOrd="0" destOrd="0" presId="urn:microsoft.com/office/officeart/2005/8/layout/orgChart1"/>
-    <dgm:cxn modelId="{72D31489-4570-4DC9-9AFD-70C3048D6E0B}" type="presParOf" srcId="{4F479CC8-6D77-4F63-8E3F-78232061DBAF}" destId="{9AD280D4-A865-4357-9F69-62F0BF4F70EF}" srcOrd="0" destOrd="0" presId="urn:microsoft.com/office/officeart/2005/8/layout/orgChart1"/>
-    <dgm:cxn modelId="{C661AE7C-DA73-41D3-9076-A5427AD22319}" type="presParOf" srcId="{4F479CC8-6D77-4F63-8E3F-78232061DBAF}" destId="{C6EAD7F5-C1E0-485B-AF89-8223756899F8}" srcOrd="1" destOrd="0" presId="urn:microsoft.com/office/officeart/2005/8/layout/orgChart1"/>
-    <dgm:cxn modelId="{3638F4AF-8628-41E3-8696-C037B9C3B9F0}" type="presParOf" srcId="{D5E4B125-69DE-4ED2-9BE8-3FD74E3AD1C0}" destId="{277CD9F8-8501-4A28-A389-2D2A1878429A}" srcOrd="1" destOrd="0" presId="urn:microsoft.com/office/officeart/2005/8/layout/orgChart1"/>
-    <dgm:cxn modelId="{1CE4C5CF-2616-4079-9A85-3B8F27DE1A46}" type="presParOf" srcId="{D5E4B125-69DE-4ED2-9BE8-3FD74E3AD1C0}" destId="{AB4EDCEE-5DC2-49A2-AE1C-1F2BCDF21C98}" srcOrd="2" destOrd="0" presId="urn:microsoft.com/office/officeart/2005/8/layout/orgChart1"/>
-    <dgm:cxn modelId="{7D83297C-C381-4ACC-B9FB-CAA1520A6A58}" type="presParOf" srcId="{E7DF8196-4D1B-4DB1-8734-66960D027020}" destId="{474367C0-A183-4532-8B58-6CC4BBD9EF1B}" srcOrd="2" destOrd="0" presId="urn:microsoft.com/office/officeart/2005/8/layout/orgChart1"/>
-    <dgm:cxn modelId="{629578D7-0B56-4254-A517-7E8CE0D8EAF2}" type="presParOf" srcId="{87502DEA-D77A-471D-88F3-71B1DB91C00D}" destId="{541B9572-AD5A-460A-8A46-80FF1F039482}" srcOrd="8" destOrd="0" presId="urn:microsoft.com/office/officeart/2005/8/layout/orgChart1"/>
-    <dgm:cxn modelId="{EC86D87C-03E2-409F-9636-F42286556FC2}" type="presParOf" srcId="{87502DEA-D77A-471D-88F3-71B1DB91C00D}" destId="{6F2C00E3-974C-47FC-8B3C-5D86D1A1901E}" srcOrd="9" destOrd="0" presId="urn:microsoft.com/office/officeart/2005/8/layout/orgChart1"/>
-    <dgm:cxn modelId="{9B167B08-B609-46C1-8700-B7504E7FA764}" type="presParOf" srcId="{6F2C00E3-974C-47FC-8B3C-5D86D1A1901E}" destId="{69684490-4F17-47DF-BB43-8BF92ACFF34C}" srcOrd="0" destOrd="0" presId="urn:microsoft.com/office/officeart/2005/8/layout/orgChart1"/>
-    <dgm:cxn modelId="{DF7A5620-B99B-4A00-A6E7-53B168657A22}" type="presParOf" srcId="{69684490-4F17-47DF-BB43-8BF92ACFF34C}" destId="{43A39187-8869-4925-A4BF-E980DAFDD5DC}" srcOrd="0" destOrd="0" presId="urn:microsoft.com/office/officeart/2005/8/layout/orgChart1"/>
-    <dgm:cxn modelId="{44B05EB7-2AA4-446E-A697-6A314D96B612}" type="presParOf" srcId="{69684490-4F17-47DF-BB43-8BF92ACFF34C}" destId="{875EE4CB-33B3-409D-B1BA-481548E625F6}" srcOrd="1" destOrd="0" presId="urn:microsoft.com/office/officeart/2005/8/layout/orgChart1"/>
-    <dgm:cxn modelId="{343B457C-148F-4146-8382-205AD1843E72}" type="presParOf" srcId="{6F2C00E3-974C-47FC-8B3C-5D86D1A1901E}" destId="{86DDF4A6-D657-4BF1-8878-5DECBCA57136}" srcOrd="1" destOrd="0" presId="urn:microsoft.com/office/officeart/2005/8/layout/orgChart1"/>
-    <dgm:cxn modelId="{94CF8AE3-1992-446A-A36C-1A5D2AC6D9AD}" type="presParOf" srcId="{86DDF4A6-D657-4BF1-8878-5DECBCA57136}" destId="{CF646C66-5793-4C1A-9FBC-67DC08285584}" srcOrd="0" destOrd="0" presId="urn:microsoft.com/office/officeart/2005/8/layout/orgChart1"/>
-    <dgm:cxn modelId="{7692FFD5-838C-4597-A297-2A5D0D43B22A}" type="presParOf" srcId="{86DDF4A6-D657-4BF1-8878-5DECBCA57136}" destId="{615BE3B2-2960-4737-81FF-7E2942C27A33}" srcOrd="1" destOrd="0" presId="urn:microsoft.com/office/officeart/2005/8/layout/orgChart1"/>
-    <dgm:cxn modelId="{852F61AB-2088-492B-B63D-3CE00CB57B49}" type="presParOf" srcId="{615BE3B2-2960-4737-81FF-7E2942C27A33}" destId="{05A80E28-1A91-4CEB-A042-31C291C0D604}" srcOrd="0" destOrd="0" presId="urn:microsoft.com/office/officeart/2005/8/layout/orgChart1"/>
-    <dgm:cxn modelId="{3E7D84EC-E701-46E8-95CA-E8A8EEE6CB1F}" type="presParOf" srcId="{05A80E28-1A91-4CEB-A042-31C291C0D604}" destId="{D48E27A8-84C3-4786-A8FF-21D27492781E}" srcOrd="0" destOrd="0" presId="urn:microsoft.com/office/officeart/2005/8/layout/orgChart1"/>
-    <dgm:cxn modelId="{00F04F03-40F0-4EBC-981A-A91CA654B2B8}" type="presParOf" srcId="{05A80E28-1A91-4CEB-A042-31C291C0D604}" destId="{D7104BEB-6E42-4701-9634-71C6CED9A404}" srcOrd="1" destOrd="0" presId="urn:microsoft.com/office/officeart/2005/8/layout/orgChart1"/>
-    <dgm:cxn modelId="{19EFA7F7-360A-4934-AD32-3B39F9B8B2E4}" type="presParOf" srcId="{615BE3B2-2960-4737-81FF-7E2942C27A33}" destId="{C20D7398-E2CD-4240-95E9-6F5279803E36}" srcOrd="1" destOrd="0" presId="urn:microsoft.com/office/officeart/2005/8/layout/orgChart1"/>
-    <dgm:cxn modelId="{4754CB6F-C850-4596-B3E6-36C87AC8D29F}" type="presParOf" srcId="{615BE3B2-2960-4737-81FF-7E2942C27A33}" destId="{C4323658-3046-4EE2-8C02-A44A6E3A7E1E}" srcOrd="2" destOrd="0" presId="urn:microsoft.com/office/officeart/2005/8/layout/orgChart1"/>
-    <dgm:cxn modelId="{7EC0F8F2-5B48-4A46-A25D-46F6178B7318}" type="presParOf" srcId="{6F2C00E3-974C-47FC-8B3C-5D86D1A1901E}" destId="{B3A91109-C9D1-4842-AFE7-B406A2F0B5B4}" srcOrd="2" destOrd="0" presId="urn:microsoft.com/office/officeart/2005/8/layout/orgChart1"/>
-    <dgm:cxn modelId="{CF97D98B-9F8F-462F-A32E-FF5DF0A379B5}" type="presParOf" srcId="{7BCF4066-3B50-4AD7-9A4E-A721456E885A}" destId="{F5C20CE9-4E81-4275-A2C7-32F4DCB3E021}" srcOrd="2" destOrd="0" presId="urn:microsoft.com/office/officeart/2005/8/layout/orgChart1"/>
+    <dgm:cxn modelId="{56785A02-5630-43A2-9FEF-0A16B2C1FCF9}" type="presParOf" srcId="{42F57739-3233-43DA-AD66-44E288FE50CE}" destId="{7BCF4066-3B50-4AD7-9A4E-A721456E885A}" srcOrd="0" destOrd="0" presId="urn:microsoft.com/office/officeart/2005/8/layout/orgChart1"/>
+    <dgm:cxn modelId="{8FE32DE4-9EA9-4AAA-99D5-4B3ECD515BAA}" type="presParOf" srcId="{7BCF4066-3B50-4AD7-9A4E-A721456E885A}" destId="{07FAE620-50D9-49DD-83B5-38290CDB8661}" srcOrd="0" destOrd="0" presId="urn:microsoft.com/office/officeart/2005/8/layout/orgChart1"/>
+    <dgm:cxn modelId="{A153533D-CCE5-4EC4-ABBC-F44EE2865A50}" type="presParOf" srcId="{07FAE620-50D9-49DD-83B5-38290CDB8661}" destId="{DCE5446E-90A2-48B8-89D4-9533B906F2D9}" srcOrd="0" destOrd="0" presId="urn:microsoft.com/office/officeart/2005/8/layout/orgChart1"/>
+    <dgm:cxn modelId="{C524BCA5-8F8C-49AF-B60F-94FBD0CDD43E}" type="presParOf" srcId="{07FAE620-50D9-49DD-83B5-38290CDB8661}" destId="{FCA38D65-25EC-4985-9DE0-A1D0A35E82A9}" srcOrd="1" destOrd="0" presId="urn:microsoft.com/office/officeart/2005/8/layout/orgChart1"/>
+    <dgm:cxn modelId="{EC22BBEC-15A8-4CFF-9221-3C735CEE15A6}" type="presParOf" srcId="{7BCF4066-3B50-4AD7-9A4E-A721456E885A}" destId="{87502DEA-D77A-471D-88F3-71B1DB91C00D}" srcOrd="1" destOrd="0" presId="urn:microsoft.com/office/officeart/2005/8/layout/orgChart1"/>
+    <dgm:cxn modelId="{071F7C7B-450D-4378-A288-FB259338A7FE}" type="presParOf" srcId="{87502DEA-D77A-471D-88F3-71B1DB91C00D}" destId="{8F2323B2-1EE4-4672-B878-00F2181B0175}" srcOrd="0" destOrd="0" presId="urn:microsoft.com/office/officeart/2005/8/layout/orgChart1"/>
+    <dgm:cxn modelId="{0523170C-59AD-4A0A-B295-3D5AA8178809}" type="presParOf" srcId="{87502DEA-D77A-471D-88F3-71B1DB91C00D}" destId="{702F0159-F31A-4611-9660-26F9A72406C1}" srcOrd="1" destOrd="0" presId="urn:microsoft.com/office/officeart/2005/8/layout/orgChart1"/>
+    <dgm:cxn modelId="{8C1D3203-B35B-42F6-8E8F-EB67071C700B}" type="presParOf" srcId="{702F0159-F31A-4611-9660-26F9A72406C1}" destId="{61E30C25-FF8D-48A5-BBA5-F4C947F1C085}" srcOrd="0" destOrd="0" presId="urn:microsoft.com/office/officeart/2005/8/layout/orgChart1"/>
+    <dgm:cxn modelId="{C5A75F62-FCCA-4851-89B1-FC20742176D3}" type="presParOf" srcId="{61E30C25-FF8D-48A5-BBA5-F4C947F1C085}" destId="{0253070B-604D-420C-A12E-7EF1DFE4921E}" srcOrd="0" destOrd="0" presId="urn:microsoft.com/office/officeart/2005/8/layout/orgChart1"/>
+    <dgm:cxn modelId="{3F3607D1-BEB7-4022-89CF-E602BDDB1ADE}" type="presParOf" srcId="{61E30C25-FF8D-48A5-BBA5-F4C947F1C085}" destId="{9AE07535-BE74-47CD-8277-124B9C925C39}" srcOrd="1" destOrd="0" presId="urn:microsoft.com/office/officeart/2005/8/layout/orgChart1"/>
+    <dgm:cxn modelId="{95B11895-4EBB-4CFF-A88A-AF56B43EE9DE}" type="presParOf" srcId="{702F0159-F31A-4611-9660-26F9A72406C1}" destId="{723D0BA9-3ACC-42EE-B30F-1D1D95B797BF}" srcOrd="1" destOrd="0" presId="urn:microsoft.com/office/officeart/2005/8/layout/orgChart1"/>
+    <dgm:cxn modelId="{6A7D457C-93D8-452A-A83C-74985B2DD180}" type="presParOf" srcId="{723D0BA9-3ACC-42EE-B30F-1D1D95B797BF}" destId="{02A93C5B-3972-4C10-B564-CC860DA7A370}" srcOrd="0" destOrd="0" presId="urn:microsoft.com/office/officeart/2005/8/layout/orgChart1"/>
+    <dgm:cxn modelId="{ABF381ED-2CE9-438B-AB96-E9B660346EF8}" type="presParOf" srcId="{723D0BA9-3ACC-42EE-B30F-1D1D95B797BF}" destId="{1B6C191B-4900-4E6F-97CC-4A8DC12F71A6}" srcOrd="1" destOrd="0" presId="urn:microsoft.com/office/officeart/2005/8/layout/orgChart1"/>
+    <dgm:cxn modelId="{1407341D-568F-42AC-80A3-3702C4EAA087}" type="presParOf" srcId="{1B6C191B-4900-4E6F-97CC-4A8DC12F71A6}" destId="{EF7A33BC-031B-4721-9FCF-AAB3C075EAEC}" srcOrd="0" destOrd="0" presId="urn:microsoft.com/office/officeart/2005/8/layout/orgChart1"/>
+    <dgm:cxn modelId="{0BA3D106-C25A-4CFD-8E5D-323A6B397396}" type="presParOf" srcId="{EF7A33BC-031B-4721-9FCF-AAB3C075EAEC}" destId="{38DB6AFB-0ABA-4CDE-987B-AE3654A1C9B5}" srcOrd="0" destOrd="0" presId="urn:microsoft.com/office/officeart/2005/8/layout/orgChart1"/>
+    <dgm:cxn modelId="{B77C17AE-DDAF-483D-BF7D-19875521A8CC}" type="presParOf" srcId="{EF7A33BC-031B-4721-9FCF-AAB3C075EAEC}" destId="{41383B27-8936-4020-A058-A3C2BA13CF5A}" srcOrd="1" destOrd="0" presId="urn:microsoft.com/office/officeart/2005/8/layout/orgChart1"/>
+    <dgm:cxn modelId="{A863E30B-D75D-4133-8871-73A1EF94B582}" type="presParOf" srcId="{1B6C191B-4900-4E6F-97CC-4A8DC12F71A6}" destId="{3B216198-7A19-490B-AA10-5574933327F1}" srcOrd="1" destOrd="0" presId="urn:microsoft.com/office/officeart/2005/8/layout/orgChart1"/>
+    <dgm:cxn modelId="{EAB68DD9-592F-49A6-B51B-2161DBF2FE6B}" type="presParOf" srcId="{1B6C191B-4900-4E6F-97CC-4A8DC12F71A6}" destId="{44B085D4-315F-4F13-80B6-E84CBEE8CD68}" srcOrd="2" destOrd="0" presId="urn:microsoft.com/office/officeart/2005/8/layout/orgChart1"/>
+    <dgm:cxn modelId="{4C6F1626-4FBA-44D1-94F9-256FD7748322}" type="presParOf" srcId="{723D0BA9-3ACC-42EE-B30F-1D1D95B797BF}" destId="{5AE9F5A1-ECFE-4F41-B85E-028CF9C44AF4}" srcOrd="2" destOrd="0" presId="urn:microsoft.com/office/officeart/2005/8/layout/orgChart1"/>
+    <dgm:cxn modelId="{DAEC4436-3025-43C7-AE95-22BA25143DDB}" type="presParOf" srcId="{723D0BA9-3ACC-42EE-B30F-1D1D95B797BF}" destId="{3DBE47CD-1102-4BA5-9A9D-7236710FAAF8}" srcOrd="3" destOrd="0" presId="urn:microsoft.com/office/officeart/2005/8/layout/orgChart1"/>
+    <dgm:cxn modelId="{CBCDA2E4-AD3F-43CA-BC8E-2EECCA9449C9}" type="presParOf" srcId="{3DBE47CD-1102-4BA5-9A9D-7236710FAAF8}" destId="{C4CDCB34-C0A1-41A6-ABD2-0683AD093F34}" srcOrd="0" destOrd="0" presId="urn:microsoft.com/office/officeart/2005/8/layout/orgChart1"/>
+    <dgm:cxn modelId="{BA15299D-1AB4-4100-9A16-1F7BAE5899BE}" type="presParOf" srcId="{C4CDCB34-C0A1-41A6-ABD2-0683AD093F34}" destId="{4EDB4E7C-91F0-4880-ACC1-E45AB76CE738}" srcOrd="0" destOrd="0" presId="urn:microsoft.com/office/officeart/2005/8/layout/orgChart1"/>
+    <dgm:cxn modelId="{9B82D2DB-3E31-4E6B-97D8-5773FB5CD034}" type="presParOf" srcId="{C4CDCB34-C0A1-41A6-ABD2-0683AD093F34}" destId="{A1131921-1112-40DE-826F-406EC663E099}" srcOrd="1" destOrd="0" presId="urn:microsoft.com/office/officeart/2005/8/layout/orgChart1"/>
+    <dgm:cxn modelId="{0246CBCE-C083-4985-81AB-169846C80EC4}" type="presParOf" srcId="{3DBE47CD-1102-4BA5-9A9D-7236710FAAF8}" destId="{B730CA30-97E3-41BD-B7CB-01BF81E7BB76}" srcOrd="1" destOrd="0" presId="urn:microsoft.com/office/officeart/2005/8/layout/orgChart1"/>
+    <dgm:cxn modelId="{E7D6E8D0-82D6-47B6-9FA4-FF7108F6D346}" type="presParOf" srcId="{3DBE47CD-1102-4BA5-9A9D-7236710FAAF8}" destId="{B5172816-D575-4991-97CA-E820309F4CCF}" srcOrd="2" destOrd="0" presId="urn:microsoft.com/office/officeart/2005/8/layout/orgChart1"/>
+    <dgm:cxn modelId="{2943774B-99F3-4704-A43A-EEAFAB55C10F}" type="presParOf" srcId="{723D0BA9-3ACC-42EE-B30F-1D1D95B797BF}" destId="{4B1E105C-24F6-4A0A-9EEE-986B791003F0}" srcOrd="4" destOrd="0" presId="urn:microsoft.com/office/officeart/2005/8/layout/orgChart1"/>
+    <dgm:cxn modelId="{F5591173-348D-41EE-837B-0D0F42FB3893}" type="presParOf" srcId="{723D0BA9-3ACC-42EE-B30F-1D1D95B797BF}" destId="{8FE045D6-1656-4D0D-B1DE-7680D63AA855}" srcOrd="5" destOrd="0" presId="urn:microsoft.com/office/officeart/2005/8/layout/orgChart1"/>
+    <dgm:cxn modelId="{B9D5D026-953C-498A-98C6-1244EB54B238}" type="presParOf" srcId="{8FE045D6-1656-4D0D-B1DE-7680D63AA855}" destId="{86E5342E-D155-4E3F-93F5-00DCC495E3F3}" srcOrd="0" destOrd="0" presId="urn:microsoft.com/office/officeart/2005/8/layout/orgChart1"/>
+    <dgm:cxn modelId="{2E4160AA-2182-4870-8855-9BD71B7EB7F5}" type="presParOf" srcId="{86E5342E-D155-4E3F-93F5-00DCC495E3F3}" destId="{4DD78B01-E748-4591-8A6E-D32CCD7719EE}" srcOrd="0" destOrd="0" presId="urn:microsoft.com/office/officeart/2005/8/layout/orgChart1"/>
+    <dgm:cxn modelId="{D6DB7034-C3C7-4FFF-9C3E-445716A2D2A0}" type="presParOf" srcId="{86E5342E-D155-4E3F-93F5-00DCC495E3F3}" destId="{94F6ED8B-F3AF-4116-9923-7D3BB496A128}" srcOrd="1" destOrd="0" presId="urn:microsoft.com/office/officeart/2005/8/layout/orgChart1"/>
+    <dgm:cxn modelId="{4EC35BF5-AEE0-4C76-8854-80EEF59F9706}" type="presParOf" srcId="{8FE045D6-1656-4D0D-B1DE-7680D63AA855}" destId="{F406C934-AE71-4DF9-8EB5-F87745E7BDE8}" srcOrd="1" destOrd="0" presId="urn:microsoft.com/office/officeart/2005/8/layout/orgChart1"/>
+    <dgm:cxn modelId="{76DD7E97-3C43-48FA-AAE3-B1C7BA08F39D}" type="presParOf" srcId="{8FE045D6-1656-4D0D-B1DE-7680D63AA855}" destId="{5F8AC2E4-2181-44EB-9BE7-450418745ADC}" srcOrd="2" destOrd="0" presId="urn:microsoft.com/office/officeart/2005/8/layout/orgChart1"/>
+    <dgm:cxn modelId="{35826368-4800-4556-A9AB-89C2F1D3ED3E}" type="presParOf" srcId="{702F0159-F31A-4611-9660-26F9A72406C1}" destId="{E7ABFC81-55BE-4A1D-8EAA-30D7B011B0FE}" srcOrd="2" destOrd="0" presId="urn:microsoft.com/office/officeart/2005/8/layout/orgChart1"/>
+    <dgm:cxn modelId="{FA9F6C91-A4CE-470A-8388-1A9F982FD248}" type="presParOf" srcId="{87502DEA-D77A-471D-88F3-71B1DB91C00D}" destId="{7BBB7049-E035-4D52-8817-2BA55BF1F1B9}" srcOrd="2" destOrd="0" presId="urn:microsoft.com/office/officeart/2005/8/layout/orgChart1"/>
+    <dgm:cxn modelId="{B207502B-F952-48DE-A367-0F1FAC12AF06}" type="presParOf" srcId="{87502DEA-D77A-471D-88F3-71B1DB91C00D}" destId="{713E2C0F-40E4-43ED-AEC4-8FAC76163B3E}" srcOrd="3" destOrd="0" presId="urn:microsoft.com/office/officeart/2005/8/layout/orgChart1"/>
+    <dgm:cxn modelId="{20F146A5-9A31-4860-8F82-5F617124659A}" type="presParOf" srcId="{713E2C0F-40E4-43ED-AEC4-8FAC76163B3E}" destId="{A52CCA22-A230-479B-A8BE-EAA1CF4B286A}" srcOrd="0" destOrd="0" presId="urn:microsoft.com/office/officeart/2005/8/layout/orgChart1"/>
+    <dgm:cxn modelId="{B160DD05-4EB1-4103-9FF5-5FADD0B0D8A7}" type="presParOf" srcId="{A52CCA22-A230-479B-A8BE-EAA1CF4B286A}" destId="{0F82655B-E782-45C3-9729-E3FAA212C4F5}" srcOrd="0" destOrd="0" presId="urn:microsoft.com/office/officeart/2005/8/layout/orgChart1"/>
+    <dgm:cxn modelId="{C2E53880-E821-4004-AE9A-28363331D31C}" type="presParOf" srcId="{A52CCA22-A230-479B-A8BE-EAA1CF4B286A}" destId="{611DC8B4-B6D3-4D40-823D-C3AB913FDC3D}" srcOrd="1" destOrd="0" presId="urn:microsoft.com/office/officeart/2005/8/layout/orgChart1"/>
+    <dgm:cxn modelId="{2C0E736F-2650-408F-A299-E10A51885184}" type="presParOf" srcId="{713E2C0F-40E4-43ED-AEC4-8FAC76163B3E}" destId="{EF6F9D7C-CF1C-4A1E-8FE5-CABED13340EF}" srcOrd="1" destOrd="0" presId="urn:microsoft.com/office/officeart/2005/8/layout/orgChart1"/>
+    <dgm:cxn modelId="{E547434A-B4E2-409D-9CDD-57138F3EEDE7}" type="presParOf" srcId="{EF6F9D7C-CF1C-4A1E-8FE5-CABED13340EF}" destId="{D6AAC9C6-022A-44B6-8104-0C2B04797630}" srcOrd="0" destOrd="0" presId="urn:microsoft.com/office/officeart/2005/8/layout/orgChart1"/>
+    <dgm:cxn modelId="{ED22B97D-AC2E-42BC-8338-771296CF2CA4}" type="presParOf" srcId="{EF6F9D7C-CF1C-4A1E-8FE5-CABED13340EF}" destId="{B727488B-9FDD-408A-97EA-66F6C65DB162}" srcOrd="1" destOrd="0" presId="urn:microsoft.com/office/officeart/2005/8/layout/orgChart1"/>
+    <dgm:cxn modelId="{CAAA5F1F-0F82-4539-826B-E91E433DE80D}" type="presParOf" srcId="{B727488B-9FDD-408A-97EA-66F6C65DB162}" destId="{02FFDECC-8791-4808-9A47-C5AA2E5E9993}" srcOrd="0" destOrd="0" presId="urn:microsoft.com/office/officeart/2005/8/layout/orgChart1"/>
+    <dgm:cxn modelId="{06C66ED6-5E34-4432-A958-5FAC00F829F9}" type="presParOf" srcId="{02FFDECC-8791-4808-9A47-C5AA2E5E9993}" destId="{35F8EF3A-A69A-48E1-83B1-4F6EEB4BD887}" srcOrd="0" destOrd="0" presId="urn:microsoft.com/office/officeart/2005/8/layout/orgChart1"/>
+    <dgm:cxn modelId="{1C2AD2FF-B2AA-495D-87C3-365B6402FCC1}" type="presParOf" srcId="{02FFDECC-8791-4808-9A47-C5AA2E5E9993}" destId="{9F9D1E36-FB47-4469-B0A2-D505C4DE1CE6}" srcOrd="1" destOrd="0" presId="urn:microsoft.com/office/officeart/2005/8/layout/orgChart1"/>
+    <dgm:cxn modelId="{01723355-4988-4956-AE20-377B389AAC46}" type="presParOf" srcId="{B727488B-9FDD-408A-97EA-66F6C65DB162}" destId="{533D3754-BEAC-4DE3-A0F7-C6D0B9136582}" srcOrd="1" destOrd="0" presId="urn:microsoft.com/office/officeart/2005/8/layout/orgChart1"/>
+    <dgm:cxn modelId="{09A1483A-9504-4C36-93DF-AA0EC4316C83}" type="presParOf" srcId="{B727488B-9FDD-408A-97EA-66F6C65DB162}" destId="{4AA52977-2C86-41FD-8666-F73573213081}" srcOrd="2" destOrd="0" presId="urn:microsoft.com/office/officeart/2005/8/layout/orgChart1"/>
+    <dgm:cxn modelId="{FA6FDF3B-E58A-413F-976D-F97F0BE5B957}" type="presParOf" srcId="{EF6F9D7C-CF1C-4A1E-8FE5-CABED13340EF}" destId="{843326BF-FB49-4B64-85D4-BBEA9A8AEAA2}" srcOrd="2" destOrd="0" presId="urn:microsoft.com/office/officeart/2005/8/layout/orgChart1"/>
+    <dgm:cxn modelId="{D939EF5E-0557-483F-903C-55C577825D9C}" type="presParOf" srcId="{EF6F9D7C-CF1C-4A1E-8FE5-CABED13340EF}" destId="{D15A2D53-E34A-4AD3-A5D1-44B4B8795293}" srcOrd="3" destOrd="0" presId="urn:microsoft.com/office/officeart/2005/8/layout/orgChart1"/>
+    <dgm:cxn modelId="{BC879CE9-1319-45C4-B2C3-3E47BAC3EEE5}" type="presParOf" srcId="{D15A2D53-E34A-4AD3-A5D1-44B4B8795293}" destId="{5ABF0292-85DA-421E-BB2D-44D41C357732}" srcOrd="0" destOrd="0" presId="urn:microsoft.com/office/officeart/2005/8/layout/orgChart1"/>
+    <dgm:cxn modelId="{0BE4121C-F850-4749-9CF3-B85191536B41}" type="presParOf" srcId="{5ABF0292-85DA-421E-BB2D-44D41C357732}" destId="{AAEFFAFF-0D85-4F88-B73C-FA0ACE0A392C}" srcOrd="0" destOrd="0" presId="urn:microsoft.com/office/officeart/2005/8/layout/orgChart1"/>
+    <dgm:cxn modelId="{C38AA829-5647-4852-A5AA-31528082ED8C}" type="presParOf" srcId="{5ABF0292-85DA-421E-BB2D-44D41C357732}" destId="{912A6CFF-E6B7-4364-86FD-DCDE4EC690BB}" srcOrd="1" destOrd="0" presId="urn:microsoft.com/office/officeart/2005/8/layout/orgChart1"/>
+    <dgm:cxn modelId="{E6696F3D-39E0-40E9-BCEA-053D531024C8}" type="presParOf" srcId="{D15A2D53-E34A-4AD3-A5D1-44B4B8795293}" destId="{36165317-4BF6-4E73-9C2C-2C5C80A45D0B}" srcOrd="1" destOrd="0" presId="urn:microsoft.com/office/officeart/2005/8/layout/orgChart1"/>
+    <dgm:cxn modelId="{50AA228B-C263-4DA0-8351-772A9F2CFF88}" type="presParOf" srcId="{D15A2D53-E34A-4AD3-A5D1-44B4B8795293}" destId="{14DDF6F1-3838-4DD9-BD3C-F99D36E68D81}" srcOrd="2" destOrd="0" presId="urn:microsoft.com/office/officeart/2005/8/layout/orgChart1"/>
+    <dgm:cxn modelId="{75AED0CD-9F8F-484E-9605-9236740803B8}" type="presParOf" srcId="{713E2C0F-40E4-43ED-AEC4-8FAC76163B3E}" destId="{F2F8FD87-DFF6-4FE2-8302-A84F9804CA32}" srcOrd="2" destOrd="0" presId="urn:microsoft.com/office/officeart/2005/8/layout/orgChart1"/>
+    <dgm:cxn modelId="{415920B1-5374-490C-A2B8-2790B10D803F}" type="presParOf" srcId="{87502DEA-D77A-471D-88F3-71B1DB91C00D}" destId="{541ADFA8-8B68-4071-8468-C420E7695F6D}" srcOrd="4" destOrd="0" presId="urn:microsoft.com/office/officeart/2005/8/layout/orgChart1"/>
+    <dgm:cxn modelId="{E2487D96-F03D-43DC-969A-6408C59B8E92}" type="presParOf" srcId="{87502DEA-D77A-471D-88F3-71B1DB91C00D}" destId="{ABBF9128-0009-4A4A-8AE9-FB0F7A704190}" srcOrd="5" destOrd="0" presId="urn:microsoft.com/office/officeart/2005/8/layout/orgChart1"/>
+    <dgm:cxn modelId="{B415E838-131F-434E-AF5A-9B52D6F728DC}" type="presParOf" srcId="{ABBF9128-0009-4A4A-8AE9-FB0F7A704190}" destId="{89967100-D188-46B5-ADAF-927E5E709EED}" srcOrd="0" destOrd="0" presId="urn:microsoft.com/office/officeart/2005/8/layout/orgChart1"/>
+    <dgm:cxn modelId="{737CC289-20BD-44F5-83E3-91DE45DEEEDB}" type="presParOf" srcId="{89967100-D188-46B5-ADAF-927E5E709EED}" destId="{B5604598-0DF0-41EA-930E-4FCC1C14E5D2}" srcOrd="0" destOrd="0" presId="urn:microsoft.com/office/officeart/2005/8/layout/orgChart1"/>
+    <dgm:cxn modelId="{84EFB9E1-6DD3-494B-ADB8-C263B3437C2B}" type="presParOf" srcId="{89967100-D188-46B5-ADAF-927E5E709EED}" destId="{D96BC457-4615-4E3C-BCBA-45D11E1E0D7E}" srcOrd="1" destOrd="0" presId="urn:microsoft.com/office/officeart/2005/8/layout/orgChart1"/>
+    <dgm:cxn modelId="{85AC9575-93DE-4F0E-95E8-C53674ADB78D}" type="presParOf" srcId="{ABBF9128-0009-4A4A-8AE9-FB0F7A704190}" destId="{580F07C6-E5C6-48E9-8880-9E3DA25E6D89}" srcOrd="1" destOrd="0" presId="urn:microsoft.com/office/officeart/2005/8/layout/orgChart1"/>
+    <dgm:cxn modelId="{34E5D0E6-1BE7-4E68-9C38-1B904F21BFA8}" type="presParOf" srcId="{580F07C6-E5C6-48E9-8880-9E3DA25E6D89}" destId="{CE1D6B32-D827-4DA1-94D2-A485C0C09FEA}" srcOrd="0" destOrd="0" presId="urn:microsoft.com/office/officeart/2005/8/layout/orgChart1"/>
+    <dgm:cxn modelId="{3A03297D-9B62-408B-B72E-2ACCCFB0B2EC}" type="presParOf" srcId="{580F07C6-E5C6-48E9-8880-9E3DA25E6D89}" destId="{9CFFA97E-D117-488F-BB85-0456D0EBE38E}" srcOrd="1" destOrd="0" presId="urn:microsoft.com/office/officeart/2005/8/layout/orgChart1"/>
+    <dgm:cxn modelId="{6D0F4A6B-D6C4-4F19-9986-531290D2E846}" type="presParOf" srcId="{9CFFA97E-D117-488F-BB85-0456D0EBE38E}" destId="{AE8B151A-4D5B-494C-B99A-31F599A16CCA}" srcOrd="0" destOrd="0" presId="urn:microsoft.com/office/officeart/2005/8/layout/orgChart1"/>
+    <dgm:cxn modelId="{702A2903-D1C7-4E28-ADFE-30083F5A370E}" type="presParOf" srcId="{AE8B151A-4D5B-494C-B99A-31F599A16CCA}" destId="{FAD1C8B2-6914-4A31-9F7A-B1BF317E6961}" srcOrd="0" destOrd="0" presId="urn:microsoft.com/office/officeart/2005/8/layout/orgChart1"/>
+    <dgm:cxn modelId="{4FAE4964-B4D3-449F-8DAB-D2EEEBA4710B}" type="presParOf" srcId="{AE8B151A-4D5B-494C-B99A-31F599A16CCA}" destId="{43D7589C-16A6-4837-8416-97541F035CB0}" srcOrd="1" destOrd="0" presId="urn:microsoft.com/office/officeart/2005/8/layout/orgChart1"/>
+    <dgm:cxn modelId="{CFAFADF3-6FDC-44E7-8A9E-D73FA88651D5}" type="presParOf" srcId="{9CFFA97E-D117-488F-BB85-0456D0EBE38E}" destId="{67A2F88F-EFB8-4770-B070-D3F02CE6834D}" srcOrd="1" destOrd="0" presId="urn:microsoft.com/office/officeart/2005/8/layout/orgChart1"/>
+    <dgm:cxn modelId="{5CA08076-7B3E-4123-934D-DBBD34801617}" type="presParOf" srcId="{67A2F88F-EFB8-4770-B070-D3F02CE6834D}" destId="{442A0FCE-B1F1-4F66-959C-19089CCCCC59}" srcOrd="0" destOrd="0" presId="urn:microsoft.com/office/officeart/2005/8/layout/orgChart1"/>
+    <dgm:cxn modelId="{B542E5A3-D437-4B36-9607-464D10451E50}" type="presParOf" srcId="{67A2F88F-EFB8-4770-B070-D3F02CE6834D}" destId="{CE18F673-88F5-45AE-888A-F8147CA86534}" srcOrd="1" destOrd="0" presId="urn:microsoft.com/office/officeart/2005/8/layout/orgChart1"/>
+    <dgm:cxn modelId="{4C371D3A-6389-41B3-A2C6-A5FD569BBF68}" type="presParOf" srcId="{CE18F673-88F5-45AE-888A-F8147CA86534}" destId="{3D5BB23D-08F5-44EC-97CA-783D688FF589}" srcOrd="0" destOrd="0" presId="urn:microsoft.com/office/officeart/2005/8/layout/orgChart1"/>
+    <dgm:cxn modelId="{DCFAA758-ABED-4274-B13C-177EE13235DB}" type="presParOf" srcId="{3D5BB23D-08F5-44EC-97CA-783D688FF589}" destId="{B89BA7FD-F6C6-42E7-ABBB-ACA4DC58CC45}" srcOrd="0" destOrd="0" presId="urn:microsoft.com/office/officeart/2005/8/layout/orgChart1"/>
+    <dgm:cxn modelId="{DA5B29A9-4E80-4363-B52B-F1FBB933334C}" type="presParOf" srcId="{3D5BB23D-08F5-44EC-97CA-783D688FF589}" destId="{E6DAF4E4-C820-422E-AACC-1833932989A3}" srcOrd="1" destOrd="0" presId="urn:microsoft.com/office/officeart/2005/8/layout/orgChart1"/>
+    <dgm:cxn modelId="{E61EDFA2-22FD-42E6-8964-1542CF2700DC}" type="presParOf" srcId="{CE18F673-88F5-45AE-888A-F8147CA86534}" destId="{64AB6504-BBBC-40D3-9E6F-CA5804FC19F2}" srcOrd="1" destOrd="0" presId="urn:microsoft.com/office/officeart/2005/8/layout/orgChart1"/>
+    <dgm:cxn modelId="{C8B4F8DB-3E4C-4D86-8D16-9DDC2D5CB48A}" type="presParOf" srcId="{CE18F673-88F5-45AE-888A-F8147CA86534}" destId="{A3E9C13E-7C1B-4588-8942-AE11CE61DE21}" srcOrd="2" destOrd="0" presId="urn:microsoft.com/office/officeart/2005/8/layout/orgChart1"/>
+    <dgm:cxn modelId="{96BA09B3-57CE-464D-94AE-7CB2A40452C2}" type="presParOf" srcId="{67A2F88F-EFB8-4770-B070-D3F02CE6834D}" destId="{5D68FB12-D52D-4622-9067-893F50A46248}" srcOrd="2" destOrd="0" presId="urn:microsoft.com/office/officeart/2005/8/layout/orgChart1"/>
+    <dgm:cxn modelId="{0A751756-E2C2-47D2-83D5-34E7C6BA7135}" type="presParOf" srcId="{67A2F88F-EFB8-4770-B070-D3F02CE6834D}" destId="{35DC744D-A638-4FEA-9753-2D560DE1C589}" srcOrd="3" destOrd="0" presId="urn:microsoft.com/office/officeart/2005/8/layout/orgChart1"/>
+    <dgm:cxn modelId="{C88D3646-D22C-4A31-826E-185ABDD3D6FA}" type="presParOf" srcId="{35DC744D-A638-4FEA-9753-2D560DE1C589}" destId="{32BF4DB6-6300-4805-8813-0B01AE495ACA}" srcOrd="0" destOrd="0" presId="urn:microsoft.com/office/officeart/2005/8/layout/orgChart1"/>
+    <dgm:cxn modelId="{48806AB3-626F-48E1-B50C-151A30DD0E4F}" type="presParOf" srcId="{32BF4DB6-6300-4805-8813-0B01AE495ACA}" destId="{A1A40A1D-5368-4174-9CCE-2B4095DA5103}" srcOrd="0" destOrd="0" presId="urn:microsoft.com/office/officeart/2005/8/layout/orgChart1"/>
+    <dgm:cxn modelId="{7DB19214-7797-4286-843B-F3BA6D0B6E88}" type="presParOf" srcId="{32BF4DB6-6300-4805-8813-0B01AE495ACA}" destId="{C487DE1D-6832-4067-AD9C-32EBF102EC5D}" srcOrd="1" destOrd="0" presId="urn:microsoft.com/office/officeart/2005/8/layout/orgChart1"/>
+    <dgm:cxn modelId="{1441E6E2-ADC4-40DB-90AF-9F73F43E475B}" type="presParOf" srcId="{35DC744D-A638-4FEA-9753-2D560DE1C589}" destId="{81BB979A-25D4-4EEF-9728-F726077FFFE2}" srcOrd="1" destOrd="0" presId="urn:microsoft.com/office/officeart/2005/8/layout/orgChart1"/>
+    <dgm:cxn modelId="{CEB52FA7-0BDC-4EC6-8AEF-57C810605836}" type="presParOf" srcId="{35DC744D-A638-4FEA-9753-2D560DE1C589}" destId="{CB3CF847-F921-4F85-9D5D-3D25FCBA6C64}" srcOrd="2" destOrd="0" presId="urn:microsoft.com/office/officeart/2005/8/layout/orgChart1"/>
+    <dgm:cxn modelId="{1928F85C-8DE4-48C1-90E5-C7C102C10F67}" type="presParOf" srcId="{67A2F88F-EFB8-4770-B070-D3F02CE6834D}" destId="{DF00F3D6-4510-4221-AAEA-A8D17FEA9999}" srcOrd="4" destOrd="0" presId="urn:microsoft.com/office/officeart/2005/8/layout/orgChart1"/>
+    <dgm:cxn modelId="{44205EC1-C664-486A-B5C0-28DA819BC69B}" type="presParOf" srcId="{67A2F88F-EFB8-4770-B070-D3F02CE6834D}" destId="{ABB0554C-5010-4852-8588-361ED3BD8F80}" srcOrd="5" destOrd="0" presId="urn:microsoft.com/office/officeart/2005/8/layout/orgChart1"/>
+    <dgm:cxn modelId="{7AD3E828-4574-4A85-B8E2-C39D1ACA7FDC}" type="presParOf" srcId="{ABB0554C-5010-4852-8588-361ED3BD8F80}" destId="{9EAF0C86-398C-45C2-980F-FFF966E45217}" srcOrd="0" destOrd="0" presId="urn:microsoft.com/office/officeart/2005/8/layout/orgChart1"/>
+    <dgm:cxn modelId="{0E3AD74E-3700-4765-B038-2A2D4EC55CC6}" type="presParOf" srcId="{9EAF0C86-398C-45C2-980F-FFF966E45217}" destId="{E71DA19A-9D6D-4041-AC0C-0969474D1DCF}" srcOrd="0" destOrd="0" presId="urn:microsoft.com/office/officeart/2005/8/layout/orgChart1"/>
+    <dgm:cxn modelId="{5A5BD7AC-3580-462C-9704-0994013B3D82}" type="presParOf" srcId="{9EAF0C86-398C-45C2-980F-FFF966E45217}" destId="{44008990-0C95-4D27-82A2-3DDE49236D62}" srcOrd="1" destOrd="0" presId="urn:microsoft.com/office/officeart/2005/8/layout/orgChart1"/>
+    <dgm:cxn modelId="{DD4CED4E-DBB1-4901-AA05-0D7CBBECCDED}" type="presParOf" srcId="{ABB0554C-5010-4852-8588-361ED3BD8F80}" destId="{41E82D97-2729-4141-9656-D5527287CA7B}" srcOrd="1" destOrd="0" presId="urn:microsoft.com/office/officeart/2005/8/layout/orgChart1"/>
+    <dgm:cxn modelId="{72DD90B2-AAE6-42CD-B036-F6EB87FE42B0}" type="presParOf" srcId="{ABB0554C-5010-4852-8588-361ED3BD8F80}" destId="{91F82BD6-115B-49FA-B9BF-84D4F1D01215}" srcOrd="2" destOrd="0" presId="urn:microsoft.com/office/officeart/2005/8/layout/orgChart1"/>
+    <dgm:cxn modelId="{D9FDB99C-8550-477B-A36B-578E49B36579}" type="presParOf" srcId="{9CFFA97E-D117-488F-BB85-0456D0EBE38E}" destId="{457121C8-295B-472B-8708-A3BDE1DADB24}" srcOrd="2" destOrd="0" presId="urn:microsoft.com/office/officeart/2005/8/layout/orgChart1"/>
+    <dgm:cxn modelId="{17B59735-A79C-413D-99F3-4063CA1F4C7E}" type="presParOf" srcId="{580F07C6-E5C6-48E9-8880-9E3DA25E6D89}" destId="{233331FC-A408-4925-89A5-4C51841370C3}" srcOrd="2" destOrd="0" presId="urn:microsoft.com/office/officeart/2005/8/layout/orgChart1"/>
+    <dgm:cxn modelId="{28548D95-9A0D-4064-A637-2A63DE2BF069}" type="presParOf" srcId="{580F07C6-E5C6-48E9-8880-9E3DA25E6D89}" destId="{C2BAE4C6-C1F6-4664-AFD5-DE43B4EFE86D}" srcOrd="3" destOrd="0" presId="urn:microsoft.com/office/officeart/2005/8/layout/orgChart1"/>
+    <dgm:cxn modelId="{AD176F44-BCDD-4A1A-B5B5-C4D1D8691497}" type="presParOf" srcId="{C2BAE4C6-C1F6-4664-AFD5-DE43B4EFE86D}" destId="{740641BD-6237-49EF-8B6C-D1233864DA95}" srcOrd="0" destOrd="0" presId="urn:microsoft.com/office/officeart/2005/8/layout/orgChart1"/>
+    <dgm:cxn modelId="{AA5D97DE-FD6D-47C8-B53D-0FE47489A36A}" type="presParOf" srcId="{740641BD-6237-49EF-8B6C-D1233864DA95}" destId="{96D87AF7-7662-4B42-8E5A-319D4AF53C08}" srcOrd="0" destOrd="0" presId="urn:microsoft.com/office/officeart/2005/8/layout/orgChart1"/>
+    <dgm:cxn modelId="{B2DF7143-DD4C-4500-A857-D57027BFB74D}" type="presParOf" srcId="{740641BD-6237-49EF-8B6C-D1233864DA95}" destId="{D6BBBDA2-438C-4901-A67A-A41EC5BD4E7A}" srcOrd="1" destOrd="0" presId="urn:microsoft.com/office/officeart/2005/8/layout/orgChart1"/>
+    <dgm:cxn modelId="{9BFD3681-49CE-4BD3-8983-FD042BBB7C7A}" type="presParOf" srcId="{C2BAE4C6-C1F6-4664-AFD5-DE43B4EFE86D}" destId="{9C239EB4-AF78-4E76-A988-94898D08A0C2}" srcOrd="1" destOrd="0" presId="urn:microsoft.com/office/officeart/2005/8/layout/orgChart1"/>
+    <dgm:cxn modelId="{9A37B4F5-977F-4472-9491-03B18113205D}" type="presParOf" srcId="{C2BAE4C6-C1F6-4664-AFD5-DE43B4EFE86D}" destId="{32BBBEE5-828C-4285-99CC-79137BFEB84E}" srcOrd="2" destOrd="0" presId="urn:microsoft.com/office/officeart/2005/8/layout/orgChart1"/>
+    <dgm:cxn modelId="{35EF4A3D-0959-4E65-A99E-5A449635A7F3}" type="presParOf" srcId="{ABBF9128-0009-4A4A-8AE9-FB0F7A704190}" destId="{B8A528ED-3E59-45DC-96D8-0A3B97870129}" srcOrd="2" destOrd="0" presId="urn:microsoft.com/office/officeart/2005/8/layout/orgChart1"/>
+    <dgm:cxn modelId="{B64536ED-F636-48D8-9804-3CAC7943F8CF}" type="presParOf" srcId="{87502DEA-D77A-471D-88F3-71B1DB91C00D}" destId="{A1D89F41-F7B5-4F82-B529-36282C8502A0}" srcOrd="6" destOrd="0" presId="urn:microsoft.com/office/officeart/2005/8/layout/orgChart1"/>
+    <dgm:cxn modelId="{3364C647-AE3D-4E1F-A8BA-B0E78C7583A7}" type="presParOf" srcId="{87502DEA-D77A-471D-88F3-71B1DB91C00D}" destId="{E7DF8196-4D1B-4DB1-8734-66960D027020}" srcOrd="7" destOrd="0" presId="urn:microsoft.com/office/officeart/2005/8/layout/orgChart1"/>
+    <dgm:cxn modelId="{531AE071-F186-4753-B05D-899CD9918046}" type="presParOf" srcId="{E7DF8196-4D1B-4DB1-8734-66960D027020}" destId="{81773549-E266-4326-AC09-3E428122335F}" srcOrd="0" destOrd="0" presId="urn:microsoft.com/office/officeart/2005/8/layout/orgChart1"/>
+    <dgm:cxn modelId="{C732543E-162B-462A-BE61-8DFFF3D5086E}" type="presParOf" srcId="{81773549-E266-4326-AC09-3E428122335F}" destId="{CA5E1B16-2B99-447F-A545-4A35BB623820}" srcOrd="0" destOrd="0" presId="urn:microsoft.com/office/officeart/2005/8/layout/orgChart1"/>
+    <dgm:cxn modelId="{B3101040-D0CF-4947-A97B-ABE3BB45256C}" type="presParOf" srcId="{81773549-E266-4326-AC09-3E428122335F}" destId="{40346804-1B23-4B91-8E55-06FA671905A6}" srcOrd="1" destOrd="0" presId="urn:microsoft.com/office/officeart/2005/8/layout/orgChart1"/>
+    <dgm:cxn modelId="{82EBB08C-B400-4162-B527-4102C02395BD}" type="presParOf" srcId="{E7DF8196-4D1B-4DB1-8734-66960D027020}" destId="{428C739F-4150-40FE-BEE3-3F25943AB1E2}" srcOrd="1" destOrd="0" presId="urn:microsoft.com/office/officeart/2005/8/layout/orgChart1"/>
+    <dgm:cxn modelId="{0466BDA9-F1BA-4978-B60A-4B963ED6F3C9}" type="presParOf" srcId="{428C739F-4150-40FE-BEE3-3F25943AB1E2}" destId="{783F02D0-4E10-4238-AD2B-022ACB58B33D}" srcOrd="0" destOrd="0" presId="urn:microsoft.com/office/officeart/2005/8/layout/orgChart1"/>
+    <dgm:cxn modelId="{2FBB32BD-F646-47DE-811D-54F3FA9C2767}" type="presParOf" srcId="{428C739F-4150-40FE-BEE3-3F25943AB1E2}" destId="{FF7B7A7C-C56A-43B9-B56E-05286A987816}" srcOrd="1" destOrd="0" presId="urn:microsoft.com/office/officeart/2005/8/layout/orgChart1"/>
+    <dgm:cxn modelId="{DB9CCB36-4C32-448F-B2B2-328432D5FEA0}" type="presParOf" srcId="{FF7B7A7C-C56A-43B9-B56E-05286A987816}" destId="{7EE9E1D2-438E-47A6-9951-771913A90ED2}" srcOrd="0" destOrd="0" presId="urn:microsoft.com/office/officeart/2005/8/layout/orgChart1"/>
+    <dgm:cxn modelId="{85DDA670-E5A2-44DA-92C3-3A162D7B1AD3}" type="presParOf" srcId="{7EE9E1D2-438E-47A6-9951-771913A90ED2}" destId="{2A296327-B93C-4556-B27F-34A8022D0AAF}" srcOrd="0" destOrd="0" presId="urn:microsoft.com/office/officeart/2005/8/layout/orgChart1"/>
+    <dgm:cxn modelId="{C3189AF9-7370-4AC2-9E7A-93C4E5002027}" type="presParOf" srcId="{7EE9E1D2-438E-47A6-9951-771913A90ED2}" destId="{FA648CDB-9974-43C7-B145-2D8E86E18251}" srcOrd="1" destOrd="0" presId="urn:microsoft.com/office/officeart/2005/8/layout/orgChart1"/>
+    <dgm:cxn modelId="{76FD8DBB-DB70-42BB-9601-6A8BCC7B11D1}" type="presParOf" srcId="{FF7B7A7C-C56A-43B9-B56E-05286A987816}" destId="{E1589505-D018-47A4-81B2-1AB109BB334E}" srcOrd="1" destOrd="0" presId="urn:microsoft.com/office/officeart/2005/8/layout/orgChart1"/>
+    <dgm:cxn modelId="{AAD281C5-DC96-4905-B871-A1F0770CB721}" type="presParOf" srcId="{FF7B7A7C-C56A-43B9-B56E-05286A987816}" destId="{160E3C4D-DF78-4B18-8F4D-CBD5D6F005D1}" srcOrd="2" destOrd="0" presId="urn:microsoft.com/office/officeart/2005/8/layout/orgChart1"/>
+    <dgm:cxn modelId="{F3E78174-A01F-4EFB-AACC-7102C8F65A6B}" type="presParOf" srcId="{428C739F-4150-40FE-BEE3-3F25943AB1E2}" destId="{EE822D73-3E20-4F65-9505-54678BABF231}" srcOrd="2" destOrd="0" presId="urn:microsoft.com/office/officeart/2005/8/layout/orgChart1"/>
+    <dgm:cxn modelId="{3E82EA12-236D-4D81-9F8A-D39255B261C4}" type="presParOf" srcId="{428C739F-4150-40FE-BEE3-3F25943AB1E2}" destId="{9F76263C-210D-428A-BB45-E29220A6334D}" srcOrd="3" destOrd="0" presId="urn:microsoft.com/office/officeart/2005/8/layout/orgChart1"/>
+    <dgm:cxn modelId="{240CCE78-BC8B-4934-9DD7-2FCDF3EEC180}" type="presParOf" srcId="{9F76263C-210D-428A-BB45-E29220A6334D}" destId="{50FC13BA-7A6A-4078-8AFA-AD749F263A65}" srcOrd="0" destOrd="0" presId="urn:microsoft.com/office/officeart/2005/8/layout/orgChart1"/>
+    <dgm:cxn modelId="{43ED916E-768B-4ACE-B55B-0D3302DD7EB5}" type="presParOf" srcId="{50FC13BA-7A6A-4078-8AFA-AD749F263A65}" destId="{AFC5003B-2B9D-4334-98C2-136BF8D1DEFC}" srcOrd="0" destOrd="0" presId="urn:microsoft.com/office/officeart/2005/8/layout/orgChart1"/>
+    <dgm:cxn modelId="{AA3BF865-AEF6-49AC-9C2D-39A9A875CE54}" type="presParOf" srcId="{50FC13BA-7A6A-4078-8AFA-AD749F263A65}" destId="{E82A7FBA-89EA-4B5F-9390-C72F304157FA}" srcOrd="1" destOrd="0" presId="urn:microsoft.com/office/officeart/2005/8/layout/orgChart1"/>
+    <dgm:cxn modelId="{86133E3F-6098-4F10-86C3-803E5597ED6D}" type="presParOf" srcId="{9F76263C-210D-428A-BB45-E29220A6334D}" destId="{203C8FEF-FEB1-42F3-9E28-674E16BE870B}" srcOrd="1" destOrd="0" presId="urn:microsoft.com/office/officeart/2005/8/layout/orgChart1"/>
+    <dgm:cxn modelId="{A7AF8F87-499E-4768-81C6-95D7DD3B34E6}" type="presParOf" srcId="{9F76263C-210D-428A-BB45-E29220A6334D}" destId="{A4C1CFE6-DD1F-4FF9-B2D2-37F63079965A}" srcOrd="2" destOrd="0" presId="urn:microsoft.com/office/officeart/2005/8/layout/orgChart1"/>
+    <dgm:cxn modelId="{FB25CDF9-1B02-4821-9BAE-6BCA234CBCC1}" type="presParOf" srcId="{428C739F-4150-40FE-BEE3-3F25943AB1E2}" destId="{A787E5BD-2013-4FD6-AF16-CADAE851A549}" srcOrd="4" destOrd="0" presId="urn:microsoft.com/office/officeart/2005/8/layout/orgChart1"/>
+    <dgm:cxn modelId="{76362AF6-3C76-4C06-826F-97FD463BB9AF}" type="presParOf" srcId="{428C739F-4150-40FE-BEE3-3F25943AB1E2}" destId="{32DC7723-CDCD-4CE9-BBC2-E0FD2977B79E}" srcOrd="5" destOrd="0" presId="urn:microsoft.com/office/officeart/2005/8/layout/orgChart1"/>
+    <dgm:cxn modelId="{841C947F-2732-40D4-B575-62A0B4AF5B93}" type="presParOf" srcId="{32DC7723-CDCD-4CE9-BBC2-E0FD2977B79E}" destId="{EF41C9F2-4D8D-45B4-8581-8F2A5E1FA222}" srcOrd="0" destOrd="0" presId="urn:microsoft.com/office/officeart/2005/8/layout/orgChart1"/>
+    <dgm:cxn modelId="{FAA255BB-015C-4297-99DD-2EC868880A2F}" type="presParOf" srcId="{EF41C9F2-4D8D-45B4-8581-8F2A5E1FA222}" destId="{5E45757A-0146-4DBE-B088-E1A0EC5D03D2}" srcOrd="0" destOrd="0" presId="urn:microsoft.com/office/officeart/2005/8/layout/orgChart1"/>
+    <dgm:cxn modelId="{8A3BF9B6-F0EA-4DEB-9C64-790D9D9C44EE}" type="presParOf" srcId="{EF41C9F2-4D8D-45B4-8581-8F2A5E1FA222}" destId="{E1A6C950-8209-4AD3-83C3-07F32865CDA8}" srcOrd="1" destOrd="0" presId="urn:microsoft.com/office/officeart/2005/8/layout/orgChart1"/>
+    <dgm:cxn modelId="{2F8FEF3E-67F1-49C5-BA5F-40D33B3643A1}" type="presParOf" srcId="{32DC7723-CDCD-4CE9-BBC2-E0FD2977B79E}" destId="{7333A288-B2B0-42EA-849F-493DEB71A10D}" srcOrd="1" destOrd="0" presId="urn:microsoft.com/office/officeart/2005/8/layout/orgChart1"/>
+    <dgm:cxn modelId="{D6099AF0-8D48-4493-AACF-C29F27E3D3E5}" type="presParOf" srcId="{32DC7723-CDCD-4CE9-BBC2-E0FD2977B79E}" destId="{4A458B7D-18E6-4CD9-AF7C-D9AB5452B74F}" srcOrd="2" destOrd="0" presId="urn:microsoft.com/office/officeart/2005/8/layout/orgChart1"/>
+    <dgm:cxn modelId="{BBA6B927-F820-4FBE-B528-1572DB3CB419}" type="presParOf" srcId="{428C739F-4150-40FE-BEE3-3F25943AB1E2}" destId="{FCDE8788-829B-4943-8C78-D783672774CD}" srcOrd="6" destOrd="0" presId="urn:microsoft.com/office/officeart/2005/8/layout/orgChart1"/>
+    <dgm:cxn modelId="{CB91EEFF-DED1-482B-89E2-34AB30F7BEE6}" type="presParOf" srcId="{428C739F-4150-40FE-BEE3-3F25943AB1E2}" destId="{D5E4B125-69DE-4ED2-9BE8-3FD74E3AD1C0}" srcOrd="7" destOrd="0" presId="urn:microsoft.com/office/officeart/2005/8/layout/orgChart1"/>
+    <dgm:cxn modelId="{7CAE999F-577C-4C74-B644-85D76BDC2325}" type="presParOf" srcId="{D5E4B125-69DE-4ED2-9BE8-3FD74E3AD1C0}" destId="{4F479CC8-6D77-4F63-8E3F-78232061DBAF}" srcOrd="0" destOrd="0" presId="urn:microsoft.com/office/officeart/2005/8/layout/orgChart1"/>
+    <dgm:cxn modelId="{AB21C5CB-017D-4309-BC8A-733A17CA0C75}" type="presParOf" srcId="{4F479CC8-6D77-4F63-8E3F-78232061DBAF}" destId="{9AD280D4-A865-4357-9F69-62F0BF4F70EF}" srcOrd="0" destOrd="0" presId="urn:microsoft.com/office/officeart/2005/8/layout/orgChart1"/>
+    <dgm:cxn modelId="{8FCF4AF1-7B47-40C4-B7F6-863987D8AF3C}" type="presParOf" srcId="{4F479CC8-6D77-4F63-8E3F-78232061DBAF}" destId="{C6EAD7F5-C1E0-485B-AF89-8223756899F8}" srcOrd="1" destOrd="0" presId="urn:microsoft.com/office/officeart/2005/8/layout/orgChart1"/>
+    <dgm:cxn modelId="{1BDDFAB3-1D68-4360-8C57-E426394D6B7A}" type="presParOf" srcId="{D5E4B125-69DE-4ED2-9BE8-3FD74E3AD1C0}" destId="{277CD9F8-8501-4A28-A389-2D2A1878429A}" srcOrd="1" destOrd="0" presId="urn:microsoft.com/office/officeart/2005/8/layout/orgChart1"/>
+    <dgm:cxn modelId="{E1C86A4D-B80E-418D-9B48-97260BDB4DEE}" type="presParOf" srcId="{D5E4B125-69DE-4ED2-9BE8-3FD74E3AD1C0}" destId="{AB4EDCEE-5DC2-49A2-AE1C-1F2BCDF21C98}" srcOrd="2" destOrd="0" presId="urn:microsoft.com/office/officeart/2005/8/layout/orgChart1"/>
+    <dgm:cxn modelId="{B4FA19D4-7F8E-4016-B3FB-1ED10BF4D228}" type="presParOf" srcId="{428C739F-4150-40FE-BEE3-3F25943AB1E2}" destId="{8678B393-9953-4DAE-A491-3B5F20CA2912}" srcOrd="8" destOrd="0" presId="urn:microsoft.com/office/officeart/2005/8/layout/orgChart1"/>
+    <dgm:cxn modelId="{7E9A1058-E377-427B-A573-E30128AFF2A6}" type="presParOf" srcId="{428C739F-4150-40FE-BEE3-3F25943AB1E2}" destId="{13268EE6-8774-46DE-9708-1A307EE8DC1E}" srcOrd="9" destOrd="0" presId="urn:microsoft.com/office/officeart/2005/8/layout/orgChart1"/>
+    <dgm:cxn modelId="{6579EF72-275D-448B-B8F2-1A90BDC15CEA}" type="presParOf" srcId="{13268EE6-8774-46DE-9708-1A307EE8DC1E}" destId="{8EC50F0F-9F84-46A9-B58D-3B29731803C0}" srcOrd="0" destOrd="0" presId="urn:microsoft.com/office/officeart/2005/8/layout/orgChart1"/>
+    <dgm:cxn modelId="{9CFB4193-5019-4D3C-A1F4-DD19B0C438D6}" type="presParOf" srcId="{8EC50F0F-9F84-46A9-B58D-3B29731803C0}" destId="{7D22218D-B660-4A71-8A2E-82C1FAFB00BA}" srcOrd="0" destOrd="0" presId="urn:microsoft.com/office/officeart/2005/8/layout/orgChart1"/>
+    <dgm:cxn modelId="{97EA11A3-FD78-4DBF-87BE-415A1C4FDD47}" type="presParOf" srcId="{8EC50F0F-9F84-46A9-B58D-3B29731803C0}" destId="{6B8D5C36-BAA0-4209-843B-F6032FFF07FF}" srcOrd="1" destOrd="0" presId="urn:microsoft.com/office/officeart/2005/8/layout/orgChart1"/>
+    <dgm:cxn modelId="{7F78045B-9099-4F0F-B5EF-ACAE899CE7A9}" type="presParOf" srcId="{13268EE6-8774-46DE-9708-1A307EE8DC1E}" destId="{B6D45685-7D7C-42DD-A711-95F68C851DFA}" srcOrd="1" destOrd="0" presId="urn:microsoft.com/office/officeart/2005/8/layout/orgChart1"/>
+    <dgm:cxn modelId="{46DC75ED-258B-46C0-9541-9442B23F29E5}" type="presParOf" srcId="{13268EE6-8774-46DE-9708-1A307EE8DC1E}" destId="{343947E6-2B88-4308-B95A-3302A8A47EFE}" srcOrd="2" destOrd="0" presId="urn:microsoft.com/office/officeart/2005/8/layout/orgChart1"/>
+    <dgm:cxn modelId="{2136E202-0BAB-4831-974B-09E7B187C583}" type="presParOf" srcId="{E7DF8196-4D1B-4DB1-8734-66960D027020}" destId="{474367C0-A183-4532-8B58-6CC4BBD9EF1B}" srcOrd="2" destOrd="0" presId="urn:microsoft.com/office/officeart/2005/8/layout/orgChart1"/>
+    <dgm:cxn modelId="{5FA6B23F-86F0-45C0-BEA7-A4E3CA4114BC}" type="presParOf" srcId="{87502DEA-D77A-471D-88F3-71B1DB91C00D}" destId="{541B9572-AD5A-460A-8A46-80FF1F039482}" srcOrd="8" destOrd="0" presId="urn:microsoft.com/office/officeart/2005/8/layout/orgChart1"/>
+    <dgm:cxn modelId="{9A02ED54-DEA7-4B48-891D-C286E6F17A64}" type="presParOf" srcId="{87502DEA-D77A-471D-88F3-71B1DB91C00D}" destId="{6F2C00E3-974C-47FC-8B3C-5D86D1A1901E}" srcOrd="9" destOrd="0" presId="urn:microsoft.com/office/officeart/2005/8/layout/orgChart1"/>
+    <dgm:cxn modelId="{CA2F1ED7-CD03-4179-B14F-F09E1FAF2F4C}" type="presParOf" srcId="{6F2C00E3-974C-47FC-8B3C-5D86D1A1901E}" destId="{69684490-4F17-47DF-BB43-8BF92ACFF34C}" srcOrd="0" destOrd="0" presId="urn:microsoft.com/office/officeart/2005/8/layout/orgChart1"/>
+    <dgm:cxn modelId="{9858C597-6456-44EF-B8EC-BA192CCE7BBA}" type="presParOf" srcId="{69684490-4F17-47DF-BB43-8BF92ACFF34C}" destId="{43A39187-8869-4925-A4BF-E980DAFDD5DC}" srcOrd="0" destOrd="0" presId="urn:microsoft.com/office/officeart/2005/8/layout/orgChart1"/>
+    <dgm:cxn modelId="{FDEA284C-C537-4758-B8EB-6D2C67472214}" type="presParOf" srcId="{69684490-4F17-47DF-BB43-8BF92ACFF34C}" destId="{875EE4CB-33B3-409D-B1BA-481548E625F6}" srcOrd="1" destOrd="0" presId="urn:microsoft.com/office/officeart/2005/8/layout/orgChart1"/>
+    <dgm:cxn modelId="{B39020BE-D3AE-43A2-86C6-77B1ABCB2C12}" type="presParOf" srcId="{6F2C00E3-974C-47FC-8B3C-5D86D1A1901E}" destId="{86DDF4A6-D657-4BF1-8878-5DECBCA57136}" srcOrd="1" destOrd="0" presId="urn:microsoft.com/office/officeart/2005/8/layout/orgChart1"/>
+    <dgm:cxn modelId="{7993DC77-12D5-4F72-9BC9-077D29CAFD50}" type="presParOf" srcId="{86DDF4A6-D657-4BF1-8878-5DECBCA57136}" destId="{CF646C66-5793-4C1A-9FBC-67DC08285584}" srcOrd="0" destOrd="0" presId="urn:microsoft.com/office/officeart/2005/8/layout/orgChart1"/>
+    <dgm:cxn modelId="{8828EE72-C3C8-448A-A538-43742B2D63F8}" type="presParOf" srcId="{86DDF4A6-D657-4BF1-8878-5DECBCA57136}" destId="{615BE3B2-2960-4737-81FF-7E2942C27A33}" srcOrd="1" destOrd="0" presId="urn:microsoft.com/office/officeart/2005/8/layout/orgChart1"/>
+    <dgm:cxn modelId="{C7687C66-8FEC-4221-92F5-FA260CF69572}" type="presParOf" srcId="{615BE3B2-2960-4737-81FF-7E2942C27A33}" destId="{05A80E28-1A91-4CEB-A042-31C291C0D604}" srcOrd="0" destOrd="0" presId="urn:microsoft.com/office/officeart/2005/8/layout/orgChart1"/>
+    <dgm:cxn modelId="{23792FCD-7ED7-4122-B934-B89922414FAB}" type="presParOf" srcId="{05A80E28-1A91-4CEB-A042-31C291C0D604}" destId="{D48E27A8-84C3-4786-A8FF-21D27492781E}" srcOrd="0" destOrd="0" presId="urn:microsoft.com/office/officeart/2005/8/layout/orgChart1"/>
+    <dgm:cxn modelId="{4266AF47-EF12-41EC-B21C-71477579E44B}" type="presParOf" srcId="{05A80E28-1A91-4CEB-A042-31C291C0D604}" destId="{D7104BEB-6E42-4701-9634-71C6CED9A404}" srcOrd="1" destOrd="0" presId="urn:microsoft.com/office/officeart/2005/8/layout/orgChart1"/>
+    <dgm:cxn modelId="{95A2E2E2-A47B-4EB7-BA6E-8389F6547E60}" type="presParOf" srcId="{615BE3B2-2960-4737-81FF-7E2942C27A33}" destId="{C20D7398-E2CD-4240-95E9-6F5279803E36}" srcOrd="1" destOrd="0" presId="urn:microsoft.com/office/officeart/2005/8/layout/orgChart1"/>
+    <dgm:cxn modelId="{6B0A32C9-EA59-4BA5-B00B-B70F7DA3D814}" type="presParOf" srcId="{615BE3B2-2960-4737-81FF-7E2942C27A33}" destId="{C4323658-3046-4EE2-8C02-A44A6E3A7E1E}" srcOrd="2" destOrd="0" presId="urn:microsoft.com/office/officeart/2005/8/layout/orgChart1"/>
+    <dgm:cxn modelId="{11A85832-F17C-46EE-9F1F-EC6AF6A9DE4D}" type="presParOf" srcId="{6F2C00E3-974C-47FC-8B3C-5D86D1A1901E}" destId="{B3A91109-C9D1-4842-AFE7-B406A2F0B5B4}" srcOrd="2" destOrd="0" presId="urn:microsoft.com/office/officeart/2005/8/layout/orgChart1"/>
+    <dgm:cxn modelId="{82C70B65-F188-45FB-BEB6-5055B6AB6787}" type="presParOf" srcId="{7BCF4066-3B50-4AD7-9A4E-A721456E885A}" destId="{F5C20CE9-4E81-4275-A2C7-32F4DCB3E021}" srcOrd="2" destOrd="0" presId="urn:microsoft.com/office/officeart/2005/8/layout/orgChart1"/>
   </dgm:cxnLst>
   <dgm:bg/>
   <dgm:whole/>
@@ -3733,8 +3816,8 @@
       </dsp:nvSpPr>
       <dsp:spPr>
         <a:xfrm>
-          <a:off x="5464543" y="1364687"/>
-          <a:ext cx="133215" cy="408526"/>
+          <a:off x="5437316" y="1062153"/>
+          <a:ext cx="131581" cy="403516"/>
         </a:xfrm>
         <a:custGeom>
           <a:avLst/>
@@ -3748,10 +3831,10 @@
                 <a:pt x="0" y="0"/>
               </a:moveTo>
               <a:lnTo>
-                <a:pt x="0" y="408526"/>
+                <a:pt x="0" y="403516"/>
               </a:lnTo>
               <a:lnTo>
-                <a:pt x="133215" y="408526"/>
+                <a:pt x="131581" y="403516"/>
               </a:lnTo>
             </a:path>
           </a:pathLst>
@@ -3792,8 +3875,8 @@
       </dsp:nvSpPr>
       <dsp:spPr>
         <a:xfrm>
-          <a:off x="3133278" y="734135"/>
-          <a:ext cx="2686505" cy="186501"/>
+          <a:off x="3134639" y="439334"/>
+          <a:ext cx="2653560" cy="184214"/>
         </a:xfrm>
         <a:custGeom>
           <a:avLst/>
@@ -3807,13 +3890,13 @@
                 <a:pt x="0" y="0"/>
               </a:moveTo>
               <a:lnTo>
-                <a:pt x="0" y="93250"/>
+                <a:pt x="0" y="92107"/>
               </a:lnTo>
               <a:lnTo>
-                <a:pt x="2686505" y="93250"/>
+                <a:pt x="2653560" y="92107"/>
               </a:lnTo>
               <a:lnTo>
-                <a:pt x="2686505" y="186501"/>
+                <a:pt x="2653560" y="184214"/>
               </a:lnTo>
             </a:path>
           </a:pathLst>
@@ -3847,15 +3930,15 @@
         <a:fontRef idx="minor"/>
       </dsp:style>
     </dsp:sp>
-    <dsp:sp modelId="{FCDE8788-829B-4943-8C78-D783672774CD}">
+    <dsp:sp modelId="{8678B393-9953-4DAE-A491-3B5F20CA2912}">
       <dsp:nvSpPr>
         <dsp:cNvPr id="0" name=""/>
         <dsp:cNvSpPr/>
       </dsp:nvSpPr>
       <dsp:spPr>
         <a:xfrm>
-          <a:off x="4389941" y="1364687"/>
-          <a:ext cx="133215" cy="2300181"/>
+          <a:off x="4375891" y="1062153"/>
+          <a:ext cx="131581" cy="2894793"/>
         </a:xfrm>
         <a:custGeom>
           <a:avLst/>
@@ -3869,10 +3952,10 @@
                 <a:pt x="0" y="0"/>
               </a:moveTo>
               <a:lnTo>
-                <a:pt x="0" y="2300181"/>
+                <a:pt x="0" y="2894793"/>
               </a:lnTo>
               <a:lnTo>
-                <a:pt x="133215" y="2300181"/>
+                <a:pt x="131581" y="2894793"/>
               </a:lnTo>
             </a:path>
           </a:pathLst>
@@ -3906,15 +3989,15 @@
         <a:fontRef idx="minor"/>
       </dsp:style>
     </dsp:sp>
-    <dsp:sp modelId="{A787E5BD-2013-4FD6-AF16-CADAE851A549}">
+    <dsp:sp modelId="{FCDE8788-829B-4943-8C78-D783672774CD}">
       <dsp:nvSpPr>
         <dsp:cNvPr id="0" name=""/>
         <dsp:cNvSpPr/>
       </dsp:nvSpPr>
       <dsp:spPr>
         <a:xfrm>
-          <a:off x="4389941" y="1364687"/>
-          <a:ext cx="133215" cy="1669629"/>
+          <a:off x="4375891" y="1062153"/>
+          <a:ext cx="131581" cy="2271973"/>
         </a:xfrm>
         <a:custGeom>
           <a:avLst/>
@@ -3928,10 +4011,10 @@
                 <a:pt x="0" y="0"/>
               </a:moveTo>
               <a:lnTo>
-                <a:pt x="0" y="1669629"/>
+                <a:pt x="0" y="2271973"/>
               </a:lnTo>
               <a:lnTo>
-                <a:pt x="133215" y="1669629"/>
+                <a:pt x="131581" y="2271973"/>
               </a:lnTo>
             </a:path>
           </a:pathLst>
@@ -3965,15 +4048,15 @@
         <a:fontRef idx="minor"/>
       </dsp:style>
     </dsp:sp>
-    <dsp:sp modelId="{EE822D73-3E20-4F65-9505-54678BABF231}">
+    <dsp:sp modelId="{A787E5BD-2013-4FD6-AF16-CADAE851A549}">
       <dsp:nvSpPr>
         <dsp:cNvPr id="0" name=""/>
         <dsp:cNvSpPr/>
       </dsp:nvSpPr>
       <dsp:spPr>
         <a:xfrm>
-          <a:off x="4389941" y="1364687"/>
-          <a:ext cx="133215" cy="1039078"/>
+          <a:off x="4375891" y="1062153"/>
+          <a:ext cx="131581" cy="1649154"/>
         </a:xfrm>
         <a:custGeom>
           <a:avLst/>
@@ -3987,10 +4070,10 @@
                 <a:pt x="0" y="0"/>
               </a:moveTo>
               <a:lnTo>
-                <a:pt x="0" y="1039078"/>
+                <a:pt x="0" y="1649154"/>
               </a:lnTo>
               <a:lnTo>
-                <a:pt x="133215" y="1039078"/>
+                <a:pt x="131581" y="1649154"/>
               </a:lnTo>
             </a:path>
           </a:pathLst>
@@ -4024,15 +4107,15 @@
         <a:fontRef idx="minor"/>
       </dsp:style>
     </dsp:sp>
-    <dsp:sp modelId="{783F02D0-4E10-4238-AD2B-022ACB58B33D}">
+    <dsp:sp modelId="{EE822D73-3E20-4F65-9505-54678BABF231}">
       <dsp:nvSpPr>
         <dsp:cNvPr id="0" name=""/>
         <dsp:cNvSpPr/>
       </dsp:nvSpPr>
       <dsp:spPr>
         <a:xfrm>
-          <a:off x="4389941" y="1364687"/>
-          <a:ext cx="133215" cy="408526"/>
+          <a:off x="4375891" y="1062153"/>
+          <a:ext cx="131581" cy="1026335"/>
         </a:xfrm>
         <a:custGeom>
           <a:avLst/>
@@ -4046,10 +4129,10 @@
                 <a:pt x="0" y="0"/>
               </a:moveTo>
               <a:lnTo>
-                <a:pt x="0" y="408526"/>
+                <a:pt x="0" y="1026335"/>
               </a:lnTo>
               <a:lnTo>
-                <a:pt x="133215" y="408526"/>
+                <a:pt x="131581" y="1026335"/>
               </a:lnTo>
             </a:path>
           </a:pathLst>
@@ -4083,15 +4166,15 @@
         <a:fontRef idx="minor"/>
       </dsp:style>
     </dsp:sp>
-    <dsp:sp modelId="{A1D89F41-F7B5-4F82-B529-36282C8502A0}">
+    <dsp:sp modelId="{783F02D0-4E10-4238-AD2B-022ACB58B33D}">
       <dsp:nvSpPr>
         <dsp:cNvPr id="0" name=""/>
         <dsp:cNvSpPr/>
       </dsp:nvSpPr>
       <dsp:spPr>
         <a:xfrm>
-          <a:off x="3133278" y="734135"/>
-          <a:ext cx="1611903" cy="186501"/>
+          <a:off x="4375891" y="1062153"/>
+          <a:ext cx="131581" cy="403516"/>
         </a:xfrm>
         <a:custGeom>
           <a:avLst/>
@@ -4105,13 +4188,72 @@
                 <a:pt x="0" y="0"/>
               </a:moveTo>
               <a:lnTo>
-                <a:pt x="0" y="93250"/>
+                <a:pt x="0" y="403516"/>
               </a:lnTo>
               <a:lnTo>
-                <a:pt x="1611903" y="93250"/>
+                <a:pt x="131581" y="403516"/>
+              </a:lnTo>
+            </a:path>
+          </a:pathLst>
+        </a:custGeom>
+        <a:noFill/>
+        <a:ln w="12700" cap="flat" cmpd="sng" algn="ctr">
+          <a:solidFill>
+            <a:schemeClr val="accent1">
+              <a:shade val="80000"/>
+              <a:hueOff val="0"/>
+              <a:satOff val="0"/>
+              <a:lumOff val="0"/>
+              <a:alphaOff val="0"/>
+            </a:schemeClr>
+          </a:solidFill>
+          <a:prstDash val="solid"/>
+          <a:miter lim="800000"/>
+        </a:ln>
+        <a:effectLst/>
+      </dsp:spPr>
+      <dsp:style>
+        <a:lnRef idx="2">
+          <a:scrgbClr r="0" g="0" b="0"/>
+        </a:lnRef>
+        <a:fillRef idx="0">
+          <a:scrgbClr r="0" g="0" b="0"/>
+        </a:fillRef>
+        <a:effectRef idx="0">
+          <a:scrgbClr r="0" g="0" b="0"/>
+        </a:effectRef>
+        <a:fontRef idx="minor"/>
+      </dsp:style>
+    </dsp:sp>
+    <dsp:sp modelId="{A1D89F41-F7B5-4F82-B529-36282C8502A0}">
+      <dsp:nvSpPr>
+        <dsp:cNvPr id="0" name=""/>
+        <dsp:cNvSpPr/>
+      </dsp:nvSpPr>
+      <dsp:spPr>
+        <a:xfrm>
+          <a:off x="3134639" y="439334"/>
+          <a:ext cx="1592136" cy="184214"/>
+        </a:xfrm>
+        <a:custGeom>
+          <a:avLst/>
+          <a:gdLst/>
+          <a:ahLst/>
+          <a:cxnLst/>
+          <a:rect l="0" t="0" r="0" b="0"/>
+          <a:pathLst>
+            <a:path>
+              <a:moveTo>
+                <a:pt x="0" y="0"/>
+              </a:moveTo>
+              <a:lnTo>
+                <a:pt x="0" y="92107"/>
               </a:lnTo>
               <a:lnTo>
-                <a:pt x="1611903" y="186501"/>
+                <a:pt x="1592136" y="92107"/>
+              </a:lnTo>
+              <a:lnTo>
+                <a:pt x="1592136" y="184214"/>
               </a:lnTo>
             </a:path>
           </a:pathLst>
@@ -4152,8 +4294,8 @@
       </dsp:nvSpPr>
       <dsp:spPr>
         <a:xfrm>
-          <a:off x="3355303" y="1364687"/>
-          <a:ext cx="537301" cy="186501"/>
+          <a:off x="3353942" y="1062153"/>
+          <a:ext cx="530712" cy="184214"/>
         </a:xfrm>
         <a:custGeom>
           <a:avLst/>
@@ -4167,13 +4309,13 @@
                 <a:pt x="0" y="0"/>
               </a:moveTo>
               <a:lnTo>
-                <a:pt x="0" y="93250"/>
+                <a:pt x="0" y="92107"/>
               </a:lnTo>
               <a:lnTo>
-                <a:pt x="537301" y="93250"/>
+                <a:pt x="530712" y="92107"/>
               </a:lnTo>
               <a:lnTo>
-                <a:pt x="537301" y="186501"/>
+                <a:pt x="530712" y="184214"/>
               </a:lnTo>
             </a:path>
           </a:pathLst>
@@ -4214,8 +4356,8 @@
       </dsp:nvSpPr>
       <dsp:spPr>
         <a:xfrm>
-          <a:off x="2462762" y="1995238"/>
-          <a:ext cx="133215" cy="1669629"/>
+          <a:off x="2472346" y="1684972"/>
+          <a:ext cx="131581" cy="1649154"/>
         </a:xfrm>
         <a:custGeom>
           <a:avLst/>
@@ -4229,10 +4371,10 @@
                 <a:pt x="0" y="0"/>
               </a:moveTo>
               <a:lnTo>
-                <a:pt x="0" y="1669629"/>
+                <a:pt x="0" y="1649154"/>
               </a:lnTo>
               <a:lnTo>
-                <a:pt x="133215" y="1669629"/>
+                <a:pt x="131581" y="1649154"/>
               </a:lnTo>
             </a:path>
           </a:pathLst>
@@ -4273,8 +4415,8 @@
       </dsp:nvSpPr>
       <dsp:spPr>
         <a:xfrm>
-          <a:off x="2462762" y="1995238"/>
-          <a:ext cx="133215" cy="1039078"/>
+          <a:off x="2472346" y="1684972"/>
+          <a:ext cx="131581" cy="1026335"/>
         </a:xfrm>
         <a:custGeom>
           <a:avLst/>
@@ -4288,10 +4430,10 @@
                 <a:pt x="0" y="0"/>
               </a:moveTo>
               <a:lnTo>
-                <a:pt x="0" y="1039078"/>
+                <a:pt x="0" y="1026335"/>
               </a:lnTo>
               <a:lnTo>
-                <a:pt x="133215" y="1039078"/>
+                <a:pt x="131581" y="1026335"/>
               </a:lnTo>
             </a:path>
           </a:pathLst>
@@ -4332,8 +4474,8 @@
       </dsp:nvSpPr>
       <dsp:spPr>
         <a:xfrm>
-          <a:off x="2462762" y="1995238"/>
-          <a:ext cx="133215" cy="408526"/>
+          <a:off x="2472346" y="1684972"/>
+          <a:ext cx="131581" cy="403516"/>
         </a:xfrm>
         <a:custGeom>
           <a:avLst/>
@@ -4347,10 +4489,10 @@
                 <a:pt x="0" y="0"/>
               </a:moveTo>
               <a:lnTo>
-                <a:pt x="0" y="408526"/>
+                <a:pt x="0" y="403516"/>
               </a:lnTo>
               <a:lnTo>
-                <a:pt x="133215" y="408526"/>
+                <a:pt x="131581" y="403516"/>
               </a:lnTo>
             </a:path>
           </a:pathLst>
@@ -4391,8 +4533,8 @@
       </dsp:nvSpPr>
       <dsp:spPr>
         <a:xfrm>
-          <a:off x="2818002" y="1364687"/>
-          <a:ext cx="537301" cy="186501"/>
+          <a:off x="2823230" y="1062153"/>
+          <a:ext cx="530712" cy="184214"/>
         </a:xfrm>
         <a:custGeom>
           <a:avLst/>
@@ -4403,16 +4545,16 @@
           <a:pathLst>
             <a:path>
               <a:moveTo>
-                <a:pt x="537301" y="0"/>
+                <a:pt x="530712" y="0"/>
               </a:moveTo>
               <a:lnTo>
-                <a:pt x="537301" y="93250"/>
+                <a:pt x="530712" y="92107"/>
               </a:lnTo>
               <a:lnTo>
-                <a:pt x="0" y="93250"/>
+                <a:pt x="0" y="92107"/>
               </a:lnTo>
               <a:lnTo>
-                <a:pt x="0" y="186501"/>
+                <a:pt x="0" y="184214"/>
               </a:lnTo>
             </a:path>
           </a:pathLst>
@@ -4453,8 +4595,8 @@
       </dsp:nvSpPr>
       <dsp:spPr>
         <a:xfrm>
-          <a:off x="3133278" y="734135"/>
-          <a:ext cx="222025" cy="186501"/>
+          <a:off x="3134639" y="439334"/>
+          <a:ext cx="219302" cy="184214"/>
         </a:xfrm>
         <a:custGeom>
           <a:avLst/>
@@ -4468,13 +4610,13 @@
                 <a:pt x="0" y="0"/>
               </a:moveTo>
               <a:lnTo>
-                <a:pt x="0" y="93250"/>
+                <a:pt x="0" y="92107"/>
               </a:lnTo>
               <a:lnTo>
-                <a:pt x="222025" y="93250"/>
+                <a:pt x="219302" y="92107"/>
               </a:lnTo>
               <a:lnTo>
-                <a:pt x="222025" y="186501"/>
+                <a:pt x="219302" y="184214"/>
               </a:lnTo>
             </a:path>
           </a:pathLst>
@@ -4515,8 +4657,8 @@
       </dsp:nvSpPr>
       <dsp:spPr>
         <a:xfrm>
-          <a:off x="1166134" y="1364687"/>
-          <a:ext cx="133215" cy="1039078"/>
+          <a:off x="1191619" y="1062153"/>
+          <a:ext cx="131581" cy="1026335"/>
         </a:xfrm>
         <a:custGeom>
           <a:avLst/>
@@ -4530,10 +4672,10 @@
                 <a:pt x="0" y="0"/>
               </a:moveTo>
               <a:lnTo>
-                <a:pt x="0" y="1039078"/>
+                <a:pt x="0" y="1026335"/>
               </a:lnTo>
               <a:lnTo>
-                <a:pt x="133215" y="1039078"/>
+                <a:pt x="131581" y="1026335"/>
               </a:lnTo>
             </a:path>
           </a:pathLst>
@@ -4574,8 +4716,8 @@
       </dsp:nvSpPr>
       <dsp:spPr>
         <a:xfrm>
-          <a:off x="1166134" y="1364687"/>
-          <a:ext cx="133215" cy="408526"/>
+          <a:off x="1191619" y="1062153"/>
+          <a:ext cx="131581" cy="403516"/>
         </a:xfrm>
         <a:custGeom>
           <a:avLst/>
@@ -4589,10 +4731,10 @@
                 <a:pt x="0" y="0"/>
               </a:moveTo>
               <a:lnTo>
-                <a:pt x="0" y="408526"/>
+                <a:pt x="0" y="403516"/>
               </a:lnTo>
               <a:lnTo>
-                <a:pt x="133215" y="408526"/>
+                <a:pt x="131581" y="403516"/>
               </a:lnTo>
             </a:path>
           </a:pathLst>
@@ -4633,8 +4775,8 @@
       </dsp:nvSpPr>
       <dsp:spPr>
         <a:xfrm>
-          <a:off x="1521375" y="734135"/>
-          <a:ext cx="1611903" cy="186501"/>
+          <a:off x="1542503" y="439334"/>
+          <a:ext cx="1592136" cy="184214"/>
         </a:xfrm>
         <a:custGeom>
           <a:avLst/>
@@ -4645,16 +4787,16 @@
           <a:pathLst>
             <a:path>
               <a:moveTo>
-                <a:pt x="1611903" y="0"/>
+                <a:pt x="1592136" y="0"/>
               </a:moveTo>
               <a:lnTo>
-                <a:pt x="1611903" y="93250"/>
+                <a:pt x="1592136" y="92107"/>
               </a:lnTo>
               <a:lnTo>
-                <a:pt x="0" y="93250"/>
+                <a:pt x="0" y="92107"/>
               </a:lnTo>
               <a:lnTo>
-                <a:pt x="0" y="186501"/>
+                <a:pt x="0" y="184214"/>
               </a:lnTo>
             </a:path>
           </a:pathLst>
@@ -4695,8 +4837,8 @@
       </dsp:nvSpPr>
       <dsp:spPr>
         <a:xfrm>
-          <a:off x="91532" y="1364687"/>
-          <a:ext cx="133215" cy="1669629"/>
+          <a:off x="130195" y="1062153"/>
+          <a:ext cx="131581" cy="1649154"/>
         </a:xfrm>
         <a:custGeom>
           <a:avLst/>
@@ -4710,10 +4852,10 @@
                 <a:pt x="0" y="0"/>
               </a:moveTo>
               <a:lnTo>
-                <a:pt x="0" y="1669629"/>
+                <a:pt x="0" y="1649154"/>
               </a:lnTo>
               <a:lnTo>
-                <a:pt x="133215" y="1669629"/>
+                <a:pt x="131581" y="1649154"/>
               </a:lnTo>
             </a:path>
           </a:pathLst>
@@ -4754,8 +4896,8 @@
       </dsp:nvSpPr>
       <dsp:spPr>
         <a:xfrm>
-          <a:off x="91532" y="1364687"/>
-          <a:ext cx="133215" cy="1039078"/>
+          <a:off x="130195" y="1062153"/>
+          <a:ext cx="131581" cy="1026335"/>
         </a:xfrm>
         <a:custGeom>
           <a:avLst/>
@@ -4769,10 +4911,10 @@
                 <a:pt x="0" y="0"/>
               </a:moveTo>
               <a:lnTo>
-                <a:pt x="0" y="1039078"/>
+                <a:pt x="0" y="1026335"/>
               </a:lnTo>
               <a:lnTo>
-                <a:pt x="133215" y="1039078"/>
+                <a:pt x="131581" y="1026335"/>
               </a:lnTo>
             </a:path>
           </a:pathLst>
@@ -4813,8 +4955,8 @@
       </dsp:nvSpPr>
       <dsp:spPr>
         <a:xfrm>
-          <a:off x="91532" y="1364687"/>
-          <a:ext cx="133215" cy="408526"/>
+          <a:off x="130195" y="1062153"/>
+          <a:ext cx="131581" cy="403516"/>
         </a:xfrm>
         <a:custGeom>
           <a:avLst/>
@@ -4828,10 +4970,10 @@
                 <a:pt x="0" y="0"/>
               </a:moveTo>
               <a:lnTo>
-                <a:pt x="0" y="408526"/>
+                <a:pt x="0" y="403516"/>
               </a:lnTo>
               <a:lnTo>
-                <a:pt x="133215" y="408526"/>
+                <a:pt x="131581" y="403516"/>
               </a:lnTo>
             </a:path>
           </a:pathLst>
@@ -4872,8 +5014,8 @@
       </dsp:nvSpPr>
       <dsp:spPr>
         <a:xfrm>
-          <a:off x="446773" y="734135"/>
-          <a:ext cx="2686505" cy="186501"/>
+          <a:off x="481079" y="439334"/>
+          <a:ext cx="2653560" cy="184214"/>
         </a:xfrm>
         <a:custGeom>
           <a:avLst/>
@@ -4884,16 +5026,16 @@
           <a:pathLst>
             <a:path>
               <a:moveTo>
-                <a:pt x="2686505" y="0"/>
+                <a:pt x="2653560" y="0"/>
               </a:moveTo>
               <a:lnTo>
-                <a:pt x="2686505" y="93250"/>
+                <a:pt x="2653560" y="92107"/>
               </a:lnTo>
               <a:lnTo>
-                <a:pt x="0" y="93250"/>
+                <a:pt x="0" y="92107"/>
               </a:lnTo>
               <a:lnTo>
-                <a:pt x="0" y="186501"/>
+                <a:pt x="0" y="184214"/>
               </a:lnTo>
             </a:path>
           </a:pathLst>
@@ -4934,8 +5076,8 @@
       </dsp:nvSpPr>
       <dsp:spPr>
         <a:xfrm>
-          <a:off x="2689227" y="290085"/>
-          <a:ext cx="888100" cy="444050"/>
+          <a:off x="2696034" y="729"/>
+          <a:ext cx="877210" cy="438605"/>
         </a:xfrm>
         <a:prstGeom prst="rect">
           <a:avLst/>
@@ -5000,8 +5142,8 @@
         </a:p>
       </dsp:txBody>
       <dsp:txXfrm>
-        <a:off x="2689227" y="290085"/>
-        <a:ext cx="888100" cy="444050"/>
+        <a:off x="2696034" y="729"/>
+        <a:ext cx="877210" cy="438605"/>
       </dsp:txXfrm>
     </dsp:sp>
     <dsp:sp modelId="{0253070B-604D-420C-A12E-7EF1DFE4921E}">
@@ -5011,8 +5153,8 @@
       </dsp:nvSpPr>
       <dsp:spPr>
         <a:xfrm>
-          <a:off x="2722" y="920636"/>
-          <a:ext cx="888100" cy="444050"/>
+          <a:off x="42474" y="623548"/>
+          <a:ext cx="877210" cy="438605"/>
         </a:xfrm>
         <a:prstGeom prst="rect">
           <a:avLst/>
@@ -5077,8 +5219,8 @@
         </a:p>
       </dsp:txBody>
       <dsp:txXfrm>
-        <a:off x="2722" y="920636"/>
-        <a:ext cx="888100" cy="444050"/>
+        <a:off x="42474" y="623548"/>
+        <a:ext cx="877210" cy="438605"/>
       </dsp:txXfrm>
     </dsp:sp>
     <dsp:sp modelId="{38DB6AFB-0ABA-4CDE-987B-AE3654A1C9B5}">
@@ -5088,8 +5230,8 @@
       </dsp:nvSpPr>
       <dsp:spPr>
         <a:xfrm>
-          <a:off x="224747" y="1551188"/>
-          <a:ext cx="888100" cy="444050"/>
+          <a:off x="261776" y="1246367"/>
+          <a:ext cx="877210" cy="438605"/>
         </a:xfrm>
         <a:prstGeom prst="rect">
           <a:avLst/>
@@ -5154,8 +5296,8 @@
         </a:p>
       </dsp:txBody>
       <dsp:txXfrm>
-        <a:off x="224747" y="1551188"/>
-        <a:ext cx="888100" cy="444050"/>
+        <a:off x="261776" y="1246367"/>
+        <a:ext cx="877210" cy="438605"/>
       </dsp:txXfrm>
     </dsp:sp>
     <dsp:sp modelId="{4EDB4E7C-91F0-4880-ACC1-E45AB76CE738}">
@@ -5165,8 +5307,8 @@
       </dsp:nvSpPr>
       <dsp:spPr>
         <a:xfrm>
-          <a:off x="224747" y="2181740"/>
-          <a:ext cx="888100" cy="444050"/>
+          <a:off x="261776" y="1869186"/>
+          <a:ext cx="877210" cy="438605"/>
         </a:xfrm>
         <a:prstGeom prst="rect">
           <a:avLst/>
@@ -5231,8 +5373,8 @@
         </a:p>
       </dsp:txBody>
       <dsp:txXfrm>
-        <a:off x="224747" y="2181740"/>
-        <a:ext cx="888100" cy="444050"/>
+        <a:off x="261776" y="1869186"/>
+        <a:ext cx="877210" cy="438605"/>
       </dsp:txXfrm>
     </dsp:sp>
     <dsp:sp modelId="{4DD78B01-E748-4591-8A6E-D32CCD7719EE}">
@@ -5242,8 +5384,8 @@
       </dsp:nvSpPr>
       <dsp:spPr>
         <a:xfrm>
-          <a:off x="224747" y="2812291"/>
-          <a:ext cx="888100" cy="444050"/>
+          <a:off x="261776" y="2492006"/>
+          <a:ext cx="877210" cy="438605"/>
         </a:xfrm>
         <a:prstGeom prst="rect">
           <a:avLst/>
@@ -5308,8 +5450,8 @@
         </a:p>
       </dsp:txBody>
       <dsp:txXfrm>
-        <a:off x="224747" y="2812291"/>
-        <a:ext cx="888100" cy="444050"/>
+        <a:off x="261776" y="2492006"/>
+        <a:ext cx="877210" cy="438605"/>
       </dsp:txXfrm>
     </dsp:sp>
     <dsp:sp modelId="{0F82655B-E782-45C3-9729-E3FAA212C4F5}">
@@ -5319,8 +5461,8 @@
       </dsp:nvSpPr>
       <dsp:spPr>
         <a:xfrm>
-          <a:off x="1077324" y="920636"/>
-          <a:ext cx="888100" cy="444050"/>
+          <a:off x="1103898" y="623548"/>
+          <a:ext cx="877210" cy="438605"/>
         </a:xfrm>
         <a:prstGeom prst="rect">
           <a:avLst/>
@@ -5385,8 +5527,8 @@
         </a:p>
       </dsp:txBody>
       <dsp:txXfrm>
-        <a:off x="1077324" y="920636"/>
-        <a:ext cx="888100" cy="444050"/>
+        <a:off x="1103898" y="623548"/>
+        <a:ext cx="877210" cy="438605"/>
       </dsp:txXfrm>
     </dsp:sp>
     <dsp:sp modelId="{35F8EF3A-A69A-48E1-83B1-4F6EEB4BD887}">
@@ -5396,8 +5538,8 @@
       </dsp:nvSpPr>
       <dsp:spPr>
         <a:xfrm>
-          <a:off x="1299350" y="1551188"/>
-          <a:ext cx="888100" cy="444050"/>
+          <a:off x="1323201" y="1246367"/>
+          <a:ext cx="877210" cy="438605"/>
         </a:xfrm>
         <a:prstGeom prst="rect">
           <a:avLst/>
@@ -5479,8 +5621,8 @@
         </a:p>
       </dsp:txBody>
       <dsp:txXfrm>
-        <a:off x="1299350" y="1551188"/>
-        <a:ext cx="888100" cy="444050"/>
+        <a:off x="1323201" y="1246367"/>
+        <a:ext cx="877210" cy="438605"/>
       </dsp:txXfrm>
     </dsp:sp>
     <dsp:sp modelId="{AAEFFAFF-0D85-4F88-B73C-FA0ACE0A392C}">
@@ -5490,8 +5632,8 @@
       </dsp:nvSpPr>
       <dsp:spPr>
         <a:xfrm>
-          <a:off x="1299350" y="2181740"/>
-          <a:ext cx="888100" cy="444050"/>
+          <a:off x="1323201" y="1869186"/>
+          <a:ext cx="877210" cy="438605"/>
         </a:xfrm>
         <a:prstGeom prst="rect">
           <a:avLst/>
@@ -5561,8 +5703,8 @@
         </a:p>
       </dsp:txBody>
       <dsp:txXfrm>
-        <a:off x="1299350" y="2181740"/>
-        <a:ext cx="888100" cy="444050"/>
+        <a:off x="1323201" y="1869186"/>
+        <a:ext cx="877210" cy="438605"/>
       </dsp:txXfrm>
     </dsp:sp>
     <dsp:sp modelId="{B5604598-0DF0-41EA-930E-4FCC1C14E5D2}">
@@ -5572,8 +5714,8 @@
       </dsp:nvSpPr>
       <dsp:spPr>
         <a:xfrm>
-          <a:off x="2911253" y="920636"/>
-          <a:ext cx="888100" cy="444050"/>
+          <a:off x="2915337" y="623548"/>
+          <a:ext cx="877210" cy="438605"/>
         </a:xfrm>
         <a:prstGeom prst="rect">
           <a:avLst/>
@@ -5638,8 +5780,8 @@
         </a:p>
       </dsp:txBody>
       <dsp:txXfrm>
-        <a:off x="2911253" y="920636"/>
-        <a:ext cx="888100" cy="444050"/>
+        <a:off x="2915337" y="623548"/>
+        <a:ext cx="877210" cy="438605"/>
       </dsp:txXfrm>
     </dsp:sp>
     <dsp:sp modelId="{FAD1C8B2-6914-4A31-9F7A-B1BF317E6961}">
@@ -5649,8 +5791,8 @@
       </dsp:nvSpPr>
       <dsp:spPr>
         <a:xfrm>
-          <a:off x="2373952" y="1551188"/>
-          <a:ext cx="888100" cy="444050"/>
+          <a:off x="2384625" y="1246367"/>
+          <a:ext cx="877210" cy="438605"/>
         </a:xfrm>
         <a:prstGeom prst="rect">
           <a:avLst/>
@@ -5715,8 +5857,8 @@
         </a:p>
       </dsp:txBody>
       <dsp:txXfrm>
-        <a:off x="2373952" y="1551188"/>
-        <a:ext cx="888100" cy="444050"/>
+        <a:off x="2384625" y="1246367"/>
+        <a:ext cx="877210" cy="438605"/>
       </dsp:txXfrm>
     </dsp:sp>
     <dsp:sp modelId="{B89BA7FD-F6C6-42E7-ABBB-ACA4DC58CC45}">
@@ -5726,8 +5868,8 @@
       </dsp:nvSpPr>
       <dsp:spPr>
         <a:xfrm>
-          <a:off x="2595977" y="2181740"/>
-          <a:ext cx="888100" cy="444050"/>
+          <a:off x="2603927" y="1869186"/>
+          <a:ext cx="877210" cy="438605"/>
         </a:xfrm>
         <a:prstGeom prst="rect">
           <a:avLst/>
@@ -5792,8 +5934,8 @@
         </a:p>
       </dsp:txBody>
       <dsp:txXfrm>
-        <a:off x="2595977" y="2181740"/>
-        <a:ext cx="888100" cy="444050"/>
+        <a:off x="2603927" y="1869186"/>
+        <a:ext cx="877210" cy="438605"/>
       </dsp:txXfrm>
     </dsp:sp>
     <dsp:sp modelId="{A1A40A1D-5368-4174-9CCE-2B4095DA5103}">
@@ -5803,8 +5945,8 @@
       </dsp:nvSpPr>
       <dsp:spPr>
         <a:xfrm>
-          <a:off x="2595977" y="2812291"/>
-          <a:ext cx="888100" cy="444050"/>
+          <a:off x="2603927" y="2492006"/>
+          <a:ext cx="877210" cy="438605"/>
         </a:xfrm>
         <a:prstGeom prst="rect">
           <a:avLst/>
@@ -5869,8 +6011,8 @@
         </a:p>
       </dsp:txBody>
       <dsp:txXfrm>
-        <a:off x="2595977" y="2812291"/>
-        <a:ext cx="888100" cy="444050"/>
+        <a:off x="2603927" y="2492006"/>
+        <a:ext cx="877210" cy="438605"/>
       </dsp:txXfrm>
     </dsp:sp>
     <dsp:sp modelId="{E71DA19A-9D6D-4041-AC0C-0969474D1DCF}">
@@ -5880,8 +6022,8 @@
       </dsp:nvSpPr>
       <dsp:spPr>
         <a:xfrm>
-          <a:off x="2595977" y="3442843"/>
-          <a:ext cx="888100" cy="444050"/>
+          <a:off x="2603927" y="3114825"/>
+          <a:ext cx="877210" cy="438605"/>
         </a:xfrm>
         <a:prstGeom prst="rect">
           <a:avLst/>
@@ -5946,8 +6088,8 @@
         </a:p>
       </dsp:txBody>
       <dsp:txXfrm>
-        <a:off x="2595977" y="3442843"/>
-        <a:ext cx="888100" cy="444050"/>
+        <a:off x="2603927" y="3114825"/>
+        <a:ext cx="877210" cy="438605"/>
       </dsp:txXfrm>
     </dsp:sp>
     <dsp:sp modelId="{96D87AF7-7662-4B42-8E5A-319D4AF53C08}">
@@ -5957,8 +6099,8 @@
       </dsp:nvSpPr>
       <dsp:spPr>
         <a:xfrm>
-          <a:off x="3448554" y="1551188"/>
-          <a:ext cx="888100" cy="444050"/>
+          <a:off x="3446049" y="1246367"/>
+          <a:ext cx="877210" cy="438605"/>
         </a:xfrm>
         <a:prstGeom prst="rect">
           <a:avLst/>
@@ -6023,8 +6165,8 @@
         </a:p>
       </dsp:txBody>
       <dsp:txXfrm>
-        <a:off x="3448554" y="1551188"/>
-        <a:ext cx="888100" cy="444050"/>
+        <a:off x="3446049" y="1246367"/>
+        <a:ext cx="877210" cy="438605"/>
       </dsp:txXfrm>
     </dsp:sp>
     <dsp:sp modelId="{CA5E1B16-2B99-447F-A545-4A35BB623820}">
@@ -6034,8 +6176,8 @@
       </dsp:nvSpPr>
       <dsp:spPr>
         <a:xfrm>
-          <a:off x="4301131" y="920636"/>
-          <a:ext cx="888100" cy="444050"/>
+          <a:off x="4288170" y="623548"/>
+          <a:ext cx="877210" cy="438605"/>
         </a:xfrm>
         <a:prstGeom prst="rect">
           <a:avLst/>
@@ -6100,8 +6242,8 @@
         </a:p>
       </dsp:txBody>
       <dsp:txXfrm>
-        <a:off x="4301131" y="920636"/>
-        <a:ext cx="888100" cy="444050"/>
+        <a:off x="4288170" y="623548"/>
+        <a:ext cx="877210" cy="438605"/>
       </dsp:txXfrm>
     </dsp:sp>
     <dsp:sp modelId="{2A296327-B93C-4556-B27F-34A8022D0AAF}">
@@ -6111,8 +6253,8 @@
       </dsp:nvSpPr>
       <dsp:spPr>
         <a:xfrm>
-          <a:off x="4523156" y="1551188"/>
-          <a:ext cx="888100" cy="444050"/>
+          <a:off x="4507473" y="1246367"/>
+          <a:ext cx="877210" cy="438605"/>
         </a:xfrm>
         <a:prstGeom prst="rect">
           <a:avLst/>
@@ -6177,8 +6319,8 @@
         </a:p>
       </dsp:txBody>
       <dsp:txXfrm>
-        <a:off x="4523156" y="1551188"/>
-        <a:ext cx="888100" cy="444050"/>
+        <a:off x="4507473" y="1246367"/>
+        <a:ext cx="877210" cy="438605"/>
       </dsp:txXfrm>
     </dsp:sp>
     <dsp:sp modelId="{AFC5003B-2B9D-4334-98C2-136BF8D1DEFC}">
@@ -6188,8 +6330,8 @@
       </dsp:nvSpPr>
       <dsp:spPr>
         <a:xfrm>
-          <a:off x="4523156" y="2181740"/>
-          <a:ext cx="888100" cy="444050"/>
+          <a:off x="4507473" y="1869186"/>
+          <a:ext cx="877210" cy="438605"/>
         </a:xfrm>
         <a:prstGeom prst="rect">
           <a:avLst/>
@@ -6254,8 +6396,8 @@
         </a:p>
       </dsp:txBody>
       <dsp:txXfrm>
-        <a:off x="4523156" y="2181740"/>
-        <a:ext cx="888100" cy="444050"/>
+        <a:off x="4507473" y="1869186"/>
+        <a:ext cx="877210" cy="438605"/>
       </dsp:txXfrm>
     </dsp:sp>
     <dsp:sp modelId="{5E45757A-0146-4DBE-B088-E1A0EC5D03D2}">
@@ -6265,8 +6407,8 @@
       </dsp:nvSpPr>
       <dsp:spPr>
         <a:xfrm>
-          <a:off x="4523156" y="2812291"/>
-          <a:ext cx="888100" cy="444050"/>
+          <a:off x="4507473" y="2492006"/>
+          <a:ext cx="877210" cy="438605"/>
         </a:xfrm>
         <a:prstGeom prst="rect">
           <a:avLst/>
@@ -6332,8 +6474,8 @@
         </a:p>
       </dsp:txBody>
       <dsp:txXfrm>
-        <a:off x="4523156" y="2812291"/>
-        <a:ext cx="888100" cy="444050"/>
+        <a:off x="4507473" y="2492006"/>
+        <a:ext cx="877210" cy="438605"/>
       </dsp:txXfrm>
     </dsp:sp>
     <dsp:sp modelId="{9AD280D4-A865-4357-9F69-62F0BF4F70EF}">
@@ -6343,8 +6485,8 @@
       </dsp:nvSpPr>
       <dsp:spPr>
         <a:xfrm>
-          <a:off x="4523156" y="3442843"/>
-          <a:ext cx="888100" cy="444050"/>
+          <a:off x="4507473" y="3114825"/>
+          <a:ext cx="877210" cy="438605"/>
         </a:xfrm>
         <a:prstGeom prst="rect">
           <a:avLst/>
@@ -6409,19 +6551,19 @@
         </a:p>
       </dsp:txBody>
       <dsp:txXfrm>
-        <a:off x="4523156" y="3442843"/>
-        <a:ext cx="888100" cy="444050"/>
+        <a:off x="4507473" y="3114825"/>
+        <a:ext cx="877210" cy="438605"/>
       </dsp:txXfrm>
     </dsp:sp>
-    <dsp:sp modelId="{43A39187-8869-4925-A4BF-E980DAFDD5DC}">
+    <dsp:sp modelId="{7D22218D-B660-4A71-8A2E-82C1FAFB00BA}">
       <dsp:nvSpPr>
         <dsp:cNvPr id="0" name=""/>
         <dsp:cNvSpPr/>
       </dsp:nvSpPr>
       <dsp:spPr>
         <a:xfrm>
-          <a:off x="5375733" y="920636"/>
-          <a:ext cx="888100" cy="444050"/>
+          <a:off x="4507473" y="3737644"/>
+          <a:ext cx="877210" cy="438605"/>
         </a:xfrm>
         <a:prstGeom prst="rect">
           <a:avLst/>
@@ -6481,24 +6623,24 @@
           </a:pPr>
           <a:r>
             <a:rPr lang="pt-PT" sz="900" kern="1200"/>
-            <a:t>Operation</a:t>
+            <a:t>Pilot testing</a:t>
           </a:r>
         </a:p>
       </dsp:txBody>
       <dsp:txXfrm>
-        <a:off x="5375733" y="920636"/>
-        <a:ext cx="888100" cy="444050"/>
+        <a:off x="4507473" y="3737644"/>
+        <a:ext cx="877210" cy="438605"/>
       </dsp:txXfrm>
     </dsp:sp>
-    <dsp:sp modelId="{D48E27A8-84C3-4786-A8FF-21D27492781E}">
+    <dsp:sp modelId="{43A39187-8869-4925-A4BF-E980DAFDD5DC}">
       <dsp:nvSpPr>
         <dsp:cNvPr id="0" name=""/>
         <dsp:cNvSpPr/>
       </dsp:nvSpPr>
       <dsp:spPr>
         <a:xfrm>
-          <a:off x="5597758" y="1551188"/>
-          <a:ext cx="888100" cy="444050"/>
+          <a:off x="5349595" y="623548"/>
+          <a:ext cx="877210" cy="438605"/>
         </a:xfrm>
         <a:prstGeom prst="rect">
           <a:avLst/>
@@ -6558,13 +6700,90 @@
           </a:pPr>
           <a:r>
             <a:rPr lang="pt-PT" sz="900" kern="1200"/>
+            <a:t>Operation</a:t>
+          </a:r>
+        </a:p>
+      </dsp:txBody>
+      <dsp:txXfrm>
+        <a:off x="5349595" y="623548"/>
+        <a:ext cx="877210" cy="438605"/>
+      </dsp:txXfrm>
+    </dsp:sp>
+    <dsp:sp modelId="{D48E27A8-84C3-4786-A8FF-21D27492781E}">
+      <dsp:nvSpPr>
+        <dsp:cNvPr id="0" name=""/>
+        <dsp:cNvSpPr/>
+      </dsp:nvSpPr>
+      <dsp:spPr>
+        <a:xfrm>
+          <a:off x="5568897" y="1246367"/>
+          <a:ext cx="877210" cy="438605"/>
+        </a:xfrm>
+        <a:prstGeom prst="rect">
+          <a:avLst/>
+        </a:prstGeom>
+        <a:solidFill>
+          <a:schemeClr val="accent1">
+            <a:hueOff val="0"/>
+            <a:satOff val="0"/>
+            <a:lumOff val="0"/>
+            <a:alphaOff val="0"/>
+          </a:schemeClr>
+        </a:solidFill>
+        <a:ln w="12700" cap="flat" cmpd="sng" algn="ctr">
+          <a:solidFill>
+            <a:schemeClr val="lt1">
+              <a:hueOff val="0"/>
+              <a:satOff val="0"/>
+              <a:lumOff val="0"/>
+              <a:alphaOff val="0"/>
+            </a:schemeClr>
+          </a:solidFill>
+          <a:prstDash val="solid"/>
+          <a:miter lim="800000"/>
+        </a:ln>
+        <a:effectLst/>
+      </dsp:spPr>
+      <dsp:style>
+        <a:lnRef idx="2">
+          <a:scrgbClr r="0" g="0" b="0"/>
+        </a:lnRef>
+        <a:fillRef idx="1">
+          <a:scrgbClr r="0" g="0" b="0"/>
+        </a:fillRef>
+        <a:effectRef idx="0">
+          <a:scrgbClr r="0" g="0" b="0"/>
+        </a:effectRef>
+        <a:fontRef idx="minor">
+          <a:schemeClr val="lt1"/>
+        </a:fontRef>
+      </dsp:style>
+      <dsp:txBody>
+        <a:bodyPr spcFirstLastPara="0" vert="horz" wrap="square" lIns="5715" tIns="5715" rIns="5715" bIns="5715" numCol="1" spcCol="1270" anchor="ctr" anchorCtr="0">
+          <a:noAutofit/>
+        </a:bodyPr>
+        <a:lstStyle/>
+        <a:p>
+          <a:pPr lvl="0" algn="ctr" defTabSz="400050">
+            <a:lnSpc>
+              <a:spcPct val="90000"/>
+            </a:lnSpc>
+            <a:spcBef>
+              <a:spcPct val="0"/>
+            </a:spcBef>
+            <a:spcAft>
+              <a:spcPct val="35000"/>
+            </a:spcAft>
+          </a:pPr>
+          <a:r>
+            <a:rPr lang="pt-PT" sz="900" kern="1200"/>
             <a:t>Warranty</a:t>
           </a:r>
         </a:p>
       </dsp:txBody>
       <dsp:txXfrm>
-        <a:off x="5597758" y="1551188"/>
-        <a:ext cx="888100" cy="444050"/>
+        <a:off x="5568897" y="1246367"/>
+        <a:ext cx="877210" cy="438605"/>
       </dsp:txXfrm>
     </dsp:sp>
   </dsp:spTree>
@@ -9006,7 +9225,7 @@
   <a:extraClrSchemeLst/>
   <a:extLst>
     <a:ext uri="{05A4C25C-085E-4340-85A3-A5531E510DB2}">
-      <thm15:themeFamily xmlns:thm15="http://schemas.microsoft.com/office/thememl/2012/main" xmlns="" name="Office Theme" id="{62F939B6-93AF-4DB8-9C6B-D6C7DFDC589F}" vid="{4A3C46E8-61CC-4603-A589-7422A47A8E4A}"/>
+      <thm15:themeFamily xmlns="" xmlns:thm15="http://schemas.microsoft.com/office/thememl/2012/main" name="Office Theme" id="{62F939B6-93AF-4DB8-9C6B-D6C7DFDC589F}" vid="{4A3C46E8-61CC-4603-A589-7422A47A8E4A}"/>
     </a:ext>
   </a:extLst>
 </a:theme>

</xml_diff>